<commit_message>
working more on the guide
</commit_message>
<xml_diff>
--- a/Guide.docx
+++ b/Guide.docx
@@ -4,21 +4,22 @@
   <w:body>
     <w:sdt>
       <w:sdtPr>
+        <w:rPr>
+          <w:rFonts w:asciiTheme="minorHAnsi" w:eastAsiaTheme="minorHAnsi" w:hAnsiTheme="minorHAnsi" w:cstheme="minorBidi"/>
+          <w:b w:val="0"/>
+          <w:bCs w:val="0"/>
+          <w:color w:val="auto"/>
+          <w:sz w:val="22"/>
+          <w:szCs w:val="22"/>
+          <w:lang w:eastAsia="en-US"/>
+        </w:rPr>
         <w:id w:val="-634565068"/>
         <w:docPartObj>
           <w:docPartGallery w:val="Table of Contents"/>
           <w:docPartUnique/>
         </w:docPartObj>
       </w:sdtPr>
-      <w:sdtEndPr>
-        <w:rPr>
-          <w:rFonts w:asciiTheme="minorHAnsi" w:eastAsiaTheme="minorHAnsi" w:hAnsiTheme="minorHAnsi" w:cstheme="minorBidi"/>
-          <w:color w:val="auto"/>
-          <w:sz w:val="22"/>
-          <w:szCs w:val="22"/>
-          <w:lang w:eastAsia="en-US"/>
-        </w:rPr>
-      </w:sdtEndPr>
+      <w:sdtEndPr/>
       <w:sdtContent>
         <w:p>
           <w:pPr>
@@ -49,7 +50,7 @@
           <w:r>
             <w:fldChar w:fldCharType="separate"/>
           </w:r>
-          <w:hyperlink w:anchor="_Toc9620910" w:history="1">
+          <w:hyperlink w:anchor="_Toc9679883" w:history="1">
             <w:r>
               <w:rPr>
                 <w:rStyle w:val="Hipervnculo"/>
@@ -77,7 +78,7 @@
                 <w:noProof/>
                 <w:webHidden/>
               </w:rPr>
-              <w:instrText xml:space="preserve"> PAGEREF _Toc9620910 \h </w:instrText>
+              <w:instrText xml:space="preserve"> PAGEREF _Toc9679883 \h </w:instrText>
             </w:r>
             <w:r>
               <w:rPr>
@@ -118,7 +119,7 @@
               <w:noProof/>
             </w:rPr>
           </w:pPr>
-          <w:hyperlink w:anchor="_Toc9620911" w:history="1">
+          <w:hyperlink w:anchor="_Toc9679884" w:history="1">
             <w:r>
               <w:rPr>
                 <w:rStyle w:val="Hipervnculo"/>
@@ -146,7 +147,7 @@
                 <w:noProof/>
                 <w:webHidden/>
               </w:rPr>
-              <w:instrText xml:space="preserve"> PAGEREF _Toc9620911 \h </w:instrText>
+              <w:instrText xml:space="preserve"> PAGEREF _Toc9679884 \h </w:instrText>
             </w:r>
             <w:r>
               <w:rPr>
@@ -178,6 +179,146 @@
           </w:hyperlink>
         </w:p>
         <w:p>
+          <w:pPr>
+            <w:pStyle w:val="TDC1"/>
+            <w:tabs>
+              <w:tab w:val="right" w:leader="dot" w:pos="8494"/>
+            </w:tabs>
+            <w:rPr>
+              <w:rFonts w:eastAsiaTheme="minorEastAsia"/>
+              <w:noProof/>
+              <w:lang w:eastAsia="es-ES"/>
+            </w:rPr>
+          </w:pPr>
+          <w:hyperlink w:anchor="_Toc9679885" w:history="1">
+            <w:r>
+              <w:rPr>
+                <w:rStyle w:val="Hipervnculo"/>
+                <w:noProof/>
+                <w:lang w:val="es-ES_tradnl"/>
+              </w:rPr>
+              <w:t>Instalando Nagios Core 4.0.4</w:t>
+            </w:r>
+            <w:r>
+              <w:rPr>
+                <w:noProof/>
+                <w:webHidden/>
+              </w:rPr>
+              <w:tab/>
+            </w:r>
+            <w:r>
+              <w:rPr>
+                <w:noProof/>
+                <w:webHidden/>
+              </w:rPr>
+              <w:fldChar w:fldCharType="begin"/>
+            </w:r>
+            <w:r>
+              <w:rPr>
+                <w:noProof/>
+                <w:webHidden/>
+              </w:rPr>
+              <w:instrText xml:space="preserve"> PAGEREF _Toc9679885 \h </w:instrText>
+            </w:r>
+            <w:r>
+              <w:rPr>
+                <w:noProof/>
+                <w:webHidden/>
+              </w:rPr>
+            </w:r>
+            <w:r>
+              <w:rPr>
+                <w:noProof/>
+                <w:webHidden/>
+              </w:rPr>
+              <w:fldChar w:fldCharType="separate"/>
+            </w:r>
+            <w:r>
+              <w:rPr>
+                <w:noProof/>
+                <w:webHidden/>
+              </w:rPr>
+              <w:t>4</w:t>
+            </w:r>
+            <w:r>
+              <w:rPr>
+                <w:noProof/>
+                <w:webHidden/>
+              </w:rPr>
+              <w:fldChar w:fldCharType="end"/>
+            </w:r>
+          </w:hyperlink>
+        </w:p>
+        <w:p>
+          <w:pPr>
+            <w:pStyle w:val="TDC2"/>
+            <w:tabs>
+              <w:tab w:val="right" w:leader="dot" w:pos="8494"/>
+            </w:tabs>
+            <w:rPr>
+              <w:noProof/>
+            </w:rPr>
+          </w:pPr>
+          <w:hyperlink w:anchor="_Toc9679886" w:history="1">
+            <w:r>
+              <w:rPr>
+                <w:rStyle w:val="Hipervnculo"/>
+                <w:noProof/>
+                <w:lang w:val="es-ES_tradnl"/>
+              </w:rPr>
+              <w:t>Instalando paquetes previos.</w:t>
+            </w:r>
+            <w:r>
+              <w:rPr>
+                <w:noProof/>
+                <w:webHidden/>
+              </w:rPr>
+              <w:tab/>
+            </w:r>
+            <w:r>
+              <w:rPr>
+                <w:noProof/>
+                <w:webHidden/>
+              </w:rPr>
+              <w:fldChar w:fldCharType="begin"/>
+            </w:r>
+            <w:r>
+              <w:rPr>
+                <w:noProof/>
+                <w:webHidden/>
+              </w:rPr>
+              <w:instrText xml:space="preserve"> PAGEREF _Toc9679886 \h </w:instrText>
+            </w:r>
+            <w:r>
+              <w:rPr>
+                <w:noProof/>
+                <w:webHidden/>
+              </w:rPr>
+            </w:r>
+            <w:r>
+              <w:rPr>
+                <w:noProof/>
+                <w:webHidden/>
+              </w:rPr>
+              <w:fldChar w:fldCharType="separate"/>
+            </w:r>
+            <w:r>
+              <w:rPr>
+                <w:noProof/>
+                <w:webHidden/>
+              </w:rPr>
+              <w:t>4</w:t>
+            </w:r>
+            <w:r>
+              <w:rPr>
+                <w:noProof/>
+                <w:webHidden/>
+              </w:rPr>
+              <w:fldChar w:fldCharType="end"/>
+            </w:r>
+          </w:hyperlink>
+        </w:p>
+        <w:p>
           <w:r>
             <w:rPr>
               <w:b/>
@@ -206,8 +347,6 @@
         </w:rPr>
         <w:br w:type="page"/>
       </w:r>
-      <w:bookmarkStart w:id="0" w:name="_GoBack"/>
-      <w:bookmarkEnd w:id="0"/>
     </w:p>
     <w:p>
       <w:pPr>
@@ -216,7 +355,7 @@
           <w:lang w:val="es-ES_tradnl"/>
         </w:rPr>
       </w:pPr>
-      <w:bookmarkStart w:id="1" w:name="_Toc9620910"/>
+      <w:bookmarkStart w:id="0" w:name="_Toc9679883"/>
       <w:r>
         <w:rPr>
           <w:lang w:val="es-ES_tradnl"/>
@@ -224,7 +363,7 @@
         <w:lastRenderedPageBreak/>
         <w:t>Introducción</w:t>
       </w:r>
-      <w:bookmarkEnd w:id="1"/>
+      <w:bookmarkEnd w:id="0"/>
     </w:p>
     <w:p>
       <w:pPr>
@@ -811,7 +950,7 @@
           <w:lang w:val="es-ES_tradnl"/>
         </w:rPr>
       </w:pPr>
-      <w:bookmarkStart w:id="2" w:name="_Toc9620911"/>
+      <w:bookmarkStart w:id="1" w:name="_Toc9679884"/>
       <w:r>
         <w:rPr>
           <w:lang w:val="es-ES_tradnl"/>
@@ -819,7 +958,7 @@
         <w:lastRenderedPageBreak/>
         <w:t>Antes de empezar</w:t>
       </w:r>
-      <w:bookmarkEnd w:id="2"/>
+      <w:bookmarkEnd w:id="1"/>
     </w:p>
     <w:p>
       <w:pPr>
@@ -919,7 +1058,7 @@
         <w:rPr>
           <w:lang w:val="es-ES_tradnl"/>
         </w:rPr>
-        <w:t xml:space="preserve"> con DNS suso.servebeer.com</w:t>
+        <w:t xml:space="preserve"> con DN suso.servebeer.com</w:t>
       </w:r>
     </w:p>
     <w:p>
@@ -979,7 +1118,7 @@
         <w:rPr>
           <w:lang w:val="es-ES_tradnl"/>
         </w:rPr>
-        <w:t xml:space="preserve"> con DNS david.servebeer.com</w:t>
+        <w:t xml:space="preserve"> con DN david.servebeer.com</w:t>
       </w:r>
     </w:p>
     <w:p>
@@ -1067,7 +1206,7 @@
         <w:rPr>
           <w:lang w:val="es-ES_tradnl"/>
         </w:rPr>
-        <w:t xml:space="preserve"> con DNS mosestrife.zapto.org</w:t>
+        <w:t xml:space="preserve"> con DN mosestrife.zapto.org</w:t>
       </w:r>
     </w:p>
     <w:p>
@@ -1080,21 +1219,19 @@
         <w:rPr>
           <w:lang w:val="es-ES_tradnl"/>
         </w:rPr>
-        <w:t xml:space="preserve">El esquema de </w:t>
-      </w:r>
-      <w:proofErr w:type="spellStart"/>
-      <w:r>
-        <w:rPr>
-          <w:lang w:val="es-ES_tradnl"/>
-        </w:rPr>
-        <w:t>como</w:t>
-      </w:r>
-      <w:proofErr w:type="spellEnd"/>
-      <w:r>
-        <w:rPr>
-          <w:lang w:val="es-ES_tradnl"/>
-        </w:rPr>
-        <w:t xml:space="preserve"> se comunican entre ellos es el siguiente:</w:t>
+        <w:t>El esquema de c</w:t>
+      </w:r>
+      <w:r>
+        <w:rPr>
+          <w:lang w:val="es-ES_tradnl"/>
+        </w:rPr>
+        <w:t>ó</w:t>
+      </w:r>
+      <w:r>
+        <w:rPr>
+          <w:lang w:val="es-ES_tradnl"/>
+        </w:rPr>
+        <w:t>mo se comunican entre ellos es el siguiente:</w:t>
       </w:r>
     </w:p>
     <w:p>
@@ -1118,7 +1255,7 @@
         <mc:AlternateContent>
           <mc:Choice Requires="wpc">
             <w:drawing>
-              <wp:inline distT="0" distB="0" distL="0" distR="0" wp14:anchorId="36DF1B06" wp14:editId="281C93F7">
+              <wp:inline distT="0" distB="0" distL="0" distR="0" wp14:anchorId="429C4878" wp14:editId="0094F6FE">
                 <wp:extent cx="5438693" cy="4587903"/>
                 <wp:effectExtent l="0" t="0" r="0" b="0"/>
                 <wp:docPr id="2" name="Lienzo 2"/>
@@ -1135,7 +1272,7 @@
                         <wps:cNvSpPr/>
                         <wps:spPr>
                           <a:xfrm>
-                            <a:off x="4842345" y="2054077"/>
+                            <a:off x="4723076" y="1216548"/>
                             <a:ext cx="294198" cy="278295"/>
                           </a:xfrm>
                           <a:prstGeom prst="smileyFace">
@@ -1168,7 +1305,7 @@
                         <wps:cNvSpPr/>
                         <wps:spPr>
                           <a:xfrm>
-                            <a:off x="2845411" y="580444"/>
+                            <a:off x="2551212" y="588377"/>
                             <a:ext cx="1566407" cy="1963974"/>
                           </a:xfrm>
                           <a:prstGeom prst="rect">
@@ -1193,9 +1330,6 @@
                           </a:fontRef>
                         </wps:style>
                         <wps:bodyPr rot="0" spcFirstLastPara="0" vertOverflow="overflow" horzOverflow="overflow" vert="horz" wrap="square" lIns="91440" tIns="45720" rIns="91440" bIns="45720" numCol="1" spcCol="0" rtlCol="0" fromWordArt="0" anchor="ctr" anchorCtr="0" forceAA="0" compatLnSpc="1">
-                          <a:prstTxWarp prst="textNoShape">
-                            <a:avLst/>
-                          </a:prstTxWarp>
                           <a:noAutofit/>
                         </wps:bodyPr>
                       </wps:wsp>
@@ -1240,7 +1374,7 @@
                         <wps:cNvSpPr/>
                         <wps:spPr>
                           <a:xfrm>
-                            <a:off x="2998373" y="732835"/>
+                            <a:off x="2712126" y="732835"/>
                             <a:ext cx="1255575" cy="730205"/>
                           </a:xfrm>
                           <a:prstGeom prst="rect">
@@ -1276,7 +1410,7 @@
                         <wps:cNvSpPr/>
                         <wps:spPr>
                           <a:xfrm>
-                            <a:off x="2998373" y="1602168"/>
+                            <a:off x="2712155" y="1602168"/>
                             <a:ext cx="1255575" cy="730205"/>
                           </a:xfrm>
                           <a:prstGeom prst="rect">
@@ -1451,6 +1585,584 @@
                           <a:noAutofit/>
                         </wps:bodyPr>
                       </wps:wsp>
+                      <wps:wsp>
+                        <wps:cNvPr id="1" name="1 Cuadro de texto"/>
+                        <wps:cNvSpPr txBox="1"/>
+                        <wps:spPr>
+                          <a:xfrm>
+                            <a:off x="4373218" y="1709514"/>
+                            <a:ext cx="937705" cy="318053"/>
+                          </a:xfrm>
+                          <a:prstGeom prst="rect">
+                            <a:avLst/>
+                          </a:prstGeom>
+                          <a:solidFill>
+                            <a:schemeClr val="lt1"/>
+                          </a:solidFill>
+                          <a:ln w="6350">
+                            <a:solidFill>
+                              <a:prstClr val="black"/>
+                            </a:solidFill>
+                          </a:ln>
+                          <a:effectLst/>
+                        </wps:spPr>
+                        <wps:style>
+                          <a:lnRef idx="0">
+                            <a:schemeClr val="accent1"/>
+                          </a:lnRef>
+                          <a:fillRef idx="0">
+                            <a:schemeClr val="accent1"/>
+                          </a:fillRef>
+                          <a:effectRef idx="0">
+                            <a:schemeClr val="accent1"/>
+                          </a:effectRef>
+                          <a:fontRef idx="minor">
+                            <a:schemeClr val="dk1"/>
+                          </a:fontRef>
+                        </wps:style>
+                        <wps:txbx>
+                          <w:txbxContent>
+                            <w:p>
+                              <w:pPr>
+                                <w:rPr>
+                                  <w:lang w:val="es-ES_tradnl"/>
+                                </w:rPr>
+                              </w:pPr>
+                              <w:r>
+                                <w:rPr>
+                                  <w:lang w:val="es-ES_tradnl"/>
+                                </w:rPr>
+                                <w:t>Operario N1</w:t>
+                              </w:r>
+                            </w:p>
+                          </w:txbxContent>
+                        </wps:txbx>
+                        <wps:bodyPr rot="0" spcFirstLastPara="0" vertOverflow="overflow" horzOverflow="overflow" vert="horz" wrap="square" lIns="91440" tIns="45720" rIns="91440" bIns="45720" numCol="1" spcCol="0" rtlCol="0" fromWordArt="0" anchor="t" anchorCtr="0" forceAA="0" compatLnSpc="1">
+                          <a:prstTxWarp prst="textNoShape">
+                            <a:avLst/>
+                          </a:prstTxWarp>
+                          <a:noAutofit/>
+                        </wps:bodyPr>
+                      </wps:wsp>
+                      <wps:wsp>
+                        <wps:cNvPr id="13" name="1 Cuadro de texto"/>
+                        <wps:cNvSpPr txBox="1"/>
+                        <wps:spPr>
+                          <a:xfrm>
+                            <a:off x="656042" y="900216"/>
+                            <a:ext cx="1068427" cy="317502"/>
+                          </a:xfrm>
+                          <a:prstGeom prst="rect">
+                            <a:avLst/>
+                          </a:prstGeom>
+                          <a:solidFill>
+                            <a:schemeClr val="lt1"/>
+                          </a:solidFill>
+                          <a:ln w="6350">
+                            <a:solidFill>
+                              <a:prstClr val="black"/>
+                            </a:solidFill>
+                          </a:ln>
+                          <a:effectLst/>
+                        </wps:spPr>
+                        <wps:style>
+                          <a:lnRef idx="0">
+                            <a:schemeClr val="accent1"/>
+                          </a:lnRef>
+                          <a:fillRef idx="0">
+                            <a:schemeClr val="accent1"/>
+                          </a:fillRef>
+                          <a:effectRef idx="0">
+                            <a:schemeClr val="accent1"/>
+                          </a:effectRef>
+                          <a:fontRef idx="minor">
+                            <a:schemeClr val="dk1"/>
+                          </a:fontRef>
+                        </wps:style>
+                        <wps:txbx>
+                          <w:txbxContent>
+                            <w:p>
+                              <w:pPr>
+                                <w:pStyle w:val="NormalWeb"/>
+                                <w:spacing w:before="0" w:beforeAutospacing="0" w:after="200" w:afterAutospacing="0" w:line="276" w:lineRule="auto"/>
+                              </w:pPr>
+                              <w:proofErr w:type="spellStart"/>
+                              <w:r>
+                                <w:rPr>
+                                  <w:rFonts w:eastAsia="Calibri"/>
+                                  <w:sz w:val="22"/>
+                                  <w:szCs w:val="22"/>
+                                  <w:lang w:val="es-ES_tradnl"/>
+                                </w:rPr>
+                                <w:t>Nagios</w:t>
+                              </w:r>
+                              <w:proofErr w:type="spellEnd"/>
+                            </w:p>
+                          </w:txbxContent>
+                        </wps:txbx>
+                        <wps:bodyPr rot="0" spcFirstLastPara="0" vert="horz" wrap="square" lIns="91440" tIns="45720" rIns="91440" bIns="45720" numCol="1" spcCol="0" rtlCol="0" fromWordArt="0" anchor="t" anchorCtr="0" forceAA="0" compatLnSpc="1">
+                          <a:prstTxWarp prst="textNoShape">
+                            <a:avLst/>
+                          </a:prstTxWarp>
+                          <a:noAutofit/>
+                        </wps:bodyPr>
+                      </wps:wsp>
+                      <wps:wsp>
+                        <wps:cNvPr id="14" name="1 Cuadro de texto"/>
+                        <wps:cNvSpPr txBox="1"/>
+                        <wps:spPr>
+                          <a:xfrm>
+                            <a:off x="657078" y="1794115"/>
+                            <a:ext cx="1068070" cy="317500"/>
+                          </a:xfrm>
+                          <a:prstGeom prst="rect">
+                            <a:avLst/>
+                          </a:prstGeom>
+                          <a:solidFill>
+                            <a:schemeClr val="lt1"/>
+                          </a:solidFill>
+                          <a:ln w="6350">
+                            <a:solidFill>
+                              <a:prstClr val="black"/>
+                            </a:solidFill>
+                          </a:ln>
+                          <a:effectLst/>
+                        </wps:spPr>
+                        <wps:style>
+                          <a:lnRef idx="0">
+                            <a:schemeClr val="accent1"/>
+                          </a:lnRef>
+                          <a:fillRef idx="0">
+                            <a:schemeClr val="accent1"/>
+                          </a:fillRef>
+                          <a:effectRef idx="0">
+                            <a:schemeClr val="accent1"/>
+                          </a:effectRef>
+                          <a:fontRef idx="minor">
+                            <a:schemeClr val="dk1"/>
+                          </a:fontRef>
+                        </wps:style>
+                        <wps:txbx>
+                          <w:txbxContent>
+                            <w:p>
+                              <w:pPr>
+                                <w:pStyle w:val="NormalWeb"/>
+                                <w:spacing w:before="0" w:beforeAutospacing="0" w:after="200" w:afterAutospacing="0" w:line="276" w:lineRule="auto"/>
+                              </w:pPr>
+                              <w:proofErr w:type="spellStart"/>
+                              <w:r>
+                                <w:rPr>
+                                  <w:rFonts w:eastAsia="Calibri"/>
+                                  <w:sz w:val="22"/>
+                                  <w:szCs w:val="22"/>
+                                  <w:lang w:val="es-ES_tradnl"/>
+                                </w:rPr>
+                                <w:t>Nagflux</w:t>
+                              </w:r>
+                              <w:proofErr w:type="spellEnd"/>
+                            </w:p>
+                          </w:txbxContent>
+                        </wps:txbx>
+                        <wps:bodyPr rot="0" spcFirstLastPara="0" vert="horz" wrap="square" lIns="91440" tIns="45720" rIns="91440" bIns="45720" numCol="1" spcCol="0" rtlCol="0" fromWordArt="0" anchor="t" anchorCtr="0" forceAA="0" compatLnSpc="1">
+                          <a:prstTxWarp prst="textNoShape">
+                            <a:avLst/>
+                          </a:prstTxWarp>
+                          <a:noAutofit/>
+                        </wps:bodyPr>
+                      </wps:wsp>
+                      <wps:wsp>
+                        <wps:cNvPr id="15" name="1 Cuadro de texto"/>
+                        <wps:cNvSpPr txBox="1"/>
+                        <wps:spPr>
+                          <a:xfrm>
+                            <a:off x="657029" y="3201496"/>
+                            <a:ext cx="1067435" cy="316865"/>
+                          </a:xfrm>
+                          <a:prstGeom prst="rect">
+                            <a:avLst/>
+                          </a:prstGeom>
+                          <a:solidFill>
+                            <a:schemeClr val="lt1"/>
+                          </a:solidFill>
+                          <a:ln w="6350">
+                            <a:solidFill>
+                              <a:prstClr val="black"/>
+                            </a:solidFill>
+                          </a:ln>
+                          <a:effectLst/>
+                        </wps:spPr>
+                        <wps:style>
+                          <a:lnRef idx="0">
+                            <a:schemeClr val="accent1"/>
+                          </a:lnRef>
+                          <a:fillRef idx="0">
+                            <a:schemeClr val="accent1"/>
+                          </a:fillRef>
+                          <a:effectRef idx="0">
+                            <a:schemeClr val="accent1"/>
+                          </a:effectRef>
+                          <a:fontRef idx="minor">
+                            <a:schemeClr val="dk1"/>
+                          </a:fontRef>
+                        </wps:style>
+                        <wps:txbx>
+                          <w:txbxContent>
+                            <w:p>
+                              <w:pPr>
+                                <w:pStyle w:val="NormalWeb"/>
+                                <w:spacing w:before="0" w:beforeAutospacing="0" w:after="200" w:afterAutospacing="0" w:line="276" w:lineRule="auto"/>
+                              </w:pPr>
+                              <w:proofErr w:type="spellStart"/>
+                              <w:r>
+                                <w:rPr>
+                                  <w:rFonts w:eastAsia="Calibri"/>
+                                  <w:sz w:val="22"/>
+                                  <w:szCs w:val="22"/>
+                                  <w:lang w:val="es-ES_tradnl"/>
+                                </w:rPr>
+                                <w:t>InfluxDB</w:t>
+                              </w:r>
+                              <w:proofErr w:type="spellEnd"/>
+                            </w:p>
+                          </w:txbxContent>
+                        </wps:txbx>
+                        <wps:bodyPr rot="0" spcFirstLastPara="0" vert="horz" wrap="square" lIns="91440" tIns="45720" rIns="91440" bIns="45720" numCol="1" spcCol="0" rtlCol="0" fromWordArt="0" anchor="t" anchorCtr="0" forceAA="0" compatLnSpc="1">
+                          <a:prstTxWarp prst="textNoShape">
+                            <a:avLst/>
+                          </a:prstTxWarp>
+                          <a:noAutofit/>
+                        </wps:bodyPr>
+                      </wps:wsp>
+                      <wps:wsp>
+                        <wps:cNvPr id="16" name="1 Cuadro de texto"/>
+                        <wps:cNvSpPr txBox="1"/>
+                        <wps:spPr>
+                          <a:xfrm>
+                            <a:off x="2803931" y="899679"/>
+                            <a:ext cx="1067435" cy="316865"/>
+                          </a:xfrm>
+                          <a:prstGeom prst="rect">
+                            <a:avLst/>
+                          </a:prstGeom>
+                          <a:solidFill>
+                            <a:schemeClr val="lt1"/>
+                          </a:solidFill>
+                          <a:ln w="6350">
+                            <a:solidFill>
+                              <a:prstClr val="black"/>
+                            </a:solidFill>
+                          </a:ln>
+                          <a:effectLst/>
+                        </wps:spPr>
+                        <wps:style>
+                          <a:lnRef idx="0">
+                            <a:schemeClr val="accent1"/>
+                          </a:lnRef>
+                          <a:fillRef idx="0">
+                            <a:schemeClr val="accent1"/>
+                          </a:fillRef>
+                          <a:effectRef idx="0">
+                            <a:schemeClr val="accent1"/>
+                          </a:effectRef>
+                          <a:fontRef idx="minor">
+                            <a:schemeClr val="dk1"/>
+                          </a:fontRef>
+                        </wps:style>
+                        <wps:txbx>
+                          <w:txbxContent>
+                            <w:p>
+                              <w:pPr>
+                                <w:pStyle w:val="NormalWeb"/>
+                                <w:spacing w:before="0" w:beforeAutospacing="0" w:after="200" w:afterAutospacing="0" w:line="276" w:lineRule="auto"/>
+                              </w:pPr>
+                              <w:proofErr w:type="spellStart"/>
+                              <w:r>
+                                <w:rPr>
+                                  <w:rFonts w:eastAsia="Calibri"/>
+                                  <w:sz w:val="22"/>
+                                  <w:szCs w:val="22"/>
+                                  <w:lang w:val="es-ES_tradnl"/>
+                                </w:rPr>
+                                <w:t>Grafana</w:t>
+                              </w:r>
+                              <w:proofErr w:type="spellEnd"/>
+                            </w:p>
+                          </w:txbxContent>
+                        </wps:txbx>
+                        <wps:bodyPr rot="0" spcFirstLastPara="0" vert="horz" wrap="square" lIns="91440" tIns="45720" rIns="91440" bIns="45720" numCol="1" spcCol="0" rtlCol="0" fromWordArt="0" anchor="t" anchorCtr="0" forceAA="0" compatLnSpc="1">
+                          <a:prstTxWarp prst="textNoShape">
+                            <a:avLst/>
+                          </a:prstTxWarp>
+                          <a:noAutofit/>
+                        </wps:bodyPr>
+                      </wps:wsp>
+                      <wps:wsp>
+                        <wps:cNvPr id="17" name="1 Cuadro de texto"/>
+                        <wps:cNvSpPr txBox="1"/>
+                        <wps:spPr>
+                          <a:xfrm>
+                            <a:off x="2803664" y="1794740"/>
+                            <a:ext cx="1067435" cy="316865"/>
+                          </a:xfrm>
+                          <a:prstGeom prst="rect">
+                            <a:avLst/>
+                          </a:prstGeom>
+                          <a:solidFill>
+                            <a:schemeClr val="lt1"/>
+                          </a:solidFill>
+                          <a:ln w="6350">
+                            <a:solidFill>
+                              <a:prstClr val="black"/>
+                            </a:solidFill>
+                          </a:ln>
+                          <a:effectLst/>
+                        </wps:spPr>
+                        <wps:style>
+                          <a:lnRef idx="0">
+                            <a:schemeClr val="accent1"/>
+                          </a:lnRef>
+                          <a:fillRef idx="0">
+                            <a:schemeClr val="accent1"/>
+                          </a:fillRef>
+                          <a:effectRef idx="0">
+                            <a:schemeClr val="accent1"/>
+                          </a:effectRef>
+                          <a:fontRef idx="minor">
+                            <a:schemeClr val="dk1"/>
+                          </a:fontRef>
+                        </wps:style>
+                        <wps:txbx>
+                          <w:txbxContent>
+                            <w:p>
+                              <w:pPr>
+                                <w:pStyle w:val="NormalWeb"/>
+                                <w:spacing w:before="0" w:beforeAutospacing="0" w:after="200" w:afterAutospacing="0" w:line="276" w:lineRule="auto"/>
+                              </w:pPr>
+                              <w:proofErr w:type="spellStart"/>
+                              <w:r>
+                                <w:rPr>
+                                  <w:rFonts w:eastAsia="Calibri"/>
+                                  <w:sz w:val="22"/>
+                                  <w:szCs w:val="22"/>
+                                  <w:lang w:val="es-ES_tradnl"/>
+                                </w:rPr>
+                                <w:t>Histou</w:t>
+                              </w:r>
+                              <w:proofErr w:type="spellEnd"/>
+                            </w:p>
+                          </w:txbxContent>
+                        </wps:txbx>
+                        <wps:bodyPr rot="0" spcFirstLastPara="0" vert="horz" wrap="square" lIns="91440" tIns="45720" rIns="91440" bIns="45720" numCol="1" spcCol="0" rtlCol="0" fromWordArt="0" anchor="t" anchorCtr="0" forceAA="0" compatLnSpc="1">
+                          <a:prstTxWarp prst="textNoShape">
+                            <a:avLst/>
+                          </a:prstTxWarp>
+                          <a:noAutofit/>
+                        </wps:bodyPr>
+                      </wps:wsp>
+                      <wps:wsp>
+                        <wps:cNvPr id="12" name="12 Conector recto de flecha"/>
+                        <wps:cNvCnPr>
+                          <a:stCxn id="13" idx="2"/>
+                          <a:endCxn id="14" idx="0"/>
+                        </wps:cNvCnPr>
+                        <wps:spPr>
+                          <a:xfrm>
+                            <a:off x="1190256" y="1217718"/>
+                            <a:ext cx="857" cy="576397"/>
+                          </a:xfrm>
+                          <a:prstGeom prst="straightConnector1">
+                            <a:avLst/>
+                          </a:prstGeom>
+                          <a:ln>
+                            <a:tailEnd type="arrow"/>
+                          </a:ln>
+                        </wps:spPr>
+                        <wps:style>
+                          <a:lnRef idx="1">
+                            <a:schemeClr val="accent1"/>
+                          </a:lnRef>
+                          <a:fillRef idx="0">
+                            <a:schemeClr val="accent1"/>
+                          </a:fillRef>
+                          <a:effectRef idx="0">
+                            <a:schemeClr val="accent1"/>
+                          </a:effectRef>
+                          <a:fontRef idx="minor">
+                            <a:schemeClr val="tx1"/>
+                          </a:fontRef>
+                        </wps:style>
+                        <wps:bodyPr/>
+                      </wps:wsp>
+                      <wps:wsp>
+                        <wps:cNvPr id="18" name="18 Conector recto de flecha"/>
+                        <wps:cNvCnPr>
+                          <a:stCxn id="14" idx="2"/>
+                          <a:endCxn id="15" idx="0"/>
+                        </wps:cNvCnPr>
+                        <wps:spPr>
+                          <a:xfrm flipH="1">
+                            <a:off x="1190747" y="2111615"/>
+                            <a:ext cx="366" cy="1089881"/>
+                          </a:xfrm>
+                          <a:prstGeom prst="straightConnector1">
+                            <a:avLst/>
+                          </a:prstGeom>
+                          <a:ln>
+                            <a:tailEnd type="arrow"/>
+                          </a:ln>
+                        </wps:spPr>
+                        <wps:style>
+                          <a:lnRef idx="1">
+                            <a:schemeClr val="accent1"/>
+                          </a:lnRef>
+                          <a:fillRef idx="0">
+                            <a:schemeClr val="accent1"/>
+                          </a:fillRef>
+                          <a:effectRef idx="0">
+                            <a:schemeClr val="accent1"/>
+                          </a:effectRef>
+                          <a:fontRef idx="minor">
+                            <a:schemeClr val="tx1"/>
+                          </a:fontRef>
+                        </wps:style>
+                        <wps:bodyPr/>
+                      </wps:wsp>
+                      <wps:wsp>
+                        <wps:cNvPr id="19" name="19 Conector recto de flecha"/>
+                        <wps:cNvCnPr>
+                          <a:stCxn id="17" idx="0"/>
+                          <a:endCxn id="16" idx="2"/>
+                        </wps:cNvCnPr>
+                        <wps:spPr>
+                          <a:xfrm flipV="1">
+                            <a:off x="3337382" y="1216544"/>
+                            <a:ext cx="267" cy="578196"/>
+                          </a:xfrm>
+                          <a:prstGeom prst="straightConnector1">
+                            <a:avLst/>
+                          </a:prstGeom>
+                          <a:ln>
+                            <a:tailEnd type="arrow"/>
+                          </a:ln>
+                        </wps:spPr>
+                        <wps:style>
+                          <a:lnRef idx="1">
+                            <a:schemeClr val="accent1"/>
+                          </a:lnRef>
+                          <a:fillRef idx="0">
+                            <a:schemeClr val="accent1"/>
+                          </a:fillRef>
+                          <a:effectRef idx="0">
+                            <a:schemeClr val="accent1"/>
+                          </a:effectRef>
+                          <a:fontRef idx="minor">
+                            <a:schemeClr val="tx1"/>
+                          </a:fontRef>
+                        </wps:style>
+                        <wps:bodyPr/>
+                      </wps:wsp>
+                      <wps:wsp>
+                        <wps:cNvPr id="20" name="20 Conector angular"/>
+                        <wps:cNvCnPr>
+                          <a:stCxn id="15" idx="3"/>
+                          <a:endCxn id="17" idx="2"/>
+                        </wps:cNvCnPr>
+                        <wps:spPr>
+                          <a:xfrm flipV="1">
+                            <a:off x="1724464" y="2111605"/>
+                            <a:ext cx="1612918" cy="1248324"/>
+                          </a:xfrm>
+                          <a:prstGeom prst="bentConnector2">
+                            <a:avLst/>
+                          </a:prstGeom>
+                          <a:ln>
+                            <a:tailEnd type="arrow"/>
+                          </a:ln>
+                        </wps:spPr>
+                        <wps:style>
+                          <a:lnRef idx="1">
+                            <a:schemeClr val="accent1"/>
+                          </a:lnRef>
+                          <a:fillRef idx="0">
+                            <a:schemeClr val="accent1"/>
+                          </a:fillRef>
+                          <a:effectRef idx="0">
+                            <a:schemeClr val="accent1"/>
+                          </a:effectRef>
+                          <a:fontRef idx="minor">
+                            <a:schemeClr val="tx1"/>
+                          </a:fontRef>
+                        </wps:style>
+                        <wps:bodyPr/>
+                      </wps:wsp>
+                      <wps:wsp>
+                        <wps:cNvPr id="23" name="23 Conector recto de flecha"/>
+                        <wps:cNvCnPr>
+                          <a:stCxn id="3" idx="3"/>
+                          <a:endCxn id="17" idx="3"/>
+                        </wps:cNvCnPr>
+                        <wps:spPr>
+                          <a:xfrm flipH="1">
+                            <a:off x="3871099" y="1454088"/>
+                            <a:ext cx="895061" cy="499085"/>
+                          </a:xfrm>
+                          <a:prstGeom prst="straightConnector1">
+                            <a:avLst/>
+                          </a:prstGeom>
+                          <a:ln>
+                            <a:tailEnd type="arrow"/>
+                          </a:ln>
+                        </wps:spPr>
+                        <wps:style>
+                          <a:lnRef idx="1">
+                            <a:schemeClr val="accent1"/>
+                          </a:lnRef>
+                          <a:fillRef idx="0">
+                            <a:schemeClr val="accent1"/>
+                          </a:fillRef>
+                          <a:effectRef idx="0">
+                            <a:schemeClr val="accent1"/>
+                          </a:effectRef>
+                          <a:fontRef idx="minor">
+                            <a:schemeClr val="tx1"/>
+                          </a:fontRef>
+                        </wps:style>
+                        <wps:bodyPr/>
+                      </wps:wsp>
+                      <wps:wsp>
+                        <wps:cNvPr id="24" name="24 Conector recto de flecha"/>
+                        <wps:cNvCnPr>
+                          <a:stCxn id="3" idx="1"/>
+                          <a:endCxn id="16" idx="3"/>
+                        </wps:cNvCnPr>
+                        <wps:spPr>
+                          <a:xfrm flipH="1" flipV="1">
+                            <a:off x="3871366" y="1058112"/>
+                            <a:ext cx="894794" cy="199191"/>
+                          </a:xfrm>
+                          <a:prstGeom prst="straightConnector1">
+                            <a:avLst/>
+                          </a:prstGeom>
+                          <a:ln>
+                            <a:tailEnd type="arrow"/>
+                          </a:ln>
+                        </wps:spPr>
+                        <wps:style>
+                          <a:lnRef idx="1">
+                            <a:schemeClr val="accent1"/>
+                          </a:lnRef>
+                          <a:fillRef idx="0">
+                            <a:schemeClr val="accent1"/>
+                          </a:fillRef>
+                          <a:effectRef idx="0">
+                            <a:schemeClr val="accent1"/>
+                          </a:effectRef>
+                          <a:fontRef idx="minor">
+                            <a:schemeClr val="tx1"/>
+                          </a:fontRef>
+                        </wps:style>
+                        <wps:bodyPr/>
+                      </wps:wsp>
                     </wpc:wpc>
                   </a:graphicData>
                 </a:graphic>
@@ -1459,7 +2171,7 @@
           </mc:Choice>
           <mc:Fallback>
             <w:pict>
-              <v:group id="Lienzo 2" o:spid="_x0000_s1026" editas="canvas" style="width:428.25pt;height:361.25pt;mso-position-horizontal-relative:char;mso-position-vertical-relative:line" coordsize="54381,45878" o:gfxdata="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">
+              <v:group id="Lienzo 2" o:spid="_x0000_s1026" editas="canvas" style="width:428.25pt;height:361.25pt;mso-position-horizontal-relative:char;mso-position-vertical-relative:line" coordsize="54381,45878" o:gfxdata="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">
                 <v:shapetype id="_x0000_t75" coordsize="21600,21600" o:spt="75" o:preferrelative="t" path="m@4@5l@4@11@9@11@9@5xe" filled="f" stroked="f">
                   <v:stroke joinstyle="miter"/>
                   <v:formulas>
@@ -1496,21 +2208,904 @@
                   </v:handles>
                   <o:complex v:ext="view"/>
                 </v:shapetype>
-                <v:shape id="3 Cara sonriente" o:spid="_x0000_s1028" type="#_x0000_t96" style="position:absolute;left:48423;top:20540;width:2942;height:2783;visibility:visible;mso-wrap-style:square;v-text-anchor:middle" o:gfxdata="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" fillcolor="white [3201]" strokecolor="#f79646 [3209]" strokeweight="2pt"/>
-                <v:rect id="4 Rectángulo" o:spid="_x0000_s1029" style="position:absolute;left:28454;top:5804;width:15664;height:19640;visibility:visible;mso-wrap-style:square;v-text-anchor:middle" o:gfxdata="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" filled="f" strokecolor="#243f60 [1604]" strokeweight="2pt"/>
+                <v:shape id="3 Cara sonriente" o:spid="_x0000_s1028" type="#_x0000_t96" style="position:absolute;left:47230;top:12165;width:2942;height:2783;visibility:visible;mso-wrap-style:square;v-text-anchor:middle" o:gfxdata="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" fillcolor="white [3201]" strokecolor="#f79646 [3209]" strokeweight="2pt"/>
+                <v:rect id="4 Rectángulo" o:spid="_x0000_s1029" style="position:absolute;left:25512;top:5883;width:15664;height:19640;visibility:visible;mso-wrap-style:square;v-text-anchor:middle" o:gfxdata="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" filled="f" strokecolor="#243f60 [1604]" strokeweight="2pt"/>
                 <v:rect id="5 Rectángulo" o:spid="_x0000_s1030" style="position:absolute;left:4226;top:5804;width:15664;height:19640;visibility:visible;mso-wrap-style:square;v-text-anchor:middle" o:gfxdata="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" filled="f" strokecolor="#243f60 [1604]" strokeweight="2pt"/>
-                <v:rect id="6 Rectángulo" o:spid="_x0000_s1031" style="position:absolute;left:29983;top:7328;width:12556;height:7302;visibility:visible;mso-wrap-style:square;v-text-anchor:middle" o:gfxdata="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" filled="f" strokecolor="#243f60 [1604]" strokeweight="2pt"/>
-                <v:rect id="7 Rectángulo" o:spid="_x0000_s1032" style="position:absolute;left:29983;top:16021;width:12556;height:7302;visibility:visible;mso-wrap-style:square;v-text-anchor:middle" o:gfxdata="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" filled="f" strokecolor="#243f60 [1604]" strokeweight="2pt"/>
+                <v:rect id="6 Rectángulo" o:spid="_x0000_s1031" style="position:absolute;left:27121;top:7328;width:12556;height:7302;visibility:visible;mso-wrap-style:square;v-text-anchor:middle" o:gfxdata="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" filled="f" strokecolor="#243f60 [1604]" strokeweight="2pt"/>
+                <v:rect id="7 Rectángulo" o:spid="_x0000_s1032" style="position:absolute;left:27121;top:16021;width:12556;height:7302;visibility:visible;mso-wrap-style:square;v-text-anchor:middle" o:gfxdata="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" filled="f" strokecolor="#243f60 [1604]" strokeweight="2pt"/>
                 <v:rect id="8 Rectángulo" o:spid="_x0000_s1033" style="position:absolute;left:5999;top:16021;width:12556;height:7302;visibility:visible;mso-wrap-style:square;v-text-anchor:middle" o:gfxdata="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" filled="f" strokecolor="#243f60 [1604]" strokeweight="2pt"/>
                 <v:rect id="9 Rectángulo" o:spid="_x0000_s1034" style="position:absolute;left:5997;top:7328;width:12556;height:7302;visibility:visible;mso-wrap-style:square;v-text-anchor:middle" o:gfxdata="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" filled="f" strokecolor="#243f60 [1604]" strokeweight="2pt"/>
                 <v:rect id="10 Rectángulo" o:spid="_x0000_s1035" style="position:absolute;left:5999;top:29803;width:12556;height:7302;visibility:visible;mso-wrap-style:square;v-text-anchor:middle" o:gfxdata="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" filled="f" strokecolor="#243f60 [1604]" strokeweight="2pt"/>
                 <v:rect id="11 Rectángulo" o:spid="_x0000_s1036" style="position:absolute;left:4233;top:27352;width:15660;height:14299;visibility:visible;mso-wrap-style:square;v-text-anchor:middle" o:gfxdata="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" filled="f" strokecolor="#243f60 [1604]" strokeweight="2pt"/>
+                <v:shapetype id="_x0000_t202" coordsize="21600,21600" o:spt="202" path="m,l,21600r21600,l21600,xe">
+                  <v:stroke joinstyle="miter"/>
+                  <v:path gradientshapeok="t" o:connecttype="rect"/>
+                </v:shapetype>
+                <v:shape id="1 Cuadro de texto" o:spid="_x0000_s1037" type="#_x0000_t202" style="position:absolute;left:43732;top:17095;width:9377;height:3180;visibility:visible;mso-wrap-style:square;v-text-anchor:top" o:gfxdata="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" fillcolor="white [3201]" strokeweight=".5pt">
+                  <v:textbox>
+                    <w:txbxContent>
+                      <w:p>
+                        <w:pPr>
+                          <w:rPr>
+                            <w:lang w:val="es-ES_tradnl"/>
+                          </w:rPr>
+                        </w:pPr>
+                        <w:r>
+                          <w:rPr>
+                            <w:lang w:val="es-ES_tradnl"/>
+                          </w:rPr>
+                          <w:t>Operario N1</w:t>
+                        </w:r>
+                      </w:p>
+                    </w:txbxContent>
+                  </v:textbox>
+                </v:shape>
+                <v:shape id="1 Cuadro de texto" o:spid="_x0000_s1038" type="#_x0000_t202" style="position:absolute;left:6560;top:9002;width:10684;height:3175;visibility:visible;mso-wrap-style:square;v-text-anchor:top" o:gfxdata="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" fillcolor="white [3201]" strokeweight=".5pt">
+                  <v:textbox>
+                    <w:txbxContent>
+                      <w:p>
+                        <w:pPr>
+                          <w:pStyle w:val="NormalWeb"/>
+                          <w:spacing w:before="0" w:beforeAutospacing="0" w:after="200" w:afterAutospacing="0" w:line="276" w:lineRule="auto"/>
+                        </w:pPr>
+                        <w:proofErr w:type="spellStart"/>
+                        <w:r>
+                          <w:rPr>
+                            <w:rFonts w:eastAsia="Calibri"/>
+                            <w:sz w:val="22"/>
+                            <w:szCs w:val="22"/>
+                            <w:lang w:val="es-ES_tradnl"/>
+                          </w:rPr>
+                          <w:t>Nagios</w:t>
+                        </w:r>
+                        <w:proofErr w:type="spellEnd"/>
+                      </w:p>
+                    </w:txbxContent>
+                  </v:textbox>
+                </v:shape>
+                <v:shape id="1 Cuadro de texto" o:spid="_x0000_s1039" type="#_x0000_t202" style="position:absolute;left:6570;top:17941;width:10681;height:3175;visibility:visible;mso-wrap-style:square;v-text-anchor:top" o:gfxdata="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" fillcolor="white [3201]" strokeweight=".5pt">
+                  <v:textbox>
+                    <w:txbxContent>
+                      <w:p>
+                        <w:pPr>
+                          <w:pStyle w:val="NormalWeb"/>
+                          <w:spacing w:before="0" w:beforeAutospacing="0" w:after="200" w:afterAutospacing="0" w:line="276" w:lineRule="auto"/>
+                        </w:pPr>
+                        <w:proofErr w:type="spellStart"/>
+                        <w:r>
+                          <w:rPr>
+                            <w:rFonts w:eastAsia="Calibri"/>
+                            <w:sz w:val="22"/>
+                            <w:szCs w:val="22"/>
+                            <w:lang w:val="es-ES_tradnl"/>
+                          </w:rPr>
+                          <w:t>Nagflux</w:t>
+                        </w:r>
+                        <w:proofErr w:type="spellEnd"/>
+                      </w:p>
+                    </w:txbxContent>
+                  </v:textbox>
+                </v:shape>
+                <v:shape id="1 Cuadro de texto" o:spid="_x0000_s1040" type="#_x0000_t202" style="position:absolute;left:6570;top:32014;width:10674;height:3169;visibility:visible;mso-wrap-style:square;v-text-anchor:top" o:gfxdata="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" fillcolor="white [3201]" strokeweight=".5pt">
+                  <v:textbox>
+                    <w:txbxContent>
+                      <w:p>
+                        <w:pPr>
+                          <w:pStyle w:val="NormalWeb"/>
+                          <w:spacing w:before="0" w:beforeAutospacing="0" w:after="200" w:afterAutospacing="0" w:line="276" w:lineRule="auto"/>
+                        </w:pPr>
+                        <w:proofErr w:type="spellStart"/>
+                        <w:r>
+                          <w:rPr>
+                            <w:rFonts w:eastAsia="Calibri"/>
+                            <w:sz w:val="22"/>
+                            <w:szCs w:val="22"/>
+                            <w:lang w:val="es-ES_tradnl"/>
+                          </w:rPr>
+                          <w:t>InfluxDB</w:t>
+                        </w:r>
+                        <w:proofErr w:type="spellEnd"/>
+                      </w:p>
+                    </w:txbxContent>
+                  </v:textbox>
+                </v:shape>
+                <v:shape id="1 Cuadro de texto" o:spid="_x0000_s1041" type="#_x0000_t202" style="position:absolute;left:28039;top:8996;width:10674;height:3169;visibility:visible;mso-wrap-style:square;v-text-anchor:top" o:gfxdata="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" fillcolor="white [3201]" strokeweight=".5pt">
+                  <v:textbox>
+                    <w:txbxContent>
+                      <w:p>
+                        <w:pPr>
+                          <w:pStyle w:val="NormalWeb"/>
+                          <w:spacing w:before="0" w:beforeAutospacing="0" w:after="200" w:afterAutospacing="0" w:line="276" w:lineRule="auto"/>
+                        </w:pPr>
+                        <w:proofErr w:type="spellStart"/>
+                        <w:r>
+                          <w:rPr>
+                            <w:rFonts w:eastAsia="Calibri"/>
+                            <w:sz w:val="22"/>
+                            <w:szCs w:val="22"/>
+                            <w:lang w:val="es-ES_tradnl"/>
+                          </w:rPr>
+                          <w:t>Grafana</w:t>
+                        </w:r>
+                        <w:proofErr w:type="spellEnd"/>
+                      </w:p>
+                    </w:txbxContent>
+                  </v:textbox>
+                </v:shape>
+                <v:shape id="1 Cuadro de texto" o:spid="_x0000_s1042" type="#_x0000_t202" style="position:absolute;left:28036;top:17947;width:10674;height:3169;visibility:visible;mso-wrap-style:square;v-text-anchor:top" o:gfxdata="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" fillcolor="white [3201]" strokeweight=".5pt">
+                  <v:textbox>
+                    <w:txbxContent>
+                      <w:p>
+                        <w:pPr>
+                          <w:pStyle w:val="NormalWeb"/>
+                          <w:spacing w:before="0" w:beforeAutospacing="0" w:after="200" w:afterAutospacing="0" w:line="276" w:lineRule="auto"/>
+                        </w:pPr>
+                        <w:proofErr w:type="spellStart"/>
+                        <w:r>
+                          <w:rPr>
+                            <w:rFonts w:eastAsia="Calibri"/>
+                            <w:sz w:val="22"/>
+                            <w:szCs w:val="22"/>
+                            <w:lang w:val="es-ES_tradnl"/>
+                          </w:rPr>
+                          <w:t>Histou</w:t>
+                        </w:r>
+                        <w:proofErr w:type="spellEnd"/>
+                      </w:p>
+                    </w:txbxContent>
+                  </v:textbox>
+                </v:shape>
+                <v:shapetype id="_x0000_t32" coordsize="21600,21600" o:spt="32" o:oned="t" path="m,l21600,21600e" filled="f">
+                  <v:path arrowok="t" fillok="f" o:connecttype="none"/>
+                  <o:lock v:ext="edit" shapetype="t"/>
+                </v:shapetype>
+                <v:shape id="12 Conector recto de flecha" o:spid="_x0000_s1043" type="#_x0000_t32" style="position:absolute;left:11902;top:12177;width:9;height:5764;visibility:visible;mso-wrap-style:square" o:connectortype="straight" o:gfxdata="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" strokecolor="#4579b8 [3044]">
+                  <v:stroke endarrow="open"/>
+                </v:shape>
+                <v:shape id="18 Conector recto de flecha" o:spid="_x0000_s1044" type="#_x0000_t32" style="position:absolute;left:11907;top:21116;width:4;height:10898;flip:x;visibility:visible;mso-wrap-style:square" o:connectortype="straight" o:gfxdata="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" strokecolor="#4579b8 [3044]">
+                  <v:stroke endarrow="open"/>
+                </v:shape>
+                <v:shape id="19 Conector recto de flecha" o:spid="_x0000_s1045" type="#_x0000_t32" style="position:absolute;left:33373;top:12165;width:3;height:5782;flip:y;visibility:visible;mso-wrap-style:square" o:connectortype="straight" o:gfxdata="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" strokecolor="#4579b8 [3044]">
+                  <v:stroke endarrow="open"/>
+                </v:shape>
+                <v:shapetype id="_x0000_t33" coordsize="21600,21600" o:spt="33" o:oned="t" path="m,l21600,r,21600e" filled="f">
+                  <v:stroke joinstyle="miter"/>
+                  <v:path arrowok="t" fillok="f" o:connecttype="none"/>
+                  <o:lock v:ext="edit" shapetype="t"/>
+                </v:shapetype>
+                <v:shape id="20 Conector angular" o:spid="_x0000_s1046" type="#_x0000_t33" style="position:absolute;left:17244;top:21116;width:16129;height:12483;flip:y;visibility:visible;mso-wrap-style:square" o:connectortype="elbow" o:gfxdata="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" strokecolor="#4579b8 [3044]">
+                  <v:stroke endarrow="open"/>
+                </v:shape>
+                <v:shape id="23 Conector recto de flecha" o:spid="_x0000_s1047" type="#_x0000_t32" style="position:absolute;left:38710;top:14540;width:8951;height:4991;flip:x;visibility:visible;mso-wrap-style:square" o:connectortype="straight" o:gfxdata="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" strokecolor="#4579b8 [3044]">
+                  <v:stroke endarrow="open"/>
+                </v:shape>
+                <v:shape id="24 Conector recto de flecha" o:spid="_x0000_s1048" type="#_x0000_t32" style="position:absolute;left:38713;top:10581;width:8948;height:1992;flip:x y;visibility:visible;mso-wrap-style:square" o:connectortype="straight" o:gfxdata="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" strokecolor="#4579b8 [3044]">
+                  <v:stroke endarrow="open"/>
+                </v:shape>
                 <w10:anchorlock/>
               </v:group>
             </w:pict>
           </mc:Fallback>
         </mc:AlternateContent>
       </w:r>
+    </w:p>
+    <w:p>
+      <w:pPr>
+        <w:rPr>
+          <w:lang w:val="es-ES_tradnl"/>
+        </w:rPr>
+      </w:pPr>
+      <w:r>
+        <w:rPr>
+          <w:lang w:val="es-ES_tradnl"/>
+        </w:rPr>
+        <w:br w:type="page"/>
+      </w:r>
+    </w:p>
+    <w:p>
+      <w:pPr>
+        <w:pStyle w:val="Ttulo1"/>
+        <w:rPr>
+          <w:lang w:val="es-ES_tradnl"/>
+        </w:rPr>
+      </w:pPr>
+      <w:bookmarkStart w:id="2" w:name="_Toc9679885"/>
+      <w:r>
+        <w:rPr>
+          <w:lang w:val="es-ES_tradnl"/>
+        </w:rPr>
+        <w:lastRenderedPageBreak/>
+        <w:t xml:space="preserve">Instalando </w:t>
+      </w:r>
+      <w:proofErr w:type="spellStart"/>
+      <w:r>
+        <w:rPr>
+          <w:lang w:val="es-ES_tradnl"/>
+        </w:rPr>
+        <w:t>Nagios</w:t>
+      </w:r>
+      <w:proofErr w:type="spellEnd"/>
+      <w:r>
+        <w:rPr>
+          <w:lang w:val="es-ES_tradnl"/>
+        </w:rPr>
+        <w:t xml:space="preserve"> Core 4.0.4</w:t>
+      </w:r>
+      <w:bookmarkEnd w:id="2"/>
+    </w:p>
+    <w:p>
+      <w:pPr>
+        <w:pStyle w:val="Ttulo2"/>
+        <w:rPr>
+          <w:lang w:val="es-ES_tradnl"/>
+        </w:rPr>
+      </w:pPr>
+      <w:bookmarkStart w:id="3" w:name="_Toc9679886"/>
+      <w:r>
+        <w:rPr>
+          <w:lang w:val="es-ES_tradnl"/>
+        </w:rPr>
+        <w:t>Instalando paquetes previos.</w:t>
+      </w:r>
+      <w:bookmarkEnd w:id="3"/>
+    </w:p>
+    <w:p>
+      <w:pPr>
+        <w:rPr>
+          <w:lang w:val="es-ES_tradnl"/>
+        </w:rPr>
+      </w:pPr>
+      <w:r>
+        <w:rPr>
+          <w:lang w:val="es-ES_tradnl"/>
+        </w:rPr>
+        <w:t xml:space="preserve">Para asegurar el correcto funcionamiento de toda la infraestructura hemos de instalar los siguientes paquetes en el servidor de </w:t>
+      </w:r>
+      <w:proofErr w:type="spellStart"/>
+      <w:r>
+        <w:rPr>
+          <w:lang w:val="es-ES_tradnl"/>
+        </w:rPr>
+        <w:t>Nagios</w:t>
+      </w:r>
+      <w:proofErr w:type="spellEnd"/>
+      <w:r>
+        <w:rPr>
+          <w:lang w:val="es-ES_tradnl"/>
+        </w:rPr>
+        <w:t xml:space="preserve">. </w:t>
+      </w:r>
+    </w:p>
+    <w:p>
+      <w:pPr>
+        <w:pStyle w:val="Prrafodelista"/>
+        <w:numPr>
+          <w:ilvl w:val="0"/>
+          <w:numId w:val="1"/>
+        </w:numPr>
+        <w:rPr>
+          <w:lang w:val="es-ES_tradnl"/>
+        </w:rPr>
+      </w:pPr>
+      <w:r>
+        <w:rPr>
+          <w:lang w:val="es-ES_tradnl"/>
+        </w:rPr>
+        <w:t>Apache 2</w:t>
+      </w:r>
+    </w:p>
+    <w:p>
+      <w:pPr>
+        <w:pStyle w:val="Prrafodelista"/>
+        <w:numPr>
+          <w:ilvl w:val="0"/>
+          <w:numId w:val="1"/>
+        </w:numPr>
+        <w:rPr>
+          <w:lang w:val="es-ES_tradnl"/>
+        </w:rPr>
+      </w:pPr>
+      <w:r>
+        <w:rPr>
+          <w:lang w:val="es-ES_tradnl"/>
+        </w:rPr>
+        <w:t>PHP (En nuestro caso la versión 7)</w:t>
+      </w:r>
+    </w:p>
+    <w:p>
+      <w:pPr>
+        <w:pStyle w:val="Prrafodelista"/>
+        <w:numPr>
+          <w:ilvl w:val="0"/>
+          <w:numId w:val="1"/>
+        </w:numPr>
+        <w:rPr>
+          <w:lang w:val="es-ES_tradnl"/>
+        </w:rPr>
+      </w:pPr>
+      <w:r>
+        <w:rPr>
+          <w:lang w:val="es-ES_tradnl"/>
+        </w:rPr>
+        <w:t xml:space="preserve">GCC </w:t>
+      </w:r>
+      <w:proofErr w:type="spellStart"/>
+      <w:r>
+        <w:rPr>
+          <w:lang w:val="es-ES_tradnl"/>
+        </w:rPr>
+        <w:t>Compiler</w:t>
+      </w:r>
+      <w:proofErr w:type="spellEnd"/>
+      <w:r>
+        <w:rPr>
+          <w:lang w:val="es-ES_tradnl"/>
+        </w:rPr>
+        <w:t xml:space="preserve"> and </w:t>
+      </w:r>
+      <w:proofErr w:type="spellStart"/>
+      <w:r>
+        <w:rPr>
+          <w:lang w:val="es-ES_tradnl"/>
+        </w:rPr>
+        <w:t>Development</w:t>
+      </w:r>
+      <w:proofErr w:type="spellEnd"/>
+      <w:r>
+        <w:rPr>
+          <w:lang w:val="es-ES_tradnl"/>
+        </w:rPr>
+        <w:t xml:space="preserve"> </w:t>
+      </w:r>
+      <w:proofErr w:type="spellStart"/>
+      <w:r>
+        <w:rPr>
+          <w:lang w:val="es-ES_tradnl"/>
+        </w:rPr>
+        <w:t>libraries</w:t>
+      </w:r>
+      <w:proofErr w:type="spellEnd"/>
+    </w:p>
+    <w:p>
+      <w:pPr>
+        <w:pStyle w:val="Prrafodelista"/>
+        <w:numPr>
+          <w:ilvl w:val="0"/>
+          <w:numId w:val="1"/>
+        </w:numPr>
+        <w:rPr>
+          <w:lang w:val="es-ES_tradnl"/>
+        </w:rPr>
+      </w:pPr>
+      <w:r>
+        <w:rPr>
+          <w:lang w:val="es-ES_tradnl"/>
+        </w:rPr>
+        <w:t xml:space="preserve">GD </w:t>
+      </w:r>
+      <w:proofErr w:type="spellStart"/>
+      <w:r>
+        <w:rPr>
+          <w:lang w:val="es-ES_tradnl"/>
+        </w:rPr>
+        <w:t>Development</w:t>
+      </w:r>
+      <w:proofErr w:type="spellEnd"/>
+      <w:r>
+        <w:rPr>
+          <w:lang w:val="es-ES_tradnl"/>
+        </w:rPr>
+        <w:t xml:space="preserve"> </w:t>
+      </w:r>
+      <w:proofErr w:type="spellStart"/>
+      <w:r>
+        <w:rPr>
+          <w:lang w:val="es-ES_tradnl"/>
+        </w:rPr>
+        <w:t>libraries</w:t>
+      </w:r>
+      <w:proofErr w:type="spellEnd"/>
+      <w:r>
+        <w:rPr>
+          <w:lang w:val="es-ES_tradnl"/>
+        </w:rPr>
+        <w:t>.</w:t>
+      </w:r>
+    </w:p>
+    <w:p>
+      <w:pPr>
+        <w:rPr>
+          <w:lang w:val="es-ES_tradnl"/>
+        </w:rPr>
+      </w:pPr>
+      <w:r>
+        <w:rPr>
+          <w:lang w:val="es-ES_tradnl"/>
+        </w:rPr>
+        <w:t>El proceso de instalación de estos paquetes es sencillo.</w:t>
+      </w:r>
+    </w:p>
+    <w:p>
+      <w:pPr>
+        <w:rPr>
+          <w:lang w:val="es-ES_tradnl"/>
+        </w:rPr>
+      </w:pPr>
+      <w:r>
+        <w:rPr>
+          <w:lang w:val="es-ES_tradnl"/>
+        </w:rPr>
+        <w:t>Instalación de Apache 2</w:t>
+      </w:r>
+      <w:r>
+        <w:rPr>
+          <w:lang w:val="es-ES_tradnl"/>
+        </w:rPr>
+        <w:t>:</w:t>
+      </w:r>
+      <w:r>
+        <w:rPr>
+          <w:lang w:val="es-ES_tradnl"/>
+        </w:rPr>
+        <w:br/>
+        <w:t xml:space="preserve"> | </w:t>
+      </w:r>
+      <w:r>
+        <w:rPr>
+          <w:lang w:val="es-ES_tradnl"/>
+        </w:rPr>
+        <w:t xml:space="preserve"># </w:t>
+      </w:r>
+      <w:proofErr w:type="spellStart"/>
+      <w:r>
+        <w:rPr>
+          <w:lang w:val="es-ES_tradnl"/>
+        </w:rPr>
+        <w:t>apt-get</w:t>
+      </w:r>
+      <w:proofErr w:type="spellEnd"/>
+      <w:r>
+        <w:rPr>
+          <w:lang w:val="es-ES_tradnl"/>
+        </w:rPr>
+        <w:t xml:space="preserve"> </w:t>
+      </w:r>
+      <w:proofErr w:type="spellStart"/>
+      <w:r>
+        <w:rPr>
+          <w:lang w:val="es-ES_tradnl"/>
+        </w:rPr>
+        <w:t>install</w:t>
+      </w:r>
+      <w:proofErr w:type="spellEnd"/>
+      <w:r>
+        <w:rPr>
+          <w:lang w:val="es-ES_tradnl"/>
+        </w:rPr>
+        <w:t xml:space="preserve"> apache2</w:t>
+      </w:r>
+    </w:p>
+    <w:p>
+      <w:pPr>
+        <w:rPr>
+          <w:lang w:val="es-ES_tradnl"/>
+        </w:rPr>
+      </w:pPr>
+      <w:r>
+        <w:rPr>
+          <w:lang w:val="es-ES_tradnl"/>
+        </w:rPr>
+        <w:t>Instalación de PHP:</w:t>
+      </w:r>
+      <w:r>
+        <w:rPr>
+          <w:lang w:val="es-ES_tradnl"/>
+        </w:rPr>
+        <w:br/>
+        <w:t xml:space="preserve"> | # </w:t>
+      </w:r>
+      <w:proofErr w:type="spellStart"/>
+      <w:r>
+        <w:rPr>
+          <w:lang w:val="es-ES_tradnl"/>
+        </w:rPr>
+        <w:t>apt-get</w:t>
+      </w:r>
+      <w:proofErr w:type="spellEnd"/>
+      <w:r>
+        <w:rPr>
+          <w:lang w:val="es-ES_tradnl"/>
+        </w:rPr>
+        <w:t xml:space="preserve"> </w:t>
+      </w:r>
+      <w:proofErr w:type="spellStart"/>
+      <w:r>
+        <w:rPr>
+          <w:lang w:val="es-ES_tradnl"/>
+        </w:rPr>
+        <w:t>install</w:t>
+      </w:r>
+      <w:proofErr w:type="spellEnd"/>
+      <w:r>
+        <w:rPr>
+          <w:lang w:val="es-ES_tradnl"/>
+        </w:rPr>
+        <w:t xml:space="preserve"> </w:t>
+      </w:r>
+      <w:proofErr w:type="spellStart"/>
+      <w:r>
+        <w:rPr>
+          <w:lang w:val="es-ES_tradnl"/>
+        </w:rPr>
+        <w:t>php</w:t>
+      </w:r>
+      <w:proofErr w:type="spellEnd"/>
+      <w:r>
+        <w:rPr>
+          <w:lang w:val="es-ES_tradnl"/>
+        </w:rPr>
+        <w:br/>
+        <w:t xml:space="preserve">Deberemos asegurarnos que entre los paquetes instalados de </w:t>
+      </w:r>
+      <w:proofErr w:type="spellStart"/>
+      <w:r>
+        <w:rPr>
+          <w:lang w:val="es-ES_tradnl"/>
+        </w:rPr>
+        <w:t>php</w:t>
+      </w:r>
+      <w:proofErr w:type="spellEnd"/>
+      <w:r>
+        <w:rPr>
+          <w:lang w:val="es-ES_tradnl"/>
+        </w:rPr>
+        <w:t xml:space="preserve"> esté incluido “libapache2-mod-php”. De no ser así deberemos instalarlo manualmente.</w:t>
+      </w:r>
+    </w:p>
+    <w:p>
+      <w:pPr>
+        <w:rPr>
+          <w:lang w:val="es-ES_tradnl"/>
+        </w:rPr>
+      </w:pPr>
+      <w:r>
+        <w:rPr>
+          <w:lang w:val="es-ES_tradnl"/>
+        </w:rPr>
+        <w:t>Instalación de las librerías necesarias:</w:t>
+      </w:r>
+      <w:r>
+        <w:rPr>
+          <w:lang w:val="es-ES_tradnl"/>
+        </w:rPr>
+        <w:br/>
+        <w:t xml:space="preserve"> | # </w:t>
+      </w:r>
+      <w:proofErr w:type="spellStart"/>
+      <w:r>
+        <w:rPr>
+          <w:lang w:val="es-ES_tradnl"/>
+        </w:rPr>
+        <w:t>apt-get</w:t>
+      </w:r>
+      <w:proofErr w:type="spellEnd"/>
+      <w:r>
+        <w:rPr>
+          <w:lang w:val="es-ES_tradnl"/>
+        </w:rPr>
+        <w:t xml:space="preserve"> </w:t>
+      </w:r>
+      <w:proofErr w:type="spellStart"/>
+      <w:r>
+        <w:rPr>
+          <w:lang w:val="es-ES_tradnl"/>
+        </w:rPr>
+        <w:t>install</w:t>
+      </w:r>
+      <w:proofErr w:type="spellEnd"/>
+      <w:r>
+        <w:rPr>
+          <w:lang w:val="es-ES_tradnl"/>
+        </w:rPr>
+        <w:t xml:space="preserve"> </w:t>
+      </w:r>
+      <w:proofErr w:type="spellStart"/>
+      <w:r>
+        <w:rPr>
+          <w:lang w:val="es-ES_tradnl"/>
+        </w:rPr>
+        <w:t>make</w:t>
+      </w:r>
+      <w:proofErr w:type="spellEnd"/>
+      <w:r>
+        <w:rPr>
+          <w:lang w:val="es-ES_tradnl"/>
+        </w:rPr>
+        <w:t xml:space="preserve"> </w:t>
+      </w:r>
+      <w:proofErr w:type="spellStart"/>
+      <w:r>
+        <w:rPr>
+          <w:lang w:val="es-ES_tradnl"/>
+        </w:rPr>
+        <w:t>gcc</w:t>
+      </w:r>
+      <w:proofErr w:type="spellEnd"/>
+      <w:r>
+        <w:rPr>
+          <w:lang w:val="es-ES_tradnl"/>
+        </w:rPr>
+        <w:t xml:space="preserve"> g++ sudo libgd2-xpm </w:t>
+      </w:r>
+      <w:r>
+        <w:rPr>
+          <w:lang w:val="es-ES_tradnl"/>
+        </w:rPr>
+        <w:t>libgd2-xpm</w:t>
+      </w:r>
+      <w:r>
+        <w:rPr>
+          <w:lang w:val="es-ES_tradnl"/>
+        </w:rPr>
+        <w:t xml:space="preserve">-dev libpng12-dev </w:t>
+      </w:r>
+      <w:proofErr w:type="spellStart"/>
+      <w:r>
+        <w:rPr>
+          <w:lang w:val="es-ES_tradnl"/>
+        </w:rPr>
+        <w:t>libgd-tools</w:t>
+      </w:r>
+      <w:proofErr w:type="spellEnd"/>
+      <w:r>
+        <w:rPr>
+          <w:lang w:val="es-ES_tradnl"/>
+        </w:rPr>
+        <w:t xml:space="preserve"> libpng3-dev</w:t>
+      </w:r>
+    </w:p>
+    <w:p>
+      <w:pPr>
+        <w:pStyle w:val="Ttulo2"/>
+        <w:rPr>
+          <w:lang w:val="es-ES_tradnl"/>
+        </w:rPr>
+      </w:pPr>
+      <w:r>
+        <w:rPr>
+          <w:lang w:val="es-ES_tradnl"/>
+        </w:rPr>
+        <w:t>Creando un usuario y grupo</w:t>
+      </w:r>
+    </w:p>
+    <w:p>
+      <w:pPr>
+        <w:rPr>
+          <w:lang w:val="es-ES_tradnl"/>
+        </w:rPr>
+      </w:pPr>
+      <w:r>
+        <w:rPr>
+          <w:lang w:val="es-ES_tradnl"/>
+        </w:rPr>
+        <w:t xml:space="preserve">Como siempre en Linux, es mejor crear un usuario para cada servicio, de manera que si por algún motivo un atacante llegara a acceder al sistema a través de </w:t>
+      </w:r>
+      <w:proofErr w:type="spellStart"/>
+      <w:r>
+        <w:rPr>
+          <w:lang w:val="es-ES_tradnl"/>
+        </w:rPr>
+        <w:t>Nagios</w:t>
+      </w:r>
+      <w:proofErr w:type="spellEnd"/>
+      <w:r>
+        <w:rPr>
+          <w:lang w:val="es-ES_tradnl"/>
+        </w:rPr>
+        <w:t xml:space="preserve">, solamente afectaría al usuario de </w:t>
+      </w:r>
+      <w:proofErr w:type="spellStart"/>
+      <w:r>
+        <w:rPr>
+          <w:lang w:val="es-ES_tradnl"/>
+        </w:rPr>
+        <w:t>Nagios</w:t>
+      </w:r>
+      <w:proofErr w:type="spellEnd"/>
+      <w:r>
+        <w:rPr>
+          <w:lang w:val="es-ES_tradnl"/>
+        </w:rPr>
+        <w:t xml:space="preserve"> y solo tendría los permisos de este usuario. </w:t>
+      </w:r>
+      <w:r>
+        <w:rPr>
+          <w:lang w:val="es-ES_tradnl"/>
+        </w:rPr>
+        <w:br/>
+        <w:t>Creamos el usuario:</w:t>
+      </w:r>
+    </w:p>
+    <w:p>
+      <w:pPr>
+        <w:rPr>
+          <w:lang w:val="es-ES_tradnl"/>
+        </w:rPr>
+      </w:pPr>
+      <w:r>
+        <w:rPr>
+          <w:lang w:val="es-ES_tradnl"/>
+        </w:rPr>
+        <w:t xml:space="preserve"> | # </w:t>
+      </w:r>
+      <w:proofErr w:type="spellStart"/>
+      <w:proofErr w:type="gramStart"/>
+      <w:r>
+        <w:rPr>
+          <w:lang w:val="es-ES_tradnl"/>
+        </w:rPr>
+        <w:t>adduser</w:t>
+      </w:r>
+      <w:proofErr w:type="spellEnd"/>
+      <w:proofErr w:type="gramEnd"/>
+      <w:r>
+        <w:rPr>
+          <w:lang w:val="es-ES_tradnl"/>
+        </w:rPr>
+        <w:t xml:space="preserve"> </w:t>
+      </w:r>
+      <w:proofErr w:type="spellStart"/>
+      <w:r>
+        <w:rPr>
+          <w:lang w:val="es-ES_tradnl"/>
+        </w:rPr>
+        <w:t>nagios</w:t>
+      </w:r>
+      <w:proofErr w:type="spellEnd"/>
+    </w:p>
+    <w:p>
+      <w:pPr>
+        <w:rPr>
+          <w:lang w:val="es-ES_tradnl"/>
+        </w:rPr>
+      </w:pPr>
+      <w:r>
+        <w:rPr>
+          <w:lang w:val="es-ES_tradnl"/>
+        </w:rPr>
+        <w:t xml:space="preserve">Tras crear el usuario procederemos a crear el grupo (aunque el grupo se crea de manera automática al crear el usuario), y le añadimos a los usuarios </w:t>
+      </w:r>
+      <w:proofErr w:type="spellStart"/>
+      <w:r>
+        <w:rPr>
+          <w:lang w:val="es-ES_tradnl"/>
+        </w:rPr>
+        <w:t>nagios</w:t>
+      </w:r>
+      <w:proofErr w:type="spellEnd"/>
+      <w:r>
+        <w:rPr>
+          <w:lang w:val="es-ES_tradnl"/>
+        </w:rPr>
+        <w:t xml:space="preserve"> y www-data (servidor web).</w:t>
+      </w:r>
+    </w:p>
+    <w:p>
+      <w:pPr>
+        <w:rPr>
+          <w:lang w:val="es-ES_tradnl"/>
+        </w:rPr>
+      </w:pPr>
+      <w:r>
+        <w:rPr>
+          <w:lang w:val="es-ES_tradnl"/>
+        </w:rPr>
+        <w:t xml:space="preserve"> | # </w:t>
+      </w:r>
+      <w:proofErr w:type="spellStart"/>
+      <w:proofErr w:type="gramStart"/>
+      <w:r>
+        <w:rPr>
+          <w:lang w:val="es-ES_tradnl"/>
+        </w:rPr>
+        <w:t>groupadd</w:t>
+      </w:r>
+      <w:proofErr w:type="spellEnd"/>
+      <w:proofErr w:type="gramEnd"/>
+      <w:r>
+        <w:rPr>
+          <w:lang w:val="es-ES_tradnl"/>
+        </w:rPr>
+        <w:t xml:space="preserve"> </w:t>
+      </w:r>
+      <w:proofErr w:type="spellStart"/>
+      <w:r>
+        <w:rPr>
+          <w:lang w:val="es-ES_tradnl"/>
+        </w:rPr>
+        <w:t>nagios</w:t>
+      </w:r>
+      <w:proofErr w:type="spellEnd"/>
+      <w:r>
+        <w:rPr>
+          <w:lang w:val="es-ES_tradnl"/>
+        </w:rPr>
+        <w:br/>
+        <w:t xml:space="preserve"> | # </w:t>
+      </w:r>
+      <w:proofErr w:type="spellStart"/>
+      <w:r>
+        <w:rPr>
+          <w:lang w:val="es-ES_tradnl"/>
+        </w:rPr>
+        <w:t>usermod</w:t>
+      </w:r>
+      <w:proofErr w:type="spellEnd"/>
+      <w:r>
+        <w:rPr>
+          <w:lang w:val="es-ES_tradnl"/>
+        </w:rPr>
+        <w:t xml:space="preserve"> –G </w:t>
+      </w:r>
+      <w:proofErr w:type="spellStart"/>
+      <w:r>
+        <w:rPr>
+          <w:lang w:val="es-ES_tradnl"/>
+        </w:rPr>
+        <w:t>nagios</w:t>
+      </w:r>
+      <w:proofErr w:type="spellEnd"/>
+      <w:r>
+        <w:rPr>
+          <w:lang w:val="es-ES_tradnl"/>
+        </w:rPr>
+        <w:t xml:space="preserve"> </w:t>
+      </w:r>
+      <w:proofErr w:type="spellStart"/>
+      <w:r>
+        <w:rPr>
+          <w:lang w:val="es-ES_tradnl"/>
+        </w:rPr>
+        <w:t>nagios</w:t>
+      </w:r>
+      <w:proofErr w:type="spellEnd"/>
+      <w:r>
+        <w:rPr>
+          <w:lang w:val="es-ES_tradnl"/>
+        </w:rPr>
+        <w:br/>
+        <w:t xml:space="preserve"> | # </w:t>
+      </w:r>
+      <w:proofErr w:type="spellStart"/>
+      <w:r>
+        <w:rPr>
+          <w:lang w:val="es-ES_tradnl"/>
+        </w:rPr>
+        <w:t>usermod</w:t>
+      </w:r>
+      <w:proofErr w:type="spellEnd"/>
+      <w:r>
+        <w:rPr>
+          <w:lang w:val="es-ES_tradnl"/>
+        </w:rPr>
+        <w:t xml:space="preserve"> –G www-</w:t>
+      </w:r>
+      <w:proofErr w:type="spellStart"/>
+      <w:r>
+        <w:rPr>
+          <w:lang w:val="es-ES_tradnl"/>
+        </w:rPr>
+        <w:t>data,nagios</w:t>
+      </w:r>
+      <w:proofErr w:type="spellEnd"/>
+      <w:r>
+        <w:rPr>
+          <w:lang w:val="es-ES_tradnl"/>
+        </w:rPr>
+        <w:t xml:space="preserve"> www-data</w:t>
+      </w:r>
+      <w:bookmarkStart w:id="4" w:name="_GoBack"/>
+      <w:bookmarkEnd w:id="4"/>
     </w:p>
     <w:sectPr>
       <w:headerReference w:type="default" r:id="rId9"/>
@@ -1651,6 +3246,118 @@
 <file path=word/numbering.xml><?xml version="1.0" encoding="utf-8"?>
 <w:numbering xmlns:wpc="http://schemas.microsoft.com/office/word/2010/wordprocessingCanvas" xmlns:mc="http://schemas.openxmlformats.org/markup-compatibility/2006" xmlns:o="urn:schemas-microsoft-com:office:office" xmlns:r="http://schemas.openxmlformats.org/officeDocument/2006/relationships" xmlns:m="http://schemas.openxmlformats.org/officeDocument/2006/math" xmlns:v="urn:schemas-microsoft-com:vml" xmlns:wp14="http://schemas.microsoft.com/office/word/2010/wordprocessingDrawing" xmlns:wp="http://schemas.openxmlformats.org/drawingml/2006/wordprocessingDrawing" xmlns:w10="urn:schemas-microsoft-com:office:word" xmlns:w="http://schemas.openxmlformats.org/wordprocessingml/2006/main" xmlns:w14="http://schemas.microsoft.com/office/word/2010/wordml" xmlns:wpg="http://schemas.microsoft.com/office/word/2010/wordprocessingGroup" xmlns:wpi="http://schemas.microsoft.com/office/word/2010/wordprocessingInk" xmlns:wne="http://schemas.microsoft.com/office/word/2006/wordml" xmlns:wps="http://schemas.microsoft.com/office/word/2010/wordprocessingShape" mc:Ignorable="w14 wp14">
   <w:abstractNum w:abstractNumId="0">
+    <w:nsid w:val="14C20237"/>
+    <w:multiLevelType w:val="hybridMultilevel"/>
+    <w:tmpl w:val="BA1066E2"/>
+    <w:lvl w:ilvl="0" w:tplc="C7F232A2">
+      <w:numFmt w:val="bullet"/>
+      <w:lvlText w:val="-"/>
+      <w:lvlJc w:val="left"/>
+      <w:pPr>
+        <w:ind w:left="720" w:hanging="360"/>
+      </w:pPr>
+      <w:rPr>
+        <w:rFonts w:ascii="Calibri" w:eastAsiaTheme="minorHAnsi" w:hAnsi="Calibri" w:cstheme="minorBidi" w:hint="default"/>
+      </w:rPr>
+    </w:lvl>
+    <w:lvl w:ilvl="1" w:tplc="0C0A0003" w:tentative="1">
+      <w:start w:val="1"/>
+      <w:numFmt w:val="bullet"/>
+      <w:lvlText w:val="o"/>
+      <w:lvlJc w:val="left"/>
+      <w:pPr>
+        <w:ind w:left="1440" w:hanging="360"/>
+      </w:pPr>
+      <w:rPr>
+        <w:rFonts w:ascii="Courier New" w:hAnsi="Courier New" w:cs="Courier New" w:hint="default"/>
+      </w:rPr>
+    </w:lvl>
+    <w:lvl w:ilvl="2" w:tplc="0C0A0005" w:tentative="1">
+      <w:start w:val="1"/>
+      <w:numFmt w:val="bullet"/>
+      <w:lvlText w:val=""/>
+      <w:lvlJc w:val="left"/>
+      <w:pPr>
+        <w:ind w:left="2160" w:hanging="360"/>
+      </w:pPr>
+      <w:rPr>
+        <w:rFonts w:ascii="Wingdings" w:hAnsi="Wingdings" w:hint="default"/>
+      </w:rPr>
+    </w:lvl>
+    <w:lvl w:ilvl="3" w:tplc="0C0A0001" w:tentative="1">
+      <w:start w:val="1"/>
+      <w:numFmt w:val="bullet"/>
+      <w:lvlText w:val=""/>
+      <w:lvlJc w:val="left"/>
+      <w:pPr>
+        <w:ind w:left="2880" w:hanging="360"/>
+      </w:pPr>
+      <w:rPr>
+        <w:rFonts w:ascii="Symbol" w:hAnsi="Symbol" w:hint="default"/>
+      </w:rPr>
+    </w:lvl>
+    <w:lvl w:ilvl="4" w:tplc="0C0A0003" w:tentative="1">
+      <w:start w:val="1"/>
+      <w:numFmt w:val="bullet"/>
+      <w:lvlText w:val="o"/>
+      <w:lvlJc w:val="left"/>
+      <w:pPr>
+        <w:ind w:left="3600" w:hanging="360"/>
+      </w:pPr>
+      <w:rPr>
+        <w:rFonts w:ascii="Courier New" w:hAnsi="Courier New" w:cs="Courier New" w:hint="default"/>
+      </w:rPr>
+    </w:lvl>
+    <w:lvl w:ilvl="5" w:tplc="0C0A0005" w:tentative="1">
+      <w:start w:val="1"/>
+      <w:numFmt w:val="bullet"/>
+      <w:lvlText w:val=""/>
+      <w:lvlJc w:val="left"/>
+      <w:pPr>
+        <w:ind w:left="4320" w:hanging="360"/>
+      </w:pPr>
+      <w:rPr>
+        <w:rFonts w:ascii="Wingdings" w:hAnsi="Wingdings" w:hint="default"/>
+      </w:rPr>
+    </w:lvl>
+    <w:lvl w:ilvl="6" w:tplc="0C0A0001" w:tentative="1">
+      <w:start w:val="1"/>
+      <w:numFmt w:val="bullet"/>
+      <w:lvlText w:val=""/>
+      <w:lvlJc w:val="left"/>
+      <w:pPr>
+        <w:ind w:left="5040" w:hanging="360"/>
+      </w:pPr>
+      <w:rPr>
+        <w:rFonts w:ascii="Symbol" w:hAnsi="Symbol" w:hint="default"/>
+      </w:rPr>
+    </w:lvl>
+    <w:lvl w:ilvl="7" w:tplc="0C0A0003" w:tentative="1">
+      <w:start w:val="1"/>
+      <w:numFmt w:val="bullet"/>
+      <w:lvlText w:val="o"/>
+      <w:lvlJc w:val="left"/>
+      <w:pPr>
+        <w:ind w:left="5760" w:hanging="360"/>
+      </w:pPr>
+      <w:rPr>
+        <w:rFonts w:ascii="Courier New" w:hAnsi="Courier New" w:cs="Courier New" w:hint="default"/>
+      </w:rPr>
+    </w:lvl>
+    <w:lvl w:ilvl="8" w:tplc="0C0A0005" w:tentative="1">
+      <w:start w:val="1"/>
+      <w:numFmt w:val="bullet"/>
+      <w:lvlText w:val=""/>
+      <w:lvlJc w:val="left"/>
+      <w:pPr>
+        <w:ind w:left="6480" w:hanging="360"/>
+      </w:pPr>
+      <w:rPr>
+        <w:rFonts w:ascii="Wingdings" w:hAnsi="Wingdings" w:hint="default"/>
+      </w:rPr>
+    </w:lvl>
+  </w:abstractNum>
+  <w:abstractNum w:abstractNumId="1">
     <w:nsid w:val="1DFD1C20"/>
     <w:multiLevelType w:val="hybridMultilevel"/>
     <w:tmpl w:val="D97CEAE4"/>
@@ -1763,6 +3470,9 @@
     </w:lvl>
   </w:abstractNum>
   <w:num w:numId="1">
+    <w:abstractNumId w:val="1"/>
+  </w:num>
+  <w:num w:numId="2">
     <w:abstractNumId w:val="0"/>
   </w:num>
 </w:numbering>
@@ -2233,6 +3943,23 @@
       <w:szCs w:val="26"/>
     </w:rPr>
   </w:style>
+  <w:style w:type="paragraph" w:styleId="NormalWeb">
+    <w:name w:val="Normal (Web)"/>
+    <w:basedOn w:val="Normal"/>
+    <w:uiPriority w:val="99"/>
+    <w:semiHidden/>
+    <w:unhideWhenUsed/>
+    <w:rsid w:val="00D96B7A"/>
+    <w:pPr>
+      <w:spacing w:before="100" w:beforeAutospacing="1" w:after="100" w:afterAutospacing="1" w:line="240" w:lineRule="auto"/>
+    </w:pPr>
+    <w:rPr>
+      <w:rFonts w:ascii="Times New Roman" w:eastAsiaTheme="minorEastAsia" w:hAnsi="Times New Roman" w:cs="Times New Roman"/>
+      <w:sz w:val="24"/>
+      <w:szCs w:val="24"/>
+      <w:lang w:eastAsia="es-ES"/>
+    </w:rPr>
+  </w:style>
 </w:styles>
 </file>
 
@@ -2701,514 +4428,24 @@
       <w:szCs w:val="26"/>
     </w:rPr>
   </w:style>
-</w:styles>
-</file>
-
-<file path=word/glossary/document.xml><?xml version="1.0" encoding="utf-8"?>
-<w:glossaryDocument xmlns:wpc="http://schemas.microsoft.com/office/word/2010/wordprocessingCanvas" xmlns:mc="http://schemas.openxmlformats.org/markup-compatibility/2006" xmlns:o="urn:schemas-microsoft-com:office:office" xmlns:r="http://schemas.openxmlformats.org/officeDocument/2006/relationships" xmlns:m="http://schemas.openxmlformats.org/officeDocument/2006/math" xmlns:v="urn:schemas-microsoft-com:vml" xmlns:wp14="http://schemas.microsoft.com/office/word/2010/wordprocessingDrawing" xmlns:wp="http://schemas.openxmlformats.org/drawingml/2006/wordprocessingDrawing" xmlns:w10="urn:schemas-microsoft-com:office:word" xmlns:w="http://schemas.openxmlformats.org/wordprocessingml/2006/main" xmlns:w14="http://schemas.microsoft.com/office/word/2010/wordml" xmlns:wpg="http://schemas.microsoft.com/office/word/2010/wordprocessingGroup" xmlns:wpi="http://schemas.microsoft.com/office/word/2010/wordprocessingInk" xmlns:wne="http://schemas.microsoft.com/office/word/2006/wordml" xmlns:wps="http://schemas.microsoft.com/office/word/2010/wordprocessingShape" mc:Ignorable="w14 wp14"/>
-</file>
-
-<file path=word/glossary/fontTable.xml><?xml version="1.0" encoding="utf-8"?>
-<w:fonts xmlns:mc="http://schemas.openxmlformats.org/markup-compatibility/2006" xmlns:r="http://schemas.openxmlformats.org/officeDocument/2006/relationships" xmlns:w="http://schemas.openxmlformats.org/wordprocessingml/2006/main" xmlns:w14="http://schemas.microsoft.com/office/word/2010/wordml" mc:Ignorable="w14">
-  <w:font w:name="Symbol">
-    <w:panose1 w:val="05050102010706020507"/>
-    <w:charset w:val="02"/>
-    <w:family w:val="roman"/>
-    <w:pitch w:val="variable"/>
-    <w:sig w:usb0="00000000" w:usb1="10000000" w:usb2="00000000" w:usb3="00000000" w:csb0="80000000" w:csb1="00000000"/>
-  </w:font>
-  <w:font w:name="Calibri">
-    <w:panose1 w:val="020F0502020204030204"/>
-    <w:charset w:val="00"/>
-    <w:family w:val="swiss"/>
-    <w:pitch w:val="variable"/>
-    <w:sig w:usb0="E00002FF" w:usb1="4000ACFF" w:usb2="00000001" w:usb3="00000000" w:csb0="0000019F" w:csb1="00000000"/>
-  </w:font>
-  <w:font w:name="Times New Roman">
-    <w:panose1 w:val="02020603050405020304"/>
-    <w:charset w:val="00"/>
-    <w:family w:val="roman"/>
-    <w:pitch w:val="variable"/>
-    <w:sig w:usb0="E0002AFF" w:usb1="C0007841" w:usb2="00000009" w:usb3="00000000" w:csb0="000001FF" w:csb1="00000000"/>
-  </w:font>
-  <w:font w:name="Courier New">
-    <w:panose1 w:val="02070309020205020404"/>
-    <w:charset w:val="00"/>
-    <w:family w:val="modern"/>
-    <w:pitch w:val="fixed"/>
-    <w:sig w:usb0="E0002AFF" w:usb1="C0007843" w:usb2="00000009" w:usb3="00000000" w:csb0="000001FF" w:csb1="00000000"/>
-  </w:font>
-  <w:font w:name="Wingdings">
-    <w:panose1 w:val="05000000000000000000"/>
-    <w:charset w:val="02"/>
-    <w:family w:val="auto"/>
-    <w:pitch w:val="variable"/>
-    <w:sig w:usb0="00000000" w:usb1="10000000" w:usb2="00000000" w:usb3="00000000" w:csb0="80000000" w:csb1="00000000"/>
-  </w:font>
-  <w:font w:name="Cambria">
-    <w:panose1 w:val="02040503050406030204"/>
-    <w:charset w:val="00"/>
-    <w:family w:val="roman"/>
-    <w:pitch w:val="variable"/>
-    <w:sig w:usb0="E00002FF" w:usb1="400004FF" w:usb2="00000000" w:usb3="00000000" w:csb0="0000019F" w:csb1="00000000"/>
-  </w:font>
-  <w:font w:name="Tahoma">
-    <w:panose1 w:val="020B0604030504040204"/>
-    <w:charset w:val="00"/>
-    <w:family w:val="swiss"/>
-    <w:pitch w:val="variable"/>
-    <w:sig w:usb0="E1002EFF" w:usb1="C000605B" w:usb2="00000029" w:usb3="00000000" w:csb0="000101FF" w:csb1="00000000"/>
-  </w:font>
-</w:fonts>
-</file>
-
-<file path=word/glossary/settings.xml><?xml version="1.0" encoding="utf-8"?>
-<w:settings xmlns:mc="http://schemas.openxmlformats.org/markup-compatibility/2006" xmlns:o="urn:schemas-microsoft-com:office:office" xmlns:r="http://schemas.openxmlformats.org/officeDocument/2006/relationships" xmlns:m="http://schemas.openxmlformats.org/officeDocument/2006/math" xmlns:v="urn:schemas-microsoft-com:vml" xmlns:w10="urn:schemas-microsoft-com:office:word" xmlns:w="http://schemas.openxmlformats.org/wordprocessingml/2006/main" xmlns:w14="http://schemas.microsoft.com/office/word/2010/wordml" xmlns:sl="http://schemas.openxmlformats.org/schemaLibrary/2006/main" mc:Ignorable="w14">
-  <w:view w:val="normal"/>
-  <w:defaultTabStop w:val="708"/>
-  <w:hyphenationZone w:val="425"/>
-  <w:characterSpacingControl w:val="doNotCompress"/>
-  <w:compat>
-    <w:useFELayout/>
-    <w:compatSetting w:name="compatibilityMode" w:uri="http://schemas.microsoft.com/office/word" w:val="14"/>
-    <w:compatSetting w:name="overrideTableStyleFontSizeAndJustification" w:uri="http://schemas.microsoft.com/office/word" w:val="1"/>
-    <w:compatSetting w:name="enableOpenTypeFeatures" w:uri="http://schemas.microsoft.com/office/word" w:val="1"/>
-    <w:compatSetting w:name="doNotFlipMirrorIndents" w:uri="http://schemas.microsoft.com/office/word" w:val="1"/>
-  </w:compat>
-  <w:rsids>
-    <w:rsidRoot w:val="00645572"/>
-    <w:rsid w:val="00645572"/>
-    <w:rsid w:val="00BE161D"/>
-  </w:rsids>
-  <m:mathPr>
-    <m:mathFont m:val="Cambria Math"/>
-    <m:brkBin m:val="before"/>
-    <m:brkBinSub m:val="--"/>
-    <m:smallFrac m:val="0"/>
-    <m:dispDef/>
-    <m:lMargin m:val="0"/>
-    <m:rMargin m:val="0"/>
-    <m:defJc m:val="centerGroup"/>
-    <m:wrapIndent m:val="1440"/>
-    <m:intLim m:val="subSup"/>
-    <m:naryLim m:val="undOvr"/>
-  </m:mathPr>
-  <w:themeFontLang w:val="es-ES"/>
-  <w:clrSchemeMapping w:bg1="light1" w:t1="dark1" w:bg2="light2" w:t2="dark2" w:accent1="accent1" w:accent2="accent2" w:accent3="accent3" w:accent4="accent4" w:accent5="accent5" w:accent6="accent6" w:hyperlink="hyperlink" w:followedHyperlink="followedHyperlink"/>
-  <w:decimalSymbol w:val=","/>
-  <w:listSeparator w:val=";"/>
-</w:settings>
-</file>
-
-<file path=word/glossary/styles.xml><?xml version="1.0" encoding="utf-8"?>
-<w:styles xmlns:mc="http://schemas.openxmlformats.org/markup-compatibility/2006" xmlns:r="http://schemas.openxmlformats.org/officeDocument/2006/relationships" xmlns:w="http://schemas.openxmlformats.org/wordprocessingml/2006/main" xmlns:w14="http://schemas.microsoft.com/office/word/2010/wordml" mc:Ignorable="w14">
-  <w:docDefaults>
-    <w:rPrDefault>
-      <w:rPr>
-        <w:rFonts w:asciiTheme="minorHAnsi" w:eastAsiaTheme="minorEastAsia" w:hAnsiTheme="minorHAnsi" w:cstheme="minorBidi"/>
-        <w:sz w:val="22"/>
-        <w:szCs w:val="22"/>
-        <w:lang w:val="es-ES" w:eastAsia="es-ES" w:bidi="ar-SA"/>
-      </w:rPr>
-    </w:rPrDefault>
-    <w:pPrDefault>
-      <w:pPr>
-        <w:spacing w:after="200" w:line="276" w:lineRule="auto"/>
-      </w:pPr>
-    </w:pPrDefault>
-  </w:docDefaults>
-  <w:latentStyles w:defLockedState="0" w:defUIPriority="99" w:defSemiHidden="1" w:defUnhideWhenUsed="1" w:defQFormat="0" w:count="267">
-    <w:lsdException w:name="Normal" w:semiHidden="0" w:uiPriority="0" w:unhideWhenUsed="0" w:qFormat="1"/>
-    <w:lsdException w:name="heading 1" w:semiHidden="0" w:uiPriority="9" w:unhideWhenUsed="0" w:qFormat="1"/>
-    <w:lsdException w:name="heading 2" w:uiPriority="9" w:qFormat="1"/>
-    <w:lsdException w:name="heading 3" w:uiPriority="9" w:qFormat="1"/>
-    <w:lsdException w:name="heading 4" w:uiPriority="9" w:qFormat="1"/>
-    <w:lsdException w:name="heading 5" w:uiPriority="9" w:qFormat="1"/>
-    <w:lsdException w:name="heading 6" w:uiPriority="9" w:qFormat="1"/>
-    <w:lsdException w:name="heading 7" w:uiPriority="9" w:qFormat="1"/>
-    <w:lsdException w:name="heading 8" w:uiPriority="9" w:qFormat="1"/>
-    <w:lsdException w:name="heading 9" w:uiPriority="9" w:qFormat="1"/>
-    <w:lsdException w:name="toc 1" w:uiPriority="39"/>
-    <w:lsdException w:name="toc 2" w:uiPriority="39"/>
-    <w:lsdException w:name="toc 3" w:uiPriority="39"/>
-    <w:lsdException w:name="toc 4" w:uiPriority="39"/>
-    <w:lsdException w:name="toc 5" w:uiPriority="39"/>
-    <w:lsdException w:name="toc 6" w:uiPriority="39"/>
-    <w:lsdException w:name="toc 7" w:uiPriority="39"/>
-    <w:lsdException w:name="toc 8" w:uiPriority="39"/>
-    <w:lsdException w:name="toc 9" w:uiPriority="39"/>
-    <w:lsdException w:name="caption" w:uiPriority="35" w:qFormat="1"/>
-    <w:lsdException w:name="Title" w:semiHidden="0" w:uiPriority="10" w:unhideWhenUsed="0" w:qFormat="1"/>
-    <w:lsdException w:name="Default Paragraph Font" w:uiPriority="1"/>
-    <w:lsdException w:name="Subtitle" w:semiHidden="0" w:uiPriority="11" w:unhideWhenUsed="0" w:qFormat="1"/>
-    <w:lsdException w:name="Strong" w:semiHidden="0" w:uiPriority="22" w:unhideWhenUsed="0" w:qFormat="1"/>
-    <w:lsdException w:name="Emphasis" w:semiHidden="0" w:uiPriority="20" w:unhideWhenUsed="0" w:qFormat="1"/>
-    <w:lsdException w:name="Table Grid" w:semiHidden="0" w:uiPriority="59" w:unhideWhenUsed="0"/>
-    <w:lsdException w:name="Placeholder Text" w:unhideWhenUsed="0"/>
-    <w:lsdException w:name="No Spacing" w:semiHidden="0" w:uiPriority="1" w:unhideWhenUsed="0" w:qFormat="1"/>
-    <w:lsdException w:name="Light Shading" w:semiHidden="0" w:uiPriority="60" w:unhideWhenUsed="0"/>
-    <w:lsdException w:name="Light List" w:semiHidden="0" w:uiPriority="61" w:unhideWhenUsed="0"/>
-    <w:lsdException w:name="Light Grid" w:semiHidden="0" w:uiPriority="62" w:unhideWhenUsed="0"/>
-    <w:lsdException w:name="Medium Shading 1" w:semiHidden="0" w:uiPriority="63" w:unhideWhenUsed="0"/>
-    <w:lsdException w:name="Medium Shading 2" w:semiHidden="0" w:uiPriority="64" w:unhideWhenUsed="0"/>
-    <w:lsdException w:name="Medium List 1" w:semiHidden="0" w:uiPriority="65" w:unhideWhenUsed="0"/>
-    <w:lsdException w:name="Medium List 2" w:semiHidden="0" w:uiPriority="66" w:unhideWhenUsed="0"/>
-    <w:lsdException w:name="Medium Grid 1" w:semiHidden="0" w:uiPriority="67" w:unhideWhenUsed="0"/>
-    <w:lsdException w:name="Medium Grid 2" w:semiHidden="0" w:uiPriority="68" w:unhideWhenUsed="0"/>
-    <w:lsdException w:name="Medium Grid 3" w:semiHidden="0" w:uiPriority="69" w:unhideWhenUsed="0"/>
-    <w:lsdException w:name="Dark List" w:semiHidden="0" w:uiPriority="70" w:unhideWhenUsed="0"/>
-    <w:lsdException w:name="Colorful Shading" w:semiHidden="0" w:uiPriority="71" w:unhideWhenUsed="0"/>
-    <w:lsdException w:name="Colorful List" w:semiHidden="0" w:uiPriority="72" w:unhideWhenUsed="0"/>
-    <w:lsdException w:name="Colorful Grid" w:semiHidden="0" w:uiPriority="73" w:unhideWhenUsed="0"/>
-    <w:lsdException w:name="Light Shading Accent 1" w:semiHidden="0" w:uiPriority="60" w:unhideWhenUsed="0"/>
-    <w:lsdException w:name="Light List Accent 1" w:semiHidden="0" w:uiPriority="61" w:unhideWhenUsed="0"/>
-    <w:lsdException w:name="Light Grid Accent 1" w:semiHidden="0" w:uiPriority="62" w:unhideWhenUsed="0"/>
-    <w:lsdException w:name="Medium Shading 1 Accent 1" w:semiHidden="0" w:uiPriority="63" w:unhideWhenUsed="0"/>
-    <w:lsdException w:name="Medium Shading 2 Accent 1" w:semiHidden="0" w:uiPriority="64" w:unhideWhenUsed="0"/>
-    <w:lsdException w:name="Medium List 1 Accent 1" w:semiHidden="0" w:uiPriority="65" w:unhideWhenUsed="0"/>
-    <w:lsdException w:name="Revision" w:unhideWhenUsed="0"/>
-    <w:lsdException w:name="List Paragraph" w:semiHidden="0" w:uiPriority="34" w:unhideWhenUsed="0" w:qFormat="1"/>
-    <w:lsdException w:name="Quote" w:semiHidden="0" w:uiPriority="29" w:unhideWhenUsed="0" w:qFormat="1"/>
-    <w:lsdException w:name="Intense Quote" w:semiHidden="0" w:uiPriority="30" w:unhideWhenUsed="0" w:qFormat="1"/>
-    <w:lsdException w:name="Medium List 2 Accent 1" w:semiHidden="0" w:uiPriority="66" w:unhideWhenUsed="0"/>
-    <w:lsdException w:name="Medium Grid 1 Accent 1" w:semiHidden="0" w:uiPriority="67" w:unhideWhenUsed="0"/>
-    <w:lsdException w:name="Medium Grid 2 Accent 1" w:semiHidden="0" w:uiPriority="68" w:unhideWhenUsed="0"/>
-    <w:lsdException w:name="Medium Grid 3 Accent 1" w:semiHidden="0" w:uiPriority="69" w:unhideWhenUsed="0"/>
-    <w:lsdException w:name="Dark List Accent 1" w:semiHidden="0" w:uiPriority="70" w:unhideWhenUsed="0"/>
-    <w:lsdException w:name="Colorful Shading Accent 1" w:semiHidden="0" w:uiPriority="71" w:unhideWhenUsed="0"/>
-    <w:lsdException w:name="Colorful List Accent 1" w:semiHidden="0" w:uiPriority="72" w:unhideWhenUsed="0"/>
-    <w:lsdException w:name="Colorful Grid Accent 1" w:semiHidden="0" w:uiPriority="73" w:unhideWhenUsed="0"/>
-    <w:lsdException w:name="Light Shading Accent 2" w:semiHidden="0" w:uiPriority="60" w:unhideWhenUsed="0"/>
-    <w:lsdException w:name="Light List Accent 2" w:semiHidden="0" w:uiPriority="61" w:unhideWhenUsed="0"/>
-    <w:lsdException w:name="Light Grid Accent 2" w:semiHidden="0" w:uiPriority="62" w:unhideWhenUsed="0"/>
-    <w:lsdException w:name="Medium Shading 1 Accent 2" w:semiHidden="0" w:uiPriority="63" w:unhideWhenUsed="0"/>
-    <w:lsdException w:name="Medium Shading 2 Accent 2" w:semiHidden="0" w:uiPriority="64" w:unhideWhenUsed="0"/>
-    <w:lsdException w:name="Medium List 1 Accent 2" w:semiHidden="0" w:uiPriority="65" w:unhideWhenUsed="0"/>
-    <w:lsdException w:name="Medium List 2 Accent 2" w:semiHidden="0" w:uiPriority="66" w:unhideWhenUsed="0"/>
-    <w:lsdException w:name="Medium Grid 1 Accent 2" w:semiHidden="0" w:uiPriority="67" w:unhideWhenUsed="0"/>
-    <w:lsdException w:name="Medium Grid 2 Accent 2" w:semiHidden="0" w:uiPriority="68" w:unhideWhenUsed="0"/>
-    <w:lsdException w:name="Medium Grid 3 Accent 2" w:semiHidden="0" w:uiPriority="69" w:unhideWhenUsed="0"/>
-    <w:lsdException w:name="Dark List Accent 2" w:semiHidden="0" w:uiPriority="70" w:unhideWhenUsed="0"/>
-    <w:lsdException w:name="Colorful Shading Accent 2" w:semiHidden="0" w:uiPriority="71" w:unhideWhenUsed="0"/>
-    <w:lsdException w:name="Colorful List Accent 2" w:semiHidden="0" w:uiPriority="72" w:unhideWhenUsed="0"/>
-    <w:lsdException w:name="Colorful Grid Accent 2" w:semiHidden="0" w:uiPriority="73" w:unhideWhenUsed="0"/>
-    <w:lsdException w:name="Light Shading Accent 3" w:semiHidden="0" w:uiPriority="60" w:unhideWhenUsed="0"/>
-    <w:lsdException w:name="Light List Accent 3" w:semiHidden="0" w:uiPriority="61" w:unhideWhenUsed="0"/>
-    <w:lsdException w:name="Light Grid Accent 3" w:semiHidden="0" w:uiPriority="62" w:unhideWhenUsed="0"/>
-    <w:lsdException w:name="Medium Shading 1 Accent 3" w:semiHidden="0" w:uiPriority="63" w:unhideWhenUsed="0"/>
-    <w:lsdException w:name="Medium Shading 2 Accent 3" w:semiHidden="0" w:uiPriority="64" w:unhideWhenUsed="0"/>
-    <w:lsdException w:name="Medium List 1 Accent 3" w:semiHidden="0" w:uiPriority="65" w:unhideWhenUsed="0"/>
-    <w:lsdException w:name="Medium List 2 Accent 3" w:semiHidden="0" w:uiPriority="66" w:unhideWhenUsed="0"/>
-    <w:lsdException w:name="Medium Grid 1 Accent 3" w:semiHidden="0" w:uiPriority="67" w:unhideWhenUsed="0"/>
-    <w:lsdException w:name="Medium Grid 2 Accent 3" w:semiHidden="0" w:uiPriority="68" w:unhideWhenUsed="0"/>
-    <w:lsdException w:name="Medium Grid 3 Accent 3" w:semiHidden="0" w:uiPriority="69" w:unhideWhenUsed="0"/>
-    <w:lsdException w:name="Dark List Accent 3" w:semiHidden="0" w:uiPriority="70" w:unhideWhenUsed="0"/>
-    <w:lsdException w:name="Colorful Shading Accent 3" w:semiHidden="0" w:uiPriority="71" w:unhideWhenUsed="0"/>
-    <w:lsdException w:name="Colorful List Accent 3" w:semiHidden="0" w:uiPriority="72" w:unhideWhenUsed="0"/>
-    <w:lsdException w:name="Colorful Grid Accent 3" w:semiHidden="0" w:uiPriority="73" w:unhideWhenUsed="0"/>
-    <w:lsdException w:name="Light Shading Accent 4" w:semiHidden="0" w:uiPriority="60" w:unhideWhenUsed="0"/>
-    <w:lsdException w:name="Light List Accent 4" w:semiHidden="0" w:uiPriority="61" w:unhideWhenUsed="0"/>
-    <w:lsdException w:name="Light Grid Accent 4" w:semiHidden="0" w:uiPriority="62" w:unhideWhenUsed="0"/>
-    <w:lsdException w:name="Medium Shading 1 Accent 4" w:semiHidden="0" w:uiPriority="63" w:unhideWhenUsed="0"/>
-    <w:lsdException w:name="Medium Shading 2 Accent 4" w:semiHidden="0" w:uiPriority="64" w:unhideWhenUsed="0"/>
-    <w:lsdException w:name="Medium List 1 Accent 4" w:semiHidden="0" w:uiPriority="65" w:unhideWhenUsed="0"/>
-    <w:lsdException w:name="Medium List 2 Accent 4" w:semiHidden="0" w:uiPriority="66" w:unhideWhenUsed="0"/>
-    <w:lsdException w:name="Medium Grid 1 Accent 4" w:semiHidden="0" w:uiPriority="67" w:unhideWhenUsed="0"/>
-    <w:lsdException w:name="Medium Grid 2 Accent 4" w:semiHidden="0" w:uiPriority="68" w:unhideWhenUsed="0"/>
-    <w:lsdException w:name="Medium Grid 3 Accent 4" w:semiHidden="0" w:uiPriority="69" w:unhideWhenUsed="0"/>
-    <w:lsdException w:name="Dark List Accent 4" w:semiHidden="0" w:uiPriority="70" w:unhideWhenUsed="0"/>
-    <w:lsdException w:name="Colorful Shading Accent 4" w:semiHidden="0" w:uiPriority="71" w:unhideWhenUsed="0"/>
-    <w:lsdException w:name="Colorful List Accent 4" w:semiHidden="0" w:uiPriority="72" w:unhideWhenUsed="0"/>
-    <w:lsdException w:name="Colorful Grid Accent 4" w:semiHidden="0" w:uiPriority="73" w:unhideWhenUsed="0"/>
-    <w:lsdException w:name="Light Shading Accent 5" w:semiHidden="0" w:uiPriority="60" w:unhideWhenUsed="0"/>
-    <w:lsdException w:name="Light List Accent 5" w:semiHidden="0" w:uiPriority="61" w:unhideWhenUsed="0"/>
-    <w:lsdException w:name="Light Grid Accent 5" w:semiHidden="0" w:uiPriority="62" w:unhideWhenUsed="0"/>
-    <w:lsdException w:name="Medium Shading 1 Accent 5" w:semiHidden="0" w:uiPriority="63" w:unhideWhenUsed="0"/>
-    <w:lsdException w:name="Medium Shading 2 Accent 5" w:semiHidden="0" w:uiPriority="64" w:unhideWhenUsed="0"/>
-    <w:lsdException w:name="Medium List 1 Accent 5" w:semiHidden="0" w:uiPriority="65" w:unhideWhenUsed="0"/>
-    <w:lsdException w:name="Medium List 2 Accent 5" w:semiHidden="0" w:uiPriority="66" w:unhideWhenUsed="0"/>
-    <w:lsdException w:name="Medium Grid 1 Accent 5" w:semiHidden="0" w:uiPriority="67" w:unhideWhenUsed="0"/>
-    <w:lsdException w:name="Medium Grid 2 Accent 5" w:semiHidden="0" w:uiPriority="68" w:unhideWhenUsed="0"/>
-    <w:lsdException w:name="Medium Grid 3 Accent 5" w:semiHidden="0" w:uiPriority="69" w:unhideWhenUsed="0"/>
-    <w:lsdException w:name="Dark List Accent 5" w:semiHidden="0" w:uiPriority="70" w:unhideWhenUsed="0"/>
-    <w:lsdException w:name="Colorful Shading Accent 5" w:semiHidden="0" w:uiPriority="71" w:unhideWhenUsed="0"/>
-    <w:lsdException w:name="Colorful List Accent 5" w:semiHidden="0" w:uiPriority="72" w:unhideWhenUsed="0"/>
-    <w:lsdException w:name="Colorful Grid Accent 5" w:semiHidden="0" w:uiPriority="73" w:unhideWhenUsed="0"/>
-    <w:lsdException w:name="Light Shading Accent 6" w:semiHidden="0" w:uiPriority="60" w:unhideWhenUsed="0"/>
-    <w:lsdException w:name="Light List Accent 6" w:semiHidden="0" w:uiPriority="61" w:unhideWhenUsed="0"/>
-    <w:lsdException w:name="Light Grid Accent 6" w:semiHidden="0" w:uiPriority="62" w:unhideWhenUsed="0"/>
-    <w:lsdException w:name="Medium Shading 1 Accent 6" w:semiHidden="0" w:uiPriority="63" w:unhideWhenUsed="0"/>
-    <w:lsdException w:name="Medium Shading 2 Accent 6" w:semiHidden="0" w:uiPriority="64" w:unhideWhenUsed="0"/>
-    <w:lsdException w:name="Medium List 1 Accent 6" w:semiHidden="0" w:uiPriority="65" w:unhideWhenUsed="0"/>
-    <w:lsdException w:name="Medium List 2 Accent 6" w:semiHidden="0" w:uiPriority="66" w:unhideWhenUsed="0"/>
-    <w:lsdException w:name="Medium Grid 1 Accent 6" w:semiHidden="0" w:uiPriority="67" w:unhideWhenUsed="0"/>
-    <w:lsdException w:name="Medium Grid 2 Accent 6" w:semiHidden="0" w:uiPriority="68" w:unhideWhenUsed="0"/>
-    <w:lsdException w:name="Medium Grid 3 Accent 6" w:semiHidden="0" w:uiPriority="69" w:unhideWhenUsed="0"/>
-    <w:lsdException w:name="Dark List Accent 6" w:semiHidden="0" w:uiPriority="70" w:unhideWhenUsed="0"/>
-    <w:lsdException w:name="Colorful Shading Accent 6" w:semiHidden="0" w:uiPriority="71" w:unhideWhenUsed="0"/>
-    <w:lsdException w:name="Colorful List Accent 6" w:semiHidden="0" w:uiPriority="72" w:unhideWhenUsed="0"/>
-    <w:lsdException w:name="Colorful Grid Accent 6" w:semiHidden="0" w:uiPriority="73" w:unhideWhenUsed="0"/>
-    <w:lsdException w:name="Subtle Emphasis" w:semiHidden="0" w:uiPriority="19" w:unhideWhenUsed="0" w:qFormat="1"/>
-    <w:lsdException w:name="Intense Emphasis" w:semiHidden="0" w:uiPriority="21" w:unhideWhenUsed="0" w:qFormat="1"/>
-    <w:lsdException w:name="Subtle Reference" w:semiHidden="0" w:uiPriority="31" w:unhideWhenUsed="0" w:qFormat="1"/>
-    <w:lsdException w:name="Intense Reference" w:semiHidden="0" w:uiPriority="32" w:unhideWhenUsed="0" w:qFormat="1"/>
-    <w:lsdException w:name="Book Title" w:semiHidden="0" w:uiPriority="33" w:unhideWhenUsed="0" w:qFormat="1"/>
-    <w:lsdException w:name="Bibliography" w:uiPriority="37"/>
-    <w:lsdException w:name="TOC Heading" w:uiPriority="39" w:qFormat="1"/>
-  </w:latentStyles>
-  <w:style w:type="paragraph" w:default="1" w:styleId="Normal">
-    <w:name w:val="Normal"/>
-    <w:qFormat/>
-  </w:style>
-  <w:style w:type="character" w:default="1" w:styleId="Fuentedeprrafopredeter">
-    <w:name w:val="Default Paragraph Font"/>
-    <w:uiPriority w:val="1"/>
-    <w:semiHidden/>
-    <w:unhideWhenUsed/>
-  </w:style>
-  <w:style w:type="table" w:default="1" w:styleId="Tablanormal">
-    <w:name w:val="Normal Table"/>
+  <w:style w:type="paragraph" w:styleId="NormalWeb">
+    <w:name w:val="Normal (Web)"/>
+    <w:basedOn w:val="Normal"/>
     <w:uiPriority w:val="99"/>
     <w:semiHidden/>
     <w:unhideWhenUsed/>
-    <w:tblPr>
-      <w:tblInd w:w="0" w:type="dxa"/>
-      <w:tblCellMar>
-        <w:top w:w="0" w:type="dxa"/>
-        <w:left w:w="108" w:type="dxa"/>
-        <w:bottom w:w="0" w:type="dxa"/>
-        <w:right w:w="108" w:type="dxa"/>
-      </w:tblCellMar>
-    </w:tblPr>
-  </w:style>
-  <w:style w:type="numbering" w:default="1" w:styleId="Sinlista">
-    <w:name w:val="No List"/>
-    <w:uiPriority w:val="99"/>
-    <w:semiHidden/>
-    <w:unhideWhenUsed/>
-  </w:style>
-  <w:style w:type="paragraph" w:customStyle="1" w:styleId="79933D87FED0486180BF8D3FE76F3115">
-    <w:name w:val="79933D87FED0486180BF8D3FE76F3115"/>
-    <w:rsid w:val="00645572"/>
-  </w:style>
-  <w:style w:type="paragraph" w:customStyle="1" w:styleId="068278320C34481B9A0C6F1169D95B6E">
-    <w:name w:val="068278320C34481B9A0C6F1169D95B6E"/>
-    <w:rsid w:val="00645572"/>
-  </w:style>
-  <w:style w:type="paragraph" w:customStyle="1" w:styleId="B75A909ECBD541DAA383324ED646993B">
-    <w:name w:val="B75A909ECBD541DAA383324ED646993B"/>
-    <w:rsid w:val="00645572"/>
+    <w:rsid w:val="00D96B7A"/>
+    <w:pPr>
+      <w:spacing w:before="100" w:beforeAutospacing="1" w:after="100" w:afterAutospacing="1" w:line="240" w:lineRule="auto"/>
+    </w:pPr>
+    <w:rPr>
+      <w:rFonts w:ascii="Times New Roman" w:eastAsiaTheme="minorEastAsia" w:hAnsi="Times New Roman" w:cs="Times New Roman"/>
+      <w:sz w:val="24"/>
+      <w:szCs w:val="24"/>
+      <w:lang w:eastAsia="es-ES"/>
+    </w:rPr>
   </w:style>
 </w:styles>
-</file>
-
-<file path=word/glossary/stylesWithEffects.xml><?xml version="1.0" encoding="utf-8"?>
-<w:styles xmlns:wpc="http://schemas.microsoft.com/office/word/2010/wordprocessingCanvas" xmlns:mc="http://schemas.openxmlformats.org/markup-compatibility/2006" xmlns:o="urn:schemas-microsoft-com:office:office" xmlns:r="http://schemas.openxmlformats.org/officeDocument/2006/relationships" xmlns:m="http://schemas.openxmlformats.org/officeDocument/2006/math" xmlns:v="urn:schemas-microsoft-com:vml" xmlns:wp14="http://schemas.microsoft.com/office/word/2010/wordprocessingDrawing" xmlns:wp="http://schemas.openxmlformats.org/drawingml/2006/wordprocessingDrawing" xmlns:w10="urn:schemas-microsoft-com:office:word" xmlns:w="http://schemas.openxmlformats.org/wordprocessingml/2006/main" xmlns:w14="http://schemas.microsoft.com/office/word/2010/wordml" xmlns:wpg="http://schemas.microsoft.com/office/word/2010/wordprocessingGroup" xmlns:wpi="http://schemas.microsoft.com/office/word/2010/wordprocessingInk" xmlns:wne="http://schemas.microsoft.com/office/word/2006/wordml" xmlns:wps="http://schemas.microsoft.com/office/word/2010/wordprocessingShape" mc:Ignorable="w14 wp14">
-  <w:docDefaults>
-    <w:rPrDefault>
-      <w:rPr>
-        <w:rFonts w:asciiTheme="minorHAnsi" w:eastAsiaTheme="minorEastAsia" w:hAnsiTheme="minorHAnsi" w:cstheme="minorBidi"/>
-        <w:sz w:val="22"/>
-        <w:szCs w:val="22"/>
-        <w:lang w:val="es-ES" w:eastAsia="es-ES" w:bidi="ar-SA"/>
-      </w:rPr>
-    </w:rPrDefault>
-    <w:pPrDefault>
-      <w:pPr>
-        <w:spacing w:after="200" w:line="276" w:lineRule="auto"/>
-      </w:pPr>
-    </w:pPrDefault>
-  </w:docDefaults>
-  <w:latentStyles w:defLockedState="0" w:defUIPriority="99" w:defSemiHidden="1" w:defUnhideWhenUsed="1" w:defQFormat="0" w:count="267">
-    <w:lsdException w:name="Normal" w:semiHidden="0" w:uiPriority="0" w:unhideWhenUsed="0" w:qFormat="1"/>
-    <w:lsdException w:name="heading 1" w:semiHidden="0" w:uiPriority="9" w:unhideWhenUsed="0" w:qFormat="1"/>
-    <w:lsdException w:name="heading 2" w:uiPriority="9" w:qFormat="1"/>
-    <w:lsdException w:name="heading 3" w:uiPriority="9" w:qFormat="1"/>
-    <w:lsdException w:name="heading 4" w:uiPriority="9" w:qFormat="1"/>
-    <w:lsdException w:name="heading 5" w:uiPriority="9" w:qFormat="1"/>
-    <w:lsdException w:name="heading 6" w:uiPriority="9" w:qFormat="1"/>
-    <w:lsdException w:name="heading 7" w:uiPriority="9" w:qFormat="1"/>
-    <w:lsdException w:name="heading 8" w:uiPriority="9" w:qFormat="1"/>
-    <w:lsdException w:name="heading 9" w:uiPriority="9" w:qFormat="1"/>
-    <w:lsdException w:name="toc 1" w:uiPriority="39"/>
-    <w:lsdException w:name="toc 2" w:uiPriority="39"/>
-    <w:lsdException w:name="toc 3" w:uiPriority="39"/>
-    <w:lsdException w:name="toc 4" w:uiPriority="39"/>
-    <w:lsdException w:name="toc 5" w:uiPriority="39"/>
-    <w:lsdException w:name="toc 6" w:uiPriority="39"/>
-    <w:lsdException w:name="toc 7" w:uiPriority="39"/>
-    <w:lsdException w:name="toc 8" w:uiPriority="39"/>
-    <w:lsdException w:name="toc 9" w:uiPriority="39"/>
-    <w:lsdException w:name="caption" w:uiPriority="35" w:qFormat="1"/>
-    <w:lsdException w:name="Title" w:semiHidden="0" w:uiPriority="10" w:unhideWhenUsed="0" w:qFormat="1"/>
-    <w:lsdException w:name="Default Paragraph Font" w:uiPriority="1"/>
-    <w:lsdException w:name="Subtitle" w:semiHidden="0" w:uiPriority="11" w:unhideWhenUsed="0" w:qFormat="1"/>
-    <w:lsdException w:name="Strong" w:semiHidden="0" w:uiPriority="22" w:unhideWhenUsed="0" w:qFormat="1"/>
-    <w:lsdException w:name="Emphasis" w:semiHidden="0" w:uiPriority="20" w:unhideWhenUsed="0" w:qFormat="1"/>
-    <w:lsdException w:name="Table Grid" w:semiHidden="0" w:uiPriority="59" w:unhideWhenUsed="0"/>
-    <w:lsdException w:name="Placeholder Text" w:unhideWhenUsed="0"/>
-    <w:lsdException w:name="No Spacing" w:semiHidden="0" w:uiPriority="1" w:unhideWhenUsed="0" w:qFormat="1"/>
-    <w:lsdException w:name="Light Shading" w:semiHidden="0" w:uiPriority="60" w:unhideWhenUsed="0"/>
-    <w:lsdException w:name="Light List" w:semiHidden="0" w:uiPriority="61" w:unhideWhenUsed="0"/>
-    <w:lsdException w:name="Light Grid" w:semiHidden="0" w:uiPriority="62" w:unhideWhenUsed="0"/>
-    <w:lsdException w:name="Medium Shading 1" w:semiHidden="0" w:uiPriority="63" w:unhideWhenUsed="0"/>
-    <w:lsdException w:name="Medium Shading 2" w:semiHidden="0" w:uiPriority="64" w:unhideWhenUsed="0"/>
-    <w:lsdException w:name="Medium List 1" w:semiHidden="0" w:uiPriority="65" w:unhideWhenUsed="0"/>
-    <w:lsdException w:name="Medium List 2" w:semiHidden="0" w:uiPriority="66" w:unhideWhenUsed="0"/>
-    <w:lsdException w:name="Medium Grid 1" w:semiHidden="0" w:uiPriority="67" w:unhideWhenUsed="0"/>
-    <w:lsdException w:name="Medium Grid 2" w:semiHidden="0" w:uiPriority="68" w:unhideWhenUsed="0"/>
-    <w:lsdException w:name="Medium Grid 3" w:semiHidden="0" w:uiPriority="69" w:unhideWhenUsed="0"/>
-    <w:lsdException w:name="Dark List" w:semiHidden="0" w:uiPriority="70" w:unhideWhenUsed="0"/>
-    <w:lsdException w:name="Colorful Shading" w:semiHidden="0" w:uiPriority="71" w:unhideWhenUsed="0"/>
-    <w:lsdException w:name="Colorful List" w:semiHidden="0" w:uiPriority="72" w:unhideWhenUsed="0"/>
-    <w:lsdException w:name="Colorful Grid" w:semiHidden="0" w:uiPriority="73" w:unhideWhenUsed="0"/>
-    <w:lsdException w:name="Light Shading Accent 1" w:semiHidden="0" w:uiPriority="60" w:unhideWhenUsed="0"/>
-    <w:lsdException w:name="Light List Accent 1" w:semiHidden="0" w:uiPriority="61" w:unhideWhenUsed="0"/>
-    <w:lsdException w:name="Light Grid Accent 1" w:semiHidden="0" w:uiPriority="62" w:unhideWhenUsed="0"/>
-    <w:lsdException w:name="Medium Shading 1 Accent 1" w:semiHidden="0" w:uiPriority="63" w:unhideWhenUsed="0"/>
-    <w:lsdException w:name="Medium Shading 2 Accent 1" w:semiHidden="0" w:uiPriority="64" w:unhideWhenUsed="0"/>
-    <w:lsdException w:name="Medium List 1 Accent 1" w:semiHidden="0" w:uiPriority="65" w:unhideWhenUsed="0"/>
-    <w:lsdException w:name="Revision" w:unhideWhenUsed="0"/>
-    <w:lsdException w:name="List Paragraph" w:semiHidden="0" w:uiPriority="34" w:unhideWhenUsed="0" w:qFormat="1"/>
-    <w:lsdException w:name="Quote" w:semiHidden="0" w:uiPriority="29" w:unhideWhenUsed="0" w:qFormat="1"/>
-    <w:lsdException w:name="Intense Quote" w:semiHidden="0" w:uiPriority="30" w:unhideWhenUsed="0" w:qFormat="1"/>
-    <w:lsdException w:name="Medium List 2 Accent 1" w:semiHidden="0" w:uiPriority="66" w:unhideWhenUsed="0"/>
-    <w:lsdException w:name="Medium Grid 1 Accent 1" w:semiHidden="0" w:uiPriority="67" w:unhideWhenUsed="0"/>
-    <w:lsdException w:name="Medium Grid 2 Accent 1" w:semiHidden="0" w:uiPriority="68" w:unhideWhenUsed="0"/>
-    <w:lsdException w:name="Medium Grid 3 Accent 1" w:semiHidden="0" w:uiPriority="69" w:unhideWhenUsed="0"/>
-    <w:lsdException w:name="Dark List Accent 1" w:semiHidden="0" w:uiPriority="70" w:unhideWhenUsed="0"/>
-    <w:lsdException w:name="Colorful Shading Accent 1" w:semiHidden="0" w:uiPriority="71" w:unhideWhenUsed="0"/>
-    <w:lsdException w:name="Colorful List Accent 1" w:semiHidden="0" w:uiPriority="72" w:unhideWhenUsed="0"/>
-    <w:lsdException w:name="Colorful Grid Accent 1" w:semiHidden="0" w:uiPriority="73" w:unhideWhenUsed="0"/>
-    <w:lsdException w:name="Light Shading Accent 2" w:semiHidden="0" w:uiPriority="60" w:unhideWhenUsed="0"/>
-    <w:lsdException w:name="Light List Accent 2" w:semiHidden="0" w:uiPriority="61" w:unhideWhenUsed="0"/>
-    <w:lsdException w:name="Light Grid Accent 2" w:semiHidden="0" w:uiPriority="62" w:unhideWhenUsed="0"/>
-    <w:lsdException w:name="Medium Shading 1 Accent 2" w:semiHidden="0" w:uiPriority="63" w:unhideWhenUsed="0"/>
-    <w:lsdException w:name="Medium Shading 2 Accent 2" w:semiHidden="0" w:uiPriority="64" w:unhideWhenUsed="0"/>
-    <w:lsdException w:name="Medium List 1 Accent 2" w:semiHidden="0" w:uiPriority="65" w:unhideWhenUsed="0"/>
-    <w:lsdException w:name="Medium List 2 Accent 2" w:semiHidden="0" w:uiPriority="66" w:unhideWhenUsed="0"/>
-    <w:lsdException w:name="Medium Grid 1 Accent 2" w:semiHidden="0" w:uiPriority="67" w:unhideWhenUsed="0"/>
-    <w:lsdException w:name="Medium Grid 2 Accent 2" w:semiHidden="0" w:uiPriority="68" w:unhideWhenUsed="0"/>
-    <w:lsdException w:name="Medium Grid 3 Accent 2" w:semiHidden="0" w:uiPriority="69" w:unhideWhenUsed="0"/>
-    <w:lsdException w:name="Dark List Accent 2" w:semiHidden="0" w:uiPriority="70" w:unhideWhenUsed="0"/>
-    <w:lsdException w:name="Colorful Shading Accent 2" w:semiHidden="0" w:uiPriority="71" w:unhideWhenUsed="0"/>
-    <w:lsdException w:name="Colorful List Accent 2" w:semiHidden="0" w:uiPriority="72" w:unhideWhenUsed="0"/>
-    <w:lsdException w:name="Colorful Grid Accent 2" w:semiHidden="0" w:uiPriority="73" w:unhideWhenUsed="0"/>
-    <w:lsdException w:name="Light Shading Accent 3" w:semiHidden="0" w:uiPriority="60" w:unhideWhenUsed="0"/>
-    <w:lsdException w:name="Light List Accent 3" w:semiHidden="0" w:uiPriority="61" w:unhideWhenUsed="0"/>
-    <w:lsdException w:name="Light Grid Accent 3" w:semiHidden="0" w:uiPriority="62" w:unhideWhenUsed="0"/>
-    <w:lsdException w:name="Medium Shading 1 Accent 3" w:semiHidden="0" w:uiPriority="63" w:unhideWhenUsed="0"/>
-    <w:lsdException w:name="Medium Shading 2 Accent 3" w:semiHidden="0" w:uiPriority="64" w:unhideWhenUsed="0"/>
-    <w:lsdException w:name="Medium List 1 Accent 3" w:semiHidden="0" w:uiPriority="65" w:unhideWhenUsed="0"/>
-    <w:lsdException w:name="Medium List 2 Accent 3" w:semiHidden="0" w:uiPriority="66" w:unhideWhenUsed="0"/>
-    <w:lsdException w:name="Medium Grid 1 Accent 3" w:semiHidden="0" w:uiPriority="67" w:unhideWhenUsed="0"/>
-    <w:lsdException w:name="Medium Grid 2 Accent 3" w:semiHidden="0" w:uiPriority="68" w:unhideWhenUsed="0"/>
-    <w:lsdException w:name="Medium Grid 3 Accent 3" w:semiHidden="0" w:uiPriority="69" w:unhideWhenUsed="0"/>
-    <w:lsdException w:name="Dark List Accent 3" w:semiHidden="0" w:uiPriority="70" w:unhideWhenUsed="0"/>
-    <w:lsdException w:name="Colorful Shading Accent 3" w:semiHidden="0" w:uiPriority="71" w:unhideWhenUsed="0"/>
-    <w:lsdException w:name="Colorful List Accent 3" w:semiHidden="0" w:uiPriority="72" w:unhideWhenUsed="0"/>
-    <w:lsdException w:name="Colorful Grid Accent 3" w:semiHidden="0" w:uiPriority="73" w:unhideWhenUsed="0"/>
-    <w:lsdException w:name="Light Shading Accent 4" w:semiHidden="0" w:uiPriority="60" w:unhideWhenUsed="0"/>
-    <w:lsdException w:name="Light List Accent 4" w:semiHidden="0" w:uiPriority="61" w:unhideWhenUsed="0"/>
-    <w:lsdException w:name="Light Grid Accent 4" w:semiHidden="0" w:uiPriority="62" w:unhideWhenUsed="0"/>
-    <w:lsdException w:name="Medium Shading 1 Accent 4" w:semiHidden="0" w:uiPriority="63" w:unhideWhenUsed="0"/>
-    <w:lsdException w:name="Medium Shading 2 Accent 4" w:semiHidden="0" w:uiPriority="64" w:unhideWhenUsed="0"/>
-    <w:lsdException w:name="Medium List 1 Accent 4" w:semiHidden="0" w:uiPriority="65" w:unhideWhenUsed="0"/>
-    <w:lsdException w:name="Medium List 2 Accent 4" w:semiHidden="0" w:uiPriority="66" w:unhideWhenUsed="0"/>
-    <w:lsdException w:name="Medium Grid 1 Accent 4" w:semiHidden="0" w:uiPriority="67" w:unhideWhenUsed="0"/>
-    <w:lsdException w:name="Medium Grid 2 Accent 4" w:semiHidden="0" w:uiPriority="68" w:unhideWhenUsed="0"/>
-    <w:lsdException w:name="Medium Grid 3 Accent 4" w:semiHidden="0" w:uiPriority="69" w:unhideWhenUsed="0"/>
-    <w:lsdException w:name="Dark List Accent 4" w:semiHidden="0" w:uiPriority="70" w:unhideWhenUsed="0"/>
-    <w:lsdException w:name="Colorful Shading Accent 4" w:semiHidden="0" w:uiPriority="71" w:unhideWhenUsed="0"/>
-    <w:lsdException w:name="Colorful List Accent 4" w:semiHidden="0" w:uiPriority="72" w:unhideWhenUsed="0"/>
-    <w:lsdException w:name="Colorful Grid Accent 4" w:semiHidden="0" w:uiPriority="73" w:unhideWhenUsed="0"/>
-    <w:lsdException w:name="Light Shading Accent 5" w:semiHidden="0" w:uiPriority="60" w:unhideWhenUsed="0"/>
-    <w:lsdException w:name="Light List Accent 5" w:semiHidden="0" w:uiPriority="61" w:unhideWhenUsed="0"/>
-    <w:lsdException w:name="Light Grid Accent 5" w:semiHidden="0" w:uiPriority="62" w:unhideWhenUsed="0"/>
-    <w:lsdException w:name="Medium Shading 1 Accent 5" w:semiHidden="0" w:uiPriority="63" w:unhideWhenUsed="0"/>
-    <w:lsdException w:name="Medium Shading 2 Accent 5" w:semiHidden="0" w:uiPriority="64" w:unhideWhenUsed="0"/>
-    <w:lsdException w:name="Medium List 1 Accent 5" w:semiHidden="0" w:uiPriority="65" w:unhideWhenUsed="0"/>
-    <w:lsdException w:name="Medium List 2 Accent 5" w:semiHidden="0" w:uiPriority="66" w:unhideWhenUsed="0"/>
-    <w:lsdException w:name="Medium Grid 1 Accent 5" w:semiHidden="0" w:uiPriority="67" w:unhideWhenUsed="0"/>
-    <w:lsdException w:name="Medium Grid 2 Accent 5" w:semiHidden="0" w:uiPriority="68" w:unhideWhenUsed="0"/>
-    <w:lsdException w:name="Medium Grid 3 Accent 5" w:semiHidden="0" w:uiPriority="69" w:unhideWhenUsed="0"/>
-    <w:lsdException w:name="Dark List Accent 5" w:semiHidden="0" w:uiPriority="70" w:unhideWhenUsed="0"/>
-    <w:lsdException w:name="Colorful Shading Accent 5" w:semiHidden="0" w:uiPriority="71" w:unhideWhenUsed="0"/>
-    <w:lsdException w:name="Colorful List Accent 5" w:semiHidden="0" w:uiPriority="72" w:unhideWhenUsed="0"/>
-    <w:lsdException w:name="Colorful Grid Accent 5" w:semiHidden="0" w:uiPriority="73" w:unhideWhenUsed="0"/>
-    <w:lsdException w:name="Light Shading Accent 6" w:semiHidden="0" w:uiPriority="60" w:unhideWhenUsed="0"/>
-    <w:lsdException w:name="Light List Accent 6" w:semiHidden="0" w:uiPriority="61" w:unhideWhenUsed="0"/>
-    <w:lsdException w:name="Light Grid Accent 6" w:semiHidden="0" w:uiPriority="62" w:unhideWhenUsed="0"/>
-    <w:lsdException w:name="Medium Shading 1 Accent 6" w:semiHidden="0" w:uiPriority="63" w:unhideWhenUsed="0"/>
-    <w:lsdException w:name="Medium Shading 2 Accent 6" w:semiHidden="0" w:uiPriority="64" w:unhideWhenUsed="0"/>
-    <w:lsdException w:name="Medium List 1 Accent 6" w:semiHidden="0" w:uiPriority="65" w:unhideWhenUsed="0"/>
-    <w:lsdException w:name="Medium List 2 Accent 6" w:semiHidden="0" w:uiPriority="66" w:unhideWhenUsed="0"/>
-    <w:lsdException w:name="Medium Grid 1 Accent 6" w:semiHidden="0" w:uiPriority="67" w:unhideWhenUsed="0"/>
-    <w:lsdException w:name="Medium Grid 2 Accent 6" w:semiHidden="0" w:uiPriority="68" w:unhideWhenUsed="0"/>
-    <w:lsdException w:name="Medium Grid 3 Accent 6" w:semiHidden="0" w:uiPriority="69" w:unhideWhenUsed="0"/>
-    <w:lsdException w:name="Dark List Accent 6" w:semiHidden="0" w:uiPriority="70" w:unhideWhenUsed="0"/>
-    <w:lsdException w:name="Colorful Shading Accent 6" w:semiHidden="0" w:uiPriority="71" w:unhideWhenUsed="0"/>
-    <w:lsdException w:name="Colorful List Accent 6" w:semiHidden="0" w:uiPriority="72" w:unhideWhenUsed="0"/>
-    <w:lsdException w:name="Colorful Grid Accent 6" w:semiHidden="0" w:uiPriority="73" w:unhideWhenUsed="0"/>
-    <w:lsdException w:name="Subtle Emphasis" w:semiHidden="0" w:uiPriority="19" w:unhideWhenUsed="0" w:qFormat="1"/>
-    <w:lsdException w:name="Intense Emphasis" w:semiHidden="0" w:uiPriority="21" w:unhideWhenUsed="0" w:qFormat="1"/>
-    <w:lsdException w:name="Subtle Reference" w:semiHidden="0" w:uiPriority="31" w:unhideWhenUsed="0" w:qFormat="1"/>
-    <w:lsdException w:name="Intense Reference" w:semiHidden="0" w:uiPriority="32" w:unhideWhenUsed="0" w:qFormat="1"/>
-    <w:lsdException w:name="Book Title" w:semiHidden="0" w:uiPriority="33" w:unhideWhenUsed="0" w:qFormat="1"/>
-    <w:lsdException w:name="Bibliography" w:uiPriority="37"/>
-    <w:lsdException w:name="TOC Heading" w:uiPriority="39" w:qFormat="1"/>
-  </w:latentStyles>
-  <w:style w:type="paragraph" w:default="1" w:styleId="Normal">
-    <w:name w:val="Normal"/>
-    <w:qFormat/>
-  </w:style>
-  <w:style w:type="character" w:default="1" w:styleId="Fuentedeprrafopredeter">
-    <w:name w:val="Default Paragraph Font"/>
-    <w:uiPriority w:val="1"/>
-    <w:semiHidden/>
-    <w:unhideWhenUsed/>
-  </w:style>
-  <w:style w:type="table" w:default="1" w:styleId="Tablanormal">
-    <w:name w:val="Normal Table"/>
-    <w:uiPriority w:val="99"/>
-    <w:semiHidden/>
-    <w:unhideWhenUsed/>
-    <w:tblPr>
-      <w:tblInd w:w="0" w:type="dxa"/>
-      <w:tblCellMar>
-        <w:top w:w="0" w:type="dxa"/>
-        <w:left w:w="108" w:type="dxa"/>
-        <w:bottom w:w="0" w:type="dxa"/>
-        <w:right w:w="108" w:type="dxa"/>
-      </w:tblCellMar>
-    </w:tblPr>
-  </w:style>
-  <w:style w:type="numbering" w:default="1" w:styleId="Sinlista">
-    <w:name w:val="No List"/>
-    <w:uiPriority w:val="99"/>
-    <w:semiHidden/>
-    <w:unhideWhenUsed/>
-  </w:style>
-  <w:style w:type="paragraph" w:customStyle="1" w:styleId="79933D87FED0486180BF8D3FE76F3115">
-    <w:name w:val="79933D87FED0486180BF8D3FE76F3115"/>
-    <w:rsid w:val="00645572"/>
-  </w:style>
-  <w:style w:type="paragraph" w:customStyle="1" w:styleId="068278320C34481B9A0C6F1169D95B6E">
-    <w:name w:val="068278320C34481B9A0C6F1169D95B6E"/>
-    <w:rsid w:val="00645572"/>
-  </w:style>
-  <w:style w:type="paragraph" w:customStyle="1" w:styleId="B75A909ECBD541DAA383324ED646993B">
-    <w:name w:val="B75A909ECBD541DAA383324ED646993B"/>
-    <w:rsid w:val="00645572"/>
-  </w:style>
-</w:styles>
-</file>
-
-<file path=word/glossary/webSettings.xml><?xml version="1.0" encoding="utf-8"?>
-<w:webSettings xmlns:mc="http://schemas.openxmlformats.org/markup-compatibility/2006" xmlns:r="http://schemas.openxmlformats.org/officeDocument/2006/relationships" xmlns:w="http://schemas.openxmlformats.org/wordprocessingml/2006/main" xmlns:w14="http://schemas.microsoft.com/office/word/2010/wordml" mc:Ignorable="w14">
-  <w:optimizeForBrowser/>
-  <w:allowPNG/>
-</w:webSettings>
 </file>
 
 <file path=word/theme/theme1.xml><?xml version="1.0" encoding="utf-8"?>
@@ -3501,7 +4738,7 @@
 </file>
 
 <file path=customXml/itemProps1.xml><?xml version="1.0" encoding="utf-8"?>
-<ds:datastoreItem xmlns:ds="http://schemas.openxmlformats.org/officeDocument/2006/customXml" ds:itemID="{44CD1C47-9322-4DE0-8FBE-91BBEA5F6FA7}">
+<ds:datastoreItem xmlns:ds="http://schemas.openxmlformats.org/officeDocument/2006/customXml" ds:itemID="{97927785-641A-400B-9955-771794375441}">
   <ds:schemaRefs>
     <ds:schemaRef ds:uri="http://schemas.openxmlformats.org/officeDocument/2006/bibliography"/>
   </ds:schemaRefs>

</xml_diff>

<commit_message>
Updating our Guide with more text
</commit_message>
<xml_diff>
--- a/Guide.docx
+++ b/Guide.docx
@@ -1,6 +1,6 @@
 
 <file path=word/document.xml><?xml version="1.0" encoding="utf-8"?>
-<w:document xmlns:wpc="http://schemas.microsoft.com/office/word/2010/wordprocessingCanvas" xmlns:mc="http://schemas.openxmlformats.org/markup-compatibility/2006" xmlns:o="urn:schemas-microsoft-com:office:office" xmlns:r="http://schemas.openxmlformats.org/officeDocument/2006/relationships" xmlns:m="http://schemas.openxmlformats.org/officeDocument/2006/math" xmlns:v="urn:schemas-microsoft-com:vml" xmlns:wp14="http://schemas.microsoft.com/office/word/2010/wordprocessingDrawing" xmlns:wp="http://schemas.openxmlformats.org/drawingml/2006/wordprocessingDrawing" xmlns:w10="urn:schemas-microsoft-com:office:word" xmlns:w="http://schemas.openxmlformats.org/wordprocessingml/2006/main" xmlns:w14="http://schemas.microsoft.com/office/word/2010/wordml" xmlns:wpg="http://schemas.microsoft.com/office/word/2010/wordprocessingGroup" xmlns:wpi="http://schemas.microsoft.com/office/word/2010/wordprocessingInk" xmlns:wne="http://schemas.microsoft.com/office/word/2006/wordml" xmlns:wps="http://schemas.microsoft.com/office/word/2010/wordprocessingShape" mc:Ignorable="w14 wp14">
+<w:document xmlns:wpc="http://schemas.microsoft.com/office/word/2010/wordprocessingCanvas" xmlns:cx="http://schemas.microsoft.com/office/drawing/2014/chartex" xmlns:cx1="http://schemas.microsoft.com/office/drawing/2015/9/8/chartex" xmlns:cx2="http://schemas.microsoft.com/office/drawing/2015/10/21/chartex" xmlns:cx3="http://schemas.microsoft.com/office/drawing/2016/5/9/chartex" xmlns:cx4="http://schemas.microsoft.com/office/drawing/2016/5/10/chartex" xmlns:cx5="http://schemas.microsoft.com/office/drawing/2016/5/11/chartex" xmlns:cx6="http://schemas.microsoft.com/office/drawing/2016/5/12/chartex" xmlns:cx7="http://schemas.microsoft.com/office/drawing/2016/5/13/chartex" xmlns:cx8="http://schemas.microsoft.com/office/drawing/2016/5/14/chartex" xmlns:mc="http://schemas.openxmlformats.org/markup-compatibility/2006" xmlns:aink="http://schemas.microsoft.com/office/drawing/2016/ink" xmlns:am3d="http://schemas.microsoft.com/office/drawing/2017/model3d" xmlns:o="urn:schemas-microsoft-com:office:office" xmlns:r="http://schemas.openxmlformats.org/officeDocument/2006/relationships" xmlns:m="http://schemas.openxmlformats.org/officeDocument/2006/math" xmlns:v="urn:schemas-microsoft-com:vml" xmlns:wp14="http://schemas.microsoft.com/office/word/2010/wordprocessingDrawing" xmlns:wp="http://schemas.openxmlformats.org/drawingml/2006/wordprocessingDrawing" xmlns:w10="urn:schemas-microsoft-com:office:word" xmlns:w="http://schemas.openxmlformats.org/wordprocessingml/2006/main" xmlns:w14="http://schemas.microsoft.com/office/word/2010/wordml" xmlns:w15="http://schemas.microsoft.com/office/word/2012/wordml" xmlns:w16cid="http://schemas.microsoft.com/office/word/2016/wordml/cid" xmlns:w16se="http://schemas.microsoft.com/office/word/2015/wordml/symex" xmlns:wpg="http://schemas.microsoft.com/office/word/2010/wordprocessingGroup" xmlns:wpi="http://schemas.microsoft.com/office/word/2010/wordprocessingInk" xmlns:wne="http://schemas.microsoft.com/office/word/2006/wordml" xmlns:wps="http://schemas.microsoft.com/office/word/2010/wordprocessingShape" mc:Ignorable="w14 w15 w16se w16cid wp14">
   <w:body>
     <w:sdt>
       <w:sdtPr>
@@ -19,11 +19,10 @@
           <w:docPartUnique/>
         </w:docPartObj>
       </w:sdtPr>
-      <w:sdtEndPr/>
       <w:sdtContent>
         <w:p>
           <w:pPr>
-            <w:pStyle w:val="TtulodeTDC"/>
+            <w:pStyle w:val="TOCHeading"/>
           </w:pPr>
           <w:r>
             <w:t>Contenido</w:t>
@@ -31,7 +30,7 @@
         </w:p>
         <w:p>
           <w:pPr>
-            <w:pStyle w:val="TDC1"/>
+            <w:pStyle w:val="TOC1"/>
             <w:tabs>
               <w:tab w:val="right" w:leader="dot" w:pos="8494"/>
             </w:tabs>
@@ -53,7 +52,7 @@
           <w:hyperlink w:anchor="_Toc9686125" w:history="1">
             <w:r>
               <w:rPr>
-                <w:rStyle w:val="Hipervnculo"/>
+                <w:rStyle w:val="Hyperlink"/>
                 <w:noProof/>
                 <w:lang w:val="es-ES_tradnl"/>
               </w:rPr>
@@ -111,7 +110,7 @@
         </w:p>
         <w:p>
           <w:pPr>
-            <w:pStyle w:val="TDC2"/>
+            <w:pStyle w:val="TOC2"/>
             <w:tabs>
               <w:tab w:val="right" w:leader="dot" w:pos="8494"/>
             </w:tabs>
@@ -122,7 +121,7 @@
           <w:hyperlink w:anchor="_Toc9686126" w:history="1">
             <w:r>
               <w:rPr>
-                <w:rStyle w:val="Hipervnculo"/>
+                <w:rStyle w:val="Hyperlink"/>
                 <w:noProof/>
                 <w:lang w:val="es-ES_tradnl"/>
               </w:rPr>
@@ -180,7 +179,7 @@
         </w:p>
         <w:p>
           <w:pPr>
-            <w:pStyle w:val="TDC1"/>
+            <w:pStyle w:val="TOC1"/>
             <w:tabs>
               <w:tab w:val="right" w:leader="dot" w:pos="8494"/>
             </w:tabs>
@@ -193,7 +192,7 @@
           <w:hyperlink w:anchor="_Toc9686127" w:history="1">
             <w:r>
               <w:rPr>
-                <w:rStyle w:val="Hipervnculo"/>
+                <w:rStyle w:val="Hyperlink"/>
                 <w:noProof/>
                 <w:lang w:val="es-ES_tradnl"/>
               </w:rPr>
@@ -251,7 +250,7 @@
         </w:p>
         <w:p>
           <w:pPr>
-            <w:pStyle w:val="TDC2"/>
+            <w:pStyle w:val="TOC2"/>
             <w:tabs>
               <w:tab w:val="right" w:leader="dot" w:pos="8494"/>
             </w:tabs>
@@ -262,7 +261,7 @@
           <w:hyperlink w:anchor="_Toc9686128" w:history="1">
             <w:r>
               <w:rPr>
-                <w:rStyle w:val="Hipervnculo"/>
+                <w:rStyle w:val="Hyperlink"/>
                 <w:noProof/>
                 <w:lang w:val="es-ES_tradnl"/>
               </w:rPr>
@@ -320,7 +319,7 @@
         </w:p>
         <w:p>
           <w:pPr>
-            <w:pStyle w:val="TDC2"/>
+            <w:pStyle w:val="TOC2"/>
             <w:tabs>
               <w:tab w:val="right" w:leader="dot" w:pos="8494"/>
             </w:tabs>
@@ -331,7 +330,7 @@
           <w:hyperlink w:anchor="_Toc9686129" w:history="1">
             <w:r>
               <w:rPr>
-                <w:rStyle w:val="Hipervnculo"/>
+                <w:rStyle w:val="Hyperlink"/>
                 <w:noProof/>
                 <w:lang w:val="es-ES_tradnl"/>
               </w:rPr>
@@ -389,7 +388,7 @@
         </w:p>
         <w:p>
           <w:pPr>
-            <w:pStyle w:val="TDC2"/>
+            <w:pStyle w:val="TOC2"/>
             <w:tabs>
               <w:tab w:val="right" w:leader="dot" w:pos="8494"/>
             </w:tabs>
@@ -400,7 +399,7 @@
           <w:hyperlink w:anchor="_Toc9686130" w:history="1">
             <w:r>
               <w:rPr>
-                <w:rStyle w:val="Hipervnculo"/>
+                <w:rStyle w:val="Hyperlink"/>
                 <w:noProof/>
                 <w:lang w:val="es-ES_tradnl"/>
               </w:rPr>
@@ -458,7 +457,7 @@
         </w:p>
         <w:p>
           <w:pPr>
-            <w:pStyle w:val="TDC2"/>
+            <w:pStyle w:val="TOC2"/>
             <w:tabs>
               <w:tab w:val="right" w:leader="dot" w:pos="8494"/>
             </w:tabs>
@@ -469,7 +468,7 @@
           <w:hyperlink w:anchor="_Toc9686131" w:history="1">
             <w:r>
               <w:rPr>
-                <w:rStyle w:val="Hipervnculo"/>
+                <w:rStyle w:val="Hyperlink"/>
                 <w:noProof/>
               </w:rPr>
               <w:t>Instalando Nagios Plugins</w:t>
@@ -526,7 +525,7 @@
         </w:p>
         <w:p>
           <w:pPr>
-            <w:pStyle w:val="TDC2"/>
+            <w:pStyle w:val="TOC2"/>
             <w:tabs>
               <w:tab w:val="right" w:leader="dot" w:pos="8494"/>
             </w:tabs>
@@ -537,7 +536,7 @@
           <w:hyperlink w:anchor="_Toc9686132" w:history="1">
             <w:r>
               <w:rPr>
-                <w:rStyle w:val="Hipervnculo"/>
+                <w:rStyle w:val="Hyperlink"/>
                 <w:noProof/>
               </w:rPr>
               <w:t>Configuración de la interfaz Web</w:t>
@@ -621,17 +620,15 @@
         </w:rPr>
         <w:br w:type="page"/>
       </w:r>
-      <w:bookmarkStart w:id="0" w:name="_GoBack"/>
-      <w:bookmarkEnd w:id="0"/>
     </w:p>
     <w:p>
       <w:pPr>
-        <w:pStyle w:val="Ttulo1"/>
+        <w:pStyle w:val="Heading1"/>
         <w:rPr>
           <w:lang w:val="es-ES_tradnl"/>
         </w:rPr>
       </w:pPr>
-      <w:bookmarkStart w:id="1" w:name="_Toc9686125"/>
+      <w:bookmarkStart w:id="0" w:name="_Toc9686125"/>
       <w:r>
         <w:rPr>
           <w:lang w:val="es-ES_tradnl"/>
@@ -639,7 +636,7 @@
         <w:lastRenderedPageBreak/>
         <w:t>Introducción</w:t>
       </w:r>
-      <w:bookmarkEnd w:id="1"/>
+      <w:bookmarkEnd w:id="0"/>
     </w:p>
     <w:p>
       <w:pPr>
@@ -651,21 +648,7 @@
         <w:rPr>
           <w:lang w:val="es-ES_tradnl"/>
         </w:rPr>
-        <w:t xml:space="preserve">En este documento explicaremos como instalar y configurar un servidor </w:t>
-      </w:r>
-      <w:proofErr w:type="spellStart"/>
-      <w:r>
-        <w:rPr>
-          <w:lang w:val="es-ES_tradnl"/>
-        </w:rPr>
-        <w:t>Nagios</w:t>
-      </w:r>
-      <w:proofErr w:type="spellEnd"/>
-      <w:r>
-        <w:rPr>
-          <w:lang w:val="es-ES_tradnl"/>
-        </w:rPr>
-        <w:t xml:space="preserve"> Core 4, un servidor </w:t>
+        <w:t xml:space="preserve">En este documento explicaremos como instalar y configurar un servidor Nagios Core 4, un servidor </w:t>
       </w:r>
       <w:proofErr w:type="spellStart"/>
       <w:r>
@@ -707,21 +690,7 @@
         <w:rPr>
           <w:lang w:val="es-ES_tradnl"/>
         </w:rPr>
-        <w:t xml:space="preserve"> necesarios corriendo sobre los sistemas </w:t>
-      </w:r>
-      <w:proofErr w:type="spellStart"/>
-      <w:r>
-        <w:rPr>
-          <w:lang w:val="es-ES_tradnl"/>
-        </w:rPr>
-        <w:t>Debian</w:t>
-      </w:r>
-      <w:proofErr w:type="spellEnd"/>
-      <w:r>
-        <w:rPr>
-          <w:lang w:val="es-ES_tradnl"/>
-        </w:rPr>
-        <w:t xml:space="preserve"> 9 </w:t>
+        <w:t xml:space="preserve"> necesarios corriendo sobre los sistemas Debian 9 </w:t>
       </w:r>
       <w:proofErr w:type="spellStart"/>
       <w:r>
@@ -735,21 +704,7 @@
         <w:rPr>
           <w:lang w:val="es-ES_tradnl"/>
         </w:rPr>
-        <w:t xml:space="preserve"> y </w:t>
-      </w:r>
-      <w:proofErr w:type="spellStart"/>
-      <w:r>
-        <w:rPr>
-          <w:lang w:val="es-ES_tradnl"/>
-        </w:rPr>
-        <w:t>Raspbian</w:t>
-      </w:r>
-      <w:proofErr w:type="spellEnd"/>
-      <w:r>
-        <w:rPr>
-          <w:lang w:val="es-ES_tradnl"/>
-        </w:rPr>
-        <w:t xml:space="preserve"> 9 </w:t>
+        <w:t xml:space="preserve"> y Raspbian 9 </w:t>
       </w:r>
       <w:proofErr w:type="spellStart"/>
       <w:r>
@@ -783,7 +738,7 @@
     </w:p>
     <w:p>
       <w:pPr>
-        <w:pStyle w:val="Prrafodelista"/>
+        <w:pStyle w:val="ListParagraph"/>
         <w:numPr>
           <w:ilvl w:val="0"/>
           <w:numId w:val="1"/>
@@ -793,7 +748,6 @@
           <w:lang w:val="es-ES_tradnl"/>
         </w:rPr>
       </w:pPr>
-      <w:proofErr w:type="spellStart"/>
       <w:r>
         <w:rPr>
           <w:b/>
@@ -801,7 +755,6 @@
         </w:rPr>
         <w:t>Nagios</w:t>
       </w:r>
-      <w:proofErr w:type="spellEnd"/>
       <w:r>
         <w:rPr>
           <w:lang w:val="es-ES_tradnl"/>
@@ -867,35 +820,7 @@
         <w:rPr>
           <w:lang w:val="es-ES_tradnl"/>
         </w:rPr>
-        <w:t xml:space="preserve"> se usa muy libremente en </w:t>
-      </w:r>
-      <w:proofErr w:type="spellStart"/>
-      <w:r>
-        <w:rPr>
-          <w:lang w:val="es-ES_tradnl"/>
-        </w:rPr>
-        <w:t>Nagios</w:t>
-      </w:r>
-      <w:proofErr w:type="spellEnd"/>
-      <w:r>
-        <w:rPr>
-          <w:lang w:val="es-ES_tradnl"/>
-        </w:rPr>
-        <w:t xml:space="preserve"> y puede referirse a servicios que corren en un host (POP, SMTP</w:t>
-      </w:r>
-      <w:proofErr w:type="gramStart"/>
-      <w:r>
-        <w:rPr>
-          <w:lang w:val="es-ES_tradnl"/>
-        </w:rPr>
-        <w:t>,HTTP</w:t>
-      </w:r>
-      <w:proofErr w:type="gramEnd"/>
-      <w:r>
-        <w:rPr>
-          <w:lang w:val="es-ES_tradnl"/>
-        </w:rPr>
-        <w:t xml:space="preserve">…) o a algún otro tipo de métrica asociada a un host (respuesta a un ping, </w:t>
+        <w:t xml:space="preserve"> se usa muy libremente en Nagios y puede referirse a servicios que corren en un host (POP, SMTP,HTTP…) o a algún otro tipo de métrica asociada a un host (respuesta a un ping, </w:t>
       </w:r>
       <w:proofErr w:type="spellStart"/>
       <w:r>
@@ -928,7 +853,7 @@
     </w:p>
     <w:p>
       <w:pPr>
-        <w:pStyle w:val="Prrafodelista"/>
+        <w:pStyle w:val="ListParagraph"/>
         <w:numPr>
           <w:ilvl w:val="0"/>
           <w:numId w:val="1"/>
@@ -990,7 +915,7 @@
     </w:p>
     <w:p>
       <w:pPr>
-        <w:pStyle w:val="Prrafodelista"/>
+        <w:pStyle w:val="ListParagraph"/>
         <w:numPr>
           <w:ilvl w:val="0"/>
           <w:numId w:val="1"/>
@@ -1069,21 +994,7 @@
         <w:rPr>
           <w:lang w:val="es-ES_tradnl"/>
         </w:rPr>
-        <w:t xml:space="preserve">), ideal para </w:t>
-      </w:r>
-      <w:proofErr w:type="spellStart"/>
-      <w:r>
-        <w:rPr>
-          <w:lang w:val="es-ES_tradnl"/>
-        </w:rPr>
-        <w:t>logs</w:t>
-      </w:r>
-      <w:proofErr w:type="spellEnd"/>
-      <w:r>
-        <w:rPr>
-          <w:lang w:val="es-ES_tradnl"/>
-        </w:rPr>
-        <w:t xml:space="preserve"> o datos de graficas que se generen en vivo (</w:t>
+        <w:t>), ideal para logs o datos de graficas que se generen en vivo (</w:t>
       </w:r>
       <w:proofErr w:type="spellStart"/>
       <w:r>
@@ -1125,21 +1036,7 @@
         <w:rPr>
           <w:lang w:val="es-ES_tradnl"/>
         </w:rPr>
-        <w:t xml:space="preserve"> API HTTP(S</w:t>
-      </w:r>
-      <w:proofErr w:type="gramStart"/>
-      <w:r>
-        <w:rPr>
-          <w:lang w:val="es-ES_tradnl"/>
-        </w:rPr>
-        <w:t>)(</w:t>
-      </w:r>
-      <w:proofErr w:type="gramEnd"/>
-      <w:r>
-        <w:rPr>
-          <w:lang w:val="es-ES_tradnl"/>
-        </w:rPr>
-        <w:t>JSON) e interfaz web y los datos se gestionan con un lenguaje similar a SQL</w:t>
+        <w:t xml:space="preserve"> API HTTP(S)(JSON) e interfaz web y los datos se gestionan con un lenguaje similar a SQL</w:t>
       </w:r>
       <w:r>
         <w:rPr>
@@ -1187,21 +1084,7 @@
         <w:rPr>
           <w:lang w:val="es-ES_tradnl"/>
         </w:rPr>
-        <w:t xml:space="preserve"> es una base de datos que supera los esquemas SQL y </w:t>
-      </w:r>
-      <w:proofErr w:type="spellStart"/>
-      <w:r>
-        <w:rPr>
-          <w:lang w:val="es-ES_tradnl"/>
-        </w:rPr>
-        <w:t>NoSQL</w:t>
-      </w:r>
-      <w:proofErr w:type="spellEnd"/>
-      <w:r>
-        <w:rPr>
-          <w:lang w:val="es-ES_tradnl"/>
-        </w:rPr>
-        <w:t>, permitiendo hacer análisis de miríadas de datos en tiempo real.</w:t>
+        <w:t xml:space="preserve"> es una base de datos que supera los esquemas SQL y NoSQL, permitiendo hacer análisis de miríadas de datos en tiempo real.</w:t>
       </w:r>
     </w:p>
     <w:p>
@@ -1221,12 +1104,12 @@
     </w:p>
     <w:p>
       <w:pPr>
-        <w:pStyle w:val="Ttulo2"/>
+        <w:pStyle w:val="Heading2"/>
         <w:rPr>
           <w:lang w:val="es-ES_tradnl"/>
         </w:rPr>
       </w:pPr>
-      <w:bookmarkStart w:id="2" w:name="_Toc9686126"/>
+      <w:bookmarkStart w:id="1" w:name="_Toc9686126"/>
       <w:r>
         <w:rPr>
           <w:lang w:val="es-ES_tradnl"/>
@@ -1234,7 +1117,7 @@
         <w:lastRenderedPageBreak/>
         <w:t>Antes de empezar</w:t>
       </w:r>
-      <w:bookmarkEnd w:id="2"/>
+      <w:bookmarkEnd w:id="1"/>
     </w:p>
     <w:p>
       <w:pPr>
@@ -1251,7 +1134,7 @@
     </w:p>
     <w:p>
       <w:pPr>
-        <w:pStyle w:val="Prrafodelista"/>
+        <w:pStyle w:val="ListParagraph"/>
         <w:numPr>
           <w:ilvl w:val="0"/>
           <w:numId w:val="1"/>
@@ -1264,63 +1147,7 @@
         <w:rPr>
           <w:lang w:val="es-ES_tradnl"/>
         </w:rPr>
-        <w:t xml:space="preserve">Un </w:t>
-      </w:r>
-      <w:proofErr w:type="spellStart"/>
-      <w:r>
-        <w:rPr>
-          <w:lang w:val="es-ES_tradnl"/>
-        </w:rPr>
-        <w:t>Nagios</w:t>
-      </w:r>
-      <w:proofErr w:type="spellEnd"/>
-      <w:r>
-        <w:rPr>
-          <w:lang w:val="es-ES_tradnl"/>
-        </w:rPr>
-        <w:t xml:space="preserve"> Core 4.0.4 corriendo sobre una </w:t>
-      </w:r>
-      <w:proofErr w:type="spellStart"/>
-      <w:r>
-        <w:rPr>
-          <w:lang w:val="es-ES_tradnl"/>
-        </w:rPr>
-        <w:t>Raspberry</w:t>
-      </w:r>
-      <w:proofErr w:type="spellEnd"/>
-      <w:r>
-        <w:rPr>
-          <w:lang w:val="es-ES_tradnl"/>
-        </w:rPr>
-        <w:t xml:space="preserve"> PI 3 con sistema </w:t>
-      </w:r>
-      <w:proofErr w:type="spellStart"/>
-      <w:r>
-        <w:rPr>
-          <w:lang w:val="es-ES_tradnl"/>
-        </w:rPr>
-        <w:t>Raspbian</w:t>
-      </w:r>
-      <w:proofErr w:type="spellEnd"/>
-      <w:r>
-        <w:rPr>
-          <w:lang w:val="es-ES_tradnl"/>
-        </w:rPr>
-        <w:t xml:space="preserve"> (</w:t>
-      </w:r>
-      <w:proofErr w:type="spellStart"/>
-      <w:r>
-        <w:rPr>
-          <w:lang w:val="es-ES_tradnl"/>
-        </w:rPr>
-        <w:t>Debian</w:t>
-      </w:r>
-      <w:proofErr w:type="spellEnd"/>
-      <w:r>
-        <w:rPr>
-          <w:lang w:val="es-ES_tradnl"/>
-        </w:rPr>
-        <w:t xml:space="preserve">) 9 </w:t>
+        <w:t xml:space="preserve">Un Nagios Core 4.0.4 corriendo sobre una Raspberry PI 3 con sistema Raspbian (Debian) 9 </w:t>
       </w:r>
       <w:proofErr w:type="spellStart"/>
       <w:r>
@@ -1339,7 +1166,7 @@
     </w:p>
     <w:p>
       <w:pPr>
-        <w:pStyle w:val="Prrafodelista"/>
+        <w:pStyle w:val="ListParagraph"/>
         <w:numPr>
           <w:ilvl w:val="0"/>
           <w:numId w:val="1"/>
@@ -1366,21 +1193,7 @@
         <w:rPr>
           <w:lang w:val="es-ES_tradnl"/>
         </w:rPr>
-        <w:t xml:space="preserve"> 6.1 corriendo sobre un portátil con </w:t>
-      </w:r>
-      <w:proofErr w:type="spellStart"/>
-      <w:r>
-        <w:rPr>
-          <w:lang w:val="es-ES_tradnl"/>
-        </w:rPr>
-        <w:t>Debian</w:t>
-      </w:r>
-      <w:proofErr w:type="spellEnd"/>
-      <w:r>
-        <w:rPr>
-          <w:lang w:val="es-ES_tradnl"/>
-        </w:rPr>
-        <w:t xml:space="preserve"> 9 </w:t>
+        <w:t xml:space="preserve"> 6.1 corriendo sobre un portátil con Debian 9 </w:t>
       </w:r>
       <w:proofErr w:type="spellStart"/>
       <w:r>
@@ -1399,7 +1212,7 @@
     </w:p>
     <w:p>
       <w:pPr>
-        <w:pStyle w:val="Prrafodelista"/>
+        <w:pStyle w:val="ListParagraph"/>
         <w:numPr>
           <w:ilvl w:val="0"/>
           <w:numId w:val="1"/>
@@ -1426,49 +1239,7 @@
         <w:rPr>
           <w:lang w:val="es-ES_tradnl"/>
         </w:rPr>
-        <w:t xml:space="preserve"> corriendo sobre una </w:t>
-      </w:r>
-      <w:proofErr w:type="spellStart"/>
-      <w:r>
-        <w:rPr>
-          <w:lang w:val="es-ES_tradnl"/>
-        </w:rPr>
-        <w:t>Raspberry</w:t>
-      </w:r>
-      <w:proofErr w:type="spellEnd"/>
-      <w:r>
-        <w:rPr>
-          <w:lang w:val="es-ES_tradnl"/>
-        </w:rPr>
-        <w:t xml:space="preserve"> PI 3 con sistema </w:t>
-      </w:r>
-      <w:proofErr w:type="spellStart"/>
-      <w:r>
-        <w:rPr>
-          <w:lang w:val="es-ES_tradnl"/>
-        </w:rPr>
-        <w:t>Raspbian</w:t>
-      </w:r>
-      <w:proofErr w:type="spellEnd"/>
-      <w:r>
-        <w:rPr>
-          <w:lang w:val="es-ES_tradnl"/>
-        </w:rPr>
-        <w:t xml:space="preserve"> (</w:t>
-      </w:r>
-      <w:proofErr w:type="spellStart"/>
-      <w:r>
-        <w:rPr>
-          <w:lang w:val="es-ES_tradnl"/>
-        </w:rPr>
-        <w:t>Debian</w:t>
-      </w:r>
-      <w:proofErr w:type="spellEnd"/>
-      <w:r>
-        <w:rPr>
-          <w:lang w:val="es-ES_tradnl"/>
-        </w:rPr>
-        <w:t xml:space="preserve">) 9 </w:t>
+        <w:t xml:space="preserve"> corriendo sobre una Raspberry PI 3 con sistema Raspbian (Debian) 9 </w:t>
       </w:r>
       <w:proofErr w:type="spellStart"/>
       <w:r>
@@ -1962,7 +1733,6 @@
                                 <w:pStyle w:val="NormalWeb"/>
                                 <w:spacing w:before="0" w:beforeAutospacing="0" w:after="200" w:afterAutospacing="0" w:line="276" w:lineRule="auto"/>
                               </w:pPr>
-                              <w:proofErr w:type="spellStart"/>
                               <w:r>
                                 <w:rPr>
                                   <w:rFonts w:eastAsia="Calibri"/>
@@ -1972,7 +1742,6 @@
                                 </w:rPr>
                                 <w:t>Nagios</w:t>
                               </w:r>
-                              <w:proofErr w:type="spellEnd"/>
                             </w:p>
                           </w:txbxContent>
                         </wps:txbx>
@@ -2447,7 +2216,7 @@
           </mc:Choice>
           <mc:Fallback>
             <w:pict>
-              <v:group id="Lienzo 2" o:spid="_x0000_s1026" editas="canvas" style="width:428.25pt;height:361.25pt;mso-position-horizontal-relative:char;mso-position-vertical-relative:line" coordsize="54381,45878" o:gfxdata="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">
+              <v:group w14:anchorId="429C4878" id="Lienzo 2" o:spid="_x0000_s1026" editas="canvas" style="width:428.25pt;height:361.25pt;mso-position-horizontal-relative:char;mso-position-vertical-relative:line" coordsize="54381,45878" o:gfxdata="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">
                 <v:shapetype id="_x0000_t75" coordsize="21600,21600" o:spt="75" o:preferrelative="t" path="m@4@5l@4@11@9@11@9@5xe" filled="f" stroked="f">
                   <v:stroke joinstyle="miter"/>
                   <v:formulas>
@@ -2484,20 +2253,20 @@
                   </v:handles>
                   <o:complex v:ext="view"/>
                 </v:shapetype>
-                <v:shape id="3 Cara sonriente" o:spid="_x0000_s1028" type="#_x0000_t96" style="position:absolute;left:47230;top:12165;width:2942;height:2783;visibility:visible;mso-wrap-style:square;v-text-anchor:middle" o:gfxdata="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" fillcolor="white [3201]" strokecolor="#f79646 [3209]" strokeweight="2pt"/>
-                <v:rect id="4 Rectángulo" o:spid="_x0000_s1029" style="position:absolute;left:25512;top:5883;width:15664;height:19640;visibility:visible;mso-wrap-style:square;v-text-anchor:middle" o:gfxdata="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" filled="f" strokecolor="#243f60 [1604]" strokeweight="2pt"/>
-                <v:rect id="5 Rectángulo" o:spid="_x0000_s1030" style="position:absolute;left:4226;top:5804;width:15664;height:19640;visibility:visible;mso-wrap-style:square;v-text-anchor:middle" o:gfxdata="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" filled="f" strokecolor="#243f60 [1604]" strokeweight="2pt"/>
-                <v:rect id="6 Rectángulo" o:spid="_x0000_s1031" style="position:absolute;left:27121;top:7328;width:12556;height:7302;visibility:visible;mso-wrap-style:square;v-text-anchor:middle" o:gfxdata="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" filled="f" strokecolor="#243f60 [1604]" strokeweight="2pt"/>
-                <v:rect id="7 Rectángulo" o:spid="_x0000_s1032" style="position:absolute;left:27121;top:16021;width:12556;height:7302;visibility:visible;mso-wrap-style:square;v-text-anchor:middle" o:gfxdata="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" filled="f" strokecolor="#243f60 [1604]" strokeweight="2pt"/>
-                <v:rect id="8 Rectángulo" o:spid="_x0000_s1033" style="position:absolute;left:5999;top:16021;width:12556;height:7302;visibility:visible;mso-wrap-style:square;v-text-anchor:middle" o:gfxdata="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" filled="f" strokecolor="#243f60 [1604]" strokeweight="2pt"/>
-                <v:rect id="9 Rectángulo" o:spid="_x0000_s1034" style="position:absolute;left:5997;top:7328;width:12556;height:7302;visibility:visible;mso-wrap-style:square;v-text-anchor:middle" o:gfxdata="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" filled="f" strokecolor="#243f60 [1604]" strokeweight="2pt"/>
-                <v:rect id="10 Rectángulo" o:spid="_x0000_s1035" style="position:absolute;left:5999;top:29803;width:12556;height:7302;visibility:visible;mso-wrap-style:square;v-text-anchor:middle" o:gfxdata="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" filled="f" strokecolor="#243f60 [1604]" strokeweight="2pt"/>
-                <v:rect id="11 Rectángulo" o:spid="_x0000_s1036" style="position:absolute;left:4233;top:27352;width:15660;height:14299;visibility:visible;mso-wrap-style:square;v-text-anchor:middle" o:gfxdata="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" filled="f" strokecolor="#243f60 [1604]" strokeweight="2pt"/>
+                <v:shape id="3 Cara sonriente" o:spid="_x0000_s1028" type="#_x0000_t96" style="position:absolute;left:47230;top:12165;width:2942;height:2783;visibility:visible;mso-wrap-style:square;v-text-anchor:middle" o:gfxdata="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" fillcolor="white [3201]" strokecolor="#f79646 [3209]" strokeweight="2pt"/>
+                <v:rect id="4 Rectángulo" o:spid="_x0000_s1029" style="position:absolute;left:25512;top:5883;width:15664;height:19640;visibility:visible;mso-wrap-style:square;v-text-anchor:middle" o:gfxdata="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" filled="f" strokecolor="#243f60 [1604]" strokeweight="2pt"/>
+                <v:rect id="5 Rectángulo" o:spid="_x0000_s1030" style="position:absolute;left:4226;top:5804;width:15664;height:19640;visibility:visible;mso-wrap-style:square;v-text-anchor:middle" o:gfxdata="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" filled="f" strokecolor="#243f60 [1604]" strokeweight="2pt"/>
+                <v:rect id="6 Rectángulo" o:spid="_x0000_s1031" style="position:absolute;left:27121;top:7328;width:12556;height:7302;visibility:visible;mso-wrap-style:square;v-text-anchor:middle" o:gfxdata="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" filled="f" strokecolor="#243f60 [1604]" strokeweight="2pt"/>
+                <v:rect id="7 Rectángulo" o:spid="_x0000_s1032" style="position:absolute;left:27121;top:16021;width:12556;height:7302;visibility:visible;mso-wrap-style:square;v-text-anchor:middle" o:gfxdata="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" filled="f" strokecolor="#243f60 [1604]" strokeweight="2pt"/>
+                <v:rect id="8 Rectángulo" o:spid="_x0000_s1033" style="position:absolute;left:5999;top:16021;width:12556;height:7302;visibility:visible;mso-wrap-style:square;v-text-anchor:middle" o:gfxdata="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" filled="f" strokecolor="#243f60 [1604]" strokeweight="2pt"/>
+                <v:rect id="9 Rectángulo" o:spid="_x0000_s1034" style="position:absolute;left:5997;top:7328;width:12556;height:7302;visibility:visible;mso-wrap-style:square;v-text-anchor:middle" o:gfxdata="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" filled="f" strokecolor="#243f60 [1604]" strokeweight="2pt"/>
+                <v:rect id="10 Rectángulo" o:spid="_x0000_s1035" style="position:absolute;left:5999;top:29803;width:12556;height:7302;visibility:visible;mso-wrap-style:square;v-text-anchor:middle" o:gfxdata="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" filled="f" strokecolor="#243f60 [1604]" strokeweight="2pt"/>
+                <v:rect id="11 Rectángulo" o:spid="_x0000_s1036" style="position:absolute;left:4233;top:27352;width:15660;height:14299;visibility:visible;mso-wrap-style:square;v-text-anchor:middle" o:gfxdata="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" filled="f" strokecolor="#243f60 [1604]" strokeweight="2pt"/>
                 <v:shapetype id="_x0000_t202" coordsize="21600,21600" o:spt="202" path="m,l,21600r21600,l21600,xe">
                   <v:stroke joinstyle="miter"/>
                   <v:path gradientshapeok="t" o:connecttype="rect"/>
                 </v:shapetype>
-                <v:shape id="1 Cuadro de texto" o:spid="_x0000_s1037" type="#_x0000_t202" style="position:absolute;left:43732;top:17095;width:9377;height:3180;visibility:visible;mso-wrap-style:square;v-text-anchor:top" o:gfxdata="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" fillcolor="white [3201]" strokeweight=".5pt">
+                <v:shape id="1 Cuadro de texto" o:spid="_x0000_s1037" type="#_x0000_t202" style="position:absolute;left:43732;top:17095;width:9377;height:3180;visibility:visible;mso-wrap-style:square;v-text-anchor:top" o:gfxdata="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" fillcolor="white [3201]" strokeweight=".5pt">
                   <v:textbox>
                     <w:txbxContent>
                       <w:p>
@@ -2516,7 +2285,7 @@
                     </w:txbxContent>
                   </v:textbox>
                 </v:shape>
-                <v:shape id="1 Cuadro de texto" o:spid="_x0000_s1038" type="#_x0000_t202" style="position:absolute;left:6560;top:9002;width:10684;height:3175;visibility:visible;mso-wrap-style:square;v-text-anchor:top" o:gfxdata="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" fillcolor="white [3201]" strokeweight=".5pt">
+                <v:shape id="1 Cuadro de texto" o:spid="_x0000_s1038" type="#_x0000_t202" style="position:absolute;left:6560;top:9002;width:10684;height:3175;visibility:visible;mso-wrap-style:square;v-text-anchor:top" o:gfxdata="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" fillcolor="white [3201]" strokeweight=".5pt">
                   <v:textbox>
                     <w:txbxContent>
                       <w:p>
@@ -2524,7 +2293,6 @@
                           <w:pStyle w:val="NormalWeb"/>
                           <w:spacing w:before="0" w:beforeAutospacing="0" w:after="200" w:afterAutospacing="0" w:line="276" w:lineRule="auto"/>
                         </w:pPr>
-                        <w:proofErr w:type="spellStart"/>
                         <w:r>
                           <w:rPr>
                             <w:rFonts w:eastAsia="Calibri"/>
@@ -2534,12 +2302,11 @@
                           </w:rPr>
                           <w:t>Nagios</w:t>
                         </w:r>
-                        <w:proofErr w:type="spellEnd"/>
                       </w:p>
                     </w:txbxContent>
                   </v:textbox>
                 </v:shape>
-                <v:shape id="1 Cuadro de texto" o:spid="_x0000_s1039" type="#_x0000_t202" style="position:absolute;left:6570;top:17941;width:10681;height:3175;visibility:visible;mso-wrap-style:square;v-text-anchor:top" o:gfxdata="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" fillcolor="white [3201]" strokeweight=".5pt">
+                <v:shape id="1 Cuadro de texto" o:spid="_x0000_s1039" type="#_x0000_t202" style="position:absolute;left:6570;top:17941;width:10681;height:3175;visibility:visible;mso-wrap-style:square;v-text-anchor:top" o:gfxdata="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" fillcolor="white [3201]" strokeweight=".5pt">
                   <v:textbox>
                     <w:txbxContent>
                       <w:p>
@@ -2562,7 +2329,7 @@
                     </w:txbxContent>
                   </v:textbox>
                 </v:shape>
-                <v:shape id="1 Cuadro de texto" o:spid="_x0000_s1040" type="#_x0000_t202" style="position:absolute;left:6570;top:32014;width:10674;height:3169;visibility:visible;mso-wrap-style:square;v-text-anchor:top" o:gfxdata="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" fillcolor="white [3201]" strokeweight=".5pt">
+                <v:shape id="1 Cuadro de texto" o:spid="_x0000_s1040" type="#_x0000_t202" style="position:absolute;left:6570;top:32014;width:10674;height:3169;visibility:visible;mso-wrap-style:square;v-text-anchor:top" o:gfxdata="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" fillcolor="white [3201]" strokeweight=".5pt">
                   <v:textbox>
                     <w:txbxContent>
                       <w:p>
@@ -2585,7 +2352,7 @@
                     </w:txbxContent>
                   </v:textbox>
                 </v:shape>
-                <v:shape id="1 Cuadro de texto" o:spid="_x0000_s1041" type="#_x0000_t202" style="position:absolute;left:28039;top:8996;width:10674;height:3169;visibility:visible;mso-wrap-style:square;v-text-anchor:top" o:gfxdata="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" fillcolor="white [3201]" strokeweight=".5pt">
+                <v:shape id="1 Cuadro de texto" o:spid="_x0000_s1041" type="#_x0000_t202" style="position:absolute;left:28039;top:8996;width:10674;height:3169;visibility:visible;mso-wrap-style:square;v-text-anchor:top" o:gfxdata="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" fillcolor="white [3201]" strokeweight=".5pt">
                   <v:textbox>
                     <w:txbxContent>
                       <w:p>
@@ -2608,7 +2375,7 @@
                     </w:txbxContent>
                   </v:textbox>
                 </v:shape>
-                <v:shape id="1 Cuadro de texto" o:spid="_x0000_s1042" type="#_x0000_t202" style="position:absolute;left:28036;top:17947;width:10674;height:3169;visibility:visible;mso-wrap-style:square;v-text-anchor:top" o:gfxdata="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" fillcolor="white [3201]" strokeweight=".5pt">
+                <v:shape id="1 Cuadro de texto" o:spid="_x0000_s1042" type="#_x0000_t202" style="position:absolute;left:28036;top:17947;width:10674;height:3169;visibility:visible;mso-wrap-style:square;v-text-anchor:top" o:gfxdata="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" fillcolor="white [3201]" strokeweight=".5pt">
                   <v:textbox>
                     <w:txbxContent>
                       <w:p>
@@ -2635,13 +2402,13 @@
                   <v:path arrowok="t" fillok="f" o:connecttype="none"/>
                   <o:lock v:ext="edit" shapetype="t"/>
                 </v:shapetype>
-                <v:shape id="12 Conector recto de flecha" o:spid="_x0000_s1043" type="#_x0000_t32" style="position:absolute;left:11902;top:12177;width:9;height:5764;visibility:visible;mso-wrap-style:square" o:connectortype="straight" o:gfxdata="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" strokecolor="#4579b8 [3044]">
+                <v:shape id="12 Conector recto de flecha" o:spid="_x0000_s1043" type="#_x0000_t32" style="position:absolute;left:11902;top:12177;width:9;height:5764;visibility:visible;mso-wrap-style:square" o:connectortype="straight" o:gfxdata="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" strokecolor="#4579b8 [3044]">
                   <v:stroke endarrow="open"/>
                 </v:shape>
-                <v:shape id="18 Conector recto de flecha" o:spid="_x0000_s1044" type="#_x0000_t32" style="position:absolute;left:11907;top:21116;width:4;height:10898;flip:x;visibility:visible;mso-wrap-style:square" o:connectortype="straight" o:gfxdata="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" strokecolor="#4579b8 [3044]">
+                <v:shape id="18 Conector recto de flecha" o:spid="_x0000_s1044" type="#_x0000_t32" style="position:absolute;left:11907;top:21116;width:4;height:10898;flip:x;visibility:visible;mso-wrap-style:square" o:connectortype="straight" o:gfxdata="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" strokecolor="#4579b8 [3044]">
                   <v:stroke endarrow="open"/>
                 </v:shape>
-                <v:shape id="19 Conector recto de flecha" o:spid="_x0000_s1045" type="#_x0000_t32" style="position:absolute;left:33373;top:12165;width:3;height:5782;flip:y;visibility:visible;mso-wrap-style:square" o:connectortype="straight" o:gfxdata="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" strokecolor="#4579b8 [3044]">
+                <v:shape id="19 Conector recto de flecha" o:spid="_x0000_s1045" type="#_x0000_t32" style="position:absolute;left:33373;top:12165;width:3;height:5782;flip:y;visibility:visible;mso-wrap-style:square" o:connectortype="straight" o:gfxdata="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" strokecolor="#4579b8 [3044]">
                   <v:stroke endarrow="open"/>
                 </v:shape>
                 <v:shapetype id="_x0000_t33" coordsize="21600,21600" o:spt="33" o:oned="t" path="m,l21600,r,21600e" filled="f">
@@ -2649,13 +2416,13 @@
                   <v:path arrowok="t" fillok="f" o:connecttype="none"/>
                   <o:lock v:ext="edit" shapetype="t"/>
                 </v:shapetype>
-                <v:shape id="20 Conector angular" o:spid="_x0000_s1046" type="#_x0000_t33" style="position:absolute;left:17244;top:21116;width:16129;height:12483;flip:y;visibility:visible;mso-wrap-style:square" o:connectortype="elbow" o:gfxdata="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" strokecolor="#4579b8 [3044]">
+                <v:shape id="20 Conector angular" o:spid="_x0000_s1046" type="#_x0000_t33" style="position:absolute;left:17244;top:21116;width:16129;height:12483;flip:y;visibility:visible;mso-wrap-style:square" o:connectortype="elbow" o:gfxdata="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" strokecolor="#4579b8 [3044]">
                   <v:stroke endarrow="open"/>
                 </v:shape>
-                <v:shape id="23 Conector recto de flecha" o:spid="_x0000_s1047" type="#_x0000_t32" style="position:absolute;left:38710;top:14540;width:8951;height:4991;flip:x;visibility:visible;mso-wrap-style:square" o:connectortype="straight" o:gfxdata="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" strokecolor="#4579b8 [3044]">
+                <v:shape id="23 Conector recto de flecha" o:spid="_x0000_s1047" type="#_x0000_t32" style="position:absolute;left:38710;top:14540;width:8951;height:4991;flip:x;visibility:visible;mso-wrap-style:square" o:connectortype="straight" o:gfxdata="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" strokecolor="#4579b8 [3044]">
                   <v:stroke endarrow="open"/>
                 </v:shape>
-                <v:shape id="24 Conector recto de flecha" o:spid="_x0000_s1048" type="#_x0000_t32" style="position:absolute;left:38713;top:10581;width:8948;height:1992;flip:x y;visibility:visible;mso-wrap-style:square" o:connectortype="straight" o:gfxdata="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" strokecolor="#4579b8 [3044]">
+                <v:shape id="24 Conector recto de flecha" o:spid="_x0000_s1048" type="#_x0000_t32" style="position:absolute;left:38713;top:10581;width:8948;height:1992;flip:x y;visibility:visible;mso-wrap-style:square" o:connectortype="straight" o:gfxdata="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" strokecolor="#4579b8 [3044]">
                   <v:stroke endarrow="open"/>
                 </v:shape>
                 <w10:anchorlock/>
@@ -2680,12 +2447,12 @@
     </w:p>
     <w:p>
       <w:pPr>
-        <w:pStyle w:val="Ttulo1"/>
+        <w:pStyle w:val="Heading1"/>
         <w:rPr>
           <w:lang w:val="es-ES_tradnl"/>
         </w:rPr>
       </w:pPr>
-      <w:bookmarkStart w:id="3" w:name="_Toc9686127"/>
+      <w:bookmarkStart w:id="2" w:name="_Toc9686127"/>
       <w:r>
         <w:rPr>
           <w:lang w:val="es-ES_tradnl"/>
@@ -2697,70 +2464,42 @@
         <w:rPr>
           <w:lang w:val="es-ES_tradnl"/>
         </w:rPr>
-        <w:t xml:space="preserve"> </w:t>
-      </w:r>
-      <w:proofErr w:type="spellStart"/>
-      <w:r>
-        <w:rPr>
-          <w:lang w:val="es-ES_tradnl"/>
-        </w:rPr>
-        <w:t>Nagios</w:t>
-      </w:r>
-      <w:proofErr w:type="spellEnd"/>
-      <w:r>
-        <w:rPr>
-          <w:lang w:val="es-ES_tradnl"/>
-        </w:rPr>
-        <w:t xml:space="preserve"> Core 4.0.4</w:t>
+        <w:t xml:space="preserve"> Nagios Core 4.0.4</w:t>
+      </w:r>
+      <w:bookmarkEnd w:id="2"/>
+    </w:p>
+    <w:p>
+      <w:pPr>
+        <w:pStyle w:val="Heading2"/>
+        <w:rPr>
+          <w:lang w:val="es-ES_tradnl"/>
+        </w:rPr>
+      </w:pPr>
+      <w:bookmarkStart w:id="3" w:name="_Toc9686128"/>
+      <w:r>
+        <w:rPr>
+          <w:lang w:val="es-ES_tradnl"/>
+        </w:rPr>
+        <w:t>Instalando paquetes previos.</w:t>
       </w:r>
       <w:bookmarkEnd w:id="3"/>
     </w:p>
     <w:p>
       <w:pPr>
-        <w:pStyle w:val="Ttulo2"/>
         <w:rPr>
           <w:lang w:val="es-ES_tradnl"/>
         </w:rPr>
       </w:pPr>
-      <w:bookmarkStart w:id="4" w:name="_Toc9686128"/>
-      <w:r>
-        <w:rPr>
-          <w:lang w:val="es-ES_tradnl"/>
-        </w:rPr>
-        <w:t>Instalando paquetes previos.</w:t>
-      </w:r>
-      <w:bookmarkEnd w:id="4"/>
+      <w:r>
+        <w:rPr>
+          <w:lang w:val="es-ES_tradnl"/>
+        </w:rPr>
+        <w:t xml:space="preserve">Para asegurar el correcto funcionamiento de toda la infraestructura hemos de instalar los siguientes paquetes en el servidor de Nagios. </w:t>
+      </w:r>
     </w:p>
     <w:p>
       <w:pPr>
-        <w:rPr>
-          <w:lang w:val="es-ES_tradnl"/>
-        </w:rPr>
-      </w:pPr>
-      <w:r>
-        <w:rPr>
-          <w:lang w:val="es-ES_tradnl"/>
-        </w:rPr>
-        <w:t xml:space="preserve">Para asegurar el correcto funcionamiento de toda la infraestructura hemos de instalar los siguientes paquetes en el servidor de </w:t>
-      </w:r>
-      <w:proofErr w:type="spellStart"/>
-      <w:r>
-        <w:rPr>
-          <w:lang w:val="es-ES_tradnl"/>
-        </w:rPr>
-        <w:t>Nagios</w:t>
-      </w:r>
-      <w:proofErr w:type="spellEnd"/>
-      <w:r>
-        <w:rPr>
-          <w:lang w:val="es-ES_tradnl"/>
-        </w:rPr>
-        <w:t xml:space="preserve">. </w:t>
-      </w:r>
-    </w:p>
-    <w:p>
-      <w:pPr>
-        <w:pStyle w:val="Prrafodelista"/>
+        <w:pStyle w:val="ListParagraph"/>
         <w:numPr>
           <w:ilvl w:val="0"/>
           <w:numId w:val="1"/>
@@ -2778,7 +2517,7 @@
     </w:p>
     <w:p>
       <w:pPr>
-        <w:pStyle w:val="Prrafodelista"/>
+        <w:pStyle w:val="ListParagraph"/>
         <w:numPr>
           <w:ilvl w:val="0"/>
           <w:numId w:val="1"/>
@@ -2796,7 +2535,7 @@
     </w:p>
     <w:p>
       <w:pPr>
-        <w:pStyle w:val="Prrafodelista"/>
+        <w:pStyle w:val="ListParagraph"/>
         <w:numPr>
           <w:ilvl w:val="0"/>
           <w:numId w:val="1"/>
@@ -2850,7 +2589,7 @@
     </w:p>
     <w:p>
       <w:pPr>
-        <w:pStyle w:val="Prrafodelista"/>
+        <w:pStyle w:val="ListParagraph"/>
         <w:numPr>
           <w:ilvl w:val="0"/>
           <w:numId w:val="1"/>
@@ -3117,19 +2856,7 @@
         <w:rPr>
           <w:lang w:val="es-ES_tradnl"/>
         </w:rPr>
-        <w:t xml:space="preserve"> g++ sudo libgd2-xpm </w:t>
-      </w:r>
-      <w:r>
-        <w:rPr>
-          <w:lang w:val="es-ES_tradnl"/>
-        </w:rPr>
-        <w:t>libgd2-xpm</w:t>
-      </w:r>
-      <w:r>
-        <w:rPr>
-          <w:lang w:val="es-ES_tradnl"/>
-        </w:rPr>
-        <w:t xml:space="preserve">-dev libpng12-dev </w:t>
+        <w:t xml:space="preserve"> g++ sudo libgd2-xpm libgd2-xpm-dev libpng12-dev </w:t>
       </w:r>
       <w:proofErr w:type="spellStart"/>
       <w:r>
@@ -3148,19 +2875,19 @@
     </w:p>
     <w:p>
       <w:pPr>
-        <w:pStyle w:val="Ttulo2"/>
+        <w:pStyle w:val="Heading2"/>
         <w:rPr>
           <w:lang w:val="es-ES_tradnl"/>
         </w:rPr>
       </w:pPr>
-      <w:bookmarkStart w:id="5" w:name="_Toc9686129"/>
+      <w:bookmarkStart w:id="4" w:name="_Toc9686129"/>
       <w:r>
         <w:rPr>
           <w:lang w:val="es-ES_tradnl"/>
         </w:rPr>
         <w:t>Creando un usuario y grupo</w:t>
       </w:r>
-      <w:bookmarkEnd w:id="5"/>
+      <w:bookmarkEnd w:id="4"/>
     </w:p>
     <w:p>
       <w:pPr>
@@ -3172,35 +2899,7 @@
         <w:rPr>
           <w:lang w:val="es-ES_tradnl"/>
         </w:rPr>
-        <w:t xml:space="preserve">Como siempre en Linux, es mejor crear un usuario para cada servicio, de manera que si por algún motivo un atacante llegara a acceder al sistema a través de </w:t>
-      </w:r>
-      <w:proofErr w:type="spellStart"/>
-      <w:r>
-        <w:rPr>
-          <w:lang w:val="es-ES_tradnl"/>
-        </w:rPr>
-        <w:t>Nagios</w:t>
-      </w:r>
-      <w:proofErr w:type="spellEnd"/>
-      <w:r>
-        <w:rPr>
-          <w:lang w:val="es-ES_tradnl"/>
-        </w:rPr>
-        <w:t xml:space="preserve">, solamente afectaría al usuario de </w:t>
-      </w:r>
-      <w:proofErr w:type="spellStart"/>
-      <w:r>
-        <w:rPr>
-          <w:lang w:val="es-ES_tradnl"/>
-        </w:rPr>
-        <w:t>Nagios</w:t>
-      </w:r>
-      <w:proofErr w:type="spellEnd"/>
-      <w:r>
-        <w:rPr>
-          <w:lang w:val="es-ES_tradnl"/>
-        </w:rPr>
-        <w:t xml:space="preserve"> y solo tendría los permisos de este usuario. </w:t>
+        <w:t xml:space="preserve">Como siempre en Linux, es mejor crear un usuario para cada servicio, de manera que si por algún motivo un atacante llegara a acceder al sistema a través de Nagios, solamente afectaría al usuario de Nagios y solo tendría los permisos de este usuario. </w:t>
       </w:r>
       <w:r>
         <w:rPr>
@@ -3223,7 +2922,6 @@
         <w:t xml:space="preserve"> | # </w:t>
       </w:r>
       <w:proofErr w:type="spellStart"/>
-      <w:proofErr w:type="gramStart"/>
       <w:r>
         <w:rPr>
           <w:lang w:val="es-ES_tradnl"/>
@@ -3231,7 +2929,6 @@
         <w:t>adduser</w:t>
       </w:r>
       <w:proofErr w:type="spellEnd"/>
-      <w:proofErr w:type="gramEnd"/>
       <w:r>
         <w:rPr>
           <w:lang w:val="es-ES_tradnl"/>
@@ -3287,7 +2984,6 @@
         <w:t xml:space="preserve"> | # </w:t>
       </w:r>
       <w:proofErr w:type="spellStart"/>
-      <w:proofErr w:type="gramStart"/>
       <w:r>
         <w:rPr>
           <w:lang w:val="es-ES_tradnl"/>
@@ -3295,7 +2991,6 @@
         <w:t>groupadd</w:t>
       </w:r>
       <w:proofErr w:type="spellEnd"/>
-      <w:proofErr w:type="gramEnd"/>
       <w:r>
         <w:rPr>
           <w:lang w:val="es-ES_tradnl"/>
@@ -3375,6 +3070,7 @@
         <w:t xml:space="preserve"> –G www-</w:t>
       </w:r>
       <w:proofErr w:type="spellStart"/>
+      <w:proofErr w:type="gramStart"/>
       <w:r>
         <w:rPr>
           <w:lang w:val="es-ES_tradnl"/>
@@ -3382,6 +3078,7 @@
         <w:t>data,nagios</w:t>
       </w:r>
       <w:proofErr w:type="spellEnd"/>
+      <w:proofErr w:type="gramEnd"/>
       <w:r>
         <w:rPr>
           <w:lang w:val="es-ES_tradnl"/>
@@ -3410,34 +3107,20 @@
     </w:p>
     <w:p>
       <w:pPr>
-        <w:pStyle w:val="Ttulo2"/>
+        <w:pStyle w:val="Heading2"/>
         <w:rPr>
           <w:lang w:val="es-ES_tradnl"/>
         </w:rPr>
       </w:pPr>
-      <w:bookmarkStart w:id="6" w:name="_Toc9686130"/>
+      <w:bookmarkStart w:id="5" w:name="_Toc9686130"/>
       <w:r>
         <w:rPr>
           <w:lang w:val="es-ES_tradnl"/>
         </w:rPr>
         <w:lastRenderedPageBreak/>
-        <w:t xml:space="preserve">Instalando </w:t>
-      </w:r>
-      <w:proofErr w:type="spellStart"/>
-      <w:r>
-        <w:rPr>
-          <w:lang w:val="es-ES_tradnl"/>
-        </w:rPr>
-        <w:t>Nagios</w:t>
-      </w:r>
-      <w:proofErr w:type="spellEnd"/>
-      <w:r>
-        <w:rPr>
-          <w:lang w:val="es-ES_tradnl"/>
-        </w:rPr>
-        <w:t xml:space="preserve"> Core</w:t>
-      </w:r>
-      <w:bookmarkEnd w:id="6"/>
+        <w:t>Instalando Nagios Core</w:t>
+      </w:r>
+      <w:bookmarkEnd w:id="5"/>
     </w:p>
     <w:p>
       <w:pPr>
@@ -3453,21 +3136,7 @@
         <w:rPr>
           <w:lang w:val="es-ES_tradnl"/>
         </w:rPr>
-        <w:t xml:space="preserve">Para instalar </w:t>
-      </w:r>
-      <w:proofErr w:type="spellStart"/>
-      <w:r>
-        <w:rPr>
-          <w:lang w:val="es-ES_tradnl"/>
-        </w:rPr>
-        <w:t>Nagios</w:t>
-      </w:r>
-      <w:proofErr w:type="spellEnd"/>
-      <w:r>
-        <w:rPr>
-          <w:lang w:val="es-ES_tradnl"/>
-        </w:rPr>
-        <w:t xml:space="preserve"> Core hemos de obtener la URL de</w:t>
+        <w:t>Para instalar Nagios Core hemos de obtener la URL de</w:t>
       </w:r>
       <w:r>
         <w:rPr>
@@ -3526,21 +3195,7 @@
         <w:rPr>
           <w:lang w:val="es-ES_tradnl"/>
         </w:rPr>
-        <w:t xml:space="preserve">”. Una vez obtenido descargamos, descomprimimos e instalamos </w:t>
-      </w:r>
-      <w:proofErr w:type="spellStart"/>
-      <w:r>
-        <w:rPr>
-          <w:lang w:val="es-ES_tradnl"/>
-        </w:rPr>
-        <w:t>Nagios</w:t>
-      </w:r>
-      <w:proofErr w:type="spellEnd"/>
-      <w:r>
-        <w:rPr>
-          <w:lang w:val="es-ES_tradnl"/>
-        </w:rPr>
-        <w:t xml:space="preserve"> con los siguientes comandos:</w:t>
+        <w:t>”. Una vez obtenido descargamos, descomprimimos e instalamos Nagios con los siguientes comandos:</w:t>
       </w:r>
       <w:r>
         <w:rPr>
@@ -3593,13 +3248,7 @@
         <w:rPr>
           <w:lang w:val="es-ES_tradnl"/>
         </w:rPr>
-        <w:t>-</w:t>
-      </w:r>
-      <w:r>
-        <w:rPr>
-          <w:lang w:val="es-ES_tradnl"/>
-        </w:rPr>
-        <w:t xml:space="preserve"> </w:t>
+        <w:t xml:space="preserve">- </w:t>
       </w:r>
       <w:r>
         <w:rPr>
@@ -3640,12 +3289,10 @@
         <w:t xml:space="preserve"> | # </w:t>
       </w:r>
       <w:proofErr w:type="spellStart"/>
-      <w:proofErr w:type="gramStart"/>
       <w:r>
         <w:t>tar</w:t>
       </w:r>
       <w:proofErr w:type="spellEnd"/>
-      <w:proofErr w:type="gramEnd"/>
       <w:r>
         <w:t xml:space="preserve"> </w:t>
       </w:r>
@@ -3877,15 +3524,7 @@
     </w:p>
     <w:p>
       <w:r>
-        <w:t xml:space="preserve">Es importante que ejecutemos el siguiente comando, ya que será el encargado de establecer </w:t>
-      </w:r>
-      <w:proofErr w:type="spellStart"/>
-      <w:r>
-        <w:t>Nagios</w:t>
-      </w:r>
-      <w:proofErr w:type="spellEnd"/>
-      <w:r>
-        <w:t xml:space="preserve"> en el inicio del sistema.</w:t>
+        <w:t>Es importante que ejecutemos el siguiente comando, ya que será el encargado de establecer Nagios en el inicio del sistema.</w:t>
       </w:r>
       <w:r>
         <w:br/>
@@ -3895,129 +3534,93 @@
         <w:t xml:space="preserve"> | # </w:t>
       </w:r>
       <w:proofErr w:type="spellStart"/>
+      <w:r>
+        <w:t>make</w:t>
+      </w:r>
+      <w:proofErr w:type="spellEnd"/>
+      <w:r>
+        <w:t xml:space="preserve"> </w:t>
+      </w:r>
+      <w:proofErr w:type="spellStart"/>
+      <w:r>
+        <w:t>install-daemoninit</w:t>
+      </w:r>
+      <w:proofErr w:type="spellEnd"/>
+    </w:p>
+    <w:p>
+      <w:pPr>
+        <w:pStyle w:val="Heading2"/>
+      </w:pPr>
+      <w:bookmarkStart w:id="6" w:name="_Toc9686131"/>
+      <w:r>
+        <w:t xml:space="preserve">Instalando Nagios </w:t>
+      </w:r>
+      <w:proofErr w:type="spellStart"/>
+      <w:r>
+        <w:t>Plugins</w:t>
+      </w:r>
+      <w:bookmarkEnd w:id="6"/>
+      <w:proofErr w:type="spellEnd"/>
+    </w:p>
+    <w:p>
+      <w:r>
+        <w:t xml:space="preserve">Nagios plugin es un añadido que nos permite conectar con servicios más específicos en caso de querer conectar con un host y saber su carga de </w:t>
+      </w:r>
       <w:proofErr w:type="gramStart"/>
       <w:r>
-        <w:t>make</w:t>
-      </w:r>
-      <w:proofErr w:type="spellEnd"/>
+        <w:t>CPU,RAM</w:t>
+      </w:r>
       <w:proofErr w:type="gramEnd"/>
       <w:r>
+        <w:t xml:space="preserve"> HDD y otros servicios o dispositivos.</w:t>
+      </w:r>
+    </w:p>
+    <w:p>
+      <w:r>
+        <w:t xml:space="preserve">Para la instalación hemos de obtener el URL del plugin que queremos instalar, para ello hemos de volver a la web de Nagios, pero a la sección de </w:t>
+      </w:r>
+      <w:proofErr w:type="spellStart"/>
+      <w:r>
+        <w:t>plugins</w:t>
+      </w:r>
+      <w:proofErr w:type="spellEnd"/>
+      <w:r>
+        <w:t>. Ya con la URL ejecutamos los siguientes comandos en la terminal:</w:t>
+      </w:r>
+    </w:p>
+    <w:p>
+      <w:pPr>
+        <w:rPr>
+          <w:lang w:val="en-US"/>
+        </w:rPr>
+      </w:pPr>
+      <w:r>
         <w:t xml:space="preserve"> </w:t>
       </w:r>
-      <w:proofErr w:type="spellStart"/>
-      <w:r>
-        <w:t>install-daemoninit</w:t>
-      </w:r>
-      <w:proofErr w:type="spellEnd"/>
-    </w:p>
-    <w:p>
-      <w:pPr>
-        <w:pStyle w:val="Ttulo2"/>
-      </w:pPr>
-      <w:bookmarkStart w:id="7" w:name="_Toc9686131"/>
-      <w:r>
-        <w:t xml:space="preserve">Instalando </w:t>
-      </w:r>
-      <w:proofErr w:type="spellStart"/>
-      <w:r>
-        <w:t>Nagios</w:t>
-      </w:r>
-      <w:proofErr w:type="spellEnd"/>
-      <w:r>
+      <w:r>
+        <w:rPr>
+          <w:lang w:val="en-US"/>
+        </w:rPr>
+        <w:t xml:space="preserve">| # </w:t>
+      </w:r>
+      <w:proofErr w:type="spellStart"/>
+      <w:r>
+        <w:rPr>
+          <w:lang w:val="en-US"/>
+        </w:rPr>
+        <w:t>wget</w:t>
+      </w:r>
+      <w:proofErr w:type="spellEnd"/>
+      <w:r>
+        <w:rPr>
+          <w:lang w:val="en-US"/>
+        </w:rPr>
         <w:t xml:space="preserve"> </w:t>
       </w:r>
-      <w:proofErr w:type="spellStart"/>
-      <w:r>
-        <w:t>Plugins</w:t>
-      </w:r>
-      <w:bookmarkEnd w:id="7"/>
-      <w:proofErr w:type="spellEnd"/>
-    </w:p>
-    <w:p>
-      <w:proofErr w:type="spellStart"/>
-      <w:r>
-        <w:t>Nagios</w:t>
-      </w:r>
-      <w:proofErr w:type="spellEnd"/>
-      <w:r>
-        <w:t xml:space="preserve"> </w:t>
-      </w:r>
-      <w:proofErr w:type="spellStart"/>
-      <w:r>
-        <w:t>plugin</w:t>
-      </w:r>
-      <w:proofErr w:type="spellEnd"/>
-      <w:r>
-        <w:t xml:space="preserve"> es un añadido que nos permite conectar con servicios más específicos en caso de querer conectar con un host y saber su carga de CPU</w:t>
-      </w:r>
-      <w:proofErr w:type="gramStart"/>
-      <w:r>
-        <w:t>,RAM</w:t>
-      </w:r>
-      <w:proofErr w:type="gramEnd"/>
-      <w:r>
-        <w:t xml:space="preserve"> HDD y otros servicios o dispositivos.</w:t>
-      </w:r>
-    </w:p>
-    <w:p>
-      <w:r>
-        <w:t xml:space="preserve">Para la instalación hemos de obtener el URL del </w:t>
-      </w:r>
-      <w:proofErr w:type="spellStart"/>
-      <w:r>
-        <w:t>plugin</w:t>
-      </w:r>
-      <w:proofErr w:type="spellEnd"/>
-      <w:r>
-        <w:t xml:space="preserve"> que queremos instalar, para ello hemos de volver a la web de </w:t>
-      </w:r>
-      <w:proofErr w:type="spellStart"/>
-      <w:r>
-        <w:t>Nagios</w:t>
-      </w:r>
-      <w:proofErr w:type="spellEnd"/>
-      <w:r>
-        <w:t xml:space="preserve">, pero a la sección de </w:t>
-      </w:r>
-      <w:proofErr w:type="spellStart"/>
-      <w:r>
-        <w:t>plugins</w:t>
-      </w:r>
-      <w:proofErr w:type="spellEnd"/>
-      <w:r>
-        <w:t>. Ya con la URL ejecutamos los siguientes comandos en la terminal:</w:t>
-      </w:r>
-    </w:p>
-    <w:p>
-      <w:pPr>
-        <w:rPr>
-          <w:lang w:val="en-US"/>
-        </w:rPr>
-      </w:pPr>
-      <w:r>
-        <w:rPr>
-          <w:lang w:val="en-US"/>
-        </w:rPr>
-        <w:t xml:space="preserve"> | # </w:t>
-      </w:r>
-      <w:proofErr w:type="spellStart"/>
-      <w:r>
-        <w:rPr>
-          <w:lang w:val="en-US"/>
-        </w:rPr>
-        <w:t>wget</w:t>
-      </w:r>
-      <w:proofErr w:type="spellEnd"/>
-      <w:r>
-        <w:rPr>
-          <w:lang w:val="en-US"/>
-        </w:rPr>
-        <w:t xml:space="preserve"> </w:t>
-      </w:r>
-      <w:hyperlink r:id="rId9" w:history="1">
+      <w:hyperlink r:id="rId8" w:history="1">
         <w:r>
           <w:rPr>
-            <w:rStyle w:val="Hipervnculo"/>
+            <w:rStyle w:val="Hyperlink"/>
             <w:lang w:val="en-US"/>
           </w:rPr>
           <w:t>http://nagios-plugins.org/download/nagios-plugins-2.0.tar.gz</w:t>
@@ -4056,21 +3659,7 @@
           <w:lang w:val="en-US"/>
         </w:rPr>
         <w:br/>
-        <w:t xml:space="preserve"> | </w:t>
-      </w:r>
-      <w:proofErr w:type="gramStart"/>
-      <w:r>
-        <w:rPr>
-          <w:lang w:val="en-US"/>
-        </w:rPr>
-        <w:t># ./</w:t>
-      </w:r>
-      <w:proofErr w:type="gramEnd"/>
-      <w:r>
-        <w:rPr>
-          <w:lang w:val="en-US"/>
-        </w:rPr>
-        <w:t>configure</w:t>
+        <w:t xml:space="preserve"> | # ./configure</w:t>
       </w:r>
       <w:r>
         <w:rPr>
@@ -4162,7 +3751,7 @@
                     <pic:cNvPicPr/>
                   </pic:nvPicPr>
                   <pic:blipFill rotWithShape="1">
-                    <a:blip r:embed="rId10"/>
+                    <a:blip r:embed="rId9"/>
                     <a:srcRect l="883" t="8838" r="8837" b="31569"/>
                     <a:stretch/>
                   </pic:blipFill>
@@ -4192,26 +3781,18 @@
     </w:p>
     <w:p>
       <w:pPr>
-        <w:pStyle w:val="Ttulo2"/>
+        <w:pStyle w:val="Heading2"/>
       </w:pPr>
-      <w:bookmarkStart w:id="8" w:name="_Toc9686132"/>
+      <w:bookmarkStart w:id="7" w:name="_Toc9686132"/>
       <w:r>
         <w:lastRenderedPageBreak/>
         <w:t>Configuración de la interfaz Web</w:t>
       </w:r>
-      <w:bookmarkEnd w:id="8"/>
-    </w:p>
-    <w:p>
-      <w:r>
-        <w:t xml:space="preserve">Ya tenemos instalado </w:t>
-      </w:r>
-      <w:proofErr w:type="spellStart"/>
-      <w:r>
-        <w:t>Nagios</w:t>
-      </w:r>
-      <w:proofErr w:type="spellEnd"/>
-      <w:r>
-        <w:t>, ahora nos queda configurar la interfaz web en la que poder observar la monitorización de los servicios. Para ello crearemos un sitio en apache2:</w:t>
+      <w:bookmarkEnd w:id="7"/>
+    </w:p>
+    <w:p>
+      <w:r>
+        <w:t>Ya tenemos instalado Nagios, ahora nos queda configurar la interfaz web en la que poder observar la monitorización de los servicios. Para ello crearemos un sitio en apache2:</w:t>
       </w:r>
       <w:r>
         <w:br/>
@@ -4245,19 +3826,11 @@
           <w:lang w:val="en-US"/>
         </w:rPr>
       </w:pPr>
-      <w:proofErr w:type="spellStart"/>
-      <w:r>
-        <w:rPr>
-          <w:lang w:val="en-US"/>
-        </w:rPr>
-        <w:t>Dentro</w:t>
-      </w:r>
-      <w:proofErr w:type="spellEnd"/>
-      <w:r>
-        <w:rPr>
-          <w:lang w:val="en-US"/>
-        </w:rPr>
-        <w:t xml:space="preserve"> </w:t>
+      <w:r>
+        <w:rPr>
+          <w:lang w:val="en-US"/>
+        </w:rPr>
+        <w:t xml:space="preserve">Dentro </w:t>
       </w:r>
       <w:proofErr w:type="spellStart"/>
       <w:r>
@@ -5234,12 +4807,10 @@
         <w:t xml:space="preserve"> | # </w:t>
       </w:r>
       <w:proofErr w:type="spellStart"/>
-      <w:proofErr w:type="gramStart"/>
       <w:r>
         <w:t>htpasswd</w:t>
       </w:r>
       <w:proofErr w:type="spellEnd"/>
-      <w:proofErr w:type="gramEnd"/>
       <w:r>
         <w:t xml:space="preserve"> –c /</w:t>
       </w:r>
@@ -5380,10 +4951,7 @@
       </w:r>
       <w:proofErr w:type="spellEnd"/>
       <w:r>
-        <w:t xml:space="preserve"> hemos de cambiar la opción </w:t>
-      </w:r>
-      <w:r>
-        <w:t>“</w:t>
+        <w:t xml:space="preserve"> hemos de cambiar la opción “</w:t>
       </w:r>
       <w:proofErr w:type="spellStart"/>
       <w:r>
@@ -5391,13 +4959,7 @@
       </w:r>
       <w:proofErr w:type="spellEnd"/>
       <w:r>
-        <w:t>=0”</w:t>
-      </w:r>
-      <w:r>
-        <w:t xml:space="preserve"> ha de estar en </w:t>
-      </w:r>
-      <w:r>
-        <w:t>“</w:t>
+        <w:t>=0” ha de estar en “</w:t>
       </w:r>
       <w:proofErr w:type="spellStart"/>
       <w:r>
@@ -5405,38 +4967,22 @@
       </w:r>
       <w:proofErr w:type="spellEnd"/>
       <w:r>
-        <w:t>=1</w:t>
-      </w:r>
-      <w:r>
-        <w:t>”</w:t>
-      </w:r>
-      <w:r>
-        <w:t xml:space="preserve">, por defecto viene a 1, pero es conveniente revisarlo. </w:t>
-      </w:r>
-    </w:p>
-    <w:p>
-      <w:r>
-        <w:t xml:space="preserve">Una vez efectuados los pasos anteriores hemos de reiniciar Apache2 y </w:t>
-      </w:r>
-      <w:proofErr w:type="spellStart"/>
-      <w:r>
-        <w:t>Nagios</w:t>
-      </w:r>
-      <w:proofErr w:type="spellEnd"/>
-      <w:r>
-        <w:t>, para que todo coja efecto.</w:t>
+        <w:t xml:space="preserve">=1”, por defecto viene a 1, pero es conveniente revisarlo. </w:t>
+      </w:r>
+    </w:p>
+    <w:p>
+      <w:r>
+        <w:t>Una vez efectuados los pasos anteriores hemos de reiniciar Apache2 y Nagios, para que todo coja efecto.</w:t>
       </w:r>
       <w:r>
         <w:br/>
         <w:t xml:space="preserve"> | # </w:t>
       </w:r>
       <w:proofErr w:type="spellStart"/>
-      <w:proofErr w:type="gramStart"/>
       <w:r>
         <w:t>systemctl</w:t>
       </w:r>
       <w:proofErr w:type="spellEnd"/>
-      <w:proofErr w:type="gramEnd"/>
       <w:r>
         <w:t xml:space="preserve"> </w:t>
       </w:r>
@@ -5518,7 +5064,7 @@
                     <pic:cNvPicPr/>
                   </pic:nvPicPr>
                   <pic:blipFill rotWithShape="1">
-                    <a:blip r:embed="rId11"/>
+                    <a:blip r:embed="rId10"/>
                     <a:srcRect l="37850" t="5761" r="37896" b="69744"/>
                     <a:stretch/>
                   </pic:blipFill>
@@ -5545,9 +5091,609 @@
           </wp:inline>
         </w:drawing>
       </w:r>
+    </w:p>
+    <w:p>
       <w:r>
         <w:br/>
       </w:r>
+    </w:p>
+    <w:p>
+      <w:r>
+        <w:br w:type="page"/>
+      </w:r>
+    </w:p>
+    <w:p>
+      <w:pPr>
+        <w:pStyle w:val="Heading2"/>
+      </w:pPr>
+      <w:r>
+        <w:lastRenderedPageBreak/>
+        <w:t>Instalación y configuración de clientes Linux</w:t>
+      </w:r>
+    </w:p>
+    <w:p>
+      <w:r>
+        <w:t>En este punto vamos a ver como configurar equipos Linux para ser monitorizados.</w:t>
+      </w:r>
+    </w:p>
+    <w:p>
+      <w:r>
+        <w:t xml:space="preserve">Se detallará: </w:t>
+      </w:r>
+    </w:p>
+    <w:p>
+      <w:pPr>
+        <w:pStyle w:val="ListParagraph"/>
+        <w:numPr>
+          <w:ilvl w:val="0"/>
+          <w:numId w:val="1"/>
+        </w:numPr>
+      </w:pPr>
+      <w:r>
+        <w:t>Algunas de las distintas formas de conseguir monitorizar los equipos</w:t>
+      </w:r>
+    </w:p>
+    <w:p>
+      <w:pPr>
+        <w:pStyle w:val="ListParagraph"/>
+        <w:numPr>
+          <w:ilvl w:val="0"/>
+          <w:numId w:val="1"/>
+        </w:numPr>
+      </w:pPr>
+      <w:r>
+        <w:t>La utilidad de algunos ficheros y como modificarlos</w:t>
+      </w:r>
+    </w:p>
+    <w:p>
+      <w:pPr>
+        <w:pStyle w:val="ListParagraph"/>
+        <w:numPr>
+          <w:ilvl w:val="0"/>
+          <w:numId w:val="1"/>
+        </w:numPr>
+      </w:pPr>
+      <w:r>
+        <w:t>El uso de las plantillas para hosts y servicios</w:t>
+      </w:r>
+    </w:p>
+    <w:p>
+      <w:pPr>
+        <w:pStyle w:val="ListParagraph"/>
+        <w:numPr>
+          <w:ilvl w:val="0"/>
+          <w:numId w:val="1"/>
+        </w:numPr>
+      </w:pPr>
+      <w:r>
+        <w:t>Instala</w:t>
+      </w:r>
+      <w:r>
+        <w:t>ción</w:t>
+      </w:r>
+      <w:r>
+        <w:t xml:space="preserve"> </w:t>
+      </w:r>
+      <w:r>
+        <w:t>d</w:t>
+      </w:r>
+      <w:r>
+        <w:t>el software necesario en los equipos.</w:t>
+      </w:r>
+    </w:p>
+    <w:p>
+      <w:pPr>
+        <w:pStyle w:val="Heading3"/>
+      </w:pPr>
+      <w:r>
+        <w:t>Configurando el host</w:t>
+      </w:r>
+    </w:p>
+    <w:p>
+      <w:r>
+        <w:t xml:space="preserve">Para realizar la monitorización del cliente debemos instalar en cada uno de los clientes que deseemos monitorizar el agente </w:t>
+      </w:r>
+      <w:proofErr w:type="spellStart"/>
+      <w:r>
+        <w:t>nrpe</w:t>
+      </w:r>
+      <w:proofErr w:type="spellEnd"/>
+      <w:r>
+        <w:t xml:space="preserve"> de </w:t>
+      </w:r>
+      <w:proofErr w:type="spellStart"/>
+      <w:r>
+        <w:t>nagios</w:t>
+      </w:r>
+      <w:proofErr w:type="spellEnd"/>
+      <w:r>
+        <w:t xml:space="preserve">, el cual se encargará de establecer la comunicación entre el servidor de monitorización y el cliente mediante un puerto, que podremos especificar. Mediante este </w:t>
+      </w:r>
+      <w:r>
+        <w:t>agente</w:t>
+      </w:r>
+      <w:r>
+        <w:t xml:space="preserve"> podremos llamar</w:t>
+      </w:r>
+      <w:r>
+        <w:t xml:space="preserve">, desde el </w:t>
+      </w:r>
+      <w:proofErr w:type="gramStart"/>
+      <w:r>
+        <w:t xml:space="preserve">servidor, </w:t>
+      </w:r>
+      <w:r>
+        <w:t xml:space="preserve"> a</w:t>
+      </w:r>
+      <w:proofErr w:type="gramEnd"/>
+      <w:r>
+        <w:t xml:space="preserve"> los diferentes </w:t>
+      </w:r>
+      <w:proofErr w:type="spellStart"/>
+      <w:r>
+        <w:t>plugins</w:t>
+      </w:r>
+      <w:proofErr w:type="spellEnd"/>
+      <w:r>
+        <w:t xml:space="preserve"> de monitorización del cliente, siendo esta, una herramienta muy potente, ya que nos permitirá crear nuestros propios </w:t>
+      </w:r>
+      <w:proofErr w:type="spellStart"/>
+      <w:r>
+        <w:t>plugins</w:t>
+      </w:r>
+      <w:proofErr w:type="spellEnd"/>
+      <w:r>
+        <w:t xml:space="preserve"> de manera sencilla.</w:t>
+      </w:r>
+    </w:p>
+    <w:p>
+      <w:r>
+        <w:t>Lo primero será actualizar la caché de los repositorios de nuestro sistema.</w:t>
+      </w:r>
+      <w:r>
+        <w:br/>
+        <w:t xml:space="preserve"> | # </w:t>
+      </w:r>
+      <w:proofErr w:type="spellStart"/>
+      <w:r>
+        <w:t>apt</w:t>
+      </w:r>
+      <w:proofErr w:type="spellEnd"/>
+      <w:r>
+        <w:t xml:space="preserve">-cache </w:t>
+      </w:r>
+      <w:proofErr w:type="spellStart"/>
+      <w:r>
+        <w:t>search</w:t>
+      </w:r>
+      <w:proofErr w:type="spellEnd"/>
+      <w:r>
+        <w:t xml:space="preserve"> </w:t>
+      </w:r>
+      <w:proofErr w:type="spellStart"/>
+      <w:r>
+        <w:t>nrpe</w:t>
+      </w:r>
+      <w:proofErr w:type="spellEnd"/>
+    </w:p>
+    <w:p>
+      <w:r>
+        <w:t xml:space="preserve">Tras realizar esta operación podremos descargar e instalar la versión mas actual del agente, para lo cual ejecutaremos el sig. </w:t>
+      </w:r>
+      <w:proofErr w:type="spellStart"/>
+      <w:r>
+        <w:t>comado</w:t>
+      </w:r>
+      <w:proofErr w:type="spellEnd"/>
+      <w:r>
+        <w:t>:</w:t>
+      </w:r>
+      <w:r>
+        <w:br/>
+        <w:t xml:space="preserve"> | # </w:t>
+      </w:r>
+      <w:proofErr w:type="spellStart"/>
+      <w:r>
+        <w:t>apt-get</w:t>
+      </w:r>
+      <w:proofErr w:type="spellEnd"/>
+      <w:r>
+        <w:t xml:space="preserve"> </w:t>
+      </w:r>
+      <w:proofErr w:type="spellStart"/>
+      <w:r>
+        <w:t>install</w:t>
+      </w:r>
+      <w:proofErr w:type="spellEnd"/>
+      <w:r>
+        <w:t xml:space="preserve"> </w:t>
+      </w:r>
+      <w:proofErr w:type="spellStart"/>
+      <w:r>
+        <w:t>nagios</w:t>
+      </w:r>
+      <w:proofErr w:type="spellEnd"/>
+      <w:r>
+        <w:t>-</w:t>
+      </w:r>
+      <w:proofErr w:type="spellStart"/>
+      <w:r>
+        <w:t>nrpe</w:t>
+      </w:r>
+      <w:proofErr w:type="spellEnd"/>
+      <w:r>
+        <w:t xml:space="preserve">-server </w:t>
+      </w:r>
+      <w:proofErr w:type="spellStart"/>
+      <w:r>
+        <w:t>nagos-plugins-basic</w:t>
+      </w:r>
+      <w:proofErr w:type="spellEnd"/>
+      <w:r>
+        <w:t xml:space="preserve"> </w:t>
+      </w:r>
+      <w:proofErr w:type="spellStart"/>
+      <w:r>
+        <w:t>nagios-plugins</w:t>
+      </w:r>
+      <w:proofErr w:type="spellEnd"/>
+    </w:p>
+    <w:p>
+      <w:r>
+        <w:t xml:space="preserve">Con esto ya tendríamos el </w:t>
+      </w:r>
+      <w:r>
+        <w:t xml:space="preserve">agente instalado en los equipos, solo nos quedaría activa el servicio e iniciarlo: </w:t>
+      </w:r>
+      <w:r>
+        <w:br/>
+        <w:t xml:space="preserve"> | # </w:t>
+      </w:r>
+      <w:proofErr w:type="spellStart"/>
+      <w:r>
+        <w:t>systemctl</w:t>
+      </w:r>
+      <w:proofErr w:type="spellEnd"/>
+      <w:r>
+        <w:t xml:space="preserve"> </w:t>
+      </w:r>
+      <w:proofErr w:type="spellStart"/>
+      <w:r>
+        <w:t>enable</w:t>
+      </w:r>
+      <w:proofErr w:type="spellEnd"/>
+      <w:r>
+        <w:t xml:space="preserve"> </w:t>
+      </w:r>
+      <w:proofErr w:type="spellStart"/>
+      <w:r>
+        <w:t>nagios</w:t>
+      </w:r>
+      <w:proofErr w:type="spellEnd"/>
+      <w:r>
+        <w:t>-</w:t>
+      </w:r>
+      <w:proofErr w:type="spellStart"/>
+      <w:r>
+        <w:t>nrpe</w:t>
+      </w:r>
+      <w:proofErr w:type="spellEnd"/>
+      <w:r>
+        <w:t>-server</w:t>
+      </w:r>
+      <w:r>
+        <w:br/>
+        <w:t xml:space="preserve"> | # </w:t>
+      </w:r>
+      <w:proofErr w:type="spellStart"/>
+      <w:r>
+        <w:t>systemctl</w:t>
+      </w:r>
+      <w:proofErr w:type="spellEnd"/>
+      <w:r>
+        <w:t xml:space="preserve"> </w:t>
+      </w:r>
+      <w:proofErr w:type="spellStart"/>
+      <w:r>
+        <w:t>start</w:t>
+      </w:r>
+      <w:proofErr w:type="spellEnd"/>
+      <w:r>
+        <w:t xml:space="preserve"> </w:t>
+      </w:r>
+      <w:proofErr w:type="spellStart"/>
+      <w:r>
+        <w:t>nagios</w:t>
+      </w:r>
+      <w:proofErr w:type="spellEnd"/>
+      <w:r>
+        <w:t>-</w:t>
+      </w:r>
+      <w:proofErr w:type="spellStart"/>
+      <w:r>
+        <w:t>nrpe</w:t>
+      </w:r>
+      <w:proofErr w:type="spellEnd"/>
+      <w:r>
+        <w:t>-server</w:t>
+      </w:r>
+    </w:p>
+    <w:p>
+      <w:r>
+        <w:t xml:space="preserve">Antes de </w:t>
+      </w:r>
+      <w:proofErr w:type="spellStart"/>
+      <w:r>
+        <w:t>continaur</w:t>
+      </w:r>
+      <w:proofErr w:type="spellEnd"/>
+      <w:r>
+        <w:t xml:space="preserve"> conviene explicar una cosa. Desde el servidor Nagios, cuando definamos los servicios a monitorizar no podremos ajustar los argumentos según queramos, es decir, los limites para los </w:t>
+      </w:r>
+      <w:proofErr w:type="spellStart"/>
+      <w:r>
+        <w:t>warnings</w:t>
+      </w:r>
+      <w:proofErr w:type="spellEnd"/>
+      <w:r>
+        <w:t xml:space="preserve"> y los </w:t>
+      </w:r>
+      <w:proofErr w:type="spellStart"/>
+      <w:r>
+        <w:t>criticals</w:t>
+      </w:r>
+      <w:proofErr w:type="spellEnd"/>
+      <w:r>
+        <w:t xml:space="preserve">, así como otros parámetros como la ruta a monitorizar para </w:t>
+      </w:r>
+      <w:proofErr w:type="spellStart"/>
+      <w:r>
+        <w:t>check_disk</w:t>
+      </w:r>
+      <w:proofErr w:type="spellEnd"/>
+      <w:r>
+        <w:t xml:space="preserve"> etc. Estos ajustes deberán ser indicados en el fichero “</w:t>
+      </w:r>
+      <w:proofErr w:type="spellStart"/>
+      <w:r>
+        <w:t>nrpe.cfg</w:t>
+      </w:r>
+      <w:proofErr w:type="spellEnd"/>
+      <w:r>
+        <w:t>” de cada equipo. Este fichero se encue</w:t>
+      </w:r>
+      <w:r>
+        <w:t xml:space="preserve">ntra en </w:t>
+      </w:r>
+      <w:proofErr w:type="gramStart"/>
+      <w:r>
+        <w:rPr>
+          <w:i/>
+        </w:rPr>
+        <w:t>/</w:t>
+      </w:r>
+      <w:proofErr w:type="spellStart"/>
+      <w:r>
+        <w:rPr>
+          <w:i/>
+        </w:rPr>
+        <w:t>etc</w:t>
+      </w:r>
+      <w:proofErr w:type="spellEnd"/>
+      <w:r>
+        <w:rPr>
+          <w:i/>
+        </w:rPr>
+        <w:t>/</w:t>
+      </w:r>
+      <w:proofErr w:type="spellStart"/>
+      <w:r>
+        <w:rPr>
+          <w:i/>
+        </w:rPr>
+        <w:t>nagios</w:t>
+      </w:r>
+      <w:proofErr w:type="spellEnd"/>
+      <w:r>
+        <w:rPr>
+          <w:i/>
+        </w:rPr>
+        <w:t>/</w:t>
+      </w:r>
+      <w:proofErr w:type="spellStart"/>
+      <w:r>
+        <w:rPr>
+          <w:i/>
+        </w:rPr>
+        <w:t>nrpe.cfg</w:t>
+      </w:r>
+      <w:proofErr w:type="spellEnd"/>
+      <w:r>
+        <w:t xml:space="preserve"> ,</w:t>
+      </w:r>
+      <w:proofErr w:type="gramEnd"/>
+      <w:r>
+        <w:t xml:space="preserve"> deberemos modificar las siguientes líneas para poder monitorizar correctamente el equipo.</w:t>
+      </w:r>
+    </w:p>
+    <w:p>
+      <w:r>
+        <w:t xml:space="preserve">La primera línea indica que host tiene permiso de conectar con el equipo y llamar a los </w:t>
+      </w:r>
+      <w:proofErr w:type="spellStart"/>
+      <w:r>
+        <w:t>plugins</w:t>
+      </w:r>
+      <w:proofErr w:type="spellEnd"/>
+      <w:r>
+        <w:t>.</w:t>
+      </w:r>
+      <w:r>
+        <w:br/>
+        <w:t xml:space="preserve"> | </w:t>
+      </w:r>
+      <w:proofErr w:type="spellStart"/>
+      <w:r>
+        <w:t>allowed_hosts</w:t>
+      </w:r>
+      <w:proofErr w:type="spellEnd"/>
+      <w:r>
+        <w:t>=127.0.0.1, suso.servebeer.com</w:t>
+      </w:r>
+    </w:p>
+    <w:p>
+      <w:r>
+        <w:t xml:space="preserve">La siguiente línea nos permitirá incluir argumentos mediante variables que serán pasadas desde el servidor </w:t>
+      </w:r>
+      <w:proofErr w:type="spellStart"/>
+      <w:r>
+        <w:t>nagios</w:t>
+      </w:r>
+      <w:proofErr w:type="spellEnd"/>
+      <w:r>
+        <w:t xml:space="preserve"> a la hora de llamar al comando/script que nos devolverá las métricas.</w:t>
+      </w:r>
+      <w:r>
+        <w:br/>
+        <w:t xml:space="preserve"> | </w:t>
+      </w:r>
+      <w:proofErr w:type="spellStart"/>
+      <w:r>
+        <w:t>dont_blame_nrpe</w:t>
+      </w:r>
+      <w:proofErr w:type="spellEnd"/>
+      <w:r>
+        <w:t>=1</w:t>
+      </w:r>
+    </w:p>
+    <w:p>
+      <w:pPr>
+        <w:rPr>
+          <w:rFonts w:asciiTheme="majorHAnsi" w:eastAsiaTheme="majorEastAsia" w:hAnsiTheme="majorHAnsi" w:cstheme="majorBidi"/>
+          <w:color w:val="243F60" w:themeColor="accent1" w:themeShade="7F"/>
+          <w:sz w:val="24"/>
+          <w:szCs w:val="24"/>
+        </w:rPr>
+      </w:pPr>
+      <w:r>
+        <w:br w:type="page"/>
+      </w:r>
+    </w:p>
+    <w:p>
+      <w:pPr>
+        <w:pStyle w:val="Heading3"/>
+      </w:pPr>
+      <w:r>
+        <w:lastRenderedPageBreak/>
+        <w:t>Personalizando los comandos NRPE</w:t>
+      </w:r>
+    </w:p>
+    <w:p>
+      <w:r>
+        <w:t>Casi al final del fichero</w:t>
+      </w:r>
+      <w:r>
+        <w:t xml:space="preserve"> “</w:t>
+      </w:r>
+      <w:proofErr w:type="spellStart"/>
+      <w:r>
+        <w:rPr>
+          <w:i/>
+        </w:rPr>
+        <w:t>nrpe.cfg</w:t>
+      </w:r>
+      <w:proofErr w:type="spellEnd"/>
+      <w:r>
+        <w:rPr>
+          <w:i/>
+        </w:rPr>
+        <w:t>”</w:t>
+      </w:r>
+      <w:r>
+        <w:t xml:space="preserve"> encontramos los comandos que vienen</w:t>
+      </w:r>
+      <w:r>
+        <w:t xml:space="preserve"> definidos</w:t>
+      </w:r>
+      <w:r>
+        <w:t xml:space="preserve"> por defecto</w:t>
+      </w:r>
+      <w:r>
+        <w:t>, podemos editarlos, eliminarlos o incluso crear nuevos comandos. En nuestro caso tenemos ya unos cuantos personalizados y creados.</w:t>
+      </w:r>
+    </w:p>
+    <w:p>
+      <w:r>
+        <w:rPr>
+          <w:noProof/>
+        </w:rPr>
+        <w:drawing>
+          <wp:inline distT="0" distB="0" distL="0" distR="0" wp14:anchorId="637D4F70" wp14:editId="61FA5D97">
+            <wp:extent cx="5400040" cy="2595880"/>
+            <wp:effectExtent l="0" t="0" r="0" b="0"/>
+            <wp:docPr id="21" name="Picture 21"/>
+            <wp:cNvGraphicFramePr>
+              <a:graphicFrameLocks xmlns:a="http://schemas.openxmlformats.org/drawingml/2006/main" noChangeAspect="1"/>
+            </wp:cNvGraphicFramePr>
+            <a:graphic xmlns:a="http://schemas.openxmlformats.org/drawingml/2006/main">
+              <a:graphicData uri="http://schemas.openxmlformats.org/drawingml/2006/picture">
+                <pic:pic xmlns:pic="http://schemas.openxmlformats.org/drawingml/2006/picture">
+                  <pic:nvPicPr>
+                    <pic:cNvPr id="1" name=""/>
+                    <pic:cNvPicPr/>
+                  </pic:nvPicPr>
+                  <pic:blipFill>
+                    <a:blip r:embed="rId11"/>
+                    <a:stretch>
+                      <a:fillRect/>
+                    </a:stretch>
+                  </pic:blipFill>
+                  <pic:spPr>
+                    <a:xfrm>
+                      <a:off x="0" y="0"/>
+                      <a:ext cx="5400040" cy="2595880"/>
+                    </a:xfrm>
+                    <a:prstGeom prst="rect">
+                      <a:avLst/>
+                    </a:prstGeom>
+                  </pic:spPr>
+                </pic:pic>
+              </a:graphicData>
+            </a:graphic>
+          </wp:inline>
+        </w:drawing>
+      </w:r>
+    </w:p>
+    <w:p>
+      <w:r>
+        <w:t xml:space="preserve">Como podemos ver, el proceso para definir el comando es bastante sencillo. </w:t>
+      </w:r>
+      <w:r>
+        <w:br/>
+        <w:t>command[nombrecomando]=/path/al/script/perlshpythonentreotros.extension argumentos(si los necesita)</w:t>
+      </w:r>
+      <w:r>
+        <w:br/>
+        <w:t xml:space="preserve">Es importante indicar que el </w:t>
+      </w:r>
+      <w:proofErr w:type="spellStart"/>
+      <w:r>
+        <w:t>nombrecomando</w:t>
+      </w:r>
+      <w:proofErr w:type="spellEnd"/>
+      <w:r>
+        <w:t xml:space="preserve"> es el nombre que usará </w:t>
+      </w:r>
+      <w:proofErr w:type="spellStart"/>
+      <w:r>
+        <w:t>despues</w:t>
+      </w:r>
+      <w:proofErr w:type="spellEnd"/>
+      <w:r>
+        <w:t xml:space="preserve"> el servidor de Nagios para llamar a ese comando, podemos poner el nombre que nos apetezca, pero ha de ser el mismo en el servidor de Nagios.</w:t>
+      </w:r>
+      <w:bookmarkStart w:id="8" w:name="_GoBack"/>
+      <w:bookmarkEnd w:id="8"/>
     </w:p>
     <w:sectPr>
       <w:headerReference w:type="even" r:id="rId12"/>
@@ -5565,7 +5711,7 @@
 </file>
 
 <file path=word/endnotes.xml><?xml version="1.0" encoding="utf-8"?>
-<w:endnotes xmlns:wpc="http://schemas.microsoft.com/office/word/2010/wordprocessingCanvas" xmlns:mc="http://schemas.openxmlformats.org/markup-compatibility/2006" xmlns:o="urn:schemas-microsoft-com:office:office" xmlns:r="http://schemas.openxmlformats.org/officeDocument/2006/relationships" xmlns:m="http://schemas.openxmlformats.org/officeDocument/2006/math" xmlns:v="urn:schemas-microsoft-com:vml" xmlns:wp14="http://schemas.microsoft.com/office/word/2010/wordprocessingDrawing" xmlns:wp="http://schemas.openxmlformats.org/drawingml/2006/wordprocessingDrawing" xmlns:w10="urn:schemas-microsoft-com:office:word" xmlns:w="http://schemas.openxmlformats.org/wordprocessingml/2006/main" xmlns:w14="http://schemas.microsoft.com/office/word/2010/wordml" xmlns:wpg="http://schemas.microsoft.com/office/word/2010/wordprocessingGroup" xmlns:wpi="http://schemas.microsoft.com/office/word/2010/wordprocessingInk" xmlns:wne="http://schemas.microsoft.com/office/word/2006/wordml" xmlns:wps="http://schemas.microsoft.com/office/word/2010/wordprocessingShape" mc:Ignorable="w14 wp14">
+<w:endnotes xmlns:wpc="http://schemas.microsoft.com/office/word/2010/wordprocessingCanvas" xmlns:cx="http://schemas.microsoft.com/office/drawing/2014/chartex" xmlns:cx1="http://schemas.microsoft.com/office/drawing/2015/9/8/chartex" xmlns:cx2="http://schemas.microsoft.com/office/drawing/2015/10/21/chartex" xmlns:cx3="http://schemas.microsoft.com/office/drawing/2016/5/9/chartex" xmlns:cx4="http://schemas.microsoft.com/office/drawing/2016/5/10/chartex" xmlns:cx5="http://schemas.microsoft.com/office/drawing/2016/5/11/chartex" xmlns:cx6="http://schemas.microsoft.com/office/drawing/2016/5/12/chartex" xmlns:cx7="http://schemas.microsoft.com/office/drawing/2016/5/13/chartex" xmlns:cx8="http://schemas.microsoft.com/office/drawing/2016/5/14/chartex" xmlns:mc="http://schemas.openxmlformats.org/markup-compatibility/2006" xmlns:aink="http://schemas.microsoft.com/office/drawing/2016/ink" xmlns:am3d="http://schemas.microsoft.com/office/drawing/2017/model3d" xmlns:o="urn:schemas-microsoft-com:office:office" xmlns:r="http://schemas.openxmlformats.org/officeDocument/2006/relationships" xmlns:m="http://schemas.openxmlformats.org/officeDocument/2006/math" xmlns:v="urn:schemas-microsoft-com:vml" xmlns:wp14="http://schemas.microsoft.com/office/word/2010/wordprocessingDrawing" xmlns:wp="http://schemas.openxmlformats.org/drawingml/2006/wordprocessingDrawing" xmlns:w10="urn:schemas-microsoft-com:office:word" xmlns:w="http://schemas.openxmlformats.org/wordprocessingml/2006/main" xmlns:w14="http://schemas.microsoft.com/office/word/2010/wordml" xmlns:w15="http://schemas.microsoft.com/office/word/2012/wordml" xmlns:w16cid="http://schemas.microsoft.com/office/word/2016/wordml/cid" xmlns:w16se="http://schemas.microsoft.com/office/word/2015/wordml/symex" xmlns:wpg="http://schemas.microsoft.com/office/word/2010/wordprocessingGroup" xmlns:wpi="http://schemas.microsoft.com/office/word/2010/wordprocessingInk" xmlns:wne="http://schemas.microsoft.com/office/word/2006/wordml" xmlns:wps="http://schemas.microsoft.com/office/word/2010/wordprocessingShape" mc:Ignorable="w14 w15 w16se w16cid wp14">
   <w:endnote w:type="separator" w:id="-1">
     <w:p>
       <w:pPr>
@@ -5590,7 +5736,7 @@
 </file>
 
 <file path=word/footer1.xml><?xml version="1.0" encoding="utf-8"?>
-<w:ftr xmlns:wpc="http://schemas.microsoft.com/office/word/2010/wordprocessingCanvas" xmlns:mc="http://schemas.openxmlformats.org/markup-compatibility/2006" xmlns:o="urn:schemas-microsoft-com:office:office" xmlns:r="http://schemas.openxmlformats.org/officeDocument/2006/relationships" xmlns:m="http://schemas.openxmlformats.org/officeDocument/2006/math" xmlns:v="urn:schemas-microsoft-com:vml" xmlns:wp14="http://schemas.microsoft.com/office/word/2010/wordprocessingDrawing" xmlns:wp="http://schemas.openxmlformats.org/drawingml/2006/wordprocessingDrawing" xmlns:w10="urn:schemas-microsoft-com:office:word" xmlns:w="http://schemas.openxmlformats.org/wordprocessingml/2006/main" xmlns:w14="http://schemas.microsoft.com/office/word/2010/wordml" xmlns:wpg="http://schemas.microsoft.com/office/word/2010/wordprocessingGroup" xmlns:wpi="http://schemas.microsoft.com/office/word/2010/wordprocessingInk" xmlns:wne="http://schemas.microsoft.com/office/word/2006/wordml" xmlns:wps="http://schemas.microsoft.com/office/word/2010/wordprocessingShape" mc:Ignorable="w14 wp14">
+<w:ftr xmlns:wpc="http://schemas.microsoft.com/office/word/2010/wordprocessingCanvas" xmlns:cx="http://schemas.microsoft.com/office/drawing/2014/chartex" xmlns:cx1="http://schemas.microsoft.com/office/drawing/2015/9/8/chartex" xmlns:cx2="http://schemas.microsoft.com/office/drawing/2015/10/21/chartex" xmlns:cx3="http://schemas.microsoft.com/office/drawing/2016/5/9/chartex" xmlns:cx4="http://schemas.microsoft.com/office/drawing/2016/5/10/chartex" xmlns:cx5="http://schemas.microsoft.com/office/drawing/2016/5/11/chartex" xmlns:cx6="http://schemas.microsoft.com/office/drawing/2016/5/12/chartex" xmlns:cx7="http://schemas.microsoft.com/office/drawing/2016/5/13/chartex" xmlns:cx8="http://schemas.microsoft.com/office/drawing/2016/5/14/chartex" xmlns:mc="http://schemas.openxmlformats.org/markup-compatibility/2006" xmlns:aink="http://schemas.microsoft.com/office/drawing/2016/ink" xmlns:am3d="http://schemas.microsoft.com/office/drawing/2017/model3d" xmlns:o="urn:schemas-microsoft-com:office:office" xmlns:r="http://schemas.openxmlformats.org/officeDocument/2006/relationships" xmlns:m="http://schemas.openxmlformats.org/officeDocument/2006/math" xmlns:v="urn:schemas-microsoft-com:vml" xmlns:wp14="http://schemas.microsoft.com/office/word/2010/wordprocessingDrawing" xmlns:wp="http://schemas.openxmlformats.org/drawingml/2006/wordprocessingDrawing" xmlns:w10="urn:schemas-microsoft-com:office:word" xmlns:w="http://schemas.openxmlformats.org/wordprocessingml/2006/main" xmlns:w14="http://schemas.microsoft.com/office/word/2010/wordml" xmlns:w15="http://schemas.microsoft.com/office/word/2012/wordml" xmlns:w16cid="http://schemas.microsoft.com/office/word/2016/wordml/cid" xmlns:w16se="http://schemas.microsoft.com/office/word/2015/wordml/symex" xmlns:wpg="http://schemas.microsoft.com/office/word/2010/wordprocessingGroup" xmlns:wpi="http://schemas.microsoft.com/office/word/2010/wordprocessingInk" xmlns:wne="http://schemas.microsoft.com/office/word/2006/wordml" xmlns:wps="http://schemas.microsoft.com/office/word/2010/wordprocessingShape" mc:Ignorable="w14 w15 w16se w16cid wp14">
   <w:sdt>
     <w:sdtPr>
       <w:rPr>
@@ -5607,7 +5753,7 @@
     <w:sdtContent>
       <w:p>
         <w:pPr>
-          <w:pStyle w:val="Piedepgina"/>
+          <w:pStyle w:val="Footer"/>
           <w:jc w:val="right"/>
           <w:rPr>
             <w:rFonts w:asciiTheme="majorHAnsi" w:eastAsiaTheme="majorEastAsia" w:hAnsiTheme="majorHAnsi" w:cstheme="majorBidi"/>
@@ -5662,14 +5808,14 @@
   </w:sdt>
   <w:p>
     <w:pPr>
-      <w:pStyle w:val="Piedepgina"/>
+      <w:pStyle w:val="Footer"/>
     </w:pPr>
   </w:p>
 </w:ftr>
 </file>
 
 <file path=word/footer2.xml><?xml version="1.0" encoding="utf-8"?>
-<w:ftr xmlns:wpc="http://schemas.microsoft.com/office/word/2010/wordprocessingCanvas" xmlns:mc="http://schemas.openxmlformats.org/markup-compatibility/2006" xmlns:o="urn:schemas-microsoft-com:office:office" xmlns:r="http://schemas.openxmlformats.org/officeDocument/2006/relationships" xmlns:m="http://schemas.openxmlformats.org/officeDocument/2006/math" xmlns:v="urn:schemas-microsoft-com:vml" xmlns:wp14="http://schemas.microsoft.com/office/word/2010/wordprocessingDrawing" xmlns:wp="http://schemas.openxmlformats.org/drawingml/2006/wordprocessingDrawing" xmlns:w10="urn:schemas-microsoft-com:office:word" xmlns:w="http://schemas.openxmlformats.org/wordprocessingml/2006/main" xmlns:w14="http://schemas.microsoft.com/office/word/2010/wordml" xmlns:wpg="http://schemas.microsoft.com/office/word/2010/wordprocessingGroup" xmlns:wpi="http://schemas.microsoft.com/office/word/2010/wordprocessingInk" xmlns:wne="http://schemas.microsoft.com/office/word/2006/wordml" xmlns:wps="http://schemas.microsoft.com/office/word/2010/wordprocessingShape" mc:Ignorable="w14 wp14">
+<w:ftr xmlns:wpc="http://schemas.microsoft.com/office/word/2010/wordprocessingCanvas" xmlns:cx="http://schemas.microsoft.com/office/drawing/2014/chartex" xmlns:cx1="http://schemas.microsoft.com/office/drawing/2015/9/8/chartex" xmlns:cx2="http://schemas.microsoft.com/office/drawing/2015/10/21/chartex" xmlns:cx3="http://schemas.microsoft.com/office/drawing/2016/5/9/chartex" xmlns:cx4="http://schemas.microsoft.com/office/drawing/2016/5/10/chartex" xmlns:cx5="http://schemas.microsoft.com/office/drawing/2016/5/11/chartex" xmlns:cx6="http://schemas.microsoft.com/office/drawing/2016/5/12/chartex" xmlns:cx7="http://schemas.microsoft.com/office/drawing/2016/5/13/chartex" xmlns:cx8="http://schemas.microsoft.com/office/drawing/2016/5/14/chartex" xmlns:mc="http://schemas.openxmlformats.org/markup-compatibility/2006" xmlns:aink="http://schemas.microsoft.com/office/drawing/2016/ink" xmlns:am3d="http://schemas.microsoft.com/office/drawing/2017/model3d" xmlns:o="urn:schemas-microsoft-com:office:office" xmlns:r="http://schemas.openxmlformats.org/officeDocument/2006/relationships" xmlns:m="http://schemas.openxmlformats.org/officeDocument/2006/math" xmlns:v="urn:schemas-microsoft-com:vml" xmlns:wp14="http://schemas.microsoft.com/office/word/2010/wordprocessingDrawing" xmlns:wp="http://schemas.openxmlformats.org/drawingml/2006/wordprocessingDrawing" xmlns:w10="urn:schemas-microsoft-com:office:word" xmlns:w="http://schemas.openxmlformats.org/wordprocessingml/2006/main" xmlns:w14="http://schemas.microsoft.com/office/word/2010/wordml" xmlns:w15="http://schemas.microsoft.com/office/word/2012/wordml" xmlns:w16cid="http://schemas.microsoft.com/office/word/2016/wordml/cid" xmlns:w16se="http://schemas.microsoft.com/office/word/2015/wordml/symex" xmlns:wpg="http://schemas.microsoft.com/office/word/2010/wordprocessingGroup" xmlns:wpi="http://schemas.microsoft.com/office/word/2010/wordprocessingInk" xmlns:wne="http://schemas.microsoft.com/office/word/2006/wordml" xmlns:wps="http://schemas.microsoft.com/office/word/2010/wordprocessingShape" mc:Ignorable="w14 w15 w16se w16cid wp14">
   <w:sdt>
     <w:sdtPr>
       <w:rPr>
@@ -5686,7 +5832,7 @@
     <w:sdtContent>
       <w:p>
         <w:pPr>
-          <w:pStyle w:val="Piedepgina"/>
+          <w:pStyle w:val="Footer"/>
         </w:pPr>
         <w:r>
           <w:rPr>
@@ -5735,14 +5881,14 @@
   </w:sdt>
   <w:p>
     <w:pPr>
-      <w:pStyle w:val="Piedepgina"/>
+      <w:pStyle w:val="Footer"/>
     </w:pPr>
   </w:p>
 </w:ftr>
 </file>
 
 <file path=word/footnotes.xml><?xml version="1.0" encoding="utf-8"?>
-<w:footnotes xmlns:wpc="http://schemas.microsoft.com/office/word/2010/wordprocessingCanvas" xmlns:mc="http://schemas.openxmlformats.org/markup-compatibility/2006" xmlns:o="urn:schemas-microsoft-com:office:office" xmlns:r="http://schemas.openxmlformats.org/officeDocument/2006/relationships" xmlns:m="http://schemas.openxmlformats.org/officeDocument/2006/math" xmlns:v="urn:schemas-microsoft-com:vml" xmlns:wp14="http://schemas.microsoft.com/office/word/2010/wordprocessingDrawing" xmlns:wp="http://schemas.openxmlformats.org/drawingml/2006/wordprocessingDrawing" xmlns:w10="urn:schemas-microsoft-com:office:word" xmlns:w="http://schemas.openxmlformats.org/wordprocessingml/2006/main" xmlns:w14="http://schemas.microsoft.com/office/word/2010/wordml" xmlns:wpg="http://schemas.microsoft.com/office/word/2010/wordprocessingGroup" xmlns:wpi="http://schemas.microsoft.com/office/word/2010/wordprocessingInk" xmlns:wne="http://schemas.microsoft.com/office/word/2006/wordml" xmlns:wps="http://schemas.microsoft.com/office/word/2010/wordprocessingShape" mc:Ignorable="w14 wp14">
+<w:footnotes xmlns:wpc="http://schemas.microsoft.com/office/word/2010/wordprocessingCanvas" xmlns:cx="http://schemas.microsoft.com/office/drawing/2014/chartex" xmlns:cx1="http://schemas.microsoft.com/office/drawing/2015/9/8/chartex" xmlns:cx2="http://schemas.microsoft.com/office/drawing/2015/10/21/chartex" xmlns:cx3="http://schemas.microsoft.com/office/drawing/2016/5/9/chartex" xmlns:cx4="http://schemas.microsoft.com/office/drawing/2016/5/10/chartex" xmlns:cx5="http://schemas.microsoft.com/office/drawing/2016/5/11/chartex" xmlns:cx6="http://schemas.microsoft.com/office/drawing/2016/5/12/chartex" xmlns:cx7="http://schemas.microsoft.com/office/drawing/2016/5/13/chartex" xmlns:cx8="http://schemas.microsoft.com/office/drawing/2016/5/14/chartex" xmlns:mc="http://schemas.openxmlformats.org/markup-compatibility/2006" xmlns:aink="http://schemas.microsoft.com/office/drawing/2016/ink" xmlns:am3d="http://schemas.microsoft.com/office/drawing/2017/model3d" xmlns:o="urn:schemas-microsoft-com:office:office" xmlns:r="http://schemas.openxmlformats.org/officeDocument/2006/relationships" xmlns:m="http://schemas.openxmlformats.org/officeDocument/2006/math" xmlns:v="urn:schemas-microsoft-com:vml" xmlns:wp14="http://schemas.microsoft.com/office/word/2010/wordprocessingDrawing" xmlns:wp="http://schemas.openxmlformats.org/drawingml/2006/wordprocessingDrawing" xmlns:w10="urn:schemas-microsoft-com:office:word" xmlns:w="http://schemas.openxmlformats.org/wordprocessingml/2006/main" xmlns:w14="http://schemas.microsoft.com/office/word/2010/wordml" xmlns:w15="http://schemas.microsoft.com/office/word/2012/wordml" xmlns:w16cid="http://schemas.microsoft.com/office/word/2016/wordml/cid" xmlns:w16se="http://schemas.microsoft.com/office/word/2015/wordml/symex" xmlns:wpg="http://schemas.microsoft.com/office/word/2010/wordprocessingGroup" xmlns:wpi="http://schemas.microsoft.com/office/word/2010/wordprocessingInk" xmlns:wne="http://schemas.microsoft.com/office/word/2006/wordml" xmlns:wps="http://schemas.microsoft.com/office/word/2010/wordprocessingShape" mc:Ignorable="w14 w15 w16se w16cid wp14">
   <w:footnote w:type="separator" w:id="-1">
     <w:p>
       <w:pPr>
@@ -5767,10 +5913,10 @@
 </file>
 
 <file path=word/header1.xml><?xml version="1.0" encoding="utf-8"?>
-<w:hdr xmlns:wpc="http://schemas.microsoft.com/office/word/2010/wordprocessingCanvas" xmlns:mc="http://schemas.openxmlformats.org/markup-compatibility/2006" xmlns:o="urn:schemas-microsoft-com:office:office" xmlns:r="http://schemas.openxmlformats.org/officeDocument/2006/relationships" xmlns:m="http://schemas.openxmlformats.org/officeDocument/2006/math" xmlns:v="urn:schemas-microsoft-com:vml" xmlns:wp14="http://schemas.microsoft.com/office/word/2010/wordprocessingDrawing" xmlns:wp="http://schemas.openxmlformats.org/drawingml/2006/wordprocessingDrawing" xmlns:w10="urn:schemas-microsoft-com:office:word" xmlns:w="http://schemas.openxmlformats.org/wordprocessingml/2006/main" xmlns:w14="http://schemas.microsoft.com/office/word/2010/wordml" xmlns:wpg="http://schemas.microsoft.com/office/word/2010/wordprocessingGroup" xmlns:wpi="http://schemas.microsoft.com/office/word/2010/wordprocessingInk" xmlns:wne="http://schemas.microsoft.com/office/word/2006/wordml" xmlns:wps="http://schemas.microsoft.com/office/word/2010/wordprocessingShape" mc:Ignorable="w14 wp14">
+<w:hdr xmlns:wpc="http://schemas.microsoft.com/office/word/2010/wordprocessingCanvas" xmlns:cx="http://schemas.microsoft.com/office/drawing/2014/chartex" xmlns:cx1="http://schemas.microsoft.com/office/drawing/2015/9/8/chartex" xmlns:cx2="http://schemas.microsoft.com/office/drawing/2015/10/21/chartex" xmlns:cx3="http://schemas.microsoft.com/office/drawing/2016/5/9/chartex" xmlns:cx4="http://schemas.microsoft.com/office/drawing/2016/5/10/chartex" xmlns:cx5="http://schemas.microsoft.com/office/drawing/2016/5/11/chartex" xmlns:cx6="http://schemas.microsoft.com/office/drawing/2016/5/12/chartex" xmlns:cx7="http://schemas.microsoft.com/office/drawing/2016/5/13/chartex" xmlns:cx8="http://schemas.microsoft.com/office/drawing/2016/5/14/chartex" xmlns:mc="http://schemas.openxmlformats.org/markup-compatibility/2006" xmlns:aink="http://schemas.microsoft.com/office/drawing/2016/ink" xmlns:am3d="http://schemas.microsoft.com/office/drawing/2017/model3d" xmlns:o="urn:schemas-microsoft-com:office:office" xmlns:r="http://schemas.openxmlformats.org/officeDocument/2006/relationships" xmlns:m="http://schemas.openxmlformats.org/officeDocument/2006/math" xmlns:v="urn:schemas-microsoft-com:vml" xmlns:wp14="http://schemas.microsoft.com/office/word/2010/wordprocessingDrawing" xmlns:wp="http://schemas.openxmlformats.org/drawingml/2006/wordprocessingDrawing" xmlns:w10="urn:schemas-microsoft-com:office:word" xmlns:w="http://schemas.openxmlformats.org/wordprocessingml/2006/main" xmlns:w14="http://schemas.microsoft.com/office/word/2010/wordml" xmlns:w15="http://schemas.microsoft.com/office/word/2012/wordml" xmlns:w16cid="http://schemas.microsoft.com/office/word/2016/wordml/cid" xmlns:w16se="http://schemas.microsoft.com/office/word/2015/wordml/symex" xmlns:wpg="http://schemas.microsoft.com/office/word/2010/wordprocessingGroup" xmlns:wpi="http://schemas.microsoft.com/office/word/2010/wordprocessingInk" xmlns:wne="http://schemas.microsoft.com/office/word/2006/wordml" xmlns:wps="http://schemas.microsoft.com/office/word/2010/wordprocessingShape" mc:Ignorable="w14 w15 w16se w16cid wp14">
   <w:p>
     <w:pPr>
-      <w:pStyle w:val="Encabezado"/>
+      <w:pStyle w:val="Header"/>
       <w:rPr>
         <w:lang w:val="es-ES_tradnl"/>
       </w:rPr>
@@ -5779,21 +5925,7 @@
       <w:rPr>
         <w:lang w:val="es-ES_tradnl"/>
       </w:rPr>
-      <w:t xml:space="preserve">Instalación y configuración de </w:t>
-    </w:r>
-    <w:proofErr w:type="spellStart"/>
-    <w:r>
-      <w:rPr>
-        <w:lang w:val="es-ES_tradnl"/>
-      </w:rPr>
-      <w:t>Nagios</w:t>
-    </w:r>
-    <w:proofErr w:type="spellEnd"/>
-    <w:r>
-      <w:rPr>
-        <w:lang w:val="es-ES_tradnl"/>
-      </w:rPr>
-      <w:t xml:space="preserve"> Core 4, </w:t>
+      <w:t xml:space="preserve">Instalación y configuración de Nagios Core 4, </w:t>
     </w:r>
     <w:proofErr w:type="spellStart"/>
     <w:r>
@@ -5840,7 +5972,7 @@
   </w:p>
   <w:p>
     <w:pPr>
-      <w:pStyle w:val="Encabezado"/>
+      <w:pStyle w:val="Header"/>
       <w:rPr>
         <w:lang w:val="es-ES_tradnl"/>
       </w:rPr>
@@ -5850,10 +5982,10 @@
 </file>
 
 <file path=word/header2.xml><?xml version="1.0" encoding="utf-8"?>
-<w:hdr xmlns:wpc="http://schemas.microsoft.com/office/word/2010/wordprocessingCanvas" xmlns:mc="http://schemas.openxmlformats.org/markup-compatibility/2006" xmlns:o="urn:schemas-microsoft-com:office:office" xmlns:r="http://schemas.openxmlformats.org/officeDocument/2006/relationships" xmlns:m="http://schemas.openxmlformats.org/officeDocument/2006/math" xmlns:v="urn:schemas-microsoft-com:vml" xmlns:wp14="http://schemas.microsoft.com/office/word/2010/wordprocessingDrawing" xmlns:wp="http://schemas.openxmlformats.org/drawingml/2006/wordprocessingDrawing" xmlns:w10="urn:schemas-microsoft-com:office:word" xmlns:w="http://schemas.openxmlformats.org/wordprocessingml/2006/main" xmlns:w14="http://schemas.microsoft.com/office/word/2010/wordml" xmlns:wpg="http://schemas.microsoft.com/office/word/2010/wordprocessingGroup" xmlns:wpi="http://schemas.microsoft.com/office/word/2010/wordprocessingInk" xmlns:wne="http://schemas.microsoft.com/office/word/2006/wordml" xmlns:wps="http://schemas.microsoft.com/office/word/2010/wordprocessingShape" mc:Ignorable="w14 wp14">
+<w:hdr xmlns:wpc="http://schemas.microsoft.com/office/word/2010/wordprocessingCanvas" xmlns:cx="http://schemas.microsoft.com/office/drawing/2014/chartex" xmlns:cx1="http://schemas.microsoft.com/office/drawing/2015/9/8/chartex" xmlns:cx2="http://schemas.microsoft.com/office/drawing/2015/10/21/chartex" xmlns:cx3="http://schemas.microsoft.com/office/drawing/2016/5/9/chartex" xmlns:cx4="http://schemas.microsoft.com/office/drawing/2016/5/10/chartex" xmlns:cx5="http://schemas.microsoft.com/office/drawing/2016/5/11/chartex" xmlns:cx6="http://schemas.microsoft.com/office/drawing/2016/5/12/chartex" xmlns:cx7="http://schemas.microsoft.com/office/drawing/2016/5/13/chartex" xmlns:cx8="http://schemas.microsoft.com/office/drawing/2016/5/14/chartex" xmlns:mc="http://schemas.openxmlformats.org/markup-compatibility/2006" xmlns:aink="http://schemas.microsoft.com/office/drawing/2016/ink" xmlns:am3d="http://schemas.microsoft.com/office/drawing/2017/model3d" xmlns:o="urn:schemas-microsoft-com:office:office" xmlns:r="http://schemas.openxmlformats.org/officeDocument/2006/relationships" xmlns:m="http://schemas.openxmlformats.org/officeDocument/2006/math" xmlns:v="urn:schemas-microsoft-com:vml" xmlns:wp14="http://schemas.microsoft.com/office/word/2010/wordprocessingDrawing" xmlns:wp="http://schemas.openxmlformats.org/drawingml/2006/wordprocessingDrawing" xmlns:w10="urn:schemas-microsoft-com:office:word" xmlns:w="http://schemas.openxmlformats.org/wordprocessingml/2006/main" xmlns:w14="http://schemas.microsoft.com/office/word/2010/wordml" xmlns:w15="http://schemas.microsoft.com/office/word/2012/wordml" xmlns:w16cid="http://schemas.microsoft.com/office/word/2016/wordml/cid" xmlns:w16se="http://schemas.microsoft.com/office/word/2015/wordml/symex" xmlns:wpg="http://schemas.microsoft.com/office/word/2010/wordprocessingGroup" xmlns:wpi="http://schemas.microsoft.com/office/word/2010/wordprocessingInk" xmlns:wne="http://schemas.microsoft.com/office/word/2006/wordml" xmlns:wps="http://schemas.microsoft.com/office/word/2010/wordprocessingShape" mc:Ignorable="w14 w15 w16se w16cid wp14">
   <w:p>
     <w:pPr>
-      <w:pStyle w:val="Encabezado"/>
+      <w:pStyle w:val="Header"/>
       <w:rPr>
         <w:lang w:val="es-ES_tradnl"/>
       </w:rPr>
@@ -5862,21 +5994,7 @@
       <w:rPr>
         <w:lang w:val="es-ES_tradnl"/>
       </w:rPr>
-      <w:t xml:space="preserve">Instalación y configuración de </w:t>
-    </w:r>
-    <w:proofErr w:type="spellStart"/>
-    <w:r>
-      <w:rPr>
-        <w:lang w:val="es-ES_tradnl"/>
-      </w:rPr>
-      <w:t>Nagios</w:t>
-    </w:r>
-    <w:proofErr w:type="spellEnd"/>
-    <w:r>
-      <w:rPr>
-        <w:lang w:val="es-ES_tradnl"/>
-      </w:rPr>
-      <w:t xml:space="preserve"> Core 4, </w:t>
+      <w:t xml:space="preserve">Instalación y configuración de Nagios Core 4, </w:t>
     </w:r>
     <w:proofErr w:type="spellStart"/>
     <w:r>
@@ -5925,8 +6043,8 @@
 </file>
 
 <file path=word/numbering.xml><?xml version="1.0" encoding="utf-8"?>
-<w:numbering xmlns:wpc="http://schemas.microsoft.com/office/word/2010/wordprocessingCanvas" xmlns:mc="http://schemas.openxmlformats.org/markup-compatibility/2006" xmlns:o="urn:schemas-microsoft-com:office:office" xmlns:r="http://schemas.openxmlformats.org/officeDocument/2006/relationships" xmlns:m="http://schemas.openxmlformats.org/officeDocument/2006/math" xmlns:v="urn:schemas-microsoft-com:vml" xmlns:wp14="http://schemas.microsoft.com/office/word/2010/wordprocessingDrawing" xmlns:wp="http://schemas.openxmlformats.org/drawingml/2006/wordprocessingDrawing" xmlns:w10="urn:schemas-microsoft-com:office:word" xmlns:w="http://schemas.openxmlformats.org/wordprocessingml/2006/main" xmlns:w14="http://schemas.microsoft.com/office/word/2010/wordml" xmlns:wpg="http://schemas.microsoft.com/office/word/2010/wordprocessingGroup" xmlns:wpi="http://schemas.microsoft.com/office/word/2010/wordprocessingInk" xmlns:wne="http://schemas.microsoft.com/office/word/2006/wordml" xmlns:wps="http://schemas.microsoft.com/office/word/2010/wordprocessingShape" mc:Ignorable="w14 wp14">
-  <w:abstractNum w:abstractNumId="0">
+<w:numbering xmlns:wpc="http://schemas.microsoft.com/office/word/2010/wordprocessingCanvas" xmlns:cx="http://schemas.microsoft.com/office/drawing/2014/chartex" xmlns:cx1="http://schemas.microsoft.com/office/drawing/2015/9/8/chartex" xmlns:cx2="http://schemas.microsoft.com/office/drawing/2015/10/21/chartex" xmlns:cx3="http://schemas.microsoft.com/office/drawing/2016/5/9/chartex" xmlns:cx4="http://schemas.microsoft.com/office/drawing/2016/5/10/chartex" xmlns:cx5="http://schemas.microsoft.com/office/drawing/2016/5/11/chartex" xmlns:cx6="http://schemas.microsoft.com/office/drawing/2016/5/12/chartex" xmlns:cx7="http://schemas.microsoft.com/office/drawing/2016/5/13/chartex" xmlns:cx8="http://schemas.microsoft.com/office/drawing/2016/5/14/chartex" xmlns:mc="http://schemas.openxmlformats.org/markup-compatibility/2006" xmlns:aink="http://schemas.microsoft.com/office/drawing/2016/ink" xmlns:am3d="http://schemas.microsoft.com/office/drawing/2017/model3d" xmlns:o="urn:schemas-microsoft-com:office:office" xmlns:r="http://schemas.openxmlformats.org/officeDocument/2006/relationships" xmlns:m="http://schemas.openxmlformats.org/officeDocument/2006/math" xmlns:v="urn:schemas-microsoft-com:vml" xmlns:wp14="http://schemas.microsoft.com/office/word/2010/wordprocessingDrawing" xmlns:wp="http://schemas.openxmlformats.org/drawingml/2006/wordprocessingDrawing" xmlns:w10="urn:schemas-microsoft-com:office:word" xmlns:w="http://schemas.openxmlformats.org/wordprocessingml/2006/main" xmlns:w14="http://schemas.microsoft.com/office/word/2010/wordml" xmlns:w15="http://schemas.microsoft.com/office/word/2012/wordml" xmlns:w16cid="http://schemas.microsoft.com/office/word/2016/wordml/cid" xmlns:w16se="http://schemas.microsoft.com/office/word/2015/wordml/symex" xmlns:wpg="http://schemas.microsoft.com/office/word/2010/wordprocessingGroup" xmlns:wpi="http://schemas.microsoft.com/office/word/2010/wordprocessingInk" xmlns:wne="http://schemas.microsoft.com/office/word/2006/wordml" xmlns:wps="http://schemas.microsoft.com/office/word/2010/wordprocessingShape" mc:Ignorable="w14 w15 w16se w16cid wp14">
+  <w:abstractNum w:abstractNumId="0" w15:restartNumberingAfterBreak="0">
     <w:nsid w:val="14C20237"/>
     <w:multiLevelType w:val="hybridMultilevel"/>
     <w:tmpl w:val="BA1066E2"/>
@@ -6038,7 +6156,7 @@
       </w:rPr>
     </w:lvl>
   </w:abstractNum>
-  <w:abstractNum w:abstractNumId="1">
+  <w:abstractNum w:abstractNumId="1" w15:restartNumberingAfterBreak="0">
     <w:nsid w:val="1DFD1C20"/>
     <w:multiLevelType w:val="hybridMultilevel"/>
     <w:tmpl w:val="D97CEAE4"/>
@@ -6160,7 +6278,7 @@
 </file>
 
 <file path=word/styles.xml><?xml version="1.0" encoding="utf-8"?>
-<w:styles xmlns:mc="http://schemas.openxmlformats.org/markup-compatibility/2006" xmlns:r="http://schemas.openxmlformats.org/officeDocument/2006/relationships" xmlns:w="http://schemas.openxmlformats.org/wordprocessingml/2006/main" xmlns:w14="http://schemas.microsoft.com/office/word/2010/wordml" mc:Ignorable="w14">
+<w:styles xmlns:mc="http://schemas.openxmlformats.org/markup-compatibility/2006" xmlns:r="http://schemas.openxmlformats.org/officeDocument/2006/relationships" xmlns:w="http://schemas.openxmlformats.org/wordprocessingml/2006/main" xmlns:w14="http://schemas.microsoft.com/office/word/2010/wordml" xmlns:w15="http://schemas.microsoft.com/office/word/2012/wordml" xmlns:w16cid="http://schemas.microsoft.com/office/word/2016/wordml/cid" xmlns:w16se="http://schemas.microsoft.com/office/word/2015/wordml/symex" mc:Ignorable="w14 w15 w16se w16cid">
   <w:docDefaults>
     <w:rPrDefault>
       <w:rPr>
@@ -6176,154 +6294,392 @@
       </w:pPr>
     </w:pPrDefault>
   </w:docDefaults>
-  <w:latentStyles w:defLockedState="0" w:defUIPriority="99" w:defSemiHidden="1" w:defUnhideWhenUsed="1" w:defQFormat="0" w:count="267">
-    <w:lsdException w:name="Normal" w:semiHidden="0" w:uiPriority="0" w:unhideWhenUsed="0" w:qFormat="1"/>
-    <w:lsdException w:name="heading 1" w:semiHidden="0" w:uiPriority="9" w:unhideWhenUsed="0" w:qFormat="1"/>
-    <w:lsdException w:name="heading 2" w:uiPriority="9" w:qFormat="1"/>
-    <w:lsdException w:name="heading 3" w:uiPriority="9" w:qFormat="1"/>
-    <w:lsdException w:name="heading 4" w:uiPriority="9" w:qFormat="1"/>
-    <w:lsdException w:name="heading 5" w:uiPriority="9" w:qFormat="1"/>
-    <w:lsdException w:name="heading 6" w:uiPriority="9" w:qFormat="1"/>
-    <w:lsdException w:name="heading 7" w:uiPriority="9" w:qFormat="1"/>
-    <w:lsdException w:name="heading 8" w:uiPriority="9" w:qFormat="1"/>
-    <w:lsdException w:name="heading 9" w:uiPriority="9" w:qFormat="1"/>
-    <w:lsdException w:name="toc 1" w:uiPriority="39" w:qFormat="1"/>
-    <w:lsdException w:name="toc 2" w:uiPriority="39" w:qFormat="1"/>
-    <w:lsdException w:name="toc 3" w:uiPriority="39" w:qFormat="1"/>
-    <w:lsdException w:name="toc 4" w:uiPriority="39"/>
-    <w:lsdException w:name="toc 5" w:uiPriority="39"/>
-    <w:lsdException w:name="toc 6" w:uiPriority="39"/>
-    <w:lsdException w:name="toc 7" w:uiPriority="39"/>
-    <w:lsdException w:name="toc 8" w:uiPriority="39"/>
-    <w:lsdException w:name="toc 9" w:uiPriority="39"/>
-    <w:lsdException w:name="caption" w:uiPriority="35" w:qFormat="1"/>
-    <w:lsdException w:name="Title" w:semiHidden="0" w:uiPriority="10" w:unhideWhenUsed="0" w:qFormat="1"/>
-    <w:lsdException w:name="Default Paragraph Font" w:uiPriority="1"/>
-    <w:lsdException w:name="Subtitle" w:semiHidden="0" w:uiPriority="11" w:unhideWhenUsed="0" w:qFormat="1"/>
-    <w:lsdException w:name="Strong" w:semiHidden="0" w:uiPriority="22" w:unhideWhenUsed="0" w:qFormat="1"/>
-    <w:lsdException w:name="Emphasis" w:semiHidden="0" w:uiPriority="20" w:unhideWhenUsed="0" w:qFormat="1"/>
-    <w:lsdException w:name="Table Grid" w:semiHidden="0" w:uiPriority="59" w:unhideWhenUsed="0"/>
-    <w:lsdException w:name="Placeholder Text" w:unhideWhenUsed="0"/>
-    <w:lsdException w:name="No Spacing" w:semiHidden="0" w:uiPriority="1" w:unhideWhenUsed="0" w:qFormat="1"/>
-    <w:lsdException w:name="Light Shading" w:semiHidden="0" w:uiPriority="60" w:unhideWhenUsed="0"/>
-    <w:lsdException w:name="Light List" w:semiHidden="0" w:uiPriority="61" w:unhideWhenUsed="0"/>
-    <w:lsdException w:name="Light Grid" w:semiHidden="0" w:uiPriority="62" w:unhideWhenUsed="0"/>
-    <w:lsdException w:name="Medium Shading 1" w:semiHidden="0" w:uiPriority="63" w:unhideWhenUsed="0"/>
-    <w:lsdException w:name="Medium Shading 2" w:semiHidden="0" w:uiPriority="64" w:unhideWhenUsed="0"/>
-    <w:lsdException w:name="Medium List 1" w:semiHidden="0" w:uiPriority="65" w:unhideWhenUsed="0"/>
-    <w:lsdException w:name="Medium List 2" w:semiHidden="0" w:uiPriority="66" w:unhideWhenUsed="0"/>
-    <w:lsdException w:name="Medium Grid 1" w:semiHidden="0" w:uiPriority="67" w:unhideWhenUsed="0"/>
-    <w:lsdException w:name="Medium Grid 2" w:semiHidden="0" w:uiPriority="68" w:unhideWhenUsed="0"/>
-    <w:lsdException w:name="Medium Grid 3" w:semiHidden="0" w:uiPriority="69" w:unhideWhenUsed="0"/>
-    <w:lsdException w:name="Dark List" w:semiHidden="0" w:uiPriority="70" w:unhideWhenUsed="0"/>
-    <w:lsdException w:name="Colorful Shading" w:semiHidden="0" w:uiPriority="71" w:unhideWhenUsed="0"/>
-    <w:lsdException w:name="Colorful List" w:semiHidden="0" w:uiPriority="72" w:unhideWhenUsed="0"/>
-    <w:lsdException w:name="Colorful Grid" w:semiHidden="0" w:uiPriority="73" w:unhideWhenUsed="0"/>
-    <w:lsdException w:name="Light Shading Accent 1" w:semiHidden="0" w:uiPriority="60" w:unhideWhenUsed="0"/>
-    <w:lsdException w:name="Light List Accent 1" w:semiHidden="0" w:uiPriority="61" w:unhideWhenUsed="0"/>
-    <w:lsdException w:name="Light Grid Accent 1" w:semiHidden="0" w:uiPriority="62" w:unhideWhenUsed="0"/>
-    <w:lsdException w:name="Medium Shading 1 Accent 1" w:semiHidden="0" w:uiPriority="63" w:unhideWhenUsed="0"/>
-    <w:lsdException w:name="Medium Shading 2 Accent 1" w:semiHidden="0" w:uiPriority="64" w:unhideWhenUsed="0"/>
-    <w:lsdException w:name="Medium List 1 Accent 1" w:semiHidden="0" w:uiPriority="65" w:unhideWhenUsed="0"/>
-    <w:lsdException w:name="Revision" w:unhideWhenUsed="0"/>
-    <w:lsdException w:name="List Paragraph" w:semiHidden="0" w:uiPriority="34" w:unhideWhenUsed="0" w:qFormat="1"/>
-    <w:lsdException w:name="Quote" w:semiHidden="0" w:uiPriority="29" w:unhideWhenUsed="0" w:qFormat="1"/>
-    <w:lsdException w:name="Intense Quote" w:semiHidden="0" w:uiPriority="30" w:unhideWhenUsed="0" w:qFormat="1"/>
-    <w:lsdException w:name="Medium List 2 Accent 1" w:semiHidden="0" w:uiPriority="66" w:unhideWhenUsed="0"/>
-    <w:lsdException w:name="Medium Grid 1 Accent 1" w:semiHidden="0" w:uiPriority="67" w:unhideWhenUsed="0"/>
-    <w:lsdException w:name="Medium Grid 2 Accent 1" w:semiHidden="0" w:uiPriority="68" w:unhideWhenUsed="0"/>
-    <w:lsdException w:name="Medium Grid 3 Accent 1" w:semiHidden="0" w:uiPriority="69" w:unhideWhenUsed="0"/>
-    <w:lsdException w:name="Dark List Accent 1" w:semiHidden="0" w:uiPriority="70" w:unhideWhenUsed="0"/>
-    <w:lsdException w:name="Colorful Shading Accent 1" w:semiHidden="0" w:uiPriority="71" w:unhideWhenUsed="0"/>
-    <w:lsdException w:name="Colorful List Accent 1" w:semiHidden="0" w:uiPriority="72" w:unhideWhenUsed="0"/>
-    <w:lsdException w:name="Colorful Grid Accent 1" w:semiHidden="0" w:uiPriority="73" w:unhideWhenUsed="0"/>
-    <w:lsdException w:name="Light Shading Accent 2" w:semiHidden="0" w:uiPriority="60" w:unhideWhenUsed="0"/>
-    <w:lsdException w:name="Light List Accent 2" w:semiHidden="0" w:uiPriority="61" w:unhideWhenUsed="0"/>
-    <w:lsdException w:name="Light Grid Accent 2" w:semiHidden="0" w:uiPriority="62" w:unhideWhenUsed="0"/>
-    <w:lsdException w:name="Medium Shading 1 Accent 2" w:semiHidden="0" w:uiPriority="63" w:unhideWhenUsed="0"/>
-    <w:lsdException w:name="Medium Shading 2 Accent 2" w:semiHidden="0" w:uiPriority="64" w:unhideWhenUsed="0"/>
-    <w:lsdException w:name="Medium List 1 Accent 2" w:semiHidden="0" w:uiPriority="65" w:unhideWhenUsed="0"/>
-    <w:lsdException w:name="Medium List 2 Accent 2" w:semiHidden="0" w:uiPriority="66" w:unhideWhenUsed="0"/>
-    <w:lsdException w:name="Medium Grid 1 Accent 2" w:semiHidden="0" w:uiPriority="67" w:unhideWhenUsed="0"/>
-    <w:lsdException w:name="Medium Grid 2 Accent 2" w:semiHidden="0" w:uiPriority="68" w:unhideWhenUsed="0"/>
-    <w:lsdException w:name="Medium Grid 3 Accent 2" w:semiHidden="0" w:uiPriority="69" w:unhideWhenUsed="0"/>
-    <w:lsdException w:name="Dark List Accent 2" w:semiHidden="0" w:uiPriority="70" w:unhideWhenUsed="0"/>
-    <w:lsdException w:name="Colorful Shading Accent 2" w:semiHidden="0" w:uiPriority="71" w:unhideWhenUsed="0"/>
-    <w:lsdException w:name="Colorful List Accent 2" w:semiHidden="0" w:uiPriority="72" w:unhideWhenUsed="0"/>
-    <w:lsdException w:name="Colorful Grid Accent 2" w:semiHidden="0" w:uiPriority="73" w:unhideWhenUsed="0"/>
-    <w:lsdException w:name="Light Shading Accent 3" w:semiHidden="0" w:uiPriority="60" w:unhideWhenUsed="0"/>
-    <w:lsdException w:name="Light List Accent 3" w:semiHidden="0" w:uiPriority="61" w:unhideWhenUsed="0"/>
-    <w:lsdException w:name="Light Grid Accent 3" w:semiHidden="0" w:uiPriority="62" w:unhideWhenUsed="0"/>
-    <w:lsdException w:name="Medium Shading 1 Accent 3" w:semiHidden="0" w:uiPriority="63" w:unhideWhenUsed="0"/>
-    <w:lsdException w:name="Medium Shading 2 Accent 3" w:semiHidden="0" w:uiPriority="64" w:unhideWhenUsed="0"/>
-    <w:lsdException w:name="Medium List 1 Accent 3" w:semiHidden="0" w:uiPriority="65" w:unhideWhenUsed="0"/>
-    <w:lsdException w:name="Medium List 2 Accent 3" w:semiHidden="0" w:uiPriority="66" w:unhideWhenUsed="0"/>
-    <w:lsdException w:name="Medium Grid 1 Accent 3" w:semiHidden="0" w:uiPriority="67" w:unhideWhenUsed="0"/>
-    <w:lsdException w:name="Medium Grid 2 Accent 3" w:semiHidden="0" w:uiPriority="68" w:unhideWhenUsed="0"/>
-    <w:lsdException w:name="Medium Grid 3 Accent 3" w:semiHidden="0" w:uiPriority="69" w:unhideWhenUsed="0"/>
-    <w:lsdException w:name="Dark List Accent 3" w:semiHidden="0" w:uiPriority="70" w:unhideWhenUsed="0"/>
-    <w:lsdException w:name="Colorful Shading Accent 3" w:semiHidden="0" w:uiPriority="71" w:unhideWhenUsed="0"/>
-    <w:lsdException w:name="Colorful List Accent 3" w:semiHidden="0" w:uiPriority="72" w:unhideWhenUsed="0"/>
-    <w:lsdException w:name="Colorful Grid Accent 3" w:semiHidden="0" w:uiPriority="73" w:unhideWhenUsed="0"/>
-    <w:lsdException w:name="Light Shading Accent 4" w:semiHidden="0" w:uiPriority="60" w:unhideWhenUsed="0"/>
-    <w:lsdException w:name="Light List Accent 4" w:semiHidden="0" w:uiPriority="61" w:unhideWhenUsed="0"/>
-    <w:lsdException w:name="Light Grid Accent 4" w:semiHidden="0" w:uiPriority="62" w:unhideWhenUsed="0"/>
-    <w:lsdException w:name="Medium Shading 1 Accent 4" w:semiHidden="0" w:uiPriority="63" w:unhideWhenUsed="0"/>
-    <w:lsdException w:name="Medium Shading 2 Accent 4" w:semiHidden="0" w:uiPriority="64" w:unhideWhenUsed="0"/>
-    <w:lsdException w:name="Medium List 1 Accent 4" w:semiHidden="0" w:uiPriority="65" w:unhideWhenUsed="0"/>
-    <w:lsdException w:name="Medium List 2 Accent 4" w:semiHidden="0" w:uiPriority="66" w:unhideWhenUsed="0"/>
-    <w:lsdException w:name="Medium Grid 1 Accent 4" w:semiHidden="0" w:uiPriority="67" w:unhideWhenUsed="0"/>
-    <w:lsdException w:name="Medium Grid 2 Accent 4" w:semiHidden="0" w:uiPriority="68" w:unhideWhenUsed="0"/>
-    <w:lsdException w:name="Medium Grid 3 Accent 4" w:semiHidden="0" w:uiPriority="69" w:unhideWhenUsed="0"/>
-    <w:lsdException w:name="Dark List Accent 4" w:semiHidden="0" w:uiPriority="70" w:unhideWhenUsed="0"/>
-    <w:lsdException w:name="Colorful Shading Accent 4" w:semiHidden="0" w:uiPriority="71" w:unhideWhenUsed="0"/>
-    <w:lsdException w:name="Colorful List Accent 4" w:semiHidden="0" w:uiPriority="72" w:unhideWhenUsed="0"/>
-    <w:lsdException w:name="Colorful Grid Accent 4" w:semiHidden="0" w:uiPriority="73" w:unhideWhenUsed="0"/>
-    <w:lsdException w:name="Light Shading Accent 5" w:semiHidden="0" w:uiPriority="60" w:unhideWhenUsed="0"/>
-    <w:lsdException w:name="Light List Accent 5" w:semiHidden="0" w:uiPriority="61" w:unhideWhenUsed="0"/>
-    <w:lsdException w:name="Light Grid Accent 5" w:semiHidden="0" w:uiPriority="62" w:unhideWhenUsed="0"/>
-    <w:lsdException w:name="Medium Shading 1 Accent 5" w:semiHidden="0" w:uiPriority="63" w:unhideWhenUsed="0"/>
-    <w:lsdException w:name="Medium Shading 2 Accent 5" w:semiHidden="0" w:uiPriority="64" w:unhideWhenUsed="0"/>
-    <w:lsdException w:name="Medium List 1 Accent 5" w:semiHidden="0" w:uiPriority="65" w:unhideWhenUsed="0"/>
-    <w:lsdException w:name="Medium List 2 Accent 5" w:semiHidden="0" w:uiPriority="66" w:unhideWhenUsed="0"/>
-    <w:lsdException w:name="Medium Grid 1 Accent 5" w:semiHidden="0" w:uiPriority="67" w:unhideWhenUsed="0"/>
-    <w:lsdException w:name="Medium Grid 2 Accent 5" w:semiHidden="0" w:uiPriority="68" w:unhideWhenUsed="0"/>
-    <w:lsdException w:name="Medium Grid 3 Accent 5" w:semiHidden="0" w:uiPriority="69" w:unhideWhenUsed="0"/>
-    <w:lsdException w:name="Dark List Accent 5" w:semiHidden="0" w:uiPriority="70" w:unhideWhenUsed="0"/>
-    <w:lsdException w:name="Colorful Shading Accent 5" w:semiHidden="0" w:uiPriority="71" w:unhideWhenUsed="0"/>
-    <w:lsdException w:name="Colorful List Accent 5" w:semiHidden="0" w:uiPriority="72" w:unhideWhenUsed="0"/>
-    <w:lsdException w:name="Colorful Grid Accent 5" w:semiHidden="0" w:uiPriority="73" w:unhideWhenUsed="0"/>
-    <w:lsdException w:name="Light Shading Accent 6" w:semiHidden="0" w:uiPriority="60" w:unhideWhenUsed="0"/>
-    <w:lsdException w:name="Light List Accent 6" w:semiHidden="0" w:uiPriority="61" w:unhideWhenUsed="0"/>
-    <w:lsdException w:name="Light Grid Accent 6" w:semiHidden="0" w:uiPriority="62" w:unhideWhenUsed="0"/>
-    <w:lsdException w:name="Medium Shading 1 Accent 6" w:semiHidden="0" w:uiPriority="63" w:unhideWhenUsed="0"/>
-    <w:lsdException w:name="Medium Shading 2 Accent 6" w:semiHidden="0" w:uiPriority="64" w:unhideWhenUsed="0"/>
-    <w:lsdException w:name="Medium List 1 Accent 6" w:semiHidden="0" w:uiPriority="65" w:unhideWhenUsed="0"/>
-    <w:lsdException w:name="Medium List 2 Accent 6" w:semiHidden="0" w:uiPriority="66" w:unhideWhenUsed="0"/>
-    <w:lsdException w:name="Medium Grid 1 Accent 6" w:semiHidden="0" w:uiPriority="67" w:unhideWhenUsed="0"/>
-    <w:lsdException w:name="Medium Grid 2 Accent 6" w:semiHidden="0" w:uiPriority="68" w:unhideWhenUsed="0"/>
-    <w:lsdException w:name="Medium Grid 3 Accent 6" w:semiHidden="0" w:uiPriority="69" w:unhideWhenUsed="0"/>
-    <w:lsdException w:name="Dark List Accent 6" w:semiHidden="0" w:uiPriority="70" w:unhideWhenUsed="0"/>
-    <w:lsdException w:name="Colorful Shading Accent 6" w:semiHidden="0" w:uiPriority="71" w:unhideWhenUsed="0"/>
-    <w:lsdException w:name="Colorful List Accent 6" w:semiHidden="0" w:uiPriority="72" w:unhideWhenUsed="0"/>
-    <w:lsdException w:name="Colorful Grid Accent 6" w:semiHidden="0" w:uiPriority="73" w:unhideWhenUsed="0"/>
-    <w:lsdException w:name="Subtle Emphasis" w:semiHidden="0" w:uiPriority="19" w:unhideWhenUsed="0" w:qFormat="1"/>
-    <w:lsdException w:name="Intense Emphasis" w:semiHidden="0" w:uiPriority="21" w:unhideWhenUsed="0" w:qFormat="1"/>
-    <w:lsdException w:name="Subtle Reference" w:semiHidden="0" w:uiPriority="31" w:unhideWhenUsed="0" w:qFormat="1"/>
-    <w:lsdException w:name="Intense Reference" w:semiHidden="0" w:uiPriority="32" w:unhideWhenUsed="0" w:qFormat="1"/>
-    <w:lsdException w:name="Book Title" w:semiHidden="0" w:uiPriority="33" w:unhideWhenUsed="0" w:qFormat="1"/>
-    <w:lsdException w:name="Bibliography" w:uiPriority="37"/>
-    <w:lsdException w:name="TOC Heading" w:uiPriority="39" w:qFormat="1"/>
+  <w:latentStyles w:defLockedState="0" w:defUIPriority="99" w:defSemiHidden="0" w:defUnhideWhenUsed="0" w:defQFormat="0" w:count="375">
+    <w:lsdException w:name="Normal" w:uiPriority="0" w:qFormat="1"/>
+    <w:lsdException w:name="heading 1" w:uiPriority="9" w:qFormat="1"/>
+    <w:lsdException w:name="heading 2" w:semiHidden="1" w:uiPriority="9" w:unhideWhenUsed="1" w:qFormat="1"/>
+    <w:lsdException w:name="heading 3" w:semiHidden="1" w:uiPriority="9" w:unhideWhenUsed="1" w:qFormat="1"/>
+    <w:lsdException w:name="heading 4" w:semiHidden="1" w:uiPriority="9" w:unhideWhenUsed="1" w:qFormat="1"/>
+    <w:lsdException w:name="heading 5" w:semiHidden="1" w:uiPriority="9" w:unhideWhenUsed="1" w:qFormat="1"/>
+    <w:lsdException w:name="heading 6" w:semiHidden="1" w:uiPriority="9" w:unhideWhenUsed="1" w:qFormat="1"/>
+    <w:lsdException w:name="heading 7" w:semiHidden="1" w:uiPriority="9" w:unhideWhenUsed="1" w:qFormat="1"/>
+    <w:lsdException w:name="heading 8" w:semiHidden="1" w:uiPriority="9" w:unhideWhenUsed="1" w:qFormat="1"/>
+    <w:lsdException w:name="heading 9" w:semiHidden="1" w:uiPriority="9" w:unhideWhenUsed="1" w:qFormat="1"/>
+    <w:lsdException w:name="index 1" w:semiHidden="1" w:unhideWhenUsed="1"/>
+    <w:lsdException w:name="index 2" w:semiHidden="1" w:unhideWhenUsed="1"/>
+    <w:lsdException w:name="index 3" w:semiHidden="1" w:unhideWhenUsed="1"/>
+    <w:lsdException w:name="index 4" w:semiHidden="1" w:unhideWhenUsed="1"/>
+    <w:lsdException w:name="index 5" w:semiHidden="1" w:unhideWhenUsed="1"/>
+    <w:lsdException w:name="index 6" w:semiHidden="1" w:unhideWhenUsed="1"/>
+    <w:lsdException w:name="index 7" w:semiHidden="1" w:unhideWhenUsed="1"/>
+    <w:lsdException w:name="index 8" w:semiHidden="1" w:unhideWhenUsed="1"/>
+    <w:lsdException w:name="index 9" w:semiHidden="1" w:unhideWhenUsed="1"/>
+    <w:lsdException w:name="toc 1" w:semiHidden="1" w:uiPriority="39" w:unhideWhenUsed="1" w:qFormat="1"/>
+    <w:lsdException w:name="toc 2" w:semiHidden="1" w:uiPriority="39" w:unhideWhenUsed="1" w:qFormat="1"/>
+    <w:lsdException w:name="toc 3" w:semiHidden="1" w:uiPriority="39" w:unhideWhenUsed="1" w:qFormat="1"/>
+    <w:lsdException w:name="toc 4" w:semiHidden="1" w:uiPriority="39" w:unhideWhenUsed="1"/>
+    <w:lsdException w:name="toc 5" w:semiHidden="1" w:uiPriority="39" w:unhideWhenUsed="1"/>
+    <w:lsdException w:name="toc 6" w:semiHidden="1" w:uiPriority="39" w:unhideWhenUsed="1"/>
+    <w:lsdException w:name="toc 7" w:semiHidden="1" w:uiPriority="39" w:unhideWhenUsed="1"/>
+    <w:lsdException w:name="toc 8" w:semiHidden="1" w:uiPriority="39" w:unhideWhenUsed="1"/>
+    <w:lsdException w:name="toc 9" w:semiHidden="1" w:uiPriority="39" w:unhideWhenUsed="1"/>
+    <w:lsdException w:name="Normal Indent" w:semiHidden="1" w:unhideWhenUsed="1"/>
+    <w:lsdException w:name="footnote text" w:semiHidden="1" w:unhideWhenUsed="1"/>
+    <w:lsdException w:name="annotation text" w:semiHidden="1" w:unhideWhenUsed="1"/>
+    <w:lsdException w:name="header" w:semiHidden="1" w:unhideWhenUsed="1"/>
+    <w:lsdException w:name="footer" w:semiHidden="1" w:unhideWhenUsed="1"/>
+    <w:lsdException w:name="index heading" w:semiHidden="1" w:unhideWhenUsed="1"/>
+    <w:lsdException w:name="caption" w:semiHidden="1" w:uiPriority="35" w:unhideWhenUsed="1" w:qFormat="1"/>
+    <w:lsdException w:name="table of figures" w:semiHidden="1" w:unhideWhenUsed="1"/>
+    <w:lsdException w:name="envelope address" w:semiHidden="1" w:unhideWhenUsed="1"/>
+    <w:lsdException w:name="envelope return" w:semiHidden="1" w:unhideWhenUsed="1"/>
+    <w:lsdException w:name="footnote reference" w:semiHidden="1" w:unhideWhenUsed="1"/>
+    <w:lsdException w:name="annotation reference" w:semiHidden="1" w:unhideWhenUsed="1"/>
+    <w:lsdException w:name="line number" w:semiHidden="1" w:unhideWhenUsed="1"/>
+    <w:lsdException w:name="page number" w:semiHidden="1" w:unhideWhenUsed="1"/>
+    <w:lsdException w:name="endnote reference" w:semiHidden="1" w:unhideWhenUsed="1"/>
+    <w:lsdException w:name="endnote text" w:semiHidden="1" w:unhideWhenUsed="1"/>
+    <w:lsdException w:name="table of authorities" w:semiHidden="1" w:unhideWhenUsed="1"/>
+    <w:lsdException w:name="macro" w:semiHidden="1" w:unhideWhenUsed="1"/>
+    <w:lsdException w:name="toa heading" w:semiHidden="1" w:unhideWhenUsed="1"/>
+    <w:lsdException w:name="List" w:semiHidden="1" w:unhideWhenUsed="1"/>
+    <w:lsdException w:name="List Bullet" w:semiHidden="1" w:unhideWhenUsed="1"/>
+    <w:lsdException w:name="List Number" w:semiHidden="1" w:unhideWhenUsed="1"/>
+    <w:lsdException w:name="List 2" w:semiHidden="1" w:unhideWhenUsed="1"/>
+    <w:lsdException w:name="List 3" w:semiHidden="1" w:unhideWhenUsed="1"/>
+    <w:lsdException w:name="List 4" w:semiHidden="1" w:unhideWhenUsed="1"/>
+    <w:lsdException w:name="List 5" w:semiHidden="1" w:unhideWhenUsed="1"/>
+    <w:lsdException w:name="List Bullet 2" w:semiHidden="1" w:unhideWhenUsed="1"/>
+    <w:lsdException w:name="List Bullet 3" w:semiHidden="1" w:unhideWhenUsed="1"/>
+    <w:lsdException w:name="List Bullet 4" w:semiHidden="1" w:unhideWhenUsed="1"/>
+    <w:lsdException w:name="List Bullet 5" w:semiHidden="1" w:unhideWhenUsed="1"/>
+    <w:lsdException w:name="List Number 2" w:semiHidden="1" w:unhideWhenUsed="1"/>
+    <w:lsdException w:name="List Number 3" w:semiHidden="1" w:unhideWhenUsed="1"/>
+    <w:lsdException w:name="List Number 4" w:semiHidden="1" w:unhideWhenUsed="1"/>
+    <w:lsdException w:name="List Number 5" w:semiHidden="1" w:unhideWhenUsed="1"/>
+    <w:lsdException w:name="Title" w:uiPriority="10" w:qFormat="1"/>
+    <w:lsdException w:name="Closing" w:semiHidden="1" w:unhideWhenUsed="1"/>
+    <w:lsdException w:name="Signature" w:semiHidden="1" w:unhideWhenUsed="1"/>
+    <w:lsdException w:name="Default Paragraph Font" w:semiHidden="1" w:uiPriority="1" w:unhideWhenUsed="1"/>
+    <w:lsdException w:name="Body Text" w:semiHidden="1" w:unhideWhenUsed="1"/>
+    <w:lsdException w:name="Body Text Indent" w:semiHidden="1" w:unhideWhenUsed="1"/>
+    <w:lsdException w:name="List Continue" w:semiHidden="1" w:unhideWhenUsed="1"/>
+    <w:lsdException w:name="List Continue 2" w:semiHidden="1" w:unhideWhenUsed="1"/>
+    <w:lsdException w:name="List Continue 3" w:semiHidden="1" w:unhideWhenUsed="1"/>
+    <w:lsdException w:name="List Continue 4" w:semiHidden="1" w:unhideWhenUsed="1"/>
+    <w:lsdException w:name="List Continue 5" w:semiHidden="1" w:unhideWhenUsed="1"/>
+    <w:lsdException w:name="Message Header" w:semiHidden="1" w:unhideWhenUsed="1"/>
+    <w:lsdException w:name="Subtitle" w:uiPriority="11" w:qFormat="1"/>
+    <w:lsdException w:name="Salutation" w:semiHidden="1" w:unhideWhenUsed="1"/>
+    <w:lsdException w:name="Date" w:semiHidden="1" w:unhideWhenUsed="1"/>
+    <w:lsdException w:name="Body Text First Indent" w:semiHidden="1" w:unhideWhenUsed="1"/>
+    <w:lsdException w:name="Body Text First Indent 2" w:semiHidden="1" w:unhideWhenUsed="1"/>
+    <w:lsdException w:name="Note Heading" w:semiHidden="1" w:unhideWhenUsed="1"/>
+    <w:lsdException w:name="Body Text 2" w:semiHidden="1" w:unhideWhenUsed="1"/>
+    <w:lsdException w:name="Body Text 3" w:semiHidden="1" w:unhideWhenUsed="1"/>
+    <w:lsdException w:name="Body Text Indent 2" w:semiHidden="1" w:unhideWhenUsed="1"/>
+    <w:lsdException w:name="Body Text Indent 3" w:semiHidden="1" w:unhideWhenUsed="1"/>
+    <w:lsdException w:name="Block Text" w:semiHidden="1" w:unhideWhenUsed="1"/>
+    <w:lsdException w:name="Hyperlink" w:semiHidden="1" w:unhideWhenUsed="1"/>
+    <w:lsdException w:name="FollowedHyperlink" w:semiHidden="1" w:unhideWhenUsed="1"/>
+    <w:lsdException w:name="Strong" w:uiPriority="22" w:qFormat="1"/>
+    <w:lsdException w:name="Emphasis" w:uiPriority="20" w:qFormat="1"/>
+    <w:lsdException w:name="Document Map" w:semiHidden="1" w:unhideWhenUsed="1"/>
+    <w:lsdException w:name="Plain Text" w:semiHidden="1" w:unhideWhenUsed="1"/>
+    <w:lsdException w:name="E-mail Signature" w:semiHidden="1" w:unhideWhenUsed="1"/>
+    <w:lsdException w:name="HTML Top of Form" w:semiHidden="1" w:unhideWhenUsed="1"/>
+    <w:lsdException w:name="HTML Bottom of Form" w:semiHidden="1" w:unhideWhenUsed="1"/>
+    <w:lsdException w:name="Normal (Web)" w:semiHidden="1" w:unhideWhenUsed="1"/>
+    <w:lsdException w:name="HTML Acronym" w:semiHidden="1" w:unhideWhenUsed="1"/>
+    <w:lsdException w:name="HTML Address" w:semiHidden="1" w:unhideWhenUsed="1"/>
+    <w:lsdException w:name="HTML Cite" w:semiHidden="1" w:unhideWhenUsed="1"/>
+    <w:lsdException w:name="HTML Code" w:semiHidden="1" w:unhideWhenUsed="1"/>
+    <w:lsdException w:name="HTML Definition" w:semiHidden="1" w:unhideWhenUsed="1"/>
+    <w:lsdException w:name="HTML Keyboard" w:semiHidden="1" w:unhideWhenUsed="1"/>
+    <w:lsdException w:name="HTML Preformatted" w:semiHidden="1" w:unhideWhenUsed="1"/>
+    <w:lsdException w:name="HTML Sample" w:semiHidden="1" w:unhideWhenUsed="1"/>
+    <w:lsdException w:name="HTML Typewriter" w:semiHidden="1" w:unhideWhenUsed="1"/>
+    <w:lsdException w:name="HTML Variable" w:semiHidden="1" w:unhideWhenUsed="1"/>
+    <w:lsdException w:name="Normal Table" w:semiHidden="1" w:unhideWhenUsed="1"/>
+    <w:lsdException w:name="annotation subject" w:semiHidden="1" w:unhideWhenUsed="1"/>
+    <w:lsdException w:name="No List" w:semiHidden="1" w:unhideWhenUsed="1"/>
+    <w:lsdException w:name="Outline List 1" w:semiHidden="1" w:unhideWhenUsed="1"/>
+    <w:lsdException w:name="Outline List 2" w:semiHidden="1" w:unhideWhenUsed="1"/>
+    <w:lsdException w:name="Outline List 3" w:semiHidden="1" w:unhideWhenUsed="1"/>
+    <w:lsdException w:name="Table Simple 1" w:semiHidden="1" w:unhideWhenUsed="1"/>
+    <w:lsdException w:name="Table Simple 2" w:semiHidden="1" w:unhideWhenUsed="1"/>
+    <w:lsdException w:name="Table Simple 3" w:semiHidden="1" w:unhideWhenUsed="1"/>
+    <w:lsdException w:name="Table Classic 1" w:semiHidden="1" w:unhideWhenUsed="1"/>
+    <w:lsdException w:name="Table Classic 2" w:semiHidden="1" w:unhideWhenUsed="1"/>
+    <w:lsdException w:name="Table Classic 3" w:semiHidden="1" w:unhideWhenUsed="1"/>
+    <w:lsdException w:name="Table Classic 4" w:semiHidden="1" w:unhideWhenUsed="1"/>
+    <w:lsdException w:name="Table Colorful 1" w:semiHidden="1" w:unhideWhenUsed="1"/>
+    <w:lsdException w:name="Table Colorful 2" w:semiHidden="1" w:unhideWhenUsed="1"/>
+    <w:lsdException w:name="Table Colorful 3" w:semiHidden="1" w:unhideWhenUsed="1"/>
+    <w:lsdException w:name="Table Columns 1" w:semiHidden="1" w:unhideWhenUsed="1"/>
+    <w:lsdException w:name="Table Columns 2" w:semiHidden="1" w:unhideWhenUsed="1"/>
+    <w:lsdException w:name="Table Columns 3" w:semiHidden="1" w:unhideWhenUsed="1"/>
+    <w:lsdException w:name="Table Columns 4" w:semiHidden="1" w:unhideWhenUsed="1"/>
+    <w:lsdException w:name="Table Columns 5" w:semiHidden="1" w:unhideWhenUsed="1"/>
+    <w:lsdException w:name="Table Grid 1" w:semiHidden="1" w:unhideWhenUsed="1"/>
+    <w:lsdException w:name="Table Grid 2" w:semiHidden="1" w:unhideWhenUsed="1"/>
+    <w:lsdException w:name="Table Grid 3" w:semiHidden="1" w:unhideWhenUsed="1"/>
+    <w:lsdException w:name="Table Grid 4" w:semiHidden="1" w:unhideWhenUsed="1"/>
+    <w:lsdException w:name="Table Grid 5" w:semiHidden="1" w:unhideWhenUsed="1"/>
+    <w:lsdException w:name="Table Grid 6" w:semiHidden="1" w:unhideWhenUsed="1"/>
+    <w:lsdException w:name="Table Grid 7" w:semiHidden="1" w:unhideWhenUsed="1"/>
+    <w:lsdException w:name="Table Grid 8" w:semiHidden="1" w:unhideWhenUsed="1"/>
+    <w:lsdException w:name="Table List 1" w:semiHidden="1" w:unhideWhenUsed="1"/>
+    <w:lsdException w:name="Table List 2" w:semiHidden="1" w:unhideWhenUsed="1"/>
+    <w:lsdException w:name="Table List 3" w:semiHidden="1" w:unhideWhenUsed="1"/>
+    <w:lsdException w:name="Table List 4" w:semiHidden="1" w:unhideWhenUsed="1"/>
+    <w:lsdException w:name="Table List 5" w:semiHidden="1" w:unhideWhenUsed="1"/>
+    <w:lsdException w:name="Table List 6" w:semiHidden="1" w:unhideWhenUsed="1"/>
+    <w:lsdException w:name="Table List 7" w:semiHidden="1" w:unhideWhenUsed="1"/>
+    <w:lsdException w:name="Table List 8" w:semiHidden="1" w:unhideWhenUsed="1"/>
+    <w:lsdException w:name="Table 3D effects 1" w:semiHidden="1" w:unhideWhenUsed="1"/>
+    <w:lsdException w:name="Table 3D effects 2" w:semiHidden="1" w:unhideWhenUsed="1"/>
+    <w:lsdException w:name="Table 3D effects 3" w:semiHidden="1" w:unhideWhenUsed="1"/>
+    <w:lsdException w:name="Table Contemporary" w:semiHidden="1" w:unhideWhenUsed="1"/>
+    <w:lsdException w:name="Table Elegant" w:semiHidden="1" w:unhideWhenUsed="1"/>
+    <w:lsdException w:name="Table Professional" w:semiHidden="1" w:unhideWhenUsed="1"/>
+    <w:lsdException w:name="Table Subtle 1" w:semiHidden="1" w:unhideWhenUsed="1"/>
+    <w:lsdException w:name="Table Subtle 2" w:semiHidden="1" w:unhideWhenUsed="1"/>
+    <w:lsdException w:name="Table Web 1" w:semiHidden="1" w:unhideWhenUsed="1"/>
+    <w:lsdException w:name="Table Web 2" w:semiHidden="1" w:unhideWhenUsed="1"/>
+    <w:lsdException w:name="Table Web 3" w:semiHidden="1" w:unhideWhenUsed="1"/>
+    <w:lsdException w:name="Balloon Text" w:semiHidden="1" w:unhideWhenUsed="1"/>
+    <w:lsdException w:name="Table Grid" w:semiHidden="1" w:uiPriority="59" w:unhideWhenUsed="1"/>
+    <w:lsdException w:name="Table Theme" w:semiHidden="1" w:unhideWhenUsed="1"/>
+    <w:lsdException w:name="Placeholder Text" w:semiHidden="1"/>
+    <w:lsdException w:name="No Spacing" w:uiPriority="1" w:qFormat="1"/>
+    <w:lsdException w:name="Light Shading" w:uiPriority="60"/>
+    <w:lsdException w:name="Light List" w:uiPriority="61"/>
+    <w:lsdException w:name="Light Grid" w:uiPriority="62"/>
+    <w:lsdException w:name="Medium Shading 1" w:uiPriority="63"/>
+    <w:lsdException w:name="Medium Shading 2" w:uiPriority="64"/>
+    <w:lsdException w:name="Medium List 1" w:uiPriority="65"/>
+    <w:lsdException w:name="Medium List 2" w:uiPriority="66"/>
+    <w:lsdException w:name="Medium Grid 1" w:uiPriority="67"/>
+    <w:lsdException w:name="Medium Grid 2" w:uiPriority="68"/>
+    <w:lsdException w:name="Medium Grid 3" w:uiPriority="69"/>
+    <w:lsdException w:name="Dark List" w:uiPriority="70"/>
+    <w:lsdException w:name="Colorful Shading" w:uiPriority="71"/>
+    <w:lsdException w:name="Colorful List" w:uiPriority="72"/>
+    <w:lsdException w:name="Colorful Grid" w:uiPriority="73"/>
+    <w:lsdException w:name="Light Shading Accent 1" w:uiPriority="60"/>
+    <w:lsdException w:name="Light List Accent 1" w:uiPriority="61"/>
+    <w:lsdException w:name="Light Grid Accent 1" w:uiPriority="62"/>
+    <w:lsdException w:name="Medium Shading 1 Accent 1" w:uiPriority="63"/>
+    <w:lsdException w:name="Medium Shading 2 Accent 1" w:uiPriority="64"/>
+    <w:lsdException w:name="Medium List 1 Accent 1" w:uiPriority="65"/>
+    <w:lsdException w:name="Revision" w:semiHidden="1"/>
+    <w:lsdException w:name="List Paragraph" w:uiPriority="34" w:qFormat="1"/>
+    <w:lsdException w:name="Quote" w:uiPriority="29" w:qFormat="1"/>
+    <w:lsdException w:name="Intense Quote" w:uiPriority="30" w:qFormat="1"/>
+    <w:lsdException w:name="Medium List 2 Accent 1" w:uiPriority="66"/>
+    <w:lsdException w:name="Medium Grid 1 Accent 1" w:uiPriority="67"/>
+    <w:lsdException w:name="Medium Grid 2 Accent 1" w:uiPriority="68"/>
+    <w:lsdException w:name="Medium Grid 3 Accent 1" w:uiPriority="69"/>
+    <w:lsdException w:name="Dark List Accent 1" w:uiPriority="70"/>
+    <w:lsdException w:name="Colorful Shading Accent 1" w:uiPriority="71"/>
+    <w:lsdException w:name="Colorful List Accent 1" w:uiPriority="72"/>
+    <w:lsdException w:name="Colorful Grid Accent 1" w:uiPriority="73"/>
+    <w:lsdException w:name="Light Shading Accent 2" w:uiPriority="60"/>
+    <w:lsdException w:name="Light List Accent 2" w:uiPriority="61"/>
+    <w:lsdException w:name="Light Grid Accent 2" w:uiPriority="62"/>
+    <w:lsdException w:name="Medium Shading 1 Accent 2" w:uiPriority="63"/>
+    <w:lsdException w:name="Medium Shading 2 Accent 2" w:uiPriority="64"/>
+    <w:lsdException w:name="Medium List 1 Accent 2" w:uiPriority="65"/>
+    <w:lsdException w:name="Medium List 2 Accent 2" w:uiPriority="66"/>
+    <w:lsdException w:name="Medium Grid 1 Accent 2" w:uiPriority="67"/>
+    <w:lsdException w:name="Medium Grid 2 Accent 2" w:uiPriority="68"/>
+    <w:lsdException w:name="Medium Grid 3 Accent 2" w:uiPriority="69"/>
+    <w:lsdException w:name="Dark List Accent 2" w:uiPriority="70"/>
+    <w:lsdException w:name="Colorful Shading Accent 2" w:uiPriority="71"/>
+    <w:lsdException w:name="Colorful List Accent 2" w:uiPriority="72"/>
+    <w:lsdException w:name="Colorful Grid Accent 2" w:uiPriority="73"/>
+    <w:lsdException w:name="Light Shading Accent 3" w:uiPriority="60"/>
+    <w:lsdException w:name="Light List Accent 3" w:uiPriority="61"/>
+    <w:lsdException w:name="Light Grid Accent 3" w:uiPriority="62"/>
+    <w:lsdException w:name="Medium Shading 1 Accent 3" w:uiPriority="63"/>
+    <w:lsdException w:name="Medium Shading 2 Accent 3" w:uiPriority="64"/>
+    <w:lsdException w:name="Medium List 1 Accent 3" w:uiPriority="65"/>
+    <w:lsdException w:name="Medium List 2 Accent 3" w:uiPriority="66"/>
+    <w:lsdException w:name="Medium Grid 1 Accent 3" w:uiPriority="67"/>
+    <w:lsdException w:name="Medium Grid 2 Accent 3" w:uiPriority="68"/>
+    <w:lsdException w:name="Medium Grid 3 Accent 3" w:uiPriority="69"/>
+    <w:lsdException w:name="Dark List Accent 3" w:uiPriority="70"/>
+    <w:lsdException w:name="Colorful Shading Accent 3" w:uiPriority="71"/>
+    <w:lsdException w:name="Colorful List Accent 3" w:uiPriority="72"/>
+    <w:lsdException w:name="Colorful Grid Accent 3" w:uiPriority="73"/>
+    <w:lsdException w:name="Light Shading Accent 4" w:uiPriority="60"/>
+    <w:lsdException w:name="Light List Accent 4" w:uiPriority="61"/>
+    <w:lsdException w:name="Light Grid Accent 4" w:uiPriority="62"/>
+    <w:lsdException w:name="Medium Shading 1 Accent 4" w:uiPriority="63"/>
+    <w:lsdException w:name="Medium Shading 2 Accent 4" w:uiPriority="64"/>
+    <w:lsdException w:name="Medium List 1 Accent 4" w:uiPriority="65"/>
+    <w:lsdException w:name="Medium List 2 Accent 4" w:uiPriority="66"/>
+    <w:lsdException w:name="Medium Grid 1 Accent 4" w:uiPriority="67"/>
+    <w:lsdException w:name="Medium Grid 2 Accent 4" w:uiPriority="68"/>
+    <w:lsdException w:name="Medium Grid 3 Accent 4" w:uiPriority="69"/>
+    <w:lsdException w:name="Dark List Accent 4" w:uiPriority="70"/>
+    <w:lsdException w:name="Colorful Shading Accent 4" w:uiPriority="71"/>
+    <w:lsdException w:name="Colorful List Accent 4" w:uiPriority="72"/>
+    <w:lsdException w:name="Colorful Grid Accent 4" w:uiPriority="73"/>
+    <w:lsdException w:name="Light Shading Accent 5" w:uiPriority="60"/>
+    <w:lsdException w:name="Light List Accent 5" w:uiPriority="61"/>
+    <w:lsdException w:name="Light Grid Accent 5" w:uiPriority="62"/>
+    <w:lsdException w:name="Medium Shading 1 Accent 5" w:uiPriority="63"/>
+    <w:lsdException w:name="Medium Shading 2 Accent 5" w:uiPriority="64"/>
+    <w:lsdException w:name="Medium List 1 Accent 5" w:uiPriority="65"/>
+    <w:lsdException w:name="Medium List 2 Accent 5" w:uiPriority="66"/>
+    <w:lsdException w:name="Medium Grid 1 Accent 5" w:uiPriority="67"/>
+    <w:lsdException w:name="Medium Grid 2 Accent 5" w:uiPriority="68"/>
+    <w:lsdException w:name="Medium Grid 3 Accent 5" w:uiPriority="69"/>
+    <w:lsdException w:name="Dark List Accent 5" w:uiPriority="70"/>
+    <w:lsdException w:name="Colorful Shading Accent 5" w:uiPriority="71"/>
+    <w:lsdException w:name="Colorful List Accent 5" w:uiPriority="72"/>
+    <w:lsdException w:name="Colorful Grid Accent 5" w:uiPriority="73"/>
+    <w:lsdException w:name="Light Shading Accent 6" w:uiPriority="60"/>
+    <w:lsdException w:name="Light List Accent 6" w:uiPriority="61"/>
+    <w:lsdException w:name="Light Grid Accent 6" w:uiPriority="62"/>
+    <w:lsdException w:name="Medium Shading 1 Accent 6" w:uiPriority="63"/>
+    <w:lsdException w:name="Medium Shading 2 Accent 6" w:uiPriority="64"/>
+    <w:lsdException w:name="Medium List 1 Accent 6" w:uiPriority="65"/>
+    <w:lsdException w:name="Medium List 2 Accent 6" w:uiPriority="66"/>
+    <w:lsdException w:name="Medium Grid 1 Accent 6" w:uiPriority="67"/>
+    <w:lsdException w:name="Medium Grid 2 Accent 6" w:uiPriority="68"/>
+    <w:lsdException w:name="Medium Grid 3 Accent 6" w:uiPriority="69"/>
+    <w:lsdException w:name="Dark List Accent 6" w:uiPriority="70"/>
+    <w:lsdException w:name="Colorful Shading Accent 6" w:uiPriority="71"/>
+    <w:lsdException w:name="Colorful List Accent 6" w:uiPriority="72"/>
+    <w:lsdException w:name="Colorful Grid Accent 6" w:uiPriority="73"/>
+    <w:lsdException w:name="Subtle Emphasis" w:uiPriority="19" w:qFormat="1"/>
+    <w:lsdException w:name="Intense Emphasis" w:uiPriority="21" w:qFormat="1"/>
+    <w:lsdException w:name="Subtle Reference" w:uiPriority="31" w:qFormat="1"/>
+    <w:lsdException w:name="Intense Reference" w:uiPriority="32" w:qFormat="1"/>
+    <w:lsdException w:name="Book Title" w:uiPriority="33" w:qFormat="1"/>
+    <w:lsdException w:name="Bibliography" w:semiHidden="1" w:uiPriority="37" w:unhideWhenUsed="1"/>
+    <w:lsdException w:name="TOC Heading" w:semiHidden="1" w:uiPriority="39" w:unhideWhenUsed="1" w:qFormat="1"/>
+    <w:lsdException w:name="Plain Table 1" w:uiPriority="41"/>
+    <w:lsdException w:name="Plain Table 2" w:uiPriority="42"/>
+    <w:lsdException w:name="Plain Table 3" w:uiPriority="43"/>
+    <w:lsdException w:name="Plain Table 4" w:uiPriority="44"/>
+    <w:lsdException w:name="Plain Table 5" w:uiPriority="45"/>
+    <w:lsdException w:name="Grid Table Light" w:uiPriority="40"/>
+    <w:lsdException w:name="Grid Table 1 Light" w:uiPriority="46"/>
+    <w:lsdException w:name="Grid Table 2" w:uiPriority="47"/>
+    <w:lsdException w:name="Grid Table 3" w:uiPriority="48"/>
+    <w:lsdException w:name="Grid Table 4" w:uiPriority="49"/>
+    <w:lsdException w:name="Grid Table 5 Dark" w:uiPriority="50"/>
+    <w:lsdException w:name="Grid Table 6 Colorful" w:uiPriority="51"/>
+    <w:lsdException w:name="Grid Table 7 Colorful" w:uiPriority="52"/>
+    <w:lsdException w:name="Grid Table 1 Light Accent 1" w:uiPriority="46"/>
+    <w:lsdException w:name="Grid Table 2 Accent 1" w:uiPriority="47"/>
+    <w:lsdException w:name="Grid Table 3 Accent 1" w:uiPriority="48"/>
+    <w:lsdException w:name="Grid Table 4 Accent 1" w:uiPriority="49"/>
+    <w:lsdException w:name="Grid Table 5 Dark Accent 1" w:uiPriority="50"/>
+    <w:lsdException w:name="Grid Table 6 Colorful Accent 1" w:uiPriority="51"/>
+    <w:lsdException w:name="Grid Table 7 Colorful Accent 1" w:uiPriority="52"/>
+    <w:lsdException w:name="Grid Table 1 Light Accent 2" w:uiPriority="46"/>
+    <w:lsdException w:name="Grid Table 2 Accent 2" w:uiPriority="47"/>
+    <w:lsdException w:name="Grid Table 3 Accent 2" w:uiPriority="48"/>
+    <w:lsdException w:name="Grid Table 4 Accent 2" w:uiPriority="49"/>
+    <w:lsdException w:name="Grid Table 5 Dark Accent 2" w:uiPriority="50"/>
+    <w:lsdException w:name="Grid Table 6 Colorful Accent 2" w:uiPriority="51"/>
+    <w:lsdException w:name="Grid Table 7 Colorful Accent 2" w:uiPriority="52"/>
+    <w:lsdException w:name="Grid Table 1 Light Accent 3" w:uiPriority="46"/>
+    <w:lsdException w:name="Grid Table 2 Accent 3" w:uiPriority="47"/>
+    <w:lsdException w:name="Grid Table 3 Accent 3" w:uiPriority="48"/>
+    <w:lsdException w:name="Grid Table 4 Accent 3" w:uiPriority="49"/>
+    <w:lsdException w:name="Grid Table 5 Dark Accent 3" w:uiPriority="50"/>
+    <w:lsdException w:name="Grid Table 6 Colorful Accent 3" w:uiPriority="51"/>
+    <w:lsdException w:name="Grid Table 7 Colorful Accent 3" w:uiPriority="52"/>
+    <w:lsdException w:name="Grid Table 1 Light Accent 4" w:uiPriority="46"/>
+    <w:lsdException w:name="Grid Table 2 Accent 4" w:uiPriority="47"/>
+    <w:lsdException w:name="Grid Table 3 Accent 4" w:uiPriority="48"/>
+    <w:lsdException w:name="Grid Table 4 Accent 4" w:uiPriority="49"/>
+    <w:lsdException w:name="Grid Table 5 Dark Accent 4" w:uiPriority="50"/>
+    <w:lsdException w:name="Grid Table 6 Colorful Accent 4" w:uiPriority="51"/>
+    <w:lsdException w:name="Grid Table 7 Colorful Accent 4" w:uiPriority="52"/>
+    <w:lsdException w:name="Grid Table 1 Light Accent 5" w:uiPriority="46"/>
+    <w:lsdException w:name="Grid Table 2 Accent 5" w:uiPriority="47"/>
+    <w:lsdException w:name="Grid Table 3 Accent 5" w:uiPriority="48"/>
+    <w:lsdException w:name="Grid Table 4 Accent 5" w:uiPriority="49"/>
+    <w:lsdException w:name="Grid Table 5 Dark Accent 5" w:uiPriority="50"/>
+    <w:lsdException w:name="Grid Table 6 Colorful Accent 5" w:uiPriority="51"/>
+    <w:lsdException w:name="Grid Table 7 Colorful Accent 5" w:uiPriority="52"/>
+    <w:lsdException w:name="Grid Table 1 Light Accent 6" w:uiPriority="46"/>
+    <w:lsdException w:name="Grid Table 2 Accent 6" w:uiPriority="47"/>
+    <w:lsdException w:name="Grid Table 3 Accent 6" w:uiPriority="48"/>
+    <w:lsdException w:name="Grid Table 4 Accent 6" w:uiPriority="49"/>
+    <w:lsdException w:name="Grid Table 5 Dark Accent 6" w:uiPriority="50"/>
+    <w:lsdException w:name="Grid Table 6 Colorful Accent 6" w:uiPriority="51"/>
+    <w:lsdException w:name="Grid Table 7 Colorful Accent 6" w:uiPriority="52"/>
+    <w:lsdException w:name="List Table 1 Light" w:uiPriority="46"/>
+    <w:lsdException w:name="List Table 2" w:uiPriority="47"/>
+    <w:lsdException w:name="List Table 3" w:uiPriority="48"/>
+    <w:lsdException w:name="List Table 4" w:uiPriority="49"/>
+    <w:lsdException w:name="List Table 5 Dark" w:uiPriority="50"/>
+    <w:lsdException w:name="List Table 6 Colorful" w:uiPriority="51"/>
+    <w:lsdException w:name="List Table 7 Colorful" w:uiPriority="52"/>
+    <w:lsdException w:name="List Table 1 Light Accent 1" w:uiPriority="46"/>
+    <w:lsdException w:name="List Table 2 Accent 1" w:uiPriority="47"/>
+    <w:lsdException w:name="List Table 3 Accent 1" w:uiPriority="48"/>
+    <w:lsdException w:name="List Table 4 Accent 1" w:uiPriority="49"/>
+    <w:lsdException w:name="List Table 5 Dark Accent 1" w:uiPriority="50"/>
+    <w:lsdException w:name="List Table 6 Colorful Accent 1" w:uiPriority="51"/>
+    <w:lsdException w:name="List Table 7 Colorful Accent 1" w:uiPriority="52"/>
+    <w:lsdException w:name="List Table 1 Light Accent 2" w:uiPriority="46"/>
+    <w:lsdException w:name="List Table 2 Accent 2" w:uiPriority="47"/>
+    <w:lsdException w:name="List Table 3 Accent 2" w:uiPriority="48"/>
+    <w:lsdException w:name="List Table 4 Accent 2" w:uiPriority="49"/>
+    <w:lsdException w:name="List Table 5 Dark Accent 2" w:uiPriority="50"/>
+    <w:lsdException w:name="List Table 6 Colorful Accent 2" w:uiPriority="51"/>
+    <w:lsdException w:name="List Table 7 Colorful Accent 2" w:uiPriority="52"/>
+    <w:lsdException w:name="List Table 1 Light Accent 3" w:uiPriority="46"/>
+    <w:lsdException w:name="List Table 2 Accent 3" w:uiPriority="47"/>
+    <w:lsdException w:name="List Table 3 Accent 3" w:uiPriority="48"/>
+    <w:lsdException w:name="List Table 4 Accent 3" w:uiPriority="49"/>
+    <w:lsdException w:name="List Table 5 Dark Accent 3" w:uiPriority="50"/>
+    <w:lsdException w:name="List Table 6 Colorful Accent 3" w:uiPriority="51"/>
+    <w:lsdException w:name="List Table 7 Colorful Accent 3" w:uiPriority="52"/>
+    <w:lsdException w:name="List Table 1 Light Accent 4" w:uiPriority="46"/>
+    <w:lsdException w:name="List Table 2 Accent 4" w:uiPriority="47"/>
+    <w:lsdException w:name="List Table 3 Accent 4" w:uiPriority="48"/>
+    <w:lsdException w:name="List Table 4 Accent 4" w:uiPriority="49"/>
+    <w:lsdException w:name="List Table 5 Dark Accent 4" w:uiPriority="50"/>
+    <w:lsdException w:name="List Table 6 Colorful Accent 4" w:uiPriority="51"/>
+    <w:lsdException w:name="List Table 7 Colorful Accent 4" w:uiPriority="52"/>
+    <w:lsdException w:name="List Table 1 Light Accent 5" w:uiPriority="46"/>
+    <w:lsdException w:name="List Table 2 Accent 5" w:uiPriority="47"/>
+    <w:lsdException w:name="List Table 3 Accent 5" w:uiPriority="48"/>
+    <w:lsdException w:name="List Table 4 Accent 5" w:uiPriority="49"/>
+    <w:lsdException w:name="List Table 5 Dark Accent 5" w:uiPriority="50"/>
+    <w:lsdException w:name="List Table 6 Colorful Accent 5" w:uiPriority="51"/>
+    <w:lsdException w:name="List Table 7 Colorful Accent 5" w:uiPriority="52"/>
+    <w:lsdException w:name="List Table 1 Light Accent 6" w:uiPriority="46"/>
+    <w:lsdException w:name="List Table 2 Accent 6" w:uiPriority="47"/>
+    <w:lsdException w:name="List Table 3 Accent 6" w:uiPriority="48"/>
+    <w:lsdException w:name="List Table 4 Accent 6" w:uiPriority="49"/>
+    <w:lsdException w:name="List Table 5 Dark Accent 6" w:uiPriority="50"/>
+    <w:lsdException w:name="List Table 6 Colorful Accent 6" w:uiPriority="51"/>
+    <w:lsdException w:name="List Table 7 Colorful Accent 6" w:uiPriority="52"/>
+    <w:lsdException w:name="Mention" w:semiHidden="1" w:unhideWhenUsed="1"/>
+    <w:lsdException w:name="Smart Hyperlink" w:semiHidden="1" w:unhideWhenUsed="1"/>
+    <w:lsdException w:name="Hashtag" w:semiHidden="1" w:unhideWhenUsed="1"/>
+    <w:lsdException w:name="Unresolved Mention" w:semiHidden="1" w:unhideWhenUsed="1"/>
   </w:latentStyles>
   <w:style w:type="paragraph" w:default="1" w:styleId="Normal">
     <w:name w:val="Normal"/>
     <w:qFormat/>
   </w:style>
-  <w:style w:type="paragraph" w:styleId="Ttulo1">
+  <w:style w:type="paragraph" w:styleId="Heading1">
     <w:name w:val="heading 1"/>
     <w:basedOn w:val="Normal"/>
     <w:next w:val="Normal"/>
-    <w:link w:val="Ttulo1Car"/>
+    <w:link w:val="Heading1Char"/>
     <w:uiPriority w:val="9"/>
     <w:qFormat/>
     <w:rsid w:val="006E20D5"/>
@@ -6342,11 +6698,11 @@
       <w:szCs w:val="28"/>
     </w:rPr>
   </w:style>
-  <w:style w:type="paragraph" w:styleId="Ttulo2">
+  <w:style w:type="paragraph" w:styleId="Heading2">
     <w:name w:val="heading 2"/>
     <w:basedOn w:val="Normal"/>
     <w:next w:val="Normal"/>
-    <w:link w:val="Ttulo2Car"/>
+    <w:link w:val="Heading2Char"/>
     <w:uiPriority w:val="9"/>
     <w:unhideWhenUsed/>
     <w:qFormat/>
@@ -6366,13 +6722,35 @@
       <w:szCs w:val="26"/>
     </w:rPr>
   </w:style>
-  <w:style w:type="character" w:default="1" w:styleId="Fuentedeprrafopredeter">
+  <w:style w:type="paragraph" w:styleId="Heading3">
+    <w:name w:val="heading 3"/>
+    <w:basedOn w:val="Normal"/>
+    <w:next w:val="Normal"/>
+    <w:link w:val="Heading3Char"/>
+    <w:uiPriority w:val="9"/>
+    <w:unhideWhenUsed/>
+    <w:qFormat/>
+    <w:rsid w:val="00B1108A"/>
+    <w:pPr>
+      <w:keepNext/>
+      <w:keepLines/>
+      <w:spacing w:before="40" w:after="0"/>
+      <w:outlineLvl w:val="2"/>
+    </w:pPr>
+    <w:rPr>
+      <w:rFonts w:asciiTheme="majorHAnsi" w:eastAsiaTheme="majorEastAsia" w:hAnsiTheme="majorHAnsi" w:cstheme="majorBidi"/>
+      <w:color w:val="243F60" w:themeColor="accent1" w:themeShade="7F"/>
+      <w:sz w:val="24"/>
+      <w:szCs w:val="24"/>
+    </w:rPr>
+  </w:style>
+  <w:style w:type="character" w:default="1" w:styleId="DefaultParagraphFont">
     <w:name w:val="Default Paragraph Font"/>
     <w:uiPriority w:val="1"/>
     <w:semiHidden/>
     <w:unhideWhenUsed/>
   </w:style>
-  <w:style w:type="table" w:default="1" w:styleId="Tablanormal">
+  <w:style w:type="table" w:default="1" w:styleId="TableNormal">
     <w:name w:val="Normal Table"/>
     <w:uiPriority w:val="99"/>
     <w:semiHidden/>
@@ -6387,16 +6765,16 @@
       </w:tblCellMar>
     </w:tblPr>
   </w:style>
-  <w:style w:type="numbering" w:default="1" w:styleId="Sinlista">
+  <w:style w:type="numbering" w:default="1" w:styleId="NoList">
     <w:name w:val="No List"/>
     <w:uiPriority w:val="99"/>
     <w:semiHidden/>
     <w:unhideWhenUsed/>
   </w:style>
-  <w:style w:type="paragraph" w:styleId="Encabezado">
+  <w:style w:type="paragraph" w:styleId="Header">
     <w:name w:val="header"/>
     <w:basedOn w:val="Normal"/>
-    <w:link w:val="EncabezadoCar"/>
+    <w:link w:val="HeaderChar"/>
     <w:uiPriority w:val="99"/>
     <w:unhideWhenUsed/>
     <w:rsid w:val="003F6AEB"/>
@@ -6408,17 +6786,17 @@
       <w:spacing w:after="0" w:line="240" w:lineRule="auto"/>
     </w:pPr>
   </w:style>
-  <w:style w:type="character" w:customStyle="1" w:styleId="EncabezadoCar">
-    <w:name w:val="Encabezado Car"/>
-    <w:basedOn w:val="Fuentedeprrafopredeter"/>
-    <w:link w:val="Encabezado"/>
+  <w:style w:type="character" w:customStyle="1" w:styleId="HeaderChar">
+    <w:name w:val="Header Char"/>
+    <w:basedOn w:val="DefaultParagraphFont"/>
+    <w:link w:val="Header"/>
     <w:uiPriority w:val="99"/>
     <w:rsid w:val="003F6AEB"/>
   </w:style>
-  <w:style w:type="paragraph" w:styleId="Piedepgina">
+  <w:style w:type="paragraph" w:styleId="Footer">
     <w:name w:val="footer"/>
     <w:basedOn w:val="Normal"/>
-    <w:link w:val="PiedepginaCar"/>
+    <w:link w:val="FooterChar"/>
     <w:uiPriority w:val="99"/>
     <w:unhideWhenUsed/>
     <w:rsid w:val="003F6AEB"/>
@@ -6430,18 +6808,18 @@
       <w:spacing w:after="0" w:line="240" w:lineRule="auto"/>
     </w:pPr>
   </w:style>
-  <w:style w:type="character" w:customStyle="1" w:styleId="PiedepginaCar">
-    <w:name w:val="Pie de página Car"/>
-    <w:basedOn w:val="Fuentedeprrafopredeter"/>
-    <w:link w:val="Piedepgina"/>
+  <w:style w:type="character" w:customStyle="1" w:styleId="FooterChar">
+    <w:name w:val="Footer Char"/>
+    <w:basedOn w:val="DefaultParagraphFont"/>
+    <w:link w:val="Footer"/>
     <w:uiPriority w:val="99"/>
     <w:rsid w:val="003F6AEB"/>
   </w:style>
-  <w:style w:type="paragraph" w:styleId="Ttulo">
+  <w:style w:type="paragraph" w:styleId="Title">
     <w:name w:val="Title"/>
     <w:basedOn w:val="Normal"/>
     <w:next w:val="Normal"/>
-    <w:link w:val="TtuloCar"/>
+    <w:link w:val="TitleChar"/>
     <w:uiPriority w:val="10"/>
     <w:qFormat/>
     <w:rsid w:val="003F6AEB"/>
@@ -6461,10 +6839,10 @@
       <w:szCs w:val="52"/>
     </w:rPr>
   </w:style>
-  <w:style w:type="character" w:customStyle="1" w:styleId="TtuloCar">
-    <w:name w:val="Título Car"/>
-    <w:basedOn w:val="Fuentedeprrafopredeter"/>
-    <w:link w:val="Ttulo"/>
+  <w:style w:type="character" w:customStyle="1" w:styleId="TitleChar">
+    <w:name w:val="Title Char"/>
+    <w:basedOn w:val="DefaultParagraphFont"/>
+    <w:link w:val="Title"/>
     <w:uiPriority w:val="10"/>
     <w:rsid w:val="003F6AEB"/>
     <w:rPr>
@@ -6476,7 +6854,7 @@
       <w:szCs w:val="52"/>
     </w:rPr>
   </w:style>
-  <w:style w:type="paragraph" w:styleId="Prrafodelista">
+  <w:style w:type="paragraph" w:styleId="ListParagraph">
     <w:name w:val="List Paragraph"/>
     <w:basedOn w:val="Normal"/>
     <w:uiPriority w:val="34"/>
@@ -6487,10 +6865,10 @@
       <w:contextualSpacing/>
     </w:pPr>
   </w:style>
-  <w:style w:type="character" w:customStyle="1" w:styleId="Ttulo1Car">
-    <w:name w:val="Título 1 Car"/>
-    <w:basedOn w:val="Fuentedeprrafopredeter"/>
-    <w:link w:val="Ttulo1"/>
+  <w:style w:type="character" w:customStyle="1" w:styleId="Heading1Char">
+    <w:name w:val="Heading 1 Char"/>
+    <w:basedOn w:val="DefaultParagraphFont"/>
+    <w:link w:val="Heading1"/>
     <w:uiPriority w:val="9"/>
     <w:rsid w:val="006E20D5"/>
     <w:rPr>
@@ -6502,10 +6880,10 @@
       <w:szCs w:val="28"/>
     </w:rPr>
   </w:style>
-  <w:style w:type="paragraph" w:styleId="Textodeglobo">
+  <w:style w:type="paragraph" w:styleId="BalloonText">
     <w:name w:val="Balloon Text"/>
     <w:basedOn w:val="Normal"/>
-    <w:link w:val="TextodegloboCar"/>
+    <w:link w:val="BalloonTextChar"/>
     <w:uiPriority w:val="99"/>
     <w:semiHidden/>
     <w:unhideWhenUsed/>
@@ -6519,10 +6897,10 @@
       <w:szCs w:val="16"/>
     </w:rPr>
   </w:style>
-  <w:style w:type="character" w:customStyle="1" w:styleId="TextodegloboCar">
-    <w:name w:val="Texto de globo Car"/>
-    <w:basedOn w:val="Fuentedeprrafopredeter"/>
-    <w:link w:val="Textodeglobo"/>
+  <w:style w:type="character" w:customStyle="1" w:styleId="BalloonTextChar">
+    <w:name w:val="Balloon Text Char"/>
+    <w:basedOn w:val="DefaultParagraphFont"/>
+    <w:link w:val="BalloonText"/>
     <w:uiPriority w:val="99"/>
     <w:semiHidden/>
     <w:rsid w:val="00615A05"/>
@@ -6532,9 +6910,9 @@
       <w:szCs w:val="16"/>
     </w:rPr>
   </w:style>
-  <w:style w:type="paragraph" w:styleId="TtulodeTDC">
+  <w:style w:type="paragraph" w:styleId="TOCHeading">
     <w:name w:val="TOC Heading"/>
-    <w:basedOn w:val="Ttulo1"/>
+    <w:basedOn w:val="Heading1"/>
     <w:next w:val="Normal"/>
     <w:uiPriority w:val="39"/>
     <w:semiHidden/>
@@ -6548,7 +6926,7 @@
       <w:lang w:eastAsia="es-ES"/>
     </w:rPr>
   </w:style>
-  <w:style w:type="paragraph" w:styleId="TDC1">
+  <w:style w:type="paragraph" w:styleId="TOC1">
     <w:name w:val="toc 1"/>
     <w:basedOn w:val="Normal"/>
     <w:next w:val="Normal"/>
@@ -6561,9 +6939,9 @@
       <w:spacing w:after="100"/>
     </w:pPr>
   </w:style>
-  <w:style w:type="character" w:styleId="Hipervnculo">
+  <w:style w:type="character" w:styleId="Hyperlink">
     <w:name w:val="Hyperlink"/>
-    <w:basedOn w:val="Fuentedeprrafopredeter"/>
+    <w:basedOn w:val="DefaultParagraphFont"/>
     <w:uiPriority w:val="99"/>
     <w:unhideWhenUsed/>
     <w:rsid w:val="00DB0D26"/>
@@ -6572,7 +6950,7 @@
       <w:u w:val="single"/>
     </w:rPr>
   </w:style>
-  <w:style w:type="paragraph" w:styleId="TDC2">
+  <w:style w:type="paragraph" w:styleId="TOC2">
     <w:name w:val="toc 2"/>
     <w:basedOn w:val="Normal"/>
     <w:next w:val="Normal"/>
@@ -6590,7 +6968,7 @@
       <w:lang w:eastAsia="es-ES"/>
     </w:rPr>
   </w:style>
-  <w:style w:type="paragraph" w:styleId="TDC3">
+  <w:style w:type="paragraph" w:styleId="TOC3">
     <w:name w:val="toc 3"/>
     <w:basedOn w:val="Normal"/>
     <w:next w:val="Normal"/>
@@ -6609,10 +6987,10 @@
       <w:lang w:eastAsia="es-ES"/>
     </w:rPr>
   </w:style>
-  <w:style w:type="character" w:customStyle="1" w:styleId="Ttulo2Car">
-    <w:name w:val="Título 2 Car"/>
-    <w:basedOn w:val="Fuentedeprrafopredeter"/>
-    <w:link w:val="Ttulo2"/>
+  <w:style w:type="character" w:customStyle="1" w:styleId="Heading2Char">
+    <w:name w:val="Heading 2 Char"/>
+    <w:basedOn w:val="DefaultParagraphFont"/>
+    <w:link w:val="Heading2"/>
     <w:uiPriority w:val="9"/>
     <w:rsid w:val="00DB0D26"/>
     <w:rPr>
@@ -6641,489 +7019,17 @@
       <w:lang w:eastAsia="es-ES"/>
     </w:rPr>
   </w:style>
-</w:styles>
-</file>
-
-<file path=word/stylesWithEffects.xml><?xml version="1.0" encoding="utf-8"?>
-<w:styles xmlns:wpc="http://schemas.microsoft.com/office/word/2010/wordprocessingCanvas" xmlns:mc="http://schemas.openxmlformats.org/markup-compatibility/2006" xmlns:o="urn:schemas-microsoft-com:office:office" xmlns:r="http://schemas.openxmlformats.org/officeDocument/2006/relationships" xmlns:m="http://schemas.openxmlformats.org/officeDocument/2006/math" xmlns:v="urn:schemas-microsoft-com:vml" xmlns:wp14="http://schemas.microsoft.com/office/word/2010/wordprocessingDrawing" xmlns:wp="http://schemas.openxmlformats.org/drawingml/2006/wordprocessingDrawing" xmlns:w10="urn:schemas-microsoft-com:office:word" xmlns:w="http://schemas.openxmlformats.org/wordprocessingml/2006/main" xmlns:w14="http://schemas.microsoft.com/office/word/2010/wordml" xmlns:wpg="http://schemas.microsoft.com/office/word/2010/wordprocessingGroup" xmlns:wpi="http://schemas.microsoft.com/office/word/2010/wordprocessingInk" xmlns:wne="http://schemas.microsoft.com/office/word/2006/wordml" xmlns:wps="http://schemas.microsoft.com/office/word/2010/wordprocessingShape" mc:Ignorable="w14 wp14">
-  <w:docDefaults>
-    <w:rPrDefault>
-      <w:rPr>
-        <w:rFonts w:asciiTheme="minorHAnsi" w:eastAsiaTheme="minorHAnsi" w:hAnsiTheme="minorHAnsi" w:cstheme="minorBidi"/>
-        <w:sz w:val="22"/>
-        <w:szCs w:val="22"/>
-        <w:lang w:val="es-ES" w:eastAsia="en-US" w:bidi="ar-SA"/>
-      </w:rPr>
-    </w:rPrDefault>
-    <w:pPrDefault>
-      <w:pPr>
-        <w:spacing w:after="200" w:line="276" w:lineRule="auto"/>
-      </w:pPr>
-    </w:pPrDefault>
-  </w:docDefaults>
-  <w:latentStyles w:defLockedState="0" w:defUIPriority="99" w:defSemiHidden="1" w:defUnhideWhenUsed="1" w:defQFormat="0" w:count="267">
-    <w:lsdException w:name="Normal" w:semiHidden="0" w:uiPriority="0" w:unhideWhenUsed="0" w:qFormat="1"/>
-    <w:lsdException w:name="heading 1" w:semiHidden="0" w:uiPriority="9" w:unhideWhenUsed="0" w:qFormat="1"/>
-    <w:lsdException w:name="heading 2" w:uiPriority="9" w:qFormat="1"/>
-    <w:lsdException w:name="heading 3" w:uiPriority="9" w:qFormat="1"/>
-    <w:lsdException w:name="heading 4" w:uiPriority="9" w:qFormat="1"/>
-    <w:lsdException w:name="heading 5" w:uiPriority="9" w:qFormat="1"/>
-    <w:lsdException w:name="heading 6" w:uiPriority="9" w:qFormat="1"/>
-    <w:lsdException w:name="heading 7" w:uiPriority="9" w:qFormat="1"/>
-    <w:lsdException w:name="heading 8" w:uiPriority="9" w:qFormat="1"/>
-    <w:lsdException w:name="heading 9" w:uiPriority="9" w:qFormat="1"/>
-    <w:lsdException w:name="toc 1" w:uiPriority="39" w:qFormat="1"/>
-    <w:lsdException w:name="toc 2" w:uiPriority="39" w:qFormat="1"/>
-    <w:lsdException w:name="toc 3" w:uiPriority="39" w:qFormat="1"/>
-    <w:lsdException w:name="toc 4" w:uiPriority="39"/>
-    <w:lsdException w:name="toc 5" w:uiPriority="39"/>
-    <w:lsdException w:name="toc 6" w:uiPriority="39"/>
-    <w:lsdException w:name="toc 7" w:uiPriority="39"/>
-    <w:lsdException w:name="toc 8" w:uiPriority="39"/>
-    <w:lsdException w:name="toc 9" w:uiPriority="39"/>
-    <w:lsdException w:name="caption" w:uiPriority="35" w:qFormat="1"/>
-    <w:lsdException w:name="Title" w:semiHidden="0" w:uiPriority="10" w:unhideWhenUsed="0" w:qFormat="1"/>
-    <w:lsdException w:name="Default Paragraph Font" w:uiPriority="1"/>
-    <w:lsdException w:name="Subtitle" w:semiHidden="0" w:uiPriority="11" w:unhideWhenUsed="0" w:qFormat="1"/>
-    <w:lsdException w:name="Strong" w:semiHidden="0" w:uiPriority="22" w:unhideWhenUsed="0" w:qFormat="1"/>
-    <w:lsdException w:name="Emphasis" w:semiHidden="0" w:uiPriority="20" w:unhideWhenUsed="0" w:qFormat="1"/>
-    <w:lsdException w:name="Table Grid" w:semiHidden="0" w:uiPriority="59" w:unhideWhenUsed="0"/>
-    <w:lsdException w:name="Placeholder Text" w:unhideWhenUsed="0"/>
-    <w:lsdException w:name="No Spacing" w:semiHidden="0" w:uiPriority="1" w:unhideWhenUsed="0" w:qFormat="1"/>
-    <w:lsdException w:name="Light Shading" w:semiHidden="0" w:uiPriority="60" w:unhideWhenUsed="0"/>
-    <w:lsdException w:name="Light List" w:semiHidden="0" w:uiPriority="61" w:unhideWhenUsed="0"/>
-    <w:lsdException w:name="Light Grid" w:semiHidden="0" w:uiPriority="62" w:unhideWhenUsed="0"/>
-    <w:lsdException w:name="Medium Shading 1" w:semiHidden="0" w:uiPriority="63" w:unhideWhenUsed="0"/>
-    <w:lsdException w:name="Medium Shading 2" w:semiHidden="0" w:uiPriority="64" w:unhideWhenUsed="0"/>
-    <w:lsdException w:name="Medium List 1" w:semiHidden="0" w:uiPriority="65" w:unhideWhenUsed="0"/>
-    <w:lsdException w:name="Medium List 2" w:semiHidden="0" w:uiPriority="66" w:unhideWhenUsed="0"/>
-    <w:lsdException w:name="Medium Grid 1" w:semiHidden="0" w:uiPriority="67" w:unhideWhenUsed="0"/>
-    <w:lsdException w:name="Medium Grid 2" w:semiHidden="0" w:uiPriority="68" w:unhideWhenUsed="0"/>
-    <w:lsdException w:name="Medium Grid 3" w:semiHidden="0" w:uiPriority="69" w:unhideWhenUsed="0"/>
-    <w:lsdException w:name="Dark List" w:semiHidden="0" w:uiPriority="70" w:unhideWhenUsed="0"/>
-    <w:lsdException w:name="Colorful Shading" w:semiHidden="0" w:uiPriority="71" w:unhideWhenUsed="0"/>
-    <w:lsdException w:name="Colorful List" w:semiHidden="0" w:uiPriority="72" w:unhideWhenUsed="0"/>
-    <w:lsdException w:name="Colorful Grid" w:semiHidden="0" w:uiPriority="73" w:unhideWhenUsed="0"/>
-    <w:lsdException w:name="Light Shading Accent 1" w:semiHidden="0" w:uiPriority="60" w:unhideWhenUsed="0"/>
-    <w:lsdException w:name="Light List Accent 1" w:semiHidden="0" w:uiPriority="61" w:unhideWhenUsed="0"/>
-    <w:lsdException w:name="Light Grid Accent 1" w:semiHidden="0" w:uiPriority="62" w:unhideWhenUsed="0"/>
-    <w:lsdException w:name="Medium Shading 1 Accent 1" w:semiHidden="0" w:uiPriority="63" w:unhideWhenUsed="0"/>
-    <w:lsdException w:name="Medium Shading 2 Accent 1" w:semiHidden="0" w:uiPriority="64" w:unhideWhenUsed="0"/>
-    <w:lsdException w:name="Medium List 1 Accent 1" w:semiHidden="0" w:uiPriority="65" w:unhideWhenUsed="0"/>
-    <w:lsdException w:name="Revision" w:unhideWhenUsed="0"/>
-    <w:lsdException w:name="List Paragraph" w:semiHidden="0" w:uiPriority="34" w:unhideWhenUsed="0" w:qFormat="1"/>
-    <w:lsdException w:name="Quote" w:semiHidden="0" w:uiPriority="29" w:unhideWhenUsed="0" w:qFormat="1"/>
-    <w:lsdException w:name="Intense Quote" w:semiHidden="0" w:uiPriority="30" w:unhideWhenUsed="0" w:qFormat="1"/>
-    <w:lsdException w:name="Medium List 2 Accent 1" w:semiHidden="0" w:uiPriority="66" w:unhideWhenUsed="0"/>
-    <w:lsdException w:name="Medium Grid 1 Accent 1" w:semiHidden="0" w:uiPriority="67" w:unhideWhenUsed="0"/>
-    <w:lsdException w:name="Medium Grid 2 Accent 1" w:semiHidden="0" w:uiPriority="68" w:unhideWhenUsed="0"/>
-    <w:lsdException w:name="Medium Grid 3 Accent 1" w:semiHidden="0" w:uiPriority="69" w:unhideWhenUsed="0"/>
-    <w:lsdException w:name="Dark List Accent 1" w:semiHidden="0" w:uiPriority="70" w:unhideWhenUsed="0"/>
-    <w:lsdException w:name="Colorful Shading Accent 1" w:semiHidden="0" w:uiPriority="71" w:unhideWhenUsed="0"/>
-    <w:lsdException w:name="Colorful List Accent 1" w:semiHidden="0" w:uiPriority="72" w:unhideWhenUsed="0"/>
-    <w:lsdException w:name="Colorful Grid Accent 1" w:semiHidden="0" w:uiPriority="73" w:unhideWhenUsed="0"/>
-    <w:lsdException w:name="Light Shading Accent 2" w:semiHidden="0" w:uiPriority="60" w:unhideWhenUsed="0"/>
-    <w:lsdException w:name="Light List Accent 2" w:semiHidden="0" w:uiPriority="61" w:unhideWhenUsed="0"/>
-    <w:lsdException w:name="Light Grid Accent 2" w:semiHidden="0" w:uiPriority="62" w:unhideWhenUsed="0"/>
-    <w:lsdException w:name="Medium Shading 1 Accent 2" w:semiHidden="0" w:uiPriority="63" w:unhideWhenUsed="0"/>
-    <w:lsdException w:name="Medium Shading 2 Accent 2" w:semiHidden="0" w:uiPriority="64" w:unhideWhenUsed="0"/>
-    <w:lsdException w:name="Medium List 1 Accent 2" w:semiHidden="0" w:uiPriority="65" w:unhideWhenUsed="0"/>
-    <w:lsdException w:name="Medium List 2 Accent 2" w:semiHidden="0" w:uiPriority="66" w:unhideWhenUsed="0"/>
-    <w:lsdException w:name="Medium Grid 1 Accent 2" w:semiHidden="0" w:uiPriority="67" w:unhideWhenUsed="0"/>
-    <w:lsdException w:name="Medium Grid 2 Accent 2" w:semiHidden="0" w:uiPriority="68" w:unhideWhenUsed="0"/>
-    <w:lsdException w:name="Medium Grid 3 Accent 2" w:semiHidden="0" w:uiPriority="69" w:unhideWhenUsed="0"/>
-    <w:lsdException w:name="Dark List Accent 2" w:semiHidden="0" w:uiPriority="70" w:unhideWhenUsed="0"/>
-    <w:lsdException w:name="Colorful Shading Accent 2" w:semiHidden="0" w:uiPriority="71" w:unhideWhenUsed="0"/>
-    <w:lsdException w:name="Colorful List Accent 2" w:semiHidden="0" w:uiPriority="72" w:unhideWhenUsed="0"/>
-    <w:lsdException w:name="Colorful Grid Accent 2" w:semiHidden="0" w:uiPriority="73" w:unhideWhenUsed="0"/>
-    <w:lsdException w:name="Light Shading Accent 3" w:semiHidden="0" w:uiPriority="60" w:unhideWhenUsed="0"/>
-    <w:lsdException w:name="Light List Accent 3" w:semiHidden="0" w:uiPriority="61" w:unhideWhenUsed="0"/>
-    <w:lsdException w:name="Light Grid Accent 3" w:semiHidden="0" w:uiPriority="62" w:unhideWhenUsed="0"/>
-    <w:lsdException w:name="Medium Shading 1 Accent 3" w:semiHidden="0" w:uiPriority="63" w:unhideWhenUsed="0"/>
-    <w:lsdException w:name="Medium Shading 2 Accent 3" w:semiHidden="0" w:uiPriority="64" w:unhideWhenUsed="0"/>
-    <w:lsdException w:name="Medium List 1 Accent 3" w:semiHidden="0" w:uiPriority="65" w:unhideWhenUsed="0"/>
-    <w:lsdException w:name="Medium List 2 Accent 3" w:semiHidden="0" w:uiPriority="66" w:unhideWhenUsed="0"/>
-    <w:lsdException w:name="Medium Grid 1 Accent 3" w:semiHidden="0" w:uiPriority="67" w:unhideWhenUsed="0"/>
-    <w:lsdException w:name="Medium Grid 2 Accent 3" w:semiHidden="0" w:uiPriority="68" w:unhideWhenUsed="0"/>
-    <w:lsdException w:name="Medium Grid 3 Accent 3" w:semiHidden="0" w:uiPriority="69" w:unhideWhenUsed="0"/>
-    <w:lsdException w:name="Dark List Accent 3" w:semiHidden="0" w:uiPriority="70" w:unhideWhenUsed="0"/>
-    <w:lsdException w:name="Colorful Shading Accent 3" w:semiHidden="0" w:uiPriority="71" w:unhideWhenUsed="0"/>
-    <w:lsdException w:name="Colorful List Accent 3" w:semiHidden="0" w:uiPriority="72" w:unhideWhenUsed="0"/>
-    <w:lsdException w:name="Colorful Grid Accent 3" w:semiHidden="0" w:uiPriority="73" w:unhideWhenUsed="0"/>
-    <w:lsdException w:name="Light Shading Accent 4" w:semiHidden="0" w:uiPriority="60" w:unhideWhenUsed="0"/>
-    <w:lsdException w:name="Light List Accent 4" w:semiHidden="0" w:uiPriority="61" w:unhideWhenUsed="0"/>
-    <w:lsdException w:name="Light Grid Accent 4" w:semiHidden="0" w:uiPriority="62" w:unhideWhenUsed="0"/>
-    <w:lsdException w:name="Medium Shading 1 Accent 4" w:semiHidden="0" w:uiPriority="63" w:unhideWhenUsed="0"/>
-    <w:lsdException w:name="Medium Shading 2 Accent 4" w:semiHidden="0" w:uiPriority="64" w:unhideWhenUsed="0"/>
-    <w:lsdException w:name="Medium List 1 Accent 4" w:semiHidden="0" w:uiPriority="65" w:unhideWhenUsed="0"/>
-    <w:lsdException w:name="Medium List 2 Accent 4" w:semiHidden="0" w:uiPriority="66" w:unhideWhenUsed="0"/>
-    <w:lsdException w:name="Medium Grid 1 Accent 4" w:semiHidden="0" w:uiPriority="67" w:unhideWhenUsed="0"/>
-    <w:lsdException w:name="Medium Grid 2 Accent 4" w:semiHidden="0" w:uiPriority="68" w:unhideWhenUsed="0"/>
-    <w:lsdException w:name="Medium Grid 3 Accent 4" w:semiHidden="0" w:uiPriority="69" w:unhideWhenUsed="0"/>
-    <w:lsdException w:name="Dark List Accent 4" w:semiHidden="0" w:uiPriority="70" w:unhideWhenUsed="0"/>
-    <w:lsdException w:name="Colorful Shading Accent 4" w:semiHidden="0" w:uiPriority="71" w:unhideWhenUsed="0"/>
-    <w:lsdException w:name="Colorful List Accent 4" w:semiHidden="0" w:uiPriority="72" w:unhideWhenUsed="0"/>
-    <w:lsdException w:name="Colorful Grid Accent 4" w:semiHidden="0" w:uiPriority="73" w:unhideWhenUsed="0"/>
-    <w:lsdException w:name="Light Shading Accent 5" w:semiHidden="0" w:uiPriority="60" w:unhideWhenUsed="0"/>
-    <w:lsdException w:name="Light List Accent 5" w:semiHidden="0" w:uiPriority="61" w:unhideWhenUsed="0"/>
-    <w:lsdException w:name="Light Grid Accent 5" w:semiHidden="0" w:uiPriority="62" w:unhideWhenUsed="0"/>
-    <w:lsdException w:name="Medium Shading 1 Accent 5" w:semiHidden="0" w:uiPriority="63" w:unhideWhenUsed="0"/>
-    <w:lsdException w:name="Medium Shading 2 Accent 5" w:semiHidden="0" w:uiPriority="64" w:unhideWhenUsed="0"/>
-    <w:lsdException w:name="Medium List 1 Accent 5" w:semiHidden="0" w:uiPriority="65" w:unhideWhenUsed="0"/>
-    <w:lsdException w:name="Medium List 2 Accent 5" w:semiHidden="0" w:uiPriority="66" w:unhideWhenUsed="0"/>
-    <w:lsdException w:name="Medium Grid 1 Accent 5" w:semiHidden="0" w:uiPriority="67" w:unhideWhenUsed="0"/>
-    <w:lsdException w:name="Medium Grid 2 Accent 5" w:semiHidden="0" w:uiPriority="68" w:unhideWhenUsed="0"/>
-    <w:lsdException w:name="Medium Grid 3 Accent 5" w:semiHidden="0" w:uiPriority="69" w:unhideWhenUsed="0"/>
-    <w:lsdException w:name="Dark List Accent 5" w:semiHidden="0" w:uiPriority="70" w:unhideWhenUsed="0"/>
-    <w:lsdException w:name="Colorful Shading Accent 5" w:semiHidden="0" w:uiPriority="71" w:unhideWhenUsed="0"/>
-    <w:lsdException w:name="Colorful List Accent 5" w:semiHidden="0" w:uiPriority="72" w:unhideWhenUsed="0"/>
-    <w:lsdException w:name="Colorful Grid Accent 5" w:semiHidden="0" w:uiPriority="73" w:unhideWhenUsed="0"/>
-    <w:lsdException w:name="Light Shading Accent 6" w:semiHidden="0" w:uiPriority="60" w:unhideWhenUsed="0"/>
-    <w:lsdException w:name="Light List Accent 6" w:semiHidden="0" w:uiPriority="61" w:unhideWhenUsed="0"/>
-    <w:lsdException w:name="Light Grid Accent 6" w:semiHidden="0" w:uiPriority="62" w:unhideWhenUsed="0"/>
-    <w:lsdException w:name="Medium Shading 1 Accent 6" w:semiHidden="0" w:uiPriority="63" w:unhideWhenUsed="0"/>
-    <w:lsdException w:name="Medium Shading 2 Accent 6" w:semiHidden="0" w:uiPriority="64" w:unhideWhenUsed="0"/>
-    <w:lsdException w:name="Medium List 1 Accent 6" w:semiHidden="0" w:uiPriority="65" w:unhideWhenUsed="0"/>
-    <w:lsdException w:name="Medium List 2 Accent 6" w:semiHidden="0" w:uiPriority="66" w:unhideWhenUsed="0"/>
-    <w:lsdException w:name="Medium Grid 1 Accent 6" w:semiHidden="0" w:uiPriority="67" w:unhideWhenUsed="0"/>
-    <w:lsdException w:name="Medium Grid 2 Accent 6" w:semiHidden="0" w:uiPriority="68" w:unhideWhenUsed="0"/>
-    <w:lsdException w:name="Medium Grid 3 Accent 6" w:semiHidden="0" w:uiPriority="69" w:unhideWhenUsed="0"/>
-    <w:lsdException w:name="Dark List Accent 6" w:semiHidden="0" w:uiPriority="70" w:unhideWhenUsed="0"/>
-    <w:lsdException w:name="Colorful Shading Accent 6" w:semiHidden="0" w:uiPriority="71" w:unhideWhenUsed="0"/>
-    <w:lsdException w:name="Colorful List Accent 6" w:semiHidden="0" w:uiPriority="72" w:unhideWhenUsed="0"/>
-    <w:lsdException w:name="Colorful Grid Accent 6" w:semiHidden="0" w:uiPriority="73" w:unhideWhenUsed="0"/>
-    <w:lsdException w:name="Subtle Emphasis" w:semiHidden="0" w:uiPriority="19" w:unhideWhenUsed="0" w:qFormat="1"/>
-    <w:lsdException w:name="Intense Emphasis" w:semiHidden="0" w:uiPriority="21" w:unhideWhenUsed="0" w:qFormat="1"/>
-    <w:lsdException w:name="Subtle Reference" w:semiHidden="0" w:uiPriority="31" w:unhideWhenUsed="0" w:qFormat="1"/>
-    <w:lsdException w:name="Intense Reference" w:semiHidden="0" w:uiPriority="32" w:unhideWhenUsed="0" w:qFormat="1"/>
-    <w:lsdException w:name="Book Title" w:semiHidden="0" w:uiPriority="33" w:unhideWhenUsed="0" w:qFormat="1"/>
-    <w:lsdException w:name="Bibliography" w:uiPriority="37"/>
-    <w:lsdException w:name="TOC Heading" w:uiPriority="39" w:qFormat="1"/>
-  </w:latentStyles>
-  <w:style w:type="paragraph" w:default="1" w:styleId="Normal">
-    <w:name w:val="Normal"/>
-    <w:qFormat/>
-  </w:style>
-  <w:style w:type="paragraph" w:styleId="Ttulo1">
-    <w:name w:val="heading 1"/>
-    <w:basedOn w:val="Normal"/>
-    <w:next w:val="Normal"/>
-    <w:link w:val="Ttulo1Car"/>
+  <w:style w:type="character" w:customStyle="1" w:styleId="Heading3Char">
+    <w:name w:val="Heading 3 Char"/>
+    <w:basedOn w:val="DefaultParagraphFont"/>
+    <w:link w:val="Heading3"/>
     <w:uiPriority w:val="9"/>
-    <w:qFormat/>
-    <w:rsid w:val="006E20D5"/>
-    <w:pPr>
-      <w:keepNext/>
-      <w:keepLines/>
-      <w:spacing w:before="480" w:after="0"/>
-      <w:outlineLvl w:val="0"/>
-    </w:pPr>
+    <w:rsid w:val="00B1108A"/>
     <w:rPr>
       <w:rFonts w:asciiTheme="majorHAnsi" w:eastAsiaTheme="majorEastAsia" w:hAnsiTheme="majorHAnsi" w:cstheme="majorBidi"/>
-      <w:b/>
-      <w:bCs/>
-      <w:color w:val="365F91" w:themeColor="accent1" w:themeShade="BF"/>
-      <w:sz w:val="28"/>
-      <w:szCs w:val="28"/>
-    </w:rPr>
-  </w:style>
-  <w:style w:type="paragraph" w:styleId="Ttulo2">
-    <w:name w:val="heading 2"/>
-    <w:basedOn w:val="Normal"/>
-    <w:next w:val="Normal"/>
-    <w:link w:val="Ttulo2Car"/>
-    <w:uiPriority w:val="9"/>
-    <w:unhideWhenUsed/>
-    <w:qFormat/>
-    <w:rsid w:val="00DB0D26"/>
-    <w:pPr>
-      <w:keepNext/>
-      <w:keepLines/>
-      <w:spacing w:before="200" w:after="0"/>
-      <w:outlineLvl w:val="1"/>
-    </w:pPr>
-    <w:rPr>
-      <w:rFonts w:asciiTheme="majorHAnsi" w:eastAsiaTheme="majorEastAsia" w:hAnsiTheme="majorHAnsi" w:cstheme="majorBidi"/>
-      <w:b/>
-      <w:bCs/>
-      <w:color w:val="4F81BD" w:themeColor="accent1"/>
-      <w:sz w:val="26"/>
-      <w:szCs w:val="26"/>
-    </w:rPr>
-  </w:style>
-  <w:style w:type="character" w:default="1" w:styleId="Fuentedeprrafopredeter">
-    <w:name w:val="Default Paragraph Font"/>
-    <w:uiPriority w:val="1"/>
-    <w:semiHidden/>
-    <w:unhideWhenUsed/>
-  </w:style>
-  <w:style w:type="table" w:default="1" w:styleId="Tablanormal">
-    <w:name w:val="Normal Table"/>
-    <w:uiPriority w:val="99"/>
-    <w:semiHidden/>
-    <w:unhideWhenUsed/>
-    <w:tblPr>
-      <w:tblInd w:w="0" w:type="dxa"/>
-      <w:tblCellMar>
-        <w:top w:w="0" w:type="dxa"/>
-        <w:left w:w="108" w:type="dxa"/>
-        <w:bottom w:w="0" w:type="dxa"/>
-        <w:right w:w="108" w:type="dxa"/>
-      </w:tblCellMar>
-    </w:tblPr>
-  </w:style>
-  <w:style w:type="numbering" w:default="1" w:styleId="Sinlista">
-    <w:name w:val="No List"/>
-    <w:uiPriority w:val="99"/>
-    <w:semiHidden/>
-    <w:unhideWhenUsed/>
-  </w:style>
-  <w:style w:type="paragraph" w:styleId="Encabezado">
-    <w:name w:val="header"/>
-    <w:basedOn w:val="Normal"/>
-    <w:link w:val="EncabezadoCar"/>
-    <w:uiPriority w:val="99"/>
-    <w:unhideWhenUsed/>
-    <w:rsid w:val="003F6AEB"/>
-    <w:pPr>
-      <w:tabs>
-        <w:tab w:val="center" w:pos="4252"/>
-        <w:tab w:val="right" w:pos="8504"/>
-      </w:tabs>
-      <w:spacing w:after="0" w:line="240" w:lineRule="auto"/>
-    </w:pPr>
-  </w:style>
-  <w:style w:type="character" w:customStyle="1" w:styleId="EncabezadoCar">
-    <w:name w:val="Encabezado Car"/>
-    <w:basedOn w:val="Fuentedeprrafopredeter"/>
-    <w:link w:val="Encabezado"/>
-    <w:uiPriority w:val="99"/>
-    <w:rsid w:val="003F6AEB"/>
-  </w:style>
-  <w:style w:type="paragraph" w:styleId="Piedepgina">
-    <w:name w:val="footer"/>
-    <w:basedOn w:val="Normal"/>
-    <w:link w:val="PiedepginaCar"/>
-    <w:uiPriority w:val="99"/>
-    <w:unhideWhenUsed/>
-    <w:rsid w:val="003F6AEB"/>
-    <w:pPr>
-      <w:tabs>
-        <w:tab w:val="center" w:pos="4252"/>
-        <w:tab w:val="right" w:pos="8504"/>
-      </w:tabs>
-      <w:spacing w:after="0" w:line="240" w:lineRule="auto"/>
-    </w:pPr>
-  </w:style>
-  <w:style w:type="character" w:customStyle="1" w:styleId="PiedepginaCar">
-    <w:name w:val="Pie de página Car"/>
-    <w:basedOn w:val="Fuentedeprrafopredeter"/>
-    <w:link w:val="Piedepgina"/>
-    <w:uiPriority w:val="99"/>
-    <w:rsid w:val="003F6AEB"/>
-  </w:style>
-  <w:style w:type="paragraph" w:styleId="Ttulo">
-    <w:name w:val="Title"/>
-    <w:basedOn w:val="Normal"/>
-    <w:next w:val="Normal"/>
-    <w:link w:val="TtuloCar"/>
-    <w:uiPriority w:val="10"/>
-    <w:qFormat/>
-    <w:rsid w:val="003F6AEB"/>
-    <w:pPr>
-      <w:pBdr>
-        <w:bottom w:val="single" w:sz="8" w:space="4" w:color="4F81BD" w:themeColor="accent1"/>
-      </w:pBdr>
-      <w:spacing w:after="300" w:line="240" w:lineRule="auto"/>
-      <w:contextualSpacing/>
-    </w:pPr>
-    <w:rPr>
-      <w:rFonts w:asciiTheme="majorHAnsi" w:eastAsiaTheme="majorEastAsia" w:hAnsiTheme="majorHAnsi" w:cstheme="majorBidi"/>
-      <w:color w:val="17365D" w:themeColor="text2" w:themeShade="BF"/>
-      <w:spacing w:val="5"/>
-      <w:kern w:val="28"/>
-      <w:sz w:val="52"/>
-      <w:szCs w:val="52"/>
-    </w:rPr>
-  </w:style>
-  <w:style w:type="character" w:customStyle="1" w:styleId="TtuloCar">
-    <w:name w:val="Título Car"/>
-    <w:basedOn w:val="Fuentedeprrafopredeter"/>
-    <w:link w:val="Ttulo"/>
-    <w:uiPriority w:val="10"/>
-    <w:rsid w:val="003F6AEB"/>
-    <w:rPr>
-      <w:rFonts w:asciiTheme="majorHAnsi" w:eastAsiaTheme="majorEastAsia" w:hAnsiTheme="majorHAnsi" w:cstheme="majorBidi"/>
-      <w:color w:val="17365D" w:themeColor="text2" w:themeShade="BF"/>
-      <w:spacing w:val="5"/>
-      <w:kern w:val="28"/>
-      <w:sz w:val="52"/>
-      <w:szCs w:val="52"/>
-    </w:rPr>
-  </w:style>
-  <w:style w:type="paragraph" w:styleId="Prrafodelista">
-    <w:name w:val="List Paragraph"/>
-    <w:basedOn w:val="Normal"/>
-    <w:uiPriority w:val="34"/>
-    <w:qFormat/>
-    <w:rsid w:val="00C619EB"/>
-    <w:pPr>
-      <w:ind w:left="720"/>
-      <w:contextualSpacing/>
-    </w:pPr>
-  </w:style>
-  <w:style w:type="character" w:customStyle="1" w:styleId="Ttulo1Car">
-    <w:name w:val="Título 1 Car"/>
-    <w:basedOn w:val="Fuentedeprrafopredeter"/>
-    <w:link w:val="Ttulo1"/>
-    <w:uiPriority w:val="9"/>
-    <w:rsid w:val="006E20D5"/>
-    <w:rPr>
-      <w:rFonts w:asciiTheme="majorHAnsi" w:eastAsiaTheme="majorEastAsia" w:hAnsiTheme="majorHAnsi" w:cstheme="majorBidi"/>
-      <w:b/>
-      <w:bCs/>
-      <w:color w:val="365F91" w:themeColor="accent1" w:themeShade="BF"/>
-      <w:sz w:val="28"/>
-      <w:szCs w:val="28"/>
-    </w:rPr>
-  </w:style>
-  <w:style w:type="paragraph" w:styleId="Textodeglobo">
-    <w:name w:val="Balloon Text"/>
-    <w:basedOn w:val="Normal"/>
-    <w:link w:val="TextodegloboCar"/>
-    <w:uiPriority w:val="99"/>
-    <w:semiHidden/>
-    <w:unhideWhenUsed/>
-    <w:rsid w:val="00615A05"/>
-    <w:pPr>
-      <w:spacing w:after="0" w:line="240" w:lineRule="auto"/>
-    </w:pPr>
-    <w:rPr>
-      <w:rFonts w:ascii="Tahoma" w:hAnsi="Tahoma" w:cs="Tahoma"/>
-      <w:sz w:val="16"/>
-      <w:szCs w:val="16"/>
-    </w:rPr>
-  </w:style>
-  <w:style w:type="character" w:customStyle="1" w:styleId="TextodegloboCar">
-    <w:name w:val="Texto de globo Car"/>
-    <w:basedOn w:val="Fuentedeprrafopredeter"/>
-    <w:link w:val="Textodeglobo"/>
-    <w:uiPriority w:val="99"/>
-    <w:semiHidden/>
-    <w:rsid w:val="00615A05"/>
-    <w:rPr>
-      <w:rFonts w:ascii="Tahoma" w:hAnsi="Tahoma" w:cs="Tahoma"/>
-      <w:sz w:val="16"/>
-      <w:szCs w:val="16"/>
-    </w:rPr>
-  </w:style>
-  <w:style w:type="paragraph" w:styleId="TtulodeTDC">
-    <w:name w:val="TOC Heading"/>
-    <w:basedOn w:val="Ttulo1"/>
-    <w:next w:val="Normal"/>
-    <w:uiPriority w:val="39"/>
-    <w:semiHidden/>
-    <w:unhideWhenUsed/>
-    <w:qFormat/>
-    <w:rsid w:val="00DB0D26"/>
-    <w:pPr>
-      <w:outlineLvl w:val="9"/>
-    </w:pPr>
-    <w:rPr>
-      <w:lang w:eastAsia="es-ES"/>
-    </w:rPr>
-  </w:style>
-  <w:style w:type="paragraph" w:styleId="TDC1">
-    <w:name w:val="toc 1"/>
-    <w:basedOn w:val="Normal"/>
-    <w:next w:val="Normal"/>
-    <w:autoRedefine/>
-    <w:uiPriority w:val="39"/>
-    <w:unhideWhenUsed/>
-    <w:qFormat/>
-    <w:rsid w:val="00DB0D26"/>
-    <w:pPr>
-      <w:spacing w:after="100"/>
-    </w:pPr>
-  </w:style>
-  <w:style w:type="character" w:styleId="Hipervnculo">
-    <w:name w:val="Hyperlink"/>
-    <w:basedOn w:val="Fuentedeprrafopredeter"/>
-    <w:uiPriority w:val="99"/>
-    <w:unhideWhenUsed/>
-    <w:rsid w:val="00DB0D26"/>
-    <w:rPr>
-      <w:color w:val="0000FF" w:themeColor="hyperlink"/>
-      <w:u w:val="single"/>
-    </w:rPr>
-  </w:style>
-  <w:style w:type="paragraph" w:styleId="TDC2">
-    <w:name w:val="toc 2"/>
-    <w:basedOn w:val="Normal"/>
-    <w:next w:val="Normal"/>
-    <w:autoRedefine/>
-    <w:uiPriority w:val="39"/>
-    <w:unhideWhenUsed/>
-    <w:qFormat/>
-    <w:rsid w:val="00DB0D26"/>
-    <w:pPr>
-      <w:spacing w:after="100"/>
-      <w:ind w:left="220"/>
-    </w:pPr>
-    <w:rPr>
-      <w:rFonts w:eastAsiaTheme="minorEastAsia"/>
-      <w:lang w:eastAsia="es-ES"/>
-    </w:rPr>
-  </w:style>
-  <w:style w:type="paragraph" w:styleId="TDC3">
-    <w:name w:val="toc 3"/>
-    <w:basedOn w:val="Normal"/>
-    <w:next w:val="Normal"/>
-    <w:autoRedefine/>
-    <w:uiPriority w:val="39"/>
-    <w:semiHidden/>
-    <w:unhideWhenUsed/>
-    <w:qFormat/>
-    <w:rsid w:val="00DB0D26"/>
-    <w:pPr>
-      <w:spacing w:after="100"/>
-      <w:ind w:left="440"/>
-    </w:pPr>
-    <w:rPr>
-      <w:rFonts w:eastAsiaTheme="minorEastAsia"/>
-      <w:lang w:eastAsia="es-ES"/>
-    </w:rPr>
-  </w:style>
-  <w:style w:type="character" w:customStyle="1" w:styleId="Ttulo2Car">
-    <w:name w:val="Título 2 Car"/>
-    <w:basedOn w:val="Fuentedeprrafopredeter"/>
-    <w:link w:val="Ttulo2"/>
-    <w:uiPriority w:val="9"/>
-    <w:rsid w:val="00DB0D26"/>
-    <w:rPr>
-      <w:rFonts w:asciiTheme="majorHAnsi" w:eastAsiaTheme="majorEastAsia" w:hAnsiTheme="majorHAnsi" w:cstheme="majorBidi"/>
-      <w:b/>
-      <w:bCs/>
-      <w:color w:val="4F81BD" w:themeColor="accent1"/>
-      <w:sz w:val="26"/>
-      <w:szCs w:val="26"/>
-    </w:rPr>
-  </w:style>
-  <w:style w:type="paragraph" w:styleId="NormalWeb">
-    <w:name w:val="Normal (Web)"/>
-    <w:basedOn w:val="Normal"/>
-    <w:uiPriority w:val="99"/>
-    <w:semiHidden/>
-    <w:unhideWhenUsed/>
-    <w:rsid w:val="00D96B7A"/>
-    <w:pPr>
-      <w:spacing w:before="100" w:beforeAutospacing="1" w:after="100" w:afterAutospacing="1" w:line="240" w:lineRule="auto"/>
-    </w:pPr>
-    <w:rPr>
-      <w:rFonts w:ascii="Times New Roman" w:eastAsiaTheme="minorEastAsia" w:hAnsi="Times New Roman" w:cs="Times New Roman"/>
+      <w:color w:val="243F60" w:themeColor="accent1" w:themeShade="7F"/>
       <w:sz w:val="24"/>
       <w:szCs w:val="24"/>
-      <w:lang w:eastAsia="es-ES"/>
     </w:rPr>
   </w:style>
 </w:styles>
@@ -7419,7 +7325,7 @@
 </file>
 
 <file path=customXml/itemProps1.xml><?xml version="1.0" encoding="utf-8"?>
-<ds:datastoreItem xmlns:ds="http://schemas.openxmlformats.org/officeDocument/2006/customXml" ds:itemID="{B64671F2-559E-49BB-8A98-698F2990F5A6}">
+<ds:datastoreItem xmlns:ds="http://schemas.openxmlformats.org/officeDocument/2006/customXml" ds:itemID="{0150BF6F-917B-49AE-AC31-7A4E6A0DA65C}">
   <ds:schemaRefs>
     <ds:schemaRef ds:uri="http://schemas.openxmlformats.org/officeDocument/2006/bibliography"/>
   </ds:schemaRefs>

</xml_diff>

<commit_message>
Updating Guide - Next step: Mail alerts
</commit_message>
<xml_diff>
--- a/Guide.docx
+++ b/Guide.docx
@@ -19,6 +19,7 @@
           <w:docPartUnique/>
         </w:docPartObj>
       </w:sdtPr>
+      <w:sdtEndPr/>
       <w:sdtContent>
         <w:p>
           <w:pPr>
@@ -770,7 +771,21 @@
         <w:rPr>
           <w:lang w:val="es-ES_tradnl"/>
         </w:rPr>
-        <w:t xml:space="preserve"> que se especifiquen, alertando cuando el comportamiento de los mismos no sea el deseado. Entre sus características principales figuran la monitorización de servicios de red (SMTP, POP3, HTTP, SNMP, etc.), la monitorización de los recursos de sistemas de hardware (carga del procesador, uso de los discos, memoria, estado de los puertos, etc.), independencia de sistemas operativos, posibilidad de monitorización remota mediante </w:t>
+        <w:t xml:space="preserve"> que se especifiquen, alertando cuando el comportamiento de </w:t>
+      </w:r>
+      <w:proofErr w:type="gramStart"/>
+      <w:r>
+        <w:rPr>
+          <w:lang w:val="es-ES_tradnl"/>
+        </w:rPr>
+        <w:t>los mismos</w:t>
+      </w:r>
+      <w:proofErr w:type="gramEnd"/>
+      <w:r>
+        <w:rPr>
+          <w:lang w:val="es-ES_tradnl"/>
+        </w:rPr>
+        <w:t xml:space="preserve"> no sea el deseado. Entre sus características principales figuran la monitorización de servicios de red (SMTP, POP3, HTTP, SNMP, etc.), la monitorización de los recursos de sistemas de hardware (carga del procesador, uso de los discos, memoria, estado de los puertos, etc.), independencia de sistemas operativos, posibilidad de monitorización remota mediante </w:t>
       </w:r>
       <w:r>
         <w:rPr>
@@ -2736,7 +2751,21 @@
           <w:lang w:val="es-ES_tradnl"/>
         </w:rPr>
         <w:br/>
-        <w:t xml:space="preserve">Deberemos asegurarnos que entre los paquetes instalados de </w:t>
+        <w:t xml:space="preserve">Deberemos asegurarnos </w:t>
+      </w:r>
+      <w:proofErr w:type="gramStart"/>
+      <w:r>
+        <w:rPr>
+          <w:lang w:val="es-ES_tradnl"/>
+        </w:rPr>
+        <w:t>que</w:t>
+      </w:r>
+      <w:proofErr w:type="gramEnd"/>
+      <w:r>
+        <w:rPr>
+          <w:lang w:val="es-ES_tradnl"/>
+        </w:rPr>
+        <w:t xml:space="preserve"> entre los paquetes instalados de </w:t>
       </w:r>
       <w:proofErr w:type="spellStart"/>
       <w:r>
@@ -2869,7 +2898,21 @@
         <w:rPr>
           <w:lang w:val="es-ES_tradnl"/>
         </w:rPr>
-        <w:t xml:space="preserve">Como siempre en Linux, es mejor crear un usuario para cada servicio, de manera que si por algún motivo un atacante llegara a acceder al sistema a través de Nagios, solamente afectaría al usuario de Nagios y solo tendría los permisos de este usuario. </w:t>
+        <w:t xml:space="preserve">Como siempre en Linux, es mejor crear un usuario para cada servicio, de manera </w:t>
+      </w:r>
+      <w:proofErr w:type="gramStart"/>
+      <w:r>
+        <w:rPr>
+          <w:lang w:val="es-ES_tradnl"/>
+        </w:rPr>
+        <w:t>que</w:t>
+      </w:r>
+      <w:proofErr w:type="gramEnd"/>
+      <w:r>
+        <w:rPr>
+          <w:lang w:val="es-ES_tradnl"/>
+        </w:rPr>
+        <w:t xml:space="preserve"> si por algún motivo un atacante llegara a acceder al sistema a través de Nagios, solamente afectaría al usuario de Nagios y solo tendría los permisos de este usuario. </w:t>
       </w:r>
       <w:r>
         <w:rPr>
@@ -3040,6 +3083,7 @@
         <w:t xml:space="preserve"> –G www-</w:t>
       </w:r>
       <w:proofErr w:type="spellStart"/>
+      <w:proofErr w:type="gramStart"/>
       <w:r>
         <w:rPr>
           <w:lang w:val="es-ES_tradnl"/>
@@ -3047,6 +3091,7 @@
         <w:t>data,nagios</w:t>
       </w:r>
       <w:proofErr w:type="spellEnd"/>
+      <w:proofErr w:type="gramEnd"/>
       <w:r>
         <w:rPr>
           <w:lang w:val="es-ES_tradnl"/>
@@ -3551,85 +3596,81 @@
       </w:r>
     </w:p>
     <w:p>
-      <w:pPr>
-        <w:rPr>
-          <w:lang w:val="en-US"/>
-        </w:rPr>
-      </w:pPr>
       <w:r>
         <w:t xml:space="preserve"> </w:t>
       </w:r>
       <w:r>
-        <w:rPr>
-          <w:lang w:val="en-US"/>
-        </w:rPr>
         <w:t xml:space="preserve">| # </w:t>
       </w:r>
       <w:proofErr w:type="spellStart"/>
       <w:r>
-        <w:rPr>
-          <w:lang w:val="en-US"/>
-        </w:rPr>
         <w:t>wget</w:t>
       </w:r>
       <w:proofErr w:type="spellEnd"/>
       <w:r>
-        <w:rPr>
-          <w:lang w:val="en-US"/>
-        </w:rPr>
         <w:t xml:space="preserve"> </w:t>
       </w:r>
       <w:hyperlink r:id="rId8" w:history="1">
         <w:r>
           <w:rPr>
             <w:rStyle w:val="Hyperlink"/>
-            <w:lang w:val="en-US"/>
           </w:rPr>
           <w:t>http://nagios-plugins.org/download/nagios-plugins-2.0.tar.gz</w:t>
         </w:r>
       </w:hyperlink>
       <w:r>
-        <w:rPr>
-          <w:lang w:val="en-US"/>
-        </w:rPr>
         <w:br/>
-        <w:t xml:space="preserve"> | # tar </w:t>
-      </w:r>
-      <w:proofErr w:type="spellStart"/>
-      <w:r>
-        <w:rPr>
-          <w:lang w:val="en-US"/>
-        </w:rPr>
+        <w:t xml:space="preserve"> | # </w:t>
+      </w:r>
+      <w:proofErr w:type="spellStart"/>
+      <w:r>
+        <w:t>tar</w:t>
+      </w:r>
+      <w:proofErr w:type="spellEnd"/>
+      <w:r>
+        <w:t xml:space="preserve"> </w:t>
+      </w:r>
+      <w:proofErr w:type="spellStart"/>
+      <w:r>
         <w:t>xvzf</w:t>
       </w:r>
       <w:proofErr w:type="spellEnd"/>
       <w:r>
-        <w:rPr>
-          <w:lang w:val="en-US"/>
-        </w:rPr>
         <w:t xml:space="preserve"> nagios-plugins-2.0.tar.gz</w:t>
       </w:r>
       <w:r>
-        <w:rPr>
-          <w:lang w:val="en-US"/>
-        </w:rPr>
         <w:br/>
         <w:t xml:space="preserve"> | # cd nagios-plugins-2.0/</w:t>
       </w:r>
       <w:r>
-        <w:rPr>
-          <w:lang w:val="en-US"/>
-        </w:rPr>
         <w:br/>
         <w:t xml:space="preserve"> | # ./configure</w:t>
       </w:r>
       <w:r>
-        <w:rPr>
-          <w:lang w:val="en-US"/>
-        </w:rPr>
         <w:br/>
-        <w:t xml:space="preserve"> | # make &amp;&amp; make install</w:t>
-      </w:r>
+        <w:t xml:space="preserve"> | # </w:t>
+      </w:r>
+      <w:proofErr w:type="spellStart"/>
+      <w:r>
+        <w:t>make</w:t>
+      </w:r>
+      <w:proofErr w:type="spellEnd"/>
+      <w:r>
+        <w:t xml:space="preserve"> &amp;&amp; </w:t>
+      </w:r>
+      <w:proofErr w:type="spellStart"/>
+      <w:r>
+        <w:t>make</w:t>
+      </w:r>
+      <w:proofErr w:type="spellEnd"/>
+      <w:r>
+        <w:t xml:space="preserve"> </w:t>
+      </w:r>
+      <w:proofErr w:type="spellStart"/>
+      <w:r>
+        <w:t>install</w:t>
+      </w:r>
+      <w:proofErr w:type="spellEnd"/>
     </w:p>
     <w:p>
       <w:pPr>
@@ -3806,18 +3847,28 @@
         </w:rPr>
         <w:t xml:space="preserve"> el </w:t>
       </w:r>
-      <w:r>
+      <w:proofErr w:type="spellStart"/>
+      <w:r>
+        <w:rPr>
+          <w:lang w:val="en-US"/>
+        </w:rPr>
         <w:t>siguiente</w:t>
       </w:r>
+      <w:proofErr w:type="spellEnd"/>
       <w:r>
         <w:rPr>
           <w:lang w:val="en-US"/>
         </w:rPr>
         <w:t xml:space="preserve"> </w:t>
       </w:r>
-      <w:r>
+      <w:proofErr w:type="spellStart"/>
+      <w:r>
+        <w:rPr>
+          <w:lang w:val="en-US"/>
+        </w:rPr>
         <w:t>texto</w:t>
       </w:r>
+      <w:proofErr w:type="spellEnd"/>
       <w:r>
         <w:rPr>
           <w:lang w:val="en-US"/>
@@ -3846,7 +3897,21 @@
         <w:rPr>
           <w:lang w:val="en-US"/>
         </w:rPr>
-        <w:t>&lt;VirtualHost *:80&gt;</w:t>
+        <w:t>&lt;</w:t>
+      </w:r>
+      <w:proofErr w:type="spellStart"/>
+      <w:r>
+        <w:rPr>
+          <w:lang w:val="en-US"/>
+        </w:rPr>
+        <w:t>VirtualHost</w:t>
+      </w:r>
+      <w:proofErr w:type="spellEnd"/>
+      <w:r>
+        <w:rPr>
+          <w:lang w:val="en-US"/>
+        </w:rPr>
+        <w:t xml:space="preserve"> *:80&gt;</w:t>
       </w:r>
       <w:r>
         <w:rPr>
@@ -3860,11 +3925,47 @@
         </w:rPr>
         <w:t xml:space="preserve">     </w:t>
       </w:r>
-      <w:r>
-        <w:rPr>
-          <w:lang w:val="en-US"/>
-        </w:rPr>
-        <w:t>DocumentRoot /usr/local/nagios/share</w:t>
+      <w:proofErr w:type="spellStart"/>
+      <w:r>
+        <w:rPr>
+          <w:lang w:val="en-US"/>
+        </w:rPr>
+        <w:t>DocumentRoot</w:t>
+      </w:r>
+      <w:proofErr w:type="spellEnd"/>
+      <w:r>
+        <w:rPr>
+          <w:lang w:val="en-US"/>
+        </w:rPr>
+        <w:t xml:space="preserve"> /</w:t>
+      </w:r>
+      <w:proofErr w:type="spellStart"/>
+      <w:r>
+        <w:rPr>
+          <w:lang w:val="en-US"/>
+        </w:rPr>
+        <w:t>usr</w:t>
+      </w:r>
+      <w:proofErr w:type="spellEnd"/>
+      <w:r>
+        <w:rPr>
+          <w:lang w:val="en-US"/>
+        </w:rPr>
+        <w:t>/local/</w:t>
+      </w:r>
+      <w:proofErr w:type="spellStart"/>
+      <w:r>
+        <w:rPr>
+          <w:lang w:val="en-US"/>
+        </w:rPr>
+        <w:t>nagios</w:t>
+      </w:r>
+      <w:proofErr w:type="spellEnd"/>
+      <w:r>
+        <w:rPr>
+          <w:lang w:val="en-US"/>
+        </w:rPr>
+        <w:t>/share</w:t>
       </w:r>
       <w:r>
         <w:rPr>
@@ -3878,11 +3979,47 @@
         </w:rPr>
         <w:t xml:space="preserve">     </w:t>
       </w:r>
-      <w:r>
-        <w:rPr>
-          <w:lang w:val="en-US"/>
-        </w:rPr>
-        <w:t>ScriptAlias /nagios/cgi-bin /</w:t>
+      <w:proofErr w:type="spellStart"/>
+      <w:r>
+        <w:rPr>
+          <w:lang w:val="en-US"/>
+        </w:rPr>
+        <w:t>ScriptAlias</w:t>
+      </w:r>
+      <w:proofErr w:type="spellEnd"/>
+      <w:r>
+        <w:rPr>
+          <w:lang w:val="en-US"/>
+        </w:rPr>
+        <w:t xml:space="preserve"> /</w:t>
+      </w:r>
+      <w:proofErr w:type="spellStart"/>
+      <w:r>
+        <w:rPr>
+          <w:lang w:val="en-US"/>
+        </w:rPr>
+        <w:t>nagios</w:t>
+      </w:r>
+      <w:proofErr w:type="spellEnd"/>
+      <w:r>
+        <w:rPr>
+          <w:lang w:val="en-US"/>
+        </w:rPr>
+        <w:t>/</w:t>
+      </w:r>
+      <w:proofErr w:type="spellStart"/>
+      <w:r>
+        <w:rPr>
+          <w:lang w:val="en-US"/>
+        </w:rPr>
+        <w:t>cgi</w:t>
+      </w:r>
+      <w:proofErr w:type="spellEnd"/>
+      <w:r>
+        <w:rPr>
+          <w:lang w:val="en-US"/>
+        </w:rPr>
+        <w:t>-bin /</w:t>
       </w:r>
       <w:proofErr w:type="spellStart"/>
       <w:r>
@@ -3891,8 +4028,6 @@
         </w:rPr>
         <w:t>usr</w:t>
       </w:r>
-      <w:bookmarkStart w:id="8" w:name="_GoBack"/>
-      <w:bookmarkEnd w:id="8"/>
       <w:proofErr w:type="spellEnd"/>
       <w:r>
         <w:rPr>
@@ -4666,7 +4801,15 @@
     </w:p>
     <w:p>
       <w:r>
-        <w:t xml:space="preserve">A continuación creamos el fichero que será usado para almacenar las contraseñas de los usuarios con permisos para entrar a la interfaz web. </w:t>
+        <w:t xml:space="preserve">A </w:t>
+      </w:r>
+      <w:proofErr w:type="gramStart"/>
+      <w:r>
+        <w:t>continuación</w:t>
+      </w:r>
+      <w:proofErr w:type="gramEnd"/>
+      <w:r>
+        <w:t xml:space="preserve"> creamos el fichero que será usado para almacenar las contraseñas de los usuarios con permisos para entrar a la interfaz web. </w:t>
       </w:r>
       <w:r>
         <w:br/>
@@ -4731,10 +4874,12 @@
         <w:t xml:space="preserve"> usuarios al fichero no usemos el parámetro –c, este se ha de usar solo la primera vez para “</w:t>
       </w:r>
       <w:proofErr w:type="spellStart"/>
+      <w:proofErr w:type="gramStart"/>
       <w:r>
         <w:t>c”rear</w:t>
       </w:r>
       <w:proofErr w:type="spellEnd"/>
+      <w:proofErr w:type="gramEnd"/>
       <w:r>
         <w:t xml:space="preserve"> el fichero. Si volvemos a </w:t>
       </w:r>
@@ -5082,10 +5227,18 @@
         <w:t xml:space="preserve"> podremos llamar</w:t>
       </w:r>
       <w:r>
-        <w:t xml:space="preserve">, desde el servidor, </w:t>
-      </w:r>
-      <w:r>
-        <w:t xml:space="preserve"> a los diferentes </w:t>
+        <w:t xml:space="preserve">, desde el </w:t>
+      </w:r>
+      <w:proofErr w:type="gramStart"/>
+      <w:r>
+        <w:t xml:space="preserve">servidor, </w:t>
+      </w:r>
+      <w:r>
+        <w:t xml:space="preserve"> a</w:t>
+      </w:r>
+      <w:proofErr w:type="gramEnd"/>
+      <w:r>
+        <w:t xml:space="preserve"> los diferentes </w:t>
       </w:r>
       <w:proofErr w:type="spellStart"/>
       <w:r>
@@ -5339,6 +5492,7 @@
       <w:r>
         <w:t xml:space="preserve">ntra en </w:t>
       </w:r>
+      <w:proofErr w:type="gramStart"/>
       <w:r>
         <w:rPr>
           <w:i/>
@@ -5382,7 +5536,11 @@
       </w:r>
       <w:proofErr w:type="spellEnd"/>
       <w:r>
-        <w:t xml:space="preserve"> , deberemos modificar las siguientes líneas para poder monitorizar correctamente el equipo.</w:t>
+        <w:t xml:space="preserve"> ,</w:t>
+      </w:r>
+      <w:proofErr w:type="gramEnd"/>
+      <w:r>
+        <w:t xml:space="preserve"> deberemos modificar las siguientes líneas para poder monitorizar correctamente el equipo.</w:t>
       </w:r>
     </w:p>
     <w:p>
@@ -5572,11 +5730,1586 @@
         <w:t xml:space="preserve"> el servidor de Nagios para llamar a ese comando, podemos poner el nombre que nos apetezca, pero ha de ser el mismo en el servidor de Nagios.</w:t>
       </w:r>
     </w:p>
+    <w:p>
+      <w:pPr>
+        <w:pStyle w:val="Heading3"/>
+      </w:pPr>
+      <w:r>
+        <w:t>Comprobaciones desde Nagios</w:t>
+      </w:r>
+    </w:p>
+    <w:p>
+      <w:r>
+        <w:t>Para comprobar que el host está correctamente configurado y que el servidor Nagios se comunica correctamente con el podemos ejecutar el siguiente comando en el servidor:</w:t>
+      </w:r>
+      <w:r>
+        <w:br/>
+        <w:t xml:space="preserve"> | $ /</w:t>
+      </w:r>
+      <w:proofErr w:type="spellStart"/>
+      <w:r>
+        <w:t>usr</w:t>
+      </w:r>
+      <w:proofErr w:type="spellEnd"/>
+      <w:r>
+        <w:t>/</w:t>
+      </w:r>
+      <w:proofErr w:type="spellStart"/>
+      <w:r>
+        <w:t>lib</w:t>
+      </w:r>
+      <w:proofErr w:type="spellEnd"/>
+      <w:r>
+        <w:t>/</w:t>
+      </w:r>
+      <w:proofErr w:type="spellStart"/>
+      <w:r>
+        <w:t>nagios</w:t>
+      </w:r>
+      <w:proofErr w:type="spellEnd"/>
+      <w:r>
+        <w:t>/</w:t>
+      </w:r>
+      <w:proofErr w:type="spellStart"/>
+      <w:r>
+        <w:t>plugins</w:t>
+      </w:r>
+      <w:proofErr w:type="spellEnd"/>
+      <w:r>
+        <w:t>/</w:t>
+      </w:r>
+      <w:proofErr w:type="spellStart"/>
+      <w:r>
+        <w:t>check_nrpe</w:t>
+      </w:r>
+      <w:proofErr w:type="spellEnd"/>
+      <w:r>
+        <w:t xml:space="preserve"> -H IPDELHOSTODNS</w:t>
+      </w:r>
+    </w:p>
+    <w:p>
+      <w:r>
+        <w:t xml:space="preserve">En caso de estar todo correcto nos devolverá algo del tipo: </w:t>
+      </w:r>
+      <w:r>
+        <w:br/>
+      </w:r>
+      <w:r>
+        <w:rPr>
+          <w:noProof/>
+        </w:rPr>
+        <w:drawing>
+          <wp:inline distT="0" distB="0" distL="0" distR="0" wp14:anchorId="144D369F" wp14:editId="2D11619D">
+            <wp:extent cx="5400040" cy="442595"/>
+            <wp:effectExtent l="0" t="0" r="0" b="0"/>
+            <wp:docPr id="22" name="Picture 22"/>
+            <wp:cNvGraphicFramePr>
+              <a:graphicFrameLocks xmlns:a="http://schemas.openxmlformats.org/drawingml/2006/main" noChangeAspect="1"/>
+            </wp:cNvGraphicFramePr>
+            <a:graphic xmlns:a="http://schemas.openxmlformats.org/drawingml/2006/main">
+              <a:graphicData uri="http://schemas.openxmlformats.org/drawingml/2006/picture">
+                <pic:pic xmlns:pic="http://schemas.openxmlformats.org/drawingml/2006/picture">
+                  <pic:nvPicPr>
+                    <pic:cNvPr id="1" name=""/>
+                    <pic:cNvPicPr/>
+                  </pic:nvPicPr>
+                  <pic:blipFill>
+                    <a:blip r:embed="rId12"/>
+                    <a:stretch>
+                      <a:fillRect/>
+                    </a:stretch>
+                  </pic:blipFill>
+                  <pic:spPr>
+                    <a:xfrm>
+                      <a:off x="0" y="0"/>
+                      <a:ext cx="5400040" cy="442595"/>
+                    </a:xfrm>
+                    <a:prstGeom prst="rect">
+                      <a:avLst/>
+                    </a:prstGeom>
+                  </pic:spPr>
+                </pic:pic>
+              </a:graphicData>
+            </a:graphic>
+          </wp:inline>
+        </w:drawing>
+      </w:r>
+    </w:p>
+    <w:p>
+      <w:r>
+        <w:t xml:space="preserve">Si queremos probar el funcionamiento pasando argumentos la sintaxis será, </w:t>
+      </w:r>
+      <w:proofErr w:type="spellStart"/>
+      <w:proofErr w:type="gramStart"/>
+      <w:r>
+        <w:t>p.ej</w:t>
+      </w:r>
+      <w:proofErr w:type="spellEnd"/>
+      <w:proofErr w:type="gramEnd"/>
+      <w:r>
+        <w:t>:</w:t>
+      </w:r>
+      <w:r>
+        <w:br/>
+      </w:r>
+      <w:r>
+        <w:t>| $ /</w:t>
+      </w:r>
+      <w:proofErr w:type="spellStart"/>
+      <w:r>
+        <w:t>usr</w:t>
+      </w:r>
+      <w:proofErr w:type="spellEnd"/>
+      <w:r>
+        <w:t>/</w:t>
+      </w:r>
+      <w:proofErr w:type="spellStart"/>
+      <w:r>
+        <w:t>lib</w:t>
+      </w:r>
+      <w:proofErr w:type="spellEnd"/>
+      <w:r>
+        <w:t>/</w:t>
+      </w:r>
+      <w:proofErr w:type="spellStart"/>
+      <w:r>
+        <w:t>nagios</w:t>
+      </w:r>
+      <w:proofErr w:type="spellEnd"/>
+      <w:r>
+        <w:t>/</w:t>
+      </w:r>
+      <w:proofErr w:type="spellStart"/>
+      <w:r>
+        <w:t>plugins</w:t>
+      </w:r>
+      <w:proofErr w:type="spellEnd"/>
+      <w:r>
+        <w:t>/</w:t>
+      </w:r>
+      <w:proofErr w:type="spellStart"/>
+      <w:r>
+        <w:t>check_nrpe</w:t>
+      </w:r>
+      <w:proofErr w:type="spellEnd"/>
+      <w:r>
+        <w:t xml:space="preserve"> -H IPDELHOSTODNS</w:t>
+      </w:r>
+      <w:r>
+        <w:t xml:space="preserve"> -c </w:t>
+      </w:r>
+      <w:proofErr w:type="spellStart"/>
+      <w:r>
+        <w:t>comandodefinidoenelhost</w:t>
+      </w:r>
+      <w:proofErr w:type="spellEnd"/>
+      <w:r>
+        <w:t xml:space="preserve"> -a |$arg1 $arg2…</w:t>
+      </w:r>
+    </w:p>
+    <w:p>
+      <w:r>
+        <w:rPr>
+          <w:noProof/>
+        </w:rPr>
+        <w:drawing>
+          <wp:inline distT="0" distB="0" distL="0" distR="0" wp14:anchorId="463C6774" wp14:editId="0329AB8F">
+            <wp:extent cx="5400040" cy="391160"/>
+            <wp:effectExtent l="0" t="0" r="0" b="8890"/>
+            <wp:docPr id="27" name="Picture 27"/>
+            <wp:cNvGraphicFramePr>
+              <a:graphicFrameLocks xmlns:a="http://schemas.openxmlformats.org/drawingml/2006/main" noChangeAspect="1"/>
+            </wp:cNvGraphicFramePr>
+            <a:graphic xmlns:a="http://schemas.openxmlformats.org/drawingml/2006/main">
+              <a:graphicData uri="http://schemas.openxmlformats.org/drawingml/2006/picture">
+                <pic:pic xmlns:pic="http://schemas.openxmlformats.org/drawingml/2006/picture">
+                  <pic:nvPicPr>
+                    <pic:cNvPr id="1" name=""/>
+                    <pic:cNvPicPr/>
+                  </pic:nvPicPr>
+                  <pic:blipFill>
+                    <a:blip r:embed="rId13"/>
+                    <a:stretch>
+                      <a:fillRect/>
+                    </a:stretch>
+                  </pic:blipFill>
+                  <pic:spPr>
+                    <a:xfrm>
+                      <a:off x="0" y="0"/>
+                      <a:ext cx="5400040" cy="391160"/>
+                    </a:xfrm>
+                    <a:prstGeom prst="rect">
+                      <a:avLst/>
+                    </a:prstGeom>
+                  </pic:spPr>
+                </pic:pic>
+              </a:graphicData>
+            </a:graphic>
+          </wp:inline>
+        </w:drawing>
+      </w:r>
+    </w:p>
+    <w:p>
+      <w:r>
+        <w:t>Con el parámetro -c le indicamos el comando que ha de ejecutar en el host</w:t>
+      </w:r>
+      <w:r>
+        <w:br/>
+        <w:t xml:space="preserve">Con el parámetro -a le indicamos cada uno de los argumentos que necesita que le pasemos al </w:t>
+      </w:r>
+      <w:proofErr w:type="spellStart"/>
+      <w:r>
+        <w:t>comado</w:t>
+      </w:r>
+      <w:proofErr w:type="spellEnd"/>
+      <w:r>
+        <w:t>.</w:t>
+      </w:r>
+    </w:p>
+    <w:p/>
+    <w:p>
+      <w:pPr>
+        <w:pStyle w:val="Heading2"/>
+      </w:pPr>
+      <w:r>
+        <w:lastRenderedPageBreak/>
+        <w:t>Configurando Nagios</w:t>
+      </w:r>
+    </w:p>
+    <w:p>
+      <w:r>
+        <w:t xml:space="preserve">Aquí haremos una parada para comentar qué es un objeto en Nagios. Esto no es </w:t>
+      </w:r>
+      <w:proofErr w:type="spellStart"/>
+      <w:r>
+        <w:t>mmás</w:t>
+      </w:r>
+      <w:proofErr w:type="spellEnd"/>
+      <w:r>
+        <w:t xml:space="preserve"> que el nombre que reciben las definiciones de hosts, contactos, servicios, comandos </w:t>
+      </w:r>
+      <w:proofErr w:type="spellStart"/>
+      <w:r>
+        <w:t>etc</w:t>
+      </w:r>
+      <w:proofErr w:type="spellEnd"/>
+      <w:r>
+        <w:t xml:space="preserve">… Por lo </w:t>
+      </w:r>
+      <w:proofErr w:type="gramStart"/>
+      <w:r>
+        <w:t>tanto</w:t>
+      </w:r>
+      <w:proofErr w:type="gramEnd"/>
+      <w:r>
+        <w:t xml:space="preserve"> de aquí en adelante utilizaremos este término para referirnos a ellos.</w:t>
+      </w:r>
+    </w:p>
+    <w:p>
+      <w:r>
+        <w:t>La definición de los objetos se realiza en ficheros con extensión “.</w:t>
+      </w:r>
+      <w:proofErr w:type="spellStart"/>
+      <w:r>
+        <w:t>cfg</w:t>
+      </w:r>
+      <w:proofErr w:type="spellEnd"/>
+      <w:r>
+        <w:t xml:space="preserve">”. Estos ficheros pueden ser creados en cualquier parte, pero deben ser incluidos en </w:t>
+      </w:r>
+      <w:r>
+        <w:rPr>
+          <w:i/>
+        </w:rPr>
+        <w:t>/</w:t>
+      </w:r>
+      <w:proofErr w:type="spellStart"/>
+      <w:r>
+        <w:rPr>
+          <w:i/>
+        </w:rPr>
+        <w:t>usr</w:t>
+      </w:r>
+      <w:proofErr w:type="spellEnd"/>
+      <w:r>
+        <w:rPr>
+          <w:i/>
+        </w:rPr>
+        <w:t>/local/</w:t>
+      </w:r>
+      <w:proofErr w:type="spellStart"/>
+      <w:r>
+        <w:rPr>
+          <w:i/>
+        </w:rPr>
+        <w:t>nagios</w:t>
+      </w:r>
+      <w:proofErr w:type="spellEnd"/>
+      <w:r>
+        <w:rPr>
+          <w:i/>
+        </w:rPr>
+        <w:t>/</w:t>
+      </w:r>
+      <w:proofErr w:type="spellStart"/>
+      <w:r>
+        <w:rPr>
+          <w:i/>
+        </w:rPr>
+        <w:t>etc</w:t>
+      </w:r>
+      <w:proofErr w:type="spellEnd"/>
+      <w:r>
+        <w:rPr>
+          <w:i/>
+        </w:rPr>
+        <w:t>/</w:t>
+      </w:r>
+      <w:proofErr w:type="spellStart"/>
+      <w:r>
+        <w:rPr>
+          <w:i/>
+        </w:rPr>
+        <w:t>nagios.cfg</w:t>
+      </w:r>
+      <w:proofErr w:type="spellEnd"/>
+      <w:r>
+        <w:t xml:space="preserve">, y el usuario de Nagios debe tener permisos para leerlo. </w:t>
+      </w:r>
+    </w:p>
+    <w:p>
+      <w:r>
+        <w:t xml:space="preserve">Sin embargo, Nagios ya trae unos cuantos ficheros en la ruta </w:t>
+      </w:r>
+      <w:r>
+        <w:rPr>
+          <w:i/>
+        </w:rPr>
+        <w:t>/</w:t>
+      </w:r>
+      <w:proofErr w:type="spellStart"/>
+      <w:r>
+        <w:rPr>
+          <w:i/>
+        </w:rPr>
+        <w:t>usr</w:t>
+      </w:r>
+      <w:proofErr w:type="spellEnd"/>
+      <w:r>
+        <w:rPr>
+          <w:i/>
+        </w:rPr>
+        <w:t>/local/</w:t>
+      </w:r>
+      <w:proofErr w:type="spellStart"/>
+      <w:r>
+        <w:rPr>
+          <w:i/>
+        </w:rPr>
+        <w:t>nagios</w:t>
+      </w:r>
+      <w:proofErr w:type="spellEnd"/>
+      <w:r>
+        <w:rPr>
+          <w:i/>
+        </w:rPr>
+        <w:t>/</w:t>
+      </w:r>
+      <w:proofErr w:type="spellStart"/>
+      <w:r>
+        <w:rPr>
+          <w:i/>
+        </w:rPr>
+        <w:t>etc</w:t>
+      </w:r>
+      <w:proofErr w:type="spellEnd"/>
+      <w:r>
+        <w:rPr>
+          <w:i/>
+        </w:rPr>
+        <w:t>/</w:t>
+      </w:r>
+      <w:proofErr w:type="spellStart"/>
+      <w:r>
+        <w:rPr>
+          <w:i/>
+        </w:rPr>
+        <w:t>objects</w:t>
+      </w:r>
+      <w:proofErr w:type="spellEnd"/>
+      <w:r>
+        <w:t xml:space="preserve"> para la definición de los objetos. Para los equipos Linux, en nuestro caso, el único fichero que hay es </w:t>
+      </w:r>
+      <w:r>
+        <w:rPr>
+          <w:i/>
+        </w:rPr>
+        <w:t>“</w:t>
+      </w:r>
+      <w:proofErr w:type="spellStart"/>
+      <w:r>
+        <w:rPr>
+          <w:i/>
+        </w:rPr>
+        <w:t>localhost.cfg</w:t>
+      </w:r>
+      <w:proofErr w:type="spellEnd"/>
+      <w:r>
+        <w:rPr>
+          <w:i/>
+        </w:rPr>
+        <w:t>”</w:t>
+      </w:r>
+      <w:r>
+        <w:t xml:space="preserve">. Si le echamos un vistazo observaremos que ya vienen definidos como ejemplo el host, un </w:t>
+      </w:r>
+      <w:proofErr w:type="spellStart"/>
+      <w:r>
+        <w:t>hostgroup</w:t>
+      </w:r>
+      <w:proofErr w:type="spellEnd"/>
+      <w:r>
+        <w:t xml:space="preserve"> y varios servicios (locales).</w:t>
+      </w:r>
+    </w:p>
+    <w:p>
+      <w:r>
+        <w:t xml:space="preserve">Una buena práctica antes de editar ningún fichero de configuración es hacerle una copia de seguridad. A la hora de guardar los ficheros que editemos y antes de reiniciar el servicio, deberemos comprobar que el usuario </w:t>
+      </w:r>
+      <w:proofErr w:type="spellStart"/>
+      <w:r>
+        <w:t>nagios</w:t>
+      </w:r>
+      <w:proofErr w:type="spellEnd"/>
+      <w:r>
+        <w:t xml:space="preserve"> tiene permisos de lectura (como mínimo) en esos ficheros.</w:t>
+      </w:r>
+    </w:p>
+    <w:p>
+      <w:pPr>
+        <w:pStyle w:val="Heading3"/>
+      </w:pPr>
+      <w:r>
+        <w:t>Definiendo el host</w:t>
+      </w:r>
+    </w:p>
+    <w:p>
+      <w:r>
+        <w:t xml:space="preserve">Como se ha comentado antes, podemos definir los host donde </w:t>
+      </w:r>
+      <w:proofErr w:type="gramStart"/>
+      <w:r>
+        <w:t>queramos ,siempre</w:t>
+      </w:r>
+      <w:proofErr w:type="gramEnd"/>
+      <w:r>
+        <w:t xml:space="preserve"> que lo indiquemos en el fichero de configuración de Nagios. </w:t>
+      </w:r>
+      <w:r>
+        <w:t xml:space="preserve">Con el fin de tener un mayor orden, crearemos un fichero para monitorizar equipos Linux y lo almacenaremos en </w:t>
+      </w:r>
+      <w:r>
+        <w:rPr>
+          <w:i/>
+        </w:rPr>
+        <w:t>/</w:t>
+      </w:r>
+      <w:proofErr w:type="spellStart"/>
+      <w:r>
+        <w:rPr>
+          <w:i/>
+        </w:rPr>
+        <w:t>usr</w:t>
+      </w:r>
+      <w:proofErr w:type="spellEnd"/>
+      <w:r>
+        <w:rPr>
+          <w:i/>
+        </w:rPr>
+        <w:t>/local/</w:t>
+      </w:r>
+      <w:proofErr w:type="spellStart"/>
+      <w:r>
+        <w:rPr>
+          <w:i/>
+        </w:rPr>
+        <w:t>nagios</w:t>
+      </w:r>
+      <w:proofErr w:type="spellEnd"/>
+      <w:r>
+        <w:rPr>
+          <w:i/>
+        </w:rPr>
+        <w:t>/</w:t>
+      </w:r>
+      <w:proofErr w:type="spellStart"/>
+      <w:r>
+        <w:rPr>
+          <w:i/>
+        </w:rPr>
+        <w:t>etc</w:t>
+      </w:r>
+      <w:proofErr w:type="spellEnd"/>
+      <w:r>
+        <w:rPr>
+          <w:i/>
+        </w:rPr>
+        <w:t>/servers/</w:t>
+      </w:r>
+    </w:p>
+    <w:p>
+      <w:r>
+        <w:t>En el fichero de configuración de Nagios le indicamos la ruta en la que almacenaremos los ficheros de cada host.</w:t>
+      </w:r>
+      <w:r>
+        <w:br/>
+        <w:t xml:space="preserve"> | # nano /</w:t>
+      </w:r>
+      <w:proofErr w:type="spellStart"/>
+      <w:r>
+        <w:t>usr</w:t>
+      </w:r>
+      <w:proofErr w:type="spellEnd"/>
+      <w:r>
+        <w:t>/local/</w:t>
+      </w:r>
+      <w:proofErr w:type="spellStart"/>
+      <w:r>
+        <w:t>nagios</w:t>
+      </w:r>
+      <w:proofErr w:type="spellEnd"/>
+      <w:r>
+        <w:t>/</w:t>
+      </w:r>
+      <w:proofErr w:type="spellStart"/>
+      <w:r>
+        <w:t>etc</w:t>
+      </w:r>
+      <w:proofErr w:type="spellEnd"/>
+      <w:r>
+        <w:t>/</w:t>
+      </w:r>
+      <w:proofErr w:type="spellStart"/>
+      <w:r>
+        <w:t>nagios.cfg</w:t>
+      </w:r>
+      <w:proofErr w:type="spellEnd"/>
+      <w:r>
+        <w:t xml:space="preserve"> </w:t>
+      </w:r>
+      <w:r>
+        <w:br/>
+      </w:r>
+      <w:r>
+        <w:br/>
+        <w:t>Encontraremos una sección del fichero en la que se nos permite incluir rutas en las que almacenar los ficheros .</w:t>
+      </w:r>
+      <w:proofErr w:type="spellStart"/>
+      <w:r>
+        <w:t>cfg</w:t>
+      </w:r>
+      <w:proofErr w:type="spellEnd"/>
+      <w:r>
+        <w:t xml:space="preserve">, le indicamos la nuestra. </w:t>
+      </w:r>
+      <w:r>
+        <w:br/>
+      </w:r>
+      <w:r>
+        <w:rPr>
+          <w:noProof/>
+        </w:rPr>
+        <w:drawing>
+          <wp:inline distT="0" distB="0" distL="0" distR="0" wp14:anchorId="735CF2C5" wp14:editId="787C60A1">
+            <wp:extent cx="5248275" cy="1276350"/>
+            <wp:effectExtent l="0" t="0" r="9525" b="0"/>
+            <wp:docPr id="28" name="Picture 28"/>
+            <wp:cNvGraphicFramePr>
+              <a:graphicFrameLocks xmlns:a="http://schemas.openxmlformats.org/drawingml/2006/main" noChangeAspect="1"/>
+            </wp:cNvGraphicFramePr>
+            <a:graphic xmlns:a="http://schemas.openxmlformats.org/drawingml/2006/main">
+              <a:graphicData uri="http://schemas.openxmlformats.org/drawingml/2006/picture">
+                <pic:pic xmlns:pic="http://schemas.openxmlformats.org/drawingml/2006/picture">
+                  <pic:nvPicPr>
+                    <pic:cNvPr id="1" name=""/>
+                    <pic:cNvPicPr/>
+                  </pic:nvPicPr>
+                  <pic:blipFill>
+                    <a:blip r:embed="rId14"/>
+                    <a:stretch>
+                      <a:fillRect/>
+                    </a:stretch>
+                  </pic:blipFill>
+                  <pic:spPr>
+                    <a:xfrm>
+                      <a:off x="0" y="0"/>
+                      <a:ext cx="5248275" cy="1276350"/>
+                    </a:xfrm>
+                    <a:prstGeom prst="rect">
+                      <a:avLst/>
+                    </a:prstGeom>
+                  </pic:spPr>
+                </pic:pic>
+              </a:graphicData>
+            </a:graphic>
+          </wp:inline>
+        </w:drawing>
+      </w:r>
+    </w:p>
+    <w:p>
+      <w:r>
+        <w:br w:type="page"/>
+      </w:r>
+    </w:p>
+    <w:p>
+      <w:r>
+        <w:lastRenderedPageBreak/>
+        <w:t xml:space="preserve">Ahora, en la misma ruta que hemos indicado creamos un fichero, en el cual definiremos uno </w:t>
+      </w:r>
+      <w:proofErr w:type="gramStart"/>
+      <w:r>
+        <w:t>de los host</w:t>
+      </w:r>
+      <w:proofErr w:type="gramEnd"/>
+      <w:r>
+        <w:t xml:space="preserve"> y los servicios del host que se van a monitorizar</w:t>
+      </w:r>
+      <w:r>
+        <w:t xml:space="preserve">. Para este ejemplo crearemos el fichero </w:t>
+      </w:r>
+      <w:proofErr w:type="spellStart"/>
+      <w:r>
+        <w:t>apache.cfg</w:t>
+      </w:r>
+      <w:proofErr w:type="spellEnd"/>
+    </w:p>
+    <w:p>
+      <w:r>
+        <w:rPr>
+          <w:noProof/>
+        </w:rPr>
+        <w:drawing>
+          <wp:inline distT="0" distB="0" distL="0" distR="0" wp14:anchorId="5021CB72" wp14:editId="385C2AD9">
+            <wp:extent cx="4171950" cy="1733550"/>
+            <wp:effectExtent l="0" t="0" r="0" b="0"/>
+            <wp:docPr id="29" name="Picture 29"/>
+            <wp:cNvGraphicFramePr>
+              <a:graphicFrameLocks xmlns:a="http://schemas.openxmlformats.org/drawingml/2006/main" noChangeAspect="1"/>
+            </wp:cNvGraphicFramePr>
+            <a:graphic xmlns:a="http://schemas.openxmlformats.org/drawingml/2006/main">
+              <a:graphicData uri="http://schemas.openxmlformats.org/drawingml/2006/picture">
+                <pic:pic xmlns:pic="http://schemas.openxmlformats.org/drawingml/2006/picture">
+                  <pic:nvPicPr>
+                    <pic:cNvPr id="1" name=""/>
+                    <pic:cNvPicPr/>
+                  </pic:nvPicPr>
+                  <pic:blipFill>
+                    <a:blip r:embed="rId15"/>
+                    <a:stretch>
+                      <a:fillRect/>
+                    </a:stretch>
+                  </pic:blipFill>
+                  <pic:spPr>
+                    <a:xfrm>
+                      <a:off x="0" y="0"/>
+                      <a:ext cx="4171950" cy="1733550"/>
+                    </a:xfrm>
+                    <a:prstGeom prst="rect">
+                      <a:avLst/>
+                    </a:prstGeom>
+                  </pic:spPr>
+                </pic:pic>
+              </a:graphicData>
+            </a:graphic>
+          </wp:inline>
+        </w:drawing>
+      </w:r>
+    </w:p>
+    <w:p>
+      <w:r>
+        <w:t xml:space="preserve">Aclaraciones: </w:t>
+      </w:r>
+    </w:p>
+    <w:p>
+      <w:pPr>
+        <w:pStyle w:val="ListParagraph"/>
+        <w:numPr>
+          <w:ilvl w:val="0"/>
+          <w:numId w:val="1"/>
+        </w:numPr>
+      </w:pPr>
+      <w:r>
+        <w:t xml:space="preserve">Use: Con esta directiva se le indica una plantilla de la que heredar la configuración. En caso de conflicto porque una misma directiva se utilice tanto en la plantilla como en la definición del host, siempre tendrá prioridad el valor que se establece en la definición del host. De momento usaremos esta plantilla y mas adelante las veremos </w:t>
+      </w:r>
+      <w:proofErr w:type="spellStart"/>
+      <w:r>
+        <w:t>mas</w:t>
+      </w:r>
+      <w:proofErr w:type="spellEnd"/>
+      <w:r>
+        <w:t xml:space="preserve"> detalladamente.</w:t>
+      </w:r>
+    </w:p>
+    <w:p>
+      <w:pPr>
+        <w:pStyle w:val="ListParagraph"/>
+        <w:numPr>
+          <w:ilvl w:val="0"/>
+          <w:numId w:val="1"/>
+        </w:numPr>
+      </w:pPr>
+      <w:proofErr w:type="spellStart"/>
+      <w:r>
+        <w:t>host_name</w:t>
+      </w:r>
+      <w:proofErr w:type="spellEnd"/>
+      <w:r>
+        <w:t>: Nombre corto usado para identificar el host.</w:t>
+      </w:r>
+    </w:p>
+    <w:p>
+      <w:pPr>
+        <w:pStyle w:val="ListParagraph"/>
+        <w:numPr>
+          <w:ilvl w:val="0"/>
+          <w:numId w:val="1"/>
+        </w:numPr>
+      </w:pPr>
+      <w:r>
+        <w:t>alias: Nombre o descripción usada para identificar al host</w:t>
+      </w:r>
+    </w:p>
+    <w:p>
+      <w:pPr>
+        <w:pStyle w:val="ListParagraph"/>
+        <w:numPr>
+          <w:ilvl w:val="0"/>
+          <w:numId w:val="1"/>
+        </w:numPr>
+      </w:pPr>
+      <w:proofErr w:type="spellStart"/>
+      <w:r>
+        <w:t>address</w:t>
+      </w:r>
+      <w:proofErr w:type="spellEnd"/>
+      <w:r>
+        <w:t>: Dirección IP del equipo a monitorizar (se pueden usar nombres DNS)</w:t>
+      </w:r>
+    </w:p>
+    <w:p>
+      <w:pPr>
+        <w:pStyle w:val="ListParagraph"/>
+        <w:numPr>
+          <w:ilvl w:val="0"/>
+          <w:numId w:val="1"/>
+        </w:numPr>
+      </w:pPr>
+      <w:proofErr w:type="spellStart"/>
+      <w:r>
+        <w:t>max_check_attempts</w:t>
+      </w:r>
+      <w:proofErr w:type="spellEnd"/>
+      <w:r>
+        <w:t>: Cantidad de veces que</w:t>
+      </w:r>
+      <w:r>
+        <w:t xml:space="preserve"> reintentará Nagios comprobar el servicio en caso de error</w:t>
+      </w:r>
+    </w:p>
+    <w:p>
+      <w:pPr>
+        <w:pStyle w:val="ListParagraph"/>
+        <w:numPr>
+          <w:ilvl w:val="0"/>
+          <w:numId w:val="1"/>
+        </w:numPr>
+      </w:pPr>
+      <w:proofErr w:type="spellStart"/>
+      <w:r>
+        <w:t>check_period</w:t>
+      </w:r>
+      <w:proofErr w:type="spellEnd"/>
+      <w:r>
+        <w:t xml:space="preserve">: Horario en el que se comprobará el servicio, hay un fichero con las plantillas de los horarios en </w:t>
+      </w:r>
+      <w:r>
+        <w:rPr>
+          <w:i/>
+        </w:rPr>
+        <w:t>/</w:t>
+      </w:r>
+      <w:proofErr w:type="spellStart"/>
+      <w:r>
+        <w:rPr>
+          <w:i/>
+        </w:rPr>
+        <w:t>usr</w:t>
+      </w:r>
+      <w:proofErr w:type="spellEnd"/>
+      <w:r>
+        <w:rPr>
+          <w:i/>
+        </w:rPr>
+        <w:t>/local/</w:t>
+      </w:r>
+      <w:proofErr w:type="spellStart"/>
+      <w:r>
+        <w:rPr>
+          <w:i/>
+        </w:rPr>
+        <w:t>nagios</w:t>
+      </w:r>
+      <w:proofErr w:type="spellEnd"/>
+      <w:r>
+        <w:rPr>
+          <w:i/>
+        </w:rPr>
+        <w:t>/</w:t>
+      </w:r>
+      <w:proofErr w:type="spellStart"/>
+      <w:r>
+        <w:rPr>
+          <w:i/>
+        </w:rPr>
+        <w:t>etc</w:t>
+      </w:r>
+      <w:proofErr w:type="spellEnd"/>
+      <w:r>
+        <w:rPr>
+          <w:i/>
+        </w:rPr>
+        <w:t>/</w:t>
+      </w:r>
+      <w:proofErr w:type="spellStart"/>
+      <w:r>
+        <w:rPr>
+          <w:i/>
+        </w:rPr>
+        <w:t>objects</w:t>
+      </w:r>
+      <w:proofErr w:type="spellEnd"/>
+      <w:r>
+        <w:rPr>
+          <w:i/>
+        </w:rPr>
+        <w:t>/</w:t>
+      </w:r>
+      <w:proofErr w:type="spellStart"/>
+      <w:r>
+        <w:rPr>
+          <w:i/>
+        </w:rPr>
+        <w:t>timeperiods.cfg</w:t>
+      </w:r>
+      <w:proofErr w:type="spellEnd"/>
+    </w:p>
+    <w:p>
+      <w:pPr>
+        <w:pStyle w:val="ListParagraph"/>
+        <w:numPr>
+          <w:ilvl w:val="0"/>
+          <w:numId w:val="1"/>
+        </w:numPr>
+      </w:pPr>
+      <w:proofErr w:type="spellStart"/>
+      <w:r>
+        <w:t>notification_interval</w:t>
+      </w:r>
+      <w:proofErr w:type="spellEnd"/>
+      <w:r>
+        <w:t>: Intervalo de tiempo entre notificaciones de caída de servicio, expresado en minutos.</w:t>
+      </w:r>
+    </w:p>
+    <w:p>
+      <w:pPr>
+        <w:pStyle w:val="ListParagraph"/>
+        <w:numPr>
+          <w:ilvl w:val="0"/>
+          <w:numId w:val="1"/>
+        </w:numPr>
+      </w:pPr>
+      <w:proofErr w:type="spellStart"/>
+      <w:r>
+        <w:t>notification_period</w:t>
+      </w:r>
+      <w:proofErr w:type="spellEnd"/>
+      <w:r>
+        <w:t xml:space="preserve">: La pesadilla de todo IT, serás notificado 24x7 si el servicio se cae. También hay una definición en la plantilla </w:t>
+      </w:r>
+      <w:proofErr w:type="spellStart"/>
+      <w:r>
+        <w:t>timeperiods.cfg</w:t>
+      </w:r>
+      <w:proofErr w:type="spellEnd"/>
+      <w:r>
+        <w:t xml:space="preserve"> para </w:t>
+      </w:r>
+      <w:proofErr w:type="spellStart"/>
+      <w:r>
+        <w:t>workhours</w:t>
+      </w:r>
+      <w:proofErr w:type="spellEnd"/>
+      <w:r>
+        <w:t xml:space="preserve"> (8x5)</w:t>
+      </w:r>
+    </w:p>
+    <w:p>
+      <w:pPr>
+        <w:pStyle w:val="ListParagraph"/>
+        <w:numPr>
+          <w:ilvl w:val="0"/>
+          <w:numId w:val="1"/>
+        </w:numPr>
+      </w:pPr>
+      <w:proofErr w:type="spellStart"/>
+      <w:r>
+        <w:t>icon_image</w:t>
+      </w:r>
+      <w:proofErr w:type="spellEnd"/>
+      <w:r>
+        <w:t xml:space="preserve">: Añade un icono junto al nombre del objeto. Este ha de ser 40x40 en formato png (preferentemente) o </w:t>
+      </w:r>
+      <w:proofErr w:type="spellStart"/>
+      <w:r>
+        <w:t>jpg</w:t>
+      </w:r>
+      <w:proofErr w:type="spellEnd"/>
+      <w:r>
+        <w:t>.</w:t>
+      </w:r>
+    </w:p>
+    <w:p>
+      <w:r>
+        <w:t xml:space="preserve">Aquí se pueden establecer muchas mas directivas, y no todos los hosts tienen que estar definidos de la misma forma. Unos pueden tener unos valores y unas directivas y otros otras. Incluso </w:t>
+      </w:r>
+      <w:r>
+        <w:t>se puede evitar la utilización de plantillas, aunque siempre se deben incluir algunas directivas que son obligatorias, ya sean puestas explícitamente o heredadas de una plantilla.</w:t>
+      </w:r>
+    </w:p>
+    <w:p>
+      <w:r>
+        <w:br w:type="page"/>
+      </w:r>
+    </w:p>
+    <w:p>
+      <w:pPr>
+        <w:pStyle w:val="Heading3"/>
+      </w:pPr>
+      <w:r>
+        <w:lastRenderedPageBreak/>
+        <w:t xml:space="preserve">Definiendo el </w:t>
+      </w:r>
+      <w:proofErr w:type="spellStart"/>
+      <w:r>
+        <w:t>hostgroup</w:t>
+      </w:r>
+      <w:proofErr w:type="spellEnd"/>
+    </w:p>
+    <w:p>
+      <w:r>
+        <w:t xml:space="preserve">Los </w:t>
+      </w:r>
+      <w:proofErr w:type="spellStart"/>
+      <w:r>
+        <w:t>hostgroup</w:t>
+      </w:r>
+      <w:proofErr w:type="spellEnd"/>
+      <w:r>
+        <w:t xml:space="preserve"> no son </w:t>
+      </w:r>
+      <w:proofErr w:type="gramStart"/>
+      <w:r>
+        <w:t>obligatorios</w:t>
+      </w:r>
+      <w:proofErr w:type="gramEnd"/>
+      <w:r>
+        <w:t xml:space="preserve"> pero pueden ser muy útiles. Estos pueden ser usados para dos cosas:</w:t>
+      </w:r>
+    </w:p>
+    <w:p>
+      <w:pPr>
+        <w:pStyle w:val="ListParagraph"/>
+        <w:numPr>
+          <w:ilvl w:val="0"/>
+          <w:numId w:val="1"/>
+        </w:numPr>
+      </w:pPr>
+      <w:r>
+        <w:t>Agrupar equipos a la hora de visualizarlos en la interfaz web</w:t>
+      </w:r>
+    </w:p>
+    <w:p>
+      <w:pPr>
+        <w:pStyle w:val="ListParagraph"/>
+        <w:numPr>
+          <w:ilvl w:val="0"/>
+          <w:numId w:val="1"/>
+        </w:numPr>
+      </w:pPr>
+      <w:r>
+        <w:t xml:space="preserve">Facilitar la gestión. Por ejemplo, se puede definir un servicio que será aplicado a todos los equipos de un </w:t>
+      </w:r>
+      <w:proofErr w:type="spellStart"/>
+      <w:r>
+        <w:t>hostgroup</w:t>
+      </w:r>
+      <w:proofErr w:type="spellEnd"/>
+      <w:r>
+        <w:t>.</w:t>
+      </w:r>
+    </w:p>
+    <w:p>
+      <w:pPr>
+        <w:rPr>
+          <w:i/>
+        </w:rPr>
+      </w:pPr>
+      <w:r>
+        <w:t xml:space="preserve">En nuestro caso hemos definido los </w:t>
+      </w:r>
+      <w:proofErr w:type="spellStart"/>
+      <w:r>
+        <w:t>hostgroups</w:t>
+      </w:r>
+      <w:proofErr w:type="spellEnd"/>
+      <w:r>
+        <w:t xml:space="preserve"> y los equipos que lo componen en el fichero </w:t>
+      </w:r>
+      <w:r>
+        <w:rPr>
+          <w:i/>
+        </w:rPr>
+        <w:t>/</w:t>
+      </w:r>
+      <w:proofErr w:type="spellStart"/>
+      <w:r>
+        <w:rPr>
+          <w:i/>
+        </w:rPr>
+        <w:t>usr</w:t>
+      </w:r>
+      <w:proofErr w:type="spellEnd"/>
+      <w:r>
+        <w:rPr>
+          <w:i/>
+        </w:rPr>
+        <w:t>/local/</w:t>
+      </w:r>
+      <w:proofErr w:type="spellStart"/>
+      <w:r>
+        <w:rPr>
+          <w:i/>
+        </w:rPr>
+        <w:t>nagios</w:t>
+      </w:r>
+      <w:proofErr w:type="spellEnd"/>
+      <w:r>
+        <w:rPr>
+          <w:i/>
+        </w:rPr>
+        <w:t>/</w:t>
+      </w:r>
+      <w:proofErr w:type="spellStart"/>
+      <w:r>
+        <w:rPr>
+          <w:i/>
+        </w:rPr>
+        <w:t>etc</w:t>
+      </w:r>
+      <w:proofErr w:type="spellEnd"/>
+      <w:r>
+        <w:rPr>
+          <w:i/>
+        </w:rPr>
+        <w:t>/</w:t>
+      </w:r>
+      <w:proofErr w:type="spellStart"/>
+      <w:r>
+        <w:rPr>
+          <w:i/>
+        </w:rPr>
+        <w:t>objects</w:t>
+      </w:r>
+      <w:proofErr w:type="spellEnd"/>
+      <w:r>
+        <w:rPr>
+          <w:i/>
+        </w:rPr>
+        <w:t>/</w:t>
+      </w:r>
+      <w:proofErr w:type="spellStart"/>
+      <w:r>
+        <w:rPr>
+          <w:i/>
+        </w:rPr>
+        <w:t>localhost.cfg</w:t>
+      </w:r>
+      <w:proofErr w:type="spellEnd"/>
+      <w:r>
+        <w:rPr>
+          <w:i/>
+        </w:rPr>
+        <w:t>.</w:t>
+      </w:r>
+      <w:r>
+        <w:rPr>
+          <w:i/>
+        </w:rPr>
+        <w:br/>
+      </w:r>
+      <w:r>
+        <w:rPr>
+          <w:noProof/>
+        </w:rPr>
+        <w:drawing>
+          <wp:inline distT="0" distB="0" distL="0" distR="0" wp14:anchorId="382D2732" wp14:editId="55D20C10">
+            <wp:extent cx="5400040" cy="2046605"/>
+            <wp:effectExtent l="0" t="0" r="0" b="0"/>
+            <wp:docPr id="30" name="Picture 30"/>
+            <wp:cNvGraphicFramePr>
+              <a:graphicFrameLocks xmlns:a="http://schemas.openxmlformats.org/drawingml/2006/main" noChangeAspect="1"/>
+            </wp:cNvGraphicFramePr>
+            <a:graphic xmlns:a="http://schemas.openxmlformats.org/drawingml/2006/main">
+              <a:graphicData uri="http://schemas.openxmlformats.org/drawingml/2006/picture">
+                <pic:pic xmlns:pic="http://schemas.openxmlformats.org/drawingml/2006/picture">
+                  <pic:nvPicPr>
+                    <pic:cNvPr id="1" name=""/>
+                    <pic:cNvPicPr/>
+                  </pic:nvPicPr>
+                  <pic:blipFill>
+                    <a:blip r:embed="rId16"/>
+                    <a:stretch>
+                      <a:fillRect/>
+                    </a:stretch>
+                  </pic:blipFill>
+                  <pic:spPr>
+                    <a:xfrm>
+                      <a:off x="0" y="0"/>
+                      <a:ext cx="5400040" cy="2046605"/>
+                    </a:xfrm>
+                    <a:prstGeom prst="rect">
+                      <a:avLst/>
+                    </a:prstGeom>
+                  </pic:spPr>
+                </pic:pic>
+              </a:graphicData>
+            </a:graphic>
+          </wp:inline>
+        </w:drawing>
+      </w:r>
+    </w:p>
+    <w:p>
+      <w:pPr>
+        <w:pStyle w:val="Heading3"/>
+      </w:pPr>
+      <w:r>
+        <w:t xml:space="preserve">Definiendo </w:t>
+      </w:r>
+      <w:proofErr w:type="spellStart"/>
+      <w:r>
+        <w:t>servicion</w:t>
+      </w:r>
+      <w:proofErr w:type="spellEnd"/>
+      <w:r>
+        <w:t xml:space="preserve"> Linux con </w:t>
+      </w:r>
+      <w:proofErr w:type="spellStart"/>
+      <w:r>
+        <w:t>check_nrpe</w:t>
+      </w:r>
+      <w:proofErr w:type="spellEnd"/>
+      <w:r>
+        <w:t xml:space="preserve"> </w:t>
+      </w:r>
+    </w:p>
+    <w:p>
+      <w:r>
+        <w:t>La definición del servicio la vamos a realizar en el fichero de cada host, aunque se podrían definir los servicios en un fichero independiente</w:t>
+      </w:r>
+      <w:r>
+        <w:t xml:space="preserve">. Por ejemplo, el servicio de </w:t>
+      </w:r>
+      <w:proofErr w:type="spellStart"/>
+      <w:r>
+        <w:t>check_zombie_procs</w:t>
+      </w:r>
+      <w:proofErr w:type="spellEnd"/>
+      <w:r>
+        <w:t xml:space="preserve"> (</w:t>
+      </w:r>
+      <w:proofErr w:type="gramStart"/>
+      <w:r>
+        <w:t>procesos zombi</w:t>
+      </w:r>
+      <w:proofErr w:type="gramEnd"/>
+      <w:r>
+        <w:t>) sería:</w:t>
+      </w:r>
+    </w:p>
+    <w:p>
+      <w:r>
+        <w:rPr>
+          <w:noProof/>
+        </w:rPr>
+        <w:drawing>
+          <wp:inline distT="0" distB="0" distL="0" distR="0" wp14:anchorId="434F2825" wp14:editId="7194C54E">
+            <wp:extent cx="4943475" cy="1152525"/>
+            <wp:effectExtent l="0" t="0" r="9525" b="9525"/>
+            <wp:docPr id="31" name="Picture 31"/>
+            <wp:cNvGraphicFramePr>
+              <a:graphicFrameLocks xmlns:a="http://schemas.openxmlformats.org/drawingml/2006/main" noChangeAspect="1"/>
+            </wp:cNvGraphicFramePr>
+            <a:graphic xmlns:a="http://schemas.openxmlformats.org/drawingml/2006/main">
+              <a:graphicData uri="http://schemas.openxmlformats.org/drawingml/2006/picture">
+                <pic:pic xmlns:pic="http://schemas.openxmlformats.org/drawingml/2006/picture">
+                  <pic:nvPicPr>
+                    <pic:cNvPr id="1" name=""/>
+                    <pic:cNvPicPr/>
+                  </pic:nvPicPr>
+                  <pic:blipFill>
+                    <a:blip r:embed="rId17"/>
+                    <a:stretch>
+                      <a:fillRect/>
+                    </a:stretch>
+                  </pic:blipFill>
+                  <pic:spPr>
+                    <a:xfrm>
+                      <a:off x="0" y="0"/>
+                      <a:ext cx="4943475" cy="1152525"/>
+                    </a:xfrm>
+                    <a:prstGeom prst="rect">
+                      <a:avLst/>
+                    </a:prstGeom>
+                  </pic:spPr>
+                </pic:pic>
+              </a:graphicData>
+            </a:graphic>
+          </wp:inline>
+        </w:drawing>
+      </w:r>
+    </w:p>
+    <w:p>
+      <w:r>
+        <w:t>Aclaraciones:</w:t>
+      </w:r>
+    </w:p>
+    <w:p>
+      <w:pPr>
+        <w:pStyle w:val="ListParagraph"/>
+        <w:numPr>
+          <w:ilvl w:val="0"/>
+          <w:numId w:val="1"/>
+        </w:numPr>
+      </w:pPr>
+      <w:r>
+        <w:t xml:space="preserve">use: Como en el caso de la definición del host, esta directiva se emplea para utilizar </w:t>
+      </w:r>
+      <w:proofErr w:type="spellStart"/>
+      <w:r>
+        <w:t>na</w:t>
+      </w:r>
+      <w:proofErr w:type="spellEnd"/>
+      <w:r>
+        <w:t xml:space="preserve"> plantilla, en este caso </w:t>
+      </w:r>
+      <w:r>
+        <w:rPr>
+          <w:i/>
+        </w:rPr>
+        <w:t>“</w:t>
+      </w:r>
+      <w:proofErr w:type="spellStart"/>
+      <w:r>
+        <w:rPr>
+          <w:i/>
+        </w:rPr>
+        <w:t>generic-service</w:t>
+      </w:r>
+      <w:proofErr w:type="spellEnd"/>
+      <w:r>
+        <w:rPr>
+          <w:i/>
+        </w:rPr>
+        <w:t>”.</w:t>
+      </w:r>
+    </w:p>
+    <w:p>
+      <w:pPr>
+        <w:pStyle w:val="ListParagraph"/>
+        <w:numPr>
+          <w:ilvl w:val="0"/>
+          <w:numId w:val="1"/>
+        </w:numPr>
+      </w:pPr>
+      <w:proofErr w:type="spellStart"/>
+      <w:r>
+        <w:t>host_name</w:t>
+      </w:r>
+      <w:proofErr w:type="spellEnd"/>
+      <w:r>
+        <w:t xml:space="preserve">: Es el nombre del host o hosts a los que se le aplicará la monitorización de este servicio. Si quisiéramos especificar un </w:t>
+      </w:r>
+      <w:proofErr w:type="spellStart"/>
+      <w:r>
+        <w:t>hostgroup</w:t>
+      </w:r>
+      <w:proofErr w:type="spellEnd"/>
+      <w:r>
+        <w:t xml:space="preserve"> podríamos hacerlo utilizando la directiva </w:t>
+      </w:r>
+      <w:proofErr w:type="spellStart"/>
+      <w:r>
+        <w:rPr>
+          <w:i/>
+        </w:rPr>
+        <w:t>hostgroup_name</w:t>
+      </w:r>
+      <w:proofErr w:type="spellEnd"/>
+      <w:r>
+        <w:t xml:space="preserve"> en su lugar. </w:t>
+      </w:r>
+    </w:p>
+    <w:p>
+      <w:pPr>
+        <w:pStyle w:val="ListParagraph"/>
+        <w:numPr>
+          <w:ilvl w:val="0"/>
+          <w:numId w:val="1"/>
+        </w:numPr>
+      </w:pPr>
+      <w:proofErr w:type="spellStart"/>
+      <w:r>
+        <w:t>service_description</w:t>
+      </w:r>
+      <w:proofErr w:type="spellEnd"/>
+      <w:r>
+        <w:t>: Nombre descriptivo para el servicio.</w:t>
+      </w:r>
+    </w:p>
+    <w:p>
+      <w:pPr>
+        <w:pStyle w:val="ListParagraph"/>
+        <w:numPr>
+          <w:ilvl w:val="0"/>
+          <w:numId w:val="1"/>
+        </w:numPr>
+      </w:pPr>
+      <w:proofErr w:type="spellStart"/>
+      <w:r>
+        <w:t>check_command</w:t>
+      </w:r>
+      <w:proofErr w:type="spellEnd"/>
+      <w:r>
+        <w:t xml:space="preserve">: El comando que usará este servicio junto con su variable, en este caso </w:t>
+      </w:r>
+      <w:proofErr w:type="spellStart"/>
+      <w:r>
+        <w:rPr>
+          <w:i/>
+        </w:rPr>
+        <w:t>check_</w:t>
+      </w:r>
+      <w:proofErr w:type="gramStart"/>
+      <w:r>
+        <w:rPr>
+          <w:i/>
+        </w:rPr>
+        <w:t>zombie</w:t>
+      </w:r>
+      <w:proofErr w:type="gramEnd"/>
+      <w:r>
+        <w:rPr>
+          <w:i/>
+        </w:rPr>
+        <w:t>_procs</w:t>
+      </w:r>
+      <w:proofErr w:type="spellEnd"/>
+    </w:p>
+    <w:p>
+      <w:pPr>
+        <w:rPr>
+          <w:rFonts w:asciiTheme="majorHAnsi" w:eastAsiaTheme="majorEastAsia" w:hAnsiTheme="majorHAnsi" w:cstheme="majorBidi"/>
+          <w:color w:val="243F60" w:themeColor="accent1" w:themeShade="7F"/>
+          <w:sz w:val="24"/>
+          <w:szCs w:val="24"/>
+        </w:rPr>
+      </w:pPr>
+      <w:r>
+        <w:br w:type="page"/>
+      </w:r>
+    </w:p>
+    <w:p>
+      <w:pPr>
+        <w:pStyle w:val="Heading3"/>
+      </w:pPr>
+      <w:r>
+        <w:lastRenderedPageBreak/>
+        <w:t>Definiendo el comando</w:t>
+      </w:r>
+    </w:p>
+    <w:p>
+      <w:r>
+        <w:t xml:space="preserve">Por </w:t>
+      </w:r>
+      <w:r>
+        <w:t>ú</w:t>
+      </w:r>
+      <w:r>
+        <w:t xml:space="preserve">ltimo, antes de reiniciar y ver que todo funciona bien tenemos que definir el comando </w:t>
+      </w:r>
+      <w:proofErr w:type="spellStart"/>
+      <w:r>
+        <w:t>check_nrpe</w:t>
+      </w:r>
+      <w:proofErr w:type="spellEnd"/>
+      <w:r>
+        <w:t xml:space="preserve"> en el fichero </w:t>
+      </w:r>
+      <w:r>
+        <w:rPr>
+          <w:i/>
+        </w:rPr>
+        <w:t>/</w:t>
+      </w:r>
+      <w:proofErr w:type="spellStart"/>
+      <w:r>
+        <w:rPr>
+          <w:i/>
+        </w:rPr>
+        <w:t>usr</w:t>
+      </w:r>
+      <w:proofErr w:type="spellEnd"/>
+      <w:r>
+        <w:rPr>
+          <w:i/>
+        </w:rPr>
+        <w:t>/local/</w:t>
+      </w:r>
+      <w:proofErr w:type="spellStart"/>
+      <w:r>
+        <w:rPr>
+          <w:i/>
+        </w:rPr>
+        <w:t>nagios</w:t>
+      </w:r>
+      <w:proofErr w:type="spellEnd"/>
+      <w:r>
+        <w:rPr>
+          <w:i/>
+        </w:rPr>
+        <w:t>/</w:t>
+      </w:r>
+      <w:proofErr w:type="spellStart"/>
+      <w:r>
+        <w:rPr>
+          <w:i/>
+        </w:rPr>
+        <w:t>etc</w:t>
+      </w:r>
+      <w:proofErr w:type="spellEnd"/>
+      <w:r>
+        <w:rPr>
+          <w:i/>
+        </w:rPr>
+        <w:t>/</w:t>
+      </w:r>
+      <w:proofErr w:type="spellStart"/>
+      <w:r>
+        <w:rPr>
+          <w:i/>
+        </w:rPr>
+        <w:t>objects</w:t>
+      </w:r>
+      <w:proofErr w:type="spellEnd"/>
+      <w:r>
+        <w:rPr>
+          <w:i/>
+        </w:rPr>
+        <w:t>/</w:t>
+      </w:r>
+      <w:proofErr w:type="spellStart"/>
+      <w:r>
+        <w:rPr>
+          <w:i/>
+        </w:rPr>
+        <w:t>commands.cfg</w:t>
+      </w:r>
+      <w:proofErr w:type="spellEnd"/>
+      <w:r>
+        <w:t xml:space="preserve">. </w:t>
+      </w:r>
+    </w:p>
+    <w:p>
+      <w:r>
+        <w:rPr>
+          <w:noProof/>
+        </w:rPr>
+        <w:drawing>
+          <wp:inline distT="0" distB="0" distL="0" distR="0" wp14:anchorId="57CC573C" wp14:editId="1B83897D">
+            <wp:extent cx="5400040" cy="583565"/>
+            <wp:effectExtent l="0" t="0" r="0" b="6985"/>
+            <wp:docPr id="32" name="Picture 32"/>
+            <wp:cNvGraphicFramePr>
+              <a:graphicFrameLocks xmlns:a="http://schemas.openxmlformats.org/drawingml/2006/main" noChangeAspect="1"/>
+            </wp:cNvGraphicFramePr>
+            <a:graphic xmlns:a="http://schemas.openxmlformats.org/drawingml/2006/main">
+              <a:graphicData uri="http://schemas.openxmlformats.org/drawingml/2006/picture">
+                <pic:pic xmlns:pic="http://schemas.openxmlformats.org/drawingml/2006/picture">
+                  <pic:nvPicPr>
+                    <pic:cNvPr id="1" name=""/>
+                    <pic:cNvPicPr/>
+                  </pic:nvPicPr>
+                  <pic:blipFill>
+                    <a:blip r:embed="rId18"/>
+                    <a:stretch>
+                      <a:fillRect/>
+                    </a:stretch>
+                  </pic:blipFill>
+                  <pic:spPr>
+                    <a:xfrm>
+                      <a:off x="0" y="0"/>
+                      <a:ext cx="5400040" cy="583565"/>
+                    </a:xfrm>
+                    <a:prstGeom prst="rect">
+                      <a:avLst/>
+                    </a:prstGeom>
+                  </pic:spPr>
+                </pic:pic>
+              </a:graphicData>
+            </a:graphic>
+          </wp:inline>
+        </w:drawing>
+      </w:r>
+    </w:p>
+    <w:p>
+      <w:r>
+        <w:t>En caso de estas usando NRPE sin pasar argumentos desde Nagios no necesitaríamos añadir $ARG2$ en adelante.</w:t>
+      </w:r>
+      <w:r>
+        <w:br/>
+        <w:t xml:space="preserve">Una vez terminado esto ya podemos reiniciar Nagios y ver que la </w:t>
+      </w:r>
+      <w:proofErr w:type="spellStart"/>
+      <w:r>
+        <w:t>monitorizacion</w:t>
+      </w:r>
+      <w:proofErr w:type="spellEnd"/>
+      <w:r>
+        <w:t xml:space="preserve"> se realiza correctamente.</w:t>
+      </w:r>
+      <w:bookmarkStart w:id="8" w:name="_GoBack"/>
+      <w:bookmarkEnd w:id="8"/>
+    </w:p>
+    <w:p>
+      <w:r>
+        <w:br/>
+      </w:r>
+    </w:p>
     <w:sectPr>
-      <w:headerReference w:type="even" r:id="rId12"/>
-      <w:headerReference w:type="default" r:id="rId13"/>
-      <w:footerReference w:type="even" r:id="rId14"/>
-      <w:footerReference w:type="default" r:id="rId15"/>
+      <w:headerReference w:type="even" r:id="rId19"/>
+      <w:headerReference w:type="default" r:id="rId20"/>
+      <w:footerReference w:type="even" r:id="rId21"/>
+      <w:footerReference w:type="default" r:id="rId22"/>
       <w:pgSz w:w="11906" w:h="16838"/>
       <w:pgMar w:top="1417" w:right="1701" w:bottom="1417" w:left="1701" w:header="708" w:footer="708" w:gutter="0"/>
       <w:cols w:space="708"/>
@@ -5627,6 +7360,7 @@
         <w:docPartUnique/>
       </w:docPartObj>
     </w:sdtPr>
+    <w:sdtEndPr/>
     <w:sdtContent>
       <w:p>
         <w:pPr>
@@ -5706,6 +7440,7 @@
         <w:docPartUnique/>
       </w:docPartObj>
     </w:sdtPr>
+    <w:sdtEndPr/>
     <w:sdtContent>
       <w:p>
         <w:pPr>
@@ -5816,7 +7551,21 @@
       <w:rPr>
         <w:lang w:val="es-ES_tradnl"/>
       </w:rPr>
-      <w:t xml:space="preserve"> 6.1, InfluxDB 1.7 y Histou </w:t>
+      <w:t xml:space="preserve"> 6.1, </w:t>
+    </w:r>
+    <w:proofErr w:type="spellStart"/>
+    <w:r>
+      <w:rPr>
+        <w:lang w:val="es-ES_tradnl"/>
+      </w:rPr>
+      <w:t>InfluxDB</w:t>
+    </w:r>
+    <w:proofErr w:type="spellEnd"/>
+    <w:r>
+      <w:rPr>
+        <w:lang w:val="es-ES_tradnl"/>
+      </w:rPr>
+      <w:t xml:space="preserve"> 1.7 y Histou </w:t>
     </w:r>
   </w:p>
   <w:p>
@@ -6256,7 +8005,7 @@
     <w:lsdException w:name="Table Web 2" w:semiHidden="1" w:unhideWhenUsed="1"/>
     <w:lsdException w:name="Table Web 3" w:semiHidden="1" w:unhideWhenUsed="1"/>
     <w:lsdException w:name="Balloon Text" w:semiHidden="1" w:unhideWhenUsed="1"/>
-    <w:lsdException w:name="Table Grid" w:semiHidden="1" w:uiPriority="59" w:unhideWhenUsed="1"/>
+    <w:lsdException w:name="Table Grid" w:uiPriority="59"/>
     <w:lsdException w:name="Table Theme" w:semiHidden="1" w:unhideWhenUsed="1"/>
     <w:lsdException w:name="Placeholder Text" w:semiHidden="1"/>
     <w:lsdException w:name="No Spacing" w:uiPriority="1" w:qFormat="1"/>
@@ -7132,7 +8881,7 @@
 </file>
 
 <file path=customXml/itemProps1.xml><?xml version="1.0" encoding="utf-8"?>
-<ds:datastoreItem xmlns:ds="http://schemas.openxmlformats.org/officeDocument/2006/customXml" ds:itemID="{BEC371ED-67E1-4364-83FA-29ACEA16453A}">
+<ds:datastoreItem xmlns:ds="http://schemas.openxmlformats.org/officeDocument/2006/customXml" ds:itemID="{DEDE5707-7646-4948-A994-0A2EDC81DBFA}">
   <ds:schemaRefs>
     <ds:schemaRef ds:uri="http://schemas.openxmlformats.org/officeDocument/2006/bibliography"/>
   </ds:schemaRefs>

</xml_diff>

<commit_message>
Hard day at office
</commit_message>
<xml_diff>
--- a/Guide.docx
+++ b/Guide.docx
@@ -49,7 +49,7 @@
           <w:r>
             <w:fldChar w:fldCharType="separate"/>
           </w:r>
-          <w:hyperlink w:anchor="_Toc10038584" w:history="1">
+          <w:hyperlink w:anchor="_Toc10115429" w:history="1">
             <w:r>
               <w:rPr>
                 <w:rStyle w:val="Hyperlink"/>
@@ -77,7 +77,7 @@
                 <w:noProof/>
                 <w:webHidden/>
               </w:rPr>
-              <w:instrText xml:space="preserve"> PAGEREF _Toc10038584 \h </w:instrText>
+              <w:instrText xml:space="preserve"> PAGEREF _Toc10115429 \h </w:instrText>
             </w:r>
             <w:r>
               <w:rPr>
@@ -118,7 +118,7 @@
               <w:noProof/>
             </w:rPr>
           </w:pPr>
-          <w:hyperlink w:anchor="_Toc10038585" w:history="1">
+          <w:hyperlink w:anchor="_Toc10115430" w:history="1">
             <w:r>
               <w:rPr>
                 <w:rStyle w:val="Hyperlink"/>
@@ -146,7 +146,7 @@
                 <w:noProof/>
                 <w:webHidden/>
               </w:rPr>
-              <w:instrText xml:space="preserve"> PAGEREF _Toc10038585 \h </w:instrText>
+              <w:instrText xml:space="preserve"> PAGEREF _Toc10115430 \h </w:instrText>
             </w:r>
             <w:r>
               <w:rPr>
@@ -189,7 +189,7 @@
               <w:lang w:eastAsia="es-ES"/>
             </w:rPr>
           </w:pPr>
-          <w:hyperlink w:anchor="_Toc10038586" w:history="1">
+          <w:hyperlink w:anchor="_Toc10115431" w:history="1">
             <w:r>
               <w:rPr>
                 <w:rStyle w:val="Hyperlink"/>
@@ -217,7 +217,7 @@
                 <w:noProof/>
                 <w:webHidden/>
               </w:rPr>
-              <w:instrText xml:space="preserve"> PAGEREF _Toc10038586 \h </w:instrText>
+              <w:instrText xml:space="preserve"> PAGEREF _Toc10115431 \h </w:instrText>
             </w:r>
             <w:r>
               <w:rPr>
@@ -258,7 +258,7 @@
               <w:noProof/>
             </w:rPr>
           </w:pPr>
-          <w:hyperlink w:anchor="_Toc10038587" w:history="1">
+          <w:hyperlink w:anchor="_Toc10115432" w:history="1">
             <w:r>
               <w:rPr>
                 <w:rStyle w:val="Hyperlink"/>
@@ -286,7 +286,7 @@
                 <w:noProof/>
                 <w:webHidden/>
               </w:rPr>
-              <w:instrText xml:space="preserve"> PAGEREF _Toc10038587 \h </w:instrText>
+              <w:instrText xml:space="preserve"> PAGEREF _Toc10115432 \h </w:instrText>
             </w:r>
             <w:r>
               <w:rPr>
@@ -327,7 +327,7 @@
               <w:noProof/>
             </w:rPr>
           </w:pPr>
-          <w:hyperlink w:anchor="_Toc10038588" w:history="1">
+          <w:hyperlink w:anchor="_Toc10115433" w:history="1">
             <w:r>
               <w:rPr>
                 <w:rStyle w:val="Hyperlink"/>
@@ -355,7 +355,7 @@
                 <w:noProof/>
                 <w:webHidden/>
               </w:rPr>
-              <w:instrText xml:space="preserve"> PAGEREF _Toc10038588 \h </w:instrText>
+              <w:instrText xml:space="preserve"> PAGEREF _Toc10115433 \h </w:instrText>
             </w:r>
             <w:r>
               <w:rPr>
@@ -396,7 +396,7 @@
               <w:noProof/>
             </w:rPr>
           </w:pPr>
-          <w:hyperlink w:anchor="_Toc10038589" w:history="1">
+          <w:hyperlink w:anchor="_Toc10115434" w:history="1">
             <w:r>
               <w:rPr>
                 <w:rStyle w:val="Hyperlink"/>
@@ -424,7 +424,7 @@
                 <w:noProof/>
                 <w:webHidden/>
               </w:rPr>
-              <w:instrText xml:space="preserve"> PAGEREF _Toc10038589 \h </w:instrText>
+              <w:instrText xml:space="preserve"> PAGEREF _Toc10115434 \h </w:instrText>
             </w:r>
             <w:r>
               <w:rPr>
@@ -465,7 +465,7 @@
               <w:noProof/>
             </w:rPr>
           </w:pPr>
-          <w:hyperlink w:anchor="_Toc10038590" w:history="1">
+          <w:hyperlink w:anchor="_Toc10115435" w:history="1">
             <w:r>
               <w:rPr>
                 <w:rStyle w:val="Hyperlink"/>
@@ -492,7 +492,7 @@
                 <w:noProof/>
                 <w:webHidden/>
               </w:rPr>
-              <w:instrText xml:space="preserve"> PAGEREF _Toc10038590 \h </w:instrText>
+              <w:instrText xml:space="preserve"> PAGEREF _Toc10115435 \h </w:instrText>
             </w:r>
             <w:r>
               <w:rPr>
@@ -533,7 +533,7 @@
               <w:noProof/>
             </w:rPr>
           </w:pPr>
-          <w:hyperlink w:anchor="_Toc10038591" w:history="1">
+          <w:hyperlink w:anchor="_Toc10115436" w:history="1">
             <w:r>
               <w:rPr>
                 <w:rStyle w:val="Hyperlink"/>
@@ -560,7 +560,7 @@
                 <w:noProof/>
                 <w:webHidden/>
               </w:rPr>
-              <w:instrText xml:space="preserve"> PAGEREF _Toc10038591 \h </w:instrText>
+              <w:instrText xml:space="preserve"> PAGEREF _Toc10115436 \h </w:instrText>
             </w:r>
             <w:r>
               <w:rPr>
@@ -601,7 +601,7 @@
               <w:noProof/>
             </w:rPr>
           </w:pPr>
-          <w:hyperlink w:anchor="_Toc10038592" w:history="1">
+          <w:hyperlink w:anchor="_Toc10115437" w:history="1">
             <w:r>
               <w:rPr>
                 <w:rStyle w:val="Hyperlink"/>
@@ -628,7 +628,7 @@
                 <w:noProof/>
                 <w:webHidden/>
               </w:rPr>
-              <w:instrText xml:space="preserve"> PAGEREF _Toc10038592 \h </w:instrText>
+              <w:instrText xml:space="preserve"> PAGEREF _Toc10115437 \h </w:instrText>
             </w:r>
             <w:r>
               <w:rPr>
@@ -669,7 +669,7 @@
               <w:noProof/>
             </w:rPr>
           </w:pPr>
-          <w:hyperlink w:anchor="_Toc10038593" w:history="1">
+          <w:hyperlink w:anchor="_Toc10115438" w:history="1">
             <w:r>
               <w:rPr>
                 <w:rStyle w:val="Hyperlink"/>
@@ -696,7 +696,7 @@
                 <w:noProof/>
                 <w:webHidden/>
               </w:rPr>
-              <w:instrText xml:space="preserve"> PAGEREF _Toc10038593 \h </w:instrText>
+              <w:instrText xml:space="preserve"> PAGEREF _Toc10115438 \h </w:instrText>
             </w:r>
             <w:r>
               <w:rPr>
@@ -737,7 +737,7 @@
               <w:noProof/>
             </w:rPr>
           </w:pPr>
-          <w:hyperlink w:anchor="_Toc10038594" w:history="1">
+          <w:hyperlink w:anchor="_Toc10115439" w:history="1">
             <w:r>
               <w:rPr>
                 <w:rStyle w:val="Hyperlink"/>
@@ -764,7 +764,7 @@
                 <w:noProof/>
                 <w:webHidden/>
               </w:rPr>
-              <w:instrText xml:space="preserve"> PAGEREF _Toc10038594 \h </w:instrText>
+              <w:instrText xml:space="preserve"> PAGEREF _Toc10115439 \h </w:instrText>
             </w:r>
             <w:r>
               <w:rPr>
@@ -805,7 +805,7 @@
               <w:noProof/>
             </w:rPr>
           </w:pPr>
-          <w:hyperlink w:anchor="_Toc10038595" w:history="1">
+          <w:hyperlink w:anchor="_Toc10115440" w:history="1">
             <w:r>
               <w:rPr>
                 <w:rStyle w:val="Hyperlink"/>
@@ -832,7 +832,7 @@
                 <w:noProof/>
                 <w:webHidden/>
               </w:rPr>
-              <w:instrText xml:space="preserve"> PAGEREF _Toc10038595 \h </w:instrText>
+              <w:instrText xml:space="preserve"> PAGEREF _Toc10115440 \h </w:instrText>
             </w:r>
             <w:r>
               <w:rPr>
@@ -873,7 +873,7 @@
               <w:noProof/>
             </w:rPr>
           </w:pPr>
-          <w:hyperlink w:anchor="_Toc10038596" w:history="1">
+          <w:hyperlink w:anchor="_Toc10115441" w:history="1">
             <w:r>
               <w:rPr>
                 <w:rStyle w:val="Hyperlink"/>
@@ -900,7 +900,7 @@
                 <w:noProof/>
                 <w:webHidden/>
               </w:rPr>
-              <w:instrText xml:space="preserve"> PAGEREF _Toc10038596 \h </w:instrText>
+              <w:instrText xml:space="preserve"> PAGEREF _Toc10115441 \h </w:instrText>
             </w:r>
             <w:r>
               <w:rPr>
@@ -941,7 +941,7 @@
               <w:noProof/>
             </w:rPr>
           </w:pPr>
-          <w:hyperlink w:anchor="_Toc10038597" w:history="1">
+          <w:hyperlink w:anchor="_Toc10115442" w:history="1">
             <w:r>
               <w:rPr>
                 <w:rStyle w:val="Hyperlink"/>
@@ -968,7 +968,7 @@
                 <w:noProof/>
                 <w:webHidden/>
               </w:rPr>
-              <w:instrText xml:space="preserve"> PAGEREF _Toc10038597 \h </w:instrText>
+              <w:instrText xml:space="preserve"> PAGEREF _Toc10115442 \h </w:instrText>
             </w:r>
             <w:r>
               <w:rPr>
@@ -1009,7 +1009,7 @@
               <w:noProof/>
             </w:rPr>
           </w:pPr>
-          <w:hyperlink w:anchor="_Toc10038598" w:history="1">
+          <w:hyperlink w:anchor="_Toc10115443" w:history="1">
             <w:r>
               <w:rPr>
                 <w:rStyle w:val="Hyperlink"/>
@@ -1036,7 +1036,7 @@
                 <w:noProof/>
                 <w:webHidden/>
               </w:rPr>
-              <w:instrText xml:space="preserve"> PAGEREF _Toc10038598 \h </w:instrText>
+              <w:instrText xml:space="preserve"> PAGEREF _Toc10115443 \h </w:instrText>
             </w:r>
             <w:r>
               <w:rPr>
@@ -1077,7 +1077,7 @@
               <w:noProof/>
             </w:rPr>
           </w:pPr>
-          <w:hyperlink w:anchor="_Toc10038599" w:history="1">
+          <w:hyperlink w:anchor="_Toc10115444" w:history="1">
             <w:r>
               <w:rPr>
                 <w:rStyle w:val="Hyperlink"/>
@@ -1104,7 +1104,7 @@
                 <w:noProof/>
                 <w:webHidden/>
               </w:rPr>
-              <w:instrText xml:space="preserve"> PAGEREF _Toc10038599 \h </w:instrText>
+              <w:instrText xml:space="preserve"> PAGEREF _Toc10115444 \h </w:instrText>
             </w:r>
             <w:r>
               <w:rPr>
@@ -1145,7 +1145,7 @@
               <w:noProof/>
             </w:rPr>
           </w:pPr>
-          <w:hyperlink w:anchor="_Toc10038600" w:history="1">
+          <w:hyperlink w:anchor="_Toc10115445" w:history="1">
             <w:r>
               <w:rPr>
                 <w:rStyle w:val="Hyperlink"/>
@@ -1172,7 +1172,7 @@
                 <w:noProof/>
                 <w:webHidden/>
               </w:rPr>
-              <w:instrText xml:space="preserve"> PAGEREF _Toc10038600 \h </w:instrText>
+              <w:instrText xml:space="preserve"> PAGEREF _Toc10115445 \h </w:instrText>
             </w:r>
             <w:r>
               <w:rPr>
@@ -1213,13 +1213,13 @@
               <w:noProof/>
             </w:rPr>
           </w:pPr>
-          <w:hyperlink w:anchor="_Toc10038601" w:history="1">
+          <w:hyperlink w:anchor="_Toc10115446" w:history="1">
             <w:r>
               <w:rPr>
                 <w:rStyle w:val="Hyperlink"/>
                 <w:noProof/>
               </w:rPr>
-              <w:t>Configurando las alertas vía correo</w:t>
+              <w:t>Configurando y modificando las plantillas</w:t>
             </w:r>
             <w:r>
               <w:rPr>
@@ -1240,7 +1240,7 @@
                 <w:noProof/>
                 <w:webHidden/>
               </w:rPr>
-              <w:instrText xml:space="preserve"> PAGEREF _Toc10038601 \h </w:instrText>
+              <w:instrText xml:space="preserve"> PAGEREF _Toc10115446 \h </w:instrText>
             </w:r>
             <w:r>
               <w:rPr>
@@ -1281,12 +1281,148 @@
               <w:noProof/>
             </w:rPr>
           </w:pPr>
-          <w:hyperlink w:anchor="_Toc10038602" w:history="1">
+          <w:hyperlink w:anchor="_Toc10115447" w:history="1">
             <w:r>
               <w:rPr>
                 <w:rStyle w:val="Hyperlink"/>
                 <w:noProof/>
               </w:rPr>
+              <w:t>Modificando plantillas para los hosts</w:t>
+            </w:r>
+            <w:r>
+              <w:rPr>
+                <w:noProof/>
+                <w:webHidden/>
+              </w:rPr>
+              <w:tab/>
+            </w:r>
+            <w:r>
+              <w:rPr>
+                <w:noProof/>
+                <w:webHidden/>
+              </w:rPr>
+              <w:fldChar w:fldCharType="begin"/>
+            </w:r>
+            <w:r>
+              <w:rPr>
+                <w:noProof/>
+                <w:webHidden/>
+              </w:rPr>
+              <w:instrText xml:space="preserve"> PAGEREF _Toc10115447 \h </w:instrText>
+            </w:r>
+            <w:r>
+              <w:rPr>
+                <w:noProof/>
+                <w:webHidden/>
+              </w:rPr>
+            </w:r>
+            <w:r>
+              <w:rPr>
+                <w:noProof/>
+                <w:webHidden/>
+              </w:rPr>
+              <w:fldChar w:fldCharType="separate"/>
+            </w:r>
+            <w:r>
+              <w:rPr>
+                <w:noProof/>
+                <w:webHidden/>
+              </w:rPr>
+              <w:t>13</w:t>
+            </w:r>
+            <w:r>
+              <w:rPr>
+                <w:noProof/>
+                <w:webHidden/>
+              </w:rPr>
+              <w:fldChar w:fldCharType="end"/>
+            </w:r>
+          </w:hyperlink>
+        </w:p>
+        <w:p>
+          <w:pPr>
+            <w:pStyle w:val="TOC2"/>
+            <w:tabs>
+              <w:tab w:val="right" w:leader="dot" w:pos="8494"/>
+            </w:tabs>
+            <w:rPr>
+              <w:noProof/>
+            </w:rPr>
+          </w:pPr>
+          <w:hyperlink w:anchor="_Toc10115448" w:history="1">
+            <w:r>
+              <w:rPr>
+                <w:rStyle w:val="Hyperlink"/>
+                <w:noProof/>
+              </w:rPr>
+              <w:t>Configurando las alertas vía correo</w:t>
+            </w:r>
+            <w:r>
+              <w:rPr>
+                <w:noProof/>
+                <w:webHidden/>
+              </w:rPr>
+              <w:tab/>
+            </w:r>
+            <w:r>
+              <w:rPr>
+                <w:noProof/>
+                <w:webHidden/>
+              </w:rPr>
+              <w:fldChar w:fldCharType="begin"/>
+            </w:r>
+            <w:r>
+              <w:rPr>
+                <w:noProof/>
+                <w:webHidden/>
+              </w:rPr>
+              <w:instrText xml:space="preserve"> PAGEREF _Toc10115448 \h </w:instrText>
+            </w:r>
+            <w:r>
+              <w:rPr>
+                <w:noProof/>
+                <w:webHidden/>
+              </w:rPr>
+            </w:r>
+            <w:r>
+              <w:rPr>
+                <w:noProof/>
+                <w:webHidden/>
+              </w:rPr>
+              <w:fldChar w:fldCharType="separate"/>
+            </w:r>
+            <w:r>
+              <w:rPr>
+                <w:noProof/>
+                <w:webHidden/>
+              </w:rPr>
+              <w:t>15</w:t>
+            </w:r>
+            <w:r>
+              <w:rPr>
+                <w:noProof/>
+                <w:webHidden/>
+              </w:rPr>
+              <w:fldChar w:fldCharType="end"/>
+            </w:r>
+          </w:hyperlink>
+        </w:p>
+        <w:p>
+          <w:pPr>
+            <w:pStyle w:val="TOC3"/>
+            <w:tabs>
+              <w:tab w:val="right" w:leader="dot" w:pos="8494"/>
+            </w:tabs>
+            <w:rPr>
+              <w:noProof/>
+            </w:rPr>
+          </w:pPr>
+          <w:hyperlink w:anchor="_Toc10115449" w:history="1">
+            <w:r>
+              <w:rPr>
+                <w:rStyle w:val="Hyperlink"/>
+                <w:noProof/>
+              </w:rPr>
               <w:t>Instalando y configurando el correo</w:t>
             </w:r>
             <w:r>
@@ -1308,7 +1444,7 @@
                 <w:noProof/>
                 <w:webHidden/>
               </w:rPr>
-              <w:instrText xml:space="preserve"> PAGEREF _Toc10038602 \h </w:instrText>
+              <w:instrText xml:space="preserve"> PAGEREF _Toc10115449 \h </w:instrText>
             </w:r>
             <w:r>
               <w:rPr>
@@ -1328,7 +1464,279 @@
                 <w:noProof/>
                 <w:webHidden/>
               </w:rPr>
-              <w:t>13</w:t>
+              <w:t>15</w:t>
+            </w:r>
+            <w:r>
+              <w:rPr>
+                <w:noProof/>
+                <w:webHidden/>
+              </w:rPr>
+              <w:fldChar w:fldCharType="end"/>
+            </w:r>
+          </w:hyperlink>
+        </w:p>
+        <w:p>
+          <w:pPr>
+            <w:pStyle w:val="TOC3"/>
+            <w:tabs>
+              <w:tab w:val="right" w:leader="dot" w:pos="8494"/>
+            </w:tabs>
+            <w:rPr>
+              <w:noProof/>
+            </w:rPr>
+          </w:pPr>
+          <w:hyperlink w:anchor="_Toc10115450" w:history="1">
+            <w:r>
+              <w:rPr>
+                <w:rStyle w:val="Hyperlink"/>
+                <w:noProof/>
+              </w:rPr>
+              <w:t>Definiendo contactos en Nagios</w:t>
+            </w:r>
+            <w:r>
+              <w:rPr>
+                <w:noProof/>
+                <w:webHidden/>
+              </w:rPr>
+              <w:tab/>
+            </w:r>
+            <w:r>
+              <w:rPr>
+                <w:noProof/>
+                <w:webHidden/>
+              </w:rPr>
+              <w:fldChar w:fldCharType="begin"/>
+            </w:r>
+            <w:r>
+              <w:rPr>
+                <w:noProof/>
+                <w:webHidden/>
+              </w:rPr>
+              <w:instrText xml:space="preserve"> PAGEREF _Toc10115450 \h </w:instrText>
+            </w:r>
+            <w:r>
+              <w:rPr>
+                <w:noProof/>
+                <w:webHidden/>
+              </w:rPr>
+            </w:r>
+            <w:r>
+              <w:rPr>
+                <w:noProof/>
+                <w:webHidden/>
+              </w:rPr>
+              <w:fldChar w:fldCharType="separate"/>
+            </w:r>
+            <w:r>
+              <w:rPr>
+                <w:noProof/>
+                <w:webHidden/>
+              </w:rPr>
+              <w:t>17</w:t>
+            </w:r>
+            <w:r>
+              <w:rPr>
+                <w:noProof/>
+                <w:webHidden/>
+              </w:rPr>
+              <w:fldChar w:fldCharType="end"/>
+            </w:r>
+          </w:hyperlink>
+        </w:p>
+        <w:p>
+          <w:pPr>
+            <w:pStyle w:val="TOC3"/>
+            <w:tabs>
+              <w:tab w:val="right" w:leader="dot" w:pos="8494"/>
+            </w:tabs>
+            <w:rPr>
+              <w:noProof/>
+            </w:rPr>
+          </w:pPr>
+          <w:hyperlink w:anchor="_Toc10115451" w:history="1">
+            <w:r>
+              <w:rPr>
+                <w:rStyle w:val="Hyperlink"/>
+                <w:noProof/>
+              </w:rPr>
+              <w:t>Definiendo el comando para enviar notificaciones</w:t>
+            </w:r>
+            <w:r>
+              <w:rPr>
+                <w:noProof/>
+                <w:webHidden/>
+              </w:rPr>
+              <w:tab/>
+            </w:r>
+            <w:r>
+              <w:rPr>
+                <w:noProof/>
+                <w:webHidden/>
+              </w:rPr>
+              <w:fldChar w:fldCharType="begin"/>
+            </w:r>
+            <w:r>
+              <w:rPr>
+                <w:noProof/>
+                <w:webHidden/>
+              </w:rPr>
+              <w:instrText xml:space="preserve"> PAGEREF _Toc10115451 \h </w:instrText>
+            </w:r>
+            <w:r>
+              <w:rPr>
+                <w:noProof/>
+                <w:webHidden/>
+              </w:rPr>
+            </w:r>
+            <w:r>
+              <w:rPr>
+                <w:noProof/>
+                <w:webHidden/>
+              </w:rPr>
+              <w:fldChar w:fldCharType="separate"/>
+            </w:r>
+            <w:r>
+              <w:rPr>
+                <w:noProof/>
+                <w:webHidden/>
+              </w:rPr>
+              <w:t>18</w:t>
+            </w:r>
+            <w:r>
+              <w:rPr>
+                <w:noProof/>
+                <w:webHidden/>
+              </w:rPr>
+              <w:fldChar w:fldCharType="end"/>
+            </w:r>
+          </w:hyperlink>
+        </w:p>
+        <w:p>
+          <w:pPr>
+            <w:pStyle w:val="TOC3"/>
+            <w:tabs>
+              <w:tab w:val="right" w:leader="dot" w:pos="8494"/>
+            </w:tabs>
+            <w:rPr>
+              <w:noProof/>
+            </w:rPr>
+          </w:pPr>
+          <w:hyperlink w:anchor="_Toc10115452" w:history="1">
+            <w:r>
+              <w:rPr>
+                <w:rStyle w:val="Hyperlink"/>
+                <w:noProof/>
+              </w:rPr>
+              <w:t>Comprobaciones</w:t>
+            </w:r>
+            <w:r>
+              <w:rPr>
+                <w:noProof/>
+                <w:webHidden/>
+              </w:rPr>
+              <w:tab/>
+            </w:r>
+            <w:r>
+              <w:rPr>
+                <w:noProof/>
+                <w:webHidden/>
+              </w:rPr>
+              <w:fldChar w:fldCharType="begin"/>
+            </w:r>
+            <w:r>
+              <w:rPr>
+                <w:noProof/>
+                <w:webHidden/>
+              </w:rPr>
+              <w:instrText xml:space="preserve"> PAGEREF _Toc10115452 \h </w:instrText>
+            </w:r>
+            <w:r>
+              <w:rPr>
+                <w:noProof/>
+                <w:webHidden/>
+              </w:rPr>
+            </w:r>
+            <w:r>
+              <w:rPr>
+                <w:noProof/>
+                <w:webHidden/>
+              </w:rPr>
+              <w:fldChar w:fldCharType="separate"/>
+            </w:r>
+            <w:r>
+              <w:rPr>
+                <w:noProof/>
+                <w:webHidden/>
+              </w:rPr>
+              <w:t>18</w:t>
+            </w:r>
+            <w:r>
+              <w:rPr>
+                <w:noProof/>
+                <w:webHidden/>
+              </w:rPr>
+              <w:fldChar w:fldCharType="end"/>
+            </w:r>
+          </w:hyperlink>
+        </w:p>
+        <w:p>
+          <w:pPr>
+            <w:pStyle w:val="TOC2"/>
+            <w:tabs>
+              <w:tab w:val="right" w:leader="dot" w:pos="8494"/>
+            </w:tabs>
+            <w:rPr>
+              <w:noProof/>
+            </w:rPr>
+          </w:pPr>
+          <w:hyperlink w:anchor="_Toc10115453" w:history="1">
+            <w:r>
+              <w:rPr>
+                <w:rStyle w:val="Hyperlink"/>
+                <w:noProof/>
+              </w:rPr>
+              <w:t>Creando plugins de monitorización</w:t>
+            </w:r>
+            <w:r>
+              <w:rPr>
+                <w:noProof/>
+                <w:webHidden/>
+              </w:rPr>
+              <w:tab/>
+            </w:r>
+            <w:r>
+              <w:rPr>
+                <w:noProof/>
+                <w:webHidden/>
+              </w:rPr>
+              <w:fldChar w:fldCharType="begin"/>
+            </w:r>
+            <w:r>
+              <w:rPr>
+                <w:noProof/>
+                <w:webHidden/>
+              </w:rPr>
+              <w:instrText xml:space="preserve"> PAGEREF _Toc10115453 \h </w:instrText>
+            </w:r>
+            <w:r>
+              <w:rPr>
+                <w:noProof/>
+                <w:webHidden/>
+              </w:rPr>
+            </w:r>
+            <w:r>
+              <w:rPr>
+                <w:noProof/>
+                <w:webHidden/>
+              </w:rPr>
+              <w:fldChar w:fldCharType="separate"/>
+            </w:r>
+            <w:r>
+              <w:rPr>
+                <w:noProof/>
+                <w:webHidden/>
+              </w:rPr>
+              <w:t>19</w:t>
             </w:r>
             <w:r>
               <w:rPr>
@@ -1376,7 +1784,7 @@
           <w:lang w:val="es-ES_tradnl"/>
         </w:rPr>
       </w:pPr>
-      <w:bookmarkStart w:id="0" w:name="_Toc10038584"/>
+      <w:bookmarkStart w:id="0" w:name="_Toc10115429"/>
       <w:r>
         <w:rPr>
           <w:lang w:val="es-ES_tradnl"/>
@@ -1857,7 +2265,7 @@
           <w:lang w:val="es-ES_tradnl"/>
         </w:rPr>
       </w:pPr>
-      <w:bookmarkStart w:id="1" w:name="_Toc10038585"/>
+      <w:bookmarkStart w:id="1" w:name="_Toc10115430"/>
       <w:r>
         <w:rPr>
           <w:lang w:val="es-ES_tradnl"/>
@@ -2088,13 +2496,6 @@
         </w:rPr>
         <w:t>mo se comunican entre ellos es el siguiente:</w:t>
       </w:r>
-    </w:p>
-    <w:p>
-      <w:pPr>
-        <w:rPr>
-          <w:lang w:val="es-ES_tradnl"/>
-        </w:rPr>
-      </w:pPr>
     </w:p>
     <w:p>
       <w:pPr>
@@ -3244,7 +3645,7 @@
           <w:lang w:val="es-ES_tradnl"/>
         </w:rPr>
       </w:pPr>
-      <w:bookmarkStart w:id="2" w:name="_Toc10038586"/>
+      <w:bookmarkStart w:id="2" w:name="_Toc10115431"/>
       <w:r>
         <w:rPr>
           <w:lang w:val="es-ES_tradnl"/>
@@ -3267,7 +3668,7 @@
           <w:lang w:val="es-ES_tradnl"/>
         </w:rPr>
       </w:pPr>
-      <w:bookmarkStart w:id="3" w:name="_Toc10038587"/>
+      <w:bookmarkStart w:id="3" w:name="_Toc10115432"/>
       <w:r>
         <w:rPr>
           <w:lang w:val="es-ES_tradnl"/>
@@ -3686,7 +4087,7 @@
           <w:lang w:val="es-ES_tradnl"/>
         </w:rPr>
       </w:pPr>
-      <w:bookmarkStart w:id="4" w:name="_Toc10038588"/>
+      <w:bookmarkStart w:id="4" w:name="_Toc10115433"/>
       <w:r>
         <w:rPr>
           <w:lang w:val="es-ES_tradnl"/>
@@ -3932,7 +4333,7 @@
           <w:lang w:val="es-ES_tradnl"/>
         </w:rPr>
       </w:pPr>
-      <w:bookmarkStart w:id="5" w:name="_Toc10038589"/>
+      <w:bookmarkStart w:id="5" w:name="_Toc10115434"/>
       <w:r>
         <w:rPr>
           <w:lang w:val="es-ES_tradnl"/>
@@ -4371,7 +4772,7 @@
       <w:pPr>
         <w:pStyle w:val="Heading2"/>
       </w:pPr>
-      <w:bookmarkStart w:id="6" w:name="_Toc10038590"/>
+      <w:bookmarkStart w:id="6" w:name="_Toc10115435"/>
       <w:r>
         <w:t xml:space="preserve">Instalando Nagios </w:t>
       </w:r>
@@ -4591,7 +4992,7 @@
       <w:pPr>
         <w:pStyle w:val="Heading2"/>
       </w:pPr>
-      <w:bookmarkStart w:id="7" w:name="_Toc10038591"/>
+      <w:bookmarkStart w:id="7" w:name="_Toc10115436"/>
       <w:r>
         <w:lastRenderedPageBreak/>
         <w:t>Configuración de la interfaz Web</w:t>
@@ -5924,7 +6325,7 @@
       <w:pPr>
         <w:pStyle w:val="Heading2"/>
       </w:pPr>
-      <w:bookmarkStart w:id="8" w:name="_Toc10038592"/>
+      <w:bookmarkStart w:id="8" w:name="_Toc10115437"/>
       <w:r>
         <w:lastRenderedPageBreak/>
         <w:t>Instalación y configuración de clientes Linux</w:t>
@@ -6005,7 +6406,7 @@
       <w:pPr>
         <w:pStyle w:val="Heading3"/>
       </w:pPr>
-      <w:bookmarkStart w:id="9" w:name="_Toc10038593"/>
+      <w:bookmarkStart w:id="9" w:name="_Toc10115438"/>
       <w:r>
         <w:t>Configurando el host</w:t>
       </w:r>
@@ -6427,7 +6828,7 @@
       <w:pPr>
         <w:pStyle w:val="Heading3"/>
       </w:pPr>
-      <w:bookmarkStart w:id="10" w:name="_Toc10038594"/>
+      <w:bookmarkStart w:id="10" w:name="_Toc10115439"/>
       <w:r>
         <w:lastRenderedPageBreak/>
         <w:t>Personalizando los comandos NRPE</w:t>
@@ -6553,7 +6954,7 @@
       <w:pPr>
         <w:pStyle w:val="Heading3"/>
       </w:pPr>
-      <w:bookmarkStart w:id="11" w:name="_Toc10038595"/>
+      <w:bookmarkStart w:id="11" w:name="_Toc10115440"/>
       <w:r>
         <w:t>Comprobaciones desde Nagios</w:t>
       </w:r>
@@ -6787,7 +7188,7 @@
       <w:pPr>
         <w:pStyle w:val="Heading2"/>
       </w:pPr>
-      <w:bookmarkStart w:id="12" w:name="_Toc10038596"/>
+      <w:bookmarkStart w:id="12" w:name="_Toc10115441"/>
       <w:r>
         <w:lastRenderedPageBreak/>
         <w:t>Configurando Nagios</w:t>
@@ -7007,7 +7408,7 @@
       <w:pPr>
         <w:pStyle w:val="Heading3"/>
       </w:pPr>
-      <w:bookmarkStart w:id="13" w:name="_Toc10038597"/>
+      <w:bookmarkStart w:id="13" w:name="_Toc10115442"/>
       <w:r>
         <w:t>Definiendo el host</w:t>
       </w:r>
@@ -7015,15 +7416,19 @@
     </w:p>
     <w:p>
       <w:r>
-        <w:t xml:space="preserve">Como se ha comentado antes, podemos definir los host donde </w:t>
-      </w:r>
-      <w:proofErr w:type="gramStart"/>
-      <w:r>
-        <w:t>queramos ,siempre</w:t>
-      </w:r>
-      <w:proofErr w:type="gramEnd"/>
-      <w:r>
-        <w:t xml:space="preserve"> que lo indiquemos en el fichero de configuración de Nagios. </w:t>
+        <w:t>Como se ha comentado antes, podemos definir los host</w:t>
+      </w:r>
+      <w:r>
+        <w:t>s</w:t>
+      </w:r>
+      <w:r>
+        <w:t xml:space="preserve"> donde queramos,</w:t>
+      </w:r>
+      <w:r>
+        <w:t xml:space="preserve"> </w:t>
+      </w:r>
+      <w:r>
+        <w:t xml:space="preserve">siempre que lo indiquemos en el fichero de configuración de Nagios. </w:t>
       </w:r>
       <w:r>
         <w:t xml:space="preserve">Con el fin de tener un mayor orden, crearemos un fichero para monitorizar equipos Linux y lo almacenaremos en </w:t>
@@ -7515,7 +7920,7 @@
       <w:pPr>
         <w:pStyle w:val="Heading3"/>
       </w:pPr>
-      <w:bookmarkStart w:id="14" w:name="_Toc10038598"/>
+      <w:bookmarkStart w:id="14" w:name="_Toc10115443"/>
       <w:r>
         <w:lastRenderedPageBreak/>
         <w:t xml:space="preserve">Definiendo el </w:t>
@@ -7730,7 +8135,7 @@
       <w:pPr>
         <w:pStyle w:val="Heading3"/>
       </w:pPr>
-      <w:bookmarkStart w:id="15" w:name="_Toc10038599"/>
+      <w:bookmarkStart w:id="15" w:name="_Toc10115444"/>
       <w:r>
         <w:t>Definiendo servicio</w:t>
       </w:r>
@@ -7970,7 +8375,7 @@
       <w:pPr>
         <w:pStyle w:val="Heading3"/>
       </w:pPr>
-      <w:bookmarkStart w:id="16" w:name="_Toc10038600"/>
+      <w:bookmarkStart w:id="16" w:name="_Toc10115445"/>
       <w:r>
         <w:lastRenderedPageBreak/>
         <w:t>Definiendo el comando</w:t>
@@ -8136,208 +8541,242 @@
       <w:pPr>
         <w:pStyle w:val="Heading2"/>
       </w:pPr>
-      <w:bookmarkStart w:id="17" w:name="_Toc10038601"/>
-      <w:r>
-        <w:t xml:space="preserve">Configurando las alertas </w:t>
-      </w:r>
-      <w:r>
-        <w:t>vía</w:t>
-      </w:r>
-      <w:r>
-        <w:t xml:space="preserve"> correo</w:t>
+      <w:bookmarkStart w:id="17" w:name="_Toc10115446"/>
+      <w:r>
+        <w:t>Configurando y modificando las plantillas</w:t>
       </w:r>
       <w:bookmarkEnd w:id="17"/>
     </w:p>
     <w:p>
       <w:r>
-        <w:t>Una de las características de Nagios es la de poder enviar notificaciones a ciertas personas cuando ocurre algo. Así, si un equipo está apagado, tiene problemas de algún tipo</w:t>
-      </w:r>
-      <w:r>
-        <w:t xml:space="preserve">, un servicio no funciona, </w:t>
-      </w:r>
-      <w:proofErr w:type="spellStart"/>
-      <w:r>
-        <w:t>etc</w:t>
-      </w:r>
-      <w:proofErr w:type="spellEnd"/>
-      <w:r>
-        <w:t>, además de mostrarlo en la interfaz web, podrá enviar una notificación al personal oportuno.</w:t>
+        <w:t xml:space="preserve">Ya hemos visto como definir </w:t>
+      </w:r>
+      <w:r>
+        <w:t xml:space="preserve">hosts, servicios y comandos, pero en estos utilizábamos plantillas y no configurábamos todas las directivas. En este punto vamos a editar el fichero </w:t>
+      </w:r>
+      <w:r>
+        <w:rPr>
+          <w:i/>
+        </w:rPr>
+        <w:t>“</w:t>
+      </w:r>
+      <w:proofErr w:type="spellStart"/>
+      <w:r>
+        <w:rPr>
+          <w:i/>
+        </w:rPr>
+        <w:t>templates.cfg</w:t>
+      </w:r>
+      <w:proofErr w:type="spellEnd"/>
+      <w:r>
+        <w:rPr>
+          <w:i/>
+        </w:rPr>
+        <w:t>”</w:t>
+      </w:r>
+      <w:r>
+        <w:t xml:space="preserve"> que contiene</w:t>
+      </w:r>
+      <w:r>
+        <w:t xml:space="preserve"> plantillas ya definidas para contactos, hosts y servicios.</w:t>
       </w:r>
     </w:p>
     <w:p>
       <w:pPr>
         <w:pStyle w:val="Heading3"/>
       </w:pPr>
-      <w:bookmarkStart w:id="18" w:name="_Toc10038602"/>
-      <w:r>
-        <w:t>Instalando y configurando el correo</w:t>
+      <w:bookmarkStart w:id="18" w:name="_Toc10115447"/>
+      <w:r>
+        <w:t>Modificando plantillas para los hosts</w:t>
       </w:r>
       <w:bookmarkEnd w:id="18"/>
     </w:p>
     <w:p>
       <w:r>
-        <w:t xml:space="preserve">Las alertas por correo pueden configurarse de muchas formas, en nuestro caso lo hemos hecho instalando los paquetes </w:t>
-      </w:r>
-      <w:proofErr w:type="spellStart"/>
-      <w:r>
-        <w:t>mailutils</w:t>
-      </w:r>
-      <w:proofErr w:type="spellEnd"/>
-      <w:r>
-        <w:t xml:space="preserve"> y </w:t>
-      </w:r>
-      <w:proofErr w:type="spellStart"/>
-      <w:r>
-        <w:t>postfix</w:t>
-      </w:r>
-      <w:proofErr w:type="spellEnd"/>
-      <w:r>
-        <w:t xml:space="preserve">, que permitirán a nuestro servidor Nagios enviar correos al exterior. En nuestro caso, y para evitar que los correos acaben en la bandeja de spam, hemos creado una cuenta de correo en Gmail, la cual configuraremos como </w:t>
-      </w:r>
-      <w:proofErr w:type="spellStart"/>
-      <w:r>
-        <w:t>smtp</w:t>
-      </w:r>
-      <w:proofErr w:type="spellEnd"/>
-      <w:r>
-        <w:t xml:space="preserve"> en el servicio de </w:t>
-      </w:r>
-      <w:proofErr w:type="spellStart"/>
-      <w:r>
-        <w:t>postfix</w:t>
-      </w:r>
-      <w:proofErr w:type="spellEnd"/>
-      <w:r>
-        <w:t xml:space="preserve"> para enviar desde ahí los correos. Comenzamos por instalar los paquetes necesarios: </w:t>
-      </w:r>
-      <w:r>
-        <w:br/>
-        <w:t xml:space="preserve"> | # </w:t>
-      </w:r>
-      <w:proofErr w:type="spellStart"/>
-      <w:r>
-        <w:t>apt-get</w:t>
-      </w:r>
-      <w:proofErr w:type="spellEnd"/>
-      <w:r>
-        <w:t xml:space="preserve"> </w:t>
-      </w:r>
-      <w:proofErr w:type="spellStart"/>
-      <w:r>
-        <w:t>install</w:t>
-      </w:r>
-      <w:proofErr w:type="spellEnd"/>
-      <w:r>
-        <w:t xml:space="preserve"> </w:t>
-      </w:r>
-      <w:proofErr w:type="spellStart"/>
-      <w:r>
-        <w:t>postfix</w:t>
-      </w:r>
-      <w:proofErr w:type="spellEnd"/>
-      <w:r>
-        <w:t xml:space="preserve"> </w:t>
-      </w:r>
-      <w:proofErr w:type="spellStart"/>
-      <w:r>
-        <w:t>mailutils</w:t>
-      </w:r>
-      <w:proofErr w:type="spellEnd"/>
-    </w:p>
-    <w:p>
-      <w:r>
-        <w:t xml:space="preserve">Durante la instalación de </w:t>
-      </w:r>
-      <w:proofErr w:type="spellStart"/>
-      <w:r>
-        <w:t>postfix</w:t>
-      </w:r>
-      <w:proofErr w:type="spellEnd"/>
-      <w:r>
-        <w:t xml:space="preserve"> nos saldrá una ventana en la que podremos configurar el tipo y nombre de nuestro servidor de correo. En nuestro caso elegimos Internet </w:t>
-      </w:r>
-      <w:proofErr w:type="spellStart"/>
-      <w:r>
-        <w:t>Site</w:t>
-      </w:r>
-      <w:proofErr w:type="spellEnd"/>
-      <w:r>
-        <w:t xml:space="preserve"> y de nombre podemos usar el que </w:t>
-      </w:r>
-      <w:proofErr w:type="spellStart"/>
-      <w:r>
-        <w:t>mas</w:t>
-      </w:r>
-      <w:proofErr w:type="spellEnd"/>
-      <w:r>
-        <w:t xml:space="preserve"> nos guste (</w:t>
-      </w:r>
-      <w:proofErr w:type="spellStart"/>
+        <w:t xml:space="preserve">Si vamos al fichero </w:t>
+      </w:r>
+      <w:r>
+        <w:rPr>
+          <w:i/>
+        </w:rPr>
+        <w:t>“</w:t>
+      </w:r>
+      <w:proofErr w:type="spellStart"/>
+      <w:r>
+        <w:rPr>
+          <w:i/>
+        </w:rPr>
+        <w:t>templates.cfg</w:t>
+      </w:r>
+      <w:proofErr w:type="spellEnd"/>
+      <w:r>
+        <w:rPr>
+          <w:i/>
+        </w:rPr>
+        <w:t>”</w:t>
+      </w:r>
+      <w:r>
+        <w:t xml:space="preserve"> veremos cinco plantillas predefinidas para los hosts</w:t>
+      </w:r>
+    </w:p>
+    <w:p>
+      <w:pPr>
+        <w:pStyle w:val="ListParagraph"/>
+        <w:numPr>
+          <w:ilvl w:val="0"/>
+          <w:numId w:val="1"/>
+        </w:numPr>
+      </w:pPr>
+      <w:proofErr w:type="spellStart"/>
+      <w:r>
+        <w:t>generic</w:t>
+      </w:r>
+      <w:proofErr w:type="spellEnd"/>
+      <w:r>
+        <w:t xml:space="preserve">-host: Plantilla genérica que usan el resto de </w:t>
+      </w:r>
       <w:proofErr w:type="gramStart"/>
       <w:r>
-        <w:t>nagios.</w:t>
-      </w:r>
-      <w:r>
-        <w:t>alerts</w:t>
-      </w:r>
-      <w:proofErr w:type="spellEnd"/>
+        <w:t>plantillas</w:t>
+      </w:r>
       <w:proofErr w:type="gramEnd"/>
-      <w:r>
-        <w:t xml:space="preserve"> en nuestro caso)</w:t>
-      </w:r>
-      <w:r>
-        <w:t xml:space="preserve">. Al finalizar la instalación debemos de configurar </w:t>
-      </w:r>
-      <w:proofErr w:type="spellStart"/>
-      <w:r>
-        <w:t>postfix</w:t>
-      </w:r>
-      <w:proofErr w:type="spellEnd"/>
-      <w:r>
-        <w:t>, para ello editamos el fichero “</w:t>
-      </w:r>
-      <w:r>
-        <w:rPr>
-          <w:i/>
-        </w:rPr>
-        <w:t>/</w:t>
-      </w:r>
-      <w:proofErr w:type="spellStart"/>
-      <w:r>
-        <w:rPr>
-          <w:i/>
-        </w:rPr>
-        <w:t>etc</w:t>
-      </w:r>
-      <w:proofErr w:type="spellEnd"/>
-      <w:r>
-        <w:rPr>
-          <w:i/>
-        </w:rPr>
-        <w:t>/</w:t>
-      </w:r>
-      <w:proofErr w:type="spellStart"/>
-      <w:r>
-        <w:rPr>
-          <w:i/>
-        </w:rPr>
-        <w:t>postfix</w:t>
-      </w:r>
-      <w:proofErr w:type="spellEnd"/>
-      <w:r>
-        <w:rPr>
-          <w:i/>
-        </w:rPr>
-        <w:t>/main.cf”</w:t>
-      </w:r>
-      <w:r>
-        <w:t xml:space="preserve">. </w:t>
-      </w:r>
-      <w:r>
-        <w:t>Al final del fichero añadiremos las siguientes líneas, sirven para indicar el certificado de seguridad (usaremos uno local) y las credenciales de la cuenta.</w:t>
-      </w:r>
-      <w:r>
-        <w:t xml:space="preserve"> Las líneas que ya se encuentren en el fichero se recomienda comentarlas.</w:t>
+    </w:p>
+    <w:p>
+      <w:pPr>
+        <w:pStyle w:val="ListParagraph"/>
+        <w:numPr>
+          <w:ilvl w:val="0"/>
+          <w:numId w:val="1"/>
+        </w:numPr>
+      </w:pPr>
+      <w:proofErr w:type="spellStart"/>
+      <w:r>
+        <w:t>linux</w:t>
+      </w:r>
+      <w:proofErr w:type="spellEnd"/>
+      <w:r>
+        <w:t>-server: Plantilla para servidores Linux</w:t>
+      </w:r>
+    </w:p>
+    <w:p>
+      <w:pPr>
+        <w:pStyle w:val="ListParagraph"/>
+        <w:numPr>
+          <w:ilvl w:val="0"/>
+          <w:numId w:val="1"/>
+        </w:numPr>
+      </w:pPr>
+      <w:proofErr w:type="spellStart"/>
+      <w:r>
+        <w:t>windows</w:t>
+      </w:r>
+      <w:proofErr w:type="spellEnd"/>
+      <w:r>
+        <w:t>-server: Plantilla para servidores Windows.</w:t>
+      </w:r>
+    </w:p>
+    <w:p>
+      <w:pPr>
+        <w:pStyle w:val="ListParagraph"/>
+        <w:numPr>
+          <w:ilvl w:val="0"/>
+          <w:numId w:val="1"/>
+        </w:numPr>
+      </w:pPr>
+      <w:proofErr w:type="spellStart"/>
+      <w:r>
+        <w:t>generic-printer</w:t>
+      </w:r>
+      <w:proofErr w:type="spellEnd"/>
+      <w:r>
+        <w:t>: Plantilla para monitorizar impresoras.</w:t>
+      </w:r>
+    </w:p>
+    <w:p>
+      <w:pPr>
+        <w:pStyle w:val="ListParagraph"/>
+        <w:numPr>
+          <w:ilvl w:val="0"/>
+          <w:numId w:val="1"/>
+        </w:numPr>
+      </w:pPr>
+      <w:proofErr w:type="spellStart"/>
+      <w:r>
+        <w:t>generic-switch</w:t>
+      </w:r>
+      <w:proofErr w:type="spellEnd"/>
+      <w:r>
+        <w:t xml:space="preserve">: Plantilla para monitorizar </w:t>
+      </w:r>
+      <w:proofErr w:type="spellStart"/>
+      <w:r>
+        <w:t>switches</w:t>
+      </w:r>
+      <w:proofErr w:type="spellEnd"/>
+      <w:r>
+        <w:t>.</w:t>
+      </w:r>
+    </w:p>
+    <w:p>
+      <w:pPr>
+        <w:pStyle w:val="Heading4"/>
+      </w:pPr>
+      <w:r>
+        <w:t xml:space="preserve">Plantilla </w:t>
+      </w:r>
+      <w:proofErr w:type="spellStart"/>
+      <w:r>
+        <w:t>generic</w:t>
+      </w:r>
+      <w:proofErr w:type="spellEnd"/>
+      <w:r>
+        <w:t>-host</w:t>
+      </w:r>
+    </w:p>
+    <w:p>
+      <w:r>
+        <w:t>Al ser la plantilla genérica</w:t>
+      </w:r>
+      <w:r>
+        <w:t>,</w:t>
+      </w:r>
+      <w:r>
+        <w:t xml:space="preserve"> usada por el resto de </w:t>
+      </w:r>
+      <w:proofErr w:type="gramStart"/>
+      <w:r>
+        <w:t>plantillas</w:t>
+      </w:r>
+      <w:proofErr w:type="gramEnd"/>
+      <w:r>
+        <w:t>,</w:t>
+      </w:r>
+      <w:r>
+        <w:t xml:space="preserve"> hay en ella ciertas directivas </w:t>
+      </w:r>
+      <w:r>
+        <w:t>que conviene tener en cuenta para personalizar nuestro sistema de monitorización. La mayoría de sus directivas tiene valor “</w:t>
+      </w:r>
+      <w:proofErr w:type="gramStart"/>
+      <w:r>
+        <w:t>0”(</w:t>
+      </w:r>
+      <w:proofErr w:type="gramEnd"/>
+      <w:r>
+        <w:t xml:space="preserve">desactivado) </w:t>
+      </w:r>
+      <w:proofErr w:type="spellStart"/>
+      <w:r>
+        <w:t>ó</w:t>
+      </w:r>
+      <w:proofErr w:type="spellEnd"/>
+      <w:r>
+        <w:t xml:space="preserve"> “1”(activado).</w:t>
+      </w:r>
+    </w:p>
+    <w:p>
+      <w:r>
+        <w:t>Aunque definamos en esta plantilla algunas directivas con un valor, luego en la plantilla del host donde la apliquemos podemos llamar a cualquier directiva de esta misma plantilla para asignarle un valor diferente si fuese necesario.</w:t>
       </w:r>
     </w:p>
     <w:p>
@@ -8346,10 +8785,10 @@
           <w:noProof/>
         </w:rPr>
         <w:drawing>
-          <wp:inline distT="0" distB="0" distL="0" distR="0" wp14:anchorId="4C63E8C7" wp14:editId="4ADCACD6">
-            <wp:extent cx="4400550" cy="866775"/>
-            <wp:effectExtent l="0" t="0" r="0" b="9525"/>
-            <wp:docPr id="33" name="Picture 33"/>
+          <wp:inline distT="0" distB="0" distL="0" distR="0" wp14:anchorId="2484039F" wp14:editId="25F2C36F">
+            <wp:extent cx="4524375" cy="2124075"/>
+            <wp:effectExtent l="0" t="0" r="9525" b="9525"/>
+            <wp:docPr id="42" name="Picture 42"/>
             <wp:cNvGraphicFramePr>
               <a:graphicFrameLocks xmlns:a="http://schemas.openxmlformats.org/drawingml/2006/main" noChangeAspect="1"/>
             </wp:cNvGraphicFramePr>
@@ -8369,7 +8808,7 @@
                   <pic:spPr>
                     <a:xfrm>
                       <a:off x="0" y="0"/>
-                      <a:ext cx="4400550" cy="866775"/>
+                      <a:ext cx="4524375" cy="2124075"/>
                     </a:xfrm>
                     <a:prstGeom prst="rect">
                       <a:avLst/>
@@ -8384,13 +8823,157 @@
     </w:p>
     <w:p>
       <w:r>
-        <w:br w:type="page"/>
-      </w:r>
-    </w:p>
-    <w:p>
-      <w:r>
         <w:lastRenderedPageBreak/>
-        <w:t>En el mismo fichero deberemos editar/incluir las siguientes líneas.</w:t>
+        <w:t>Algunas de las directivas que podemos encontrar en esta plantilla son:</w:t>
+      </w:r>
+    </w:p>
+    <w:p>
+      <w:pPr>
+        <w:pStyle w:val="ListParagraph"/>
+        <w:numPr>
+          <w:ilvl w:val="0"/>
+          <w:numId w:val="1"/>
+        </w:numPr>
+      </w:pPr>
+      <w:proofErr w:type="spellStart"/>
+      <w:r>
+        <w:t>name</w:t>
+      </w:r>
+      <w:proofErr w:type="spellEnd"/>
+      <w:r>
+        <w:t>: Nombre utilizado para la directiva</w:t>
+      </w:r>
+    </w:p>
+    <w:p>
+      <w:pPr>
+        <w:pStyle w:val="ListParagraph"/>
+        <w:numPr>
+          <w:ilvl w:val="0"/>
+          <w:numId w:val="1"/>
+        </w:numPr>
+      </w:pPr>
+      <w:proofErr w:type="spellStart"/>
+      <w:r>
+        <w:t>notifications_enabled</w:t>
+      </w:r>
+      <w:proofErr w:type="spellEnd"/>
+      <w:r>
+        <w:t xml:space="preserve">: Si está activada </w:t>
+      </w:r>
+      <w:r>
+        <w:t xml:space="preserve">enviará </w:t>
+      </w:r>
+      <w:proofErr w:type="spellStart"/>
+      <w:r>
+        <w:t>notificacioens</w:t>
+      </w:r>
+      <w:proofErr w:type="spellEnd"/>
+      <w:r>
+        <w:t xml:space="preserve"> al/los contacto/s definidos.</w:t>
+      </w:r>
+    </w:p>
+    <w:p>
+      <w:pPr>
+        <w:pStyle w:val="ListParagraph"/>
+        <w:numPr>
+          <w:ilvl w:val="0"/>
+          <w:numId w:val="1"/>
+        </w:numPr>
+      </w:pPr>
+      <w:proofErr w:type="spellStart"/>
+      <w:r>
+        <w:t>event_handler_enabled</w:t>
+      </w:r>
+      <w:proofErr w:type="spellEnd"/>
+      <w:r>
+        <w:t xml:space="preserve">: Habilita o no el control de eventos, útil para lanzar un evento en caso de alerta, </w:t>
+      </w:r>
+      <w:proofErr w:type="spellStart"/>
+      <w:proofErr w:type="gramStart"/>
+      <w:r>
+        <w:t>p.ej</w:t>
+      </w:r>
+      <w:proofErr w:type="spellEnd"/>
+      <w:proofErr w:type="gramEnd"/>
+      <w:r>
+        <w:t xml:space="preserve">: levantar un servicio tras un numero de comprobaciones con resultado </w:t>
+      </w:r>
+      <w:proofErr w:type="spellStart"/>
+      <w:r>
+        <w:t>critical</w:t>
+      </w:r>
+      <w:proofErr w:type="spellEnd"/>
+      <w:r>
+        <w:t>.</w:t>
+      </w:r>
+    </w:p>
+    <w:p>
+      <w:pPr>
+        <w:pStyle w:val="ListParagraph"/>
+        <w:numPr>
+          <w:ilvl w:val="0"/>
+          <w:numId w:val="1"/>
+        </w:numPr>
+      </w:pPr>
+      <w:proofErr w:type="spellStart"/>
+      <w:r>
+        <w:t>Flap_detection_enabled</w:t>
+      </w:r>
+      <w:proofErr w:type="spellEnd"/>
+      <w:r>
+        <w:t>: Habilita o no la</w:t>
+      </w:r>
+      <w:r>
+        <w:t xml:space="preserve"> detección de “</w:t>
+      </w:r>
+      <w:proofErr w:type="spellStart"/>
+      <w:r>
+        <w:t>flapping</w:t>
+      </w:r>
+      <w:proofErr w:type="spellEnd"/>
+      <w:r>
+        <w:t>”.</w:t>
+      </w:r>
+    </w:p>
+    <w:p>
+      <w:pPr>
+        <w:pStyle w:val="ListParagraph"/>
+        <w:numPr>
+          <w:ilvl w:val="0"/>
+          <w:numId w:val="1"/>
+        </w:numPr>
+      </w:pPr>
+      <w:proofErr w:type="spellStart"/>
+      <w:r>
+        <w:t>Notification_period</w:t>
+      </w:r>
+      <w:proofErr w:type="spellEnd"/>
+      <w:r>
+        <w:t xml:space="preserve">: Especifica el nombre del “time </w:t>
+      </w:r>
+      <w:proofErr w:type="spellStart"/>
+      <w:r>
+        <w:t>period</w:t>
+      </w:r>
+      <w:proofErr w:type="spellEnd"/>
+      <w:r>
+        <w:t xml:space="preserve">” en el que se permite el envío de notificaciones. </w:t>
+      </w:r>
+    </w:p>
+    <w:p>
+      <w:pPr>
+        <w:pStyle w:val="Heading4"/>
+      </w:pPr>
+      <w:r>
+        <w:t xml:space="preserve">Plantilla </w:t>
+      </w:r>
+      <w:proofErr w:type="spellStart"/>
+      <w:r>
+        <w:t>linux</w:t>
+      </w:r>
+      <w:proofErr w:type="spellEnd"/>
+      <w:r>
+        <w:t>-server</w:t>
       </w:r>
     </w:p>
     <w:p>
@@ -8399,10 +8982,10 @@
           <w:noProof/>
         </w:rPr>
         <w:drawing>
-          <wp:inline distT="0" distB="0" distL="0" distR="0" wp14:anchorId="4C423A9B" wp14:editId="16811A49">
-            <wp:extent cx="5400040" cy="1391920"/>
-            <wp:effectExtent l="0" t="0" r="0" b="0"/>
-            <wp:docPr id="34" name="Picture 34"/>
+          <wp:inline distT="0" distB="0" distL="0" distR="0" wp14:anchorId="533832A3" wp14:editId="280BA104">
+            <wp:extent cx="4638675" cy="2867025"/>
+            <wp:effectExtent l="0" t="0" r="9525" b="9525"/>
+            <wp:docPr id="43" name="Picture 43"/>
             <wp:cNvGraphicFramePr>
               <a:graphicFrameLocks xmlns:a="http://schemas.openxmlformats.org/drawingml/2006/main" noChangeAspect="1"/>
             </wp:cNvGraphicFramePr>
@@ -8422,6 +9005,625 @@
                   <pic:spPr>
                     <a:xfrm>
                       <a:off x="0" y="0"/>
+                      <a:ext cx="4638675" cy="2867025"/>
+                    </a:xfrm>
+                    <a:prstGeom prst="rect">
+                      <a:avLst/>
+                    </a:prstGeom>
+                  </pic:spPr>
+                </pic:pic>
+              </a:graphicData>
+            </a:graphic>
+          </wp:inline>
+        </w:drawing>
+      </w:r>
+    </w:p>
+    <w:p>
+      <w:r>
+        <w:t xml:space="preserve">Aquí podemos observar que algunas directivas se repiten y </w:t>
+      </w:r>
+      <w:proofErr w:type="spellStart"/>
+      <w:r>
+        <w:t>sobreescriben</w:t>
+      </w:r>
+      <w:proofErr w:type="spellEnd"/>
+      <w:r>
+        <w:t>:</w:t>
+      </w:r>
+    </w:p>
+    <w:p>
+      <w:pPr>
+        <w:pStyle w:val="ListParagraph"/>
+        <w:numPr>
+          <w:ilvl w:val="0"/>
+          <w:numId w:val="1"/>
+        </w:numPr>
+      </w:pPr>
+      <w:proofErr w:type="spellStart"/>
+      <w:r>
+        <w:t>check_period</w:t>
+      </w:r>
+      <w:proofErr w:type="spellEnd"/>
+      <w:r>
+        <w:t xml:space="preserve">: Al igual que se puede indicar el time </w:t>
+      </w:r>
+      <w:proofErr w:type="spellStart"/>
+      <w:r>
+        <w:t>period</w:t>
+      </w:r>
+      <w:proofErr w:type="spellEnd"/>
+      <w:r>
+        <w:t xml:space="preserve"> en el que se pueden enviar notificaciones, también se puede establecer uno para indicar cuando se monitorizará.</w:t>
+      </w:r>
+    </w:p>
+    <w:p>
+      <w:pPr>
+        <w:pStyle w:val="ListParagraph"/>
+        <w:numPr>
+          <w:ilvl w:val="0"/>
+          <w:numId w:val="1"/>
+        </w:numPr>
+      </w:pPr>
+      <w:proofErr w:type="spellStart"/>
+      <w:r>
+        <w:t>check_interval</w:t>
+      </w:r>
+      <w:proofErr w:type="spellEnd"/>
+      <w:r>
+        <w:t>: Indica cada cuanto tiempo se comprobará el objeto. Expresado en minutos.</w:t>
+      </w:r>
+    </w:p>
+    <w:p>
+      <w:pPr>
+        <w:pStyle w:val="ListParagraph"/>
+        <w:numPr>
+          <w:ilvl w:val="0"/>
+          <w:numId w:val="1"/>
+        </w:numPr>
+      </w:pPr>
+      <w:proofErr w:type="spellStart"/>
+      <w:r>
+        <w:t>retry_interval</w:t>
+      </w:r>
+      <w:proofErr w:type="spellEnd"/>
+      <w:r>
+        <w:t xml:space="preserve">: Si un host cambia de estado hará los </w:t>
+      </w:r>
+      <w:proofErr w:type="spellStart"/>
+      <w:r>
+        <w:t>checks</w:t>
+      </w:r>
+      <w:proofErr w:type="spellEnd"/>
+      <w:r>
+        <w:t xml:space="preserve"> con mas frecuencia hasta que cambie a un estado de tipo HARD. Expresado en minutos.</w:t>
+      </w:r>
+    </w:p>
+    <w:p>
+      <w:pPr>
+        <w:pStyle w:val="ListParagraph"/>
+        <w:numPr>
+          <w:ilvl w:val="0"/>
+          <w:numId w:val="1"/>
+        </w:numPr>
+      </w:pPr>
+      <w:proofErr w:type="spellStart"/>
+      <w:r>
+        <w:t>max_check_attempts</w:t>
+      </w:r>
+      <w:proofErr w:type="spellEnd"/>
+      <w:r>
+        <w:t xml:space="preserve">: Numero de </w:t>
+      </w:r>
+      <w:proofErr w:type="spellStart"/>
+      <w:r>
+        <w:t>checks</w:t>
+      </w:r>
+      <w:proofErr w:type="spellEnd"/>
+      <w:r>
+        <w:t xml:space="preserve"> que hará cuan</w:t>
+      </w:r>
+      <w:r>
+        <w:t>do el objeto cambie a un estado que no sea OK.</w:t>
+      </w:r>
+    </w:p>
+    <w:p>
+      <w:pPr>
+        <w:pStyle w:val="ListParagraph"/>
+        <w:numPr>
+          <w:ilvl w:val="0"/>
+          <w:numId w:val="1"/>
+        </w:numPr>
+      </w:pPr>
+      <w:proofErr w:type="spellStart"/>
+      <w:r>
+        <w:t>check_command</w:t>
+      </w:r>
+      <w:proofErr w:type="spellEnd"/>
+      <w:r>
+        <w:t>: Comando utilizado para, en este caso, comprobar si el host está encendido.</w:t>
+      </w:r>
+    </w:p>
+    <w:p>
+      <w:pPr>
+        <w:pStyle w:val="ListParagraph"/>
+        <w:numPr>
+          <w:ilvl w:val="0"/>
+          <w:numId w:val="1"/>
+        </w:numPr>
+      </w:pPr>
+      <w:proofErr w:type="spellStart"/>
+      <w:r>
+        <w:t>notification_interval</w:t>
+      </w:r>
+      <w:proofErr w:type="spellEnd"/>
+      <w:r>
+        <w:t>: Indica el tiempo en minutos que esperará hasta enviar una nueva notificación si el host aún sigue en un estado que no sea OK.</w:t>
+      </w:r>
+    </w:p>
+    <w:p>
+      <w:pPr>
+        <w:pStyle w:val="ListParagraph"/>
+        <w:numPr>
+          <w:ilvl w:val="0"/>
+          <w:numId w:val="1"/>
+        </w:numPr>
+      </w:pPr>
+      <w:proofErr w:type="spellStart"/>
+      <w:r>
+        <w:t>notification_options</w:t>
+      </w:r>
+      <w:proofErr w:type="spellEnd"/>
+      <w:r>
+        <w:t>: Especifica que tipo de notificaciones se enviarán. Se pueden enviar notificaciones cuando el host pase a estos estados:</w:t>
+      </w:r>
+    </w:p>
+    <w:p>
+      <w:pPr>
+        <w:pStyle w:val="ListParagraph"/>
+        <w:numPr>
+          <w:ilvl w:val="1"/>
+          <w:numId w:val="1"/>
+        </w:numPr>
+      </w:pPr>
+      <w:r>
+        <w:t xml:space="preserve">w: </w:t>
+      </w:r>
+      <w:proofErr w:type="spellStart"/>
+      <w:r>
+        <w:t>Warning</w:t>
+      </w:r>
+      <w:proofErr w:type="spellEnd"/>
+    </w:p>
+    <w:p>
+      <w:pPr>
+        <w:pStyle w:val="ListParagraph"/>
+        <w:numPr>
+          <w:ilvl w:val="1"/>
+          <w:numId w:val="1"/>
+        </w:numPr>
+      </w:pPr>
+      <w:r>
+        <w:lastRenderedPageBreak/>
+        <w:t xml:space="preserve">u: </w:t>
+      </w:r>
+      <w:proofErr w:type="spellStart"/>
+      <w:r>
+        <w:t>Unknown</w:t>
+      </w:r>
+      <w:proofErr w:type="spellEnd"/>
+    </w:p>
+    <w:p>
+      <w:pPr>
+        <w:pStyle w:val="ListParagraph"/>
+        <w:numPr>
+          <w:ilvl w:val="1"/>
+          <w:numId w:val="1"/>
+        </w:numPr>
+      </w:pPr>
+      <w:r>
+        <w:t xml:space="preserve">c: </w:t>
+      </w:r>
+      <w:proofErr w:type="spellStart"/>
+      <w:r>
+        <w:t>Critical</w:t>
+      </w:r>
+      <w:proofErr w:type="spellEnd"/>
+    </w:p>
+    <w:p>
+      <w:pPr>
+        <w:pStyle w:val="ListParagraph"/>
+        <w:numPr>
+          <w:ilvl w:val="1"/>
+          <w:numId w:val="1"/>
+        </w:numPr>
+      </w:pPr>
+      <w:r>
+        <w:t xml:space="preserve">f: </w:t>
+      </w:r>
+      <w:proofErr w:type="spellStart"/>
+      <w:r>
+        <w:t>Flapping</w:t>
+      </w:r>
+      <w:proofErr w:type="spellEnd"/>
+    </w:p>
+    <w:p>
+      <w:pPr>
+        <w:pStyle w:val="ListParagraph"/>
+        <w:numPr>
+          <w:ilvl w:val="1"/>
+          <w:numId w:val="1"/>
+        </w:numPr>
+      </w:pPr>
+      <w:r>
+        <w:t xml:space="preserve">s: </w:t>
+      </w:r>
+      <w:proofErr w:type="spellStart"/>
+      <w:r>
+        <w:t>Scheduled</w:t>
+      </w:r>
+      <w:proofErr w:type="spellEnd"/>
+      <w:r>
+        <w:t xml:space="preserve"> </w:t>
+      </w:r>
+      <w:proofErr w:type="spellStart"/>
+      <w:r>
+        <w:t>downtime</w:t>
+      </w:r>
+      <w:proofErr w:type="spellEnd"/>
+    </w:p>
+    <w:p>
+      <w:pPr>
+        <w:pStyle w:val="ListParagraph"/>
+        <w:numPr>
+          <w:ilvl w:val="1"/>
+          <w:numId w:val="1"/>
+        </w:numPr>
+      </w:pPr>
+      <w:r>
+        <w:t xml:space="preserve">r: </w:t>
+      </w:r>
+      <w:proofErr w:type="spellStart"/>
+      <w:r>
+        <w:t>Recovery</w:t>
+      </w:r>
+      <w:proofErr w:type="spellEnd"/>
+    </w:p>
+    <w:p>
+      <w:pPr>
+        <w:pStyle w:val="ListParagraph"/>
+        <w:numPr>
+          <w:ilvl w:val="1"/>
+          <w:numId w:val="1"/>
+        </w:numPr>
+      </w:pPr>
+      <w:r>
+        <w:t xml:space="preserve">n: </w:t>
+      </w:r>
+      <w:proofErr w:type="spellStart"/>
+      <w:r>
+        <w:t>None</w:t>
+      </w:r>
+      <w:proofErr w:type="spellEnd"/>
+    </w:p>
+    <w:p>
+      <w:r>
+        <w:t xml:space="preserve">Las notificaciones de tipo </w:t>
+      </w:r>
+      <w:proofErr w:type="spellStart"/>
+      <w:r>
+        <w:t>recovery</w:t>
+      </w:r>
+      <w:proofErr w:type="spellEnd"/>
+      <w:r>
+        <w:t xml:space="preserve"> se producen cuando el host o servicio se ha recuperado de un estado anterior, es decir, pasa a un estado OK. Las de tipo “</w:t>
+      </w:r>
+      <w:proofErr w:type="spellStart"/>
+      <w:r>
+        <w:t>Scheduled</w:t>
+      </w:r>
+      <w:proofErr w:type="spellEnd"/>
+      <w:r>
+        <w:t xml:space="preserve"> </w:t>
+      </w:r>
+      <w:proofErr w:type="spellStart"/>
+      <w:r>
+        <w:t>downtime</w:t>
+      </w:r>
+      <w:proofErr w:type="spellEnd"/>
+      <w:r>
+        <w:t>” se realizan cuando se ha programado un tiempo de apagado. Por ejemplo, apagamos un host para realizarle un mantenimiento y queremos o no, que se nos notifique cuando el tiempo de apagado empiece y termine.</w:t>
+      </w:r>
+    </w:p>
+    <w:p>
+      <w:pPr>
+        <w:pStyle w:val="Heading2"/>
+      </w:pPr>
+      <w:bookmarkStart w:id="19" w:name="_Toc10115448"/>
+      <w:r>
+        <w:t xml:space="preserve">Configurando las alertas </w:t>
+      </w:r>
+      <w:r>
+        <w:t>vía</w:t>
+      </w:r>
+      <w:r>
+        <w:t xml:space="preserve"> correo</w:t>
+      </w:r>
+      <w:bookmarkEnd w:id="19"/>
+    </w:p>
+    <w:p>
+      <w:r>
+        <w:t>Una de las características de Nagios es la de poder enviar notificaciones a ciertas personas cuando ocurre algo. Así, si un equipo está apagado, tiene problemas de algún tipo</w:t>
+      </w:r>
+      <w:r>
+        <w:t xml:space="preserve">, un servicio no funciona, </w:t>
+      </w:r>
+      <w:proofErr w:type="spellStart"/>
+      <w:r>
+        <w:t>etc</w:t>
+      </w:r>
+      <w:proofErr w:type="spellEnd"/>
+      <w:r>
+        <w:t>, además de mostrarlo en la interfaz web, podrá enviar una notificación al personal oportuno.</w:t>
+      </w:r>
+    </w:p>
+    <w:p>
+      <w:pPr>
+        <w:pStyle w:val="Heading3"/>
+      </w:pPr>
+      <w:bookmarkStart w:id="20" w:name="_Toc10115449"/>
+      <w:r>
+        <w:t>Instalando y configurando el correo</w:t>
+      </w:r>
+      <w:bookmarkEnd w:id="20"/>
+    </w:p>
+    <w:p>
+      <w:r>
+        <w:t xml:space="preserve">Las alertas por correo pueden configurarse de muchas formas, en nuestro caso lo hemos hecho instalando los paquetes </w:t>
+      </w:r>
+      <w:proofErr w:type="spellStart"/>
+      <w:r>
+        <w:t>mailutils</w:t>
+      </w:r>
+      <w:proofErr w:type="spellEnd"/>
+      <w:r>
+        <w:t xml:space="preserve"> y </w:t>
+      </w:r>
+      <w:proofErr w:type="spellStart"/>
+      <w:r>
+        <w:t>postfix</w:t>
+      </w:r>
+      <w:proofErr w:type="spellEnd"/>
+      <w:r>
+        <w:t xml:space="preserve">, que permitirán a nuestro servidor Nagios enviar correos al exterior. En nuestro caso, y para evitar que los correos acaben en la bandeja de spam, hemos creado una cuenta de correo en Gmail, la cual configuraremos como </w:t>
+      </w:r>
+      <w:proofErr w:type="spellStart"/>
+      <w:r>
+        <w:t>smtp</w:t>
+      </w:r>
+      <w:proofErr w:type="spellEnd"/>
+      <w:r>
+        <w:t xml:space="preserve"> en el servicio de </w:t>
+      </w:r>
+      <w:proofErr w:type="spellStart"/>
+      <w:r>
+        <w:t>postfix</w:t>
+      </w:r>
+      <w:proofErr w:type="spellEnd"/>
+      <w:r>
+        <w:t xml:space="preserve"> para enviar desde ahí los correos. Comenzamos por instalar los paquetes necesarios: </w:t>
+      </w:r>
+      <w:r>
+        <w:br/>
+        <w:t xml:space="preserve"> | # </w:t>
+      </w:r>
+      <w:proofErr w:type="spellStart"/>
+      <w:r>
+        <w:t>apt-get</w:t>
+      </w:r>
+      <w:proofErr w:type="spellEnd"/>
+      <w:r>
+        <w:t xml:space="preserve"> </w:t>
+      </w:r>
+      <w:proofErr w:type="spellStart"/>
+      <w:r>
+        <w:t>install</w:t>
+      </w:r>
+      <w:proofErr w:type="spellEnd"/>
+      <w:r>
+        <w:t xml:space="preserve"> </w:t>
+      </w:r>
+      <w:proofErr w:type="spellStart"/>
+      <w:r>
+        <w:t>postfix</w:t>
+      </w:r>
+      <w:proofErr w:type="spellEnd"/>
+      <w:r>
+        <w:t xml:space="preserve"> </w:t>
+      </w:r>
+      <w:proofErr w:type="spellStart"/>
+      <w:r>
+        <w:t>mailutils</w:t>
+      </w:r>
+      <w:proofErr w:type="spellEnd"/>
+    </w:p>
+    <w:p>
+      <w:r>
+        <w:t xml:space="preserve">Durante la instalación de </w:t>
+      </w:r>
+      <w:proofErr w:type="spellStart"/>
+      <w:r>
+        <w:t>postfix</w:t>
+      </w:r>
+      <w:proofErr w:type="spellEnd"/>
+      <w:r>
+        <w:t xml:space="preserve"> nos saldrá una ventana en la que podremos configurar el tipo y nombre de nuestro servidor de correo. En nuestro caso elegimos Internet </w:t>
+      </w:r>
+      <w:proofErr w:type="spellStart"/>
+      <w:r>
+        <w:t>Site</w:t>
+      </w:r>
+      <w:proofErr w:type="spellEnd"/>
+      <w:r>
+        <w:t xml:space="preserve"> y de nombre podemos usar el que </w:t>
+      </w:r>
+      <w:proofErr w:type="spellStart"/>
+      <w:r>
+        <w:t>mas</w:t>
+      </w:r>
+      <w:proofErr w:type="spellEnd"/>
+      <w:r>
+        <w:t xml:space="preserve"> nos guste (</w:t>
+      </w:r>
+      <w:proofErr w:type="spellStart"/>
+      <w:proofErr w:type="gramStart"/>
+      <w:r>
+        <w:t>nagios.</w:t>
+      </w:r>
+      <w:r>
+        <w:t>alerts</w:t>
+      </w:r>
+      <w:proofErr w:type="spellEnd"/>
+      <w:proofErr w:type="gramEnd"/>
+      <w:r>
+        <w:t xml:space="preserve"> en nuestro caso)</w:t>
+      </w:r>
+      <w:r>
+        <w:t xml:space="preserve">. Al finalizar la instalación debemos de configurar </w:t>
+      </w:r>
+      <w:proofErr w:type="spellStart"/>
+      <w:r>
+        <w:t>postfix</w:t>
+      </w:r>
+      <w:proofErr w:type="spellEnd"/>
+      <w:r>
+        <w:t>, para ello editamos el fichero “</w:t>
+      </w:r>
+      <w:r>
+        <w:rPr>
+          <w:i/>
+        </w:rPr>
+        <w:t>/</w:t>
+      </w:r>
+      <w:proofErr w:type="spellStart"/>
+      <w:r>
+        <w:rPr>
+          <w:i/>
+        </w:rPr>
+        <w:t>etc</w:t>
+      </w:r>
+      <w:proofErr w:type="spellEnd"/>
+      <w:r>
+        <w:rPr>
+          <w:i/>
+        </w:rPr>
+        <w:t>/</w:t>
+      </w:r>
+      <w:proofErr w:type="spellStart"/>
+      <w:r>
+        <w:rPr>
+          <w:i/>
+        </w:rPr>
+        <w:t>postfix</w:t>
+      </w:r>
+      <w:proofErr w:type="spellEnd"/>
+      <w:r>
+        <w:rPr>
+          <w:i/>
+        </w:rPr>
+        <w:t>/main.cf”</w:t>
+      </w:r>
+      <w:r>
+        <w:t xml:space="preserve">. </w:t>
+      </w:r>
+      <w:r>
+        <w:t>Al final del fichero añadiremos las siguientes líneas, sirven para indicar el certificado de seguridad (usaremos uno local) y las credenciales de la cuenta.</w:t>
+      </w:r>
+      <w:r>
+        <w:t xml:space="preserve"> Las líneas que ya se encuentren en el fichero se recomienda comentarlas.</w:t>
+      </w:r>
+    </w:p>
+    <w:p>
+      <w:r>
+        <w:rPr>
+          <w:noProof/>
+        </w:rPr>
+        <w:drawing>
+          <wp:inline distT="0" distB="0" distL="0" distR="0" wp14:anchorId="4C63E8C7" wp14:editId="4ADCACD6">
+            <wp:extent cx="4400550" cy="866775"/>
+            <wp:effectExtent l="0" t="0" r="0" b="9525"/>
+            <wp:docPr id="33" name="Picture 33"/>
+            <wp:cNvGraphicFramePr>
+              <a:graphicFrameLocks xmlns:a="http://schemas.openxmlformats.org/drawingml/2006/main" noChangeAspect="1"/>
+            </wp:cNvGraphicFramePr>
+            <a:graphic xmlns:a="http://schemas.openxmlformats.org/drawingml/2006/main">
+              <a:graphicData uri="http://schemas.openxmlformats.org/drawingml/2006/picture">
+                <pic:pic xmlns:pic="http://schemas.openxmlformats.org/drawingml/2006/picture">
+                  <pic:nvPicPr>
+                    <pic:cNvPr id="1" name=""/>
+                    <pic:cNvPicPr/>
+                  </pic:nvPicPr>
+                  <pic:blipFill>
+                    <a:blip r:embed="rId21"/>
+                    <a:stretch>
+                      <a:fillRect/>
+                    </a:stretch>
+                  </pic:blipFill>
+                  <pic:spPr>
+                    <a:xfrm>
+                      <a:off x="0" y="0"/>
+                      <a:ext cx="4400550" cy="866775"/>
+                    </a:xfrm>
+                    <a:prstGeom prst="rect">
+                      <a:avLst/>
+                    </a:prstGeom>
+                  </pic:spPr>
+                </pic:pic>
+              </a:graphicData>
+            </a:graphic>
+          </wp:inline>
+        </w:drawing>
+      </w:r>
+    </w:p>
+    <w:p>
+      <w:r>
+        <w:br w:type="page"/>
+      </w:r>
+    </w:p>
+    <w:p>
+      <w:r>
+        <w:lastRenderedPageBreak/>
+        <w:t>En el mismo fichero deberemos editar/incluir las siguientes líneas.</w:t>
+      </w:r>
+    </w:p>
+    <w:p>
+      <w:r>
+        <w:rPr>
+          <w:noProof/>
+        </w:rPr>
+        <w:drawing>
+          <wp:inline distT="0" distB="0" distL="0" distR="0" wp14:anchorId="4C423A9B" wp14:editId="16811A49">
+            <wp:extent cx="5400040" cy="1391920"/>
+            <wp:effectExtent l="0" t="0" r="0" b="0"/>
+            <wp:docPr id="34" name="Picture 34"/>
+            <wp:cNvGraphicFramePr>
+              <a:graphicFrameLocks xmlns:a="http://schemas.openxmlformats.org/drawingml/2006/main" noChangeAspect="1"/>
+            </wp:cNvGraphicFramePr>
+            <a:graphic xmlns:a="http://schemas.openxmlformats.org/drawingml/2006/main">
+              <a:graphicData uri="http://schemas.openxmlformats.org/drawingml/2006/picture">
+                <pic:pic xmlns:pic="http://schemas.openxmlformats.org/drawingml/2006/picture">
+                  <pic:nvPicPr>
+                    <pic:cNvPr id="1" name=""/>
+                    <pic:cNvPicPr/>
+                  </pic:nvPicPr>
+                  <pic:blipFill>
+                    <a:blip r:embed="rId22"/>
+                    <a:stretch>
+                      <a:fillRect/>
+                    </a:stretch>
+                  </pic:blipFill>
+                  <pic:spPr>
+                    <a:xfrm>
+                      <a:off x="0" y="0"/>
                       <a:ext cx="5400040" cy="1391920"/>
                     </a:xfrm>
                     <a:prstGeom prst="rect">
@@ -8520,7 +9722,7 @@
         </w:rPr>
         <w:t xml:space="preserve"> | [smtp.gmail.com]:587 </w:t>
       </w:r>
-      <w:hyperlink r:id="rId21" w:history="1">
+      <w:hyperlink r:id="rId23" w:history="1">
         <w:r>
           <w:rPr>
             <w:rStyle w:val="Hyperlink"/>
@@ -8770,14 +9972,12 @@
       <w:r>
         <w:rPr>
           <w:i/>
-          <w:lang w:val="en-US"/>
         </w:rPr>
         <w:t xml:space="preserve"> </w:t>
       </w:r>
       <w:r>
         <w:rPr>
           <w:i/>
-          <w:lang w:val="en-US"/>
         </w:rPr>
         <w:t xml:space="preserve"> </w:t>
       </w:r>
@@ -8862,7 +10062,7 @@
         </w:rPr>
         <w:t xml:space="preserve"> -s Prueba” </w:t>
       </w:r>
-      <w:hyperlink r:id="rId22" w:history="1">
+      <w:hyperlink r:id="rId24" w:history="1">
         <w:r>
           <w:rPr>
             <w:rStyle w:val="Hyperlink"/>
@@ -8934,10 +10134,12 @@
       <w:pPr>
         <w:pStyle w:val="Heading3"/>
       </w:pPr>
+      <w:bookmarkStart w:id="21" w:name="_Toc10115450"/>
       <w:r>
         <w:lastRenderedPageBreak/>
         <w:t>Definiendo contactos en Nagios</w:t>
       </w:r>
+      <w:bookmarkEnd w:id="21"/>
     </w:p>
     <w:p>
       <w:r>
@@ -9044,7 +10246,7 @@
                     <pic:cNvPicPr/>
                   </pic:nvPicPr>
                   <pic:blipFill>
-                    <a:blip r:embed="rId23"/>
+                    <a:blip r:embed="rId25"/>
                     <a:stretch>
                       <a:fillRect/>
                     </a:stretch>
@@ -9232,7 +10434,7 @@
         <mc:AlternateContent>
           <mc:Choice Requires="wps">
             <w:drawing>
-              <wp:anchor distT="0" distB="0" distL="114300" distR="114300" simplePos="0" relativeHeight="251659264" behindDoc="0" locked="0" layoutInCell="1" allowOverlap="1">
+              <wp:anchor distT="0" distB="0" distL="114300" distR="114300" simplePos="0" relativeHeight="251655168" behindDoc="0" locked="0" layoutInCell="1" allowOverlap="1">
                 <wp:simplePos x="0" y="0"/>
                 <wp:positionH relativeFrom="column">
                   <wp:posOffset>2320290</wp:posOffset>
@@ -9294,7 +10496,7 @@
           </mc:Choice>
           <mc:Fallback>
             <w:pict>
-              <v:rect w14:anchorId="0CA03BE8" id="Rectangle 37" o:spid="_x0000_s1026" style="position:absolute;margin-left:182.7pt;margin-top:63.3pt;width:60pt;height:14.25pt;z-index:251659264;visibility:visible;mso-wrap-style:square;mso-width-percent:0;mso-height-percent:0;mso-wrap-distance-left:9pt;mso-wrap-distance-top:0;mso-wrap-distance-right:9pt;mso-wrap-distance-bottom:0;mso-position-horizontal:absolute;mso-position-horizontal-relative:text;mso-position-vertical:absolute;mso-position-vertical-relative:text;mso-width-percent:0;mso-height-percent:0;mso-width-relative:margin;mso-height-relative:margin;v-text-anchor:middle" o:gfxdata="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" fillcolor="black [3200]" strokecolor="black [1600]" strokeweight="2pt"/>
+              <v:rect w14:anchorId="28810A61" id="Rectangle 37" o:spid="_x0000_s1026" style="position:absolute;margin-left:182.7pt;margin-top:63.3pt;width:60pt;height:14.25pt;z-index:251655168;visibility:visible;mso-wrap-style:square;mso-width-percent:0;mso-height-percent:0;mso-wrap-distance-left:9pt;mso-wrap-distance-top:0;mso-wrap-distance-right:9pt;mso-wrap-distance-bottom:0;mso-position-horizontal:absolute;mso-position-horizontal-relative:text;mso-position-vertical:absolute;mso-position-vertical-relative:text;mso-width-percent:0;mso-height-percent:0;mso-width-relative:margin;mso-height-relative:margin;v-text-anchor:middle" o:gfxdata="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" fillcolor="black [3200]" strokecolor="black [1600]" strokeweight="2pt"/>
             </w:pict>
           </mc:Fallback>
         </mc:AlternateContent>
@@ -9319,7 +10521,7 @@
                     <pic:cNvPicPr/>
                   </pic:nvPicPr>
                   <pic:blipFill>
-                    <a:blip r:embed="rId24"/>
+                    <a:blip r:embed="rId26"/>
                     <a:stretch>
                       <a:fillRect/>
                     </a:stretch>
@@ -9366,7 +10568,7 @@
                     <pic:cNvPicPr/>
                   </pic:nvPicPr>
                   <pic:blipFill>
-                    <a:blip r:embed="rId25"/>
+                    <a:blip r:embed="rId27"/>
                     <a:stretch>
                       <a:fillRect/>
                     </a:stretch>
@@ -9392,10 +10594,12 @@
       <w:pPr>
         <w:pStyle w:val="Heading3"/>
       </w:pPr>
+      <w:bookmarkStart w:id="22" w:name="_Toc10115451"/>
       <w:r>
         <w:lastRenderedPageBreak/>
         <w:t>Definiendo el comando para enviar notificaciones</w:t>
       </w:r>
+      <w:bookmarkEnd w:id="22"/>
     </w:p>
     <w:p>
       <w:r>
@@ -9908,9 +11112,11 @@
       <w:pPr>
         <w:pStyle w:val="Heading3"/>
       </w:pPr>
+      <w:bookmarkStart w:id="23" w:name="_Toc10115452"/>
       <w:r>
         <w:t>Comprobaciones</w:t>
       </w:r>
+      <w:bookmarkEnd w:id="23"/>
     </w:p>
     <w:p>
       <w:pPr>
@@ -9946,8 +11152,6 @@
       </w:r>
     </w:p>
     <w:p>
-      <w:bookmarkStart w:id="19" w:name="_GoBack"/>
-      <w:bookmarkEnd w:id="19"/>
       <w:r>
         <w:rPr>
           <w:noProof/>
@@ -9955,7 +11159,7 @@
         <mc:AlternateContent>
           <mc:Choice Requires="wps">
             <w:drawing>
-              <wp:anchor distT="0" distB="0" distL="114300" distR="114300" simplePos="0" relativeHeight="251662336" behindDoc="0" locked="0" layoutInCell="1" allowOverlap="1" wp14:anchorId="1F9466DD" wp14:editId="1B3AE0BD">
+              <wp:anchor distT="0" distB="0" distL="114300" distR="114300" simplePos="0" relativeHeight="251663360" behindDoc="0" locked="0" layoutInCell="1" allowOverlap="1" wp14:anchorId="1F9466DD" wp14:editId="1B3AE0BD">
                 <wp:simplePos x="0" y="0"/>
                 <wp:positionH relativeFrom="column">
                   <wp:posOffset>1139190</wp:posOffset>
@@ -10020,7 +11224,7 @@
           </mc:Choice>
           <mc:Fallback>
             <w:pict>
-              <v:rect w14:anchorId="503E9600" id="Rectangle 41" o:spid="_x0000_s1026" style="position:absolute;margin-left:89.7pt;margin-top:151.3pt;width:58.5pt;height:9pt;z-index:251662336;visibility:visible;mso-wrap-style:square;mso-width-percent:0;mso-height-percent:0;mso-wrap-distance-left:9pt;mso-wrap-distance-top:0;mso-wrap-distance-right:9pt;mso-wrap-distance-bottom:0;mso-position-horizontal:absolute;mso-position-horizontal-relative:text;mso-position-vertical:absolute;mso-position-vertical-relative:text;mso-width-percent:0;mso-height-percent:0;mso-width-relative:margin;mso-height-relative:margin;v-text-anchor:middle" o:gfxdata="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" fillcolor="white [3201]" strokecolor="white [3212]" strokeweight="2pt"/>
+              <v:rect w14:anchorId="24B52FCD" id="Rectangle 41" o:spid="_x0000_s1026" style="position:absolute;margin-left:89.7pt;margin-top:151.3pt;width:58.5pt;height:9pt;z-index:251663360;visibility:visible;mso-wrap-style:square;mso-width-percent:0;mso-height-percent:0;mso-wrap-distance-left:9pt;mso-wrap-distance-top:0;mso-wrap-distance-right:9pt;mso-wrap-distance-bottom:0;mso-position-horizontal:absolute;mso-position-horizontal-relative:text;mso-position-vertical:absolute;mso-position-vertical-relative:text;mso-width-percent:0;mso-height-percent:0;mso-width-relative:margin;mso-height-relative:margin;v-text-anchor:middle" o:gfxdata="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" fillcolor="white [3201]" strokecolor="white [3212]" strokeweight="2pt"/>
             </w:pict>
           </mc:Fallback>
         </mc:AlternateContent>
@@ -10032,7 +11236,7 @@
         <mc:AlternateContent>
           <mc:Choice Requires="wps">
             <w:drawing>
-              <wp:anchor distT="0" distB="0" distL="114300" distR="114300" simplePos="0" relativeHeight="251660288" behindDoc="0" locked="0" layoutInCell="1" allowOverlap="1">
+              <wp:anchor distT="0" distB="0" distL="114300" distR="114300" simplePos="0" relativeHeight="251659264" behindDoc="0" locked="0" layoutInCell="1" allowOverlap="1">
                 <wp:simplePos x="0" y="0"/>
                 <wp:positionH relativeFrom="column">
                   <wp:posOffset>586740</wp:posOffset>
@@ -10091,7 +11295,7 @@
           </mc:Choice>
           <mc:Fallback>
             <w:pict>
-              <v:rect w14:anchorId="0293D6EF" id="Rectangle 40" o:spid="_x0000_s1026" style="position:absolute;margin-left:46.2pt;margin-top:12.55pt;width:53.25pt;height:9.75pt;z-index:251660288;visibility:visible;mso-wrap-style:square;mso-wrap-distance-left:9pt;mso-wrap-distance-top:0;mso-wrap-distance-right:9pt;mso-wrap-distance-bottom:0;mso-position-horizontal:absolute;mso-position-horizontal-relative:text;mso-position-vertical:absolute;mso-position-vertical-relative:text;v-text-anchor:middle" o:gfxdata="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" fillcolor="white [3201]" strokecolor="white [3212]" strokeweight="2pt"/>
+              <v:rect w14:anchorId="3313D512" id="Rectangle 40" o:spid="_x0000_s1026" style="position:absolute;margin-left:46.2pt;margin-top:12.55pt;width:53.25pt;height:9.75pt;z-index:251659264;visibility:visible;mso-wrap-style:square;mso-wrap-distance-left:9pt;mso-wrap-distance-top:0;mso-wrap-distance-right:9pt;mso-wrap-distance-bottom:0;mso-position-horizontal:absolute;mso-position-horizontal-relative:text;mso-position-vertical:absolute;mso-position-vertical-relative:text;v-text-anchor:middle" o:gfxdata="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" fillcolor="white [3201]" strokecolor="white [3212]" strokeweight="2pt"/>
             </w:pict>
           </mc:Fallback>
         </mc:AlternateContent>
@@ -10116,7 +11320,7 @@
                     <pic:cNvPicPr/>
                   </pic:nvPicPr>
                   <pic:blipFill>
-                    <a:blip r:embed="rId26"/>
+                    <a:blip r:embed="rId28"/>
                     <a:stretch>
                       <a:fillRect/>
                     </a:stretch>
@@ -10137,11 +11341,622 @@
         </w:drawing>
       </w:r>
     </w:p>
+    <w:p>
+      <w:pPr>
+        <w:pStyle w:val="Heading2"/>
+      </w:pPr>
+      <w:bookmarkStart w:id="24" w:name="_Toc10115453"/>
+      <w:r>
+        <w:lastRenderedPageBreak/>
+        <w:t xml:space="preserve">Creando </w:t>
+      </w:r>
+      <w:proofErr w:type="spellStart"/>
+      <w:r>
+        <w:t>plugins</w:t>
+      </w:r>
+      <w:proofErr w:type="spellEnd"/>
+      <w:r>
+        <w:t xml:space="preserve"> de monitorización</w:t>
+      </w:r>
+      <w:bookmarkEnd w:id="24"/>
+    </w:p>
+    <w:p>
+      <w:r>
+        <w:t xml:space="preserve">Para crear un servicio propio debemos </w:t>
+      </w:r>
+      <w:r>
+        <w:t>definir</w:t>
+      </w:r>
+      <w:r>
+        <w:t xml:space="preserve"> el comando y dirigirlo a un script. Nagios trae por defecto bastantes scripts propios en ficheros en código binario, además nos podemos descargar más de la página oficial de Nagios. Pero también podemos crear los nuestros.</w:t>
+      </w:r>
+    </w:p>
+    <w:p>
+      <w:r>
+        <w:t>Estos scripts van a estar escritos en Shell Script. Los vamos a crear en la misma carpeta en la que vienen por defecto, pero podemos crearlos en cualquier lugar</w:t>
+      </w:r>
+      <w:r>
+        <w:t xml:space="preserve"> en</w:t>
+      </w:r>
+      <w:r>
+        <w:t xml:space="preserve"> que el usuario </w:t>
+      </w:r>
+      <w:proofErr w:type="spellStart"/>
+      <w:r>
+        <w:t>nagios</w:t>
+      </w:r>
+      <w:proofErr w:type="spellEnd"/>
+      <w:r>
+        <w:t xml:space="preserve"> tenga permisos para llegar, además deberán tener permisos de ejecución (+x) para poder ejecutarlos.</w:t>
+      </w:r>
+    </w:p>
+    <w:p>
+      <w:r>
+        <w:t xml:space="preserve">Para empezar con el script debemos saber </w:t>
+      </w:r>
+      <w:proofErr w:type="spellStart"/>
+      <w:r>
+        <w:t>como</w:t>
+      </w:r>
+      <w:proofErr w:type="spellEnd"/>
+      <w:r>
+        <w:t xml:space="preserve"> sacar la métrica que queremos monitorizar. Como ejemplo vamos a comprobar la temperatura de la CPU. Esto se averigua con el siguiente comando:</w:t>
+      </w:r>
+    </w:p>
+    <w:p>
+      <w:pPr>
+        <w:rPr>
+          <w:lang w:val="en-US"/>
+        </w:rPr>
+      </w:pPr>
+      <w:r>
+        <w:rPr>
+          <w:lang w:val="en-US"/>
+        </w:rPr>
+        <w:t xml:space="preserve"> </w:t>
+      </w:r>
+      <w:r>
+        <w:rPr>
+          <w:lang w:val="en-US"/>
+        </w:rPr>
+        <w:t xml:space="preserve">| # </w:t>
+      </w:r>
+      <w:r>
+        <w:rPr>
+          <w:lang w:val="en-US"/>
+        </w:rPr>
+        <w:t>cat /sys/class/thermal/</w:t>
+      </w:r>
+      <w:proofErr w:type="spellStart"/>
+      <w:r>
+        <w:rPr>
+          <w:lang w:val="en-US"/>
+        </w:rPr>
+        <w:t>thermal_zone</w:t>
+      </w:r>
+      <w:proofErr w:type="spellEnd"/>
+      <w:r>
+        <w:rPr>
+          <w:lang w:val="en-US"/>
+        </w:rPr>
+        <w:t>*/temp</w:t>
+      </w:r>
+    </w:p>
+    <w:p>
+      <w:r>
+        <w:t xml:space="preserve">Esto </w:t>
+      </w:r>
+      <w:r>
+        <w:t>nos</w:t>
+      </w:r>
+      <w:r>
+        <w:t xml:space="preserve"> devuelve la temperatura que buscamos multiplicada por 1000. De manera que guardaremos dicho valor en una variable y lo dividiremos por 1000:</w:t>
+      </w:r>
+    </w:p>
+    <w:p>
+      <w:r>
+        <w:rPr>
+          <w:noProof/>
+        </w:rPr>
+        <w:drawing>
+          <wp:inline distT="0" distB="0" distL="0" distR="0" wp14:anchorId="7E330EA1" wp14:editId="07C54561">
+            <wp:extent cx="4562475" cy="352425"/>
+            <wp:effectExtent l="0" t="0" r="9525" b="9525"/>
+            <wp:docPr id="44" name="Picture 44"/>
+            <wp:cNvGraphicFramePr>
+              <a:graphicFrameLocks xmlns:a="http://schemas.openxmlformats.org/drawingml/2006/main" noChangeAspect="1"/>
+            </wp:cNvGraphicFramePr>
+            <a:graphic xmlns:a="http://schemas.openxmlformats.org/drawingml/2006/main">
+              <a:graphicData uri="http://schemas.openxmlformats.org/drawingml/2006/picture">
+                <pic:pic xmlns:pic="http://schemas.openxmlformats.org/drawingml/2006/picture">
+                  <pic:nvPicPr>
+                    <pic:cNvPr id="1" name=""/>
+                    <pic:cNvPicPr/>
+                  </pic:nvPicPr>
+                  <pic:blipFill>
+                    <a:blip r:embed="rId29"/>
+                    <a:stretch>
+                      <a:fillRect/>
+                    </a:stretch>
+                  </pic:blipFill>
+                  <pic:spPr>
+                    <a:xfrm>
+                      <a:off x="0" y="0"/>
+                      <a:ext cx="4562475" cy="352425"/>
+                    </a:xfrm>
+                    <a:prstGeom prst="rect">
+                      <a:avLst/>
+                    </a:prstGeom>
+                  </pic:spPr>
+                </pic:pic>
+              </a:graphicData>
+            </a:graphic>
+          </wp:inline>
+        </w:drawing>
+      </w:r>
+    </w:p>
+    <w:p>
+      <w:r>
+        <w:t xml:space="preserve">Ahora vamos a definir la salida del comando, lo cual debe devolver el mensaje que escribirá Nagios. </w:t>
+      </w:r>
+      <w:r>
+        <w:t>Creamos una variable que almacenará el texto, el valor y el performance data que se usará</w:t>
+      </w:r>
+      <w:r>
+        <w:t xml:space="preserve"> </w:t>
+      </w:r>
+      <w:r>
+        <w:t xml:space="preserve">en </w:t>
+      </w:r>
+      <w:r>
+        <w:t>tod</w:t>
+      </w:r>
+      <w:r>
+        <w:t>as</w:t>
+      </w:r>
+      <w:r>
+        <w:t xml:space="preserve"> </w:t>
+      </w:r>
+      <w:r>
+        <w:t>las</w:t>
+      </w:r>
+      <w:r>
+        <w:t xml:space="preserve"> salida</w:t>
+      </w:r>
+      <w:r>
+        <w:t>s</w:t>
+      </w:r>
+      <w:r>
+        <w:t xml:space="preserve"> (OK, WARNING, CRITICAL, UNKNOWN):</w:t>
+      </w:r>
+    </w:p>
+    <w:p>
+      <w:r>
+        <w:rPr>
+          <w:noProof/>
+        </w:rPr>
+        <w:drawing>
+          <wp:inline distT="0" distB="0" distL="0" distR="0" wp14:anchorId="24C390B6" wp14:editId="7D936E28">
+            <wp:extent cx="5400040" cy="186055"/>
+            <wp:effectExtent l="0" t="0" r="0" b="4445"/>
+            <wp:docPr id="45" name="Picture 45"/>
+            <wp:cNvGraphicFramePr>
+              <a:graphicFrameLocks xmlns:a="http://schemas.openxmlformats.org/drawingml/2006/main" noChangeAspect="1"/>
+            </wp:cNvGraphicFramePr>
+            <a:graphic xmlns:a="http://schemas.openxmlformats.org/drawingml/2006/main">
+              <a:graphicData uri="http://schemas.openxmlformats.org/drawingml/2006/picture">
+                <pic:pic xmlns:pic="http://schemas.openxmlformats.org/drawingml/2006/picture">
+                  <pic:nvPicPr>
+                    <pic:cNvPr id="1" name=""/>
+                    <pic:cNvPicPr/>
+                  </pic:nvPicPr>
+                  <pic:blipFill>
+                    <a:blip r:embed="rId30"/>
+                    <a:stretch>
+                      <a:fillRect/>
+                    </a:stretch>
+                  </pic:blipFill>
+                  <pic:spPr>
+                    <a:xfrm>
+                      <a:off x="0" y="0"/>
+                      <a:ext cx="5400040" cy="186055"/>
+                    </a:xfrm>
+                    <a:prstGeom prst="rect">
+                      <a:avLst/>
+                    </a:prstGeom>
+                  </pic:spPr>
+                </pic:pic>
+              </a:graphicData>
+            </a:graphic>
+          </wp:inline>
+        </w:drawing>
+      </w:r>
+    </w:p>
+    <w:p>
+      <w:r>
+        <w:t xml:space="preserve">Aclaraciones: </w:t>
+      </w:r>
+    </w:p>
+    <w:p>
+      <w:r>
+        <w:t xml:space="preserve">La variable contiene un mensaje que nos devolverá el texto “CPU </w:t>
+      </w:r>
+      <w:proofErr w:type="spellStart"/>
+      <w:r>
+        <w:t>is</w:t>
+      </w:r>
+      <w:proofErr w:type="spellEnd"/>
+      <w:r>
+        <w:t xml:space="preserve"> &lt;temperatura&gt;</w:t>
+      </w:r>
+      <w:proofErr w:type="spellStart"/>
+      <w:r>
+        <w:t>ºC</w:t>
+      </w:r>
+      <w:proofErr w:type="spellEnd"/>
+      <w:r>
+        <w:t>”</w:t>
+      </w:r>
+      <w:r>
+        <w:t>,</w:t>
+      </w:r>
+      <w:r>
+        <w:t xml:space="preserve"> al otro lado del pipe “|” se establecen los valores del performance data:</w:t>
+      </w:r>
+    </w:p>
+    <w:p>
+      <w:pPr>
+        <w:pStyle w:val="ListParagraph"/>
+        <w:numPr>
+          <w:ilvl w:val="0"/>
+          <w:numId w:val="1"/>
+        </w:numPr>
+      </w:pPr>
+      <w:proofErr w:type="spellStart"/>
+      <w:r>
+        <w:t>cpu_temp</w:t>
+      </w:r>
+      <w:proofErr w:type="spellEnd"/>
+      <w:r>
+        <w:t>: El nombre que recibe el dato.</w:t>
+      </w:r>
+    </w:p>
+    <w:p>
+      <w:pPr>
+        <w:pStyle w:val="ListParagraph"/>
+        <w:numPr>
+          <w:ilvl w:val="0"/>
+          <w:numId w:val="1"/>
+        </w:numPr>
+      </w:pPr>
+      <w:r>
+        <w:t>${CHECK_TEMPERATURE}: Es el valor que recibe el dato.</w:t>
+      </w:r>
+    </w:p>
+    <w:p>
+      <w:pPr>
+        <w:pStyle w:val="ListParagraph"/>
+        <w:numPr>
+          <w:ilvl w:val="0"/>
+          <w:numId w:val="1"/>
+        </w:numPr>
+      </w:pPr>
+      <w:proofErr w:type="spellStart"/>
+      <w:r>
+        <w:t>ºC</w:t>
+      </w:r>
+      <w:proofErr w:type="spellEnd"/>
+      <w:r>
+        <w:t>: Las unidades del dato, en este caso Grados Celsius.</w:t>
+      </w:r>
+    </w:p>
+    <w:p>
+      <w:pPr>
+        <w:pStyle w:val="ListParagraph"/>
+        <w:numPr>
+          <w:ilvl w:val="0"/>
+          <w:numId w:val="1"/>
+        </w:numPr>
+      </w:pPr>
+      <w:r>
+        <w:t xml:space="preserve">70: Valor de </w:t>
+      </w:r>
+      <w:proofErr w:type="spellStart"/>
+      <w:r>
+        <w:t>Warning</w:t>
+      </w:r>
+      <w:proofErr w:type="spellEnd"/>
+    </w:p>
+    <w:p>
+      <w:pPr>
+        <w:pStyle w:val="ListParagraph"/>
+        <w:numPr>
+          <w:ilvl w:val="0"/>
+          <w:numId w:val="1"/>
+        </w:numPr>
+      </w:pPr>
+      <w:r>
+        <w:t xml:space="preserve">80: Valor de </w:t>
+      </w:r>
+      <w:proofErr w:type="spellStart"/>
+      <w:r>
+        <w:t>Critical</w:t>
+      </w:r>
+      <w:proofErr w:type="spellEnd"/>
+      <w:r>
+        <w:t>.</w:t>
+      </w:r>
+    </w:p>
+    <w:p>
+      <w:r>
+        <w:br w:type="page"/>
+      </w:r>
+    </w:p>
+    <w:p>
+      <w:r>
+        <w:lastRenderedPageBreak/>
+        <w:t xml:space="preserve">Nagios utiliza 4 tipos de salida, </w:t>
+      </w:r>
+      <w:r>
+        <w:t>por lo que deberemos definir cuatro mensajes diferentes para cada uno de los tipos de salida.</w:t>
+      </w:r>
+    </w:p>
+    <w:p>
+      <w:r>
+        <w:rPr>
+          <w:noProof/>
+        </w:rPr>
+        <w:drawing>
+          <wp:inline distT="0" distB="0" distL="0" distR="0" wp14:anchorId="600275EE" wp14:editId="5973121D">
+            <wp:extent cx="3343275" cy="2057400"/>
+            <wp:effectExtent l="0" t="0" r="9525" b="0"/>
+            <wp:docPr id="46" name="Picture 46"/>
+            <wp:cNvGraphicFramePr>
+              <a:graphicFrameLocks xmlns:a="http://schemas.openxmlformats.org/drawingml/2006/main" noChangeAspect="1"/>
+            </wp:cNvGraphicFramePr>
+            <a:graphic xmlns:a="http://schemas.openxmlformats.org/drawingml/2006/main">
+              <a:graphicData uri="http://schemas.openxmlformats.org/drawingml/2006/picture">
+                <pic:pic xmlns:pic="http://schemas.openxmlformats.org/drawingml/2006/picture">
+                  <pic:nvPicPr>
+                    <pic:cNvPr id="1" name=""/>
+                    <pic:cNvPicPr/>
+                  </pic:nvPicPr>
+                  <pic:blipFill>
+                    <a:blip r:embed="rId31"/>
+                    <a:stretch>
+                      <a:fillRect/>
+                    </a:stretch>
+                  </pic:blipFill>
+                  <pic:spPr>
+                    <a:xfrm>
+                      <a:off x="0" y="0"/>
+                      <a:ext cx="3343275" cy="2057400"/>
+                    </a:xfrm>
+                    <a:prstGeom prst="rect">
+                      <a:avLst/>
+                    </a:prstGeom>
+                  </pic:spPr>
+                </pic:pic>
+              </a:graphicData>
+            </a:graphic>
+          </wp:inline>
+        </w:drawing>
+      </w:r>
+    </w:p>
+    <w:p>
+      <w:r>
+        <w:t xml:space="preserve">Como podemos observar, los estados de </w:t>
+      </w:r>
+      <w:proofErr w:type="spellStart"/>
+      <w:r>
+        <w:t>nagios</w:t>
+      </w:r>
+      <w:proofErr w:type="spellEnd"/>
+      <w:r>
+        <w:t xml:space="preserve"> vienen definidos por el código de salida:</w:t>
+      </w:r>
+    </w:p>
+    <w:p>
+      <w:pPr>
+        <w:pStyle w:val="ListParagraph"/>
+        <w:numPr>
+          <w:ilvl w:val="0"/>
+          <w:numId w:val="1"/>
+        </w:numPr>
+      </w:pPr>
+      <w:proofErr w:type="spellStart"/>
+      <w:r>
+        <w:t>exit</w:t>
+      </w:r>
+      <w:proofErr w:type="spellEnd"/>
+      <w:r>
+        <w:t xml:space="preserve"> 0: </w:t>
+      </w:r>
+      <w:r>
+        <w:t xml:space="preserve">Si el valor entra en el umbral definido como ok </w:t>
+      </w:r>
+      <w:proofErr w:type="spellStart"/>
+      <w:r>
+        <w:t>nagios</w:t>
+      </w:r>
+      <w:proofErr w:type="spellEnd"/>
+      <w:r>
+        <w:t xml:space="preserve"> obtendrá el resultado como OK.</w:t>
+      </w:r>
+    </w:p>
+    <w:p>
+      <w:pPr>
+        <w:pStyle w:val="ListParagraph"/>
+        <w:numPr>
+          <w:ilvl w:val="0"/>
+          <w:numId w:val="1"/>
+        </w:numPr>
+      </w:pPr>
+      <w:proofErr w:type="spellStart"/>
+      <w:r>
+        <w:t>exit</w:t>
+      </w:r>
+      <w:proofErr w:type="spellEnd"/>
+      <w:r>
+        <w:t xml:space="preserve"> 1: Si el valor obtenido entra en el umbral definido como </w:t>
+      </w:r>
+      <w:proofErr w:type="spellStart"/>
+      <w:proofErr w:type="gramStart"/>
+      <w:r>
+        <w:t>warni</w:t>
+      </w:r>
+      <w:r>
+        <w:t>n</w:t>
+      </w:r>
+      <w:r>
+        <w:t>g</w:t>
+      </w:r>
+      <w:proofErr w:type="spellEnd"/>
+      <w:proofErr w:type="gramEnd"/>
+      <w:r>
+        <w:t xml:space="preserve">, </w:t>
+      </w:r>
+      <w:proofErr w:type="spellStart"/>
+      <w:r>
+        <w:t>nagios</w:t>
+      </w:r>
+      <w:proofErr w:type="spellEnd"/>
+      <w:r>
+        <w:t xml:space="preserve"> obtendrá el resultado como WARNING.</w:t>
+      </w:r>
+    </w:p>
+    <w:p>
+      <w:pPr>
+        <w:pStyle w:val="ListParagraph"/>
+        <w:numPr>
+          <w:ilvl w:val="0"/>
+          <w:numId w:val="1"/>
+        </w:numPr>
+      </w:pPr>
+      <w:proofErr w:type="spellStart"/>
+      <w:r>
+        <w:t>exit</w:t>
+      </w:r>
+      <w:proofErr w:type="spellEnd"/>
+      <w:r>
+        <w:t xml:space="preserve"> 2: Si el valor obtenido entra en el umbral definido como </w:t>
+      </w:r>
+      <w:proofErr w:type="spellStart"/>
+      <w:r>
+        <w:t>critical</w:t>
+      </w:r>
+      <w:proofErr w:type="spellEnd"/>
+      <w:r>
+        <w:t xml:space="preserve"> </w:t>
+      </w:r>
+      <w:proofErr w:type="spellStart"/>
+      <w:r>
+        <w:t>nagios</w:t>
+      </w:r>
+      <w:proofErr w:type="spellEnd"/>
+      <w:r>
+        <w:t xml:space="preserve"> obtendrá el resultado como CRITICAL</w:t>
+      </w:r>
+    </w:p>
+    <w:p>
+      <w:pPr>
+        <w:pStyle w:val="ListParagraph"/>
+        <w:numPr>
+          <w:ilvl w:val="0"/>
+          <w:numId w:val="1"/>
+        </w:numPr>
+      </w:pPr>
+      <w:proofErr w:type="spellStart"/>
+      <w:r>
+        <w:t>exit</w:t>
+      </w:r>
+      <w:proofErr w:type="spellEnd"/>
+      <w:r>
+        <w:t xml:space="preserve"> 3: </w:t>
+      </w:r>
+      <w:r>
+        <w:t xml:space="preserve">Si el valor obtenido es incorrecto, nulo o desconocido </w:t>
+      </w:r>
+      <w:proofErr w:type="spellStart"/>
+      <w:r>
+        <w:t>nagios</w:t>
+      </w:r>
+      <w:proofErr w:type="spellEnd"/>
+      <w:r>
+        <w:t xml:space="preserve"> obtiene el resultado como UNKNOWN.</w:t>
+      </w:r>
+    </w:p>
+    <w:p>
+      <w:r>
+        <w:t xml:space="preserve">La salida del código de error es importante, puesto que Nagios no comprueba el mensaje que le pasemos, sino que comprobará el código de error que devuelve. Por ello si es OK debe devolver 0, </w:t>
+      </w:r>
+      <w:r>
+        <w:t>de no ser así</w:t>
+      </w:r>
+      <w:bookmarkStart w:id="25" w:name="_GoBack"/>
+      <w:bookmarkEnd w:id="25"/>
+      <w:r>
+        <w:t xml:space="preserve"> podríamos encontrarnos con algo como esto:</w:t>
+      </w:r>
+    </w:p>
+    <w:p>
+      <w:pPr>
+        <w:jc w:val="both"/>
+      </w:pPr>
+      <w:r>
+        <w:rPr>
+          <w:noProof/>
+        </w:rPr>
+        <w:drawing>
+          <wp:inline distT="0" distB="0" distL="0" distR="0" wp14:anchorId="6C981E93" wp14:editId="22D9DD0C">
+            <wp:extent cx="5305425" cy="316470"/>
+            <wp:effectExtent l="0" t="0" r="0" b="7620"/>
+            <wp:docPr id="48" name="Picture 48"/>
+            <wp:cNvGraphicFramePr>
+              <a:graphicFrameLocks xmlns:a="http://schemas.openxmlformats.org/drawingml/2006/main" noChangeAspect="1"/>
+            </wp:cNvGraphicFramePr>
+            <a:graphic xmlns:a="http://schemas.openxmlformats.org/drawingml/2006/main">
+              <a:graphicData uri="http://schemas.openxmlformats.org/drawingml/2006/picture">
+                <pic:pic xmlns:pic="http://schemas.openxmlformats.org/drawingml/2006/picture">
+                  <pic:nvPicPr>
+                    <pic:cNvPr id="1" name=""/>
+                    <pic:cNvPicPr/>
+                  </pic:nvPicPr>
+                  <pic:blipFill rotWithShape="1">
+                    <a:blip r:embed="rId32"/>
+                    <a:srcRect l="31397" t="-14851" b="-1"/>
+                    <a:stretch/>
+                  </pic:blipFill>
+                  <pic:spPr bwMode="auto">
+                    <a:xfrm>
+                      <a:off x="0" y="0"/>
+                      <a:ext cx="5575536" cy="332582"/>
+                    </a:xfrm>
+                    <a:prstGeom prst="rect">
+                      <a:avLst/>
+                    </a:prstGeom>
+                    <a:ln>
+                      <a:noFill/>
+                    </a:ln>
+                    <a:extLst>
+                      <a:ext uri="{53640926-AAD7-44D8-BBD7-CCE9431645EC}">
+                        <a14:shadowObscured xmlns:a14="http://schemas.microsoft.com/office/drawing/2010/main"/>
+                      </a:ext>
+                    </a:extLst>
+                  </pic:spPr>
+                </pic:pic>
+              </a:graphicData>
+            </a:graphic>
+          </wp:inline>
+        </w:drawing>
+      </w:r>
+    </w:p>
+    <w:p/>
     <w:sectPr>
-      <w:headerReference w:type="even" r:id="rId27"/>
-      <w:headerReference w:type="default" r:id="rId28"/>
-      <w:footerReference w:type="even" r:id="rId29"/>
-      <w:footerReference w:type="default" r:id="rId30"/>
+      <w:headerReference w:type="even" r:id="rId33"/>
+      <w:headerReference w:type="default" r:id="rId34"/>
+      <w:footerReference w:type="even" r:id="rId35"/>
+      <w:footerReference w:type="default" r:id="rId36"/>
       <w:pgSz w:w="11906" w:h="16838"/>
       <w:pgMar w:top="1417" w:right="1701" w:bottom="1417" w:left="1701" w:header="708" w:footer="708" w:gutter="0"/>
       <w:cols w:space="708"/>
@@ -10557,7 +12372,7 @@
         <w:rFonts w:ascii="Symbol" w:eastAsiaTheme="minorHAnsi" w:hAnsi="Symbol" w:cstheme="minorBidi" w:hint="default"/>
       </w:rPr>
     </w:lvl>
-    <w:lvl w:ilvl="1" w:tplc="0C0A0003" w:tentative="1">
+    <w:lvl w:ilvl="1" w:tplc="0C0A0003">
       <w:start w:val="1"/>
       <w:numFmt w:val="bullet"/>
       <w:lvlText w:val="o"/>
@@ -11130,6 +12945,28 @@
       <w:szCs w:val="24"/>
     </w:rPr>
   </w:style>
+  <w:style w:type="paragraph" w:styleId="Heading4">
+    <w:name w:val="heading 4"/>
+    <w:basedOn w:val="Normal"/>
+    <w:next w:val="Normal"/>
+    <w:link w:val="Heading4Char"/>
+    <w:uiPriority w:val="9"/>
+    <w:unhideWhenUsed/>
+    <w:qFormat/>
+    <w:rsid w:val="008E14DF"/>
+    <w:pPr>
+      <w:keepNext/>
+      <w:keepLines/>
+      <w:spacing w:before="40" w:after="0"/>
+      <w:outlineLvl w:val="3"/>
+    </w:pPr>
+    <w:rPr>
+      <w:rFonts w:asciiTheme="majorHAnsi" w:eastAsiaTheme="majorEastAsia" w:hAnsiTheme="majorHAnsi" w:cstheme="majorBidi"/>
+      <w:i/>
+      <w:iCs/>
+      <w:color w:val="365F91" w:themeColor="accent1" w:themeShade="BF"/>
+    </w:rPr>
+  </w:style>
   <w:style w:type="character" w:default="1" w:styleId="DefaultParagraphFont">
     <w:name w:val="Default Paragraph Font"/>
     <w:uiPriority w:val="1"/>
@@ -11479,6 +13316,19 @@
       <w:lang w:eastAsia="es-ES"/>
     </w:rPr>
   </w:style>
+  <w:style w:type="character" w:customStyle="1" w:styleId="Heading4Char">
+    <w:name w:val="Heading 4 Char"/>
+    <w:basedOn w:val="DefaultParagraphFont"/>
+    <w:link w:val="Heading4"/>
+    <w:uiPriority w:val="9"/>
+    <w:rsid w:val="008E14DF"/>
+    <w:rPr>
+      <w:rFonts w:asciiTheme="majorHAnsi" w:eastAsiaTheme="majorEastAsia" w:hAnsiTheme="majorHAnsi" w:cstheme="majorBidi"/>
+      <w:i/>
+      <w:iCs/>
+      <w:color w:val="365F91" w:themeColor="accent1" w:themeShade="BF"/>
+    </w:rPr>
+  </w:style>
 </w:styles>
 </file>
 
@@ -11772,7 +13622,7 @@
 </file>
 
 <file path=customXml/itemProps1.xml><?xml version="1.0" encoding="utf-8"?>
-<ds:datastoreItem xmlns:ds="http://schemas.openxmlformats.org/officeDocument/2006/customXml" ds:itemID="{0420F467-B516-4422-A6F0-4A7114EA7DF4}">
+<ds:datastoreItem xmlns:ds="http://schemas.openxmlformats.org/officeDocument/2006/customXml" ds:itemID="{F4101943-3DA1-4C9C-AB06-79A28022C319}">
   <ds:schemaRefs>
     <ds:schemaRef ds:uri="http://schemas.openxmlformats.org/officeDocument/2006/bibliography"/>
   </ds:schemaRefs>

</xml_diff>

<commit_message>
InfluxDB & Nagflux finished, next, Grafana
</commit_message>
<xml_diff>
--- a/Guide.docx
+++ b/Guide.docx
@@ -25,12 +25,12 @@
             <w:pStyle w:val="TOCHeading"/>
           </w:pPr>
           <w:r>
-            <w:t>Conteni</w:t>
+            <w:t>Co</w:t>
           </w:r>
           <w:bookmarkStart w:id="0" w:name="_GoBack"/>
           <w:bookmarkEnd w:id="0"/>
           <w:r>
-            <w:t>do</w:t>
+            <w:t>ntenido</w:t>
           </w:r>
         </w:p>
         <w:p>
@@ -54,7 +54,7 @@
           <w:r>
             <w:fldChar w:fldCharType="separate"/>
           </w:r>
-          <w:hyperlink w:anchor="_Toc10472922" w:history="1">
+          <w:hyperlink w:anchor="_Toc10475418" w:history="1">
             <w:r>
               <w:rPr>
                 <w:rStyle w:val="Hyperlink"/>
@@ -82,7 +82,7 @@
                 <w:noProof/>
                 <w:webHidden/>
               </w:rPr>
-              <w:instrText xml:space="preserve"> PAGEREF _Toc10472922 \h </w:instrText>
+              <w:instrText xml:space="preserve"> PAGEREF _Toc10475418 \h </w:instrText>
             </w:r>
             <w:r>
               <w:rPr>
@@ -123,7 +123,7 @@
               <w:noProof/>
             </w:rPr>
           </w:pPr>
-          <w:hyperlink w:anchor="_Toc10472923" w:history="1">
+          <w:hyperlink w:anchor="_Toc10475419" w:history="1">
             <w:r>
               <w:rPr>
                 <w:rStyle w:val="Hyperlink"/>
@@ -151,7 +151,7 @@
                 <w:noProof/>
                 <w:webHidden/>
               </w:rPr>
-              <w:instrText xml:space="preserve"> PAGEREF _Toc10472923 \h </w:instrText>
+              <w:instrText xml:space="preserve"> PAGEREF _Toc10475419 \h </w:instrText>
             </w:r>
             <w:r>
               <w:rPr>
@@ -194,7 +194,7 @@
               <w:lang w:eastAsia="es-ES"/>
             </w:rPr>
           </w:pPr>
-          <w:hyperlink w:anchor="_Toc10472924" w:history="1">
+          <w:hyperlink w:anchor="_Toc10475420" w:history="1">
             <w:r>
               <w:rPr>
                 <w:rStyle w:val="Hyperlink"/>
@@ -222,7 +222,7 @@
                 <w:noProof/>
                 <w:webHidden/>
               </w:rPr>
-              <w:instrText xml:space="preserve"> PAGEREF _Toc10472924 \h </w:instrText>
+              <w:instrText xml:space="preserve"> PAGEREF _Toc10475420 \h </w:instrText>
             </w:r>
             <w:r>
               <w:rPr>
@@ -263,7 +263,7 @@
               <w:noProof/>
             </w:rPr>
           </w:pPr>
-          <w:hyperlink w:anchor="_Toc10472925" w:history="1">
+          <w:hyperlink w:anchor="_Toc10475421" w:history="1">
             <w:r>
               <w:rPr>
                 <w:rStyle w:val="Hyperlink"/>
@@ -291,7 +291,7 @@
                 <w:noProof/>
                 <w:webHidden/>
               </w:rPr>
-              <w:instrText xml:space="preserve"> PAGEREF _Toc10472925 \h </w:instrText>
+              <w:instrText xml:space="preserve"> PAGEREF _Toc10475421 \h </w:instrText>
             </w:r>
             <w:r>
               <w:rPr>
@@ -332,7 +332,7 @@
               <w:noProof/>
             </w:rPr>
           </w:pPr>
-          <w:hyperlink w:anchor="_Toc10472926" w:history="1">
+          <w:hyperlink w:anchor="_Toc10475422" w:history="1">
             <w:r>
               <w:rPr>
                 <w:rStyle w:val="Hyperlink"/>
@@ -360,7 +360,7 @@
                 <w:noProof/>
                 <w:webHidden/>
               </w:rPr>
-              <w:instrText xml:space="preserve"> PAGEREF _Toc10472926 \h </w:instrText>
+              <w:instrText xml:space="preserve"> PAGEREF _Toc10475422 \h </w:instrText>
             </w:r>
             <w:r>
               <w:rPr>
@@ -401,7 +401,7 @@
               <w:noProof/>
             </w:rPr>
           </w:pPr>
-          <w:hyperlink w:anchor="_Toc10472927" w:history="1">
+          <w:hyperlink w:anchor="_Toc10475423" w:history="1">
             <w:r>
               <w:rPr>
                 <w:rStyle w:val="Hyperlink"/>
@@ -429,7 +429,7 @@
                 <w:noProof/>
                 <w:webHidden/>
               </w:rPr>
-              <w:instrText xml:space="preserve"> PAGEREF _Toc10472927 \h </w:instrText>
+              <w:instrText xml:space="preserve"> PAGEREF _Toc10475423 \h </w:instrText>
             </w:r>
             <w:r>
               <w:rPr>
@@ -470,7 +470,7 @@
               <w:noProof/>
             </w:rPr>
           </w:pPr>
-          <w:hyperlink w:anchor="_Toc10472928" w:history="1">
+          <w:hyperlink w:anchor="_Toc10475424" w:history="1">
             <w:r>
               <w:rPr>
                 <w:rStyle w:val="Hyperlink"/>
@@ -497,7 +497,7 @@
                 <w:noProof/>
                 <w:webHidden/>
               </w:rPr>
-              <w:instrText xml:space="preserve"> PAGEREF _Toc10472928 \h </w:instrText>
+              <w:instrText xml:space="preserve"> PAGEREF _Toc10475424 \h </w:instrText>
             </w:r>
             <w:r>
               <w:rPr>
@@ -538,7 +538,7 @@
               <w:noProof/>
             </w:rPr>
           </w:pPr>
-          <w:hyperlink w:anchor="_Toc10472929" w:history="1">
+          <w:hyperlink w:anchor="_Toc10475425" w:history="1">
             <w:r>
               <w:rPr>
                 <w:rStyle w:val="Hyperlink"/>
@@ -565,7 +565,7 @@
                 <w:noProof/>
                 <w:webHidden/>
               </w:rPr>
-              <w:instrText xml:space="preserve"> PAGEREF _Toc10472929 \h </w:instrText>
+              <w:instrText xml:space="preserve"> PAGEREF _Toc10475425 \h </w:instrText>
             </w:r>
             <w:r>
               <w:rPr>
@@ -606,7 +606,7 @@
               <w:noProof/>
             </w:rPr>
           </w:pPr>
-          <w:hyperlink w:anchor="_Toc10472930" w:history="1">
+          <w:hyperlink w:anchor="_Toc10475426" w:history="1">
             <w:r>
               <w:rPr>
                 <w:rStyle w:val="Hyperlink"/>
@@ -633,7 +633,7 @@
                 <w:noProof/>
                 <w:webHidden/>
               </w:rPr>
-              <w:instrText xml:space="preserve"> PAGEREF _Toc10472930 \h </w:instrText>
+              <w:instrText xml:space="preserve"> PAGEREF _Toc10475426 \h </w:instrText>
             </w:r>
             <w:r>
               <w:rPr>
@@ -674,7 +674,7 @@
               <w:noProof/>
             </w:rPr>
           </w:pPr>
-          <w:hyperlink w:anchor="_Toc10472931" w:history="1">
+          <w:hyperlink w:anchor="_Toc10475427" w:history="1">
             <w:r>
               <w:rPr>
                 <w:rStyle w:val="Hyperlink"/>
@@ -701,7 +701,7 @@
                 <w:noProof/>
                 <w:webHidden/>
               </w:rPr>
-              <w:instrText xml:space="preserve"> PAGEREF _Toc10472931 \h </w:instrText>
+              <w:instrText xml:space="preserve"> PAGEREF _Toc10475427 \h </w:instrText>
             </w:r>
             <w:r>
               <w:rPr>
@@ -742,7 +742,7 @@
               <w:noProof/>
             </w:rPr>
           </w:pPr>
-          <w:hyperlink w:anchor="_Toc10472932" w:history="1">
+          <w:hyperlink w:anchor="_Toc10475428" w:history="1">
             <w:r>
               <w:rPr>
                 <w:rStyle w:val="Hyperlink"/>
@@ -769,7 +769,7 @@
                 <w:noProof/>
                 <w:webHidden/>
               </w:rPr>
-              <w:instrText xml:space="preserve"> PAGEREF _Toc10472932 \h </w:instrText>
+              <w:instrText xml:space="preserve"> PAGEREF _Toc10475428 \h </w:instrText>
             </w:r>
             <w:r>
               <w:rPr>
@@ -810,7 +810,7 @@
               <w:noProof/>
             </w:rPr>
           </w:pPr>
-          <w:hyperlink w:anchor="_Toc10472933" w:history="1">
+          <w:hyperlink w:anchor="_Toc10475429" w:history="1">
             <w:r>
               <w:rPr>
                 <w:rStyle w:val="Hyperlink"/>
@@ -837,7 +837,7 @@
                 <w:noProof/>
                 <w:webHidden/>
               </w:rPr>
-              <w:instrText xml:space="preserve"> PAGEREF _Toc10472933 \h </w:instrText>
+              <w:instrText xml:space="preserve"> PAGEREF _Toc10475429 \h </w:instrText>
             </w:r>
             <w:r>
               <w:rPr>
@@ -878,7 +878,7 @@
               <w:noProof/>
             </w:rPr>
           </w:pPr>
-          <w:hyperlink w:anchor="_Toc10472934" w:history="1">
+          <w:hyperlink w:anchor="_Toc10475430" w:history="1">
             <w:r>
               <w:rPr>
                 <w:rStyle w:val="Hyperlink"/>
@@ -905,7 +905,7 @@
                 <w:noProof/>
                 <w:webHidden/>
               </w:rPr>
-              <w:instrText xml:space="preserve"> PAGEREF _Toc10472934 \h </w:instrText>
+              <w:instrText xml:space="preserve"> PAGEREF _Toc10475430 \h </w:instrText>
             </w:r>
             <w:r>
               <w:rPr>
@@ -946,7 +946,7 @@
               <w:noProof/>
             </w:rPr>
           </w:pPr>
-          <w:hyperlink w:anchor="_Toc10472935" w:history="1">
+          <w:hyperlink w:anchor="_Toc10475431" w:history="1">
             <w:r>
               <w:rPr>
                 <w:rStyle w:val="Hyperlink"/>
@@ -973,7 +973,7 @@
                 <w:noProof/>
                 <w:webHidden/>
               </w:rPr>
-              <w:instrText xml:space="preserve"> PAGEREF _Toc10472935 \h </w:instrText>
+              <w:instrText xml:space="preserve"> PAGEREF _Toc10475431 \h </w:instrText>
             </w:r>
             <w:r>
               <w:rPr>
@@ -1014,7 +1014,7 @@
               <w:noProof/>
             </w:rPr>
           </w:pPr>
-          <w:hyperlink w:anchor="_Toc10472936" w:history="1">
+          <w:hyperlink w:anchor="_Toc10475432" w:history="1">
             <w:r>
               <w:rPr>
                 <w:rStyle w:val="Hyperlink"/>
@@ -1041,7 +1041,7 @@
                 <w:noProof/>
                 <w:webHidden/>
               </w:rPr>
-              <w:instrText xml:space="preserve"> PAGEREF _Toc10472936 \h </w:instrText>
+              <w:instrText xml:space="preserve"> PAGEREF _Toc10475432 \h </w:instrText>
             </w:r>
             <w:r>
               <w:rPr>
@@ -1082,7 +1082,7 @@
               <w:noProof/>
             </w:rPr>
           </w:pPr>
-          <w:hyperlink w:anchor="_Toc10472937" w:history="1">
+          <w:hyperlink w:anchor="_Toc10475433" w:history="1">
             <w:r>
               <w:rPr>
                 <w:rStyle w:val="Hyperlink"/>
@@ -1109,7 +1109,7 @@
                 <w:noProof/>
                 <w:webHidden/>
               </w:rPr>
-              <w:instrText xml:space="preserve"> PAGEREF _Toc10472937 \h </w:instrText>
+              <w:instrText xml:space="preserve"> PAGEREF _Toc10475433 \h </w:instrText>
             </w:r>
             <w:r>
               <w:rPr>
@@ -1150,7 +1150,7 @@
               <w:noProof/>
             </w:rPr>
           </w:pPr>
-          <w:hyperlink w:anchor="_Toc10472938" w:history="1">
+          <w:hyperlink w:anchor="_Toc10475434" w:history="1">
             <w:r>
               <w:rPr>
                 <w:rStyle w:val="Hyperlink"/>
@@ -1177,7 +1177,7 @@
                 <w:noProof/>
                 <w:webHidden/>
               </w:rPr>
-              <w:instrText xml:space="preserve"> PAGEREF _Toc10472938 \h </w:instrText>
+              <w:instrText xml:space="preserve"> PAGEREF _Toc10475434 \h </w:instrText>
             </w:r>
             <w:r>
               <w:rPr>
@@ -1218,7 +1218,7 @@
               <w:noProof/>
             </w:rPr>
           </w:pPr>
-          <w:hyperlink w:anchor="_Toc10472939" w:history="1">
+          <w:hyperlink w:anchor="_Toc10475435" w:history="1">
             <w:r>
               <w:rPr>
                 <w:rStyle w:val="Hyperlink"/>
@@ -1245,7 +1245,7 @@
                 <w:noProof/>
                 <w:webHidden/>
               </w:rPr>
-              <w:instrText xml:space="preserve"> PAGEREF _Toc10472939 \h </w:instrText>
+              <w:instrText xml:space="preserve"> PAGEREF _Toc10475435 \h </w:instrText>
             </w:r>
             <w:r>
               <w:rPr>
@@ -1286,7 +1286,7 @@
               <w:noProof/>
             </w:rPr>
           </w:pPr>
-          <w:hyperlink w:anchor="_Toc10472940" w:history="1">
+          <w:hyperlink w:anchor="_Toc10475436" w:history="1">
             <w:r>
               <w:rPr>
                 <w:rStyle w:val="Hyperlink"/>
@@ -1313,7 +1313,7 @@
                 <w:noProof/>
                 <w:webHidden/>
               </w:rPr>
-              <w:instrText xml:space="preserve"> PAGEREF _Toc10472940 \h </w:instrText>
+              <w:instrText xml:space="preserve"> PAGEREF _Toc10475436 \h </w:instrText>
             </w:r>
             <w:r>
               <w:rPr>
@@ -1354,7 +1354,7 @@
               <w:noProof/>
             </w:rPr>
           </w:pPr>
-          <w:hyperlink w:anchor="_Toc10472941" w:history="1">
+          <w:hyperlink w:anchor="_Toc10475437" w:history="1">
             <w:r>
               <w:rPr>
                 <w:rStyle w:val="Hyperlink"/>
@@ -1381,7 +1381,7 @@
                 <w:noProof/>
                 <w:webHidden/>
               </w:rPr>
-              <w:instrText xml:space="preserve"> PAGEREF _Toc10472941 \h </w:instrText>
+              <w:instrText xml:space="preserve"> PAGEREF _Toc10475437 \h </w:instrText>
             </w:r>
             <w:r>
               <w:rPr>
@@ -1422,7 +1422,7 @@
               <w:noProof/>
             </w:rPr>
           </w:pPr>
-          <w:hyperlink w:anchor="_Toc10472942" w:history="1">
+          <w:hyperlink w:anchor="_Toc10475438" w:history="1">
             <w:r>
               <w:rPr>
                 <w:rStyle w:val="Hyperlink"/>
@@ -1449,7 +1449,7 @@
                 <w:noProof/>
                 <w:webHidden/>
               </w:rPr>
-              <w:instrText xml:space="preserve"> PAGEREF _Toc10472942 \h </w:instrText>
+              <w:instrText xml:space="preserve"> PAGEREF _Toc10475438 \h </w:instrText>
             </w:r>
             <w:r>
               <w:rPr>
@@ -1490,7 +1490,7 @@
               <w:noProof/>
             </w:rPr>
           </w:pPr>
-          <w:hyperlink w:anchor="_Toc10472943" w:history="1">
+          <w:hyperlink w:anchor="_Toc10475439" w:history="1">
             <w:r>
               <w:rPr>
                 <w:rStyle w:val="Hyperlink"/>
@@ -1517,7 +1517,7 @@
                 <w:noProof/>
                 <w:webHidden/>
               </w:rPr>
-              <w:instrText xml:space="preserve"> PAGEREF _Toc10472943 \h </w:instrText>
+              <w:instrText xml:space="preserve"> PAGEREF _Toc10475439 \h </w:instrText>
             </w:r>
             <w:r>
               <w:rPr>
@@ -1558,7 +1558,7 @@
               <w:noProof/>
             </w:rPr>
           </w:pPr>
-          <w:hyperlink w:anchor="_Toc10472944" w:history="1">
+          <w:hyperlink w:anchor="_Toc10475440" w:history="1">
             <w:r>
               <w:rPr>
                 <w:rStyle w:val="Hyperlink"/>
@@ -1585,7 +1585,7 @@
                 <w:noProof/>
                 <w:webHidden/>
               </w:rPr>
-              <w:instrText xml:space="preserve"> PAGEREF _Toc10472944 \h </w:instrText>
+              <w:instrText xml:space="preserve"> PAGEREF _Toc10475440 \h </w:instrText>
             </w:r>
             <w:r>
               <w:rPr>
@@ -1626,7 +1626,7 @@
               <w:noProof/>
             </w:rPr>
           </w:pPr>
-          <w:hyperlink w:anchor="_Toc10472945" w:history="1">
+          <w:hyperlink w:anchor="_Toc10475441" w:history="1">
             <w:r>
               <w:rPr>
                 <w:rStyle w:val="Hyperlink"/>
@@ -1653,7 +1653,7 @@
                 <w:noProof/>
                 <w:webHidden/>
               </w:rPr>
-              <w:instrText xml:space="preserve"> PAGEREF _Toc10472945 \h </w:instrText>
+              <w:instrText xml:space="preserve"> PAGEREF _Toc10475441 \h </w:instrText>
             </w:r>
             <w:r>
               <w:rPr>
@@ -1694,7 +1694,7 @@
               <w:noProof/>
             </w:rPr>
           </w:pPr>
-          <w:hyperlink w:anchor="_Toc10472946" w:history="1">
+          <w:hyperlink w:anchor="_Toc10475442" w:history="1">
             <w:r>
               <w:rPr>
                 <w:rStyle w:val="Hyperlink"/>
@@ -1721,7 +1721,7 @@
                 <w:noProof/>
                 <w:webHidden/>
               </w:rPr>
-              <w:instrText xml:space="preserve"> PAGEREF _Toc10472946 \h </w:instrText>
+              <w:instrText xml:space="preserve"> PAGEREF _Toc10475442 \h </w:instrText>
             </w:r>
             <w:r>
               <w:rPr>
@@ -1762,7 +1762,7 @@
               <w:noProof/>
             </w:rPr>
           </w:pPr>
-          <w:hyperlink w:anchor="_Toc10472947" w:history="1">
+          <w:hyperlink w:anchor="_Toc10475443" w:history="1">
             <w:r>
               <w:rPr>
                 <w:rStyle w:val="Hyperlink"/>
@@ -1789,7 +1789,7 @@
                 <w:noProof/>
                 <w:webHidden/>
               </w:rPr>
-              <w:instrText xml:space="preserve"> PAGEREF _Toc10472947 \h </w:instrText>
+              <w:instrText xml:space="preserve"> PAGEREF _Toc10475443 \h </w:instrText>
             </w:r>
             <w:r>
               <w:rPr>
@@ -1832,7 +1832,7 @@
               <w:lang w:eastAsia="es-ES"/>
             </w:rPr>
           </w:pPr>
-          <w:hyperlink w:anchor="_Toc10472948" w:history="1">
+          <w:hyperlink w:anchor="_Toc10475444" w:history="1">
             <w:r>
               <w:rPr>
                 <w:rStyle w:val="Hyperlink"/>
@@ -1859,7 +1859,7 @@
                 <w:noProof/>
                 <w:webHidden/>
               </w:rPr>
-              <w:instrText xml:space="preserve"> PAGEREF _Toc10472948 \h </w:instrText>
+              <w:instrText xml:space="preserve"> PAGEREF _Toc10475444 \h </w:instrText>
             </w:r>
             <w:r>
               <w:rPr>
@@ -1900,7 +1900,7 @@
               <w:noProof/>
             </w:rPr>
           </w:pPr>
-          <w:hyperlink w:anchor="_Toc10472949" w:history="1">
+          <w:hyperlink w:anchor="_Toc10475445" w:history="1">
             <w:r>
               <w:rPr>
                 <w:rStyle w:val="Hyperlink"/>
@@ -1927,7 +1927,7 @@
                 <w:noProof/>
                 <w:webHidden/>
               </w:rPr>
-              <w:instrText xml:space="preserve"> PAGEREF _Toc10472949 \h </w:instrText>
+              <w:instrText xml:space="preserve"> PAGEREF _Toc10475445 \h </w:instrText>
             </w:r>
             <w:r>
               <w:rPr>
@@ -1968,7 +1968,7 @@
               <w:noProof/>
             </w:rPr>
           </w:pPr>
-          <w:hyperlink w:anchor="_Toc10472950" w:history="1">
+          <w:hyperlink w:anchor="_Toc10475446" w:history="1">
             <w:r>
               <w:rPr>
                 <w:rStyle w:val="Hyperlink"/>
@@ -1995,7 +1995,7 @@
                 <w:noProof/>
                 <w:webHidden/>
               </w:rPr>
-              <w:instrText xml:space="preserve"> PAGEREF _Toc10472950 \h </w:instrText>
+              <w:instrText xml:space="preserve"> PAGEREF _Toc10475446 \h </w:instrText>
             </w:r>
             <w:r>
               <w:rPr>
@@ -2036,7 +2036,7 @@
               <w:noProof/>
             </w:rPr>
           </w:pPr>
-          <w:hyperlink w:anchor="_Toc10472951" w:history="1">
+          <w:hyperlink w:anchor="_Toc10475447" w:history="1">
             <w:r>
               <w:rPr>
                 <w:rStyle w:val="Hyperlink"/>
@@ -2064,7 +2064,7 @@
                 <w:noProof/>
                 <w:webHidden/>
               </w:rPr>
-              <w:instrText xml:space="preserve"> PAGEREF _Toc10472951 \h </w:instrText>
+              <w:instrText xml:space="preserve"> PAGEREF _Toc10475447 \h </w:instrText>
             </w:r>
             <w:r>
               <w:rPr>
@@ -2105,7 +2105,7 @@
               <w:noProof/>
             </w:rPr>
           </w:pPr>
-          <w:hyperlink w:anchor="_Toc10472952" w:history="1">
+          <w:hyperlink w:anchor="_Toc10475448" w:history="1">
             <w:r>
               <w:rPr>
                 <w:rStyle w:val="Hyperlink"/>
@@ -2132,7 +2132,7 @@
                 <w:noProof/>
                 <w:webHidden/>
               </w:rPr>
-              <w:instrText xml:space="preserve"> PAGEREF _Toc10472952 \h </w:instrText>
+              <w:instrText xml:space="preserve"> PAGEREF _Toc10475448 \h </w:instrText>
             </w:r>
             <w:r>
               <w:rPr>
@@ -2173,7 +2173,7 @@
               <w:noProof/>
             </w:rPr>
           </w:pPr>
-          <w:hyperlink w:anchor="_Toc10472953" w:history="1">
+          <w:hyperlink w:anchor="_Toc10475449" w:history="1">
             <w:r>
               <w:rPr>
                 <w:rStyle w:val="Hyperlink"/>
@@ -2200,7 +2200,7 @@
                 <w:noProof/>
                 <w:webHidden/>
               </w:rPr>
-              <w:instrText xml:space="preserve"> PAGEREF _Toc10472953 \h </w:instrText>
+              <w:instrText xml:space="preserve"> PAGEREF _Toc10475449 \h </w:instrText>
             </w:r>
             <w:r>
               <w:rPr>
@@ -2241,7 +2241,7 @@
               <w:noProof/>
             </w:rPr>
           </w:pPr>
-          <w:hyperlink w:anchor="_Toc10472954" w:history="1">
+          <w:hyperlink w:anchor="_Toc10475450" w:history="1">
             <w:r>
               <w:rPr>
                 <w:rStyle w:val="Hyperlink"/>
@@ -2268,7 +2268,7 @@
                 <w:noProof/>
                 <w:webHidden/>
               </w:rPr>
-              <w:instrText xml:space="preserve"> PAGEREF _Toc10472954 \h </w:instrText>
+              <w:instrText xml:space="preserve"> PAGEREF _Toc10475450 \h </w:instrText>
             </w:r>
             <w:r>
               <w:rPr>
@@ -2309,7 +2309,7 @@
               <w:noProof/>
             </w:rPr>
           </w:pPr>
-          <w:hyperlink w:anchor="_Toc10472955" w:history="1">
+          <w:hyperlink w:anchor="_Toc10475451" w:history="1">
             <w:r>
               <w:rPr>
                 <w:rStyle w:val="Hyperlink"/>
@@ -2336,7 +2336,7 @@
                 <w:noProof/>
                 <w:webHidden/>
               </w:rPr>
-              <w:instrText xml:space="preserve"> PAGEREF _Toc10472955 \h </w:instrText>
+              <w:instrText xml:space="preserve"> PAGEREF _Toc10475451 \h </w:instrText>
             </w:r>
             <w:r>
               <w:rPr>
@@ -2377,7 +2377,7 @@
               <w:noProof/>
             </w:rPr>
           </w:pPr>
-          <w:hyperlink w:anchor="_Toc10472956" w:history="1">
+          <w:hyperlink w:anchor="_Toc10475452" w:history="1">
             <w:r>
               <w:rPr>
                 <w:rStyle w:val="Hyperlink"/>
@@ -2404,7 +2404,7 @@
                 <w:noProof/>
                 <w:webHidden/>
               </w:rPr>
-              <w:instrText xml:space="preserve"> PAGEREF _Toc10472956 \h </w:instrText>
+              <w:instrText xml:space="preserve"> PAGEREF _Toc10475452 \h </w:instrText>
             </w:r>
             <w:r>
               <w:rPr>
@@ -2425,6 +2425,75 @@
                 <w:webHidden/>
               </w:rPr>
               <w:t>28</w:t>
+            </w:r>
+            <w:r>
+              <w:rPr>
+                <w:noProof/>
+                <w:webHidden/>
+              </w:rPr>
+              <w:fldChar w:fldCharType="end"/>
+            </w:r>
+          </w:hyperlink>
+        </w:p>
+        <w:p>
+          <w:pPr>
+            <w:pStyle w:val="TOC3"/>
+            <w:tabs>
+              <w:tab w:val="right" w:leader="dot" w:pos="8494"/>
+            </w:tabs>
+            <w:rPr>
+              <w:noProof/>
+            </w:rPr>
+          </w:pPr>
+          <w:hyperlink w:anchor="_Toc10475453" w:history="1">
+            <w:r>
+              <w:rPr>
+                <w:rStyle w:val="Hyperlink"/>
+                <w:noProof/>
+                <w:shd w:val="clear" w:color="auto" w:fill="FFFFFF"/>
+              </w:rPr>
+              <w:t>Configuración y comandos de Nagios para enviar PerfData a InfluxDB.</w:t>
+            </w:r>
+            <w:r>
+              <w:rPr>
+                <w:noProof/>
+                <w:webHidden/>
+              </w:rPr>
+              <w:tab/>
+            </w:r>
+            <w:r>
+              <w:rPr>
+                <w:noProof/>
+                <w:webHidden/>
+              </w:rPr>
+              <w:fldChar w:fldCharType="begin"/>
+            </w:r>
+            <w:r>
+              <w:rPr>
+                <w:noProof/>
+                <w:webHidden/>
+              </w:rPr>
+              <w:instrText xml:space="preserve"> PAGEREF _Toc10475453 \h </w:instrText>
+            </w:r>
+            <w:r>
+              <w:rPr>
+                <w:noProof/>
+                <w:webHidden/>
+              </w:rPr>
+            </w:r>
+            <w:r>
+              <w:rPr>
+                <w:noProof/>
+                <w:webHidden/>
+              </w:rPr>
+              <w:fldChar w:fldCharType="separate"/>
+            </w:r>
+            <w:r>
+              <w:rPr>
+                <w:noProof/>
+                <w:webHidden/>
+              </w:rPr>
+              <w:t>29</w:t>
             </w:r>
             <w:r>
               <w:rPr>
@@ -2445,14 +2514,13 @@
               <w:noProof/>
             </w:rPr>
           </w:pPr>
-          <w:hyperlink w:anchor="_Toc10472957" w:history="1">
+          <w:hyperlink w:anchor="_Toc10475454" w:history="1">
             <w:r>
               <w:rPr>
                 <w:rStyle w:val="Hyperlink"/>
                 <w:noProof/>
-                <w:shd w:val="clear" w:color="auto" w:fill="FFFFFF"/>
-              </w:rPr>
-              <w:t>Configuración y comandos de Nagios para enviar PerfData a InfluxDB.</w:t>
+              </w:rPr>
+              <w:t>Comprobaciones finales</w:t>
             </w:r>
             <w:r>
               <w:rPr>
@@ -2473,7 +2541,7 @@
                 <w:noProof/>
                 <w:webHidden/>
               </w:rPr>
-              <w:instrText xml:space="preserve"> PAGEREF _Toc10472957 \h </w:instrText>
+              <w:instrText xml:space="preserve"> PAGEREF _Toc10475454 \h </w:instrText>
             </w:r>
             <w:r>
               <w:rPr>
@@ -2493,7 +2561,7 @@
                 <w:noProof/>
                 <w:webHidden/>
               </w:rPr>
-              <w:t>28</w:t>
+              <w:t>30</w:t>
             </w:r>
             <w:r>
               <w:rPr>
@@ -2541,7 +2609,7 @@
           <w:lang w:val="es-ES_tradnl"/>
         </w:rPr>
       </w:pPr>
-      <w:bookmarkStart w:id="1" w:name="_Toc10472922"/>
+      <w:bookmarkStart w:id="1" w:name="_Toc10475418"/>
       <w:r>
         <w:rPr>
           <w:lang w:val="es-ES_tradnl"/>
@@ -3022,7 +3090,7 @@
           <w:lang w:val="es-ES_tradnl"/>
         </w:rPr>
       </w:pPr>
-      <w:bookmarkStart w:id="2" w:name="_Toc10472923"/>
+      <w:bookmarkStart w:id="2" w:name="_Toc10475419"/>
       <w:r>
         <w:rPr>
           <w:lang w:val="es-ES_tradnl"/>
@@ -4402,7 +4470,7 @@
           <w:lang w:val="es-ES_tradnl"/>
         </w:rPr>
       </w:pPr>
-      <w:bookmarkStart w:id="3" w:name="_Toc10472924"/>
+      <w:bookmarkStart w:id="3" w:name="_Toc10475420"/>
       <w:r>
         <w:rPr>
           <w:lang w:val="es-ES_tradnl"/>
@@ -4425,7 +4493,7 @@
           <w:lang w:val="es-ES_tradnl"/>
         </w:rPr>
       </w:pPr>
-      <w:bookmarkStart w:id="4" w:name="_Toc10472925"/>
+      <w:bookmarkStart w:id="4" w:name="_Toc10475421"/>
       <w:r>
         <w:rPr>
           <w:lang w:val="es-ES_tradnl"/>
@@ -4844,7 +4912,7 @@
           <w:lang w:val="es-ES_tradnl"/>
         </w:rPr>
       </w:pPr>
-      <w:bookmarkStart w:id="5" w:name="_Toc10472926"/>
+      <w:bookmarkStart w:id="5" w:name="_Toc10475422"/>
       <w:r>
         <w:rPr>
           <w:lang w:val="es-ES_tradnl"/>
@@ -5094,7 +5162,7 @@
           <w:lang w:val="es-ES_tradnl"/>
         </w:rPr>
       </w:pPr>
-      <w:bookmarkStart w:id="6" w:name="_Toc10472927"/>
+      <w:bookmarkStart w:id="6" w:name="_Toc10475423"/>
       <w:r>
         <w:rPr>
           <w:lang w:val="es-ES_tradnl"/>
@@ -5533,7 +5601,7 @@
       <w:pPr>
         <w:pStyle w:val="Heading2"/>
       </w:pPr>
-      <w:bookmarkStart w:id="7" w:name="_Toc10472928"/>
+      <w:bookmarkStart w:id="7" w:name="_Toc10475424"/>
       <w:r>
         <w:t xml:space="preserve">Instalando Nagios </w:t>
       </w:r>
@@ -5753,7 +5821,7 @@
       <w:pPr>
         <w:pStyle w:val="Heading2"/>
       </w:pPr>
-      <w:bookmarkStart w:id="8" w:name="_Toc10472929"/>
+      <w:bookmarkStart w:id="8" w:name="_Toc10475425"/>
       <w:r>
         <w:lastRenderedPageBreak/>
         <w:t>Configuración de la interfaz Web</w:t>
@@ -7091,7 +7159,7 @@
       <w:pPr>
         <w:pStyle w:val="Heading2"/>
       </w:pPr>
-      <w:bookmarkStart w:id="9" w:name="_Toc10472930"/>
+      <w:bookmarkStart w:id="9" w:name="_Toc10475426"/>
       <w:r>
         <w:lastRenderedPageBreak/>
         <w:t>Instalación y configuración de clientes Linux</w:t>
@@ -7172,7 +7240,7 @@
       <w:pPr>
         <w:pStyle w:val="Heading3"/>
       </w:pPr>
-      <w:bookmarkStart w:id="10" w:name="_Toc10472931"/>
+      <w:bookmarkStart w:id="10" w:name="_Toc10475427"/>
       <w:r>
         <w:t>Configurando el host</w:t>
       </w:r>
@@ -7592,7 +7660,7 @@
       <w:pPr>
         <w:pStyle w:val="Heading3"/>
       </w:pPr>
-      <w:bookmarkStart w:id="11" w:name="_Toc10472932"/>
+      <w:bookmarkStart w:id="11" w:name="_Toc10475428"/>
       <w:r>
         <w:lastRenderedPageBreak/>
         <w:t>Personalizando los comandos NRPE</w:t>
@@ -7719,7 +7787,7 @@
       <w:pPr>
         <w:pStyle w:val="Heading3"/>
       </w:pPr>
-      <w:bookmarkStart w:id="12" w:name="_Toc10472933"/>
+      <w:bookmarkStart w:id="12" w:name="_Toc10475429"/>
       <w:r>
         <w:t>Comprobaciones desde Nagios</w:t>
       </w:r>
@@ -7953,7 +8021,7 @@
       <w:pPr>
         <w:pStyle w:val="Heading2"/>
       </w:pPr>
-      <w:bookmarkStart w:id="13" w:name="_Toc10472934"/>
+      <w:bookmarkStart w:id="13" w:name="_Toc10475430"/>
       <w:r>
         <w:lastRenderedPageBreak/>
         <w:t>Configurando Nagios</w:t>
@@ -8171,7 +8239,7 @@
       <w:pPr>
         <w:pStyle w:val="Heading3"/>
       </w:pPr>
-      <w:bookmarkStart w:id="14" w:name="_Toc10472935"/>
+      <w:bookmarkStart w:id="14" w:name="_Toc10475431"/>
       <w:r>
         <w:t>Definiendo el host</w:t>
       </w:r>
@@ -8697,7 +8765,7 @@
       <w:pPr>
         <w:pStyle w:val="Heading3"/>
       </w:pPr>
-      <w:bookmarkStart w:id="15" w:name="_Toc10472936"/>
+      <w:bookmarkStart w:id="15" w:name="_Toc10475432"/>
       <w:r>
         <w:lastRenderedPageBreak/>
         <w:t xml:space="preserve">Definiendo el </w:t>
@@ -8913,7 +8981,7 @@
       <w:pPr>
         <w:pStyle w:val="Heading3"/>
       </w:pPr>
-      <w:bookmarkStart w:id="16" w:name="_Toc10472937"/>
+      <w:bookmarkStart w:id="16" w:name="_Toc10475433"/>
       <w:r>
         <w:t>Definiendo servicio</w:t>
       </w:r>
@@ -9154,7 +9222,7 @@
       <w:pPr>
         <w:pStyle w:val="Heading3"/>
       </w:pPr>
-      <w:bookmarkStart w:id="17" w:name="_Toc10472938"/>
+      <w:bookmarkStart w:id="17" w:name="_Toc10475434"/>
       <w:r>
         <w:lastRenderedPageBreak/>
         <w:t>Definiendo el comando</w:t>
@@ -9321,7 +9389,7 @@
       <w:pPr>
         <w:pStyle w:val="Heading2"/>
       </w:pPr>
-      <w:bookmarkStart w:id="18" w:name="_Toc10472939"/>
+      <w:bookmarkStart w:id="18" w:name="_Toc10475435"/>
       <w:r>
         <w:t>Configurando y modificando las plantillas</w:t>
       </w:r>
@@ -9365,7 +9433,7 @@
       <w:pPr>
         <w:pStyle w:val="Heading3"/>
       </w:pPr>
-      <w:bookmarkStart w:id="19" w:name="_Toc10472940"/>
+      <w:bookmarkStart w:id="19" w:name="_Toc10475436"/>
       <w:r>
         <w:t>Modificando plantillas para los hosts</w:t>
       </w:r>
@@ -10132,7 +10200,7 @@
       <w:pPr>
         <w:pStyle w:val="Heading2"/>
       </w:pPr>
-      <w:bookmarkStart w:id="20" w:name="_Toc10472941"/>
+      <w:bookmarkStart w:id="20" w:name="_Toc10475437"/>
       <w:r>
         <w:t xml:space="preserve">Configurando las alertas </w:t>
       </w:r>
@@ -10164,7 +10232,7 @@
       <w:pPr>
         <w:pStyle w:val="Heading3"/>
       </w:pPr>
-      <w:bookmarkStart w:id="21" w:name="_Toc10472942"/>
+      <w:bookmarkStart w:id="21" w:name="_Toc10475438"/>
       <w:r>
         <w:t>Instalando y configurando el correo</w:t>
       </w:r>
@@ -10940,7 +11008,7 @@
       <w:pPr>
         <w:pStyle w:val="Heading3"/>
       </w:pPr>
-      <w:bookmarkStart w:id="22" w:name="_Toc10472943"/>
+      <w:bookmarkStart w:id="22" w:name="_Toc10475439"/>
       <w:r>
         <w:lastRenderedPageBreak/>
         <w:t>Definiendo contactos en Nagios</w:t>
@@ -11242,7 +11310,7 @@
         <mc:AlternateContent>
           <mc:Choice Requires="wps">
             <w:drawing>
-              <wp:anchor distT="0" distB="0" distL="114300" distR="114300" simplePos="0" relativeHeight="251418624" behindDoc="0" locked="0" layoutInCell="1" allowOverlap="1">
+              <wp:anchor distT="0" distB="0" distL="114300" distR="114300" simplePos="0" relativeHeight="251408384" behindDoc="0" locked="0" layoutInCell="1" allowOverlap="1">
                 <wp:simplePos x="0" y="0"/>
                 <wp:positionH relativeFrom="column">
                   <wp:posOffset>2320290</wp:posOffset>
@@ -11304,7 +11372,7 @@
           </mc:Choice>
           <mc:Fallback>
             <w:pict>
-              <v:rect w14:anchorId="15CFF883" id="Rectangle 37" o:spid="_x0000_s1026" style="position:absolute;margin-left:182.7pt;margin-top:63.3pt;width:60pt;height:14.25pt;z-index:251418624;visibility:visible;mso-wrap-style:square;mso-width-percent:0;mso-height-percent:0;mso-wrap-distance-left:9pt;mso-wrap-distance-top:0;mso-wrap-distance-right:9pt;mso-wrap-distance-bottom:0;mso-position-horizontal:absolute;mso-position-horizontal-relative:text;mso-position-vertical:absolute;mso-position-vertical-relative:text;mso-width-percent:0;mso-height-percent:0;mso-width-relative:margin;mso-height-relative:margin;v-text-anchor:middle" o:gfxdata="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" fillcolor="black [3200]" strokecolor="black [1600]" strokeweight="2pt"/>
+              <v:rect w14:anchorId="331853CE" id="Rectangle 37" o:spid="_x0000_s1026" style="position:absolute;margin-left:182.7pt;margin-top:63.3pt;width:60pt;height:14.25pt;z-index:251408384;visibility:visible;mso-wrap-style:square;mso-width-percent:0;mso-height-percent:0;mso-wrap-distance-left:9pt;mso-wrap-distance-top:0;mso-wrap-distance-right:9pt;mso-wrap-distance-bottom:0;mso-position-horizontal:absolute;mso-position-horizontal-relative:text;mso-position-vertical:absolute;mso-position-vertical-relative:text;mso-width-percent:0;mso-height-percent:0;mso-width-relative:margin;mso-height-relative:margin;v-text-anchor:middle" o:gfxdata="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" fillcolor="black [3200]" strokecolor="black [1600]" strokeweight="2pt"/>
             </w:pict>
           </mc:Fallback>
         </mc:AlternateContent>
@@ -11404,7 +11472,7 @@
       <w:pPr>
         <w:pStyle w:val="Heading3"/>
       </w:pPr>
-      <w:bookmarkStart w:id="23" w:name="_Toc10472944"/>
+      <w:bookmarkStart w:id="23" w:name="_Toc10475440"/>
       <w:r>
         <w:lastRenderedPageBreak/>
         <w:t>Definiendo el comando para enviar notificaciones</w:t>
@@ -11922,7 +11990,7 @@
       <w:pPr>
         <w:pStyle w:val="Heading3"/>
       </w:pPr>
-      <w:bookmarkStart w:id="24" w:name="_Toc10472945"/>
+      <w:bookmarkStart w:id="24" w:name="_Toc10475441"/>
       <w:r>
         <w:t>Comprobaciones</w:t>
       </w:r>
@@ -11970,7 +12038,7 @@
         <mc:AlternateContent>
           <mc:Choice Requires="wps">
             <w:drawing>
-              <wp:anchor distT="0" distB="0" distL="114300" distR="114300" simplePos="0" relativeHeight="251426816" behindDoc="0" locked="0" layoutInCell="1" allowOverlap="1" wp14:anchorId="1F9466DD" wp14:editId="1B3AE0BD">
+              <wp:anchor distT="0" distB="0" distL="114300" distR="114300" simplePos="0" relativeHeight="251420672" behindDoc="0" locked="0" layoutInCell="1" allowOverlap="1" wp14:anchorId="1F9466DD" wp14:editId="1B3AE0BD">
                 <wp:simplePos x="0" y="0"/>
                 <wp:positionH relativeFrom="column">
                   <wp:posOffset>1139190</wp:posOffset>
@@ -12035,7 +12103,7 @@
           </mc:Choice>
           <mc:Fallback>
             <w:pict>
-              <v:rect w14:anchorId="3756961E" id="Rectangle 41" o:spid="_x0000_s1026" style="position:absolute;margin-left:89.7pt;margin-top:151.3pt;width:58.5pt;height:9pt;z-index:251426816;visibility:visible;mso-wrap-style:square;mso-width-percent:0;mso-height-percent:0;mso-wrap-distance-left:9pt;mso-wrap-distance-top:0;mso-wrap-distance-right:9pt;mso-wrap-distance-bottom:0;mso-position-horizontal:absolute;mso-position-horizontal-relative:text;mso-position-vertical:absolute;mso-position-vertical-relative:text;mso-width-percent:0;mso-height-percent:0;mso-width-relative:margin;mso-height-relative:margin;v-text-anchor:middle" o:gfxdata="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" fillcolor="white [3201]" strokecolor="white [3212]" strokeweight="2pt"/>
+              <v:rect w14:anchorId="63593780" id="Rectangle 41" o:spid="_x0000_s1026" style="position:absolute;margin-left:89.7pt;margin-top:151.3pt;width:58.5pt;height:9pt;z-index:251420672;visibility:visible;mso-wrap-style:square;mso-width-percent:0;mso-height-percent:0;mso-wrap-distance-left:9pt;mso-wrap-distance-top:0;mso-wrap-distance-right:9pt;mso-wrap-distance-bottom:0;mso-position-horizontal:absolute;mso-position-horizontal-relative:text;mso-position-vertical:absolute;mso-position-vertical-relative:text;mso-width-percent:0;mso-height-percent:0;mso-width-relative:margin;mso-height-relative:margin;v-text-anchor:middle" o:gfxdata="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" fillcolor="white [3201]" strokecolor="white [3212]" strokeweight="2pt"/>
             </w:pict>
           </mc:Fallback>
         </mc:AlternateContent>
@@ -12048,7 +12116,7 @@
         <mc:AlternateContent>
           <mc:Choice Requires="wps">
             <w:drawing>
-              <wp:anchor distT="0" distB="0" distL="114300" distR="114300" simplePos="0" relativeHeight="251422720" behindDoc="0" locked="0" layoutInCell="1" allowOverlap="1">
+              <wp:anchor distT="0" distB="0" distL="114300" distR="114300" simplePos="0" relativeHeight="251414528" behindDoc="0" locked="0" layoutInCell="1" allowOverlap="1">
                 <wp:simplePos x="0" y="0"/>
                 <wp:positionH relativeFrom="column">
                   <wp:posOffset>586740</wp:posOffset>
@@ -12107,7 +12175,7 @@
           </mc:Choice>
           <mc:Fallback>
             <w:pict>
-              <v:rect w14:anchorId="53E2E8C6" id="Rectangle 40" o:spid="_x0000_s1026" style="position:absolute;margin-left:46.2pt;margin-top:12.55pt;width:53.25pt;height:9.75pt;z-index:251422720;visibility:visible;mso-wrap-style:square;mso-wrap-distance-left:9pt;mso-wrap-distance-top:0;mso-wrap-distance-right:9pt;mso-wrap-distance-bottom:0;mso-position-horizontal:absolute;mso-position-horizontal-relative:text;mso-position-vertical:absolute;mso-position-vertical-relative:text;v-text-anchor:middle" o:gfxdata="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" fillcolor="white [3201]" strokecolor="white [3212]" strokeweight="2pt"/>
+              <v:rect w14:anchorId="0386AC25" id="Rectangle 40" o:spid="_x0000_s1026" style="position:absolute;margin-left:46.2pt;margin-top:12.55pt;width:53.25pt;height:9.75pt;z-index:251414528;visibility:visible;mso-wrap-style:square;mso-wrap-distance-left:9pt;mso-wrap-distance-top:0;mso-wrap-distance-right:9pt;mso-wrap-distance-bottom:0;mso-position-horizontal:absolute;mso-position-horizontal-relative:text;mso-position-vertical:absolute;mso-position-vertical-relative:text;v-text-anchor:middle" o:gfxdata="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" fillcolor="white [3201]" strokecolor="white [3212]" strokeweight="2pt"/>
             </w:pict>
           </mc:Fallback>
         </mc:AlternateContent>
@@ -12158,7 +12226,7 @@
       <w:pPr>
         <w:pStyle w:val="Heading2"/>
       </w:pPr>
-      <w:bookmarkStart w:id="25" w:name="_Toc10472946"/>
+      <w:bookmarkStart w:id="25" w:name="_Toc10475442"/>
       <w:r>
         <w:lastRenderedPageBreak/>
         <w:t xml:space="preserve">Creando </w:t>
@@ -12770,7 +12838,7 @@
         <w:pStyle w:val="Heading2"/>
       </w:pPr>
       <w:bookmarkStart w:id="26" w:name="_Toc10187019"/>
-      <w:bookmarkStart w:id="27" w:name="_Toc10472947"/>
+      <w:bookmarkStart w:id="27" w:name="_Toc10475443"/>
       <w:r>
         <w:lastRenderedPageBreak/>
         <w:t xml:space="preserve">Creando </w:t>
@@ -13118,7 +13186,7 @@
         <mc:AlternateContent>
           <mc:Choice Requires="wps">
             <w:drawing>
-              <wp:anchor distT="0" distB="0" distL="114300" distR="114300" simplePos="0" relativeHeight="251431936" behindDoc="0" locked="0" layoutInCell="1" allowOverlap="1" wp14:anchorId="0B67C89B" wp14:editId="2787AC6A">
+              <wp:anchor distT="0" distB="0" distL="114300" distR="114300" simplePos="0" relativeHeight="251427840" behindDoc="0" locked="0" layoutInCell="1" allowOverlap="1" wp14:anchorId="0B67C89B" wp14:editId="2787AC6A">
                 <wp:simplePos x="0" y="0"/>
                 <wp:positionH relativeFrom="column">
                   <wp:posOffset>602530</wp:posOffset>
@@ -13181,7 +13249,7 @@
           </mc:Choice>
           <mc:Fallback>
             <w:pict>
-              <v:rect w14:anchorId="61798034" id="Rectangle 49" o:spid="_x0000_s1026" style="position:absolute;margin-left:47.45pt;margin-top:61pt;width:241.5pt;height:36pt;z-index:251431936;visibility:visible;mso-wrap-style:square;mso-height-percent:0;mso-wrap-distance-left:9pt;mso-wrap-distance-top:0;mso-wrap-distance-right:9pt;mso-wrap-distance-bottom:0;mso-position-horizontal:absolute;mso-position-horizontal-relative:text;mso-position-vertical:absolute;mso-position-vertical-relative:text;mso-height-percent:0;mso-height-relative:margin;v-text-anchor:middle" o:gfxdata="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" filled="f" strokecolor="yellow" strokeweight="1.5pt"/>
+              <v:rect w14:anchorId="3344873E" id="Rectangle 49" o:spid="_x0000_s1026" style="position:absolute;margin-left:47.45pt;margin-top:61pt;width:241.5pt;height:36pt;z-index:251427840;visibility:visible;mso-wrap-style:square;mso-height-percent:0;mso-wrap-distance-left:9pt;mso-wrap-distance-top:0;mso-wrap-distance-right:9pt;mso-wrap-distance-bottom:0;mso-position-horizontal:absolute;mso-position-horizontal-relative:text;mso-position-vertical:absolute;mso-position-vertical-relative:text;mso-height-percent:0;mso-height-relative:margin;v-text-anchor:middle" o:gfxdata="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" filled="f" strokecolor="yellow" strokeweight="1.5pt"/>
             </w:pict>
           </mc:Fallback>
         </mc:AlternateContent>
@@ -13676,7 +13744,7 @@
       <w:pPr>
         <w:pStyle w:val="Heading1"/>
       </w:pPr>
-      <w:bookmarkStart w:id="28" w:name="_Toc10472948"/>
+      <w:bookmarkStart w:id="28" w:name="_Toc10475444"/>
       <w:r>
         <w:lastRenderedPageBreak/>
         <w:t xml:space="preserve">Instalación de </w:t>
@@ -13712,7 +13780,7 @@
       <w:pPr>
         <w:pStyle w:val="Heading2"/>
       </w:pPr>
-      <w:bookmarkStart w:id="29" w:name="_Toc10472949"/>
+      <w:bookmarkStart w:id="29" w:name="_Toc10475445"/>
       <w:r>
         <w:t>Requisitos.</w:t>
       </w:r>
@@ -13991,7 +14059,7 @@
       <w:pPr>
         <w:pStyle w:val="Heading2"/>
       </w:pPr>
-      <w:bookmarkStart w:id="30" w:name="_Toc10472950"/>
+      <w:bookmarkStart w:id="30" w:name="_Toc10475446"/>
       <w:r>
         <w:t xml:space="preserve">Instalando </w:t>
       </w:r>
@@ -14082,7 +14150,7 @@
           <w:lang w:val="en-US"/>
         </w:rPr>
       </w:pPr>
-      <w:bookmarkStart w:id="31" w:name="_Toc10472951"/>
+      <w:bookmarkStart w:id="31" w:name="_Toc10475447"/>
       <w:proofErr w:type="spellStart"/>
       <w:r>
         <w:rPr>
@@ -14273,7 +14341,7 @@
       <w:pPr>
         <w:pStyle w:val="Heading2"/>
       </w:pPr>
-      <w:bookmarkStart w:id="32" w:name="_Toc10472952"/>
+      <w:bookmarkStart w:id="32" w:name="_Toc10475448"/>
       <w:r>
         <w:lastRenderedPageBreak/>
         <w:t xml:space="preserve">Instalación y configuración de </w:t>
@@ -14983,7 +15051,7 @@
       <w:pPr>
         <w:pStyle w:val="Heading3"/>
       </w:pPr>
-      <w:bookmarkStart w:id="33" w:name="_Toc10472953"/>
+      <w:bookmarkStart w:id="33" w:name="_Toc10475449"/>
       <w:r>
         <w:t>Requisitos.</w:t>
       </w:r>
@@ -15033,7 +15101,7 @@
       <w:pPr>
         <w:pStyle w:val="Heading3"/>
       </w:pPr>
-      <w:bookmarkStart w:id="34" w:name="_Toc10472954"/>
+      <w:bookmarkStart w:id="34" w:name="_Toc10475450"/>
       <w:r>
         <w:t xml:space="preserve">Instalando </w:t>
       </w:r>
@@ -15236,7 +15304,7 @@
           <w:noProof/>
         </w:rPr>
       </w:pPr>
-      <w:bookmarkStart w:id="35" w:name="_Toc10472955"/>
+      <w:bookmarkStart w:id="35" w:name="_Toc10475451"/>
       <w:r>
         <w:lastRenderedPageBreak/>
         <w:t>C</w:t>
@@ -15280,7 +15348,7 @@
         <mc:AlternateContent>
           <mc:Choice Requires="wps">
             <w:drawing>
-              <wp:anchor distT="0" distB="0" distL="114300" distR="114300" simplePos="0" relativeHeight="251899904" behindDoc="0" locked="0" layoutInCell="1" allowOverlap="1" wp14:anchorId="121B250C" wp14:editId="3668EB5E">
+              <wp:anchor distT="0" distB="0" distL="114300" distR="114300" simplePos="0" relativeHeight="251912192" behindDoc="0" locked="0" layoutInCell="1" allowOverlap="1" wp14:anchorId="121B250C" wp14:editId="3668EB5E">
                 <wp:simplePos x="0" y="0"/>
                 <wp:positionH relativeFrom="column">
                   <wp:posOffset>3525835</wp:posOffset>
@@ -15362,7 +15430,7 @@
           </mc:Choice>
           <mc:Fallback>
             <w:pict>
-              <v:roundrect w14:anchorId="121B250C" id="Rectangle: Rounded Corners 76" o:spid="_x0000_s1061" style="position:absolute;margin-left:277.6pt;margin-top:392.6pt;width:56.85pt;height:18.7pt;z-index:251899904;visibility:visible;mso-wrap-style:square;mso-width-percent:0;mso-height-percent:0;mso-wrap-distance-left:9pt;mso-wrap-distance-top:0;mso-wrap-distance-right:9pt;mso-wrap-distance-bottom:0;mso-position-horizontal:absolute;mso-position-horizontal-relative:text;mso-position-vertical:absolute;mso-position-vertical-relative:text;mso-width-percent:0;mso-height-percent:0;mso-width-relative:margin;mso-height-relative:margin;v-text-anchor:middle" arcsize="10923f" o:gfxdata="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" fillcolor="black [3200]" strokecolor="black [1600]" strokeweight="2pt">
+              <v:roundrect w14:anchorId="121B250C" id="Rectangle: Rounded Corners 76" o:spid="_x0000_s1061" style="position:absolute;margin-left:277.6pt;margin-top:392.6pt;width:56.85pt;height:18.7pt;z-index:251912192;visibility:visible;mso-wrap-style:square;mso-width-percent:0;mso-height-percent:0;mso-wrap-distance-left:9pt;mso-wrap-distance-top:0;mso-wrap-distance-right:9pt;mso-wrap-distance-bottom:0;mso-position-horizontal:absolute;mso-position-horizontal-relative:text;mso-position-vertical:absolute;mso-position-vertical-relative:text;mso-width-percent:0;mso-height-percent:0;mso-width-relative:margin;mso-height-relative:margin;v-text-anchor:middle" arcsize="10923f" o:gfxdata="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" fillcolor="black [3200]" strokecolor="black [1600]" strokeweight="2pt">
                 <v:textbox>
                   <w:txbxContent>
                     <w:p>
@@ -15395,7 +15463,7 @@
         <mc:AlternateContent>
           <mc:Choice Requires="wps">
             <w:drawing>
-              <wp:anchor distT="0" distB="0" distL="114300" distR="114300" simplePos="0" relativeHeight="251684864" behindDoc="0" locked="0" layoutInCell="1" allowOverlap="1" wp14:anchorId="7DF2D730" wp14:editId="68363F27">
+              <wp:anchor distT="0" distB="0" distL="114300" distR="114300" simplePos="0" relativeHeight="251693056" behindDoc="0" locked="0" layoutInCell="1" allowOverlap="1" wp14:anchorId="7DF2D730" wp14:editId="68363F27">
                 <wp:simplePos x="0" y="0"/>
                 <wp:positionH relativeFrom="column">
                   <wp:posOffset>2492834</wp:posOffset>
@@ -15476,7 +15544,7 @@
           </mc:Choice>
           <mc:Fallback>
             <w:pict>
-              <v:roundrect w14:anchorId="7DF2D730" id="Rectangle: Rounded Corners 74" o:spid="_x0000_s1062" style="position:absolute;margin-left:196.3pt;margin-top:392.6pt;width:52pt;height:18.7pt;z-index:251684864;visibility:visible;mso-wrap-style:square;mso-width-percent:0;mso-height-percent:0;mso-wrap-distance-left:9pt;mso-wrap-distance-top:0;mso-wrap-distance-right:9pt;mso-wrap-distance-bottom:0;mso-position-horizontal:absolute;mso-position-horizontal-relative:text;mso-position-vertical:absolute;mso-position-vertical-relative:text;mso-width-percent:0;mso-height-percent:0;mso-width-relative:margin;mso-height-relative:margin;v-text-anchor:middle" arcsize="10923f" o:gfxdata="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" fillcolor="black [3200]" strokecolor="black [1600]" strokeweight="2pt">
+              <v:roundrect w14:anchorId="7DF2D730" id="Rectangle: Rounded Corners 74" o:spid="_x0000_s1062" style="position:absolute;margin-left:196.3pt;margin-top:392.6pt;width:52pt;height:18.7pt;z-index:251693056;visibility:visible;mso-wrap-style:square;mso-width-percent:0;mso-height-percent:0;mso-wrap-distance-left:9pt;mso-wrap-distance-top:0;mso-wrap-distance-right:9pt;mso-wrap-distance-bottom:0;mso-position-horizontal:absolute;mso-position-horizontal-relative:text;mso-position-vertical:absolute;mso-position-vertical-relative:text;mso-width-percent:0;mso-height-percent:0;mso-width-relative:margin;mso-height-relative:margin;v-text-anchor:middle" arcsize="10923f" o:gfxdata="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" fillcolor="black [3200]" strokecolor="black [1600]" strokeweight="2pt">
                 <v:textbox>
                   <w:txbxContent>
                     <w:p>
@@ -15508,7 +15576,7 @@
         <mc:AlternateContent>
           <mc:Choice Requires="wps">
             <w:drawing>
-              <wp:anchor distT="0" distB="0" distL="114300" distR="114300" simplePos="0" relativeHeight="251791360" behindDoc="0" locked="0" layoutInCell="1" allowOverlap="1" wp14:anchorId="17E83932" wp14:editId="42E6E032">
+              <wp:anchor distT="0" distB="0" distL="114300" distR="114300" simplePos="0" relativeHeight="251801600" behindDoc="0" locked="0" layoutInCell="1" allowOverlap="1" wp14:anchorId="17E83932" wp14:editId="42E6E032">
                 <wp:simplePos x="0" y="0"/>
                 <wp:positionH relativeFrom="column">
                   <wp:posOffset>2973070</wp:posOffset>
@@ -15570,7 +15638,7 @@
           </mc:Choice>
           <mc:Fallback>
             <w:pict>
-              <v:roundrect w14:anchorId="566E07EB" id="Rectangle: Rounded Corners 75" o:spid="_x0000_s1026" style="position:absolute;margin-left:234.1pt;margin-top:401.1pt;width:27.8pt;height:10.25pt;z-index:251791360;visibility:visible;mso-wrap-style:square;mso-width-percent:0;mso-height-percent:0;mso-wrap-distance-left:9pt;mso-wrap-distance-top:0;mso-wrap-distance-right:9pt;mso-wrap-distance-bottom:0;mso-position-horizontal:absolute;mso-position-horizontal-relative:text;mso-position-vertical:absolute;mso-position-vertical-relative:text;mso-width-percent:0;mso-height-percent:0;mso-width-relative:margin;mso-height-relative:margin;v-text-anchor:middle" arcsize="10923f" o:gfxdata="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" fillcolor="black [3200]" strokecolor="black [1600]" strokeweight="2pt"/>
+              <v:roundrect w14:anchorId="1CE1F6B2" id="Rectangle: Rounded Corners 75" o:spid="_x0000_s1026" style="position:absolute;margin-left:234.1pt;margin-top:401.1pt;width:27.8pt;height:10.25pt;z-index:251801600;visibility:visible;mso-wrap-style:square;mso-width-percent:0;mso-height-percent:0;mso-wrap-distance-left:9pt;mso-wrap-distance-top:0;mso-wrap-distance-right:9pt;mso-wrap-distance-bottom:0;mso-position-horizontal:absolute;mso-position-horizontal-relative:text;mso-position-vertical:absolute;mso-position-vertical-relative:text;mso-width-percent:0;mso-height-percent:0;mso-width-relative:margin;mso-height-relative:margin;v-text-anchor:middle" arcsize="10923f" o:gfxdata="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" fillcolor="black [3200]" strokecolor="black [1600]" strokeweight="2pt"/>
             </w:pict>
           </mc:Fallback>
         </mc:AlternateContent>
@@ -15582,7 +15650,7 @@
         <mc:AlternateContent>
           <mc:Choice Requires="wps">
             <w:drawing>
-              <wp:anchor distT="0" distB="0" distL="114300" distR="114300" simplePos="0" relativeHeight="251576320" behindDoc="0" locked="0" layoutInCell="1" allowOverlap="1" wp14:anchorId="59253AFE" wp14:editId="0454FBBE">
+              <wp:anchor distT="0" distB="0" distL="114300" distR="114300" simplePos="0" relativeHeight="251582464" behindDoc="0" locked="0" layoutInCell="1" allowOverlap="1" wp14:anchorId="59253AFE" wp14:editId="0454FBBE">
                 <wp:simplePos x="0" y="0"/>
                 <wp:positionH relativeFrom="column">
                   <wp:posOffset>1798064</wp:posOffset>
@@ -15670,7 +15738,7 @@
           </mc:Choice>
           <mc:Fallback>
             <w:pict>
-              <v:roundrect w14:anchorId="59253AFE" id="Rectangle: Rounded Corners 73" o:spid="_x0000_s1063" style="position:absolute;margin-left:141.6pt;margin-top:376.95pt;width:106.45pt;height:21.15pt;z-index:251576320;visibility:visible;mso-wrap-style:square;mso-height-percent:0;mso-wrap-distance-left:9pt;mso-wrap-distance-top:0;mso-wrap-distance-right:9pt;mso-wrap-distance-bottom:0;mso-position-horizontal:absolute;mso-position-horizontal-relative:text;mso-position-vertical:absolute;mso-position-vertical-relative:text;mso-height-percent:0;mso-height-relative:margin;v-text-anchor:middle" arcsize="10923f" o:gfxdata="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" fillcolor="black [3200]" strokecolor="black [1600]" strokeweight="2pt">
+              <v:roundrect w14:anchorId="59253AFE" id="Rectangle: Rounded Corners 73" o:spid="_x0000_s1063" style="position:absolute;margin-left:141.6pt;margin-top:376.95pt;width:106.45pt;height:21.15pt;z-index:251582464;visibility:visible;mso-wrap-style:square;mso-height-percent:0;mso-wrap-distance-left:9pt;mso-wrap-distance-top:0;mso-wrap-distance-right:9pt;mso-wrap-distance-bottom:0;mso-position-horizontal:absolute;mso-position-horizontal-relative:text;mso-position-vertical:absolute;mso-position-vertical-relative:text;mso-height-percent:0;mso-height-relative:margin;v-text-anchor:middle" arcsize="10923f" o:gfxdata="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" fillcolor="black [3200]" strokecolor="black [1600]" strokeweight="2pt">
                 <v:textbox>
                   <w:txbxContent>
                     <w:p>
@@ -15712,7 +15780,7 @@
         <mc:AlternateContent>
           <mc:Choice Requires="wps">
             <w:drawing>
-              <wp:anchor distT="0" distB="0" distL="114300" distR="114300" simplePos="0" relativeHeight="251444224" behindDoc="0" locked="0" layoutInCell="1" allowOverlap="1">
+              <wp:anchor distT="0" distB="0" distL="114300" distR="114300" simplePos="0" relativeHeight="251442176" behindDoc="0" locked="0" layoutInCell="1" allowOverlap="1">
                 <wp:simplePos x="0" y="0"/>
                 <wp:positionH relativeFrom="column">
                   <wp:posOffset>1770641</wp:posOffset>
@@ -15800,7 +15868,7 @@
           </mc:Choice>
           <mc:Fallback>
             <w:pict>
-              <v:roundrect id="Rectangle: Rounded Corners 68" o:spid="_x0000_s1064" style="position:absolute;margin-left:139.4pt;margin-top:301.2pt;width:106.45pt;height:21.15pt;z-index:251444224;visibility:visible;mso-wrap-style:square;mso-height-percent:0;mso-wrap-distance-left:9pt;mso-wrap-distance-top:0;mso-wrap-distance-right:9pt;mso-wrap-distance-bottom:0;mso-position-horizontal:absolute;mso-position-horizontal-relative:text;mso-position-vertical:absolute;mso-position-vertical-relative:text;mso-height-percent:0;mso-height-relative:margin;v-text-anchor:middle" arcsize="10923f" o:gfxdata="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" fillcolor="black [3200]" strokecolor="black [1600]" strokeweight="2pt">
+              <v:roundrect id="Rectangle: Rounded Corners 68" o:spid="_x0000_s1064" style="position:absolute;margin-left:139.4pt;margin-top:301.2pt;width:106.45pt;height:21.15pt;z-index:251442176;visibility:visible;mso-wrap-style:square;mso-height-percent:0;mso-wrap-distance-left:9pt;mso-wrap-distance-top:0;mso-wrap-distance-right:9pt;mso-wrap-distance-bottom:0;mso-position-horizontal:absolute;mso-position-horizontal-relative:text;mso-position-vertical:absolute;mso-position-vertical-relative:text;mso-height-percent:0;mso-height-relative:margin;v-text-anchor:middle" arcsize="10923f" o:gfxdata="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" fillcolor="black [3200]" strokecolor="black [1600]" strokeweight="2pt">
                 <v:textbox>
                   <w:txbxContent>
                     <w:p>
@@ -15842,7 +15910,7 @@
         <mc:AlternateContent>
           <mc:Choice Requires="wps">
             <w:drawing>
-              <wp:anchor distT="0" distB="0" distL="114300" distR="114300" simplePos="0" relativeHeight="251471872" behindDoc="0" locked="0" layoutInCell="1" allowOverlap="1" wp14:anchorId="5F74D5E5" wp14:editId="203EA8E1">
+              <wp:anchor distT="0" distB="0" distL="114300" distR="114300" simplePos="0" relativeHeight="251475968" behindDoc="0" locked="0" layoutInCell="1" allowOverlap="1" wp14:anchorId="5F74D5E5" wp14:editId="203EA8E1">
                 <wp:simplePos x="0" y="0"/>
                 <wp:positionH relativeFrom="column">
                   <wp:posOffset>3537393</wp:posOffset>
@@ -15924,7 +15992,7 @@
           </mc:Choice>
           <mc:Fallback>
             <w:pict>
-              <v:roundrect w14:anchorId="5F74D5E5" id="Rectangle: Rounded Corners 71" o:spid="_x0000_s1065" style="position:absolute;margin-left:278.55pt;margin-top:319.9pt;width:56.85pt;height:18.7pt;z-index:251471872;visibility:visible;mso-wrap-style:square;mso-width-percent:0;mso-height-percent:0;mso-wrap-distance-left:9pt;mso-wrap-distance-top:0;mso-wrap-distance-right:9pt;mso-wrap-distance-bottom:0;mso-position-horizontal:absolute;mso-position-horizontal-relative:text;mso-position-vertical:absolute;mso-position-vertical-relative:text;mso-width-percent:0;mso-height-percent:0;mso-width-relative:margin;mso-height-relative:margin;v-text-anchor:middle" arcsize="10923f" o:gfxdata="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" fillcolor="black [3200]" strokecolor="black [1600]" strokeweight="2pt">
+              <v:roundrect w14:anchorId="5F74D5E5" id="Rectangle: Rounded Corners 71" o:spid="_x0000_s1065" style="position:absolute;margin-left:278.55pt;margin-top:319.9pt;width:56.85pt;height:18.7pt;z-index:251475968;visibility:visible;mso-wrap-style:square;mso-width-percent:0;mso-height-percent:0;mso-wrap-distance-left:9pt;mso-wrap-distance-top:0;mso-wrap-distance-right:9pt;mso-wrap-distance-bottom:0;mso-position-horizontal:absolute;mso-position-horizontal-relative:text;mso-position-vertical:absolute;mso-position-vertical-relative:text;mso-width-percent:0;mso-height-percent:0;mso-width-relative:margin;mso-height-relative:margin;v-text-anchor:middle" arcsize="10923f" o:gfxdata="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" fillcolor="black [3200]" strokecolor="black [1600]" strokeweight="2pt">
                 <v:textbox>
                   <w:txbxContent>
                     <w:p>
@@ -15957,7 +16025,7 @@
         <mc:AlternateContent>
           <mc:Choice Requires="wps">
             <w:drawing>
-              <wp:anchor distT="0" distB="0" distL="114300" distR="114300" simplePos="0" relativeHeight="251463680" behindDoc="0" locked="0" layoutInCell="1" allowOverlap="1" wp14:anchorId="5F74D5E5" wp14:editId="203EA8E1">
+              <wp:anchor distT="0" distB="0" distL="114300" distR="114300" simplePos="0" relativeHeight="251465728" behindDoc="0" locked="0" layoutInCell="1" allowOverlap="1" wp14:anchorId="5F74D5E5" wp14:editId="203EA8E1">
                 <wp:simplePos x="0" y="0"/>
                 <wp:positionH relativeFrom="column">
                   <wp:posOffset>2946299</wp:posOffset>
@@ -16019,7 +16087,7 @@
           </mc:Choice>
           <mc:Fallback>
             <w:pict>
-              <v:roundrect w14:anchorId="7D3DE4A0" id="Rectangle: Rounded Corners 70" o:spid="_x0000_s1026" style="position:absolute;margin-left:232pt;margin-top:325.4pt;width:27.8pt;height:10.3pt;z-index:251463680;visibility:visible;mso-wrap-style:square;mso-width-percent:0;mso-height-percent:0;mso-wrap-distance-left:9pt;mso-wrap-distance-top:0;mso-wrap-distance-right:9pt;mso-wrap-distance-bottom:0;mso-position-horizontal:absolute;mso-position-horizontal-relative:text;mso-position-vertical:absolute;mso-position-vertical-relative:text;mso-width-percent:0;mso-height-percent:0;mso-width-relative:margin;mso-height-relative:margin;v-text-anchor:middle" arcsize="10923f" o:gfxdata="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" fillcolor="black [3200]" strokecolor="black [1600]" strokeweight="2pt"/>
+              <v:roundrect w14:anchorId="758EA150" id="Rectangle: Rounded Corners 70" o:spid="_x0000_s1026" style="position:absolute;margin-left:232pt;margin-top:325.4pt;width:27.8pt;height:10.3pt;z-index:251465728;visibility:visible;mso-wrap-style:square;mso-width-percent:0;mso-height-percent:0;mso-wrap-distance-left:9pt;mso-wrap-distance-top:0;mso-wrap-distance-right:9pt;mso-wrap-distance-bottom:0;mso-position-horizontal:absolute;mso-position-horizontal-relative:text;mso-position-vertical:absolute;mso-position-vertical-relative:text;mso-width-percent:0;mso-height-percent:0;mso-width-relative:margin;mso-height-relative:margin;v-text-anchor:middle" arcsize="10923f" o:gfxdata="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" fillcolor="black [3200]" strokecolor="black [1600]" strokeweight="2pt"/>
             </w:pict>
           </mc:Fallback>
         </mc:AlternateContent>
@@ -16687,7 +16755,7 @@
           <w:noProof/>
         </w:rPr>
       </w:pPr>
-      <w:bookmarkStart w:id="36" w:name="_Toc10472956"/>
+      <w:bookmarkStart w:id="36" w:name="_Toc10475452"/>
       <w:r>
         <w:rPr>
           <w:noProof/>
@@ -17574,60 +17642,2480 @@
     </w:p>
     <w:p>
       <w:pPr>
+        <w:rPr>
+          <w:rFonts w:asciiTheme="majorHAnsi" w:eastAsiaTheme="majorEastAsia" w:hAnsiTheme="majorHAnsi" w:cstheme="majorBidi"/>
+          <w:color w:val="243F60" w:themeColor="accent1" w:themeShade="7F"/>
+          <w:sz w:val="24"/>
+          <w:szCs w:val="24"/>
+          <w:shd w:val="clear" w:color="auto" w:fill="FFFFFF"/>
+        </w:rPr>
+      </w:pPr>
+      <w:r>
+        <w:rPr>
+          <w:shd w:val="clear" w:color="auto" w:fill="FFFFFF"/>
+        </w:rPr>
+        <w:br w:type="page"/>
+      </w:r>
+    </w:p>
+    <w:p>
+      <w:pPr>
+        <w:pStyle w:val="Heading3"/>
+        <w:rPr>
+          <w:shd w:val="clear" w:color="auto" w:fill="FFFFFF"/>
+        </w:rPr>
+      </w:pPr>
+      <w:bookmarkStart w:id="37" w:name="_Toc10475453"/>
+      <w:r>
+        <w:rPr>
+          <w:shd w:val="clear" w:color="auto" w:fill="FFFFFF"/>
+        </w:rPr>
+        <w:lastRenderedPageBreak/>
+        <w:t>Configuración y comandos de Nagios p</w:t>
+      </w:r>
+      <w:r>
+        <w:rPr>
+          <w:shd w:val="clear" w:color="auto" w:fill="FFFFFF"/>
+        </w:rPr>
+        <w:t xml:space="preserve">ara enviar </w:t>
+      </w:r>
+      <w:proofErr w:type="spellStart"/>
+      <w:r>
+        <w:rPr>
+          <w:shd w:val="clear" w:color="auto" w:fill="FFFFFF"/>
+        </w:rPr>
+        <w:t>PerfData</w:t>
+      </w:r>
+      <w:proofErr w:type="spellEnd"/>
+      <w:r>
+        <w:rPr>
+          <w:shd w:val="clear" w:color="auto" w:fill="FFFFFF"/>
+        </w:rPr>
+        <w:t xml:space="preserve"> a </w:t>
+      </w:r>
+      <w:proofErr w:type="spellStart"/>
+      <w:r>
+        <w:rPr>
+          <w:shd w:val="clear" w:color="auto" w:fill="FFFFFF"/>
+        </w:rPr>
+        <w:t>InfluxDB</w:t>
+      </w:r>
+      <w:proofErr w:type="spellEnd"/>
+      <w:r>
+        <w:rPr>
+          <w:shd w:val="clear" w:color="auto" w:fill="FFFFFF"/>
+        </w:rPr>
+        <w:t>.</w:t>
+      </w:r>
+      <w:bookmarkEnd w:id="37"/>
+    </w:p>
+    <w:p/>
+    <w:p>
+      <w:pPr>
+        <w:pStyle w:val="Heading4"/>
+      </w:pPr>
+      <w:r>
+        <w:t>Configurando Nagios</w:t>
+      </w:r>
+    </w:p>
+    <w:p>
+      <w:pPr>
+        <w:rPr>
+          <w:i/>
+        </w:rPr>
+      </w:pPr>
+      <w:r>
+        <w:t xml:space="preserve">El siguiente paso es configurar Nagios para que envíe el performance data a </w:t>
+      </w:r>
+      <w:proofErr w:type="spellStart"/>
+      <w:r>
+        <w:t>InfluxDB</w:t>
+      </w:r>
+      <w:proofErr w:type="spellEnd"/>
+      <w:r>
+        <w:t xml:space="preserve"> mediante el conector </w:t>
+      </w:r>
+      <w:proofErr w:type="spellStart"/>
+      <w:r>
+        <w:t>Nagflux</w:t>
+      </w:r>
+      <w:proofErr w:type="spellEnd"/>
+      <w:r>
+        <w:t>.</w:t>
+      </w:r>
+      <w:r>
+        <w:br/>
+        <w:t xml:space="preserve">Esta configuración se ha de realizar en el fichero </w:t>
+      </w:r>
+      <w:r>
+        <w:rPr>
+          <w:i/>
+        </w:rPr>
+        <w:t>“/</w:t>
+      </w:r>
+      <w:proofErr w:type="spellStart"/>
+      <w:r>
+        <w:rPr>
+          <w:i/>
+        </w:rPr>
+        <w:t>usr</w:t>
+      </w:r>
+      <w:proofErr w:type="spellEnd"/>
+      <w:r>
+        <w:rPr>
+          <w:i/>
+        </w:rPr>
+        <w:t>/local/</w:t>
+      </w:r>
+      <w:proofErr w:type="spellStart"/>
+      <w:r>
+        <w:rPr>
+          <w:i/>
+        </w:rPr>
+        <w:t>nagios</w:t>
+      </w:r>
+      <w:proofErr w:type="spellEnd"/>
+      <w:r>
+        <w:rPr>
+          <w:i/>
+        </w:rPr>
+        <w:t>/</w:t>
+      </w:r>
+      <w:proofErr w:type="spellStart"/>
+      <w:r>
+        <w:rPr>
+          <w:i/>
+        </w:rPr>
+        <w:t>etc</w:t>
+      </w:r>
+      <w:proofErr w:type="spellEnd"/>
+      <w:r>
+        <w:rPr>
+          <w:i/>
+        </w:rPr>
+        <w:t>/</w:t>
+      </w:r>
+      <w:proofErr w:type="spellStart"/>
+      <w:r>
+        <w:rPr>
+          <w:i/>
+        </w:rPr>
+        <w:t>nagios.cfg</w:t>
+      </w:r>
+      <w:proofErr w:type="spellEnd"/>
+      <w:r>
+        <w:rPr>
+          <w:i/>
+        </w:rPr>
+        <w:t xml:space="preserve">”, hemos de </w:t>
+      </w:r>
+      <w:r>
+        <w:rPr>
+          <w:i/>
+        </w:rPr>
+        <w:t>modificar las siguientes líneas.</w:t>
+      </w:r>
+    </w:p>
+    <w:p>
+      <w:pPr>
+        <w:rPr>
+          <w:sz w:val="16"/>
+          <w:szCs w:val="16"/>
+          <w:lang w:val="en-US"/>
+        </w:rPr>
+      </w:pPr>
+      <w:proofErr w:type="spellStart"/>
+      <w:r>
+        <w:rPr>
+          <w:sz w:val="16"/>
+          <w:szCs w:val="16"/>
+          <w:lang w:val="en-US"/>
+        </w:rPr>
+        <w:t>process_performance_data</w:t>
+      </w:r>
+      <w:proofErr w:type="spellEnd"/>
+      <w:r>
+        <w:rPr>
+          <w:sz w:val="16"/>
+          <w:szCs w:val="16"/>
+          <w:lang w:val="en-US"/>
+        </w:rPr>
+        <w:t>=1</w:t>
+      </w:r>
+    </w:p>
+    <w:p>
+      <w:pPr>
+        <w:rPr>
+          <w:sz w:val="16"/>
+          <w:szCs w:val="16"/>
+          <w:lang w:val="en-US"/>
+        </w:rPr>
+      </w:pPr>
+      <w:proofErr w:type="spellStart"/>
+      <w:r>
+        <w:rPr>
+          <w:sz w:val="16"/>
+          <w:szCs w:val="16"/>
+          <w:lang w:val="en-US"/>
+        </w:rPr>
+        <w:t>host_perfdata_file</w:t>
+      </w:r>
+      <w:proofErr w:type="spellEnd"/>
+      <w:r>
+        <w:rPr>
+          <w:sz w:val="16"/>
+          <w:szCs w:val="16"/>
+          <w:lang w:val="en-US"/>
+        </w:rPr>
+        <w:t>=/</w:t>
+      </w:r>
+      <w:proofErr w:type="spellStart"/>
+      <w:r>
+        <w:rPr>
+          <w:sz w:val="16"/>
+          <w:szCs w:val="16"/>
+          <w:lang w:val="en-US"/>
+        </w:rPr>
+        <w:t>usr</w:t>
+      </w:r>
+      <w:proofErr w:type="spellEnd"/>
+      <w:r>
+        <w:rPr>
+          <w:sz w:val="16"/>
+          <w:szCs w:val="16"/>
+          <w:lang w:val="en-US"/>
+        </w:rPr>
+        <w:t>/local/</w:t>
+      </w:r>
+      <w:proofErr w:type="spellStart"/>
+      <w:r>
+        <w:rPr>
+          <w:sz w:val="16"/>
+          <w:szCs w:val="16"/>
+          <w:lang w:val="en-US"/>
+        </w:rPr>
+        <w:t>nagios</w:t>
+      </w:r>
+      <w:proofErr w:type="spellEnd"/>
+      <w:r>
+        <w:rPr>
+          <w:sz w:val="16"/>
+          <w:szCs w:val="16"/>
+          <w:lang w:val="en-US"/>
+        </w:rPr>
+        <w:t>/var/host-</w:t>
+      </w:r>
+      <w:proofErr w:type="spellStart"/>
+      <w:r>
+        <w:rPr>
+          <w:sz w:val="16"/>
+          <w:szCs w:val="16"/>
+          <w:lang w:val="en-US"/>
+        </w:rPr>
+        <w:t>perfdata</w:t>
+      </w:r>
+      <w:proofErr w:type="spellEnd"/>
+      <w:r>
+        <w:rPr>
+          <w:sz w:val="16"/>
+          <w:szCs w:val="16"/>
+          <w:lang w:val="en-US"/>
+        </w:rPr>
+        <w:br/>
+      </w:r>
+      <w:r>
+        <w:rPr>
+          <w:sz w:val="16"/>
+          <w:szCs w:val="16"/>
+          <w:lang w:val="en-US"/>
+        </w:rPr>
+        <w:t>host_perfdata_file_template=DATATYPE::HOSTPERFDATA\tTIMET::$TIMET$\tHOSTNAME::$HOSTNAME$\tHOSTPERFDATA::$HOSTPERFDATA$\tHOSTCHECKCOMMAND::$HOSTCHECKCOMMAND$</w:t>
+      </w:r>
+      <w:r>
+        <w:rPr>
+          <w:sz w:val="16"/>
+          <w:szCs w:val="16"/>
+          <w:lang w:val="en-US"/>
+        </w:rPr>
+        <w:br/>
+      </w:r>
+      <w:proofErr w:type="spellStart"/>
+      <w:r>
+        <w:rPr>
+          <w:sz w:val="16"/>
+          <w:szCs w:val="16"/>
+          <w:lang w:val="en-US"/>
+        </w:rPr>
+        <w:t>host_perfdata_file_mode</w:t>
+      </w:r>
+      <w:proofErr w:type="spellEnd"/>
+      <w:r>
+        <w:rPr>
+          <w:sz w:val="16"/>
+          <w:szCs w:val="16"/>
+          <w:lang w:val="en-US"/>
+        </w:rPr>
+        <w:t>=a</w:t>
+      </w:r>
+      <w:r>
+        <w:rPr>
+          <w:sz w:val="16"/>
+          <w:szCs w:val="16"/>
+          <w:lang w:val="en-US"/>
+        </w:rPr>
+        <w:br/>
+      </w:r>
+      <w:proofErr w:type="spellStart"/>
+      <w:r>
+        <w:rPr>
+          <w:sz w:val="16"/>
+          <w:szCs w:val="16"/>
+          <w:lang w:val="en-US"/>
+        </w:rPr>
+        <w:t>host_perfdata_file_processing_interval</w:t>
+      </w:r>
+      <w:proofErr w:type="spellEnd"/>
+      <w:r>
+        <w:rPr>
+          <w:sz w:val="16"/>
+          <w:szCs w:val="16"/>
+          <w:lang w:val="en-US"/>
+        </w:rPr>
+        <w:t>=15</w:t>
+      </w:r>
+      <w:r>
+        <w:rPr>
+          <w:sz w:val="16"/>
+          <w:szCs w:val="16"/>
+          <w:lang w:val="en-US"/>
+        </w:rPr>
+        <w:br/>
+      </w:r>
+      <w:r>
+        <w:rPr>
+          <w:sz w:val="16"/>
+          <w:szCs w:val="16"/>
+          <w:lang w:val="en-US"/>
+        </w:rPr>
+        <w:t>host_perfdata_file_processing_command=process-host-perfdata-file-nagflux</w:t>
+      </w:r>
+    </w:p>
+    <w:p>
+      <w:pPr>
+        <w:rPr>
+          <w:sz w:val="16"/>
+          <w:szCs w:val="16"/>
+          <w:lang w:val="en-US"/>
+        </w:rPr>
+      </w:pPr>
+      <w:proofErr w:type="spellStart"/>
+      <w:r>
+        <w:rPr>
+          <w:sz w:val="16"/>
+          <w:szCs w:val="16"/>
+          <w:lang w:val="en-US"/>
+        </w:rPr>
+        <w:t>service_perfdata_file</w:t>
+      </w:r>
+      <w:proofErr w:type="spellEnd"/>
+      <w:r>
+        <w:rPr>
+          <w:sz w:val="16"/>
+          <w:szCs w:val="16"/>
+          <w:lang w:val="en-US"/>
+        </w:rPr>
+        <w:t>=/</w:t>
+      </w:r>
+      <w:proofErr w:type="spellStart"/>
+      <w:r>
+        <w:rPr>
+          <w:sz w:val="16"/>
+          <w:szCs w:val="16"/>
+          <w:lang w:val="en-US"/>
+        </w:rPr>
+        <w:t>usr</w:t>
+      </w:r>
+      <w:proofErr w:type="spellEnd"/>
+      <w:r>
+        <w:rPr>
+          <w:sz w:val="16"/>
+          <w:szCs w:val="16"/>
+          <w:lang w:val="en-US"/>
+        </w:rPr>
+        <w:t>/local/</w:t>
+      </w:r>
+      <w:proofErr w:type="spellStart"/>
+      <w:r>
+        <w:rPr>
+          <w:sz w:val="16"/>
+          <w:szCs w:val="16"/>
+          <w:lang w:val="en-US"/>
+        </w:rPr>
+        <w:t>nagios</w:t>
+      </w:r>
+      <w:proofErr w:type="spellEnd"/>
+      <w:r>
+        <w:rPr>
+          <w:sz w:val="16"/>
+          <w:szCs w:val="16"/>
+          <w:lang w:val="en-US"/>
+        </w:rPr>
+        <w:t>/var/service-</w:t>
+      </w:r>
+      <w:proofErr w:type="spellStart"/>
+      <w:r>
+        <w:rPr>
+          <w:sz w:val="16"/>
+          <w:szCs w:val="16"/>
+          <w:lang w:val="en-US"/>
+        </w:rPr>
+        <w:t>perfdata</w:t>
+      </w:r>
+      <w:proofErr w:type="spellEnd"/>
+      <w:r>
+        <w:rPr>
+          <w:sz w:val="16"/>
+          <w:szCs w:val="16"/>
+          <w:lang w:val="en-US"/>
+        </w:rPr>
+        <w:br/>
+      </w:r>
+      <w:r>
+        <w:rPr>
+          <w:sz w:val="16"/>
+          <w:szCs w:val="16"/>
+          <w:lang w:val="en-US"/>
+        </w:rPr>
+        <w:t>service_perfdata_file_template=DATATYPE::SERVICEPERFDATA\tTIMET::$TIMET$\tHOSTNAME::$HOSTNAME$\tSERVICEDESC::$SERVICEDESC$\tSERVICEPERFDATA::$SERVICEPERFDATA$\tSERVICECHECKCOMMAND::$SERVICECHECKCOMMAND$</w:t>
+      </w:r>
+      <w:r>
+        <w:rPr>
+          <w:sz w:val="16"/>
+          <w:szCs w:val="16"/>
+          <w:lang w:val="en-US"/>
+        </w:rPr>
+        <w:br/>
+      </w:r>
+      <w:proofErr w:type="spellStart"/>
+      <w:r>
+        <w:rPr>
+          <w:sz w:val="16"/>
+          <w:szCs w:val="16"/>
+          <w:lang w:val="en-US"/>
+        </w:rPr>
+        <w:t>service_perfdata_file_mode</w:t>
+      </w:r>
+      <w:proofErr w:type="spellEnd"/>
+      <w:r>
+        <w:rPr>
+          <w:sz w:val="16"/>
+          <w:szCs w:val="16"/>
+          <w:lang w:val="en-US"/>
+        </w:rPr>
+        <w:t>=a</w:t>
+      </w:r>
+      <w:r>
+        <w:rPr>
+          <w:sz w:val="16"/>
+          <w:szCs w:val="16"/>
+          <w:lang w:val="en-US"/>
+        </w:rPr>
+        <w:br/>
+      </w:r>
+      <w:proofErr w:type="spellStart"/>
+      <w:r>
+        <w:rPr>
+          <w:sz w:val="16"/>
+          <w:szCs w:val="16"/>
+          <w:lang w:val="en-US"/>
+        </w:rPr>
+        <w:t>service_perfdata_file_processing_interval</w:t>
+      </w:r>
+      <w:proofErr w:type="spellEnd"/>
+      <w:r>
+        <w:rPr>
+          <w:sz w:val="16"/>
+          <w:szCs w:val="16"/>
+          <w:lang w:val="en-US"/>
+        </w:rPr>
+        <w:t>=15</w:t>
+      </w:r>
+      <w:r>
+        <w:rPr>
+          <w:sz w:val="16"/>
+          <w:szCs w:val="16"/>
+          <w:lang w:val="en-US"/>
+        </w:rPr>
+        <w:br/>
+      </w:r>
+      <w:r>
+        <w:rPr>
+          <w:sz w:val="16"/>
+          <w:szCs w:val="16"/>
+          <w:lang w:val="en-US"/>
+        </w:rPr>
+        <w:t>service_perfdata_file_processing_command=process-service-perfdata-file-nagflux</w:t>
+      </w:r>
+    </w:p>
+    <w:p>
+      <w:r>
+        <w:t>Dado que el fichero t</w:t>
+      </w:r>
+      <w:r>
+        <w:t xml:space="preserve">iene una cantidad ingente de líneas (aprox. 1500 </w:t>
+      </w:r>
+      <w:proofErr w:type="spellStart"/>
+      <w:r>
+        <w:t>lineas</w:t>
+      </w:r>
+      <w:proofErr w:type="spellEnd"/>
+      <w:r>
+        <w:t xml:space="preserve">), para no andar </w:t>
+      </w:r>
+      <w:proofErr w:type="spellStart"/>
+      <w:r>
+        <w:t>buscandolas</w:t>
+      </w:r>
+      <w:proofErr w:type="spellEnd"/>
+      <w:r>
+        <w:t xml:space="preserve"> una a una, nos ayudamos del siguiente </w:t>
+      </w:r>
+      <w:r>
+        <w:rPr>
+          <w:i/>
+        </w:rPr>
+        <w:t>“script”</w:t>
+      </w:r>
+      <w:r>
+        <w:t>.</w:t>
+      </w:r>
+    </w:p>
+    <w:p>
+      <w:pPr>
+        <w:rPr>
+          <w:lang w:val="en-US"/>
+        </w:rPr>
+      </w:pPr>
+      <w:r>
+        <w:rPr>
+          <w:sz w:val="16"/>
+          <w:szCs w:val="16"/>
+          <w:lang w:val="en-US"/>
+        </w:rPr>
+        <w:t>sed -</w:t>
+      </w:r>
+      <w:proofErr w:type="spellStart"/>
+      <w:r>
+        <w:rPr>
+          <w:sz w:val="16"/>
+          <w:szCs w:val="16"/>
+          <w:lang w:val="en-US"/>
+        </w:rPr>
+        <w:t>i</w:t>
+      </w:r>
+      <w:proofErr w:type="spellEnd"/>
+      <w:r>
+        <w:rPr>
+          <w:sz w:val="16"/>
+          <w:szCs w:val="16"/>
+          <w:lang w:val="en-US"/>
+        </w:rPr>
+        <w:t xml:space="preserve"> 's/^</w:t>
+      </w:r>
+      <w:proofErr w:type="spellStart"/>
+      <w:r>
+        <w:rPr>
+          <w:sz w:val="16"/>
+          <w:szCs w:val="16"/>
+          <w:lang w:val="en-US"/>
+        </w:rPr>
+        <w:t>process_performance_data</w:t>
+      </w:r>
+      <w:proofErr w:type="spellEnd"/>
+      <w:r>
+        <w:rPr>
+          <w:sz w:val="16"/>
+          <w:szCs w:val="16"/>
+          <w:lang w:val="en-US"/>
+        </w:rPr>
+        <w:t>=0/</w:t>
+      </w:r>
+      <w:proofErr w:type="spellStart"/>
+      <w:r>
+        <w:rPr>
+          <w:sz w:val="16"/>
+          <w:szCs w:val="16"/>
+          <w:lang w:val="en-US"/>
+        </w:rPr>
+        <w:t>process_performance_data</w:t>
+      </w:r>
+      <w:proofErr w:type="spellEnd"/>
+      <w:r>
+        <w:rPr>
+          <w:sz w:val="16"/>
+          <w:szCs w:val="16"/>
+          <w:lang w:val="en-US"/>
+        </w:rPr>
+        <w:t>=1/g' /</w:t>
+      </w:r>
+      <w:proofErr w:type="spellStart"/>
+      <w:r>
+        <w:rPr>
+          <w:sz w:val="16"/>
+          <w:szCs w:val="16"/>
+          <w:lang w:val="en-US"/>
+        </w:rPr>
+        <w:t>usr</w:t>
+      </w:r>
+      <w:proofErr w:type="spellEnd"/>
+      <w:r>
+        <w:rPr>
+          <w:sz w:val="16"/>
+          <w:szCs w:val="16"/>
+          <w:lang w:val="en-US"/>
+        </w:rPr>
+        <w:t>/local/</w:t>
+      </w:r>
+      <w:proofErr w:type="spellStart"/>
+      <w:r>
+        <w:rPr>
+          <w:sz w:val="16"/>
+          <w:szCs w:val="16"/>
+          <w:lang w:val="en-US"/>
+        </w:rPr>
+        <w:t>nagios</w:t>
+      </w:r>
+      <w:proofErr w:type="spellEnd"/>
+      <w:r>
+        <w:rPr>
+          <w:sz w:val="16"/>
+          <w:szCs w:val="16"/>
+          <w:lang w:val="en-US"/>
+        </w:rPr>
+        <w:t>/</w:t>
+      </w:r>
+      <w:proofErr w:type="spellStart"/>
+      <w:r>
+        <w:rPr>
+          <w:sz w:val="16"/>
+          <w:szCs w:val="16"/>
+          <w:lang w:val="en-US"/>
+        </w:rPr>
+        <w:t>etc</w:t>
+      </w:r>
+      <w:proofErr w:type="spellEnd"/>
+      <w:r>
+        <w:rPr>
+          <w:sz w:val="16"/>
+          <w:szCs w:val="16"/>
+          <w:lang w:val="en-US"/>
+        </w:rPr>
+        <w:t>/</w:t>
+      </w:r>
+      <w:proofErr w:type="spellStart"/>
+      <w:r>
+        <w:rPr>
+          <w:sz w:val="16"/>
+          <w:szCs w:val="16"/>
+          <w:lang w:val="en-US"/>
+        </w:rPr>
+        <w:t>nagios.cfg</w:t>
+      </w:r>
+      <w:proofErr w:type="spellEnd"/>
+      <w:r>
+        <w:rPr>
+          <w:sz w:val="16"/>
+          <w:szCs w:val="16"/>
+          <w:lang w:val="en-US"/>
+        </w:rPr>
+        <w:br/>
+      </w:r>
+      <w:r>
+        <w:rPr>
+          <w:sz w:val="16"/>
+          <w:szCs w:val="16"/>
+          <w:lang w:val="en-US"/>
+        </w:rPr>
+        <w:t>sed -</w:t>
+      </w:r>
+      <w:proofErr w:type="spellStart"/>
+      <w:r>
+        <w:rPr>
+          <w:sz w:val="16"/>
+          <w:szCs w:val="16"/>
+          <w:lang w:val="en-US"/>
+        </w:rPr>
+        <w:t>i</w:t>
+      </w:r>
+      <w:proofErr w:type="spellEnd"/>
+      <w:r>
+        <w:rPr>
+          <w:sz w:val="16"/>
+          <w:szCs w:val="16"/>
+          <w:lang w:val="en-US"/>
+        </w:rPr>
+        <w:t xml:space="preserve"> 's/^#</w:t>
+      </w:r>
+      <w:proofErr w:type="spellStart"/>
+      <w:r>
+        <w:rPr>
+          <w:sz w:val="16"/>
+          <w:szCs w:val="16"/>
+          <w:lang w:val="en-US"/>
+        </w:rPr>
+        <w:t>host_perfdata_file</w:t>
+      </w:r>
+      <w:proofErr w:type="spellEnd"/>
+      <w:r>
+        <w:rPr>
+          <w:sz w:val="16"/>
+          <w:szCs w:val="16"/>
+          <w:lang w:val="en-US"/>
+        </w:rPr>
+        <w:t>=/</w:t>
+      </w:r>
+      <w:proofErr w:type="spellStart"/>
+      <w:r>
+        <w:rPr>
+          <w:sz w:val="16"/>
+          <w:szCs w:val="16"/>
+          <w:lang w:val="en-US"/>
+        </w:rPr>
+        <w:t>host_perfdata_file</w:t>
+      </w:r>
+      <w:proofErr w:type="spellEnd"/>
+      <w:r>
+        <w:rPr>
+          <w:sz w:val="16"/>
+          <w:szCs w:val="16"/>
+          <w:lang w:val="en-US"/>
+        </w:rPr>
+        <w:t>=/g' /</w:t>
+      </w:r>
+      <w:proofErr w:type="spellStart"/>
+      <w:r>
+        <w:rPr>
+          <w:sz w:val="16"/>
+          <w:szCs w:val="16"/>
+          <w:lang w:val="en-US"/>
+        </w:rPr>
+        <w:t>usr</w:t>
+      </w:r>
+      <w:proofErr w:type="spellEnd"/>
+      <w:r>
+        <w:rPr>
+          <w:sz w:val="16"/>
+          <w:szCs w:val="16"/>
+          <w:lang w:val="en-US"/>
+        </w:rPr>
+        <w:t>/local/</w:t>
+      </w:r>
+      <w:proofErr w:type="spellStart"/>
+      <w:r>
+        <w:rPr>
+          <w:sz w:val="16"/>
+          <w:szCs w:val="16"/>
+          <w:lang w:val="en-US"/>
+        </w:rPr>
+        <w:t>nagios</w:t>
+      </w:r>
+      <w:proofErr w:type="spellEnd"/>
+      <w:r>
+        <w:rPr>
+          <w:sz w:val="16"/>
+          <w:szCs w:val="16"/>
+          <w:lang w:val="en-US"/>
+        </w:rPr>
+        <w:t>/</w:t>
+      </w:r>
+      <w:proofErr w:type="spellStart"/>
+      <w:r>
+        <w:rPr>
+          <w:sz w:val="16"/>
+          <w:szCs w:val="16"/>
+          <w:lang w:val="en-US"/>
+        </w:rPr>
+        <w:t>etc</w:t>
+      </w:r>
+      <w:proofErr w:type="spellEnd"/>
+      <w:r>
+        <w:rPr>
+          <w:sz w:val="16"/>
+          <w:szCs w:val="16"/>
+          <w:lang w:val="en-US"/>
+        </w:rPr>
+        <w:t>/</w:t>
+      </w:r>
+      <w:proofErr w:type="spellStart"/>
+      <w:r>
+        <w:rPr>
+          <w:sz w:val="16"/>
+          <w:szCs w:val="16"/>
+          <w:lang w:val="en-US"/>
+        </w:rPr>
+        <w:t>nagios.cfg</w:t>
+      </w:r>
+      <w:proofErr w:type="spellEnd"/>
+      <w:r>
+        <w:rPr>
+          <w:sz w:val="16"/>
+          <w:szCs w:val="16"/>
+          <w:lang w:val="en-US"/>
+        </w:rPr>
+        <w:br/>
+      </w:r>
+      <w:r>
+        <w:rPr>
+          <w:sz w:val="16"/>
+          <w:szCs w:val="16"/>
+          <w:lang w:val="en-US"/>
+        </w:rPr>
+        <w:t>sed -</w:t>
+      </w:r>
+      <w:proofErr w:type="spellStart"/>
+      <w:r>
+        <w:rPr>
+          <w:sz w:val="16"/>
+          <w:szCs w:val="16"/>
+          <w:lang w:val="en-US"/>
+        </w:rPr>
+        <w:t>i</w:t>
+      </w:r>
+      <w:proofErr w:type="spellEnd"/>
+      <w:r>
+        <w:rPr>
+          <w:sz w:val="16"/>
+          <w:szCs w:val="16"/>
+          <w:lang w:val="en-US"/>
+        </w:rPr>
+        <w:t xml:space="preserve"> 's/^#host_perfdata_file_template=.*/host_perfdata_file_template=DATATYPE::HOSTPERFDATA\\tTIMET::$TIMET$\\tHOSTNAME::$HOSTNAME$\\tHOSTPERFDATA::$HOSTPERFDATA$\\tHOSTCHECKCOMMAND::$HOSTCHECKCOMMAND$/g' /</w:t>
+      </w:r>
+      <w:proofErr w:type="spellStart"/>
+      <w:r>
+        <w:rPr>
+          <w:sz w:val="16"/>
+          <w:szCs w:val="16"/>
+          <w:lang w:val="en-US"/>
+        </w:rPr>
+        <w:t>usr</w:t>
+      </w:r>
+      <w:proofErr w:type="spellEnd"/>
+      <w:r>
+        <w:rPr>
+          <w:sz w:val="16"/>
+          <w:szCs w:val="16"/>
+          <w:lang w:val="en-US"/>
+        </w:rPr>
+        <w:t>/local/</w:t>
+      </w:r>
+      <w:proofErr w:type="spellStart"/>
+      <w:r>
+        <w:rPr>
+          <w:sz w:val="16"/>
+          <w:szCs w:val="16"/>
+          <w:lang w:val="en-US"/>
+        </w:rPr>
+        <w:t>nagios</w:t>
+      </w:r>
+      <w:proofErr w:type="spellEnd"/>
+      <w:r>
+        <w:rPr>
+          <w:sz w:val="16"/>
+          <w:szCs w:val="16"/>
+          <w:lang w:val="en-US"/>
+        </w:rPr>
+        <w:t>/</w:t>
+      </w:r>
+      <w:proofErr w:type="spellStart"/>
+      <w:r>
+        <w:rPr>
+          <w:sz w:val="16"/>
+          <w:szCs w:val="16"/>
+          <w:lang w:val="en-US"/>
+        </w:rPr>
+        <w:t>etc</w:t>
+      </w:r>
+      <w:proofErr w:type="spellEnd"/>
+      <w:r>
+        <w:rPr>
+          <w:sz w:val="16"/>
+          <w:szCs w:val="16"/>
+          <w:lang w:val="en-US"/>
+        </w:rPr>
+        <w:t>/</w:t>
+      </w:r>
+      <w:proofErr w:type="spellStart"/>
+      <w:r>
+        <w:rPr>
+          <w:sz w:val="16"/>
+          <w:szCs w:val="16"/>
+          <w:lang w:val="en-US"/>
+        </w:rPr>
+        <w:t>nagios.cfg</w:t>
+      </w:r>
+      <w:proofErr w:type="spellEnd"/>
+      <w:r>
+        <w:rPr>
+          <w:sz w:val="16"/>
+          <w:szCs w:val="16"/>
+          <w:lang w:val="en-US"/>
+        </w:rPr>
+        <w:br/>
+      </w:r>
+      <w:r>
+        <w:rPr>
+          <w:sz w:val="16"/>
+          <w:szCs w:val="16"/>
+          <w:lang w:val="en-US"/>
+        </w:rPr>
+        <w:t>sed -</w:t>
+      </w:r>
+      <w:proofErr w:type="spellStart"/>
+      <w:r>
+        <w:rPr>
+          <w:sz w:val="16"/>
+          <w:szCs w:val="16"/>
+          <w:lang w:val="en-US"/>
+        </w:rPr>
+        <w:t>i</w:t>
+      </w:r>
+      <w:proofErr w:type="spellEnd"/>
+      <w:r>
+        <w:rPr>
+          <w:sz w:val="16"/>
+          <w:szCs w:val="16"/>
+          <w:lang w:val="en-US"/>
+        </w:rPr>
+        <w:t xml:space="preserve"> 's/^#</w:t>
+      </w:r>
+      <w:proofErr w:type="spellStart"/>
+      <w:r>
+        <w:rPr>
+          <w:sz w:val="16"/>
+          <w:szCs w:val="16"/>
+          <w:lang w:val="en-US"/>
+        </w:rPr>
+        <w:t>host_perfdata_file_mode</w:t>
+      </w:r>
+      <w:proofErr w:type="spellEnd"/>
+      <w:r>
+        <w:rPr>
+          <w:sz w:val="16"/>
+          <w:szCs w:val="16"/>
+          <w:lang w:val="en-US"/>
+        </w:rPr>
+        <w:t>=/</w:t>
+      </w:r>
+      <w:proofErr w:type="spellStart"/>
+      <w:r>
+        <w:rPr>
+          <w:sz w:val="16"/>
+          <w:szCs w:val="16"/>
+          <w:lang w:val="en-US"/>
+        </w:rPr>
+        <w:t>host_perfdata_file_mode</w:t>
+      </w:r>
+      <w:proofErr w:type="spellEnd"/>
+      <w:r>
+        <w:rPr>
+          <w:sz w:val="16"/>
+          <w:szCs w:val="16"/>
+          <w:lang w:val="en-US"/>
+        </w:rPr>
+        <w:t>=/g' /</w:t>
+      </w:r>
+      <w:proofErr w:type="spellStart"/>
+      <w:r>
+        <w:rPr>
+          <w:sz w:val="16"/>
+          <w:szCs w:val="16"/>
+          <w:lang w:val="en-US"/>
+        </w:rPr>
+        <w:t>usr</w:t>
+      </w:r>
+      <w:proofErr w:type="spellEnd"/>
+      <w:r>
+        <w:rPr>
+          <w:sz w:val="16"/>
+          <w:szCs w:val="16"/>
+          <w:lang w:val="en-US"/>
+        </w:rPr>
+        <w:t>/local/</w:t>
+      </w:r>
+      <w:proofErr w:type="spellStart"/>
+      <w:r>
+        <w:rPr>
+          <w:sz w:val="16"/>
+          <w:szCs w:val="16"/>
+          <w:lang w:val="en-US"/>
+        </w:rPr>
+        <w:t>nagios</w:t>
+      </w:r>
+      <w:proofErr w:type="spellEnd"/>
+      <w:r>
+        <w:rPr>
+          <w:sz w:val="16"/>
+          <w:szCs w:val="16"/>
+          <w:lang w:val="en-US"/>
+        </w:rPr>
+        <w:t>/</w:t>
+      </w:r>
+      <w:proofErr w:type="spellStart"/>
+      <w:r>
+        <w:rPr>
+          <w:sz w:val="16"/>
+          <w:szCs w:val="16"/>
+          <w:lang w:val="en-US"/>
+        </w:rPr>
+        <w:t>etc</w:t>
+      </w:r>
+      <w:proofErr w:type="spellEnd"/>
+      <w:r>
+        <w:rPr>
+          <w:sz w:val="16"/>
+          <w:szCs w:val="16"/>
+          <w:lang w:val="en-US"/>
+        </w:rPr>
+        <w:t>/</w:t>
+      </w:r>
+      <w:proofErr w:type="spellStart"/>
+      <w:r>
+        <w:rPr>
+          <w:sz w:val="16"/>
+          <w:szCs w:val="16"/>
+          <w:lang w:val="en-US"/>
+        </w:rPr>
+        <w:t>nagios.cfg</w:t>
+      </w:r>
+      <w:proofErr w:type="spellEnd"/>
+      <w:r>
+        <w:rPr>
+          <w:sz w:val="16"/>
+          <w:szCs w:val="16"/>
+          <w:lang w:val="en-US"/>
+        </w:rPr>
+        <w:br/>
+      </w:r>
+      <w:r>
+        <w:rPr>
+          <w:sz w:val="16"/>
+          <w:szCs w:val="16"/>
+          <w:lang w:val="en-US"/>
+        </w:rPr>
+        <w:t>sed -</w:t>
+      </w:r>
+      <w:proofErr w:type="spellStart"/>
+      <w:r>
+        <w:rPr>
+          <w:sz w:val="16"/>
+          <w:szCs w:val="16"/>
+          <w:lang w:val="en-US"/>
+        </w:rPr>
+        <w:t>i</w:t>
+      </w:r>
+      <w:proofErr w:type="spellEnd"/>
+      <w:r>
+        <w:rPr>
+          <w:sz w:val="16"/>
+          <w:szCs w:val="16"/>
+          <w:lang w:val="en-US"/>
+        </w:rPr>
+        <w:t xml:space="preserve"> 's/^#host_perfdata_file_processing_interval=.*/host_perfdata_file_processing_interval=15/g' /</w:t>
+      </w:r>
+      <w:proofErr w:type="spellStart"/>
+      <w:r>
+        <w:rPr>
+          <w:sz w:val="16"/>
+          <w:szCs w:val="16"/>
+          <w:lang w:val="en-US"/>
+        </w:rPr>
+        <w:t>usr</w:t>
+      </w:r>
+      <w:proofErr w:type="spellEnd"/>
+      <w:r>
+        <w:rPr>
+          <w:sz w:val="16"/>
+          <w:szCs w:val="16"/>
+          <w:lang w:val="en-US"/>
+        </w:rPr>
+        <w:t>/local/</w:t>
+      </w:r>
+      <w:proofErr w:type="spellStart"/>
+      <w:r>
+        <w:rPr>
+          <w:sz w:val="16"/>
+          <w:szCs w:val="16"/>
+          <w:lang w:val="en-US"/>
+        </w:rPr>
+        <w:t>nagios</w:t>
+      </w:r>
+      <w:proofErr w:type="spellEnd"/>
+      <w:r>
+        <w:rPr>
+          <w:sz w:val="16"/>
+          <w:szCs w:val="16"/>
+          <w:lang w:val="en-US"/>
+        </w:rPr>
+        <w:t>/</w:t>
+      </w:r>
+      <w:proofErr w:type="spellStart"/>
+      <w:r>
+        <w:rPr>
+          <w:sz w:val="16"/>
+          <w:szCs w:val="16"/>
+          <w:lang w:val="en-US"/>
+        </w:rPr>
+        <w:t>etc</w:t>
+      </w:r>
+      <w:proofErr w:type="spellEnd"/>
+      <w:r>
+        <w:rPr>
+          <w:sz w:val="16"/>
+          <w:szCs w:val="16"/>
+          <w:lang w:val="en-US"/>
+        </w:rPr>
+        <w:t>/</w:t>
+      </w:r>
+      <w:proofErr w:type="spellStart"/>
+      <w:r>
+        <w:rPr>
+          <w:sz w:val="16"/>
+          <w:szCs w:val="16"/>
+          <w:lang w:val="en-US"/>
+        </w:rPr>
+        <w:t>nagios.cfg</w:t>
+      </w:r>
+      <w:proofErr w:type="spellEnd"/>
+      <w:r>
+        <w:rPr>
+          <w:sz w:val="16"/>
+          <w:szCs w:val="16"/>
+          <w:lang w:val="en-US"/>
+        </w:rPr>
+        <w:br/>
+      </w:r>
+      <w:r>
+        <w:rPr>
+          <w:sz w:val="16"/>
+          <w:szCs w:val="16"/>
+          <w:lang w:val="en-US"/>
+        </w:rPr>
+        <w:t>sed -</w:t>
+      </w:r>
+      <w:proofErr w:type="spellStart"/>
+      <w:r>
+        <w:rPr>
+          <w:sz w:val="16"/>
+          <w:szCs w:val="16"/>
+          <w:lang w:val="en-US"/>
+        </w:rPr>
+        <w:t>i</w:t>
+      </w:r>
+      <w:proofErr w:type="spellEnd"/>
+      <w:r>
+        <w:rPr>
+          <w:sz w:val="16"/>
+          <w:szCs w:val="16"/>
+          <w:lang w:val="en-US"/>
+        </w:rPr>
+        <w:t xml:space="preserve"> 's/^#host_perfdata_file_processing_command=.*/host_perfdata_file_processing_command=process-host-perfdata-file-nagflux/g' /</w:t>
+      </w:r>
+      <w:proofErr w:type="spellStart"/>
+      <w:r>
+        <w:rPr>
+          <w:sz w:val="16"/>
+          <w:szCs w:val="16"/>
+          <w:lang w:val="en-US"/>
+        </w:rPr>
+        <w:t>usr</w:t>
+      </w:r>
+      <w:proofErr w:type="spellEnd"/>
+      <w:r>
+        <w:rPr>
+          <w:sz w:val="16"/>
+          <w:szCs w:val="16"/>
+          <w:lang w:val="en-US"/>
+        </w:rPr>
+        <w:t>/local/</w:t>
+      </w:r>
+      <w:proofErr w:type="spellStart"/>
+      <w:r>
+        <w:rPr>
+          <w:sz w:val="16"/>
+          <w:szCs w:val="16"/>
+          <w:lang w:val="en-US"/>
+        </w:rPr>
+        <w:t>nagios</w:t>
+      </w:r>
+      <w:proofErr w:type="spellEnd"/>
+      <w:r>
+        <w:rPr>
+          <w:sz w:val="16"/>
+          <w:szCs w:val="16"/>
+          <w:lang w:val="en-US"/>
+        </w:rPr>
+        <w:t>/</w:t>
+      </w:r>
+      <w:proofErr w:type="spellStart"/>
+      <w:r>
+        <w:rPr>
+          <w:sz w:val="16"/>
+          <w:szCs w:val="16"/>
+          <w:lang w:val="en-US"/>
+        </w:rPr>
+        <w:t>etc</w:t>
+      </w:r>
+      <w:proofErr w:type="spellEnd"/>
+      <w:r>
+        <w:rPr>
+          <w:sz w:val="16"/>
+          <w:szCs w:val="16"/>
+          <w:lang w:val="en-US"/>
+        </w:rPr>
+        <w:t>/</w:t>
+      </w:r>
+      <w:proofErr w:type="spellStart"/>
+      <w:r>
+        <w:rPr>
+          <w:sz w:val="16"/>
+          <w:szCs w:val="16"/>
+          <w:lang w:val="en-US"/>
+        </w:rPr>
+        <w:t>nagios.cfg</w:t>
+      </w:r>
+      <w:proofErr w:type="spellEnd"/>
+      <w:r>
+        <w:rPr>
+          <w:sz w:val="16"/>
+          <w:szCs w:val="16"/>
+          <w:lang w:val="en-US"/>
+        </w:rPr>
+        <w:br/>
+      </w:r>
+      <w:r>
+        <w:rPr>
+          <w:sz w:val="16"/>
+          <w:szCs w:val="16"/>
+          <w:lang w:val="en-US"/>
+        </w:rPr>
+        <w:t>sed -</w:t>
+      </w:r>
+      <w:proofErr w:type="spellStart"/>
+      <w:r>
+        <w:rPr>
+          <w:sz w:val="16"/>
+          <w:szCs w:val="16"/>
+          <w:lang w:val="en-US"/>
+        </w:rPr>
+        <w:t>i</w:t>
+      </w:r>
+      <w:proofErr w:type="spellEnd"/>
+      <w:r>
+        <w:rPr>
+          <w:sz w:val="16"/>
+          <w:szCs w:val="16"/>
+          <w:lang w:val="en-US"/>
+        </w:rPr>
+        <w:t xml:space="preserve"> 's/^#</w:t>
+      </w:r>
+      <w:proofErr w:type="spellStart"/>
+      <w:r>
+        <w:rPr>
+          <w:sz w:val="16"/>
+          <w:szCs w:val="16"/>
+          <w:lang w:val="en-US"/>
+        </w:rPr>
+        <w:t>service_perfdata_file</w:t>
+      </w:r>
+      <w:proofErr w:type="spellEnd"/>
+      <w:r>
+        <w:rPr>
+          <w:sz w:val="16"/>
+          <w:szCs w:val="16"/>
+          <w:lang w:val="en-US"/>
+        </w:rPr>
+        <w:t>=/</w:t>
+      </w:r>
+      <w:proofErr w:type="spellStart"/>
+      <w:r>
+        <w:rPr>
+          <w:sz w:val="16"/>
+          <w:szCs w:val="16"/>
+          <w:lang w:val="en-US"/>
+        </w:rPr>
+        <w:t>service_perfdata_file</w:t>
+      </w:r>
+      <w:proofErr w:type="spellEnd"/>
+      <w:r>
+        <w:rPr>
+          <w:sz w:val="16"/>
+          <w:szCs w:val="16"/>
+          <w:lang w:val="en-US"/>
+        </w:rPr>
+        <w:t>=/g' /</w:t>
+      </w:r>
+      <w:proofErr w:type="spellStart"/>
+      <w:r>
+        <w:rPr>
+          <w:sz w:val="16"/>
+          <w:szCs w:val="16"/>
+          <w:lang w:val="en-US"/>
+        </w:rPr>
+        <w:t>usr</w:t>
+      </w:r>
+      <w:proofErr w:type="spellEnd"/>
+      <w:r>
+        <w:rPr>
+          <w:sz w:val="16"/>
+          <w:szCs w:val="16"/>
+          <w:lang w:val="en-US"/>
+        </w:rPr>
+        <w:t>/local/</w:t>
+      </w:r>
+      <w:proofErr w:type="spellStart"/>
+      <w:r>
+        <w:rPr>
+          <w:sz w:val="16"/>
+          <w:szCs w:val="16"/>
+          <w:lang w:val="en-US"/>
+        </w:rPr>
+        <w:t>nagios</w:t>
+      </w:r>
+      <w:proofErr w:type="spellEnd"/>
+      <w:r>
+        <w:rPr>
+          <w:sz w:val="16"/>
+          <w:szCs w:val="16"/>
+          <w:lang w:val="en-US"/>
+        </w:rPr>
+        <w:t>/</w:t>
+      </w:r>
+      <w:proofErr w:type="spellStart"/>
+      <w:r>
+        <w:rPr>
+          <w:sz w:val="16"/>
+          <w:szCs w:val="16"/>
+          <w:lang w:val="en-US"/>
+        </w:rPr>
+        <w:t>etc</w:t>
+      </w:r>
+      <w:proofErr w:type="spellEnd"/>
+      <w:r>
+        <w:rPr>
+          <w:sz w:val="16"/>
+          <w:szCs w:val="16"/>
+          <w:lang w:val="en-US"/>
+        </w:rPr>
+        <w:t>/</w:t>
+      </w:r>
+      <w:proofErr w:type="spellStart"/>
+      <w:r>
+        <w:rPr>
+          <w:sz w:val="16"/>
+          <w:szCs w:val="16"/>
+          <w:lang w:val="en-US"/>
+        </w:rPr>
+        <w:t>nagios.cfg</w:t>
+      </w:r>
+      <w:proofErr w:type="spellEnd"/>
+      <w:r>
+        <w:rPr>
+          <w:sz w:val="16"/>
+          <w:szCs w:val="16"/>
+          <w:lang w:val="en-US"/>
+        </w:rPr>
+        <w:br/>
+      </w:r>
+      <w:r>
+        <w:rPr>
+          <w:sz w:val="16"/>
+          <w:szCs w:val="16"/>
+          <w:lang w:val="en-US"/>
+        </w:rPr>
+        <w:t>sed -</w:t>
+      </w:r>
+      <w:proofErr w:type="spellStart"/>
+      <w:r>
+        <w:rPr>
+          <w:sz w:val="16"/>
+          <w:szCs w:val="16"/>
+          <w:lang w:val="en-US"/>
+        </w:rPr>
+        <w:t>i</w:t>
+      </w:r>
+      <w:proofErr w:type="spellEnd"/>
+      <w:r>
+        <w:rPr>
+          <w:sz w:val="16"/>
+          <w:szCs w:val="16"/>
+          <w:lang w:val="en-US"/>
+        </w:rPr>
+        <w:t xml:space="preserve"> 's/^#service_perfdata_file_template=.*/service_perfdata_file_template=DATATYPE::SERVICEPERFDATA\\tTIMET::$TIMET$\\tHOSTNAME::$HOSTNAME$\\tSERVICEDESC::$SERVICEDESC$\\tSERVICEPERFDATA::$SERVICEPERFDATA$\\tSERVICECHECKCOMMAND::$SERVICECHECKCOMMAND$/g' /</w:t>
+      </w:r>
+      <w:proofErr w:type="spellStart"/>
+      <w:r>
+        <w:rPr>
+          <w:sz w:val="16"/>
+          <w:szCs w:val="16"/>
+          <w:lang w:val="en-US"/>
+        </w:rPr>
+        <w:t>usr</w:t>
+      </w:r>
+      <w:proofErr w:type="spellEnd"/>
+      <w:r>
+        <w:rPr>
+          <w:sz w:val="16"/>
+          <w:szCs w:val="16"/>
+          <w:lang w:val="en-US"/>
+        </w:rPr>
+        <w:t>/local/</w:t>
+      </w:r>
+      <w:proofErr w:type="spellStart"/>
+      <w:r>
+        <w:rPr>
+          <w:sz w:val="16"/>
+          <w:szCs w:val="16"/>
+          <w:lang w:val="en-US"/>
+        </w:rPr>
+        <w:t>nagios</w:t>
+      </w:r>
+      <w:proofErr w:type="spellEnd"/>
+      <w:r>
+        <w:rPr>
+          <w:sz w:val="16"/>
+          <w:szCs w:val="16"/>
+          <w:lang w:val="en-US"/>
+        </w:rPr>
+        <w:t>/</w:t>
+      </w:r>
+      <w:proofErr w:type="spellStart"/>
+      <w:r>
+        <w:rPr>
+          <w:sz w:val="16"/>
+          <w:szCs w:val="16"/>
+          <w:lang w:val="en-US"/>
+        </w:rPr>
+        <w:t>etc</w:t>
+      </w:r>
+      <w:proofErr w:type="spellEnd"/>
+      <w:r>
+        <w:rPr>
+          <w:sz w:val="16"/>
+          <w:szCs w:val="16"/>
+          <w:lang w:val="en-US"/>
+        </w:rPr>
+        <w:t>/</w:t>
+      </w:r>
+      <w:proofErr w:type="spellStart"/>
+      <w:r>
+        <w:rPr>
+          <w:sz w:val="16"/>
+          <w:szCs w:val="16"/>
+          <w:lang w:val="en-US"/>
+        </w:rPr>
+        <w:t>nagios.cfg</w:t>
+      </w:r>
+      <w:proofErr w:type="spellEnd"/>
+      <w:r>
+        <w:rPr>
+          <w:sz w:val="16"/>
+          <w:szCs w:val="16"/>
+          <w:lang w:val="en-US"/>
+        </w:rPr>
+        <w:br/>
+      </w:r>
+      <w:r>
+        <w:rPr>
+          <w:sz w:val="16"/>
+          <w:szCs w:val="16"/>
+          <w:lang w:val="en-US"/>
+        </w:rPr>
+        <w:t>sed -</w:t>
+      </w:r>
+      <w:proofErr w:type="spellStart"/>
+      <w:r>
+        <w:rPr>
+          <w:sz w:val="16"/>
+          <w:szCs w:val="16"/>
+          <w:lang w:val="en-US"/>
+        </w:rPr>
+        <w:t>i</w:t>
+      </w:r>
+      <w:proofErr w:type="spellEnd"/>
+      <w:r>
+        <w:rPr>
+          <w:sz w:val="16"/>
+          <w:szCs w:val="16"/>
+          <w:lang w:val="en-US"/>
+        </w:rPr>
+        <w:t xml:space="preserve"> 's/^#</w:t>
+      </w:r>
+      <w:proofErr w:type="spellStart"/>
+      <w:r>
+        <w:rPr>
+          <w:sz w:val="16"/>
+          <w:szCs w:val="16"/>
+          <w:lang w:val="en-US"/>
+        </w:rPr>
+        <w:t>service_perfdata_file_mode</w:t>
+      </w:r>
+      <w:proofErr w:type="spellEnd"/>
+      <w:r>
+        <w:rPr>
+          <w:sz w:val="16"/>
+          <w:szCs w:val="16"/>
+          <w:lang w:val="en-US"/>
+        </w:rPr>
+        <w:t>=/</w:t>
+      </w:r>
+      <w:proofErr w:type="spellStart"/>
+      <w:r>
+        <w:rPr>
+          <w:sz w:val="16"/>
+          <w:szCs w:val="16"/>
+          <w:lang w:val="en-US"/>
+        </w:rPr>
+        <w:t>service_perfdata_file_mode</w:t>
+      </w:r>
+      <w:proofErr w:type="spellEnd"/>
+      <w:r>
+        <w:rPr>
+          <w:sz w:val="16"/>
+          <w:szCs w:val="16"/>
+          <w:lang w:val="en-US"/>
+        </w:rPr>
+        <w:t>=/g' /</w:t>
+      </w:r>
+      <w:proofErr w:type="spellStart"/>
+      <w:r>
+        <w:rPr>
+          <w:sz w:val="16"/>
+          <w:szCs w:val="16"/>
+          <w:lang w:val="en-US"/>
+        </w:rPr>
+        <w:t>usr</w:t>
+      </w:r>
+      <w:proofErr w:type="spellEnd"/>
+      <w:r>
+        <w:rPr>
+          <w:sz w:val="16"/>
+          <w:szCs w:val="16"/>
+          <w:lang w:val="en-US"/>
+        </w:rPr>
+        <w:t>/local/</w:t>
+      </w:r>
+      <w:proofErr w:type="spellStart"/>
+      <w:r>
+        <w:rPr>
+          <w:sz w:val="16"/>
+          <w:szCs w:val="16"/>
+          <w:lang w:val="en-US"/>
+        </w:rPr>
+        <w:t>nagios</w:t>
+      </w:r>
+      <w:proofErr w:type="spellEnd"/>
+      <w:r>
+        <w:rPr>
+          <w:sz w:val="16"/>
+          <w:szCs w:val="16"/>
+          <w:lang w:val="en-US"/>
+        </w:rPr>
+        <w:t>/</w:t>
+      </w:r>
+      <w:proofErr w:type="spellStart"/>
+      <w:r>
+        <w:rPr>
+          <w:sz w:val="16"/>
+          <w:szCs w:val="16"/>
+          <w:lang w:val="en-US"/>
+        </w:rPr>
+        <w:t>etc</w:t>
+      </w:r>
+      <w:proofErr w:type="spellEnd"/>
+      <w:r>
+        <w:rPr>
+          <w:sz w:val="16"/>
+          <w:szCs w:val="16"/>
+          <w:lang w:val="en-US"/>
+        </w:rPr>
+        <w:t>/</w:t>
+      </w:r>
+      <w:proofErr w:type="spellStart"/>
+      <w:r>
+        <w:rPr>
+          <w:sz w:val="16"/>
+          <w:szCs w:val="16"/>
+          <w:lang w:val="en-US"/>
+        </w:rPr>
+        <w:t>nagios.cfg</w:t>
+      </w:r>
+      <w:proofErr w:type="spellEnd"/>
+      <w:r>
+        <w:rPr>
+          <w:sz w:val="16"/>
+          <w:szCs w:val="16"/>
+          <w:lang w:val="en-US"/>
+        </w:rPr>
+        <w:br/>
+      </w:r>
+      <w:r>
+        <w:rPr>
+          <w:sz w:val="16"/>
+          <w:szCs w:val="16"/>
+          <w:lang w:val="en-US"/>
+        </w:rPr>
+        <w:t>sed -</w:t>
+      </w:r>
+      <w:proofErr w:type="spellStart"/>
+      <w:r>
+        <w:rPr>
+          <w:sz w:val="16"/>
+          <w:szCs w:val="16"/>
+          <w:lang w:val="en-US"/>
+        </w:rPr>
+        <w:t>i</w:t>
+      </w:r>
+      <w:proofErr w:type="spellEnd"/>
+      <w:r>
+        <w:rPr>
+          <w:sz w:val="16"/>
+          <w:szCs w:val="16"/>
+          <w:lang w:val="en-US"/>
+        </w:rPr>
+        <w:t xml:space="preserve"> 's/^#service_perfdata_file_processing_interval=.*/service_perfdata_file_processing_interval=15/g' /</w:t>
+      </w:r>
+      <w:proofErr w:type="spellStart"/>
+      <w:r>
+        <w:rPr>
+          <w:sz w:val="16"/>
+          <w:szCs w:val="16"/>
+          <w:lang w:val="en-US"/>
+        </w:rPr>
+        <w:t>usr</w:t>
+      </w:r>
+      <w:proofErr w:type="spellEnd"/>
+      <w:r>
+        <w:rPr>
+          <w:sz w:val="16"/>
+          <w:szCs w:val="16"/>
+          <w:lang w:val="en-US"/>
+        </w:rPr>
+        <w:t>/local/</w:t>
+      </w:r>
+      <w:proofErr w:type="spellStart"/>
+      <w:r>
+        <w:rPr>
+          <w:sz w:val="16"/>
+          <w:szCs w:val="16"/>
+          <w:lang w:val="en-US"/>
+        </w:rPr>
+        <w:t>nagios</w:t>
+      </w:r>
+      <w:proofErr w:type="spellEnd"/>
+      <w:r>
+        <w:rPr>
+          <w:sz w:val="16"/>
+          <w:szCs w:val="16"/>
+          <w:lang w:val="en-US"/>
+        </w:rPr>
+        <w:t>/</w:t>
+      </w:r>
+      <w:proofErr w:type="spellStart"/>
+      <w:r>
+        <w:rPr>
+          <w:sz w:val="16"/>
+          <w:szCs w:val="16"/>
+          <w:lang w:val="en-US"/>
+        </w:rPr>
+        <w:t>etc</w:t>
+      </w:r>
+      <w:proofErr w:type="spellEnd"/>
+      <w:r>
+        <w:rPr>
+          <w:sz w:val="16"/>
+          <w:szCs w:val="16"/>
+          <w:lang w:val="en-US"/>
+        </w:rPr>
+        <w:t>/</w:t>
+      </w:r>
+      <w:proofErr w:type="spellStart"/>
+      <w:r>
+        <w:rPr>
+          <w:sz w:val="16"/>
+          <w:szCs w:val="16"/>
+          <w:lang w:val="en-US"/>
+        </w:rPr>
+        <w:t>nagios.cfg</w:t>
+      </w:r>
+      <w:proofErr w:type="spellEnd"/>
+      <w:r>
+        <w:rPr>
+          <w:sz w:val="16"/>
+          <w:szCs w:val="16"/>
+          <w:lang w:val="en-US"/>
+        </w:rPr>
+        <w:br/>
+      </w:r>
+      <w:r>
+        <w:rPr>
+          <w:sz w:val="16"/>
+          <w:szCs w:val="16"/>
+          <w:lang w:val="en-US"/>
+        </w:rPr>
+        <w:t>sed -</w:t>
+      </w:r>
+      <w:proofErr w:type="spellStart"/>
+      <w:r>
+        <w:rPr>
+          <w:sz w:val="16"/>
+          <w:szCs w:val="16"/>
+          <w:lang w:val="en-US"/>
+        </w:rPr>
+        <w:t>i</w:t>
+      </w:r>
+      <w:proofErr w:type="spellEnd"/>
+      <w:r>
+        <w:rPr>
+          <w:sz w:val="16"/>
+          <w:szCs w:val="16"/>
+          <w:lang w:val="en-US"/>
+        </w:rPr>
+        <w:t xml:space="preserve"> 's/^#service_perfdata_file_processing_command=.*/service_perfdata_file_processing_command=process-service-perfdata-file-nagflux/g' /</w:t>
+      </w:r>
+      <w:proofErr w:type="spellStart"/>
+      <w:r>
+        <w:rPr>
+          <w:sz w:val="16"/>
+          <w:szCs w:val="16"/>
+          <w:lang w:val="en-US"/>
+        </w:rPr>
+        <w:t>usr</w:t>
+      </w:r>
+      <w:proofErr w:type="spellEnd"/>
+      <w:r>
+        <w:rPr>
+          <w:sz w:val="16"/>
+          <w:szCs w:val="16"/>
+          <w:lang w:val="en-US"/>
+        </w:rPr>
+        <w:t>/local/</w:t>
+      </w:r>
+      <w:proofErr w:type="spellStart"/>
+      <w:r>
+        <w:rPr>
+          <w:sz w:val="16"/>
+          <w:szCs w:val="16"/>
+          <w:lang w:val="en-US"/>
+        </w:rPr>
+        <w:t>nagios</w:t>
+      </w:r>
+      <w:proofErr w:type="spellEnd"/>
+      <w:r>
+        <w:rPr>
+          <w:sz w:val="16"/>
+          <w:szCs w:val="16"/>
+          <w:lang w:val="en-US"/>
+        </w:rPr>
+        <w:t>/</w:t>
+      </w:r>
+      <w:proofErr w:type="spellStart"/>
+      <w:r>
+        <w:rPr>
+          <w:sz w:val="16"/>
+          <w:szCs w:val="16"/>
+          <w:lang w:val="en-US"/>
+        </w:rPr>
+        <w:t>etc</w:t>
+      </w:r>
+      <w:proofErr w:type="spellEnd"/>
+      <w:r>
+        <w:rPr>
+          <w:sz w:val="16"/>
+          <w:szCs w:val="16"/>
+          <w:lang w:val="en-US"/>
+        </w:rPr>
+        <w:t>/</w:t>
+      </w:r>
+      <w:proofErr w:type="spellStart"/>
+      <w:r>
+        <w:rPr>
+          <w:sz w:val="16"/>
+          <w:szCs w:val="16"/>
+          <w:lang w:val="en-US"/>
+        </w:rPr>
+        <w:t>nagios.cfg</w:t>
+      </w:r>
+      <w:proofErr w:type="spellEnd"/>
+    </w:p>
+    <w:p>
+      <w:pPr>
+        <w:rPr>
+          <w:rFonts w:asciiTheme="majorHAnsi" w:eastAsiaTheme="majorEastAsia" w:hAnsiTheme="majorHAnsi" w:cstheme="majorBidi"/>
+          <w:i/>
+          <w:iCs/>
+          <w:color w:val="365F91" w:themeColor="accent1" w:themeShade="BF"/>
+          <w:lang w:val="en-US"/>
+        </w:rPr>
+      </w:pPr>
+      <w:r>
+        <w:rPr>
+          <w:lang w:val="en-US"/>
+        </w:rPr>
+        <w:br w:type="page"/>
+      </w:r>
+    </w:p>
+    <w:p>
+      <w:pPr>
+        <w:pStyle w:val="Heading4"/>
+      </w:pPr>
+      <w:r>
+        <w:lastRenderedPageBreak/>
+        <w:t>Creando los comandos</w:t>
+      </w:r>
+    </w:p>
+    <w:p>
+      <w:r>
+        <w:t xml:space="preserve">Hemos de definir dos comandos en </w:t>
+      </w:r>
+      <w:proofErr w:type="spellStart"/>
+      <w:r>
+        <w:t>nagios</w:t>
+      </w:r>
+      <w:proofErr w:type="spellEnd"/>
+      <w:r>
+        <w:t xml:space="preserve"> para procesar el performance data por </w:t>
+      </w:r>
+      <w:proofErr w:type="spellStart"/>
+      <w:r>
+        <w:t>nagflux</w:t>
+      </w:r>
+      <w:proofErr w:type="spellEnd"/>
+      <w:r>
+        <w:t xml:space="preserve">. Estos comandos los vamos a definir en el fichero </w:t>
+      </w:r>
+      <w:r>
+        <w:rPr>
+          <w:i/>
+        </w:rPr>
+        <w:t>“/</w:t>
+      </w:r>
+      <w:proofErr w:type="spellStart"/>
+      <w:r>
+        <w:rPr>
+          <w:i/>
+        </w:rPr>
+        <w:t>usr</w:t>
+      </w:r>
+      <w:proofErr w:type="spellEnd"/>
+      <w:r>
+        <w:rPr>
+          <w:i/>
+        </w:rPr>
+        <w:t>/local/</w:t>
+      </w:r>
+      <w:proofErr w:type="spellStart"/>
+      <w:r>
+        <w:rPr>
+          <w:i/>
+        </w:rPr>
+        <w:t>nagios</w:t>
+      </w:r>
+      <w:proofErr w:type="spellEnd"/>
+      <w:r>
+        <w:rPr>
+          <w:i/>
+        </w:rPr>
+        <w:t>/</w:t>
+      </w:r>
+      <w:proofErr w:type="spellStart"/>
+      <w:r>
+        <w:rPr>
+          <w:i/>
+        </w:rPr>
+        <w:t>etc</w:t>
+      </w:r>
+      <w:proofErr w:type="spellEnd"/>
+      <w:r>
+        <w:rPr>
+          <w:i/>
+        </w:rPr>
+        <w:t>/</w:t>
+      </w:r>
+      <w:proofErr w:type="spellStart"/>
+      <w:r>
+        <w:rPr>
+          <w:i/>
+        </w:rPr>
+        <w:t>objects</w:t>
+      </w:r>
+      <w:proofErr w:type="spellEnd"/>
+      <w:r>
+        <w:rPr>
+          <w:i/>
+        </w:rPr>
+        <w:t>/</w:t>
+      </w:r>
+      <w:proofErr w:type="spellStart"/>
+      <w:r>
+        <w:rPr>
+          <w:i/>
+        </w:rPr>
+        <w:t>commands.cfg</w:t>
+      </w:r>
+      <w:proofErr w:type="spellEnd"/>
+      <w:r>
+        <w:rPr>
+          <w:i/>
+        </w:rPr>
+        <w:t>”</w:t>
+      </w:r>
+    </w:p>
+    <w:p>
+      <w:pPr>
+        <w:rPr>
+          <w:lang w:val="en-US"/>
+        </w:rPr>
+      </w:pPr>
+      <w:r>
+        <w:rPr>
+          <w:lang w:val="en-US"/>
+        </w:rPr>
+        <w:t>define command {</w:t>
+      </w:r>
+      <w:r>
+        <w:rPr>
+          <w:lang w:val="en-US"/>
+        </w:rPr>
+        <w:br/>
+      </w:r>
+      <w:r>
+        <w:rPr>
+          <w:lang w:val="en-US"/>
+        </w:rPr>
+        <w:t xml:space="preserve">    </w:t>
+      </w:r>
+      <w:proofErr w:type="spellStart"/>
+      <w:r>
+        <w:rPr>
+          <w:lang w:val="en-US"/>
+        </w:rPr>
+        <w:t>command_name</w:t>
+      </w:r>
+      <w:proofErr w:type="spellEnd"/>
+      <w:r>
+        <w:rPr>
+          <w:lang w:val="en-US"/>
+        </w:rPr>
+        <w:t xml:space="preserve">    process-host-</w:t>
+      </w:r>
+      <w:proofErr w:type="spellStart"/>
+      <w:r>
+        <w:rPr>
+          <w:lang w:val="en-US"/>
+        </w:rPr>
+        <w:t>perfdata</w:t>
+      </w:r>
+      <w:proofErr w:type="spellEnd"/>
+      <w:r>
+        <w:rPr>
+          <w:lang w:val="en-US"/>
+        </w:rPr>
+        <w:t>-file-</w:t>
+      </w:r>
+      <w:proofErr w:type="spellStart"/>
+      <w:r>
+        <w:rPr>
+          <w:lang w:val="en-US"/>
+        </w:rPr>
+        <w:t>nagflux</w:t>
+      </w:r>
+      <w:proofErr w:type="spellEnd"/>
+      <w:r>
+        <w:rPr>
+          <w:lang w:val="en-US"/>
+        </w:rPr>
+        <w:br/>
+      </w:r>
+      <w:r>
+        <w:rPr>
+          <w:lang w:val="en-US"/>
+        </w:rPr>
+        <w:t xml:space="preserve">    </w:t>
+      </w:r>
+      <w:proofErr w:type="spellStart"/>
+      <w:r>
+        <w:rPr>
+          <w:lang w:val="en-US"/>
+        </w:rPr>
+        <w:t>command_line</w:t>
+      </w:r>
+      <w:proofErr w:type="spellEnd"/>
+      <w:r>
+        <w:rPr>
+          <w:lang w:val="en-US"/>
+        </w:rPr>
+        <w:t xml:space="preserve">    /bin/mv /</w:t>
+      </w:r>
+      <w:proofErr w:type="spellStart"/>
+      <w:r>
+        <w:rPr>
+          <w:lang w:val="en-US"/>
+        </w:rPr>
+        <w:t>usr</w:t>
+      </w:r>
+      <w:proofErr w:type="spellEnd"/>
+      <w:r>
+        <w:rPr>
+          <w:lang w:val="en-US"/>
+        </w:rPr>
+        <w:t>/local/</w:t>
+      </w:r>
+      <w:proofErr w:type="spellStart"/>
+      <w:r>
+        <w:rPr>
+          <w:lang w:val="en-US"/>
+        </w:rPr>
+        <w:t>nagios</w:t>
+      </w:r>
+      <w:proofErr w:type="spellEnd"/>
+      <w:r>
+        <w:rPr>
+          <w:lang w:val="en-US"/>
+        </w:rPr>
+        <w:t>/var/host-</w:t>
+      </w:r>
+      <w:proofErr w:type="spellStart"/>
+      <w:r>
+        <w:rPr>
+          <w:lang w:val="en-US"/>
+        </w:rPr>
+        <w:t>perfdata</w:t>
+      </w:r>
+      <w:proofErr w:type="spellEnd"/>
+      <w:r>
+        <w:rPr>
+          <w:lang w:val="en-US"/>
+        </w:rPr>
+        <w:t xml:space="preserve"> /usr/local/nagios/var/spool/nagfluxperfdata/</w:t>
+      </w:r>
+      <w:proofErr w:type="gramStart"/>
+      <w:r>
+        <w:rPr>
+          <w:lang w:val="en-US"/>
+        </w:rPr>
+        <w:t>$TIMET$.perfdata.host</w:t>
+      </w:r>
+      <w:proofErr w:type="gramEnd"/>
+      <w:r>
+        <w:rPr>
+          <w:lang w:val="en-US"/>
+        </w:rPr>
+        <w:br/>
+      </w:r>
+      <w:r>
+        <w:rPr>
+          <w:lang w:val="en-US"/>
+        </w:rPr>
+        <w:t>}</w:t>
+      </w:r>
+    </w:p>
+    <w:p>
+      <w:pPr>
+        <w:rPr>
+          <w:lang w:val="en-US"/>
+        </w:rPr>
+      </w:pPr>
+      <w:r>
+        <w:rPr>
+          <w:lang w:val="en-US"/>
+        </w:rPr>
+        <w:t>define command {</w:t>
+      </w:r>
+      <w:r>
+        <w:rPr>
+          <w:lang w:val="en-US"/>
+        </w:rPr>
+        <w:br/>
+      </w:r>
+      <w:r>
+        <w:rPr>
+          <w:lang w:val="en-US"/>
+        </w:rPr>
+        <w:t xml:space="preserve">    </w:t>
+      </w:r>
+      <w:proofErr w:type="spellStart"/>
+      <w:r>
+        <w:rPr>
+          <w:lang w:val="en-US"/>
+        </w:rPr>
+        <w:t>command_name</w:t>
+      </w:r>
+      <w:proofErr w:type="spellEnd"/>
+      <w:r>
+        <w:rPr>
+          <w:lang w:val="en-US"/>
+        </w:rPr>
+        <w:t xml:space="preserve">    process-service-</w:t>
+      </w:r>
+      <w:proofErr w:type="spellStart"/>
+      <w:r>
+        <w:rPr>
+          <w:lang w:val="en-US"/>
+        </w:rPr>
+        <w:t>perfdata</w:t>
+      </w:r>
+      <w:proofErr w:type="spellEnd"/>
+      <w:r>
+        <w:rPr>
+          <w:lang w:val="en-US"/>
+        </w:rPr>
+        <w:t>-file-</w:t>
+      </w:r>
+      <w:proofErr w:type="spellStart"/>
+      <w:r>
+        <w:rPr>
+          <w:lang w:val="en-US"/>
+        </w:rPr>
+        <w:t>nagflux</w:t>
+      </w:r>
+      <w:proofErr w:type="spellEnd"/>
+      <w:r>
+        <w:rPr>
+          <w:lang w:val="en-US"/>
+        </w:rPr>
+        <w:br/>
+      </w:r>
+      <w:r>
+        <w:rPr>
+          <w:lang w:val="en-US"/>
+        </w:rPr>
+        <w:t xml:space="preserve">    </w:t>
+      </w:r>
+      <w:proofErr w:type="spellStart"/>
+      <w:r>
+        <w:rPr>
+          <w:lang w:val="en-US"/>
+        </w:rPr>
+        <w:t>command_line</w:t>
+      </w:r>
+      <w:proofErr w:type="spellEnd"/>
+      <w:r>
+        <w:rPr>
+          <w:lang w:val="en-US"/>
+        </w:rPr>
+        <w:t xml:space="preserve">    /bin/mv /</w:t>
+      </w:r>
+      <w:proofErr w:type="spellStart"/>
+      <w:r>
+        <w:rPr>
+          <w:lang w:val="en-US"/>
+        </w:rPr>
+        <w:t>usr</w:t>
+      </w:r>
+      <w:proofErr w:type="spellEnd"/>
+      <w:r>
+        <w:rPr>
+          <w:lang w:val="en-US"/>
+        </w:rPr>
+        <w:t>/local/</w:t>
+      </w:r>
+      <w:proofErr w:type="spellStart"/>
+      <w:r>
+        <w:rPr>
+          <w:lang w:val="en-US"/>
+        </w:rPr>
+        <w:t>nagios</w:t>
+      </w:r>
+      <w:proofErr w:type="spellEnd"/>
+      <w:r>
+        <w:rPr>
+          <w:lang w:val="en-US"/>
+        </w:rPr>
+        <w:t>/var/service-</w:t>
+      </w:r>
+      <w:proofErr w:type="spellStart"/>
+      <w:r>
+        <w:rPr>
+          <w:lang w:val="en-US"/>
+        </w:rPr>
+        <w:t>perfdata</w:t>
+      </w:r>
+      <w:proofErr w:type="spellEnd"/>
+      <w:r>
+        <w:rPr>
+          <w:lang w:val="en-US"/>
+        </w:rPr>
+        <w:t xml:space="preserve"> /usr/local/nagios/var/spool/nagfluxperfdata/</w:t>
+      </w:r>
+      <w:proofErr w:type="gramStart"/>
+      <w:r>
+        <w:rPr>
+          <w:lang w:val="en-US"/>
+        </w:rPr>
+        <w:t>$TIMET$.perfdata.service</w:t>
+      </w:r>
+      <w:proofErr w:type="gramEnd"/>
+      <w:r>
+        <w:rPr>
+          <w:lang w:val="en-US"/>
+        </w:rPr>
+        <w:br/>
+      </w:r>
+      <w:r>
+        <w:rPr>
+          <w:lang w:val="en-US"/>
+        </w:rPr>
+        <w:t>}</w:t>
+      </w:r>
+    </w:p>
+    <w:p>
+      <w:r>
+        <w:t>Como podemos ver, tenemos definidos do</w:t>
+      </w:r>
+      <w:r>
+        <w:t xml:space="preserve">s comandos, uno para el performance data de los hosts y otro para los servicios. </w:t>
+      </w:r>
+      <w:r>
+        <w:br/>
+        <w:t>Ya solo nos queda comprobar que la configuración de Nagios es correcta, para ello es conveniente ejecutar el sig. comando.</w:t>
+      </w:r>
+      <w:r>
+        <w:br/>
+        <w:t xml:space="preserve"> | # </w:t>
+      </w:r>
+      <w:r>
+        <w:t>/</w:t>
+      </w:r>
+      <w:proofErr w:type="spellStart"/>
+      <w:r>
+        <w:t>usr</w:t>
+      </w:r>
+      <w:proofErr w:type="spellEnd"/>
+      <w:r>
+        <w:t>/local/</w:t>
+      </w:r>
+      <w:proofErr w:type="spellStart"/>
+      <w:r>
+        <w:t>nagios</w:t>
+      </w:r>
+      <w:proofErr w:type="spellEnd"/>
+      <w:r>
+        <w:t>/</w:t>
+      </w:r>
+      <w:proofErr w:type="spellStart"/>
+      <w:r>
+        <w:t>bin</w:t>
+      </w:r>
+      <w:proofErr w:type="spellEnd"/>
+      <w:r>
+        <w:t>/</w:t>
+      </w:r>
+      <w:proofErr w:type="spellStart"/>
+      <w:r>
+        <w:t>nagios</w:t>
+      </w:r>
+      <w:proofErr w:type="spellEnd"/>
+      <w:r>
+        <w:t xml:space="preserve"> -v /</w:t>
+      </w:r>
+      <w:proofErr w:type="spellStart"/>
+      <w:r>
+        <w:t>usr</w:t>
+      </w:r>
+      <w:proofErr w:type="spellEnd"/>
+      <w:r>
+        <w:t>/local/</w:t>
+      </w:r>
+      <w:proofErr w:type="spellStart"/>
+      <w:r>
+        <w:t>nagios</w:t>
+      </w:r>
+      <w:proofErr w:type="spellEnd"/>
+      <w:r>
+        <w:t>/</w:t>
+      </w:r>
+      <w:proofErr w:type="spellStart"/>
+      <w:r>
+        <w:t>etc</w:t>
+      </w:r>
+      <w:proofErr w:type="spellEnd"/>
+      <w:r>
+        <w:t>/</w:t>
+      </w:r>
+      <w:proofErr w:type="spellStart"/>
+      <w:r>
+        <w:t>nagios.cfg</w:t>
+      </w:r>
+      <w:proofErr w:type="spellEnd"/>
+    </w:p>
+    <w:p>
+      <w:r>
+        <w:t>Si todo ha ido bien, reiniciamos el servicio para que todo coja efecto y se empiecen a enviar el performance data a la base de datos.</w:t>
+      </w:r>
+      <w:r>
+        <w:br/>
+        <w:t xml:space="preserve"> | # </w:t>
+      </w:r>
+      <w:proofErr w:type="spellStart"/>
+      <w:r>
+        <w:t>systemctl</w:t>
+      </w:r>
+      <w:proofErr w:type="spellEnd"/>
+      <w:r>
+        <w:t xml:space="preserve"> </w:t>
+      </w:r>
+      <w:proofErr w:type="spellStart"/>
+      <w:r>
+        <w:t>restart</w:t>
+      </w:r>
+      <w:proofErr w:type="spellEnd"/>
+      <w:r>
+        <w:t xml:space="preserve"> </w:t>
+      </w:r>
+      <w:proofErr w:type="spellStart"/>
+      <w:proofErr w:type="gramStart"/>
+      <w:r>
+        <w:t>nagios.service</w:t>
+      </w:r>
+      <w:proofErr w:type="spellEnd"/>
+      <w:proofErr w:type="gramEnd"/>
+    </w:p>
+    <w:p>
+      <w:pPr>
         <w:pStyle w:val="Heading2"/>
-        <w:rPr>
-          <w:shd w:val="clear" w:color="auto" w:fill="FFFFFF"/>
-        </w:rPr>
       </w:pPr>
-      <w:bookmarkStart w:id="37" w:name="_Toc10472957"/>
-      <w:r>
-        <w:rPr>
-          <w:shd w:val="clear" w:color="auto" w:fill="FFFFFF"/>
-        </w:rPr>
-        <w:t>Configuración y comandos de Nagios p</w:t>
-      </w:r>
-      <w:r>
-        <w:rPr>
-          <w:shd w:val="clear" w:color="auto" w:fill="FFFFFF"/>
-        </w:rPr>
-        <w:t xml:space="preserve">ara enviar </w:t>
-      </w:r>
-      <w:proofErr w:type="spellStart"/>
-      <w:r>
-        <w:rPr>
-          <w:shd w:val="clear" w:color="auto" w:fill="FFFFFF"/>
-        </w:rPr>
-        <w:t>PerfData</w:t>
-      </w:r>
-      <w:proofErr w:type="spellEnd"/>
-      <w:r>
-        <w:rPr>
-          <w:shd w:val="clear" w:color="auto" w:fill="FFFFFF"/>
-        </w:rPr>
-        <w:t xml:space="preserve"> a </w:t>
-      </w:r>
-      <w:proofErr w:type="spellStart"/>
-      <w:r>
-        <w:rPr>
-          <w:shd w:val="clear" w:color="auto" w:fill="FFFFFF"/>
-        </w:rPr>
+      <w:bookmarkStart w:id="38" w:name="_Toc10475454"/>
+      <w:r>
+        <w:t>Comprobaciones finales</w:t>
+      </w:r>
+      <w:bookmarkEnd w:id="38"/>
+    </w:p>
+    <w:p>
+      <w:r>
+        <w:t xml:space="preserve">Ahora es momento de comprobar que </w:t>
+      </w:r>
+      <w:proofErr w:type="spellStart"/>
+      <w:r>
+        <w:t>Nagflux</w:t>
+      </w:r>
+      <w:proofErr w:type="spellEnd"/>
+      <w:r>
+        <w:t xml:space="preserve"> realmente está funcionando, la mejor manera es realizar un </w:t>
+      </w:r>
+      <w:proofErr w:type="spellStart"/>
+      <w:r>
+        <w:t>curl</w:t>
+      </w:r>
+      <w:proofErr w:type="spellEnd"/>
+      <w:r>
+        <w:t xml:space="preserve"> al servidor de </w:t>
+      </w:r>
+      <w:proofErr w:type="spellStart"/>
+      <w:r>
         <w:t>InfluxDB</w:t>
       </w:r>
       <w:proofErr w:type="spellEnd"/>
       <w:r>
-        <w:rPr>
-          <w:shd w:val="clear" w:color="auto" w:fill="FFFFFF"/>
-        </w:rPr>
-        <w:t>.</w:t>
-      </w:r>
-      <w:bookmarkEnd w:id="37"/>
-    </w:p>
-    <w:p/>
+        <w:t xml:space="preserve"> en el que le lancemos una </w:t>
+      </w:r>
+      <w:proofErr w:type="spellStart"/>
+      <w:r>
+        <w:t>query</w:t>
+      </w:r>
+      <w:proofErr w:type="spellEnd"/>
+      <w:r>
+        <w:t xml:space="preserve"> a la base de datos donde veamos las time series almacenadas. Para ello, el comando sería:</w:t>
+      </w:r>
+    </w:p>
+    <w:p>
+      <w:r>
+        <w:t xml:space="preserve"> | </w:t>
+      </w:r>
+      <w:proofErr w:type="gramStart"/>
+      <w:r>
+        <w:t xml:space="preserve">#  </w:t>
+      </w:r>
+      <w:proofErr w:type="spellStart"/>
+      <w:r>
+        <w:t>curl</w:t>
+      </w:r>
+      <w:proofErr w:type="spellEnd"/>
+      <w:proofErr w:type="gramEnd"/>
+      <w:r>
+        <w:t xml:space="preserve"> -G "http://localhost:8086/</w:t>
+      </w:r>
+      <w:proofErr w:type="spellStart"/>
+      <w:r>
+        <w:t>query?db</w:t>
+      </w:r>
+      <w:proofErr w:type="spellEnd"/>
+      <w:r>
+        <w:t>=</w:t>
+      </w:r>
+      <w:proofErr w:type="spellStart"/>
+      <w:r>
+        <w:t>nagflux&amp;pretty</w:t>
+      </w:r>
+      <w:proofErr w:type="spellEnd"/>
+      <w:r>
+        <w:t>=true" --data-</w:t>
+      </w:r>
+      <w:proofErr w:type="spellStart"/>
+      <w:r>
+        <w:t>urlencode</w:t>
+      </w:r>
+      <w:proofErr w:type="spellEnd"/>
+      <w:r>
+        <w:t xml:space="preserve"> "q=show series"</w:t>
+      </w:r>
+      <w:r>
+        <w:br/>
+      </w:r>
+      <w:r>
+        <w:rPr>
+          <w:noProof/>
+        </w:rPr>
+        <w:drawing>
+          <wp:inline distT="0" distB="0" distL="0" distR="0" wp14:anchorId="1C64395A" wp14:editId="7D6F710D">
+            <wp:extent cx="5400040" cy="2430780"/>
+            <wp:effectExtent l="0" t="0" r="0" b="7620"/>
+            <wp:docPr id="77" name="Picture 77"/>
+            <wp:cNvGraphicFramePr>
+              <a:graphicFrameLocks xmlns:a="http://schemas.openxmlformats.org/drawingml/2006/main" noChangeAspect="1"/>
+            </wp:cNvGraphicFramePr>
+            <a:graphic xmlns:a="http://schemas.openxmlformats.org/drawingml/2006/main">
+              <a:graphicData uri="http://schemas.openxmlformats.org/drawingml/2006/picture">
+                <pic:pic xmlns:pic="http://schemas.openxmlformats.org/drawingml/2006/picture">
+                  <pic:nvPicPr>
+                    <pic:cNvPr id="1" name=""/>
+                    <pic:cNvPicPr/>
+                  </pic:nvPicPr>
+                  <pic:blipFill>
+                    <a:blip r:embed="rId38"/>
+                    <a:stretch>
+                      <a:fillRect/>
+                    </a:stretch>
+                  </pic:blipFill>
+                  <pic:spPr>
+                    <a:xfrm>
+                      <a:off x="0" y="0"/>
+                      <a:ext cx="5400040" cy="2430780"/>
+                    </a:xfrm>
+                    <a:prstGeom prst="rect">
+                      <a:avLst/>
+                    </a:prstGeom>
+                  </pic:spPr>
+                </pic:pic>
+              </a:graphicData>
+            </a:graphic>
+          </wp:inline>
+        </w:drawing>
+      </w:r>
+    </w:p>
     <w:sectPr>
-      <w:headerReference w:type="even" r:id="rId38"/>
-      <w:headerReference w:type="default" r:id="rId39"/>
-      <w:footerReference w:type="even" r:id="rId40"/>
-      <w:footerReference w:type="default" r:id="rId41"/>
+      <w:headerReference w:type="even" r:id="rId39"/>
+      <w:headerReference w:type="default" r:id="rId40"/>
+      <w:footerReference w:type="even" r:id="rId41"/>
+      <w:footerReference w:type="default" r:id="rId42"/>
       <w:pgSz w:w="11906" w:h="16838"/>
       <w:pgMar w:top="1417" w:right="1701" w:bottom="1417" w:left="1701" w:header="708" w:footer="708" w:gutter="0"/>
       <w:cols w:space="708"/>
@@ -19338,7 +21826,7 @@
 </file>
 
 <file path=customXml/itemProps1.xml><?xml version="1.0" encoding="utf-8"?>
-<ds:datastoreItem xmlns:ds="http://schemas.openxmlformats.org/officeDocument/2006/customXml" ds:itemID="{399AC77A-3398-41DA-8B13-7FA11B597C3F}">
+<ds:datastoreItem xmlns:ds="http://schemas.openxmlformats.org/officeDocument/2006/customXml" ds:itemID="{0CF16F1A-E936-4BA2-BA43-7A4C462FA87C}">
   <ds:schemaRefs>
     <ds:schemaRef ds:uri="http://schemas.openxmlformats.org/officeDocument/2006/bibliography"/>
   </ds:schemaRefs>

</xml_diff>

<commit_message>
Histou Integration with Nagios
</commit_message>
<xml_diff>
--- a/Guide.docx
+++ b/Guide.docx
@@ -11777,7 +11777,7 @@
           </mc:Choice>
           <mc:Fallback>
             <w:pict>
-              <v:rect w14:anchorId="3224E7BB" id="Rectangle 37" o:spid="_x0000_s1026" style="position:absolute;margin-left:182.7pt;margin-top:63.3pt;width:60pt;height:14.25pt;z-index:251642368;visibility:visible;mso-wrap-style:square;mso-width-percent:0;mso-height-percent:0;mso-wrap-distance-left:9pt;mso-wrap-distance-top:0;mso-wrap-distance-right:9pt;mso-wrap-distance-bottom:0;mso-position-horizontal:absolute;mso-position-horizontal-relative:text;mso-position-vertical:absolute;mso-position-vertical-relative:text;mso-width-percent:0;mso-height-percent:0;mso-width-relative:margin;mso-height-relative:margin;v-text-anchor:middle" o:gfxdata="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" fillcolor="black [3200]" strokecolor="black [1600]" strokeweight="2pt"/>
+              <v:rect w14:anchorId="08CC6AEC" id="Rectangle 37" o:spid="_x0000_s1026" style="position:absolute;margin-left:182.7pt;margin-top:63.3pt;width:60pt;height:14.25pt;z-index:251642368;visibility:visible;mso-wrap-style:square;mso-width-percent:0;mso-height-percent:0;mso-wrap-distance-left:9pt;mso-wrap-distance-top:0;mso-wrap-distance-right:9pt;mso-wrap-distance-bottom:0;mso-position-horizontal:absolute;mso-position-horizontal-relative:text;mso-position-vertical:absolute;mso-position-vertical-relative:text;mso-width-percent:0;mso-height-percent:0;mso-width-relative:margin;mso-height-relative:margin;v-text-anchor:middle" o:gfxdata="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" fillcolor="black [3200]" strokecolor="black [1600]" strokeweight="2pt"/>
             </w:pict>
           </mc:Fallback>
         </mc:AlternateContent>
@@ -12508,7 +12508,7 @@
           </mc:Choice>
           <mc:Fallback>
             <w:pict>
-              <v:rect w14:anchorId="1945D600" id="Rectangle 41" o:spid="_x0000_s1026" style="position:absolute;margin-left:89.7pt;margin-top:151.3pt;width:58.5pt;height:9pt;z-index:251646464;visibility:visible;mso-wrap-style:square;mso-width-percent:0;mso-height-percent:0;mso-wrap-distance-left:9pt;mso-wrap-distance-top:0;mso-wrap-distance-right:9pt;mso-wrap-distance-bottom:0;mso-position-horizontal:absolute;mso-position-horizontal-relative:text;mso-position-vertical:absolute;mso-position-vertical-relative:text;mso-width-percent:0;mso-height-percent:0;mso-width-relative:margin;mso-height-relative:margin;v-text-anchor:middle" o:gfxdata="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" fillcolor="white [3201]" strokecolor="white [3212]" strokeweight="2pt"/>
+              <v:rect w14:anchorId="6E39322B" id="Rectangle 41" o:spid="_x0000_s1026" style="position:absolute;margin-left:89.7pt;margin-top:151.3pt;width:58.5pt;height:9pt;z-index:251646464;visibility:visible;mso-wrap-style:square;mso-width-percent:0;mso-height-percent:0;mso-wrap-distance-left:9pt;mso-wrap-distance-top:0;mso-wrap-distance-right:9pt;mso-wrap-distance-bottom:0;mso-position-horizontal:absolute;mso-position-horizontal-relative:text;mso-position-vertical:absolute;mso-position-vertical-relative:text;mso-width-percent:0;mso-height-percent:0;mso-width-relative:margin;mso-height-relative:margin;v-text-anchor:middle" o:gfxdata="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" fillcolor="white [3201]" strokecolor="white [3212]" strokeweight="2pt"/>
             </w:pict>
           </mc:Fallback>
         </mc:AlternateContent>
@@ -12580,7 +12580,7 @@
           </mc:Choice>
           <mc:Fallback>
             <w:pict>
-              <v:rect w14:anchorId="60127B95" id="Rectangle 40" o:spid="_x0000_s1026" style="position:absolute;margin-left:46.2pt;margin-top:12.55pt;width:53.25pt;height:9.75pt;z-index:251644416;visibility:visible;mso-wrap-style:square;mso-wrap-distance-left:9pt;mso-wrap-distance-top:0;mso-wrap-distance-right:9pt;mso-wrap-distance-bottom:0;mso-position-horizontal:absolute;mso-position-horizontal-relative:text;mso-position-vertical:absolute;mso-position-vertical-relative:text;v-text-anchor:middle" o:gfxdata="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" fillcolor="white [3201]" strokecolor="white [3212]" strokeweight="2pt"/>
+              <v:rect w14:anchorId="6CA223FE" id="Rectangle 40" o:spid="_x0000_s1026" style="position:absolute;margin-left:46.2pt;margin-top:12.55pt;width:53.25pt;height:9.75pt;z-index:251644416;visibility:visible;mso-wrap-style:square;mso-wrap-distance-left:9pt;mso-wrap-distance-top:0;mso-wrap-distance-right:9pt;mso-wrap-distance-bottom:0;mso-position-horizontal:absolute;mso-position-horizontal-relative:text;mso-position-vertical:absolute;mso-position-vertical-relative:text;v-text-anchor:middle" o:gfxdata="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" fillcolor="white [3201]" strokecolor="white [3212]" strokeweight="2pt"/>
             </w:pict>
           </mc:Fallback>
         </mc:AlternateContent>
@@ -13654,7 +13654,7 @@
           </mc:Choice>
           <mc:Fallback>
             <w:pict>
-              <v:rect w14:anchorId="7F0303F2" id="Rectangle 49" o:spid="_x0000_s1026" style="position:absolute;margin-left:47.45pt;margin-top:61pt;width:241.5pt;height:36pt;z-index:251648512;visibility:visible;mso-wrap-style:square;mso-height-percent:0;mso-wrap-distance-left:9pt;mso-wrap-distance-top:0;mso-wrap-distance-right:9pt;mso-wrap-distance-bottom:0;mso-position-horizontal:absolute;mso-position-horizontal-relative:text;mso-position-vertical:absolute;mso-position-vertical-relative:text;mso-height-percent:0;mso-height-relative:margin;v-text-anchor:middle" o:gfxdata="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" filled="f" strokecolor="yellow" strokeweight="1.5pt"/>
+              <v:rect w14:anchorId="25A1CEF5" id="Rectangle 49" o:spid="_x0000_s1026" style="position:absolute;margin-left:47.45pt;margin-top:61pt;width:241.5pt;height:36pt;z-index:251648512;visibility:visible;mso-wrap-style:square;mso-height-percent:0;mso-wrap-distance-left:9pt;mso-wrap-distance-top:0;mso-wrap-distance-right:9pt;mso-wrap-distance-bottom:0;mso-position-horizontal:absolute;mso-position-horizontal-relative:text;mso-position-vertical:absolute;mso-position-vertical-relative:text;mso-height-percent:0;mso-height-relative:margin;v-text-anchor:middle" o:gfxdata="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" filled="f" strokecolor="yellow" strokeweight="1.5pt"/>
             </w:pict>
           </mc:Fallback>
         </mc:AlternateContent>
@@ -16037,7 +16037,7 @@
           </mc:Choice>
           <mc:Fallback>
             <w:pict>
-              <v:roundrect w14:anchorId="4C2955F5" id="Rectangle: Rounded Corners 75" o:spid="_x0000_s1026" style="position:absolute;margin-left:234.1pt;margin-top:401.1pt;width:27.8pt;height:10.25pt;z-index:251662848;visibility:visible;mso-wrap-style:square;mso-width-percent:0;mso-height-percent:0;mso-wrap-distance-left:9pt;mso-wrap-distance-top:0;mso-wrap-distance-right:9pt;mso-wrap-distance-bottom:0;mso-position-horizontal:absolute;mso-position-horizontal-relative:text;mso-position-vertical:absolute;mso-position-vertical-relative:text;mso-width-percent:0;mso-height-percent:0;mso-width-relative:margin;mso-height-relative:margin;v-text-anchor:middle" arcsize="10923f" o:gfxdata="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" fillcolor="black [3200]" strokecolor="black [1600]" strokeweight="2pt"/>
+              <v:roundrect w14:anchorId="73A41DEB" id="Rectangle: Rounded Corners 75" o:spid="_x0000_s1026" style="position:absolute;margin-left:234.1pt;margin-top:401.1pt;width:27.8pt;height:10.25pt;z-index:251662848;visibility:visible;mso-wrap-style:square;mso-width-percent:0;mso-height-percent:0;mso-wrap-distance-left:9pt;mso-wrap-distance-top:0;mso-wrap-distance-right:9pt;mso-wrap-distance-bottom:0;mso-position-horizontal:absolute;mso-position-horizontal-relative:text;mso-position-vertical:absolute;mso-position-vertical-relative:text;mso-width-percent:0;mso-height-percent:0;mso-width-relative:margin;mso-height-relative:margin;v-text-anchor:middle" arcsize="10923f" o:gfxdata="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" fillcolor="black [3200]" strokecolor="black [1600]" strokeweight="2pt"/>
             </w:pict>
           </mc:Fallback>
         </mc:AlternateContent>
@@ -16486,7 +16486,7 @@
           </mc:Choice>
           <mc:Fallback>
             <w:pict>
-              <v:roundrect w14:anchorId="560E997C" id="Rectangle: Rounded Corners 70" o:spid="_x0000_s1026" style="position:absolute;margin-left:232pt;margin-top:325.4pt;width:27.8pt;height:10.3pt;z-index:251654656;visibility:visible;mso-wrap-style:square;mso-width-percent:0;mso-height-percent:0;mso-wrap-distance-left:9pt;mso-wrap-distance-top:0;mso-wrap-distance-right:9pt;mso-wrap-distance-bottom:0;mso-position-horizontal:absolute;mso-position-horizontal-relative:text;mso-position-vertical:absolute;mso-position-vertical-relative:text;mso-width-percent:0;mso-height-percent:0;mso-width-relative:margin;mso-height-relative:margin;v-text-anchor:middle" arcsize="10923f" o:gfxdata="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" fillcolor="black [3200]" strokecolor="black [1600]" strokeweight="2pt"/>
+              <v:roundrect w14:anchorId="3DCCE624" id="Rectangle: Rounded Corners 70" o:spid="_x0000_s1026" style="position:absolute;margin-left:232pt;margin-top:325.4pt;width:27.8pt;height:10.3pt;z-index:251654656;visibility:visible;mso-wrap-style:square;mso-width-percent:0;mso-height-percent:0;mso-wrap-distance-left:9pt;mso-wrap-distance-top:0;mso-wrap-distance-right:9pt;mso-wrap-distance-bottom:0;mso-position-horizontal:absolute;mso-position-horizontal-relative:text;mso-position-vertical:absolute;mso-position-vertical-relative:text;mso-width-percent:0;mso-height-percent:0;mso-width-relative:margin;mso-height-relative:margin;v-text-anchor:middle" arcsize="10923f" o:gfxdata="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" fillcolor="black [3200]" strokecolor="black [1600]" strokeweight="2pt"/>
             </w:pict>
           </mc:Fallback>
         </mc:AlternateContent>
@@ -21132,7 +21132,7 @@
           </mc:Choice>
           <mc:Fallback>
             <w:pict>
-              <v:roundrect w14:anchorId="27E64A6C" id="Rectangle: Rounded Corners 58" o:spid="_x0000_s1026" style="position:absolute;margin-left:296.75pt;margin-top:12.3pt;width:43.55pt;height:6.65pt;z-index:251666944;visibility:visible;mso-wrap-style:square;mso-height-percent:0;mso-wrap-distance-left:9pt;mso-wrap-distance-top:0;mso-wrap-distance-right:9pt;mso-wrap-distance-bottom:0;mso-position-horizontal:absolute;mso-position-horizontal-relative:text;mso-position-vertical:absolute;mso-position-vertical-relative:text;mso-height-percent:0;mso-height-relative:margin;v-text-anchor:middle" arcsize="10923f" o:gfxdata="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" fillcolor="#404040 [2429]" stroked="f"/>
+              <v:roundrect w14:anchorId="778F6D53" id="Rectangle: Rounded Corners 58" o:spid="_x0000_s1026" style="position:absolute;margin-left:296.75pt;margin-top:12.3pt;width:43.55pt;height:6.65pt;z-index:251666944;visibility:visible;mso-wrap-style:square;mso-height-percent:0;mso-wrap-distance-left:9pt;mso-wrap-distance-top:0;mso-wrap-distance-right:9pt;mso-wrap-distance-bottom:0;mso-position-horizontal:absolute;mso-position-horizontal-relative:text;mso-position-vertical:absolute;mso-position-vertical-relative:text;mso-height-percent:0;mso-height-relative:margin;v-text-anchor:middle" arcsize="10923f" o:gfxdata="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" fillcolor="#404040 [2429]" stroked="f"/>
             </w:pict>
           </mc:Fallback>
         </mc:AlternateContent>
@@ -22170,7 +22170,7 @@
           </mc:Choice>
           <mc:Fallback>
             <w:pict>
-              <v:roundrect w14:anchorId="21B3ED94" id="Rectangle: Rounded Corners 93" o:spid="_x0000_s1026" style="position:absolute;margin-left:180.55pt;margin-top:83.35pt;width:81.1pt;height:27.25pt;z-index:251915264;visibility:visible;mso-wrap-style:square;mso-wrap-distance-left:9pt;mso-wrap-distance-top:0;mso-wrap-distance-right:9pt;mso-wrap-distance-bottom:0;mso-position-horizontal:absolute;mso-position-horizontal-relative:text;mso-position-vertical:absolute;mso-position-vertical-relative:text;v-text-anchor:middle" arcsize="10923f" o:gfxdata="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" filled="f" strokecolor="#4f81bd [3204]" strokeweight="3pt"/>
+              <v:roundrect w14:anchorId="3C8824EC" id="Rectangle: Rounded Corners 93" o:spid="_x0000_s1026" style="position:absolute;margin-left:180.55pt;margin-top:83.35pt;width:81.1pt;height:27.25pt;z-index:251915264;visibility:visible;mso-wrap-style:square;mso-wrap-distance-left:9pt;mso-wrap-distance-top:0;mso-wrap-distance-right:9pt;mso-wrap-distance-bottom:0;mso-position-horizontal:absolute;mso-position-horizontal-relative:text;mso-position-vertical:absolute;mso-position-vertical-relative:text;v-text-anchor:middle" arcsize="10923f" o:gfxdata="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" filled="f" strokecolor="#4f81bd [3204]" strokeweight="3pt"/>
             </w:pict>
           </mc:Fallback>
         </mc:AlternateContent>
@@ -22242,7 +22242,7 @@
           </mc:Choice>
           <mc:Fallback>
             <w:pict>
-              <v:shapetype w14:anchorId="661CD2F3" id="_x0000_t34" coordsize="21600,21600" o:spt="34" o:oned="t" adj="10800" path="m,l@0,0@0,21600,21600,21600e" filled="f">
+              <v:shapetype w14:anchorId="05E925A4" id="_x0000_t34" coordsize="21600,21600" o:spt="34" o:oned="t" adj="10800" path="m,l@0,0@0,21600,21600,21600e" filled="f">
                 <v:stroke joinstyle="miter"/>
                 <v:formulas>
                   <v:f eqn="val #0"/>
@@ -22458,7 +22458,7 @@
           </mc:Choice>
           <mc:Fallback>
             <w:pict>
-              <v:roundrect w14:anchorId="5AEF5A68" id="Rectangle: Rounded Corners 96" o:spid="_x0000_s1026" style="position:absolute;margin-left:135.8pt;margin-top:181.15pt;width:14.75pt;height:4.85pt;z-index:251672064;visibility:visible;mso-wrap-style:square;mso-width-percent:0;mso-height-percent:0;mso-wrap-distance-left:9pt;mso-wrap-distance-top:0;mso-wrap-distance-right:9pt;mso-wrap-distance-bottom:0;mso-position-horizontal:absolute;mso-position-horizontal-relative:text;mso-position-vertical:absolute;mso-position-vertical-relative:text;mso-width-percent:0;mso-height-percent:0;mso-width-relative:margin;mso-height-relative:margin;v-text-anchor:middle" arcsize="10923f" o:gfxdata="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" fillcolor="black [3200]" strokecolor="black [1600]" strokeweight="2pt"/>
+              <v:roundrect w14:anchorId="4BD1A3C7" id="Rectangle: Rounded Corners 96" o:spid="_x0000_s1026" style="position:absolute;margin-left:135.8pt;margin-top:181.15pt;width:14.75pt;height:4.85pt;z-index:251672064;visibility:visible;mso-wrap-style:square;mso-width-percent:0;mso-height-percent:0;mso-wrap-distance-left:9pt;mso-wrap-distance-top:0;mso-wrap-distance-right:9pt;mso-wrap-distance-bottom:0;mso-position-horizontal:absolute;mso-position-horizontal-relative:text;mso-position-vertical:absolute;mso-position-vertical-relative:text;mso-width-percent:0;mso-height-percent:0;mso-width-relative:margin;mso-height-relative:margin;v-text-anchor:middle" arcsize="10923f" o:gfxdata="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" fillcolor="black [3200]" strokecolor="black [1600]" strokeweight="2pt"/>
             </w:pict>
           </mc:Fallback>
         </mc:AlternateContent>
@@ -22532,7 +22532,7 @@
           </mc:Choice>
           <mc:Fallback>
             <w:pict>
-              <v:roundrect w14:anchorId="0F813B44" id="Rectangle: Rounded Corners 95" o:spid="_x0000_s1026" style="position:absolute;margin-left:148.4pt;margin-top:69.15pt;width:32pt;height:5.7pt;z-index:251670016;visibility:visible;mso-wrap-style:square;mso-width-percent:0;mso-height-percent:0;mso-wrap-distance-left:9pt;mso-wrap-distance-top:0;mso-wrap-distance-right:9pt;mso-wrap-distance-bottom:0;mso-position-horizontal:absolute;mso-position-horizontal-relative:text;mso-position-vertical:absolute;mso-position-vertical-relative:text;mso-width-percent:0;mso-height-percent:0;mso-width-relative:margin;mso-height-relative:margin;v-text-anchor:middle" arcsize="10923f" o:gfxdata="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" fillcolor="black [3200]" strokecolor="black [1600]" strokeweight="2pt"/>
+              <v:roundrect w14:anchorId="3C5D799D" id="Rectangle: Rounded Corners 95" o:spid="_x0000_s1026" style="position:absolute;margin-left:148.4pt;margin-top:69.15pt;width:32pt;height:5.7pt;z-index:251670016;visibility:visible;mso-wrap-style:square;mso-width-percent:0;mso-height-percent:0;mso-wrap-distance-left:9pt;mso-wrap-distance-top:0;mso-wrap-distance-right:9pt;mso-wrap-distance-bottom:0;mso-position-horizontal:absolute;mso-position-horizontal-relative:text;mso-position-vertical:absolute;mso-position-vertical-relative:text;mso-width-percent:0;mso-height-percent:0;mso-width-relative:margin;mso-height-relative:margin;v-text-anchor:middle" arcsize="10923f" o:gfxdata="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" fillcolor="black [3200]" strokecolor="black [1600]" strokeweight="2pt"/>
             </w:pict>
           </mc:Fallback>
         </mc:AlternateContent>
@@ -23847,8 +23847,6 @@
         </w:rPr>
         <w:br w:type="page"/>
       </w:r>
-      <w:bookmarkStart w:id="44" w:name="_GoBack"/>
-      <w:bookmarkEnd w:id="44"/>
     </w:p>
     <w:p>
       <w:pPr>
@@ -23954,16 +23952,1821 @@
       </w:r>
     </w:p>
     <w:p>
-      <w:r>
+      <w:pPr>
+        <w:pStyle w:val="Heading2"/>
+      </w:pPr>
+      <w:r>
+        <w:t xml:space="preserve">Hacer </w:t>
+      </w:r>
+      <w:proofErr w:type="spellStart"/>
+      <w:r>
+        <w:t>queries</w:t>
+      </w:r>
+      <w:proofErr w:type="spellEnd"/>
+      <w:r>
+        <w:t xml:space="preserve"> para los paneles</w:t>
+      </w:r>
+    </w:p>
+    <w:p>
+      <w:pPr>
+        <w:rPr>
+          <w:rFonts w:cstheme="minorHAnsi"/>
+        </w:rPr>
+      </w:pPr>
+      <w:r>
+        <w:rPr>
+          <w:rFonts w:cstheme="minorHAnsi"/>
+        </w:rPr>
+        <w:t xml:space="preserve">Las </w:t>
+      </w:r>
+      <w:proofErr w:type="spellStart"/>
+      <w:r>
+        <w:rPr>
+          <w:rFonts w:cstheme="minorHAnsi"/>
+        </w:rPr>
+        <w:t>quer</w:t>
+      </w:r>
+      <w:r>
+        <w:rPr>
+          <w:rFonts w:cstheme="minorHAnsi"/>
+        </w:rPr>
+        <w:t>ie</w:t>
+      </w:r>
+      <w:r>
+        <w:rPr>
+          <w:rFonts w:cstheme="minorHAnsi"/>
+        </w:rPr>
+        <w:t>s</w:t>
+      </w:r>
+      <w:proofErr w:type="spellEnd"/>
+      <w:r>
+        <w:rPr>
+          <w:rFonts w:cstheme="minorHAnsi"/>
+        </w:rPr>
+        <w:t xml:space="preserve"> son prácticamente iguales a las que </w:t>
+      </w:r>
+      <w:r>
+        <w:rPr>
+          <w:rFonts w:cstheme="minorHAnsi"/>
+        </w:rPr>
+        <w:t>se usan en cualquier consulta SQL</w:t>
+      </w:r>
+      <w:r>
+        <w:rPr>
+          <w:rFonts w:cstheme="minorHAnsi"/>
+        </w:rPr>
+        <w:t xml:space="preserve">. </w:t>
+      </w:r>
+      <w:r>
+        <w:rPr>
+          <w:rFonts w:cstheme="minorHAnsi"/>
+        </w:rPr>
+        <w:t>En nuestro caso s</w:t>
+      </w:r>
+      <w:r>
+        <w:rPr>
+          <w:rFonts w:cstheme="minorHAnsi"/>
+        </w:rPr>
+        <w:t>olo vamos a utilizar una tabla, la tabla “</w:t>
+      </w:r>
+      <w:proofErr w:type="spellStart"/>
+      <w:r>
+        <w:rPr>
+          <w:rFonts w:cstheme="minorHAnsi"/>
+        </w:rPr>
+        <w:t>metrics</w:t>
+      </w:r>
+      <w:proofErr w:type="spellEnd"/>
+      <w:r>
+        <w:rPr>
+          <w:rFonts w:cstheme="minorHAnsi"/>
+        </w:rPr>
+        <w:t xml:space="preserve">”, la cual recoge toda la información que </w:t>
+      </w:r>
+      <w:r>
+        <w:rPr>
+          <w:rFonts w:cstheme="minorHAnsi"/>
+        </w:rPr>
+        <w:t>recibe de las m</w:t>
+      </w:r>
+      <w:r>
+        <w:rPr>
+          <w:rFonts w:cstheme="minorHAnsi"/>
+        </w:rPr>
+        <w:t>é</w:t>
+      </w:r>
+      <w:r>
+        <w:rPr>
+          <w:rFonts w:cstheme="minorHAnsi"/>
+        </w:rPr>
+        <w:t>tricas de</w:t>
+      </w:r>
+      <w:r>
+        <w:rPr>
+          <w:rFonts w:cstheme="minorHAnsi"/>
+        </w:rPr>
+        <w:t xml:space="preserve">l servicio </w:t>
+      </w:r>
+      <w:proofErr w:type="spellStart"/>
+      <w:r>
+        <w:rPr>
+          <w:rFonts w:cstheme="minorHAnsi"/>
+        </w:rPr>
+        <w:t>nagflux</w:t>
+      </w:r>
+      <w:proofErr w:type="spellEnd"/>
+      <w:r>
+        <w:rPr>
+          <w:rFonts w:cstheme="minorHAnsi"/>
+        </w:rPr>
+        <w:t xml:space="preserve"> de </w:t>
+      </w:r>
+      <w:proofErr w:type="spellStart"/>
+      <w:r>
+        <w:rPr>
+          <w:rFonts w:cstheme="minorHAnsi"/>
+        </w:rPr>
+        <w:t>nagios</w:t>
+      </w:r>
+      <w:proofErr w:type="spellEnd"/>
+      <w:r>
+        <w:rPr>
+          <w:rFonts w:cstheme="minorHAnsi"/>
+        </w:rPr>
+        <w:t>. La tabla tiene varias columnas de las cuales</w:t>
+      </w:r>
+      <w:r>
+        <w:rPr>
+          <w:rFonts w:cstheme="minorHAnsi"/>
+        </w:rPr>
+        <w:t>,</w:t>
+      </w:r>
+      <w:r>
+        <w:rPr>
+          <w:rFonts w:cstheme="minorHAnsi"/>
+        </w:rPr>
+        <w:t xml:space="preserve"> </w:t>
+      </w:r>
+      <w:r>
+        <w:rPr>
+          <w:rFonts w:cstheme="minorHAnsi"/>
+        </w:rPr>
+        <w:t>las que más nos</w:t>
+      </w:r>
+      <w:r>
+        <w:rPr>
+          <w:rFonts w:cstheme="minorHAnsi"/>
+        </w:rPr>
+        <w:t xml:space="preserve"> interesan </w:t>
+      </w:r>
+      <w:r>
+        <w:rPr>
+          <w:rFonts w:cstheme="minorHAnsi"/>
+        </w:rPr>
+        <w:t xml:space="preserve">son </w:t>
+      </w:r>
+      <w:r>
+        <w:rPr>
+          <w:rFonts w:cstheme="minorHAnsi"/>
+        </w:rPr>
+        <w:t>las siguientes:</w:t>
+      </w:r>
+    </w:p>
+    <w:p>
+      <w:pPr>
+        <w:pStyle w:val="ListParagraph"/>
+        <w:numPr>
+          <w:ilvl w:val="0"/>
+          <w:numId w:val="5"/>
+        </w:numPr>
+        <w:spacing w:after="160" w:line="259" w:lineRule="auto"/>
+        <w:rPr>
+          <w:rFonts w:cstheme="minorHAnsi"/>
+        </w:rPr>
+      </w:pPr>
+      <w:r>
+        <w:rPr>
+          <w:rFonts w:cstheme="minorHAnsi"/>
+        </w:rPr>
+        <w:t>time: Marca de tiempo a la que se añade la fila.</w:t>
+      </w:r>
+    </w:p>
+    <w:p>
+      <w:pPr>
+        <w:pStyle w:val="ListParagraph"/>
+        <w:numPr>
+          <w:ilvl w:val="0"/>
+          <w:numId w:val="5"/>
+        </w:numPr>
+        <w:spacing w:after="160" w:line="259" w:lineRule="auto"/>
+        <w:rPr>
+          <w:rFonts w:cstheme="minorHAnsi"/>
+        </w:rPr>
+      </w:pPr>
+      <w:proofErr w:type="spellStart"/>
+      <w:r>
+        <w:rPr>
+          <w:rFonts w:cstheme="minorHAnsi"/>
+        </w:rPr>
+        <w:t>command</w:t>
+      </w:r>
+      <w:proofErr w:type="spellEnd"/>
+      <w:r>
+        <w:rPr>
+          <w:rFonts w:cstheme="minorHAnsi"/>
+        </w:rPr>
+        <w:t>: comando que se utiliza para comprobar (siempre es “</w:t>
+      </w:r>
+      <w:proofErr w:type="spellStart"/>
+      <w:r>
+        <w:rPr>
+          <w:rFonts w:cstheme="minorHAnsi"/>
+        </w:rPr>
+        <w:t>check_nrpe</w:t>
+      </w:r>
+      <w:proofErr w:type="spellEnd"/>
+      <w:r>
+        <w:rPr>
+          <w:rFonts w:cstheme="minorHAnsi"/>
+        </w:rPr>
+        <w:t>”).</w:t>
+      </w:r>
+    </w:p>
+    <w:p>
+      <w:pPr>
+        <w:pStyle w:val="ListParagraph"/>
+        <w:numPr>
+          <w:ilvl w:val="0"/>
+          <w:numId w:val="5"/>
+        </w:numPr>
+        <w:spacing w:after="160" w:line="259" w:lineRule="auto"/>
+        <w:rPr>
+          <w:rFonts w:cstheme="minorHAnsi"/>
+        </w:rPr>
+      </w:pPr>
+      <w:proofErr w:type="spellStart"/>
+      <w:r>
+        <w:rPr>
+          <w:rFonts w:cstheme="minorHAnsi"/>
+        </w:rPr>
+        <w:t>crit</w:t>
+      </w:r>
+      <w:proofErr w:type="spellEnd"/>
+      <w:r>
+        <w:rPr>
+          <w:rFonts w:cstheme="minorHAnsi"/>
+        </w:rPr>
+        <w:t>: Valor al que se considera situación crítica.</w:t>
+      </w:r>
+    </w:p>
+    <w:p>
+      <w:pPr>
+        <w:pStyle w:val="ListParagraph"/>
+        <w:numPr>
+          <w:ilvl w:val="0"/>
+          <w:numId w:val="5"/>
+        </w:numPr>
+        <w:spacing w:after="160" w:line="259" w:lineRule="auto"/>
+        <w:rPr>
+          <w:rFonts w:cstheme="minorHAnsi"/>
+        </w:rPr>
+      </w:pPr>
+      <w:r>
+        <w:rPr>
+          <w:rFonts w:cstheme="minorHAnsi"/>
+        </w:rPr>
+        <w:t>host: Host a comprobar.</w:t>
+      </w:r>
+    </w:p>
+    <w:p>
+      <w:pPr>
+        <w:pStyle w:val="ListParagraph"/>
+        <w:numPr>
+          <w:ilvl w:val="0"/>
+          <w:numId w:val="5"/>
+        </w:numPr>
+        <w:spacing w:after="160" w:line="259" w:lineRule="auto"/>
+        <w:rPr>
+          <w:rFonts w:cstheme="minorHAnsi"/>
+        </w:rPr>
+      </w:pPr>
+      <w:proofErr w:type="spellStart"/>
+      <w:r>
+        <w:rPr>
+          <w:rFonts w:cstheme="minorHAnsi"/>
+        </w:rPr>
+        <w:t>performanceLabel</w:t>
+      </w:r>
+      <w:proofErr w:type="spellEnd"/>
+      <w:r>
+        <w:rPr>
+          <w:rFonts w:cstheme="minorHAnsi"/>
+        </w:rPr>
+        <w:t>: Etiqueta personalizada que se pone a la métrica recoger.</w:t>
+      </w:r>
+    </w:p>
+    <w:p>
+      <w:pPr>
+        <w:pStyle w:val="ListParagraph"/>
+        <w:numPr>
+          <w:ilvl w:val="0"/>
+          <w:numId w:val="5"/>
+        </w:numPr>
+        <w:spacing w:after="160" w:line="259" w:lineRule="auto"/>
+        <w:rPr>
+          <w:rFonts w:cstheme="minorHAnsi"/>
+        </w:rPr>
+      </w:pPr>
+      <w:proofErr w:type="spellStart"/>
+      <w:r>
+        <w:rPr>
+          <w:rFonts w:cstheme="minorHAnsi"/>
+        </w:rPr>
+        <w:t>service</w:t>
+      </w:r>
+      <w:proofErr w:type="spellEnd"/>
+      <w:r>
+        <w:rPr>
+          <w:rFonts w:cstheme="minorHAnsi"/>
+        </w:rPr>
+        <w:t xml:space="preserve">: Servicio que se quiere comprobar (Un </w:t>
+      </w:r>
+      <w:proofErr w:type="spellStart"/>
+      <w:r>
+        <w:rPr>
+          <w:rFonts w:cstheme="minorHAnsi"/>
+        </w:rPr>
+        <w:t>service</w:t>
+      </w:r>
+      <w:proofErr w:type="spellEnd"/>
+      <w:r>
+        <w:rPr>
+          <w:rFonts w:cstheme="minorHAnsi"/>
+        </w:rPr>
+        <w:t xml:space="preserve"> puede llevar tantos </w:t>
+      </w:r>
+      <w:proofErr w:type="spellStart"/>
+      <w:r>
+        <w:rPr>
+          <w:rFonts w:cstheme="minorHAnsi"/>
+        </w:rPr>
+        <w:t>performanceLabel</w:t>
+      </w:r>
+      <w:proofErr w:type="spellEnd"/>
+      <w:r>
+        <w:rPr>
+          <w:rFonts w:cstheme="minorHAnsi"/>
+        </w:rPr>
+        <w:t xml:space="preserve"> como queramos, se pueden guardar varios valores al recoger una información, como por ejemplo utilizada y libre, para luego poder usar la que mejor nos convenga). Utiliza los mismos nombres que Nagios.</w:t>
+      </w:r>
+    </w:p>
+    <w:p>
+      <w:pPr>
+        <w:pStyle w:val="ListParagraph"/>
+        <w:numPr>
+          <w:ilvl w:val="0"/>
+          <w:numId w:val="5"/>
+        </w:numPr>
+        <w:spacing w:after="160" w:line="259" w:lineRule="auto"/>
+        <w:rPr>
+          <w:rFonts w:cstheme="minorHAnsi"/>
+        </w:rPr>
+      </w:pPr>
+      <w:proofErr w:type="spellStart"/>
+      <w:r>
+        <w:rPr>
+          <w:rFonts w:cstheme="minorHAnsi"/>
+        </w:rPr>
+        <w:t>unit</w:t>
+      </w:r>
+      <w:proofErr w:type="spellEnd"/>
+      <w:r>
+        <w:rPr>
+          <w:rFonts w:cstheme="minorHAnsi"/>
+        </w:rPr>
+        <w:t>: Unidades en las que nos devuelve la métrica.</w:t>
+      </w:r>
+    </w:p>
+    <w:p>
+      <w:pPr>
+        <w:pStyle w:val="ListParagraph"/>
+        <w:numPr>
+          <w:ilvl w:val="0"/>
+          <w:numId w:val="5"/>
+        </w:numPr>
+        <w:spacing w:after="160" w:line="259" w:lineRule="auto"/>
+        <w:rPr>
+          <w:rFonts w:cstheme="minorHAnsi"/>
+        </w:rPr>
+      </w:pPr>
+      <w:proofErr w:type="spellStart"/>
+      <w:r>
+        <w:rPr>
+          <w:rFonts w:cstheme="minorHAnsi"/>
+        </w:rPr>
+        <w:t>value</w:t>
+      </w:r>
+      <w:proofErr w:type="spellEnd"/>
+      <w:r>
+        <w:rPr>
+          <w:rFonts w:cstheme="minorHAnsi"/>
+        </w:rPr>
+        <w:t>: Valor de la métrica.</w:t>
+      </w:r>
+    </w:p>
+    <w:p>
+      <w:pPr>
+        <w:pStyle w:val="ListParagraph"/>
+        <w:numPr>
+          <w:ilvl w:val="0"/>
+          <w:numId w:val="5"/>
+        </w:numPr>
+        <w:spacing w:after="160" w:line="259" w:lineRule="auto"/>
+        <w:rPr>
+          <w:rFonts w:cstheme="minorHAnsi"/>
+        </w:rPr>
+      </w:pPr>
+      <w:proofErr w:type="spellStart"/>
+      <w:r>
+        <w:rPr>
+          <w:rFonts w:cstheme="minorHAnsi"/>
+        </w:rPr>
+        <w:t>warn</w:t>
+      </w:r>
+      <w:proofErr w:type="spellEnd"/>
+      <w:r>
+        <w:rPr>
+          <w:rFonts w:cstheme="minorHAnsi"/>
+        </w:rPr>
+        <w:t>: Valor al que se considera situación de Alarma.</w:t>
+      </w:r>
+    </w:p>
+    <w:p>
+      <w:pPr>
+        <w:rPr>
+          <w:rFonts w:cstheme="minorHAnsi"/>
+        </w:rPr>
+      </w:pPr>
+      <w:r>
+        <w:rPr>
+          <w:rFonts w:cstheme="minorHAnsi"/>
+        </w:rPr>
+        <w:t>Un ejemplo útil es el siguiente:</w:t>
+      </w:r>
+    </w:p>
+    <w:p>
+      <w:pPr>
+        <w:rPr>
+          <w:rFonts w:cstheme="minorHAnsi"/>
+          <w:lang w:val="en-US"/>
+        </w:rPr>
+      </w:pPr>
+      <w:r>
+        <w:rPr>
+          <w:rFonts w:cstheme="minorHAnsi"/>
+          <w:lang w:val="en-US"/>
+        </w:rPr>
+        <w:t>SELECT “value” FROM “metrics” WHERE “</w:t>
+      </w:r>
+      <w:proofErr w:type="gramStart"/>
+      <w:r>
+        <w:rPr>
+          <w:rFonts w:cstheme="minorHAnsi"/>
+          <w:lang w:val="en-US"/>
+        </w:rPr>
+        <w:t>host”=</w:t>
+      </w:r>
+      <w:proofErr w:type="gramEnd"/>
+      <w:r>
+        <w:rPr>
+          <w:rFonts w:cstheme="minorHAnsi"/>
+          <w:lang w:val="en-US"/>
+        </w:rPr>
+        <w:t>’Alba’ AND “service”=’CPU - Temperature’</w:t>
+      </w:r>
+    </w:p>
+    <w:p>
+      <w:pPr>
+        <w:rPr>
+          <w:rFonts w:cstheme="minorHAnsi"/>
+        </w:rPr>
+      </w:pPr>
+      <w:r>
+        <w:rPr>
+          <w:rFonts w:cstheme="minorHAnsi"/>
+        </w:rPr>
+        <w:t xml:space="preserve">Nos devuelve los valores de la temperatura de la CPU de Alba, si queremos que simplemente nos muestre el último, pondríamos: </w:t>
+      </w:r>
+      <w:proofErr w:type="spellStart"/>
+      <w:r>
+        <w:rPr>
+          <w:rFonts w:cstheme="minorHAnsi"/>
+          <w:i/>
+        </w:rPr>
+        <w:t>last</w:t>
+      </w:r>
+      <w:proofErr w:type="spellEnd"/>
+      <w:r>
+        <w:rPr>
+          <w:rFonts w:cstheme="minorHAnsi"/>
+          <w:i/>
+        </w:rPr>
+        <w:t>(“</w:t>
+      </w:r>
+      <w:proofErr w:type="spellStart"/>
+      <w:r>
+        <w:rPr>
+          <w:rFonts w:cstheme="minorHAnsi"/>
+          <w:i/>
+        </w:rPr>
+        <w:t>value</w:t>
+      </w:r>
+      <w:proofErr w:type="spellEnd"/>
+      <w:r>
+        <w:rPr>
+          <w:rFonts w:cstheme="minorHAnsi"/>
+          <w:i/>
+        </w:rPr>
+        <w:t>”).</w:t>
+      </w:r>
+    </w:p>
+    <w:p/>
+    <w:p>
+      <w:pPr>
+        <w:pStyle w:val="Heading2"/>
+      </w:pPr>
+      <w:r>
+        <w:lastRenderedPageBreak/>
+        <w:t xml:space="preserve">Instalar y configurar </w:t>
+      </w:r>
+      <w:proofErr w:type="spellStart"/>
+      <w:r>
+        <w:t>Histou</w:t>
+      </w:r>
+      <w:proofErr w:type="spellEnd"/>
+    </w:p>
+    <w:p>
+      <w:proofErr w:type="spellStart"/>
+      <w:r>
+        <w:t>Histou</w:t>
+      </w:r>
+      <w:proofErr w:type="spellEnd"/>
+      <w:r>
+        <w:t xml:space="preserve"> está diseñado para mostrar plantillas en </w:t>
+      </w:r>
+      <w:proofErr w:type="spellStart"/>
+      <w:r>
+        <w:t>Grafana</w:t>
+      </w:r>
+      <w:proofErr w:type="spellEnd"/>
+      <w:r>
+        <w:t xml:space="preserve"> desde el </w:t>
+      </w:r>
+      <w:proofErr w:type="spellStart"/>
+      <w:r>
+        <w:t>perfdata</w:t>
+      </w:r>
+      <w:proofErr w:type="spellEnd"/>
+      <w:r>
+        <w:t xml:space="preserve"> de Nagios. Por un lado, </w:t>
+      </w:r>
+      <w:proofErr w:type="spellStart"/>
+      <w:r>
+        <w:t>Nagflux</w:t>
+      </w:r>
+      <w:proofErr w:type="spellEnd"/>
+      <w:r>
+        <w:t xml:space="preserve"> envía las </w:t>
+      </w:r>
+      <w:proofErr w:type="spellStart"/>
+      <w:r>
+        <w:t>metricas</w:t>
+      </w:r>
+      <w:proofErr w:type="spellEnd"/>
+      <w:r>
+        <w:t xml:space="preserve"> obtenidas por Nagios a </w:t>
+      </w:r>
+      <w:proofErr w:type="spellStart"/>
+      <w:r>
+        <w:t>InfluxDB</w:t>
+      </w:r>
+      <w:proofErr w:type="spellEnd"/>
+      <w:r>
+        <w:t xml:space="preserve">, por otro lado, </w:t>
+      </w:r>
+      <w:proofErr w:type="spellStart"/>
+      <w:r>
+        <w:t>Grafana</w:t>
+      </w:r>
+      <w:proofErr w:type="spellEnd"/>
+      <w:r>
+        <w:t xml:space="preserve"> se usa para mostrar en paneles ese performance data. </w:t>
+      </w:r>
+      <w:proofErr w:type="spellStart"/>
+      <w:r>
+        <w:t>Histou</w:t>
+      </w:r>
+      <w:proofErr w:type="spellEnd"/>
+      <w:r>
+        <w:t xml:space="preserve"> agrega un panel personalizado a </w:t>
+      </w:r>
+      <w:proofErr w:type="spellStart"/>
+      <w:r>
+        <w:t>Grafana</w:t>
+      </w:r>
+      <w:proofErr w:type="spellEnd"/>
+      <w:r>
+        <w:t xml:space="preserve">, que mostrará paneles dinámicos, dependiendo del host y el nombre del servicio que se pasará mediante una URL. </w:t>
+      </w:r>
+      <w:r>
+        <w:br/>
+      </w:r>
+      <w:proofErr w:type="spellStart"/>
+      <w:r>
+        <w:t>Histou</w:t>
+      </w:r>
+      <w:proofErr w:type="spellEnd"/>
+      <w:r>
+        <w:t xml:space="preserve"> obtiene las primeras informaciones adicionales de </w:t>
+      </w:r>
+      <w:proofErr w:type="spellStart"/>
+      <w:r>
+        <w:t>InfluxDB</w:t>
+      </w:r>
+      <w:proofErr w:type="spellEnd"/>
+      <w:r>
+        <w:t xml:space="preserve"> y luego selecciona una plantilla. Las plantillas pueden ser archivos JSON o PHP que contienen un panel de </w:t>
+      </w:r>
+      <w:proofErr w:type="spellStart"/>
+      <w:r>
+        <w:t>Grafana</w:t>
+      </w:r>
+      <w:proofErr w:type="spellEnd"/>
+      <w:r>
+        <w:t>, también tienen una regla, que define cuando se usa esta plantilla.</w:t>
+      </w:r>
+    </w:p>
+    <w:p>
+      <w:pPr>
+        <w:pStyle w:val="Heading3"/>
+      </w:pPr>
+      <w:proofErr w:type="spellStart"/>
+      <w:r>
+        <w:t>Instalacion</w:t>
+      </w:r>
+      <w:proofErr w:type="spellEnd"/>
+      <w:r>
+        <w:t xml:space="preserve"> de </w:t>
+      </w:r>
+      <w:proofErr w:type="spellStart"/>
+      <w:r>
+        <w:t>Histou</w:t>
+      </w:r>
+      <w:proofErr w:type="spellEnd"/>
+    </w:p>
+    <w:p>
+      <w:r>
+        <w:t xml:space="preserve">Para instalar </w:t>
+      </w:r>
+      <w:proofErr w:type="spellStart"/>
+      <w:r>
+        <w:t>Histou</w:t>
+      </w:r>
+      <w:proofErr w:type="spellEnd"/>
+      <w:r>
+        <w:t xml:space="preserve"> debemos ejecutar los siguientes comandos en la terminal del servidor donde se encuentra </w:t>
+      </w:r>
+      <w:proofErr w:type="spellStart"/>
+      <w:r>
+        <w:t>Grafana</w:t>
+      </w:r>
+      <w:proofErr w:type="spellEnd"/>
+      <w:r>
+        <w:t xml:space="preserve"> instalado.</w:t>
+      </w:r>
+    </w:p>
+    <w:p>
+      <w:pPr>
+        <w:rPr>
+          <w:rFonts w:cstheme="minorHAnsi"/>
+        </w:rPr>
+      </w:pPr>
+      <w:r>
+        <w:rPr>
+          <w:rFonts w:cstheme="minorHAnsi"/>
+        </w:rPr>
+        <w:t xml:space="preserve"> | # </w:t>
+      </w:r>
+      <w:r>
+        <w:rPr>
+          <w:rFonts w:cstheme="minorHAnsi"/>
+        </w:rPr>
+        <w:t>cd /</w:t>
+      </w:r>
+      <w:proofErr w:type="spellStart"/>
+      <w:r>
+        <w:rPr>
+          <w:rFonts w:cstheme="minorHAnsi"/>
+        </w:rPr>
+        <w:t>tmp</w:t>
+      </w:r>
+      <w:proofErr w:type="spellEnd"/>
+      <w:r>
+        <w:rPr>
+          <w:rFonts w:cstheme="minorHAnsi"/>
+        </w:rPr>
+        <w:br/>
+      </w:r>
+      <w:r>
+        <w:rPr>
+          <w:rFonts w:cstheme="minorHAnsi"/>
+        </w:rPr>
+        <w:t xml:space="preserve"> </w:t>
+      </w:r>
+      <w:r>
+        <w:rPr>
+          <w:rFonts w:cstheme="minorHAnsi"/>
+        </w:rPr>
+        <w:t>| #</w:t>
+      </w:r>
+      <w:r>
+        <w:rPr>
+          <w:rFonts w:cstheme="minorHAnsi"/>
+        </w:rPr>
+        <w:t xml:space="preserve"> </w:t>
+      </w:r>
+      <w:proofErr w:type="spellStart"/>
+      <w:r>
+        <w:rPr>
+          <w:rFonts w:cstheme="minorHAnsi"/>
+        </w:rPr>
+        <w:t>wget</w:t>
+      </w:r>
+      <w:proofErr w:type="spellEnd"/>
+      <w:r>
+        <w:rPr>
+          <w:rFonts w:cstheme="minorHAnsi"/>
+        </w:rPr>
+        <w:t xml:space="preserve"> -O histou.tar.gz </w:t>
+      </w:r>
+      <w:hyperlink r:id="rId55" w:history="1">
+        <w:r>
+          <w:rPr>
+            <w:rStyle w:val="Hyperlink"/>
+            <w:rFonts w:cstheme="minorHAnsi"/>
+          </w:rPr>
+          <w:t>https://github.com/Griesbacher/histou/archive/v0.4.3.tar.gz</w:t>
+        </w:r>
+      </w:hyperlink>
+      <w:r>
+        <w:rPr>
+          <w:rFonts w:cstheme="minorHAnsi"/>
+        </w:rPr>
+        <w:br/>
+      </w:r>
+      <w:r>
+        <w:rPr>
+          <w:rFonts w:cstheme="minorHAnsi"/>
+        </w:rPr>
+        <w:t xml:space="preserve"> </w:t>
+      </w:r>
+      <w:r>
+        <w:rPr>
+          <w:rFonts w:cstheme="minorHAnsi"/>
+        </w:rPr>
+        <w:t>| #</w:t>
+      </w:r>
+      <w:r>
+        <w:rPr>
+          <w:rFonts w:cstheme="minorHAnsi"/>
+        </w:rPr>
+        <w:t xml:space="preserve"> </w:t>
+      </w:r>
+      <w:proofErr w:type="spellStart"/>
+      <w:r>
+        <w:rPr>
+          <w:rFonts w:cstheme="minorHAnsi"/>
+        </w:rPr>
+        <w:t>mkdir</w:t>
+      </w:r>
+      <w:proofErr w:type="spellEnd"/>
+      <w:r>
+        <w:rPr>
+          <w:rFonts w:cstheme="minorHAnsi"/>
+        </w:rPr>
+        <w:t xml:space="preserve"> -p /</w:t>
+      </w:r>
+      <w:proofErr w:type="spellStart"/>
+      <w:r>
+        <w:rPr>
+          <w:rFonts w:cstheme="minorHAnsi"/>
+        </w:rPr>
+        <w:t>var</w:t>
+      </w:r>
+      <w:proofErr w:type="spellEnd"/>
+      <w:r>
+        <w:rPr>
+          <w:rFonts w:cstheme="minorHAnsi"/>
+        </w:rPr>
+        <w:t>/www/</w:t>
+      </w:r>
+      <w:proofErr w:type="spellStart"/>
+      <w:r>
+        <w:rPr>
+          <w:rFonts w:cstheme="minorHAnsi"/>
+        </w:rPr>
+        <w:t>html</w:t>
+      </w:r>
+      <w:proofErr w:type="spellEnd"/>
+      <w:r>
+        <w:rPr>
+          <w:rFonts w:cstheme="minorHAnsi"/>
+        </w:rPr>
+        <w:t>/</w:t>
+      </w:r>
+      <w:proofErr w:type="spellStart"/>
+      <w:r>
+        <w:rPr>
+          <w:rFonts w:cstheme="minorHAnsi"/>
+        </w:rPr>
+        <w:t>histou</w:t>
+      </w:r>
+      <w:proofErr w:type="spellEnd"/>
+      <w:r>
+        <w:rPr>
+          <w:rFonts w:cstheme="minorHAnsi"/>
+        </w:rPr>
+        <w:br/>
+        <w:t xml:space="preserve"> </w:t>
+      </w:r>
+      <w:r>
+        <w:rPr>
+          <w:rFonts w:cstheme="minorHAnsi"/>
+        </w:rPr>
+        <w:t>| #</w:t>
+      </w:r>
+      <w:r>
+        <w:rPr>
+          <w:rFonts w:cstheme="minorHAnsi"/>
+        </w:rPr>
+        <w:t xml:space="preserve"> </w:t>
+      </w:r>
+      <w:r>
+        <w:rPr>
+          <w:rFonts w:cstheme="minorHAnsi"/>
+        </w:rPr>
+        <w:t>cd /</w:t>
+      </w:r>
+      <w:proofErr w:type="spellStart"/>
+      <w:r>
+        <w:rPr>
+          <w:rFonts w:cstheme="minorHAnsi"/>
+        </w:rPr>
+        <w:t>var</w:t>
+      </w:r>
+      <w:proofErr w:type="spellEnd"/>
+      <w:r>
+        <w:rPr>
+          <w:rFonts w:cstheme="minorHAnsi"/>
+        </w:rPr>
+        <w:t>/www/</w:t>
+      </w:r>
+      <w:proofErr w:type="spellStart"/>
+      <w:r>
+        <w:rPr>
+          <w:rFonts w:cstheme="minorHAnsi"/>
+        </w:rPr>
+        <w:t>html</w:t>
+      </w:r>
+      <w:proofErr w:type="spellEnd"/>
+      <w:r>
+        <w:rPr>
+          <w:rFonts w:cstheme="minorHAnsi"/>
+        </w:rPr>
+        <w:t>/</w:t>
+      </w:r>
+      <w:proofErr w:type="spellStart"/>
+      <w:r>
+        <w:rPr>
+          <w:rFonts w:cstheme="minorHAnsi"/>
+        </w:rPr>
+        <w:t>histou</w:t>
+      </w:r>
+      <w:proofErr w:type="spellEnd"/>
+      <w:r>
+        <w:rPr>
+          <w:rFonts w:cstheme="minorHAnsi"/>
+        </w:rPr>
+        <w:br/>
+      </w:r>
+      <w:r>
+        <w:rPr>
+          <w:rFonts w:cstheme="minorHAnsi"/>
+        </w:rPr>
+        <w:t xml:space="preserve"> </w:t>
+      </w:r>
+      <w:r>
+        <w:rPr>
+          <w:rFonts w:cstheme="minorHAnsi"/>
+        </w:rPr>
+        <w:t>| #</w:t>
+      </w:r>
+      <w:r>
+        <w:rPr>
+          <w:rFonts w:cstheme="minorHAnsi"/>
+        </w:rPr>
+        <w:t xml:space="preserve"> </w:t>
+      </w:r>
+      <w:proofErr w:type="spellStart"/>
+      <w:r>
+        <w:rPr>
+          <w:rFonts w:cstheme="minorHAnsi"/>
+        </w:rPr>
+        <w:t>tar</w:t>
+      </w:r>
+      <w:proofErr w:type="spellEnd"/>
+      <w:r>
+        <w:rPr>
+          <w:rFonts w:cstheme="minorHAnsi"/>
+        </w:rPr>
+        <w:t xml:space="preserve"> </w:t>
+      </w:r>
+      <w:proofErr w:type="spellStart"/>
+      <w:r>
+        <w:rPr>
+          <w:rFonts w:cstheme="minorHAnsi"/>
+        </w:rPr>
+        <w:t>xzf</w:t>
+      </w:r>
+      <w:proofErr w:type="spellEnd"/>
+      <w:r>
+        <w:rPr>
+          <w:rFonts w:cstheme="minorHAnsi"/>
+        </w:rPr>
+        <w:t xml:space="preserve"> /</w:t>
+      </w:r>
+      <w:proofErr w:type="spellStart"/>
+      <w:r>
+        <w:rPr>
+          <w:rFonts w:cstheme="minorHAnsi"/>
+        </w:rPr>
+        <w:t>tmp</w:t>
+      </w:r>
+      <w:proofErr w:type="spellEnd"/>
+      <w:r>
+        <w:rPr>
+          <w:rFonts w:cstheme="minorHAnsi"/>
+        </w:rPr>
+        <w:t>/histou.tar.gz --</w:t>
+      </w:r>
+      <w:proofErr w:type="spellStart"/>
+      <w:r>
+        <w:rPr>
+          <w:rFonts w:cstheme="minorHAnsi"/>
+        </w:rPr>
+        <w:t>strip-components</w:t>
+      </w:r>
+      <w:proofErr w:type="spellEnd"/>
+      <w:r>
+        <w:rPr>
+          <w:rFonts w:cstheme="minorHAnsi"/>
+        </w:rPr>
+        <w:t xml:space="preserve"> 1</w:t>
+      </w:r>
+      <w:r>
+        <w:rPr>
+          <w:rFonts w:cstheme="minorHAnsi"/>
+        </w:rPr>
+        <w:br/>
+        <w:t xml:space="preserve"> </w:t>
+      </w:r>
+      <w:r>
+        <w:rPr>
+          <w:rFonts w:cstheme="minorHAnsi"/>
+        </w:rPr>
+        <w:t>| #</w:t>
+      </w:r>
+      <w:r>
+        <w:rPr>
+          <w:rFonts w:cstheme="minorHAnsi"/>
+        </w:rPr>
+        <w:t xml:space="preserve"> </w:t>
+      </w:r>
+      <w:proofErr w:type="spellStart"/>
+      <w:r>
+        <w:rPr>
+          <w:rFonts w:cstheme="minorHAnsi"/>
+        </w:rPr>
+        <w:t>cp</w:t>
+      </w:r>
+      <w:proofErr w:type="spellEnd"/>
+      <w:r>
+        <w:rPr>
+          <w:rFonts w:cstheme="minorHAnsi"/>
+        </w:rPr>
+        <w:t xml:space="preserve"> </w:t>
+      </w:r>
+      <w:proofErr w:type="spellStart"/>
+      <w:r>
+        <w:rPr>
+          <w:rFonts w:cstheme="minorHAnsi"/>
+        </w:rPr>
+        <w:t>histou.ini.example</w:t>
+      </w:r>
+      <w:proofErr w:type="spellEnd"/>
+      <w:r>
+        <w:rPr>
+          <w:rFonts w:cstheme="minorHAnsi"/>
+        </w:rPr>
+        <w:t xml:space="preserve"> histou.ini</w:t>
+      </w:r>
+      <w:r>
+        <w:rPr>
+          <w:rFonts w:cstheme="minorHAnsi"/>
+        </w:rPr>
+        <w:br/>
+        <w:t xml:space="preserve"> </w:t>
+      </w:r>
+      <w:r>
+        <w:rPr>
+          <w:rFonts w:cstheme="minorHAnsi"/>
+        </w:rPr>
+        <w:t>| #</w:t>
+      </w:r>
+      <w:r>
+        <w:rPr>
+          <w:rFonts w:cstheme="minorHAnsi"/>
+        </w:rPr>
+        <w:t xml:space="preserve"> </w:t>
+      </w:r>
+      <w:proofErr w:type="spellStart"/>
+      <w:r>
+        <w:rPr>
+          <w:rFonts w:cstheme="minorHAnsi"/>
+        </w:rPr>
+        <w:t>cp</w:t>
+      </w:r>
+      <w:proofErr w:type="spellEnd"/>
+      <w:r>
+        <w:rPr>
+          <w:rFonts w:cstheme="minorHAnsi"/>
+        </w:rPr>
+        <w:t xml:space="preserve"> histou.js /</w:t>
+      </w:r>
+      <w:proofErr w:type="spellStart"/>
+      <w:r>
+        <w:rPr>
+          <w:rFonts w:cstheme="minorHAnsi"/>
+        </w:rPr>
+        <w:t>usr</w:t>
+      </w:r>
+      <w:proofErr w:type="spellEnd"/>
+      <w:r>
+        <w:rPr>
+          <w:rFonts w:cstheme="minorHAnsi"/>
+        </w:rPr>
+        <w:t>/share/</w:t>
+      </w:r>
+      <w:proofErr w:type="spellStart"/>
+      <w:r>
+        <w:rPr>
+          <w:rFonts w:cstheme="minorHAnsi"/>
+        </w:rPr>
+        <w:t>grafana</w:t>
+      </w:r>
+      <w:proofErr w:type="spellEnd"/>
+      <w:r>
+        <w:rPr>
+          <w:rFonts w:cstheme="minorHAnsi"/>
+        </w:rPr>
+        <w:t>/</w:t>
+      </w:r>
+      <w:proofErr w:type="spellStart"/>
+      <w:r>
+        <w:rPr>
+          <w:rFonts w:cstheme="minorHAnsi"/>
+        </w:rPr>
+        <w:t>public</w:t>
+      </w:r>
+      <w:proofErr w:type="spellEnd"/>
+      <w:r>
+        <w:rPr>
+          <w:rFonts w:cstheme="minorHAnsi"/>
+        </w:rPr>
+        <w:t>/</w:t>
+      </w:r>
+      <w:proofErr w:type="spellStart"/>
+      <w:r>
+        <w:rPr>
+          <w:rFonts w:cstheme="minorHAnsi"/>
+        </w:rPr>
+        <w:t>dashboards</w:t>
+      </w:r>
+      <w:proofErr w:type="spellEnd"/>
+      <w:r>
+        <w:rPr>
+          <w:rFonts w:cstheme="minorHAnsi"/>
+        </w:rPr>
+        <w:t>/</w:t>
+      </w:r>
+    </w:p>
+    <w:p>
+      <w:pPr>
+        <w:pStyle w:val="Heading3"/>
+      </w:pPr>
+      <w:r>
+        <w:t xml:space="preserve">Configuración de </w:t>
+      </w:r>
+      <w:proofErr w:type="spellStart"/>
+      <w:r>
+        <w:t>Histou</w:t>
+      </w:r>
+      <w:proofErr w:type="spellEnd"/>
+    </w:p>
+    <w:p>
+      <w:r>
+        <w:t xml:space="preserve">Lo primero que debemos hacer es incluir el </w:t>
+      </w:r>
+      <w:proofErr w:type="spellStart"/>
+      <w:r>
+        <w:t>dns</w:t>
+      </w:r>
+      <w:proofErr w:type="spellEnd"/>
+      <w:r>
+        <w:t xml:space="preserve"> o </w:t>
+      </w:r>
+      <w:proofErr w:type="spellStart"/>
+      <w:r>
+        <w:t>ip</w:t>
+      </w:r>
+      <w:proofErr w:type="spellEnd"/>
+      <w:r>
+        <w:t xml:space="preserve"> del origen de datos (</w:t>
+      </w:r>
+      <w:proofErr w:type="spellStart"/>
+      <w:r>
+        <w:t>InfluxDB</w:t>
+      </w:r>
+      <w:proofErr w:type="spellEnd"/>
+      <w:r>
+        <w:t xml:space="preserve">) en el fichero </w:t>
+      </w:r>
+      <w:r>
+        <w:rPr>
+          <w:i/>
+        </w:rPr>
+        <w:t>“/</w:t>
+      </w:r>
+      <w:proofErr w:type="spellStart"/>
+      <w:r>
+        <w:rPr>
+          <w:i/>
+        </w:rPr>
+        <w:t>var</w:t>
+      </w:r>
+      <w:proofErr w:type="spellEnd"/>
+      <w:r>
+        <w:rPr>
+          <w:i/>
+        </w:rPr>
+        <w:t>/www/</w:t>
+      </w:r>
+      <w:proofErr w:type="spellStart"/>
+      <w:r>
+        <w:rPr>
+          <w:i/>
+        </w:rPr>
+        <w:t>html</w:t>
+      </w:r>
+      <w:proofErr w:type="spellEnd"/>
+      <w:r>
+        <w:rPr>
+          <w:i/>
+        </w:rPr>
+        <w:t>/</w:t>
+      </w:r>
+      <w:proofErr w:type="spellStart"/>
+      <w:r>
+        <w:rPr>
+          <w:i/>
+        </w:rPr>
+        <w:t>histou</w:t>
+      </w:r>
+      <w:proofErr w:type="spellEnd"/>
+      <w:r>
+        <w:rPr>
+          <w:i/>
+        </w:rPr>
+        <w:t>/histou.ini”</w:t>
+      </w:r>
+      <w:r>
+        <w:t>.</w:t>
+      </w:r>
+    </w:p>
+    <w:p>
+      <w:r>
+        <w:t xml:space="preserve"> | # vi /</w:t>
+      </w:r>
+      <w:proofErr w:type="spellStart"/>
+      <w:r>
+        <w:t>var</w:t>
+      </w:r>
+      <w:proofErr w:type="spellEnd"/>
+      <w:r>
+        <w:t>/www/</w:t>
+      </w:r>
+      <w:proofErr w:type="spellStart"/>
+      <w:r>
+        <w:t>html</w:t>
+      </w:r>
+      <w:proofErr w:type="spellEnd"/>
+      <w:r>
+        <w:t>/</w:t>
+      </w:r>
+      <w:proofErr w:type="spellStart"/>
+      <w:r>
+        <w:t>histou</w:t>
+      </w:r>
+      <w:proofErr w:type="spellEnd"/>
+      <w:r>
+        <w:t>/histou.ini</w:t>
+      </w:r>
+    </w:p>
+    <w:p>
+      <w:pPr>
+        <w:rPr>
+          <w:lang w:val="en-US"/>
+        </w:rPr>
+      </w:pPr>
+      <w:r>
+        <w:rPr>
+          <w:lang w:val="en-US"/>
+        </w:rPr>
+        <w:t>[</w:t>
+      </w:r>
+      <w:proofErr w:type="spellStart"/>
+      <w:r>
+        <w:rPr>
+          <w:lang w:val="en-US"/>
+        </w:rPr>
+        <w:t>influxdb</w:t>
+      </w:r>
+      <w:proofErr w:type="spellEnd"/>
+      <w:r>
+        <w:rPr>
+          <w:lang w:val="en-US"/>
+        </w:rPr>
+        <w:t>]</w:t>
+      </w:r>
+      <w:r>
+        <w:rPr>
+          <w:lang w:val="en-US"/>
+        </w:rPr>
+        <w:br/>
+      </w:r>
+      <w:proofErr w:type="spellStart"/>
+      <w:r>
+        <w:rPr>
+          <w:lang w:val="en-US"/>
+        </w:rPr>
+        <w:t>url</w:t>
+      </w:r>
+      <w:proofErr w:type="spellEnd"/>
+      <w:r>
+        <w:rPr>
+          <w:lang w:val="en-US"/>
+        </w:rPr>
+        <w:t xml:space="preserve"> = </w:t>
+      </w:r>
+      <w:hyperlink r:id="rId56" w:history="1">
+        <w:r>
+          <w:rPr>
+            <w:rStyle w:val="Hyperlink"/>
+            <w:lang w:val="en-US"/>
+          </w:rPr>
+          <w:t>http://IPoDNSdeInfluxDB:8086/query?db=nagflux</w:t>
+        </w:r>
+      </w:hyperlink>
+      <w:r>
+        <w:rPr>
+          <w:lang w:val="en-US"/>
+        </w:rPr>
+        <w:br/>
+      </w:r>
+      <w:proofErr w:type="spellStart"/>
+      <w:r>
+        <w:rPr>
+          <w:lang w:val="en-US"/>
+        </w:rPr>
+        <w:t>hostcheckAlias</w:t>
+      </w:r>
+      <w:proofErr w:type="spellEnd"/>
+      <w:r>
+        <w:rPr>
+          <w:lang w:val="en-US"/>
+        </w:rPr>
+        <w:t xml:space="preserve"> = "</w:t>
+      </w:r>
+      <w:proofErr w:type="spellStart"/>
+      <w:r>
+        <w:rPr>
+          <w:lang w:val="en-US"/>
+        </w:rPr>
+        <w:t>hostcheck</w:t>
+      </w:r>
+      <w:proofErr w:type="spellEnd"/>
+      <w:r>
+        <w:rPr>
+          <w:lang w:val="en-US"/>
+        </w:rPr>
+        <w:t>"</w:t>
+      </w:r>
+    </w:p>
+    <w:p>
+      <w:proofErr w:type="spellStart"/>
+      <w:r>
+        <w:t>Despues</w:t>
+      </w:r>
+      <w:proofErr w:type="spellEnd"/>
+      <w:r>
+        <w:t xml:space="preserve"> hemos de configurar el f</w:t>
+      </w:r>
+      <w:r>
+        <w:t xml:space="preserve">ichero que se va a encargar de crear las plantillas, debemos indicar en la variable de la URL la ruta IP o DNS del servidor de </w:t>
+      </w:r>
+      <w:proofErr w:type="spellStart"/>
+      <w:r>
+        <w:t>grafana</w:t>
+      </w:r>
+      <w:proofErr w:type="spellEnd"/>
+      <w:r>
+        <w:t xml:space="preserve">, ha de ser mediante </w:t>
+      </w:r>
+      <w:proofErr w:type="spellStart"/>
+      <w:r>
+        <w:t>ip</w:t>
+      </w:r>
+      <w:proofErr w:type="spellEnd"/>
+      <w:r>
+        <w:t xml:space="preserve"> o </w:t>
+      </w:r>
+      <w:proofErr w:type="spellStart"/>
+      <w:r>
+        <w:t>dns</w:t>
+      </w:r>
+      <w:proofErr w:type="spellEnd"/>
+      <w:r>
+        <w:t xml:space="preserve">, no siendo posible usar localhost, ya que este fichero va a ser llamado desde fuera del servidor local de </w:t>
+      </w:r>
+      <w:proofErr w:type="spellStart"/>
+      <w:r>
+        <w:t>grafana</w:t>
+      </w:r>
+      <w:proofErr w:type="spellEnd"/>
+      <w:r>
+        <w:t xml:space="preserve">. </w:t>
+      </w:r>
+      <w:r>
+        <w:br/>
+      </w:r>
+      <w:r>
+        <w:t xml:space="preserve">Para ello hemos de editar el </w:t>
+      </w:r>
+      <w:proofErr w:type="gramStart"/>
+      <w:r>
+        <w:t xml:space="preserve">fichero </w:t>
+      </w:r>
+      <w:r>
+        <w:rPr>
+          <w:i/>
+        </w:rPr>
+        <w:t xml:space="preserve"> </w:t>
+      </w:r>
+      <w:r>
+        <w:rPr>
+          <w:i/>
+        </w:rPr>
+        <w:t>“</w:t>
+      </w:r>
+      <w:proofErr w:type="gramEnd"/>
+      <w:r>
+        <w:rPr>
+          <w:i/>
+        </w:rPr>
+        <w:t>/</w:t>
+      </w:r>
+      <w:proofErr w:type="spellStart"/>
+      <w:r>
+        <w:rPr>
+          <w:i/>
+        </w:rPr>
+        <w:t>usr</w:t>
+      </w:r>
+      <w:proofErr w:type="spellEnd"/>
+      <w:r>
+        <w:rPr>
+          <w:i/>
+        </w:rPr>
+        <w:t>/share/</w:t>
+      </w:r>
+      <w:proofErr w:type="spellStart"/>
+      <w:r>
+        <w:rPr>
+          <w:i/>
+        </w:rPr>
+        <w:t>grafana</w:t>
+      </w:r>
+      <w:proofErr w:type="spellEnd"/>
+      <w:r>
+        <w:rPr>
+          <w:i/>
+        </w:rPr>
+        <w:t>/</w:t>
+      </w:r>
+      <w:proofErr w:type="spellStart"/>
+      <w:r>
+        <w:rPr>
+          <w:i/>
+        </w:rPr>
+        <w:t>public</w:t>
+      </w:r>
+      <w:proofErr w:type="spellEnd"/>
+      <w:r>
+        <w:rPr>
+          <w:i/>
+        </w:rPr>
+        <w:t>/</w:t>
+      </w:r>
+      <w:proofErr w:type="spellStart"/>
+      <w:r>
+        <w:rPr>
+          <w:i/>
+        </w:rPr>
+        <w:t>dashboards</w:t>
+      </w:r>
+      <w:proofErr w:type="spellEnd"/>
+      <w:r>
+        <w:rPr>
+          <w:i/>
+        </w:rPr>
+        <w:t>/histou.js</w:t>
+      </w:r>
+      <w:r>
+        <w:rPr>
+          <w:i/>
+        </w:rPr>
+        <w:t xml:space="preserve">”, </w:t>
+      </w:r>
+      <w:r>
+        <w:t xml:space="preserve">para hacerlo </w:t>
+      </w:r>
+      <w:proofErr w:type="spellStart"/>
+      <w:r>
+        <w:t>mas</w:t>
+      </w:r>
+      <w:proofErr w:type="spellEnd"/>
+      <w:r>
+        <w:t xml:space="preserve"> fácil podemos usar el siguiente comando, cambiando los datos contenidos entre &lt;&gt; por los de nuestro servidor </w:t>
+      </w:r>
+      <w:proofErr w:type="spellStart"/>
+      <w:r>
+        <w:t>Grafana</w:t>
+      </w:r>
+      <w:proofErr w:type="spellEnd"/>
+      <w:r>
+        <w:t>.</w:t>
+      </w:r>
+    </w:p>
+    <w:p>
+      <w:pPr>
+        <w:rPr>
+          <w:lang w:val="en-US"/>
+        </w:rPr>
+      </w:pPr>
+      <w:r>
+        <w:rPr>
+          <w:lang w:val="en-US"/>
+        </w:rPr>
+        <w:t>|</w:t>
+      </w:r>
+      <w:r>
+        <w:rPr>
+          <w:lang w:val="en-US"/>
+        </w:rPr>
+        <w:t># sed -</w:t>
+      </w:r>
+      <w:proofErr w:type="spellStart"/>
+      <w:r>
+        <w:rPr>
+          <w:lang w:val="en-US"/>
+        </w:rPr>
+        <w:t>i</w:t>
+      </w:r>
+      <w:proofErr w:type="spellEnd"/>
+      <w:r>
+        <w:rPr>
+          <w:lang w:val="en-US"/>
+        </w:rPr>
+        <w:t xml:space="preserve"> 's/localhost/</w:t>
+      </w:r>
+      <w:r>
+        <w:rPr>
+          <w:i/>
+          <w:lang w:val="en-US"/>
+        </w:rPr>
+        <w:t>&lt;</w:t>
+      </w:r>
+      <w:proofErr w:type="spellStart"/>
+      <w:r>
+        <w:rPr>
+          <w:i/>
+          <w:lang w:val="en-US"/>
+        </w:rPr>
+        <w:t>datosservergrafana</w:t>
+      </w:r>
+      <w:proofErr w:type="spellEnd"/>
+      <w:r>
+        <w:rPr>
+          <w:i/>
+          <w:lang w:val="en-US"/>
+        </w:rPr>
+        <w:t>&gt;</w:t>
+      </w:r>
+      <w:r>
+        <w:rPr>
+          <w:lang w:val="en-US"/>
+        </w:rPr>
+        <w:t>/g' /</w:t>
+      </w:r>
+      <w:proofErr w:type="spellStart"/>
+      <w:r>
+        <w:rPr>
+          <w:lang w:val="en-US"/>
+        </w:rPr>
+        <w:t>usr</w:t>
+      </w:r>
+      <w:proofErr w:type="spellEnd"/>
+      <w:r>
+        <w:rPr>
+          <w:lang w:val="en-US"/>
+        </w:rPr>
+        <w:t>/share/</w:t>
+      </w:r>
+      <w:proofErr w:type="spellStart"/>
+      <w:r>
+        <w:rPr>
+          <w:lang w:val="en-US"/>
+        </w:rPr>
+        <w:t>grafana</w:t>
+      </w:r>
+      <w:proofErr w:type="spellEnd"/>
+      <w:r>
+        <w:rPr>
+          <w:lang w:val="en-US"/>
+        </w:rPr>
+        <w:t>/public/dashboards/histou.js</w:t>
+      </w:r>
+    </w:p>
+    <w:p>
+      <w:pPr>
+        <w:rPr>
+          <w:lang w:val="en-US"/>
+        </w:rPr>
+      </w:pPr>
+      <w:r>
+        <w:rPr>
+          <w:lang w:val="en-US"/>
+        </w:rPr>
         <w:br w:type="page"/>
       </w:r>
     </w:p>
-    <w:p/>
+    <w:p>
+      <w:pPr>
+        <w:pStyle w:val="Heading3"/>
+        <w:rPr>
+          <w:lang w:val="en-US"/>
+        </w:rPr>
+      </w:pPr>
+      <w:proofErr w:type="spellStart"/>
+      <w:r>
+        <w:rPr>
+          <w:lang w:val="en-US"/>
+        </w:rPr>
+        <w:lastRenderedPageBreak/>
+        <w:t>Comprobaciones</w:t>
+      </w:r>
+      <w:proofErr w:type="spellEnd"/>
+    </w:p>
+    <w:p>
+      <w:proofErr w:type="spellStart"/>
+      <w:r>
+        <w:t>Histou</w:t>
+      </w:r>
+      <w:proofErr w:type="spellEnd"/>
+      <w:r>
+        <w:t xml:space="preserve"> devuelve datos a </w:t>
+      </w:r>
+      <w:proofErr w:type="spellStart"/>
+      <w:r>
+        <w:t>Grafana</w:t>
+      </w:r>
+      <w:proofErr w:type="spellEnd"/>
+      <w:r>
+        <w:t xml:space="preserve"> para que pueda</w:t>
+      </w:r>
+      <w:r>
+        <w:t>n</w:t>
+      </w:r>
+      <w:r>
+        <w:t xml:space="preserve"> ser visualizado</w:t>
+      </w:r>
+      <w:r>
+        <w:t>s</w:t>
+      </w:r>
+      <w:r>
+        <w:t xml:space="preserve">. El siguiente ejemplo utilizará el servicio </w:t>
+      </w:r>
+      <w:r>
+        <w:t>http</w:t>
+      </w:r>
+      <w:r>
+        <w:t xml:space="preserve"> de Nagios para el host </w:t>
+      </w:r>
+      <w:proofErr w:type="spellStart"/>
+      <w:r>
+        <w:t>Veronica</w:t>
+      </w:r>
+      <w:proofErr w:type="spellEnd"/>
+      <w:r>
+        <w:t xml:space="preserve"> (son parte de las configuraciones predeterminadas de Nagios). Estos valores se expresan como host = localhost &amp; </w:t>
+      </w:r>
+      <w:proofErr w:type="spellStart"/>
+      <w:r>
+        <w:t>service</w:t>
+      </w:r>
+      <w:proofErr w:type="spellEnd"/>
+      <w:r>
+        <w:t xml:space="preserve"> = </w:t>
+      </w:r>
+      <w:proofErr w:type="spellStart"/>
+      <w:r>
+        <w:t>check_http</w:t>
+      </w:r>
+      <w:proofErr w:type="spellEnd"/>
+      <w:r>
+        <w:t xml:space="preserve"> en los siguientes comandos.</w:t>
+      </w:r>
+    </w:p>
+    <w:p>
+      <w:pPr>
+        <w:rPr>
+          <w:lang w:val="en-US"/>
+        </w:rPr>
+      </w:pPr>
+      <w:r>
+        <w:rPr>
+          <w:lang w:val="en-US"/>
+        </w:rPr>
+        <w:t xml:space="preserve"> | # </w:t>
+      </w:r>
+      <w:r>
+        <w:rPr>
+          <w:lang w:val="en-US"/>
+        </w:rPr>
+        <w:t xml:space="preserve">curl -G </w:t>
+      </w:r>
+      <w:hyperlink r:id="rId57" w:history="1">
+        <w:r>
+          <w:rPr>
+            <w:rStyle w:val="Hyperlink"/>
+            <w:lang w:val="en-US"/>
+          </w:rPr>
+          <w:t>http://localhost:3000/histou/?host=Veronica&amp;command=check_http</w:t>
+        </w:r>
+      </w:hyperlink>
+    </w:p>
+    <w:p>
+      <w:r>
+        <w:t>Si todo está bien configurado nos ha de devolver una cantidad enorme de datos.</w:t>
+      </w:r>
+      <w:r>
+        <w:t xml:space="preserve"> También podemos comprobar que </w:t>
+      </w:r>
+      <w:proofErr w:type="spellStart"/>
+      <w:r>
+        <w:t>histou</w:t>
+      </w:r>
+      <w:proofErr w:type="spellEnd"/>
+      <w:r>
+        <w:t xml:space="preserve"> está funcionando en </w:t>
+      </w:r>
+      <w:proofErr w:type="spellStart"/>
+      <w:r>
+        <w:t>Grafana</w:t>
+      </w:r>
+      <w:proofErr w:type="spellEnd"/>
+      <w:r>
+        <w:t xml:space="preserve">, para ello hemos de introducir la siguiente URL en el navegador, recordar que solo funcionará si previamente hemos creado el túnel </w:t>
+      </w:r>
+      <w:proofErr w:type="spellStart"/>
+      <w:r>
+        <w:t>ssh</w:t>
+      </w:r>
+      <w:proofErr w:type="spellEnd"/>
+      <w:r>
+        <w:t xml:space="preserve"> en el equipo desde el que hagamos la petición.</w:t>
+      </w:r>
+    </w:p>
+    <w:p>
+      <w:hyperlink r:id="rId58" w:history="1">
+        <w:r>
+          <w:rPr>
+            <w:rStyle w:val="Hyperlink"/>
+          </w:rPr>
+          <w:t>http://localhost:3000/dashboard/script/histou.js?orgId=1&amp;host=Veronica&amp;service=CPU%20Temperature%20Control</w:t>
+        </w:r>
+      </w:hyperlink>
+    </w:p>
+    <w:p>
+      <w:r>
+        <w:rPr>
+          <w:noProof/>
+        </w:rPr>
+        <w:drawing>
+          <wp:inline distT="0" distB="0" distL="0" distR="0" wp14:anchorId="22B277E6" wp14:editId="591DD941">
+            <wp:extent cx="5383033" cy="2759103"/>
+            <wp:effectExtent l="0" t="0" r="8255" b="3175"/>
+            <wp:docPr id="119" name="Picture 119"/>
+            <wp:cNvGraphicFramePr>
+              <a:graphicFrameLocks xmlns:a="http://schemas.openxmlformats.org/drawingml/2006/main" noChangeAspect="1"/>
+            </wp:cNvGraphicFramePr>
+            <a:graphic xmlns:a="http://schemas.openxmlformats.org/drawingml/2006/main">
+              <a:graphicData uri="http://schemas.openxmlformats.org/drawingml/2006/picture">
+                <pic:pic xmlns:pic="http://schemas.openxmlformats.org/drawingml/2006/picture">
+                  <pic:nvPicPr>
+                    <pic:cNvPr id="1" name=""/>
+                    <pic:cNvPicPr/>
+                  </pic:nvPicPr>
+                  <pic:blipFill rotWithShape="1">
+                    <a:blip r:embed="rId59"/>
+                    <a:srcRect t="3925" r="305" b="5241"/>
+                    <a:stretch/>
+                  </pic:blipFill>
+                  <pic:spPr bwMode="auto">
+                    <a:xfrm>
+                      <a:off x="0" y="0"/>
+                      <a:ext cx="5383554" cy="2759370"/>
+                    </a:xfrm>
+                    <a:prstGeom prst="rect">
+                      <a:avLst/>
+                    </a:prstGeom>
+                    <a:ln>
+                      <a:noFill/>
+                    </a:ln>
+                    <a:extLst>
+                      <a:ext uri="{53640926-AAD7-44D8-BBD7-CCE9431645EC}">
+                        <a14:shadowObscured xmlns:a14="http://schemas.microsoft.com/office/drawing/2010/main"/>
+                      </a:ext>
+                    </a:extLst>
+                  </pic:spPr>
+                </pic:pic>
+              </a:graphicData>
+            </a:graphic>
+          </wp:inline>
+        </w:drawing>
+      </w:r>
+    </w:p>
+    <w:p>
+      <w:r>
+        <w:br w:type="page"/>
+      </w:r>
+    </w:p>
+    <w:p>
+      <w:pPr>
+        <w:pStyle w:val="Heading2"/>
+      </w:pPr>
+      <w:r>
+        <w:lastRenderedPageBreak/>
+        <w:t xml:space="preserve">Integración de </w:t>
+      </w:r>
+      <w:proofErr w:type="spellStart"/>
+      <w:r>
+        <w:t>Histou</w:t>
+      </w:r>
+      <w:proofErr w:type="spellEnd"/>
+      <w:r>
+        <w:t xml:space="preserve"> con Nagios</w:t>
+      </w:r>
+    </w:p>
+    <w:p>
+      <w:bookmarkStart w:id="44" w:name="_GoBack"/>
+      <w:bookmarkEnd w:id="44"/>
+    </w:p>
     <w:sectPr>
-      <w:headerReference w:type="even" r:id="rId55"/>
-      <w:headerReference w:type="default" r:id="rId56"/>
-      <w:footerReference w:type="even" r:id="rId57"/>
-      <w:footerReference w:type="default" r:id="rId58"/>
+      <w:headerReference w:type="even" r:id="rId60"/>
+      <w:headerReference w:type="default" r:id="rId61"/>
+      <w:footerReference w:type="even" r:id="rId62"/>
+      <w:footerReference w:type="default" r:id="rId63"/>
       <w:pgSz w:w="11906" w:h="16838"/>
       <w:pgMar w:top="1417" w:right="1701" w:bottom="1417" w:left="1701" w:header="708" w:footer="708" w:gutter="0"/>
       <w:cols w:space="708"/>
@@ -24449,9 +26252,233 @@
     </w:lvl>
   </w:abstractNum>
   <w:abstractNum w:abstractNumId="2" w15:restartNumberingAfterBreak="0">
+    <w:nsid w:val="29DE574E"/>
+    <w:multiLevelType w:val="hybridMultilevel"/>
+    <w:tmpl w:val="967A7492"/>
+    <w:lvl w:ilvl="0" w:tplc="6A04A11E">
+      <w:numFmt w:val="bullet"/>
+      <w:lvlText w:val="-"/>
+      <w:lvlJc w:val="left"/>
+      <w:pPr>
+        <w:ind w:left="720" w:hanging="360"/>
+      </w:pPr>
+      <w:rPr>
+        <w:rFonts w:ascii="Calibri" w:eastAsiaTheme="minorHAnsi" w:hAnsi="Calibri" w:cs="Calibri" w:hint="default"/>
+      </w:rPr>
+    </w:lvl>
+    <w:lvl w:ilvl="1" w:tplc="0C0A0003" w:tentative="1">
+      <w:start w:val="1"/>
+      <w:numFmt w:val="bullet"/>
+      <w:lvlText w:val="o"/>
+      <w:lvlJc w:val="left"/>
+      <w:pPr>
+        <w:ind w:left="1440" w:hanging="360"/>
+      </w:pPr>
+      <w:rPr>
+        <w:rFonts w:ascii="Courier New" w:hAnsi="Courier New" w:cs="Courier New" w:hint="default"/>
+      </w:rPr>
+    </w:lvl>
+    <w:lvl w:ilvl="2" w:tplc="0C0A0005" w:tentative="1">
+      <w:start w:val="1"/>
+      <w:numFmt w:val="bullet"/>
+      <w:lvlText w:val=""/>
+      <w:lvlJc w:val="left"/>
+      <w:pPr>
+        <w:ind w:left="2160" w:hanging="360"/>
+      </w:pPr>
+      <w:rPr>
+        <w:rFonts w:ascii="Wingdings" w:hAnsi="Wingdings" w:hint="default"/>
+      </w:rPr>
+    </w:lvl>
+    <w:lvl w:ilvl="3" w:tplc="0C0A0001" w:tentative="1">
+      <w:start w:val="1"/>
+      <w:numFmt w:val="bullet"/>
+      <w:lvlText w:val=""/>
+      <w:lvlJc w:val="left"/>
+      <w:pPr>
+        <w:ind w:left="2880" w:hanging="360"/>
+      </w:pPr>
+      <w:rPr>
+        <w:rFonts w:ascii="Symbol" w:hAnsi="Symbol" w:hint="default"/>
+      </w:rPr>
+    </w:lvl>
+    <w:lvl w:ilvl="4" w:tplc="0C0A0003" w:tentative="1">
+      <w:start w:val="1"/>
+      <w:numFmt w:val="bullet"/>
+      <w:lvlText w:val="o"/>
+      <w:lvlJc w:val="left"/>
+      <w:pPr>
+        <w:ind w:left="3600" w:hanging="360"/>
+      </w:pPr>
+      <w:rPr>
+        <w:rFonts w:ascii="Courier New" w:hAnsi="Courier New" w:cs="Courier New" w:hint="default"/>
+      </w:rPr>
+    </w:lvl>
+    <w:lvl w:ilvl="5" w:tplc="0C0A0005" w:tentative="1">
+      <w:start w:val="1"/>
+      <w:numFmt w:val="bullet"/>
+      <w:lvlText w:val=""/>
+      <w:lvlJc w:val="left"/>
+      <w:pPr>
+        <w:ind w:left="4320" w:hanging="360"/>
+      </w:pPr>
+      <w:rPr>
+        <w:rFonts w:ascii="Wingdings" w:hAnsi="Wingdings" w:hint="default"/>
+      </w:rPr>
+    </w:lvl>
+    <w:lvl w:ilvl="6" w:tplc="0C0A0001" w:tentative="1">
+      <w:start w:val="1"/>
+      <w:numFmt w:val="bullet"/>
+      <w:lvlText w:val=""/>
+      <w:lvlJc w:val="left"/>
+      <w:pPr>
+        <w:ind w:left="5040" w:hanging="360"/>
+      </w:pPr>
+      <w:rPr>
+        <w:rFonts w:ascii="Symbol" w:hAnsi="Symbol" w:hint="default"/>
+      </w:rPr>
+    </w:lvl>
+    <w:lvl w:ilvl="7" w:tplc="0C0A0003" w:tentative="1">
+      <w:start w:val="1"/>
+      <w:numFmt w:val="bullet"/>
+      <w:lvlText w:val="o"/>
+      <w:lvlJc w:val="left"/>
+      <w:pPr>
+        <w:ind w:left="5760" w:hanging="360"/>
+      </w:pPr>
+      <w:rPr>
+        <w:rFonts w:ascii="Courier New" w:hAnsi="Courier New" w:cs="Courier New" w:hint="default"/>
+      </w:rPr>
+    </w:lvl>
+    <w:lvl w:ilvl="8" w:tplc="0C0A0005" w:tentative="1">
+      <w:start w:val="1"/>
+      <w:numFmt w:val="bullet"/>
+      <w:lvlText w:val=""/>
+      <w:lvlJc w:val="left"/>
+      <w:pPr>
+        <w:ind w:left="6480" w:hanging="360"/>
+      </w:pPr>
+      <w:rPr>
+        <w:rFonts w:ascii="Wingdings" w:hAnsi="Wingdings" w:hint="default"/>
+      </w:rPr>
+    </w:lvl>
+  </w:abstractNum>
+  <w:abstractNum w:abstractNumId="3" w15:restartNumberingAfterBreak="0">
     <w:nsid w:val="43072728"/>
     <w:multiLevelType w:val="hybridMultilevel"/>
     <w:tmpl w:val="C65E7D6C"/>
+    <w:lvl w:ilvl="0" w:tplc="4B6E2542">
+      <w:numFmt w:val="bullet"/>
+      <w:lvlText w:val=""/>
+      <w:lvlJc w:val="left"/>
+      <w:pPr>
+        <w:ind w:left="720" w:hanging="360"/>
+      </w:pPr>
+      <w:rPr>
+        <w:rFonts w:ascii="Symbol" w:eastAsiaTheme="minorHAnsi" w:hAnsi="Symbol" w:cstheme="minorBidi" w:hint="default"/>
+      </w:rPr>
+    </w:lvl>
+    <w:lvl w:ilvl="1" w:tplc="0C0A0003" w:tentative="1">
+      <w:start w:val="1"/>
+      <w:numFmt w:val="bullet"/>
+      <w:lvlText w:val="o"/>
+      <w:lvlJc w:val="left"/>
+      <w:pPr>
+        <w:ind w:left="1440" w:hanging="360"/>
+      </w:pPr>
+      <w:rPr>
+        <w:rFonts w:ascii="Courier New" w:hAnsi="Courier New" w:cs="Courier New" w:hint="default"/>
+      </w:rPr>
+    </w:lvl>
+    <w:lvl w:ilvl="2" w:tplc="0C0A0005" w:tentative="1">
+      <w:start w:val="1"/>
+      <w:numFmt w:val="bullet"/>
+      <w:lvlText w:val=""/>
+      <w:lvlJc w:val="left"/>
+      <w:pPr>
+        <w:ind w:left="2160" w:hanging="360"/>
+      </w:pPr>
+      <w:rPr>
+        <w:rFonts w:ascii="Wingdings" w:hAnsi="Wingdings" w:hint="default"/>
+      </w:rPr>
+    </w:lvl>
+    <w:lvl w:ilvl="3" w:tplc="0C0A0001" w:tentative="1">
+      <w:start w:val="1"/>
+      <w:numFmt w:val="bullet"/>
+      <w:lvlText w:val=""/>
+      <w:lvlJc w:val="left"/>
+      <w:pPr>
+        <w:ind w:left="2880" w:hanging="360"/>
+      </w:pPr>
+      <w:rPr>
+        <w:rFonts w:ascii="Symbol" w:hAnsi="Symbol" w:hint="default"/>
+      </w:rPr>
+    </w:lvl>
+    <w:lvl w:ilvl="4" w:tplc="0C0A0003" w:tentative="1">
+      <w:start w:val="1"/>
+      <w:numFmt w:val="bullet"/>
+      <w:lvlText w:val="o"/>
+      <w:lvlJc w:val="left"/>
+      <w:pPr>
+        <w:ind w:left="3600" w:hanging="360"/>
+      </w:pPr>
+      <w:rPr>
+        <w:rFonts w:ascii="Courier New" w:hAnsi="Courier New" w:cs="Courier New" w:hint="default"/>
+      </w:rPr>
+    </w:lvl>
+    <w:lvl w:ilvl="5" w:tplc="0C0A0005" w:tentative="1">
+      <w:start w:val="1"/>
+      <w:numFmt w:val="bullet"/>
+      <w:lvlText w:val=""/>
+      <w:lvlJc w:val="left"/>
+      <w:pPr>
+        <w:ind w:left="4320" w:hanging="360"/>
+      </w:pPr>
+      <w:rPr>
+        <w:rFonts w:ascii="Wingdings" w:hAnsi="Wingdings" w:hint="default"/>
+      </w:rPr>
+    </w:lvl>
+    <w:lvl w:ilvl="6" w:tplc="0C0A0001" w:tentative="1">
+      <w:start w:val="1"/>
+      <w:numFmt w:val="bullet"/>
+      <w:lvlText w:val=""/>
+      <w:lvlJc w:val="left"/>
+      <w:pPr>
+        <w:ind w:left="5040" w:hanging="360"/>
+      </w:pPr>
+      <w:rPr>
+        <w:rFonts w:ascii="Symbol" w:hAnsi="Symbol" w:hint="default"/>
+      </w:rPr>
+    </w:lvl>
+    <w:lvl w:ilvl="7" w:tplc="0C0A0003" w:tentative="1">
+      <w:start w:val="1"/>
+      <w:numFmt w:val="bullet"/>
+      <w:lvlText w:val="o"/>
+      <w:lvlJc w:val="left"/>
+      <w:pPr>
+        <w:ind w:left="5760" w:hanging="360"/>
+      </w:pPr>
+      <w:rPr>
+        <w:rFonts w:ascii="Courier New" w:hAnsi="Courier New" w:cs="Courier New" w:hint="default"/>
+      </w:rPr>
+    </w:lvl>
+    <w:lvl w:ilvl="8" w:tplc="0C0A0005" w:tentative="1">
+      <w:start w:val="1"/>
+      <w:numFmt w:val="bullet"/>
+      <w:lvlText w:val=""/>
+      <w:lvlJc w:val="left"/>
+      <w:pPr>
+        <w:ind w:left="6480" w:hanging="360"/>
+      </w:pPr>
+      <w:rPr>
+        <w:rFonts w:ascii="Wingdings" w:hAnsi="Wingdings" w:hint="default"/>
+      </w:rPr>
+    </w:lvl>
+  </w:abstractNum>
+  <w:abstractNum w:abstractNumId="4" w15:restartNumberingAfterBreak="0">
+    <w:nsid w:val="63DD52A3"/>
+    <w:multiLevelType w:val="hybridMultilevel"/>
+    <w:tmpl w:val="D64A504E"/>
     <w:lvl w:ilvl="0" w:tplc="4B6E2542">
       <w:numFmt w:val="bullet"/>
       <w:lvlText w:val=""/>
@@ -24567,7 +26594,13 @@
     <w:abstractNumId w:val="0"/>
   </w:num>
   <w:num w:numId="3">
+    <w:abstractNumId w:val="3"/>
+  </w:num>
+  <w:num w:numId="4">
     <w:abstractNumId w:val="2"/>
+  </w:num>
+  <w:num w:numId="5">
+    <w:abstractNumId w:val="4"/>
   </w:num>
 </w:numbering>
 </file>
@@ -25789,7 +27822,7 @@
 </file>
 
 <file path=customXml/itemProps1.xml><?xml version="1.0" encoding="utf-8"?>
-<ds:datastoreItem xmlns:ds="http://schemas.openxmlformats.org/officeDocument/2006/customXml" ds:itemID="{B4C16FC9-AC2A-46B7-B791-B65024030282}">
+<ds:datastoreItem xmlns:ds="http://schemas.openxmlformats.org/officeDocument/2006/customXml" ds:itemID="{44D16E3A-6B4F-40F9-95BB-F598BC845B53}">
   <ds:schemaRefs>
     <ds:schemaRef ds:uri="http://schemas.openxmlformats.org/officeDocument/2006/bibliography"/>
   </ds:schemaRefs>

</xml_diff>